<commit_message>
Made few corrections here and there
</commit_message>
<xml_diff>
--- a/KindlePublications/BuildingImage_RaspberryPi.docx
+++ b/KindlePublications/BuildingImage_RaspberryPi.docx
@@ -217,44 +217,39 @@
       <w:r>
         <w:t xml:space="preserve"> in the form of simple notes on notepad. And then, </w:t>
       </w:r>
-      <w:proofErr w:type="gramStart"/>
-      <w:r>
-        <w:t>It</w:t>
-      </w:r>
-      <w:proofErr w:type="gramEnd"/>
+      <w:r>
+        <w:t xml:space="preserve">It </w:t>
+      </w:r>
+      <w:r>
+        <w:t xml:space="preserve">all </w:t>
+      </w:r>
+      <w:r>
+        <w:t>started</w:t>
+      </w:r>
+      <w:r>
+        <w:t>,</w:t>
+      </w:r>
       <w:r>
         <w:t xml:space="preserve"> </w:t>
       </w:r>
       <w:r>
-        <w:t xml:space="preserve">all </w:t>
-      </w:r>
-      <w:r>
-        <w:t>started</w:t>
-      </w:r>
-      <w:r>
-        <w:t>,</w:t>
+        <w:t>with my collection of simple</w:t>
+      </w:r>
+      <w:r>
+        <w:t xml:space="preserve"> notes </w:t>
+      </w:r>
+      <w:r>
+        <w:t>to capture new learning’s</w:t>
+      </w:r>
+      <w:r>
+        <w:t xml:space="preserve">, which </w:t>
+      </w:r>
+      <w:r>
+        <w:t xml:space="preserve">has now taken the shape of a book. </w:t>
       </w:r>
       <w:r>
         <w:t xml:space="preserve"> </w:t>
       </w:r>
-      <w:r>
-        <w:t>with my collection of simple</w:t>
-      </w:r>
-      <w:r>
-        <w:t xml:space="preserve"> notes </w:t>
-      </w:r>
-      <w:r>
-        <w:t>to capture new learning’s</w:t>
-      </w:r>
-      <w:r>
-        <w:t xml:space="preserve">, which </w:t>
-      </w:r>
-      <w:r>
-        <w:t xml:space="preserve">has now taken the shape of a book. </w:t>
-      </w:r>
-      <w:r>
-        <w:t xml:space="preserve"> </w:t>
-      </w:r>
     </w:p>
     <w:p>
       <w:pPr>
@@ -322,13 +317,8 @@
       </w:r>
     </w:p>
     <w:p>
-      <w:proofErr w:type="gramStart"/>
-      <w:r>
-        <w:t>Founder ,</w:t>
-      </w:r>
-      <w:proofErr w:type="gramEnd"/>
-      <w:r>
-        <w:t xml:space="preserve"> CEO</w:t>
+      <w:r>
+        <w:t>Founder , CEO</w:t>
       </w:r>
     </w:p>
     <w:p>
@@ -343,15 +333,7 @@
     </w:p>
     <w:p>
       <w:r>
-        <w:t>E-</w:t>
-      </w:r>
-      <w:proofErr w:type="gramStart"/>
-      <w:r>
-        <w:t>mail :</w:t>
-      </w:r>
-      <w:proofErr w:type="gramEnd"/>
-      <w:r>
-        <w:t xml:space="preserve"> </w:t>
+        <w:t xml:space="preserve">E-mail : </w:t>
       </w:r>
       <w:r>
         <w:t>softwares.unleashed@gmail.com</w:t>
@@ -471,7 +453,7 @@
         <w:pStyle w:val="Heading1"/>
         <w:jc w:val="center"/>
       </w:pPr>
-      <w:bookmarkStart w:id="0" w:name="_Toc356406741"/>
+      <w:bookmarkStart w:id="0" w:name="_Toc356409463"/>
       <w:r>
         <w:t>About the Author</w:t>
       </w:r>
@@ -568,7 +550,7 @@
       <w:r>
         <w:br w:type="page"/>
       </w:r>
-      <w:bookmarkStart w:id="1" w:name="_Toc356406742"/>
+      <w:bookmarkStart w:id="1" w:name="_Toc356409464"/>
       <w:r>
         <w:t>Table Of Contents</w:t>
       </w:r>
@@ -622,7 +604,7 @@
         <w:rPr>
           <w:noProof/>
         </w:rPr>
-        <w:instrText xml:space="preserve"> PAGEREF _Toc356406741 \h </w:instrText>
+        <w:instrText xml:space="preserve"> PAGEREF _Toc356409463 \h </w:instrText>
       </w:r>
       <w:r>
         <w:rPr>
@@ -686,7 +668,7 @@
         <w:rPr>
           <w:noProof/>
         </w:rPr>
-        <w:instrText xml:space="preserve"> PAGEREF _Toc356406742 \h </w:instrText>
+        <w:instrText xml:space="preserve"> PAGEREF _Toc356409464 \h </w:instrText>
       </w:r>
       <w:r>
         <w:rPr>
@@ -750,7 +732,7 @@
         <w:rPr>
           <w:noProof/>
         </w:rPr>
-        <w:instrText xml:space="preserve"> PAGEREF _Toc356406743 \h </w:instrText>
+        <w:instrText xml:space="preserve"> PAGEREF _Toc356409465 \h </w:instrText>
       </w:r>
       <w:r>
         <w:rPr>
@@ -814,7 +796,7 @@
         <w:rPr>
           <w:noProof/>
         </w:rPr>
-        <w:instrText xml:space="preserve"> PAGEREF _Toc356406744 \h </w:instrText>
+        <w:instrText xml:space="preserve"> PAGEREF _Toc356409466 \h </w:instrText>
       </w:r>
       <w:r>
         <w:rPr>
@@ -879,7 +861,7 @@
         <w:rPr>
           <w:noProof/>
         </w:rPr>
-        <w:instrText xml:space="preserve"> PAGEREF _Toc356406745 \h </w:instrText>
+        <w:instrText xml:space="preserve"> PAGEREF _Toc356409467 \h </w:instrText>
       </w:r>
       <w:r>
         <w:rPr>
@@ -942,7 +924,7 @@
         <w:rPr>
           <w:noProof/>
         </w:rPr>
-        <w:instrText xml:space="preserve"> PAGEREF _Toc356406746 \h </w:instrText>
+        <w:instrText xml:space="preserve"> PAGEREF _Toc356409468 \h </w:instrText>
       </w:r>
       <w:r>
         <w:rPr>
@@ -1006,7 +988,7 @@
         <w:rPr>
           <w:noProof/>
         </w:rPr>
-        <w:instrText xml:space="preserve"> PAGEREF _Toc356406747 \h </w:instrText>
+        <w:instrText xml:space="preserve"> PAGEREF _Toc356409469 \h </w:instrText>
       </w:r>
       <w:r>
         <w:rPr>
@@ -1069,7 +1051,7 @@
         <w:rPr>
           <w:noProof/>
         </w:rPr>
-        <w:instrText xml:space="preserve"> PAGEREF _Toc356406748 \h </w:instrText>
+        <w:instrText xml:space="preserve"> PAGEREF _Toc356409470 \h </w:instrText>
       </w:r>
       <w:r>
         <w:rPr>
@@ -1132,7 +1114,7 @@
         <w:rPr>
           <w:noProof/>
         </w:rPr>
-        <w:instrText xml:space="preserve"> PAGEREF _Toc356406749 \h </w:instrText>
+        <w:instrText xml:space="preserve"> PAGEREF _Toc356409471 \h </w:instrText>
       </w:r>
       <w:r>
         <w:rPr>
@@ -1195,7 +1177,7 @@
         <w:rPr>
           <w:noProof/>
         </w:rPr>
-        <w:instrText xml:space="preserve"> PAGEREF _Toc356406750 \h </w:instrText>
+        <w:instrText xml:space="preserve"> PAGEREF _Toc356409472 \h </w:instrText>
       </w:r>
       <w:r>
         <w:rPr>
@@ -1258,7 +1240,7 @@
         <w:rPr>
           <w:noProof/>
         </w:rPr>
-        <w:instrText xml:space="preserve"> PAGEREF _Toc356406751 \h </w:instrText>
+        <w:instrText xml:space="preserve"> PAGEREF _Toc356409473 \h </w:instrText>
       </w:r>
       <w:r>
         <w:rPr>
@@ -1321,7 +1303,7 @@
         <w:rPr>
           <w:noProof/>
         </w:rPr>
-        <w:instrText xml:space="preserve"> PAGEREF _Toc356406752 \h </w:instrText>
+        <w:instrText xml:space="preserve"> PAGEREF _Toc356409474 \h </w:instrText>
       </w:r>
       <w:r>
         <w:rPr>
@@ -1384,7 +1366,7 @@
         <w:rPr>
           <w:noProof/>
         </w:rPr>
-        <w:instrText xml:space="preserve"> PAGEREF _Toc356406753 \h </w:instrText>
+        <w:instrText xml:space="preserve"> PAGEREF _Toc356409475 \h </w:instrText>
       </w:r>
       <w:r>
         <w:rPr>
@@ -1447,7 +1429,7 @@
         <w:rPr>
           <w:noProof/>
         </w:rPr>
-        <w:instrText xml:space="preserve"> PAGEREF _Toc356406754 \h </w:instrText>
+        <w:instrText xml:space="preserve"> PAGEREF _Toc356409476 \h </w:instrText>
       </w:r>
       <w:r>
         <w:rPr>
@@ -1510,7 +1492,7 @@
         <w:rPr>
           <w:noProof/>
         </w:rPr>
-        <w:instrText xml:space="preserve"> PAGEREF _Toc356406755 \h </w:instrText>
+        <w:instrText xml:space="preserve"> PAGEREF _Toc356409477 \h </w:instrText>
       </w:r>
       <w:r>
         <w:rPr>
@@ -1573,7 +1555,7 @@
         <w:rPr>
           <w:noProof/>
         </w:rPr>
-        <w:instrText xml:space="preserve"> PAGEREF _Toc356406756 \h </w:instrText>
+        <w:instrText xml:space="preserve"> PAGEREF _Toc356409478 \h </w:instrText>
       </w:r>
       <w:r>
         <w:rPr>
@@ -1637,7 +1619,7 @@
         <w:rPr>
           <w:noProof/>
         </w:rPr>
-        <w:instrText xml:space="preserve"> PAGEREF _Toc356406757 \h </w:instrText>
+        <w:instrText xml:space="preserve"> PAGEREF _Toc356409479 \h </w:instrText>
       </w:r>
       <w:r>
         <w:rPr>
@@ -1700,7 +1682,7 @@
         <w:rPr>
           <w:noProof/>
         </w:rPr>
-        <w:instrText xml:space="preserve"> PAGEREF _Toc356406758 \h </w:instrText>
+        <w:instrText xml:space="preserve"> PAGEREF _Toc356409480 \h </w:instrText>
       </w:r>
       <w:r>
         <w:rPr>
@@ -1764,7 +1746,7 @@
         <w:rPr>
           <w:noProof/>
         </w:rPr>
-        <w:instrText xml:space="preserve"> PAGEREF _Toc356406759 \h </w:instrText>
+        <w:instrText xml:space="preserve"> PAGEREF _Toc356409481 \h </w:instrText>
       </w:r>
       <w:r>
         <w:rPr>
@@ -1828,7 +1810,7 @@
         <w:rPr>
           <w:noProof/>
         </w:rPr>
-        <w:instrText xml:space="preserve"> PAGEREF _Toc356406760 \h </w:instrText>
+        <w:instrText xml:space="preserve"> PAGEREF _Toc356409482 \h </w:instrText>
       </w:r>
       <w:r>
         <w:rPr>
@@ -1899,7 +1881,7 @@
       <w:pPr>
         <w:pStyle w:val="Heading1"/>
       </w:pPr>
-      <w:bookmarkStart w:id="2" w:name="_Toc356406743"/>
+      <w:bookmarkStart w:id="2" w:name="_Toc356409465"/>
       <w:r>
         <w:t>About Raspberry Pi</w:t>
       </w:r>
@@ -2223,9 +2205,8 @@
           <w:szCs w:val="21"/>
           <w:shd w:val="clear" w:color="auto" w:fill="FFFFFF"/>
         </w:rPr>
-        <w:t xml:space="preserve"> have been released. The first generation (Raspberry Pi 1 Model B) was released in February 2012. </w:t>
-      </w:r>
-      <w:proofErr w:type="gramStart"/>
+        <w:t xml:space="preserve"> have been released. The first generation (Raspberry Pi 1 Model B) was released in February 2012. It was followed by a simpler and inexpensive model Model</w:t>
+      </w:r>
       <w:r>
         <w:rPr>
           <w:rFonts w:ascii="Helvetica" w:eastAsia="Times New Roman" w:hAnsi="Helvetica" w:cs="Times New Roman"/>
@@ -2234,7 +2215,7 @@
           <w:szCs w:val="21"/>
           <w:shd w:val="clear" w:color="auto" w:fill="FFFFFF"/>
         </w:rPr>
-        <w:t>It was followed by a simpler and inexpensive model Model</w:t>
+        <w:t>-</w:t>
       </w:r>
       <w:r>
         <w:rPr>
@@ -2244,9 +2225,12 @@
           <w:szCs w:val="21"/>
           <w:shd w:val="clear" w:color="auto" w:fill="FFFFFF"/>
         </w:rPr>
-        <w:t>-</w:t>
-      </w:r>
-      <w:r>
+        <w:t>A. In 2014, the foundation released a board with an improved design in Raspberry Pi 1 Model B+. The model laid the current "mainline" form-factor. Improved A+ and B+ models were released a year later. A cut down "compute module" was released in April 2014, and a Raspberry Pi Zero with smaller size and limited input/output (I/O) and general-purpose input/output (GPIO) abilities was released in November 2015 for US$5. The Raspberry Pi 2, which added more RAM, was released in February 2015. Raspberry Pi 3 Model B released in February 2016 is bundled with on-board WiFi and Bluetooth. As of December 2016, Raspberry Pi 3 Model B is the newest mainline Raspberry Pi. These boards are priced between US$5–35.</w:t>
+      </w:r>
+    </w:p>
+    <w:p>
+      <w:pPr>
+        <w:jc w:val="both"/>
         <w:rPr>
           <w:rFonts w:ascii="Helvetica" w:eastAsia="Times New Roman" w:hAnsi="Helvetica" w:cs="Times New Roman"/>
           <w:color w:val="252525"/>
@@ -2254,10 +2238,11 @@
           <w:szCs w:val="21"/>
           <w:shd w:val="clear" w:color="auto" w:fill="FFFFFF"/>
         </w:rPr>
-        <w:t>A</w:t>
-      </w:r>
-      <w:proofErr w:type="gramEnd"/>
-      <w:r>
+      </w:pPr>
+    </w:p>
+    <w:p>
+      <w:pPr>
+        <w:jc w:val="both"/>
         <w:rPr>
           <w:rFonts w:ascii="Helvetica" w:eastAsia="Times New Roman" w:hAnsi="Helvetica" w:cs="Times New Roman"/>
           <w:color w:val="252525"/>
@@ -2265,12 +2250,8 @@
           <w:szCs w:val="21"/>
           <w:shd w:val="clear" w:color="auto" w:fill="FFFFFF"/>
         </w:rPr>
-        <w:t>. In 2014, the foundation released a board with an improved design in Raspberry Pi 1 Model B+. The model laid the current "mainline" form-factor. Improved A+ and B+ models were released a year later. A cut down "compute module" was released in April 2014, and a Raspberry Pi Zero with smaller size and limited input/output (I/O) and general-purpose input/output (GPIO) abilities was released in November 2015 for US$5. The Raspberry Pi 2, which added more RAM, was released in February 2015. Raspberry Pi 3 Model B released in February 2016 is bundled with on-board WiFi and Bluetooth. As of December 2016, Raspberry Pi 3 Model B is the newest mainline Raspberry Pi. These boards are priced between US$5–35.</w:t>
-      </w:r>
-    </w:p>
-    <w:p>
-      <w:pPr>
-        <w:jc w:val="both"/>
+      </w:pPr>
+      <w:r>
         <w:rPr>
           <w:rFonts w:ascii="Helvetica" w:eastAsia="Times New Roman" w:hAnsi="Helvetica" w:cs="Times New Roman"/>
           <w:color w:val="252525"/>
@@ -2278,11 +2259,9 @@
           <w:szCs w:val="21"/>
           <w:shd w:val="clear" w:color="auto" w:fill="FFFFFF"/>
         </w:rPr>
-      </w:pPr>
-    </w:p>
-    <w:p>
-      <w:pPr>
-        <w:jc w:val="both"/>
+        <w:t xml:space="preserve">All models feature a Broadcom system on a chip (SoC), which includes an ARM compatible central processing unit (CPU) and an on chip </w:t>
+      </w:r>
+      <w:r>
         <w:rPr>
           <w:rFonts w:ascii="Helvetica" w:eastAsia="Times New Roman" w:hAnsi="Helvetica" w:cs="Times New Roman"/>
           <w:color w:val="252525"/>
@@ -2290,7 +2269,8 @@
           <w:szCs w:val="21"/>
           <w:shd w:val="clear" w:color="auto" w:fill="FFFFFF"/>
         </w:rPr>
-      </w:pPr>
+        <w:t>graphics-processing</w:t>
+      </w:r>
       <w:r>
         <w:rPr>
           <w:rFonts w:ascii="Helvetica" w:eastAsia="Times New Roman" w:hAnsi="Helvetica" w:cs="Times New Roman"/>
@@ -2299,9 +2279,12 @@
           <w:szCs w:val="21"/>
           <w:shd w:val="clear" w:color="auto" w:fill="FFFFFF"/>
         </w:rPr>
-        <w:t xml:space="preserve">All models feature a Broadcom system on a chip (SoC), which includes an ARM compatible central processing unit (CPU) and an on chip </w:t>
-      </w:r>
-      <w:r>
+        <w:t xml:space="preserve"> unit (GPU, a VideoCore IV). CPU speed ranges from 700 MHz to 1.2 GHz for the Pi 3 and on board memory range from 256 MB to 1 GB RAM. Secure Digital (SD) cards are used to store the operating system and program memory in either the SDHC or MicroSDHC sizes. Most boards have between one and four USB slots, HDMI and composite video output, and a 3.5 mm phone jack for audio. Lower level output is provided by a number of GPIO pins which support common protocols like I²C. The B-models have an 8P8C Ethernet port and the Pi 3 has on board Wi-Fi 802.11n and Bluetooth.</w:t>
+      </w:r>
+    </w:p>
+    <w:p>
+      <w:pPr>
+        <w:jc w:val="both"/>
         <w:rPr>
           <w:rFonts w:ascii="Helvetica" w:eastAsia="Times New Roman" w:hAnsi="Helvetica" w:cs="Times New Roman"/>
           <w:color w:val="252525"/>
@@ -2309,9 +2292,11 @@
           <w:szCs w:val="21"/>
           <w:shd w:val="clear" w:color="auto" w:fill="FFFFFF"/>
         </w:rPr>
-        <w:t>graphics-processing</w:t>
-      </w:r>
-      <w:r>
+      </w:pPr>
+    </w:p>
+    <w:p>
+      <w:pPr>
+        <w:jc w:val="both"/>
         <w:rPr>
           <w:rFonts w:ascii="Helvetica" w:eastAsia="Times New Roman" w:hAnsi="Helvetica" w:cs="Times New Roman"/>
           <w:color w:val="252525"/>
@@ -2319,9 +2304,7 @@
           <w:szCs w:val="21"/>
           <w:shd w:val="clear" w:color="auto" w:fill="FFFFFF"/>
         </w:rPr>
-        <w:t xml:space="preserve"> unit (GPU, a VideoCore IV). CPU speed ranges from 700 MHz to 1.2 GHz for the Pi 3 and on board memory range from 256 MB to 1 GB RAM. Secure Digital (SD) cards are used to store the operating system and program memory in either the SDHC or MicroSDHC sizes. Most boards have between one and four USB slots, HDMI and composite video output, and a 3.5 mm phone jack for audio. Lower level output is provided by a number of GPIO </w:t>
-      </w:r>
-      <w:proofErr w:type="gramStart"/>
+      </w:pPr>
       <w:r>
         <w:rPr>
           <w:rFonts w:ascii="Helvetica" w:eastAsia="Times New Roman" w:hAnsi="Helvetica" w:cs="Times New Roman"/>
@@ -2330,9 +2313,8 @@
           <w:szCs w:val="21"/>
           <w:shd w:val="clear" w:color="auto" w:fill="FFFFFF"/>
         </w:rPr>
-        <w:t>pins which</w:t>
-      </w:r>
-      <w:proofErr w:type="gramEnd"/>
+        <w:t xml:space="preserve">The Foundation provides Raspbian, a Debian-based Linux distribution for download, as well as third party Ubuntu, Windows 10 IOT Core, RISC OS, and </w:t>
+      </w:r>
       <w:r>
         <w:rPr>
           <w:rFonts w:ascii="Helvetica" w:eastAsia="Times New Roman" w:hAnsi="Helvetica" w:cs="Times New Roman"/>
@@ -2341,12 +2323,9 @@
           <w:szCs w:val="21"/>
           <w:shd w:val="clear" w:color="auto" w:fill="FFFFFF"/>
         </w:rPr>
-        <w:t xml:space="preserve"> support common protocols like I²C. The B-models have an 8P8C Ethernet port and the Pi 3 has on board Wi-Fi 802.11n and Bluetooth.</w:t>
-      </w:r>
-    </w:p>
-    <w:p>
-      <w:pPr>
-        <w:jc w:val="both"/>
+        <w:t>specialized</w:t>
+      </w:r>
+      <w:r>
         <w:rPr>
           <w:rFonts w:ascii="Helvetica" w:eastAsia="Times New Roman" w:hAnsi="Helvetica" w:cs="Times New Roman"/>
           <w:color w:val="252525"/>
@@ -2354,11 +2333,9 @@
           <w:szCs w:val="21"/>
           <w:shd w:val="clear" w:color="auto" w:fill="FFFFFF"/>
         </w:rPr>
-      </w:pPr>
-    </w:p>
-    <w:p>
-      <w:pPr>
-        <w:jc w:val="both"/>
+        <w:t xml:space="preserve"> media center distributions.[8] It promotes Python and Scratch as the main programming language, with supp</w:t>
+      </w:r>
+      <w:r>
         <w:rPr>
           <w:rFonts w:ascii="Helvetica" w:eastAsia="Times New Roman" w:hAnsi="Helvetica" w:cs="Times New Roman"/>
           <w:color w:val="252525"/>
@@ -2366,7 +2343,8 @@
           <w:szCs w:val="21"/>
           <w:shd w:val="clear" w:color="auto" w:fill="FFFFFF"/>
         </w:rPr>
-      </w:pPr>
+        <w:t>ort for many other languages.</w:t>
+      </w:r>
       <w:r>
         <w:rPr>
           <w:rFonts w:ascii="Helvetica" w:eastAsia="Times New Roman" w:hAnsi="Helvetica" w:cs="Times New Roman"/>
@@ -2375,68 +2353,6 @@
           <w:szCs w:val="21"/>
           <w:shd w:val="clear" w:color="auto" w:fill="FFFFFF"/>
         </w:rPr>
-        <w:t xml:space="preserve">The Foundation provides Raspbian, a Debian-based Linux distribution for download, as well as third party Ubuntu, Windows 10 IOT Core, RISC OS, and </w:t>
-      </w:r>
-      <w:r>
-        <w:rPr>
-          <w:rFonts w:ascii="Helvetica" w:eastAsia="Times New Roman" w:hAnsi="Helvetica" w:cs="Times New Roman"/>
-          <w:color w:val="252525"/>
-          <w:sz w:val="21"/>
-          <w:szCs w:val="21"/>
-          <w:shd w:val="clear" w:color="auto" w:fill="FFFFFF"/>
-        </w:rPr>
-        <w:t>specialized</w:t>
-      </w:r>
-      <w:r>
-        <w:rPr>
-          <w:rFonts w:ascii="Helvetica" w:eastAsia="Times New Roman" w:hAnsi="Helvetica" w:cs="Times New Roman"/>
-          <w:color w:val="252525"/>
-          <w:sz w:val="21"/>
-          <w:szCs w:val="21"/>
-          <w:shd w:val="clear" w:color="auto" w:fill="FFFFFF"/>
-        </w:rPr>
-        <w:t xml:space="preserve"> media center distributions</w:t>
-      </w:r>
-      <w:proofErr w:type="gramStart"/>
-      <w:r>
-        <w:rPr>
-          <w:rFonts w:ascii="Helvetica" w:eastAsia="Times New Roman" w:hAnsi="Helvetica" w:cs="Times New Roman"/>
-          <w:color w:val="252525"/>
-          <w:sz w:val="21"/>
-          <w:szCs w:val="21"/>
-          <w:shd w:val="clear" w:color="auto" w:fill="FFFFFF"/>
-        </w:rPr>
-        <w:t>.[</w:t>
-      </w:r>
-      <w:proofErr w:type="gramEnd"/>
-      <w:r>
-        <w:rPr>
-          <w:rFonts w:ascii="Helvetica" w:eastAsia="Times New Roman" w:hAnsi="Helvetica" w:cs="Times New Roman"/>
-          <w:color w:val="252525"/>
-          <w:sz w:val="21"/>
-          <w:szCs w:val="21"/>
-          <w:shd w:val="clear" w:color="auto" w:fill="FFFFFF"/>
-        </w:rPr>
-        <w:t>8] It promotes Python and Scratch as the main programming language, with supp</w:t>
-      </w:r>
-      <w:r>
-        <w:rPr>
-          <w:rFonts w:ascii="Helvetica" w:eastAsia="Times New Roman" w:hAnsi="Helvetica" w:cs="Times New Roman"/>
-          <w:color w:val="252525"/>
-          <w:sz w:val="21"/>
-          <w:szCs w:val="21"/>
-          <w:shd w:val="clear" w:color="auto" w:fill="FFFFFF"/>
-        </w:rPr>
-        <w:t>ort for many other languages.</w:t>
-      </w:r>
-      <w:r>
-        <w:rPr>
-          <w:rFonts w:ascii="Helvetica" w:eastAsia="Times New Roman" w:hAnsi="Helvetica" w:cs="Times New Roman"/>
-          <w:color w:val="252525"/>
-          <w:sz w:val="21"/>
-          <w:szCs w:val="21"/>
-          <w:shd w:val="clear" w:color="auto" w:fill="FFFFFF"/>
-        </w:rPr>
         <w:t xml:space="preserve"> The default firmware is closed source, while an unofficial open source is available.</w:t>
       </w:r>
     </w:p>
@@ -2452,7 +2368,7 @@
       <w:pPr>
         <w:pStyle w:val="Heading1"/>
       </w:pPr>
-      <w:bookmarkStart w:id="3" w:name="_Toc356406744"/>
+      <w:bookmarkStart w:id="3" w:name="_Toc356409466"/>
       <w:r>
         <w:t>Preparing</w:t>
       </w:r>
@@ -2493,7 +2409,7 @@
           <w:lang w:val="en-IN"/>
         </w:rPr>
       </w:pPr>
-      <w:bookmarkStart w:id="4" w:name="_Toc356406745"/>
+      <w:bookmarkStart w:id="4" w:name="_Toc356409467"/>
       <w:r>
         <w:rPr>
           <w:shd w:val="clear" w:color="auto" w:fill="FFFFFF"/>
@@ -2753,7 +2669,7 @@
       <w:pPr>
         <w:pStyle w:val="Heading2"/>
       </w:pPr>
-      <w:bookmarkStart w:id="5" w:name="_Toc356406746"/>
+      <w:bookmarkStart w:id="5" w:name="_Toc356409468"/>
       <w:r>
         <w:t>Install Raspbian on Your Pi and Connect to It Over SSH</w:t>
       </w:r>
@@ -3069,7 +2985,7 @@
       <w:pPr>
         <w:pStyle w:val="Heading1"/>
       </w:pPr>
-      <w:bookmarkStart w:id="6" w:name="_Toc356406747"/>
+      <w:bookmarkStart w:id="6" w:name="_Toc356409469"/>
       <w:r>
         <w:t>Step By Step Guide</w:t>
       </w:r>
@@ -3102,44 +3018,28 @@
         <w:t xml:space="preserve">.   This step-by-step guide will get your brand new Raspberry Pi box up and running in no time (minus the complex jargon involved). </w:t>
       </w:r>
       <w:r>
-        <w:t xml:space="preserve"> RPi development is best done on </w:t>
-      </w:r>
-      <w:proofErr w:type="gramStart"/>
-      <w:r>
-        <w:t>a</w:t>
-      </w:r>
-      <w:proofErr w:type="gramEnd"/>
-      <w:r>
-        <w:t xml:space="preserve"> Ubuntu </w:t>
-      </w:r>
-      <w:r>
-        <w:t xml:space="preserve">(Debian distro) with access to root privileges on shell. The guide assumes you have access to a shell with root privileges on </w:t>
-      </w:r>
-      <w:proofErr w:type="gramStart"/>
-      <w:r>
-        <w:t>a</w:t>
-      </w:r>
-      <w:proofErr w:type="gramEnd"/>
-      <w:r>
-        <w:t xml:space="preserve"> Ubuntu laptop / desktop.</w:t>
-      </w:r>
-    </w:p>
-    <w:p/>
-    <w:p>
-      <w:proofErr w:type="gramStart"/>
-      <w:r>
-        <w:t>NOTE :</w:t>
-      </w:r>
-      <w:proofErr w:type="gramEnd"/>
-      <w:r>
-        <w:t xml:space="preserve"> MAC OSX users, may install Virtual Box with the latest Ubuntu distro installed. Then follow the instructions in the subsequent pages. </w:t>
-      </w:r>
-      <w:r>
-        <w:t xml:space="preserve"> </w:t>
-      </w:r>
-      <w:proofErr w:type="gramStart"/>
-      <w:r>
-        <w:t>Link to Virtual Box for MAC (</w:t>
+        <w:t xml:space="preserve"> RPi development is best done on a Ubuntu </w:t>
+      </w:r>
+      <w:r>
+        <w:t>(Debian distro) with access to root privileges on shell. The guide assumes you have access to a shell with root privileges on a Ubuntu laptop / desktop.</w:t>
+      </w:r>
+    </w:p>
+    <w:p/>
+    <w:p>
+      <w:r>
+        <w:t>NOTE:</w:t>
+      </w:r>
+      <w:r>
+        <w:t xml:space="preserve"> MAC OSX </w:t>
+      </w:r>
+      <w:r>
+        <w:t>users</w:t>
+      </w:r>
+      <w:r>
+        <w:t xml:space="preserve"> may install Virtual Box with the latest Ubuntu distro installed. Then follow the instructions in the subsequent pages. </w:t>
+      </w:r>
+      <w:r>
+        <w:t xml:space="preserve"> Link to Virtual Box for MAC (</w:t>
       </w:r>
       <w:hyperlink r:id="rId8" w:history="1">
         <w:r>
@@ -3153,11 +3053,7 @@
         <w:t>)</w:t>
       </w:r>
       <w:r>
-        <w:t>.</w:t>
-      </w:r>
-      <w:proofErr w:type="gramEnd"/>
-      <w:r>
-        <w:t xml:space="preserve">  Also, install the extension pack provided on the website. Extension packs provide a bridge between your host environment (MAC OSX) and the guest environment (Linux Ubuntu)</w:t>
+        <w:t>.  Also, install the extension pack provided on the website. Extension packs provide a bridge between your host environment (MAC OSX) and the guest environment (Linux Ubuntu)</w:t>
       </w:r>
     </w:p>
     <w:p/>
@@ -3165,7 +3061,7 @@
       <w:pPr>
         <w:pStyle w:val="Heading2"/>
       </w:pPr>
-      <w:bookmarkStart w:id="7" w:name="_Toc356406748"/>
+      <w:bookmarkStart w:id="7" w:name="_Toc356409470"/>
       <w:r>
         <w:t>1) Get the kernel source</w:t>
       </w:r>
@@ -3183,15 +3079,7 @@
     <w:p>
       <w:r>
         <w:tab/>
-        <w:t xml:space="preserve">~ # </w:t>
-      </w:r>
-      <w:proofErr w:type="gramStart"/>
-      <w:r>
-        <w:t>mkdir</w:t>
-      </w:r>
-      <w:proofErr w:type="gramEnd"/>
-      <w:r>
-        <w:t xml:space="preserve"> rpi_</w:t>
+        <w:t>~ # mkdir rpi_</w:t>
       </w:r>
       <w:r>
         <w:t>4</w:t>
@@ -3297,13 +3185,8 @@
     </w:p>
     <w:p/>
     <w:p>
-      <w:proofErr w:type="gramStart"/>
-      <w:r>
-        <w:t>where</w:t>
-      </w:r>
-      <w:proofErr w:type="gramEnd"/>
-      <w:r>
-        <w:t xml:space="preserve">  x &amp; xx are the major and minor release numbers for Raspberry-Pi linux kernel.</w:t>
+      <w:r>
+        <w:t>where  x &amp; xx are the major and minor release numbers for Raspberry-Pi linux kernel.</w:t>
       </w:r>
       <w:r>
         <w:t xml:space="preserve"> Latest RPI Linux Kernel version as of this writing was 4.9.y.</w:t>
@@ -3312,23 +3195,7 @@
     <w:p/>
     <w:p>
       <w:r>
-        <w:t xml:space="preserve">Quick Repo Sync </w:t>
-      </w:r>
-      <w:proofErr w:type="gramStart"/>
-      <w:r>
-        <w:t>Tip :</w:t>
-      </w:r>
-      <w:proofErr w:type="gramEnd"/>
-      <w:r>
-        <w:t xml:space="preserve"> If you wish to save some time and download just the latest and greatest Linux Kernel available as of date, append “--depth=1” to the git clone command above.  Believe me, it saves a lot of download time (and your broadband data cost</w:t>
-      </w:r>
-      <w:proofErr w:type="gramStart"/>
-      <w:r>
-        <w:t>) ,</w:t>
-      </w:r>
-      <w:proofErr w:type="gramEnd"/>
-      <w:r>
-        <w:t xml:space="preserve"> since most of the branching information is redundant to a </w:t>
+        <w:t xml:space="preserve">Quick Repo Sync Tip : If you wish to save some time and download just the latest and greatest Linux Kernel available as of date, append “--depth=1” to the git clone command above.  Believe me, it saves a lot of download time (and your broadband data cost) , since most of the branching information is redundant to a </w:t>
       </w:r>
       <w:r>
         <w:t>hobbyist</w:t>
@@ -3337,15 +3204,7 @@
         <w:t xml:space="preserve">. </w:t>
       </w:r>
       <w:r>
-        <w:t xml:space="preserve"> However</w:t>
-      </w:r>
-      <w:proofErr w:type="gramStart"/>
-      <w:r>
-        <w:t>,  if</w:t>
-      </w:r>
-      <w:proofErr w:type="gramEnd"/>
-      <w:r>
-        <w:t xml:space="preserve"> you are one of those geeky minds who would like to dwell into each and every commit that has ever been done on the repo, feel free to omit “—depth=1”.</w:t>
+        <w:t xml:space="preserve"> However,  if you are one of those geeky minds who would like to dwell into each and every commit that has ever been done on the repo, feel free to omit “—depth=1”.</w:t>
       </w:r>
     </w:p>
     <w:p/>
@@ -3353,7 +3212,7 @@
       <w:pPr>
         <w:pStyle w:val="Heading2"/>
       </w:pPr>
-      <w:bookmarkStart w:id="8" w:name="_Toc356406749"/>
+      <w:bookmarkStart w:id="8" w:name="_Toc356409471"/>
       <w:r>
         <w:t>2) Get the</w:t>
       </w:r>
@@ -3376,15 +3235,7 @@
         <w:t xml:space="preserve">Since, we shall be building Raspberry Pi system image on a machine, which would be running a CPU with different </w:t>
       </w:r>
       <w:r>
-        <w:t xml:space="preserve">architecture, we would require </w:t>
-      </w:r>
-      <w:proofErr w:type="gramStart"/>
-      <w:r>
-        <w:t>to download</w:t>
-      </w:r>
-      <w:proofErr w:type="gramEnd"/>
-      <w:r>
-        <w:t xml:space="preserve"> a Cross-Compiler.  A Cross-Compiler is a program that generates code for a target device (Raspberry Pi in this case), although it is executing on a completely different machine with completely different architecture.</w:t>
+        <w:t>architecture, we would require to download a Cross-Compiler.  A Cross-Compiler is a program that generates code for a target device (Raspberry Pi in this case), although it is executing on a completely different machine with completely different architecture.</w:t>
       </w:r>
     </w:p>
     <w:p/>
@@ -3398,15 +3249,7 @@
         <w:tab/>
       </w:r>
       <w:r>
-        <w:t xml:space="preserve">~ # </w:t>
-      </w:r>
-      <w:proofErr w:type="gramStart"/>
-      <w:r>
-        <w:t>mkdir</w:t>
-      </w:r>
-      <w:proofErr w:type="gramEnd"/>
-      <w:r>
-        <w:t xml:space="preserve"> rpi_tools</w:t>
+        <w:t>~ # mkdir rpi_tools</w:t>
       </w:r>
     </w:p>
     <w:p>
@@ -3446,123 +3289,153 @@
         <w:t>#</w:t>
       </w:r>
       <w:r>
+        <w:t xml:space="preserve"> apt-get install git</w:t>
+      </w:r>
+      <w:r>
         <w:t xml:space="preserve"> </w:t>
       </w:r>
-      <w:proofErr w:type="gramStart"/>
-      <w:r>
-        <w:t>apt</w:t>
-      </w:r>
-      <w:proofErr w:type="gramEnd"/>
-      <w:r>
-        <w:t>-get install git</w:t>
+    </w:p>
+    <w:p/>
+    <w:p/>
+    <w:p>
+      <w:pPr>
+        <w:pStyle w:val="Heading2"/>
+      </w:pPr>
+      <w:bookmarkStart w:id="9" w:name="_Toc356409472"/>
+      <w:r>
+        <w:t>3) Install</w:t>
+      </w:r>
+      <w:r>
+        <w:t xml:space="preserve"> necessary packages</w:t>
+      </w:r>
+      <w:bookmarkEnd w:id="9"/>
+    </w:p>
+    <w:p/>
+    <w:p>
+      <w:pPr>
+        <w:pStyle w:val="ListParagraph"/>
+        <w:numPr>
+          <w:ilvl w:val="0"/>
+          <w:numId w:val="5"/>
+        </w:numPr>
+      </w:pPr>
+      <w:r>
+        <w:t xml:space="preserve">On </w:t>
+      </w:r>
+      <w:r>
+        <w:t xml:space="preserve">Ubuntu </w:t>
+      </w:r>
+      <w:r>
+        <w:t xml:space="preserve">shell </w:t>
+      </w:r>
+      <w:r>
+        <w:t xml:space="preserve">execute </w:t>
+      </w:r>
+      <w:r>
+        <w:t>the following</w:t>
+      </w:r>
+      <w:r>
+        <w:t xml:space="preserve"> command  </w:t>
+      </w:r>
+      <w:r>
+        <w:t xml:space="preserve">(requires root </w:t>
+      </w:r>
+      <w:r>
+        <w:t>privileges</w:t>
+      </w:r>
+      <w:r>
+        <w:t>)</w:t>
+      </w:r>
+    </w:p>
+    <w:p>
+      <w:r>
+        <w:tab/>
+      </w:r>
+      <w:r>
+        <w:tab/>
+      </w:r>
+      <w:r>
+        <w:t># apt-get install gcc-arm-linux-gnueabi make ncurses-dev</w:t>
+      </w:r>
+    </w:p>
+    <w:p/>
+    <w:p>
+      <w:pPr>
+        <w:pStyle w:val="ListParagraph"/>
+        <w:numPr>
+          <w:ilvl w:val="0"/>
+          <w:numId w:val="5"/>
+        </w:numPr>
+      </w:pPr>
+      <w:r>
+        <w:t xml:space="preserve">Some Editors are handful , if not already installed </w:t>
+      </w:r>
+    </w:p>
+    <w:p>
+      <w:r>
+        <w:tab/>
+      </w:r>
+      <w:r>
+        <w:tab/>
+      </w:r>
+      <w:r>
+        <w:t># apt-get install vim-gnome</w:t>
+      </w:r>
+    </w:p>
+    <w:p/>
+    <w:p>
+      <w:r>
+        <w:br w:type="page"/>
+      </w:r>
+    </w:p>
+    <w:p/>
+    <w:p/>
+    <w:p/>
+    <w:p>
+      <w:pPr>
+        <w:pStyle w:val="Heading2"/>
+      </w:pPr>
+      <w:bookmarkStart w:id="10" w:name="_Toc356409473"/>
+      <w:r>
+        <w:t xml:space="preserve">4) </w:t>
+      </w:r>
+      <w:r>
+        <w:t>Code Compilation</w:t>
+      </w:r>
+      <w:bookmarkEnd w:id="10"/>
+    </w:p>
+    <w:p/>
+    <w:p>
+      <w:pPr>
+        <w:pStyle w:val="Heading4"/>
+      </w:pPr>
+      <w:r>
+        <w:t>1#.</w:t>
       </w:r>
       <w:r>
         <w:t xml:space="preserve"> </w:t>
       </w:r>
-    </w:p>
-    <w:p/>
-    <w:p/>
-    <w:p>
-      <w:pPr>
-        <w:pStyle w:val="Heading2"/>
-      </w:pPr>
-      <w:bookmarkStart w:id="9" w:name="_Toc356406750"/>
-      <w:r>
-        <w:t>3) Install</w:t>
-      </w:r>
-      <w:r>
-        <w:t xml:space="preserve"> necessary packages</w:t>
-      </w:r>
-      <w:bookmarkEnd w:id="9"/>
-    </w:p>
-    <w:p>
-      <w:r>
-        <w:t xml:space="preserve">On </w:t>
-      </w:r>
-      <w:r>
-        <w:t xml:space="preserve">Ubuntu </w:t>
-      </w:r>
-      <w:r>
-        <w:t xml:space="preserve">shell </w:t>
-      </w:r>
-      <w:r>
-        <w:t xml:space="preserve">execute </w:t>
-      </w:r>
-      <w:r>
-        <w:t>the following</w:t>
-      </w:r>
-      <w:r>
-        <w:t xml:space="preserve"> command  </w:t>
-      </w:r>
-      <w:r>
-        <w:t>(requires root priveleges)</w:t>
-      </w:r>
-    </w:p>
-    <w:p>
-      <w:r>
-        <w:tab/>
-      </w:r>
-      <w:r>
-        <w:t xml:space="preserve"># </w:t>
-      </w:r>
-      <w:proofErr w:type="gramStart"/>
-      <w:r>
-        <w:t>apt</w:t>
-      </w:r>
-      <w:proofErr w:type="gramEnd"/>
-      <w:r>
-        <w:t>-get install gcc-arm-linux-gnueabi make ncurses-dev</w:t>
-      </w:r>
-    </w:p>
-    <w:p/>
-    <w:p>
-      <w:r>
-        <w:t xml:space="preserve">Some Editors are </w:t>
-      </w:r>
-      <w:proofErr w:type="gramStart"/>
-      <w:r>
-        <w:t>handful ,</w:t>
-      </w:r>
-      <w:proofErr w:type="gramEnd"/>
-      <w:r>
-        <w:t xml:space="preserve"> if not already installed </w:t>
-      </w:r>
-    </w:p>
-    <w:p>
-      <w:r>
-        <w:tab/>
-        <w:t xml:space="preserve"># </w:t>
-      </w:r>
-      <w:proofErr w:type="gramStart"/>
-      <w:r>
-        <w:t>apt</w:t>
-      </w:r>
-      <w:proofErr w:type="gramEnd"/>
-      <w:r>
-        <w:t>-get install vim-gnome</w:t>
-      </w:r>
-    </w:p>
-    <w:p/>
-    <w:p>
-      <w:r>
-        <w:br w:type="page"/>
-      </w:r>
-    </w:p>
-    <w:p/>
-    <w:p/>
-    <w:p/>
-    <w:p>
-      <w:pPr>
-        <w:pStyle w:val="Heading2"/>
-      </w:pPr>
-      <w:bookmarkStart w:id="10" w:name="_Toc356406751"/>
-      <w:r>
-        <w:t xml:space="preserve">4) </w:t>
-      </w:r>
-      <w:r>
-        <w:t>Code Compilation</w:t>
-      </w:r>
-      <w:bookmarkEnd w:id="10"/>
+      <w:r>
+        <w:t>Go to the build directory</w:t>
+      </w:r>
+      <w:r>
+        <w:t xml:space="preserve"> on PC</w:t>
+      </w:r>
+    </w:p>
+    <w:p/>
+    <w:p>
+      <w:r>
+        <w:tab/>
+      </w:r>
+      <w:r>
+        <w:tab/>
+      </w:r>
+      <w:r>
+        <w:t xml:space="preserve"># cd &lt;path_to_kernel_source_directory&gt;/linux/ </w:t>
+      </w:r>
+      <w:r>
+        <w:tab/>
+      </w:r>
     </w:p>
     <w:p/>
     <w:p>
@@ -3570,75 +3443,34 @@
         <w:pStyle w:val="Heading4"/>
       </w:pPr>
       <w:r>
-        <w:t>1#.</w:t>
+        <w:t>2#.</w:t>
       </w:r>
       <w:r>
         <w:t xml:space="preserve"> </w:t>
       </w:r>
       <w:r>
-        <w:t>Go to the build directory</w:t>
-      </w:r>
-      <w:r>
-        <w:t xml:space="preserve"> on PC</w:t>
-      </w:r>
-    </w:p>
-    <w:p/>
-    <w:p>
-      <w:r>
-        <w:tab/>
-      </w:r>
-      <w:r>
-        <w:tab/>
-      </w:r>
-      <w:r>
-        <w:t xml:space="preserve"># cd &lt;path_to_kernel_source_directory&gt;/linux/ </w:t>
-      </w:r>
-      <w:r>
-        <w:tab/>
-      </w:r>
-    </w:p>
+        <w:t>Firstly, ensure your build directory is clean:</w:t>
+      </w:r>
+    </w:p>
+    <w:p/>
+    <w:p>
+      <w:r>
+        <w:tab/>
+      </w:r>
+      <w:r>
+        <w:tab/>
+      </w:r>
+      <w:r>
+        <w:t>&lt;path_to_kernel_source_directory&gt;/linux/ # make mrproper</w:t>
+      </w:r>
+    </w:p>
+    <w:p/>
     <w:p/>
     <w:p>
       <w:pPr>
         <w:pStyle w:val="Heading4"/>
       </w:pPr>
       <w:r>
-        <w:t>2#.</w:t>
-      </w:r>
-      <w:r>
-        <w:t xml:space="preserve"> </w:t>
-      </w:r>
-      <w:r>
-        <w:t>Firstly, ensure your build directory is clean:</w:t>
-      </w:r>
-    </w:p>
-    <w:p/>
-    <w:p>
-      <w:r>
-        <w:tab/>
-      </w:r>
-      <w:r>
-        <w:tab/>
-      </w:r>
-      <w:r>
-        <w:t>&lt;</w:t>
-      </w:r>
-      <w:proofErr w:type="gramStart"/>
-      <w:r>
-        <w:t>path</w:t>
-      </w:r>
-      <w:proofErr w:type="gramEnd"/>
-      <w:r>
-        <w:t>_to_kernel_source_directory&gt;/linux/ # make mrproper</w:t>
-      </w:r>
-    </w:p>
-    <w:p/>
-    <w:p/>
-    <w:p>
-      <w:pPr>
-        <w:pStyle w:val="Heading4"/>
-      </w:pPr>
-      <w:r>
         <w:t>3#. Define Cross-Compiler &amp; Processor Architecture</w:t>
       </w:r>
     </w:p>
@@ -3648,15 +3480,7 @@
         <w:jc w:val="both"/>
       </w:pPr>
       <w:r>
-        <w:t xml:space="preserve">From this point on, if you are </w:t>
-      </w:r>
-      <w:proofErr w:type="gramStart"/>
-      <w:r>
-        <w:t>cross-compiling</w:t>
-      </w:r>
-      <w:proofErr w:type="gramEnd"/>
-      <w:r>
-        <w:t>, please substitute &lt;your_compiler&gt; with your compiler binary prefix (e.g. &lt;your_compiler&gt;=arm-bcm2708hardfp-linux-gnueabi-</w:t>
+        <w:t>From this point on, if you are cross-compiling, please substitute &lt;your_compiler&gt; with your compiler binary prefix (e.g. &lt;your_compiler&gt;=arm-bcm2708hardfp-linux-gnueabi-</w:t>
       </w:r>
       <w:r>
         <w:t xml:space="preserve"> or arm-linux-gnueabihf-</w:t>
@@ -3696,15 +3520,7 @@
         <w:jc w:val="both"/>
       </w:pPr>
       <w:r>
-        <w:t xml:space="preserve">Debug </w:t>
-      </w:r>
-      <w:proofErr w:type="gramStart"/>
-      <w:r>
-        <w:t>Note :</w:t>
-      </w:r>
-      <w:proofErr w:type="gramEnd"/>
-      <w:r>
-        <w:t xml:space="preserve"> Do </w:t>
+        <w:t xml:space="preserve">Debug Note : Do </w:t>
       </w:r>
       <w:r>
         <w:rPr>
@@ -3799,26 +3615,13 @@
         <w:t xml:space="preserve">  </w:t>
       </w:r>
       <w:r>
-        <w:t xml:space="preserve"># zcat /proc/config.gz </w:t>
-      </w:r>
-      <w:proofErr w:type="gramStart"/>
-      <w:r>
-        <w:t>&gt; .config</w:t>
-      </w:r>
-      <w:proofErr w:type="gramEnd"/>
-    </w:p>
-    <w:p/>
-    <w:p>
-      <w:r>
-        <w:t xml:space="preserve">&amp; </w:t>
-      </w:r>
-      <w:proofErr w:type="gramStart"/>
-      <w:r>
-        <w:t>then</w:t>
-      </w:r>
-      <w:proofErr w:type="gramEnd"/>
-      <w:r>
-        <w:t xml:space="preserve"> copy .config </w:t>
+        <w:t># zcat /proc/config.gz &gt; .config</w:t>
+      </w:r>
+    </w:p>
+    <w:p/>
+    <w:p>
+      <w:r>
+        <w:t xml:space="preserve">&amp; then copy .config </w:t>
       </w:r>
       <w:r>
         <w:t xml:space="preserve">file </w:t>
@@ -3899,13 +3702,8 @@
       <w:r>
         <w:t xml:space="preserve">Copy (&amp; rename) bcmrpi_defconfig </w:t>
       </w:r>
-      <w:proofErr w:type="gramStart"/>
-      <w:r>
-        <w:t>to .config</w:t>
-      </w:r>
-      <w:proofErr w:type="gramEnd"/>
-      <w:r>
-        <w:t xml:space="preserve"> in the build directory</w:t>
+      <w:r>
+        <w:t>to .config in the build directory</w:t>
       </w:r>
     </w:p>
     <w:p>
@@ -3945,15 +3743,7 @@
     <w:p>
       <w:r>
         <w:tab/>
-        <w:t>&lt;</w:t>
-      </w:r>
-      <w:proofErr w:type="gramStart"/>
-      <w:r>
-        <w:t>kernel</w:t>
-      </w:r>
-      <w:proofErr w:type="gramEnd"/>
-      <w:r>
-        <w:t>_src_dir&gt; $ export ARCH=arm</w:t>
+        <w:t>&lt;kernel_src_dir&gt; $ export ARCH=arm</w:t>
       </w:r>
     </w:p>
     <w:p>
@@ -3961,15 +3751,7 @@
         <w:ind w:firstLine="720"/>
       </w:pPr>
       <w:r>
-        <w:t>&lt;</w:t>
-      </w:r>
-      <w:proofErr w:type="gramStart"/>
-      <w:r>
-        <w:t>kernel</w:t>
-      </w:r>
-      <w:proofErr w:type="gramEnd"/>
-      <w:r>
-        <w:t>_src_dir&gt; $ export CROSS _COMPILE=arm-bcm2708hardfp-linux-gnueabi-</w:t>
+        <w:t>&lt;kernel_src_dir&gt; $ export CROSS _COMPILE=arm-bcm2708hardfp-linux-gnueabi-</w:t>
       </w:r>
     </w:p>
     <w:p>
@@ -3978,15 +3760,7 @@
       </w:pPr>
       <w:r>
         <w:tab/>
-        <w:t>&lt;</w:t>
-      </w:r>
-      <w:proofErr w:type="gramStart"/>
-      <w:r>
-        <w:t>kernel</w:t>
-      </w:r>
-      <w:proofErr w:type="gramEnd"/>
-      <w:r>
-        <w:t xml:space="preserve">_src_dir&gt; $ make bcmrpi_defconfig </w:t>
+        <w:t xml:space="preserve">&lt;kernel_src_dir&gt; $ make bcmrpi_defconfig </w:t>
       </w:r>
     </w:p>
     <w:p/>
@@ -4045,15 +3819,7 @@
         <w:ind w:firstLine="720"/>
       </w:pPr>
       <w:r>
-        <w:t xml:space="preserve"># </w:t>
-      </w:r>
-      <w:proofErr w:type="gramStart"/>
-      <w:r>
-        <w:t>make</w:t>
-      </w:r>
-      <w:proofErr w:type="gramEnd"/>
-      <w:r>
-        <w:t xml:space="preserve"> ARCH=arm CROSS_COMPILE=&lt;your_compiler&gt; oldconfig</w:t>
+        <w:t># make ARCH=arm CROSS_COMPILE=&lt;your_compiler&gt; oldconfig</w:t>
       </w:r>
     </w:p>
     <w:p/>
@@ -4116,15 +3882,7 @@
         <w:tab/>
       </w:r>
       <w:r>
-        <w:t xml:space="preserve"># </w:t>
-      </w:r>
-      <w:proofErr w:type="gramStart"/>
-      <w:r>
-        <w:t>make</w:t>
-      </w:r>
-      <w:proofErr w:type="gramEnd"/>
-      <w:r>
-        <w:t xml:space="preserve"> ARCH=arm CROSS_COMPIL</w:t>
+        <w:t># make ARCH=arm CROSS_COMPIL</w:t>
       </w:r>
       <w:r>
         <w:t>E=&lt;your_compiler&gt; &lt;config</w:t>
@@ -4145,57 +3903,37 @@
         <w:t>&lt;config</w:t>
       </w:r>
       <w:r>
-        <w:t>_targets</w:t>
-      </w:r>
-      <w:proofErr w:type="gramStart"/>
-      <w:r>
-        <w:t>&gt; :</w:t>
-      </w:r>
-      <w:proofErr w:type="gramEnd"/>
-    </w:p>
-    <w:p>
-      <w:r>
-        <w:tab/>
-      </w:r>
-      <w:r>
-        <w:tab/>
-      </w:r>
-      <w:proofErr w:type="gramStart"/>
-      <w:r>
-        <w:t>config</w:t>
-      </w:r>
-      <w:proofErr w:type="gramEnd"/>
-      <w:r>
-        <w:t xml:space="preserve"> :- Update config using a Line-oriented program</w:t>
-      </w:r>
-    </w:p>
-    <w:p>
-      <w:r>
-        <w:tab/>
-      </w:r>
-      <w:r>
-        <w:tab/>
-      </w:r>
-      <w:proofErr w:type="gramStart"/>
-      <w:r>
-        <w:t>nconfig</w:t>
-      </w:r>
-      <w:proofErr w:type="gramEnd"/>
-      <w:r>
-        <w:t xml:space="preserve"> :- Update config using a ncurses menu based program</w:t>
+        <w:t>_targets&gt; :</w:t>
+      </w:r>
+    </w:p>
+    <w:p>
+      <w:r>
+        <w:tab/>
+      </w:r>
+      <w:r>
+        <w:tab/>
+      </w:r>
+      <w:r>
+        <w:t>config :- Update config using a Line-oriented program</w:t>
+      </w:r>
+    </w:p>
+    <w:p>
+      <w:r>
+        <w:tab/>
+      </w:r>
+      <w:r>
+        <w:tab/>
+      </w:r>
+      <w:r>
+        <w:t>nconfig :- Update config using a ncurses menu based program</w:t>
       </w:r>
     </w:p>
     <w:p>
       <w:pPr>
         <w:ind w:left="720" w:firstLine="720"/>
       </w:pPr>
-      <w:proofErr w:type="gramStart"/>
-      <w:r>
-        <w:t>menuconfig</w:t>
-      </w:r>
-      <w:proofErr w:type="gramEnd"/>
-      <w:r>
-        <w:t xml:space="preserve"> :- Update config using a menu based program</w:t>
+      <w:r>
+        <w:t>menuconfig :- Update config using a menu based program</w:t>
       </w:r>
     </w:p>
     <w:p>
@@ -4205,101 +3943,553 @@
           <w:b/>
         </w:rPr>
       </w:pPr>
-      <w:proofErr w:type="gramStart"/>
       <w:r>
         <w:rPr>
           <w:b/>
         </w:rPr>
-        <w:t>xconfig</w:t>
-      </w:r>
-      <w:proofErr w:type="gramEnd"/>
+        <w:t>xconfig :- Update config using a QT based front-end</w:t>
+      </w:r>
+    </w:p>
+    <w:p>
+      <w:r>
+        <w:tab/>
+      </w:r>
+      <w:r>
+        <w:tab/>
+      </w:r>
+      <w:r>
+        <w:t>gconfig :- Update config using a GTK based front-end</w:t>
+      </w:r>
+    </w:p>
+    <w:p/>
+    <w:p/>
+    <w:p/>
+    <w:p>
+      <w:r>
+        <w:t xml:space="preserve">NOTE : The configuration info is stored in ".config" file on exit from the configuration menu. </w:t>
+      </w:r>
+    </w:p>
+    <w:p/>
+    <w:p>
+      <w:r>
+        <w:t>The file is located in the "build artifacts folder" (if mentioned explicitly by the macro KBUILD_OUTPUT)</w:t>
+      </w:r>
+    </w:p>
+    <w:p/>
+    <w:p>
+      <w:r>
+        <w:tab/>
+        <w:t>e.g. In the build script we can mention the build output folder as</w:t>
+      </w:r>
+    </w:p>
+    <w:p>
+      <w:r>
+        <w:tab/>
+      </w:r>
+      <w:r>
+        <w:tab/>
+        <w:t>export KBUILD_OUTPUT=_build_output_folder</w:t>
+      </w:r>
+    </w:p>
+    <w:p/>
+    <w:p/>
+    <w:p/>
+    <w:p/>
+    <w:p/>
+    <w:p>
+      <w:pPr>
+        <w:pStyle w:val="Heading4"/>
+      </w:pPr>
+      <w:r>
+        <w:t>6#.</w:t>
+      </w:r>
+      <w:r>
+        <w:t xml:space="preserve"> Let the Build Begin</w:t>
+      </w:r>
+    </w:p>
+    <w:p/>
+    <w:p>
+      <w:pPr>
+        <w:jc w:val="both"/>
+      </w:pPr>
+      <w:r>
+        <w:t>Once you have made necessary changes in the Linux Kernel of RPi, you can t</w:t>
+      </w:r>
+      <w:r>
+        <w:t xml:space="preserve">rigger the build with the following command and have a cup of coffee or your lunch. </w:t>
+      </w:r>
+      <w:r>
+        <w:t xml:space="preserve"> </w:t>
+      </w:r>
+      <w:r>
+        <w:t xml:space="preserve">This shall take time for the first fresh build. Incremental builds there-after shall be much less time consuming. </w:t>
+      </w:r>
+    </w:p>
+    <w:p/>
+    <w:p>
+      <w:r>
+        <w:tab/>
+      </w:r>
+      <w:r>
+        <w:t xml:space="preserve"># make </w:t>
+      </w:r>
+      <w:r>
+        <w:t xml:space="preserve">–j&lt;N&gt; </w:t>
+      </w:r>
+      <w:r>
+        <w:t>ARCH=arm CROSS_COMPILE=&lt;your_compiler&gt;</w:t>
+      </w:r>
+    </w:p>
+    <w:p/>
+    <w:p>
+      <w:pPr>
+        <w:jc w:val="both"/>
+      </w:pPr>
+      <w:r>
+        <w:t xml:space="preserve">If you are on a multi-core </w:t>
+      </w:r>
+      <w:r>
+        <w:t>machine</w:t>
+      </w:r>
+      <w:r>
+        <w:t xml:space="preserve">, you can make the build faster by appending -j&lt;N&gt; </w:t>
+      </w:r>
+      <w:r>
+        <w:t>to the build command above.</w:t>
+      </w:r>
+      <w:r>
+        <w:t xml:space="preserve"> W</w:t>
+      </w:r>
+      <w:r>
+        <w:t xml:space="preserve">here </w:t>
+      </w:r>
+      <w:r>
+        <w:t>‘</w:t>
+      </w:r>
+      <w:r>
+        <w:t>N</w:t>
+      </w:r>
+      <w:r>
+        <w:t>’</w:t>
+      </w:r>
+      <w:r>
+        <w:t xml:space="preserve"> is the number of cores on your system plus one. </w:t>
+      </w:r>
+      <w:r>
+        <w:tab/>
+      </w:r>
+    </w:p>
+    <w:p>
+      <w:pPr>
+        <w:jc w:val="both"/>
+      </w:pPr>
+    </w:p>
+    <w:p>
+      <w:pPr>
+        <w:jc w:val="both"/>
+      </w:pPr>
+      <w:r>
+        <w:t>Quick</w:t>
+      </w:r>
+      <w:r>
+        <w:t xml:space="preserve"> Tip : </w:t>
+      </w:r>
+      <w:r>
+        <w:t xml:space="preserve">Don’t bother to clean object files, in case changes are made only in source files…A change in header file, deserves a cleaner build with object files and </w:t>
+      </w:r>
+      <w:r>
+        <w:t>library files deleted manually.</w:t>
+      </w:r>
+    </w:p>
+    <w:p/>
+    <w:p/>
+    <w:p/>
+    <w:p>
+      <w:pPr>
+        <w:pStyle w:val="Heading2"/>
+      </w:pPr>
+      <w:bookmarkStart w:id="11" w:name="_Toc356409474"/>
+      <w:r>
+        <w:t xml:space="preserve">5) Preparing </w:t>
+      </w:r>
+      <w:r>
+        <w:t xml:space="preserve">the </w:t>
+      </w:r>
+      <w:r>
+        <w:t xml:space="preserve">SYSTEM </w:t>
+      </w:r>
+      <w:r>
+        <w:t>IMAGE</w:t>
+      </w:r>
+      <w:bookmarkEnd w:id="11"/>
+      <w:r>
+        <w:t xml:space="preserve"> </w:t>
+      </w:r>
+    </w:p>
+    <w:p/>
+    <w:p>
+      <w:pPr>
+        <w:jc w:val="both"/>
+      </w:pPr>
+      <w:r>
+        <w:t>Once your linux kernel is successfully built, you need to pack the kernel such that Raspberry Pi likes to have it. Follow the steps below…</w:t>
+      </w:r>
+    </w:p>
+    <w:p/>
+    <w:p/>
+    <w:p>
+      <w:pPr>
+        <w:pStyle w:val="Heading4"/>
+      </w:pPr>
+      <w:r>
+        <w:t xml:space="preserve">1#. </w:t>
+      </w:r>
+      <w:r>
+        <w:t xml:space="preserve"> Get Build Tools</w:t>
+      </w:r>
+    </w:p>
+    <w:p/>
+    <w:p>
+      <w:pPr>
+        <w:jc w:val="both"/>
+      </w:pPr>
+      <w:r>
+        <w:t>Because of the way the memory addresses are arranged in the Broadcom SoC</w:t>
+      </w:r>
+      <w:r>
+        <w:t xml:space="preserve"> (The CPU used on Raspberry Pi)</w:t>
+      </w:r>
+      <w:r>
+        <w:t>, you will need to prepa</w:t>
+      </w:r>
+      <w:r>
+        <w:t>re the compiled image, before uploading it to Memory Card</w:t>
+      </w:r>
+      <w:r>
+        <w:t>.</w:t>
+      </w:r>
+    </w:p>
+    <w:p>
+      <w:pPr>
+        <w:jc w:val="both"/>
+      </w:pPr>
+    </w:p>
+    <w:p>
+      <w:pPr>
+        <w:jc w:val="both"/>
+      </w:pPr>
+      <w:r>
+        <w:t xml:space="preserve">If you haven't got the tools directory from the </w:t>
+      </w:r>
+      <w:r>
+        <w:t>GIT</w:t>
+      </w:r>
+      <w:r>
+        <w:t xml:space="preserve"> repo, do so now :</w:t>
+      </w:r>
+    </w:p>
+    <w:p/>
+    <w:p>
+      <w:r>
+        <w:t># cd ~/rpi_tools/compiler/tools</w:t>
+      </w:r>
+    </w:p>
+    <w:p>
+      <w:r>
+        <w:t>~/rpi_t</w:t>
+      </w:r>
+      <w:r>
+        <w:t xml:space="preserve">ools/compiler/tools </w:t>
+      </w:r>
+      <w:r>
+        <w:t xml:space="preserve">  </w:t>
+      </w:r>
+      <w:r>
+        <w:t xml:space="preserve"># git clone </w:t>
+      </w:r>
+      <w:r>
+        <w:t>git://github.com/raspberrypi/tools.git</w:t>
+      </w:r>
+    </w:p>
+    <w:p/>
+    <w:p>
+      <w:pPr>
+        <w:jc w:val="center"/>
+      </w:pPr>
+    </w:p>
+    <w:p>
+      <w:pPr>
+        <w:jc w:val="center"/>
+      </w:pPr>
+      <w:r>
+        <w:t>OR</w:t>
+      </w:r>
+    </w:p>
+    <w:p/>
+    <w:p>
+      <w:r>
+        <w:t>DOWNLOAD_FROM_LINK</w:t>
+      </w:r>
+      <w:r>
+        <w:t>_TO_TAR_BALL ::</w:t>
+      </w:r>
+    </w:p>
+    <w:p>
+      <w:pPr>
+        <w:ind w:firstLine="720"/>
+      </w:pPr>
+      <w:r>
+        <w:t>https://github.com/raspberrypi/tools/</w:t>
+      </w:r>
+    </w:p>
+    <w:p/>
+    <w:p>
+      <w:r>
+        <w:tab/>
+      </w:r>
+    </w:p>
+    <w:p/>
+    <w:p>
+      <w:pPr>
+        <w:pStyle w:val="Heading4"/>
+      </w:pPr>
+      <w:r>
+        <w:t xml:space="preserve">2#. </w:t>
+      </w:r>
+      <w:r>
+        <w:t xml:space="preserve"> Make Image</w:t>
+      </w:r>
+    </w:p>
+    <w:p/>
+    <w:p>
+      <w:pPr>
+        <w:jc w:val="both"/>
+      </w:pPr>
+      <w:r>
+        <w:t xml:space="preserve">In the </w:t>
+      </w:r>
+      <w:r>
+        <w:t>toolchain</w:t>
+      </w:r>
+      <w:r>
+        <w:t xml:space="preserve"> set, there is a folder called mkimage. Enter this directory, </w:t>
+      </w:r>
+      <w:r>
+        <w:t>and then</w:t>
+      </w:r>
+      <w:r>
+        <w:t xml:space="preserve"> run the following:</w:t>
+      </w:r>
+    </w:p>
+    <w:p>
+      <w:pPr>
+        <w:jc w:val="both"/>
+      </w:pPr>
+    </w:p>
+    <w:p>
+      <w:r>
+        <w:t># ~/rpi_tools/compiler/tools/mkimage/</w:t>
+      </w:r>
+      <w:r>
+        <w:t>imagetool-uncompressed.py &lt;kernel_build_dir</w:t>
+      </w:r>
+      <w:bookmarkStart w:id="12" w:name="_GoBack"/>
+      <w:bookmarkEnd w:id="12"/>
+      <w:r>
+        <w:t>&gt;/arch/arm/boot/zImage</w:t>
+      </w:r>
+    </w:p>
+    <w:p/>
+    <w:p>
+      <w:r>
+        <w:t>Location of "kernel.img</w:t>
+      </w:r>
+      <w:r>
+        <w:t xml:space="preserve">”:: </w:t>
+      </w:r>
+    </w:p>
+    <w:p>
+      <w:r>
+        <w:t xml:space="preserve">        This will output a file called "kernel.img" (in the same folder where the python script "imagetool-uncompressed.py" is located.)</w:t>
+      </w:r>
+    </w:p>
+    <w:p/>
+    <w:p>
+      <w:r>
+        <w:t>Quick Tip</w:t>
+      </w:r>
+      <w:r>
+        <w:t xml:space="preserve"> : If you get error regarding "python2" not available, try creating a soft link to python2 as follows:: (not sure why this is needed , but it worked for me)</w:t>
+      </w:r>
+    </w:p>
+    <w:p/>
+    <w:p>
+      <w:r>
+        <w:t># ln -s /usr/bin/python2.6 /usr/bin/python2</w:t>
+      </w:r>
+    </w:p>
+    <w:p/>
+    <w:p/>
+    <w:p/>
+    <w:p>
+      <w:r>
+        <w:t xml:space="preserve"> </w:t>
+      </w:r>
+    </w:p>
+    <w:p/>
+    <w:p>
+      <w:pPr>
+        <w:pStyle w:val="Heading2"/>
+      </w:pPr>
+      <w:bookmarkStart w:id="13" w:name="_Toc356409475"/>
+      <w:r>
+        <w:t>6) Transfer the Kernel Image</w:t>
+      </w:r>
+      <w:bookmarkEnd w:id="13"/>
+    </w:p>
+    <w:p/>
+    <w:p>
+      <w:pPr>
+        <w:jc w:val="both"/>
+      </w:pPr>
+      <w:r>
+        <w:t xml:space="preserve">Copy your new kernel.img file into the RPi boot partition, though preferably as a new file (such as kernel_new.img) just in case it doesn't work. If you're building on the RPi, just copy the file to /boot. </w:t>
+      </w:r>
+    </w:p>
+    <w:p/>
+    <w:p>
+      <w:r>
+        <w:t xml:space="preserve">If you use a different filename, edit </w:t>
+      </w:r>
       <w:r>
         <w:rPr>
           <w:b/>
         </w:rPr>
-        <w:t xml:space="preserve"> :- Update config using a QT based front-end</w:t>
-      </w:r>
-    </w:p>
-    <w:p>
-      <w:r>
-        <w:tab/>
-      </w:r>
-      <w:r>
-        <w:tab/>
-      </w:r>
-      <w:proofErr w:type="gramStart"/>
-      <w:r>
-        <w:t>gconfig</w:t>
-      </w:r>
-      <w:proofErr w:type="gramEnd"/>
-      <w:r>
-        <w:t xml:space="preserve"> :- Update config using a GTK based front-end</w:t>
-      </w:r>
-    </w:p>
-    <w:p/>
-    <w:p/>
-    <w:p/>
-    <w:p>
-      <w:proofErr w:type="gramStart"/>
-      <w:r>
-        <w:t>NOTE :</w:t>
-      </w:r>
-      <w:proofErr w:type="gramEnd"/>
-      <w:r>
-        <w:t xml:space="preserve"> The configuration info is stored in ".config" file on exit from the configuration menu. </w:t>
-      </w:r>
-    </w:p>
-    <w:p/>
-    <w:p>
-      <w:r>
-        <w:t>The file is located in the "build artifacts folder" (if mentioned explicitly by the macro KBUILD_OUTPUT)</w:t>
-      </w:r>
-    </w:p>
-    <w:p/>
-    <w:p>
-      <w:r>
-        <w:tab/>
-      </w:r>
-      <w:proofErr w:type="gramStart"/>
-      <w:r>
-        <w:t>e</w:t>
-      </w:r>
-      <w:proofErr w:type="gramEnd"/>
-      <w:r>
-        <w:t>.g. In the build script we can mention the build output folder as</w:t>
-      </w:r>
-    </w:p>
-    <w:p>
-      <w:r>
-        <w:tab/>
-      </w:r>
-      <w:r>
-        <w:tab/>
-      </w:r>
-      <w:proofErr w:type="gramStart"/>
-      <w:r>
-        <w:t>export</w:t>
-      </w:r>
-      <w:proofErr w:type="gramEnd"/>
-      <w:r>
-        <w:t xml:space="preserve"> KBUILD_OUTPUT=_build_output_folder</w:t>
-      </w:r>
-    </w:p>
-    <w:p/>
-    <w:p/>
-    <w:p/>
-    <w:p/>
-    <w:p/>
-    <w:p>
-      <w:pPr>
-        <w:pStyle w:val="Heading4"/>
-      </w:pPr>
-      <w:r>
-        <w:t>6#.</w:t>
-      </w:r>
-      <w:r>
-        <w:t xml:space="preserve"> Let the Build Begin</w:t>
-      </w:r>
+        <w:t>config.txt</w:t>
+      </w:r>
+      <w:r>
+        <w:t xml:space="preserve"> change the kernel line: </w:t>
+      </w:r>
+      <w:r>
+        <w:tab/>
+      </w:r>
+    </w:p>
+    <w:p/>
+    <w:p>
+      <w:r>
+        <w:tab/>
+        <w:t>---</w:t>
+      </w:r>
+    </w:p>
+    <w:p>
+      <w:r>
+        <w:tab/>
+        <w:t># Comment out the below line</w:t>
+      </w:r>
+    </w:p>
+    <w:p>
+      <w:r>
+        <w:tab/>
+        <w:t>#kernel=kernel.img</w:t>
+      </w:r>
+    </w:p>
+    <w:p/>
+    <w:p>
+      <w:r>
+        <w:tab/>
+        <w:t># Add this new line in /boot/config.txt</w:t>
+      </w:r>
+    </w:p>
+    <w:p>
+      <w:r>
+        <w:tab/>
+        <w:t>kernel=kernel_new.img</w:t>
+      </w:r>
+    </w:p>
+    <w:p/>
+    <w:p>
+      <w:r>
+        <w:tab/>
+        <w:t>---</w:t>
+      </w:r>
+    </w:p>
+    <w:p/>
+    <w:p/>
+    <w:p/>
+    <w:p/>
+    <w:p/>
+    <w:p>
+      <w:pPr>
+        <w:pStyle w:val="Heading2"/>
+      </w:pPr>
+      <w:bookmarkStart w:id="14" w:name="_Toc356409476"/>
+      <w:r>
+        <w:t xml:space="preserve">7) </w:t>
+      </w:r>
+      <w:r>
+        <w:t>Building the Device Drivers (Modules)</w:t>
+      </w:r>
+      <w:bookmarkEnd w:id="14"/>
+    </w:p>
+    <w:p/>
+    <w:p>
+      <w:r>
+        <w:t xml:space="preserve">Now you need to transfer the </w:t>
+      </w:r>
+      <w:r>
+        <w:t>Device Drivers (aka Modules)</w:t>
+      </w:r>
+      <w:r>
+        <w:t xml:space="preserve">. </w:t>
+      </w:r>
+    </w:p>
+    <w:p/>
+    <w:p>
+      <w:r>
+        <w:t>In the build directory, run the following (substituting &lt;modules_path&gt; for a folder somewhere (e.g. ~/modules):</w:t>
+      </w:r>
+    </w:p>
+    <w:p/>
+    <w:p>
+      <w:r>
+        <w:t>&lt;path_to_kernel_source_directory&gt;/linux/ # make ARCH=arm CROSS_COMPILE=</w:t>
+      </w:r>
+      <w:r>
+        <w:t xml:space="preserve">&lt;your_compiler&gt; modules_install </w:t>
+      </w:r>
+      <w:r>
+        <w:t>INSTALL_MOD_PATH=&lt;modules_path&gt;</w:t>
+      </w:r>
+    </w:p>
+    <w:p/>
+    <w:p/>
+    <w:p>
+      <w:r>
+        <w:t xml:space="preserve">The contents of this directory should then be copied into the RPi root directory. </w:t>
+      </w:r>
+    </w:p>
+    <w:p/>
+    <w:p>
+      <w:r>
+        <w:t xml:space="preserve">NOTE: If you have rebuilt the new kernel with exactly the same version as the one that's running, you'll need to remove the old modules first. Ideally this should be done offline by mounting the SD card on another system. </w:t>
+      </w:r>
+    </w:p>
+    <w:p/>
+    <w:p>
+      <w:pPr>
+        <w:pStyle w:val="Heading2"/>
+      </w:pPr>
+      <w:bookmarkStart w:id="15" w:name="_Toc356409477"/>
+      <w:r>
+        <w:t>8) Updating the GPU(Graphics Processing Unit) firm</w:t>
+      </w:r>
+      <w:r>
+        <w:t>w</w:t>
+      </w:r>
+      <w:r>
+        <w:t>are</w:t>
+      </w:r>
+      <w:bookmarkEnd w:id="15"/>
     </w:p>
     <w:p/>
     <w:p>
@@ -4307,101 +4497,108 @@
         <w:jc w:val="both"/>
       </w:pPr>
       <w:r>
-        <w:t>Once you have made necessary changes in the Linux Kernel of RPi, you can t</w:t>
-      </w:r>
-      <w:r>
-        <w:t xml:space="preserve">rigger the build with the following command and have a cup of coffee or your lunch. </w:t>
-      </w:r>
-      <w:r>
-        <w:t xml:space="preserve"> </w:t>
-      </w:r>
-      <w:r>
-        <w:t xml:space="preserve">This shall take time for the first fresh build. Incremental builds </w:t>
-      </w:r>
-      <w:proofErr w:type="gramStart"/>
-      <w:r>
-        <w:t>there-after</w:t>
-      </w:r>
-      <w:proofErr w:type="gramEnd"/>
-      <w:r>
-        <w:t xml:space="preserve"> shall be much less time consuming. </w:t>
-      </w:r>
-    </w:p>
-    <w:p/>
-    <w:p>
-      <w:r>
-        <w:tab/>
-      </w:r>
-      <w:r>
-        <w:t xml:space="preserve"># </w:t>
-      </w:r>
-      <w:proofErr w:type="gramStart"/>
-      <w:r>
-        <w:t>make</w:t>
-      </w:r>
-      <w:proofErr w:type="gramEnd"/>
-      <w:r>
-        <w:t xml:space="preserve"> </w:t>
-      </w:r>
-      <w:r>
-        <w:t xml:space="preserve">–j&lt;N&gt; </w:t>
-      </w:r>
-      <w:r>
-        <w:t>ARCH=arm CROSS_COMPILE=&lt;your_compiler&gt;</w:t>
-      </w:r>
-    </w:p>
-    <w:p/>
+        <w:t xml:space="preserve">Your RPi should now be ready to boot the new kernel. However, at this point it's recommended </w:t>
+      </w:r>
+      <w:r>
+        <w:t xml:space="preserve">(not necessary) </w:t>
+      </w:r>
+      <w:r>
+        <w:t xml:space="preserve">that you update your GPU firmware and libraries. This is required if you've just moved from 3.2 to 3.6 as the firmware interface has changed. </w:t>
+      </w:r>
+    </w:p>
     <w:p>
       <w:pPr>
         <w:jc w:val="both"/>
       </w:pPr>
-      <w:r>
-        <w:t xml:space="preserve">If you are on a multi-core </w:t>
-      </w:r>
-      <w:r>
-        <w:t>machine</w:t>
-      </w:r>
-      <w:r>
-        <w:t xml:space="preserve">, you can make the build faster by appending -j&lt;N&gt; </w:t>
-      </w:r>
-      <w:r>
-        <w:t>to the build command above.</w:t>
-      </w:r>
-      <w:r>
-        <w:t xml:space="preserve"> W</w:t>
-      </w:r>
-      <w:r>
-        <w:t xml:space="preserve">here </w:t>
-      </w:r>
-      <w:r>
-        <w:t>‘</w:t>
-      </w:r>
-      <w:r>
-        <w:t>N</w:t>
-      </w:r>
-      <w:r>
-        <w:t>’</w:t>
-      </w:r>
-      <w:r>
-        <w:t xml:space="preserve"> is the number of cores on your system plus one. </w:t>
-      </w:r>
-      <w:r>
-        <w:tab/>
-      </w:r>
     </w:p>
     <w:p>
       <w:pPr>
         <w:jc w:val="both"/>
       </w:pPr>
+      <w:r>
+        <w:t>The "firmware" and "boot files" should be updated at the same time to ensure that your new kernel works properly</w:t>
+      </w:r>
     </w:p>
     <w:p>
       <w:pPr>
         <w:jc w:val="both"/>
       </w:pPr>
-      <w:r>
-        <w:t>(Don’t bother to clean object files, in case changes are made only in source files…A change in header file, deserves a cleaner build with object files and library files deleted manually).</w:t>
-      </w:r>
-    </w:p>
+    </w:p>
+    <w:p>
+      <w:pPr>
+        <w:jc w:val="both"/>
+      </w:pPr>
+    </w:p>
+    <w:p>
+      <w:pPr>
+        <w:jc w:val="both"/>
+      </w:pPr>
+      <w:r>
+        <w:t>"master" - This is the version of firmware currently used in Raspbian (i.e. it works with the 3.2 kernel).</w:t>
+      </w:r>
+    </w:p>
+    <w:p>
+      <w:pPr>
+        <w:jc w:val="both"/>
+      </w:pPr>
+    </w:p>
+    <w:p>
+      <w:pPr>
+        <w:jc w:val="both"/>
+      </w:pPr>
+      <w:r>
+        <w:t xml:space="preserve">  </w:t>
+      </w:r>
+      <w:r>
+        <w:t xml:space="preserve">"next" - This is a development branch which provides a newer GPU firmware to work with the updated drivers in the 3.6 kernel. </w:t>
+      </w:r>
+    </w:p>
+    <w:p/>
+    <w:p/>
+    <w:p/>
+    <w:p>
+      <w:r>
+        <w:rPr>
+          <w:u w:val="single"/>
+        </w:rPr>
+        <w:t>For the "master" branch</w:t>
+      </w:r>
+      <w:r>
+        <w:t>:</w:t>
+      </w:r>
+    </w:p>
+    <w:p>
+      <w:pPr>
+        <w:ind w:firstLine="720"/>
+      </w:pPr>
+      <w:r>
+        <w:t>&lt;path_to_folder_where_firmware_is_to_be_stored&gt; # git clone git://github.com/raspberrypi/firmware.git</w:t>
+      </w:r>
+    </w:p>
+    <w:p/>
+    <w:p/>
+    <w:p/>
+    <w:p>
+      <w:r>
+        <w:rPr>
+          <w:u w:val="single"/>
+        </w:rPr>
+        <w:t>For the "next" branch</w:t>
+      </w:r>
+      <w:r>
+        <w:t>:</w:t>
+      </w:r>
+    </w:p>
+    <w:p>
+      <w:r>
+        <w:tab/>
+      </w:r>
+      <w:r>
+        <w:t>&lt;path_to_folder_where_firmware_is_to_be_stored&gt; # git fetch git://github.com/raspberrypi/firmware.git next:refs/remotes/origin/next</w:t>
+      </w:r>
+    </w:p>
+    <w:p/>
+    <w:p/>
     <w:p/>
     <w:p/>
     <w:p/>
@@ -4409,688 +4606,102 @@
       <w:pPr>
         <w:pStyle w:val="Heading2"/>
       </w:pPr>
-      <w:bookmarkStart w:id="11" w:name="_Toc356406752"/>
-      <w:r>
-        <w:t xml:space="preserve">5) Preparing </w:t>
-      </w:r>
-      <w:r>
-        <w:t xml:space="preserve">the </w:t>
-      </w:r>
-      <w:r>
-        <w:t xml:space="preserve">SYSTEM </w:t>
-      </w:r>
-      <w:r>
-        <w:t>IMAGE</w:t>
-      </w:r>
-      <w:bookmarkEnd w:id="11"/>
-      <w:r>
-        <w:t xml:space="preserve"> </w:t>
-      </w:r>
-    </w:p>
-    <w:p/>
-    <w:p>
-      <w:pPr>
-        <w:jc w:val="both"/>
-      </w:pPr>
-      <w:r>
-        <w:t>Once your linux kernel is successfully built, you need to pack the kernel such that Raspberry Pi likes to have it. Follow the steps below…</w:t>
-      </w:r>
-    </w:p>
-    <w:p/>
-    <w:p/>
-    <w:p>
-      <w:pPr>
-        <w:pStyle w:val="Heading4"/>
-      </w:pPr>
-      <w:r>
-        <w:t xml:space="preserve">1#. </w:t>
-      </w:r>
-      <w:r>
-        <w:t xml:space="preserve"> Get Build Tools</w:t>
-      </w:r>
-    </w:p>
-    <w:p/>
-    <w:p>
-      <w:pPr>
-        <w:jc w:val="both"/>
-      </w:pPr>
-      <w:r>
-        <w:t>Because of the way the memory addresses are arranged in the Broadcom SoC</w:t>
-      </w:r>
-      <w:r>
-        <w:t xml:space="preserve"> (The CPU used on Raspberry Pi)</w:t>
-      </w:r>
-      <w:r>
-        <w:t>, you will need to prepa</w:t>
-      </w:r>
-      <w:r>
-        <w:t>re the compiled image, before uploading it to Memory Card</w:t>
-      </w:r>
-      <w:r>
-        <w:t>.</w:t>
-      </w:r>
-    </w:p>
-    <w:p>
-      <w:pPr>
-        <w:jc w:val="both"/>
-      </w:pPr>
-    </w:p>
-    <w:p>
-      <w:pPr>
-        <w:jc w:val="both"/>
-      </w:pPr>
-      <w:r>
-        <w:t xml:space="preserve">If you haven't got the tools directory from the </w:t>
-      </w:r>
-      <w:r>
-        <w:t>GIT</w:t>
-      </w:r>
-      <w:r>
-        <w:t xml:space="preserve"> repo, do so </w:t>
-      </w:r>
-      <w:proofErr w:type="gramStart"/>
-      <w:r>
-        <w:t>now :</w:t>
-      </w:r>
-      <w:proofErr w:type="gramEnd"/>
-    </w:p>
-    <w:p/>
-    <w:p>
-      <w:r>
-        <w:t># cd ~/rpi_tools/compiler/tools</w:t>
-      </w:r>
-    </w:p>
-    <w:p>
-      <w:r>
-        <w:t>~/rpi_t</w:t>
-      </w:r>
-      <w:r>
-        <w:t xml:space="preserve">ools/compiler/tools </w:t>
-      </w:r>
-      <w:r>
-        <w:t xml:space="preserve">  </w:t>
-      </w:r>
-      <w:r>
-        <w:t xml:space="preserve"># git clone </w:t>
-      </w:r>
-      <w:r>
-        <w:t>git://github.com/raspberrypi/tools.git</w:t>
-      </w:r>
-    </w:p>
-    <w:p/>
-    <w:p>
-      <w:pPr>
-        <w:jc w:val="center"/>
-      </w:pPr>
-    </w:p>
-    <w:p>
-      <w:pPr>
-        <w:jc w:val="center"/>
-      </w:pPr>
-      <w:r>
-        <w:t>OR</w:t>
-      </w:r>
-    </w:p>
-    <w:p/>
-    <w:p>
-      <w:r>
-        <w:t>DOWNLOAD_FROM_LINK</w:t>
-      </w:r>
-      <w:r>
-        <w:t>_TO_TAR_</w:t>
-      </w:r>
-      <w:proofErr w:type="gramStart"/>
-      <w:r>
-        <w:t>BALL :</w:t>
-      </w:r>
-      <w:proofErr w:type="gramEnd"/>
-      <w:r>
-        <w:t>:</w:t>
-      </w:r>
-    </w:p>
-    <w:p>
-      <w:pPr>
-        <w:ind w:firstLine="720"/>
-      </w:pPr>
-      <w:r>
-        <w:t>https://github.com/raspberrypi/tools/</w:t>
-      </w:r>
-    </w:p>
-    <w:p/>
-    <w:p>
-      <w:r>
-        <w:tab/>
-      </w:r>
-    </w:p>
-    <w:p/>
-    <w:p>
-      <w:pPr>
-        <w:pStyle w:val="Heading4"/>
-      </w:pPr>
-      <w:r>
-        <w:t xml:space="preserve">2#. </w:t>
-      </w:r>
-      <w:r>
-        <w:t xml:space="preserve"> Make Image</w:t>
-      </w:r>
-    </w:p>
-    <w:p/>
-    <w:p>
-      <w:pPr>
-        <w:jc w:val="both"/>
-      </w:pPr>
-      <w:r>
-        <w:t xml:space="preserve">In the tools set, there is a folder called mkimage. Enter this directory, </w:t>
-      </w:r>
-      <w:r>
-        <w:t>and then</w:t>
-      </w:r>
-      <w:r>
-        <w:t xml:space="preserve"> run the following:</w:t>
-      </w:r>
-    </w:p>
-    <w:p>
-      <w:pPr>
-        <w:jc w:val="both"/>
-      </w:pPr>
-    </w:p>
-    <w:p>
-      <w:r>
-        <w:t># ~/rpi_tools/compiler/tools/mkimage/imagetool-uncompressed.py &lt;your_kernel_build_directory&gt;/arch/arm/boot/zImage</w:t>
-      </w:r>
-    </w:p>
-    <w:p/>
-    <w:p>
-      <w:r>
-        <w:t>Location of "kernel.img</w:t>
-      </w:r>
-      <w:proofErr w:type="gramStart"/>
-      <w:r>
-        <w:t>"</w:t>
-      </w:r>
-      <w:r>
-        <w:t xml:space="preserve"> :</w:t>
-      </w:r>
-      <w:proofErr w:type="gramEnd"/>
-      <w:r>
-        <w:t>:</w:t>
-      </w:r>
-    </w:p>
-    <w:p>
-      <w:r>
-        <w:t xml:space="preserve">        This will output a file called "kernel.img" (in the same folder where the python script "imagetool-uncompressed.py" is located.)</w:t>
-      </w:r>
-    </w:p>
-    <w:p/>
-    <w:p>
-      <w:proofErr w:type="gramStart"/>
-      <w:r>
-        <w:t>NOTE :</w:t>
-      </w:r>
-      <w:proofErr w:type="gramEnd"/>
-      <w:r>
-        <w:t xml:space="preserve"> If you get error regarding "python2" not available, try creating a soft link to python2 as follows:: (not sure why this is needed , but it worked for me)</w:t>
-      </w:r>
-    </w:p>
-    <w:p/>
-    <w:p>
-      <w:r>
-        <w:t xml:space="preserve"># </w:t>
-      </w:r>
-      <w:proofErr w:type="gramStart"/>
-      <w:r>
-        <w:t>ln</w:t>
-      </w:r>
-      <w:proofErr w:type="gramEnd"/>
-      <w:r>
-        <w:t xml:space="preserve"> -s /usr/bin/python2.6 /usr/bin/python2</w:t>
-      </w:r>
-    </w:p>
-    <w:p/>
-    <w:p/>
-    <w:p/>
-    <w:p>
-      <w:r>
-        <w:t xml:space="preserve"> </w:t>
-      </w:r>
-    </w:p>
-    <w:p/>
-    <w:p>
-      <w:pPr>
-        <w:pStyle w:val="Heading2"/>
-      </w:pPr>
-      <w:bookmarkStart w:id="12" w:name="_Toc356406753"/>
-      <w:r>
-        <w:t>6) Transfer the Kernel Image</w:t>
-      </w:r>
-      <w:bookmarkEnd w:id="12"/>
-    </w:p>
-    <w:p/>
-    <w:p>
-      <w:pPr>
-        <w:jc w:val="both"/>
-      </w:pPr>
-      <w:r>
-        <w:t xml:space="preserve">Copy your new kernel.img file into the RPi boot partition, though preferably as a new file (such as kernel_new.img) just in case it doesn't work. If you're building on the RPi, just copy the file to /boot. </w:t>
-      </w:r>
-    </w:p>
-    <w:p/>
-    <w:p>
-      <w:r>
-        <w:t xml:space="preserve">If you use a different filename, edit </w:t>
+      <w:bookmarkStart w:id="16" w:name="_Toc356409478"/>
+      <w:r>
+        <w:t>9) Transfer the firmware</w:t>
+      </w:r>
+      <w:bookmarkEnd w:id="16"/>
+    </w:p>
+    <w:p/>
+    <w:p>
+      <w:r>
+        <w:t xml:space="preserve">a) </w:t>
+      </w:r>
+      <w:r>
+        <w:t>Firstly, update the required boot files in the RPi boot directory with those you've downloaded. These are:</w:t>
+      </w:r>
+    </w:p>
+    <w:p/>
+    <w:p>
+      <w:r>
+        <w:tab/>
+        <w:t xml:space="preserve">    -1- bootcode.bin</w:t>
+      </w:r>
+    </w:p>
+    <w:p>
+      <w:r>
+        <w:tab/>
+        <w:t xml:space="preserve">    -2- fixup.dat</w:t>
+      </w:r>
+    </w:p>
+    <w:p>
+      <w:r>
+        <w:tab/>
+        <w:t xml:space="preserve">    -3- start.elf </w:t>
+      </w:r>
+    </w:p>
+    <w:p/>
+    <w:p>
+      <w:r>
+        <w:t xml:space="preserve">Next, you need to copy the VC libraries over. </w:t>
+      </w:r>
+    </w:p>
+    <w:p/>
+    <w:p>
+      <w:r>
+        <w:t xml:space="preserve">There are two copies of this: one for </w:t>
       </w:r>
       <w:r>
         <w:rPr>
           <w:b/>
         </w:rPr>
-        <w:t>config.txt</w:t>
-      </w:r>
-      <w:r>
-        <w:t xml:space="preserve"> change the kernel line: </w:t>
-      </w:r>
-      <w:r>
-        <w:tab/>
-      </w:r>
-    </w:p>
-    <w:p/>
-    <w:p>
-      <w:r>
-        <w:tab/>
-        <w:t>---</w:t>
-      </w:r>
-    </w:p>
-    <w:p>
-      <w:r>
-        <w:tab/>
-        <w:t># Comment out the below line</w:t>
-      </w:r>
-    </w:p>
-    <w:p>
-      <w:r>
-        <w:tab/>
-        <w:t>#</w:t>
-      </w:r>
-      <w:proofErr w:type="gramStart"/>
-      <w:r>
-        <w:t>kernel</w:t>
-      </w:r>
-      <w:proofErr w:type="gramEnd"/>
-      <w:r>
-        <w:t>=kernel.img</w:t>
-      </w:r>
-    </w:p>
-    <w:p/>
-    <w:p>
-      <w:r>
-        <w:tab/>
-        <w:t># Add this new line in /boot/config.txt</w:t>
-      </w:r>
-    </w:p>
-    <w:p>
-      <w:r>
-        <w:tab/>
-      </w:r>
-      <w:proofErr w:type="gramStart"/>
-      <w:r>
-        <w:t>kernel</w:t>
-      </w:r>
-      <w:proofErr w:type="gramEnd"/>
-      <w:r>
-        <w:t>=kernel_new.img</w:t>
-      </w:r>
-    </w:p>
-    <w:p/>
-    <w:p>
-      <w:r>
-        <w:tab/>
-        <w:t>---</w:t>
-      </w:r>
-    </w:p>
-    <w:p/>
-    <w:p/>
-    <w:p/>
-    <w:p/>
-    <w:p/>
-    <w:p>
-      <w:pPr>
-        <w:pStyle w:val="Heading2"/>
-      </w:pPr>
-      <w:bookmarkStart w:id="13" w:name="_Toc356406754"/>
-      <w:r>
-        <w:t xml:space="preserve">7) </w:t>
-      </w:r>
-      <w:r>
-        <w:t>Building the Device Drivers (Modules)</w:t>
-      </w:r>
-      <w:bookmarkEnd w:id="13"/>
-    </w:p>
-    <w:p/>
-    <w:p>
-      <w:r>
-        <w:t xml:space="preserve">Now you need to transfer the </w:t>
-      </w:r>
-      <w:r>
-        <w:t>Device Drivers (aka Modules)</w:t>
+        <w:t>hard float</w:t>
+      </w:r>
+      <w:r>
+        <w:t xml:space="preserve"> and one for </w:t>
+      </w:r>
+      <w:r>
+        <w:rPr>
+          <w:b/>
+        </w:rPr>
+        <w:t>soft float</w:t>
       </w:r>
       <w:r>
         <w:t xml:space="preserve">. </w:t>
       </w:r>
     </w:p>
     <w:p/>
-    <w:p>
-      <w:r>
-        <w:t>In the build directory, run the following (substituting &lt;modules_path&gt; for a folder somewhere (e.g. ~/modules):</w:t>
-      </w:r>
-    </w:p>
-    <w:p/>
-    <w:p>
-      <w:r>
-        <w:t>&lt;</w:t>
-      </w:r>
-      <w:proofErr w:type="gramStart"/>
-      <w:r>
-        <w:t>path</w:t>
-      </w:r>
-      <w:proofErr w:type="gramEnd"/>
-      <w:r>
-        <w:t>_to_kernel_source_directory&gt;/linux/ # make ARCH=arm CROSS_COMPILE=</w:t>
-      </w:r>
-      <w:r>
-        <w:t xml:space="preserve">&lt;your_compiler&gt; modules_install </w:t>
-      </w:r>
-      <w:r>
-        <w:t>INSTALL_MOD_PATH=&lt;modules_path&gt;</w:t>
-      </w:r>
-    </w:p>
-    <w:p/>
-    <w:p/>
-    <w:p>
-      <w:r>
-        <w:t xml:space="preserve">The contents of this directory should then be copied into the RPi root directory. </w:t>
-      </w:r>
-    </w:p>
-    <w:p/>
-    <w:p>
-      <w:r>
-        <w:t xml:space="preserve">NOTE: If you have rebuilt the new kernel with exactly the same version as the one that's running, you'll need to remove the old modules first. Ideally this should be done offline by mounting the SD card on another system. </w:t>
-      </w:r>
-    </w:p>
-    <w:p/>
-    <w:p>
-      <w:pPr>
-        <w:pStyle w:val="Heading2"/>
-      </w:pPr>
-      <w:bookmarkStart w:id="14" w:name="_Toc356406755"/>
-      <w:r>
-        <w:t xml:space="preserve">8) Updating the </w:t>
-      </w:r>
-      <w:proofErr w:type="gramStart"/>
-      <w:r>
-        <w:t>GPU(</w:t>
-      </w:r>
-      <w:proofErr w:type="gramEnd"/>
-      <w:r>
-        <w:t>Graphics Processing Unit) firm</w:t>
-      </w:r>
-      <w:r>
-        <w:t>w</w:t>
-      </w:r>
-      <w:r>
-        <w:t>are</w:t>
-      </w:r>
-      <w:bookmarkEnd w:id="14"/>
-    </w:p>
-    <w:p/>
-    <w:p>
-      <w:pPr>
-        <w:jc w:val="both"/>
-      </w:pPr>
-      <w:r>
-        <w:t xml:space="preserve">Your RPi should now be ready to boot the new kernel. However, at this point it's recommended </w:t>
-      </w:r>
-      <w:r>
-        <w:t xml:space="preserve">(not necessary) </w:t>
-      </w:r>
-      <w:r>
-        <w:t xml:space="preserve">that you update your GPU firmware and libraries. This is required if you've just moved from 3.2 to 3.6 as the firmware interface has changed. </w:t>
-      </w:r>
-    </w:p>
-    <w:p>
-      <w:pPr>
-        <w:jc w:val="both"/>
-      </w:pPr>
-    </w:p>
-    <w:p>
-      <w:pPr>
-        <w:jc w:val="both"/>
-      </w:pPr>
-      <w:r>
-        <w:t>The "firmware" and "boot files" should be updated at the same time to ensure that your new kernel works properly</w:t>
-      </w:r>
-    </w:p>
-    <w:p>
-      <w:pPr>
-        <w:jc w:val="both"/>
-      </w:pPr>
-    </w:p>
-    <w:p>
-      <w:pPr>
-        <w:jc w:val="both"/>
-      </w:pPr>
-    </w:p>
-    <w:p>
-      <w:pPr>
-        <w:jc w:val="both"/>
-      </w:pPr>
-      <w:r>
-        <w:t>"</w:t>
-      </w:r>
-      <w:proofErr w:type="gramStart"/>
-      <w:r>
-        <w:t>master</w:t>
-      </w:r>
-      <w:proofErr w:type="gramEnd"/>
-      <w:r>
-        <w:t>" - This is the version of firmware currently used in Raspbian (i.e. it works with the 3.2 kernel).</w:t>
-      </w:r>
-    </w:p>
-    <w:p>
-      <w:pPr>
-        <w:jc w:val="both"/>
-      </w:pPr>
-    </w:p>
-    <w:p>
-      <w:pPr>
-        <w:jc w:val="both"/>
-      </w:pPr>
-      <w:r>
-        <w:t xml:space="preserve">  </w:t>
-      </w:r>
-      <w:r>
-        <w:t>"</w:t>
-      </w:r>
-      <w:proofErr w:type="gramStart"/>
-      <w:r>
-        <w:t>next</w:t>
-      </w:r>
-      <w:proofErr w:type="gramEnd"/>
-      <w:r>
-        <w:t xml:space="preserve">" - This is a development branch which provides a newer GPU firmware to work with the updated drivers in the 3.6 kernel. </w:t>
-      </w:r>
-    </w:p>
-    <w:p/>
-    <w:p/>
-    <w:p/>
-    <w:p>
-      <w:r>
-        <w:rPr>
-          <w:u w:val="single"/>
-        </w:rPr>
-        <w:t>For the "master" branch</w:t>
-      </w:r>
-      <w:r>
-        <w:t>:</w:t>
-      </w:r>
-    </w:p>
-    <w:p>
-      <w:pPr>
-        <w:ind w:firstLine="720"/>
-      </w:pPr>
-      <w:r>
-        <w:t>&lt;</w:t>
-      </w:r>
-      <w:proofErr w:type="gramStart"/>
-      <w:r>
-        <w:t>path</w:t>
-      </w:r>
-      <w:proofErr w:type="gramEnd"/>
-      <w:r>
-        <w:t>_to_folder_where_firmware_is_to_be_stored&gt; # git clone git://github.com/raspberrypi/firmware.git</w:t>
-      </w:r>
-    </w:p>
-    <w:p/>
-    <w:p/>
-    <w:p/>
-    <w:p>
-      <w:r>
-        <w:rPr>
-          <w:u w:val="single"/>
-        </w:rPr>
-        <w:t>For the "next" branch</w:t>
-      </w:r>
-      <w:r>
-        <w:t>:</w:t>
-      </w:r>
-    </w:p>
-    <w:p>
-      <w:r>
-        <w:tab/>
-      </w:r>
-      <w:r>
-        <w:t>&lt;</w:t>
-      </w:r>
-      <w:proofErr w:type="gramStart"/>
-      <w:r>
-        <w:t>path</w:t>
-      </w:r>
-      <w:proofErr w:type="gramEnd"/>
-      <w:r>
-        <w:t>_to_folder_where_firmware_is_to_be_stored&gt; # git fetch git://github.com/raspberrypi/firmware.git next:refs/remotes/origin/next</w:t>
-      </w:r>
-    </w:p>
-    <w:p/>
-    <w:p/>
-    <w:p/>
-    <w:p/>
-    <w:p/>
-    <w:p>
-      <w:pPr>
-        <w:pStyle w:val="Heading2"/>
-      </w:pPr>
-      <w:bookmarkStart w:id="15" w:name="_Toc356406756"/>
-      <w:r>
-        <w:t>9) Transfer the firmware</w:t>
-      </w:r>
-      <w:bookmarkEnd w:id="15"/>
-    </w:p>
-    <w:p/>
-    <w:p>
-      <w:r>
-        <w:t xml:space="preserve">a) </w:t>
-      </w:r>
-      <w:r>
-        <w:t>Firstly, update the required boot files in the RPi boot directory with those you've downloaded. These are:</w:t>
-      </w:r>
-    </w:p>
-    <w:p/>
-    <w:p>
-      <w:r>
-        <w:tab/>
-        <w:t xml:space="preserve">    -1- bootcode.bin</w:t>
-      </w:r>
-    </w:p>
-    <w:p>
-      <w:r>
-        <w:tab/>
-        <w:t xml:space="preserve">    -2- fixup.dat</w:t>
-      </w:r>
-    </w:p>
-    <w:p>
-      <w:r>
-        <w:tab/>
-        <w:t xml:space="preserve">    -3- start.elf </w:t>
-      </w:r>
-    </w:p>
-    <w:p/>
-    <w:p>
-      <w:r>
-        <w:t xml:space="preserve">Next, you need to copy the VC libraries over. </w:t>
-      </w:r>
-    </w:p>
-    <w:p/>
-    <w:p>
-      <w:r>
-        <w:t xml:space="preserve">There are two copies of this: one for </w:t>
+    <w:p/>
+    <w:p>
+      <w:r>
+        <w:t>To find the correct one</w:t>
+      </w:r>
+      <w:r>
+        <w:t xml:space="preserve"> that you should be using</w:t>
+      </w:r>
+      <w:r>
+        <w:t>, run the following command (substituting the program name for your compiler binary as required):</w:t>
+      </w:r>
+    </w:p>
+    <w:p/>
+    <w:p>
+      <w:r>
+        <w:tab/>
+      </w:r>
+      <w:r>
+        <w:tab/>
+        <w:t># arm-none-linux-gnueabi-gcc -v 2&gt;&amp;1 | grep hard</w:t>
+      </w:r>
+    </w:p>
+    <w:p/>
+    <w:p>
+      <w:r>
+        <w:t xml:space="preserve">If something prints out, and you can see </w:t>
       </w:r>
       <w:r>
         <w:rPr>
           <w:b/>
         </w:rPr>
-        <w:t>hard float</w:t>
-      </w:r>
-      <w:r>
-        <w:t xml:space="preserve"> and one for </w:t>
-      </w:r>
-      <w:r>
-        <w:rPr>
-          <w:b/>
-        </w:rPr>
-        <w:t>soft float</w:t>
-      </w:r>
-      <w:r>
-        <w:t xml:space="preserve">. </w:t>
-      </w:r>
-    </w:p>
-    <w:p/>
-    <w:p/>
-    <w:p>
-      <w:r>
-        <w:t>To find the correct one</w:t>
-      </w:r>
-      <w:r>
-        <w:t xml:space="preserve"> that you should be using</w:t>
-      </w:r>
-      <w:r>
-        <w:t>, run the following command (substituting the program name for your compiler binary as required):</w:t>
-      </w:r>
-    </w:p>
-    <w:p/>
-    <w:p>
-      <w:r>
-        <w:tab/>
-      </w:r>
-      <w:r>
-        <w:tab/>
-        <w:t xml:space="preserve"># </w:t>
-      </w:r>
-      <w:proofErr w:type="gramStart"/>
-      <w:r>
-        <w:t>arm</w:t>
-      </w:r>
-      <w:proofErr w:type="gramEnd"/>
-      <w:r>
-        <w:t>-none-linux-gnueabi-gcc -v 2&gt;&amp;1 | grep hard</w:t>
-      </w:r>
-    </w:p>
-    <w:p/>
-    <w:p>
-      <w:r>
-        <w:t xml:space="preserve">If something prints out, and you can see </w:t>
-      </w:r>
-      <w:r>
-        <w:rPr>
-          <w:b/>
-        </w:rPr>
         <w:t>--with-float=hard</w:t>
       </w:r>
       <w:r>
@@ -5118,30 +4729,14 @@
     <w:p>
       <w:r>
         <w:tab/>
-        <w:t xml:space="preserve">    For hard float, copy </w:t>
-      </w:r>
-      <w:proofErr w:type="gramStart"/>
-      <w:r>
-        <w:t>vc</w:t>
-      </w:r>
-      <w:proofErr w:type="gramEnd"/>
-      <w:r>
-        <w:t xml:space="preserve"> from the hardfp/opt directory into /opt in the RPi root directory</w:t>
-      </w:r>
-    </w:p>
-    <w:p/>
-    <w:p>
-      <w:r>
-        <w:tab/>
-        <w:t xml:space="preserve">    Otherwise copy </w:t>
-      </w:r>
-      <w:proofErr w:type="gramStart"/>
-      <w:r>
-        <w:t>vc</w:t>
-      </w:r>
-      <w:proofErr w:type="gramEnd"/>
-      <w:r>
-        <w:t xml:space="preserve"> from the top-level opt directory into /opt in the RPi root directory. </w:t>
+        <w:t xml:space="preserve">    For hard float, copy vc from the hardfp/opt directory into /opt in the RPi root directory</w:t>
+      </w:r>
+    </w:p>
+    <w:p/>
+    <w:p>
+      <w:r>
+        <w:tab/>
+        <w:t xml:space="preserve">    Otherwise copy vc from the top-level opt directory into /opt in the RPi root directory. </w:t>
       </w:r>
     </w:p>
     <w:p/>
@@ -5171,7 +4766,7 @@
         <w:pStyle w:val="Heading1"/>
         <w:jc w:val="center"/>
       </w:pPr>
-      <w:bookmarkStart w:id="16" w:name="_Toc356406757"/>
+      <w:bookmarkStart w:id="17" w:name="_Toc356409479"/>
       <w:r>
         <w:t xml:space="preserve">IoT </w:t>
       </w:r>
@@ -5181,7 +4776,7 @@
       <w:r>
         <w:t xml:space="preserve"> RaspberryPi</w:t>
       </w:r>
-      <w:bookmarkEnd w:id="16"/>
+      <w:bookmarkEnd w:id="17"/>
     </w:p>
     <w:p/>
     <w:p/>
@@ -5191,14 +4786,14 @@
       <w:pPr>
         <w:pStyle w:val="Heading2"/>
       </w:pPr>
-      <w:bookmarkStart w:id="17" w:name="_Toc356406758"/>
+      <w:bookmarkStart w:id="18" w:name="_Toc356409480"/>
       <w:r>
         <w:t xml:space="preserve">1) </w:t>
       </w:r>
       <w:r>
         <w:t>Cloud Temperature Monitor</w:t>
       </w:r>
-      <w:bookmarkEnd w:id="17"/>
+      <w:bookmarkEnd w:id="18"/>
     </w:p>
     <w:p/>
     <w:p>
@@ -5249,15 +4844,7 @@
         <w:t xml:space="preserve">Monitoring the temperature </w:t>
       </w:r>
       <w:r>
-        <w:t xml:space="preserve">of your home remotely, and that too without your intervention could be </w:t>
-      </w:r>
-      <w:proofErr w:type="gramStart"/>
-      <w:r>
-        <w:t>a bliss</w:t>
-      </w:r>
-      <w:proofErr w:type="gramEnd"/>
-      <w:r>
-        <w:t xml:space="preserve">, not to mention the optimized communication between various IoT enabled devices, that </w:t>
+        <w:t xml:space="preserve">of your home remotely, and that too without your intervention could be a bliss, not to mention the optimized communication between various IoT enabled devices, that </w:t>
       </w:r>
       <w:r>
         <w:t>help minimize your electricity bills.</w:t>
@@ -5268,8 +4855,6 @@
       <w:r>
         <w:t xml:space="preserve">Following pages will take you through </w:t>
       </w:r>
-      <w:bookmarkStart w:id="18" w:name="_GoBack"/>
-      <w:bookmarkEnd w:id="18"/>
     </w:p>
     <w:p/>
     <w:p/>
@@ -5300,7 +4885,7 @@
       <w:pPr>
         <w:pStyle w:val="Heading1"/>
       </w:pPr>
-      <w:bookmarkStart w:id="19" w:name="_Toc356406759"/>
+      <w:bookmarkStart w:id="19" w:name="_Toc356409481"/>
       <w:r>
         <w:t xml:space="preserve">Further </w:t>
       </w:r>
@@ -5403,7 +4988,7 @@
       <w:pPr>
         <w:pStyle w:val="Heading1"/>
       </w:pPr>
-      <w:bookmarkStart w:id="20" w:name="_Toc356406760"/>
+      <w:bookmarkStart w:id="20" w:name="_Toc356409482"/>
       <w:r>
         <w:t>Legends</w:t>
       </w:r>
@@ -5662,9 +5247,9 @@
     </w:lvl>
   </w:abstractNum>
   <w:abstractNum w:abstractNumId="2">
-    <w:nsid w:val="759F21EA"/>
+    <w:nsid w:val="4EAE25A6"/>
     <w:multiLevelType w:val="hybridMultilevel"/>
-    <w:tmpl w:val="86A0432E"/>
+    <w:tmpl w:val="09820930"/>
     <w:lvl w:ilvl="0" w:tplc="04090001">
       <w:start w:val="1"/>
       <w:numFmt w:val="bullet"/>
@@ -5686,7 +5271,7 @@
         <w:ind w:left="1440" w:hanging="360"/>
       </w:pPr>
       <w:rPr>
-        <w:rFonts w:ascii="Courier New" w:hAnsi="Courier New" w:cs="Courier New" w:hint="default"/>
+        <w:rFonts w:ascii="Courier New" w:hAnsi="Courier New" w:hint="default"/>
       </w:rPr>
     </w:lvl>
     <w:lvl w:ilvl="2" w:tplc="04090005" w:tentative="1">
@@ -5722,7 +5307,7 @@
         <w:ind w:left="3600" w:hanging="360"/>
       </w:pPr>
       <w:rPr>
-        <w:rFonts w:ascii="Courier New" w:hAnsi="Courier New" w:cs="Courier New" w:hint="default"/>
+        <w:rFonts w:ascii="Courier New" w:hAnsi="Courier New" w:hint="default"/>
       </w:rPr>
     </w:lvl>
     <w:lvl w:ilvl="5" w:tplc="04090005" w:tentative="1">
@@ -5758,6 +5343,232 @@
         <w:ind w:left="5760" w:hanging="360"/>
       </w:pPr>
       <w:rPr>
+        <w:rFonts w:ascii="Courier New" w:hAnsi="Courier New" w:hint="default"/>
+      </w:rPr>
+    </w:lvl>
+    <w:lvl w:ilvl="8" w:tplc="04090005" w:tentative="1">
+      <w:start w:val="1"/>
+      <w:numFmt w:val="bullet"/>
+      <w:lvlText w:val=""/>
+      <w:lvlJc w:val="left"/>
+      <w:pPr>
+        <w:ind w:left="6480" w:hanging="360"/>
+      </w:pPr>
+      <w:rPr>
+        <w:rFonts w:ascii="Wingdings" w:hAnsi="Wingdings" w:hint="default"/>
+      </w:rPr>
+    </w:lvl>
+  </w:abstractNum>
+  <w:abstractNum w:abstractNumId="3">
+    <w:nsid w:val="527518FE"/>
+    <w:multiLevelType w:val="hybridMultilevel"/>
+    <w:tmpl w:val="91B6980E"/>
+    <w:lvl w:ilvl="0" w:tplc="04090001">
+      <w:start w:val="1"/>
+      <w:numFmt w:val="bullet"/>
+      <w:lvlText w:val=""/>
+      <w:lvlJc w:val="left"/>
+      <w:pPr>
+        <w:ind w:left="720" w:hanging="360"/>
+      </w:pPr>
+      <w:rPr>
+        <w:rFonts w:ascii="Symbol" w:hAnsi="Symbol" w:hint="default"/>
+      </w:rPr>
+    </w:lvl>
+    <w:lvl w:ilvl="1" w:tplc="04090003" w:tentative="1">
+      <w:start w:val="1"/>
+      <w:numFmt w:val="bullet"/>
+      <w:lvlText w:val="o"/>
+      <w:lvlJc w:val="left"/>
+      <w:pPr>
+        <w:ind w:left="1440" w:hanging="360"/>
+      </w:pPr>
+      <w:rPr>
+        <w:rFonts w:ascii="Courier New" w:hAnsi="Courier New" w:hint="default"/>
+      </w:rPr>
+    </w:lvl>
+    <w:lvl w:ilvl="2" w:tplc="04090005" w:tentative="1">
+      <w:start w:val="1"/>
+      <w:numFmt w:val="bullet"/>
+      <w:lvlText w:val=""/>
+      <w:lvlJc w:val="left"/>
+      <w:pPr>
+        <w:ind w:left="2160" w:hanging="360"/>
+      </w:pPr>
+      <w:rPr>
+        <w:rFonts w:ascii="Wingdings" w:hAnsi="Wingdings" w:hint="default"/>
+      </w:rPr>
+    </w:lvl>
+    <w:lvl w:ilvl="3" w:tplc="04090001" w:tentative="1">
+      <w:start w:val="1"/>
+      <w:numFmt w:val="bullet"/>
+      <w:lvlText w:val=""/>
+      <w:lvlJc w:val="left"/>
+      <w:pPr>
+        <w:ind w:left="2880" w:hanging="360"/>
+      </w:pPr>
+      <w:rPr>
+        <w:rFonts w:ascii="Symbol" w:hAnsi="Symbol" w:hint="default"/>
+      </w:rPr>
+    </w:lvl>
+    <w:lvl w:ilvl="4" w:tplc="04090003" w:tentative="1">
+      <w:start w:val="1"/>
+      <w:numFmt w:val="bullet"/>
+      <w:lvlText w:val="o"/>
+      <w:lvlJc w:val="left"/>
+      <w:pPr>
+        <w:ind w:left="3600" w:hanging="360"/>
+      </w:pPr>
+      <w:rPr>
+        <w:rFonts w:ascii="Courier New" w:hAnsi="Courier New" w:hint="default"/>
+      </w:rPr>
+    </w:lvl>
+    <w:lvl w:ilvl="5" w:tplc="04090005" w:tentative="1">
+      <w:start w:val="1"/>
+      <w:numFmt w:val="bullet"/>
+      <w:lvlText w:val=""/>
+      <w:lvlJc w:val="left"/>
+      <w:pPr>
+        <w:ind w:left="4320" w:hanging="360"/>
+      </w:pPr>
+      <w:rPr>
+        <w:rFonts w:ascii="Wingdings" w:hAnsi="Wingdings" w:hint="default"/>
+      </w:rPr>
+    </w:lvl>
+    <w:lvl w:ilvl="6" w:tplc="04090001" w:tentative="1">
+      <w:start w:val="1"/>
+      <w:numFmt w:val="bullet"/>
+      <w:lvlText w:val=""/>
+      <w:lvlJc w:val="left"/>
+      <w:pPr>
+        <w:ind w:left="5040" w:hanging="360"/>
+      </w:pPr>
+      <w:rPr>
+        <w:rFonts w:ascii="Symbol" w:hAnsi="Symbol" w:hint="default"/>
+      </w:rPr>
+    </w:lvl>
+    <w:lvl w:ilvl="7" w:tplc="04090003" w:tentative="1">
+      <w:start w:val="1"/>
+      <w:numFmt w:val="bullet"/>
+      <w:lvlText w:val="o"/>
+      <w:lvlJc w:val="left"/>
+      <w:pPr>
+        <w:ind w:left="5760" w:hanging="360"/>
+      </w:pPr>
+      <w:rPr>
+        <w:rFonts w:ascii="Courier New" w:hAnsi="Courier New" w:hint="default"/>
+      </w:rPr>
+    </w:lvl>
+    <w:lvl w:ilvl="8" w:tplc="04090005" w:tentative="1">
+      <w:start w:val="1"/>
+      <w:numFmt w:val="bullet"/>
+      <w:lvlText w:val=""/>
+      <w:lvlJc w:val="left"/>
+      <w:pPr>
+        <w:ind w:left="6480" w:hanging="360"/>
+      </w:pPr>
+      <w:rPr>
+        <w:rFonts w:ascii="Wingdings" w:hAnsi="Wingdings" w:hint="default"/>
+      </w:rPr>
+    </w:lvl>
+  </w:abstractNum>
+  <w:abstractNum w:abstractNumId="4">
+    <w:nsid w:val="759F21EA"/>
+    <w:multiLevelType w:val="hybridMultilevel"/>
+    <w:tmpl w:val="86A0432E"/>
+    <w:lvl w:ilvl="0" w:tplc="04090001">
+      <w:start w:val="1"/>
+      <w:numFmt w:val="bullet"/>
+      <w:lvlText w:val=""/>
+      <w:lvlJc w:val="left"/>
+      <w:pPr>
+        <w:ind w:left="720" w:hanging="360"/>
+      </w:pPr>
+      <w:rPr>
+        <w:rFonts w:ascii="Symbol" w:hAnsi="Symbol" w:hint="default"/>
+      </w:rPr>
+    </w:lvl>
+    <w:lvl w:ilvl="1" w:tplc="04090003" w:tentative="1">
+      <w:start w:val="1"/>
+      <w:numFmt w:val="bullet"/>
+      <w:lvlText w:val="o"/>
+      <w:lvlJc w:val="left"/>
+      <w:pPr>
+        <w:ind w:left="1440" w:hanging="360"/>
+      </w:pPr>
+      <w:rPr>
+        <w:rFonts w:ascii="Courier New" w:hAnsi="Courier New" w:cs="Courier New" w:hint="default"/>
+      </w:rPr>
+    </w:lvl>
+    <w:lvl w:ilvl="2" w:tplc="04090005" w:tentative="1">
+      <w:start w:val="1"/>
+      <w:numFmt w:val="bullet"/>
+      <w:lvlText w:val=""/>
+      <w:lvlJc w:val="left"/>
+      <w:pPr>
+        <w:ind w:left="2160" w:hanging="360"/>
+      </w:pPr>
+      <w:rPr>
+        <w:rFonts w:ascii="Wingdings" w:hAnsi="Wingdings" w:hint="default"/>
+      </w:rPr>
+    </w:lvl>
+    <w:lvl w:ilvl="3" w:tplc="04090001" w:tentative="1">
+      <w:start w:val="1"/>
+      <w:numFmt w:val="bullet"/>
+      <w:lvlText w:val=""/>
+      <w:lvlJc w:val="left"/>
+      <w:pPr>
+        <w:ind w:left="2880" w:hanging="360"/>
+      </w:pPr>
+      <w:rPr>
+        <w:rFonts w:ascii="Symbol" w:hAnsi="Symbol" w:hint="default"/>
+      </w:rPr>
+    </w:lvl>
+    <w:lvl w:ilvl="4" w:tplc="04090003" w:tentative="1">
+      <w:start w:val="1"/>
+      <w:numFmt w:val="bullet"/>
+      <w:lvlText w:val="o"/>
+      <w:lvlJc w:val="left"/>
+      <w:pPr>
+        <w:ind w:left="3600" w:hanging="360"/>
+      </w:pPr>
+      <w:rPr>
+        <w:rFonts w:ascii="Courier New" w:hAnsi="Courier New" w:cs="Courier New" w:hint="default"/>
+      </w:rPr>
+    </w:lvl>
+    <w:lvl w:ilvl="5" w:tplc="04090005" w:tentative="1">
+      <w:start w:val="1"/>
+      <w:numFmt w:val="bullet"/>
+      <w:lvlText w:val=""/>
+      <w:lvlJc w:val="left"/>
+      <w:pPr>
+        <w:ind w:left="4320" w:hanging="360"/>
+      </w:pPr>
+      <w:rPr>
+        <w:rFonts w:ascii="Wingdings" w:hAnsi="Wingdings" w:hint="default"/>
+      </w:rPr>
+    </w:lvl>
+    <w:lvl w:ilvl="6" w:tplc="04090001" w:tentative="1">
+      <w:start w:val="1"/>
+      <w:numFmt w:val="bullet"/>
+      <w:lvlText w:val=""/>
+      <w:lvlJc w:val="left"/>
+      <w:pPr>
+        <w:ind w:left="5040" w:hanging="360"/>
+      </w:pPr>
+      <w:rPr>
+        <w:rFonts w:ascii="Symbol" w:hAnsi="Symbol" w:hint="default"/>
+      </w:rPr>
+    </w:lvl>
+    <w:lvl w:ilvl="7" w:tplc="04090003" w:tentative="1">
+      <w:start w:val="1"/>
+      <w:numFmt w:val="bullet"/>
+      <w:lvlText w:val="o"/>
+      <w:lvlJc w:val="left"/>
+      <w:pPr>
+        <w:ind w:left="5760" w:hanging="360"/>
+      </w:pPr>
+      <w:rPr>
         <w:rFonts w:ascii="Courier New" w:hAnsi="Courier New" w:cs="Courier New" w:hint="default"/>
       </w:rPr>
     </w:lvl>
@@ -5778,10 +5589,16 @@
     <w:abstractNumId w:val="1"/>
   </w:num>
   <w:num w:numId="2">
-    <w:abstractNumId w:val="2"/>
+    <w:abstractNumId w:val="4"/>
   </w:num>
   <w:num w:numId="3">
     <w:abstractNumId w:val="0"/>
+  </w:num>
+  <w:num w:numId="4">
+    <w:abstractNumId w:val="2"/>
+  </w:num>
+  <w:num w:numId="5">
+    <w:abstractNumId w:val="3"/>
   </w:num>
 </w:numbering>
 </file>

</xml_diff>

<commit_message>
Quick Tips added in the mkimage section
</commit_message>
<xml_diff>
--- a/KindlePublications/BuildingImage_RaspberryPi.docx
+++ b/KindlePublications/BuildingImage_RaspberryPi.docx
@@ -4293,41 +4293,73 @@
       <w:r>
         <w:t>imagetool-uncompressed.py &lt;kernel_build_dir</w:t>
       </w:r>
+      <w:r>
+        <w:t>&gt;/arch/arm/boot/zImage</w:t>
+      </w:r>
+    </w:p>
+    <w:p/>
+    <w:p>
+      <w:r>
+        <w:t>Location of "kernel.img</w:t>
+      </w:r>
+      <w:r>
+        <w:t xml:space="preserve">”:: </w:t>
+      </w:r>
+    </w:p>
+    <w:p>
+      <w:r>
+        <w:t xml:space="preserve">        </w:t>
+      </w:r>
+      <w:r>
+        <w:t>Above command</w:t>
+      </w:r>
+      <w:r>
+        <w:t xml:space="preserve"> will output a file called "kernel.img" (in the same folder where the python script "imagetool-uncompressed.py" is located.)</w:t>
+      </w:r>
+    </w:p>
+    <w:p/>
+    <w:p>
+      <w:r>
+        <w:t>Quick Tip [</w:t>
+      </w:r>
+      <w:r>
+        <w:t>1</w:t>
+      </w:r>
+      <w:r>
+        <w:t>] : Above python script expects boot-uncompressed.txt file to be present in the same folder as the imagetool-uncompressed.py script. Hence, to get rid of any errors,  we need to be execute the python script from the  “mkimage” folder , so that boot-uncompressed.txt is available to the python script.</w:t>
+      </w:r>
+    </w:p>
+    <w:p/>
+    <w:p>
+      <w:r>
+        <w:t>Quick Tip</w:t>
+      </w:r>
+      <w:r>
+        <w:t xml:space="preserve"> [</w:t>
+      </w:r>
+      <w:r>
+        <w:t>2</w:t>
+      </w:r>
       <w:bookmarkStart w:id="12" w:name="_GoBack"/>
       <w:bookmarkEnd w:id="12"/>
       <w:r>
-        <w:t>&gt;/arch/arm/boot/zImage</w:t>
-      </w:r>
-    </w:p>
-    <w:p/>
-    <w:p>
-      <w:r>
-        <w:t>Location of "kernel.img</w:t>
-      </w:r>
-      <w:r>
-        <w:t xml:space="preserve">”:: </w:t>
-      </w:r>
-    </w:p>
-    <w:p>
-      <w:r>
-        <w:t xml:space="preserve">        This will output a file called "kernel.img" (in the same folder where the python script "imagetool-uncompressed.py" is located.)</w:t>
-      </w:r>
-    </w:p>
-    <w:p/>
-    <w:p>
-      <w:r>
-        <w:t>Quick Tip</w:t>
+        <w:t>]</w:t>
       </w:r>
       <w:r>
         <w:t xml:space="preserve"> : If you get error regarding "python2" not available, try creating a soft link to python2 as follows:: (not sure why this is needed , but it worked for me)</w:t>
       </w:r>
     </w:p>
-    <w:p/>
-    <w:p>
+    <w:p>
+      <w:pPr>
+        <w:ind w:firstLine="720"/>
+      </w:pPr>
       <w:r>
         <w:t># ln -s /usr/bin/python2.6 /usr/bin/python2</w:t>
       </w:r>
     </w:p>
+    <w:p/>
+    <w:p/>
+    <w:p/>
     <w:p/>
     <w:p/>
     <w:p/>

</xml_diff>

<commit_message>
Added Support repo info
</commit_message>
<xml_diff>
--- a/KindlePublications/BuildingImage_RaspberryPi.docx
+++ b/KindlePublications/BuildingImage_RaspberryPi.docx
@@ -472,7 +472,7 @@
         <w:pStyle w:val="Heading1"/>
         <w:jc w:val="center"/>
       </w:pPr>
-      <w:bookmarkStart w:id="0" w:name="_Toc358808327"/>
+      <w:bookmarkStart w:id="0" w:name="_Toc358811528"/>
       <w:r>
         <w:t>About the Author</w:t>
       </w:r>
@@ -593,7 +593,7 @@
       <w:r>
         <w:br w:type="page"/>
       </w:r>
-      <w:bookmarkStart w:id="1" w:name="_Toc358808328"/>
+      <w:bookmarkStart w:id="1" w:name="_Toc358811529"/>
       <w:r>
         <w:t>Table Of Contents</w:t>
       </w:r>
@@ -649,7 +649,7 @@
         <w:rPr>
           <w:noProof/>
         </w:rPr>
-        <w:instrText xml:space="preserve"> PAGEREF _Toc358808327 \h </w:instrText>
+        <w:instrText xml:space="preserve"> PAGEREF _Toc358811528 \h </w:instrText>
       </w:r>
       <w:r>
         <w:rPr>
@@ -713,7 +713,7 @@
         <w:rPr>
           <w:noProof/>
         </w:rPr>
-        <w:instrText xml:space="preserve"> PAGEREF _Toc358808328 \h </w:instrText>
+        <w:instrText xml:space="preserve"> PAGEREF _Toc358811529 \h </w:instrText>
       </w:r>
       <w:r>
         <w:rPr>
@@ -777,7 +777,7 @@
         <w:rPr>
           <w:noProof/>
         </w:rPr>
-        <w:instrText xml:space="preserve"> PAGEREF _Toc358808329 \h </w:instrText>
+        <w:instrText xml:space="preserve"> PAGEREF _Toc358811530 \h </w:instrText>
       </w:r>
       <w:r>
         <w:rPr>
@@ -794,7 +794,7 @@
         <w:rPr>
           <w:noProof/>
         </w:rPr>
-        <w:t>5</w:t>
+        <w:t>6</w:t>
       </w:r>
       <w:r>
         <w:rPr>
@@ -823,7 +823,7 @@
         <w:rPr>
           <w:noProof/>
         </w:rPr>
-        <w:t>Preparing Raspberry Pi for First Boot</w:t>
+        <w:t>Support Repo – RPI_IOT_KERNEL</w:t>
       </w:r>
       <w:r>
         <w:rPr>
@@ -841,7 +841,7 @@
         <w:rPr>
           <w:noProof/>
         </w:rPr>
-        <w:instrText xml:space="preserve"> PAGEREF _Toc358808330 \h </w:instrText>
+        <w:instrText xml:space="preserve"> PAGEREF _Toc358811531 \h </w:instrText>
       </w:r>
       <w:r>
         <w:rPr>
@@ -858,7 +858,7 @@
         <w:rPr>
           <w:noProof/>
         </w:rPr>
-        <w:t>6</w:t>
+        <w:t>7</w:t>
       </w:r>
       <w:r>
         <w:rPr>
@@ -886,9 +886,8 @@
         <w:rPr>
           <w:noProof/>
           <w:shd w:val="clear" w:color="auto" w:fill="FFFFFF"/>
-          <w:lang w:val="en-IN"/>
-        </w:rPr>
-        <w:t>Hardware Requirements</w:t>
+        </w:rPr>
+        <w:t>FIRMWARE</w:t>
       </w:r>
       <w:r>
         <w:rPr>
@@ -906,7 +905,7 @@
         <w:rPr>
           <w:noProof/>
         </w:rPr>
-        <w:instrText xml:space="preserve"> PAGEREF _Toc358808331 \h </w:instrText>
+        <w:instrText xml:space="preserve"> PAGEREF _Toc358811532 \h </w:instrText>
       </w:r>
       <w:r>
         <w:rPr>
@@ -923,7 +922,7 @@
         <w:rPr>
           <w:noProof/>
         </w:rPr>
-        <w:t>6</w:t>
+        <w:t>7</w:t>
       </w:r>
       <w:r>
         <w:rPr>
@@ -950,8 +949,9 @@
       <w:r>
         <w:rPr>
           <w:noProof/>
-        </w:rPr>
-        <w:t>Install Raspbian on Your Pi and Connect to It Over SSH</w:t>
+          <w:shd w:val="clear" w:color="auto" w:fill="FFFFFF"/>
+        </w:rPr>
+        <w:t>LINUX</w:t>
       </w:r>
       <w:r>
         <w:rPr>
@@ -969,7 +969,7 @@
         <w:rPr>
           <w:noProof/>
         </w:rPr>
-        <w:instrText xml:space="preserve"> PAGEREF _Toc358808332 \h </w:instrText>
+        <w:instrText xml:space="preserve"> PAGEREF _Toc358811533 \h </w:instrText>
       </w:r>
       <w:r>
         <w:rPr>
@@ -986,7 +986,7 @@
         <w:rPr>
           <w:noProof/>
         </w:rPr>
-        <w:t>6</w:t>
+        <w:t>7</w:t>
       </w:r>
       <w:r>
         <w:rPr>
@@ -1014,9 +1014,8 @@
         <w:rPr>
           <w:noProof/>
           <w:shd w:val="clear" w:color="auto" w:fill="FFFFFF"/>
-          <w:lang w:val="en-IN"/>
-        </w:rPr>
-        <w:t>Third Party Operating System Images</w:t>
+        </w:rPr>
+        <w:t>SUPPORT</w:t>
       </w:r>
       <w:r>
         <w:rPr>
@@ -1034,7 +1033,7 @@
         <w:rPr>
           <w:noProof/>
         </w:rPr>
-        <w:instrText xml:space="preserve"> PAGEREF _Toc358808333 \h </w:instrText>
+        <w:instrText xml:space="preserve"> PAGEREF _Toc358811534 \h </w:instrText>
       </w:r>
       <w:r>
         <w:rPr>
@@ -1080,7 +1079,7 @@
         <w:rPr>
           <w:noProof/>
         </w:rPr>
-        <w:t>Step By Step Guide (Building Custom Linux Kernel)</w:t>
+        <w:t>Preparing Raspberry Pi for First Boot</w:t>
       </w:r>
       <w:r>
         <w:rPr>
@@ -1098,7 +1097,7 @@
         <w:rPr>
           <w:noProof/>
         </w:rPr>
-        <w:instrText xml:space="preserve"> PAGEREF _Toc358808334 \h </w:instrText>
+        <w:instrText xml:space="preserve"> PAGEREF _Toc358811535 \h </w:instrText>
       </w:r>
       <w:r>
         <w:rPr>
@@ -1142,8 +1141,10 @@
       <w:r>
         <w:rPr>
           <w:noProof/>
-        </w:rPr>
-        <w:t>1) Get the kernel source</w:t>
+          <w:shd w:val="clear" w:color="auto" w:fill="FFFFFF"/>
+          <w:lang w:val="en-IN"/>
+        </w:rPr>
+        <w:t>Hardware Requirements</w:t>
       </w:r>
       <w:r>
         <w:rPr>
@@ -1161,7 +1162,7 @@
         <w:rPr>
           <w:noProof/>
         </w:rPr>
-        <w:instrText xml:space="preserve"> PAGEREF _Toc358808335 \h </w:instrText>
+        <w:instrText xml:space="preserve"> PAGEREF _Toc358811536 \h </w:instrText>
       </w:r>
       <w:r>
         <w:rPr>
@@ -1206,7 +1207,7 @@
         <w:rPr>
           <w:noProof/>
         </w:rPr>
-        <w:t>2) Get the cross-compiler</w:t>
+        <w:t>Install Raspbian on Your Pi and Connect to It Over SSH</w:t>
       </w:r>
       <w:r>
         <w:rPr>
@@ -1224,7 +1225,7 @@
         <w:rPr>
           <w:noProof/>
         </w:rPr>
-        <w:instrText xml:space="preserve"> PAGEREF _Toc358808336 \h </w:instrText>
+        <w:instrText xml:space="preserve"> PAGEREF _Toc358811537 \h </w:instrText>
       </w:r>
       <w:r>
         <w:rPr>
@@ -1268,8 +1269,10 @@
       <w:r>
         <w:rPr>
           <w:noProof/>
-        </w:rPr>
-        <w:t>3) Install necessary packages</w:t>
+          <w:shd w:val="clear" w:color="auto" w:fill="FFFFFF"/>
+          <w:lang w:val="en-IN"/>
+        </w:rPr>
+        <w:t>Third Party Operating System Images</w:t>
       </w:r>
       <w:r>
         <w:rPr>
@@ -1287,7 +1290,7 @@
         <w:rPr>
           <w:noProof/>
         </w:rPr>
-        <w:instrText xml:space="preserve"> PAGEREF _Toc358808337 \h </w:instrText>
+        <w:instrText xml:space="preserve"> PAGEREF _Toc358811538 \h </w:instrText>
       </w:r>
       <w:r>
         <w:rPr>
@@ -1304,7 +1307,7 @@
         <w:rPr>
           <w:noProof/>
         </w:rPr>
-        <w:t>9</w:t>
+        <w:t>8</w:t>
       </w:r>
       <w:r>
         <w:rPr>
@@ -1332,7 +1335,7 @@
         <w:rPr>
           <w:noProof/>
         </w:rPr>
-        <w:t>4) Code Compilation</w:t>
+        <w:t>Image Flashing Softwares</w:t>
       </w:r>
       <w:r>
         <w:rPr>
@@ -1350,7 +1353,7 @@
         <w:rPr>
           <w:noProof/>
         </w:rPr>
-        <w:instrText xml:space="preserve"> PAGEREF _Toc358808338 \h </w:instrText>
+        <w:instrText xml:space="preserve"> PAGEREF _Toc358811539 \h </w:instrText>
       </w:r>
       <w:r>
         <w:rPr>
@@ -1368,6 +1371,70 @@
           <w:noProof/>
         </w:rPr>
         <w:t>10</w:t>
+      </w:r>
+      <w:r>
+        <w:rPr>
+          <w:noProof/>
+        </w:rPr>
+        <w:fldChar w:fldCharType="end"/>
+      </w:r>
+    </w:p>
+    <w:p>
+      <w:pPr>
+        <w:pStyle w:val="TOC1"/>
+        <w:tabs>
+          <w:tab w:val="right" w:pos="8290"/>
+        </w:tabs>
+        <w:rPr>
+          <w:b w:val="0"/>
+          <w:caps w:val="0"/>
+          <w:noProof/>
+          <w:sz w:val="24"/>
+          <w:szCs w:val="24"/>
+          <w:u w:val="none"/>
+          <w:lang w:val="en-IN" w:eastAsia="ja-JP"/>
+        </w:rPr>
+      </w:pPr>
+      <w:r>
+        <w:rPr>
+          <w:noProof/>
+        </w:rPr>
+        <w:t>Step By Step Guide (Building Custom Linux Kernel)</w:t>
+      </w:r>
+      <w:r>
+        <w:rPr>
+          <w:noProof/>
+        </w:rPr>
+        <w:tab/>
+      </w:r>
+      <w:r>
+        <w:rPr>
+          <w:noProof/>
+        </w:rPr>
+        <w:fldChar w:fldCharType="begin"/>
+      </w:r>
+      <w:r>
+        <w:rPr>
+          <w:noProof/>
+        </w:rPr>
+        <w:instrText xml:space="preserve"> PAGEREF _Toc358811540 \h </w:instrText>
+      </w:r>
+      <w:r>
+        <w:rPr>
+          <w:noProof/>
+        </w:rPr>
+      </w:r>
+      <w:r>
+        <w:rPr>
+          <w:noProof/>
+        </w:rPr>
+        <w:fldChar w:fldCharType="separate"/>
+      </w:r>
+      <w:r>
+        <w:rPr>
+          <w:noProof/>
+        </w:rPr>
+        <w:t>11</w:t>
       </w:r>
       <w:r>
         <w:rPr>
@@ -1395,7 +1462,7 @@
         <w:rPr>
           <w:noProof/>
         </w:rPr>
-        <w:t>5) Preparing the SYSTEM IMAGE</w:t>
+        <w:t>1) Get the kernel source</w:t>
       </w:r>
       <w:r>
         <w:rPr>
@@ -1413,7 +1480,7 @@
         <w:rPr>
           <w:noProof/>
         </w:rPr>
-        <w:instrText xml:space="preserve"> PAGEREF _Toc358808339 \h </w:instrText>
+        <w:instrText xml:space="preserve"> PAGEREF _Toc358811541 \h </w:instrText>
       </w:r>
       <w:r>
         <w:rPr>
@@ -1430,7 +1497,7 @@
         <w:rPr>
           <w:noProof/>
         </w:rPr>
-        <w:t>12</w:t>
+        <w:t>11</w:t>
       </w:r>
       <w:r>
         <w:rPr>
@@ -1458,7 +1525,7 @@
         <w:rPr>
           <w:noProof/>
         </w:rPr>
-        <w:t>6) Transfer the Kernel Image</w:t>
+        <w:t>2) Get the cross-compiler</w:t>
       </w:r>
       <w:r>
         <w:rPr>
@@ -1476,7 +1543,7 @@
         <w:rPr>
           <w:noProof/>
         </w:rPr>
-        <w:instrText xml:space="preserve"> PAGEREF _Toc358808340 \h </w:instrText>
+        <w:instrText xml:space="preserve"> PAGEREF _Toc358811542 \h </w:instrText>
       </w:r>
       <w:r>
         <w:rPr>
@@ -1493,7 +1560,7 @@
         <w:rPr>
           <w:noProof/>
         </w:rPr>
-        <w:t>13</w:t>
+        <w:t>11</w:t>
       </w:r>
       <w:r>
         <w:rPr>
@@ -1521,7 +1588,7 @@
         <w:rPr>
           <w:noProof/>
         </w:rPr>
-        <w:t>7) Building the Device Drivers (Modules)</w:t>
+        <w:t>3) Install necessary packages</w:t>
       </w:r>
       <w:r>
         <w:rPr>
@@ -1539,7 +1606,7 @@
         <w:rPr>
           <w:noProof/>
         </w:rPr>
-        <w:instrText xml:space="preserve"> PAGEREF _Toc358808341 \h </w:instrText>
+        <w:instrText xml:space="preserve"> PAGEREF _Toc358811543 \h </w:instrText>
       </w:r>
       <w:r>
         <w:rPr>
@@ -1556,7 +1623,7 @@
         <w:rPr>
           <w:noProof/>
         </w:rPr>
-        <w:t>14</w:t>
+        <w:t>12</w:t>
       </w:r>
       <w:r>
         <w:rPr>
@@ -1584,7 +1651,7 @@
         <w:rPr>
           <w:noProof/>
         </w:rPr>
-        <w:t>8) Updating the GPU(Graphics Processing Unit) firmware</w:t>
+        <w:t>4) Code Compilation</w:t>
       </w:r>
       <w:r>
         <w:rPr>
@@ -1602,7 +1669,7 @@
         <w:rPr>
           <w:noProof/>
         </w:rPr>
-        <w:instrText xml:space="preserve"> PAGEREF _Toc358808342 \h </w:instrText>
+        <w:instrText xml:space="preserve"> PAGEREF _Toc358811544 \h </w:instrText>
       </w:r>
       <w:r>
         <w:rPr>
@@ -1619,7 +1686,7 @@
         <w:rPr>
           <w:noProof/>
         </w:rPr>
-        <w:t>14</w:t>
+        <w:t>13</w:t>
       </w:r>
       <w:r>
         <w:rPr>
@@ -1647,6 +1714,258 @@
         <w:rPr>
           <w:noProof/>
         </w:rPr>
+        <w:t>5) Preparing the SYSTEM IMAGE</w:t>
+      </w:r>
+      <w:r>
+        <w:rPr>
+          <w:noProof/>
+        </w:rPr>
+        <w:tab/>
+      </w:r>
+      <w:r>
+        <w:rPr>
+          <w:noProof/>
+        </w:rPr>
+        <w:fldChar w:fldCharType="begin"/>
+      </w:r>
+      <w:r>
+        <w:rPr>
+          <w:noProof/>
+        </w:rPr>
+        <w:instrText xml:space="preserve"> PAGEREF _Toc358811545 \h </w:instrText>
+      </w:r>
+      <w:r>
+        <w:rPr>
+          <w:noProof/>
+        </w:rPr>
+      </w:r>
+      <w:r>
+        <w:rPr>
+          <w:noProof/>
+        </w:rPr>
+        <w:fldChar w:fldCharType="separate"/>
+      </w:r>
+      <w:r>
+        <w:rPr>
+          <w:noProof/>
+        </w:rPr>
+        <w:t>15</w:t>
+      </w:r>
+      <w:r>
+        <w:rPr>
+          <w:noProof/>
+        </w:rPr>
+        <w:fldChar w:fldCharType="end"/>
+      </w:r>
+    </w:p>
+    <w:p>
+      <w:pPr>
+        <w:pStyle w:val="TOC2"/>
+        <w:tabs>
+          <w:tab w:val="right" w:pos="8290"/>
+        </w:tabs>
+        <w:rPr>
+          <w:b w:val="0"/>
+          <w:smallCaps w:val="0"/>
+          <w:noProof/>
+          <w:sz w:val="24"/>
+          <w:szCs w:val="24"/>
+          <w:lang w:val="en-IN" w:eastAsia="ja-JP"/>
+        </w:rPr>
+      </w:pPr>
+      <w:r>
+        <w:rPr>
+          <w:noProof/>
+        </w:rPr>
+        <w:t>6) Transfer the Kernel Image</w:t>
+      </w:r>
+      <w:r>
+        <w:rPr>
+          <w:noProof/>
+        </w:rPr>
+        <w:tab/>
+      </w:r>
+      <w:r>
+        <w:rPr>
+          <w:noProof/>
+        </w:rPr>
+        <w:fldChar w:fldCharType="begin"/>
+      </w:r>
+      <w:r>
+        <w:rPr>
+          <w:noProof/>
+        </w:rPr>
+        <w:instrText xml:space="preserve"> PAGEREF _Toc358811546 \h </w:instrText>
+      </w:r>
+      <w:r>
+        <w:rPr>
+          <w:noProof/>
+        </w:rPr>
+      </w:r>
+      <w:r>
+        <w:rPr>
+          <w:noProof/>
+        </w:rPr>
+        <w:fldChar w:fldCharType="separate"/>
+      </w:r>
+      <w:r>
+        <w:rPr>
+          <w:noProof/>
+        </w:rPr>
+        <w:t>16</w:t>
+      </w:r>
+      <w:r>
+        <w:rPr>
+          <w:noProof/>
+        </w:rPr>
+        <w:fldChar w:fldCharType="end"/>
+      </w:r>
+    </w:p>
+    <w:p>
+      <w:pPr>
+        <w:pStyle w:val="TOC2"/>
+        <w:tabs>
+          <w:tab w:val="right" w:pos="8290"/>
+        </w:tabs>
+        <w:rPr>
+          <w:b w:val="0"/>
+          <w:smallCaps w:val="0"/>
+          <w:noProof/>
+          <w:sz w:val="24"/>
+          <w:szCs w:val="24"/>
+          <w:lang w:val="en-IN" w:eastAsia="ja-JP"/>
+        </w:rPr>
+      </w:pPr>
+      <w:r>
+        <w:rPr>
+          <w:noProof/>
+        </w:rPr>
+        <w:t>7) Building the Device Drivers (Modules)</w:t>
+      </w:r>
+      <w:r>
+        <w:rPr>
+          <w:noProof/>
+        </w:rPr>
+        <w:tab/>
+      </w:r>
+      <w:r>
+        <w:rPr>
+          <w:noProof/>
+        </w:rPr>
+        <w:fldChar w:fldCharType="begin"/>
+      </w:r>
+      <w:r>
+        <w:rPr>
+          <w:noProof/>
+        </w:rPr>
+        <w:instrText xml:space="preserve"> PAGEREF _Toc358811547 \h </w:instrText>
+      </w:r>
+      <w:r>
+        <w:rPr>
+          <w:noProof/>
+        </w:rPr>
+      </w:r>
+      <w:r>
+        <w:rPr>
+          <w:noProof/>
+        </w:rPr>
+        <w:fldChar w:fldCharType="separate"/>
+      </w:r>
+      <w:r>
+        <w:rPr>
+          <w:noProof/>
+        </w:rPr>
+        <w:t>17</w:t>
+      </w:r>
+      <w:r>
+        <w:rPr>
+          <w:noProof/>
+        </w:rPr>
+        <w:fldChar w:fldCharType="end"/>
+      </w:r>
+    </w:p>
+    <w:p>
+      <w:pPr>
+        <w:pStyle w:val="TOC2"/>
+        <w:tabs>
+          <w:tab w:val="right" w:pos="8290"/>
+        </w:tabs>
+        <w:rPr>
+          <w:b w:val="0"/>
+          <w:smallCaps w:val="0"/>
+          <w:noProof/>
+          <w:sz w:val="24"/>
+          <w:szCs w:val="24"/>
+          <w:lang w:val="en-IN" w:eastAsia="ja-JP"/>
+        </w:rPr>
+      </w:pPr>
+      <w:r>
+        <w:rPr>
+          <w:noProof/>
+        </w:rPr>
+        <w:t>8) Updating the GPU(Graphics Processing Unit) firmware</w:t>
+      </w:r>
+      <w:r>
+        <w:rPr>
+          <w:noProof/>
+        </w:rPr>
+        <w:tab/>
+      </w:r>
+      <w:r>
+        <w:rPr>
+          <w:noProof/>
+        </w:rPr>
+        <w:fldChar w:fldCharType="begin"/>
+      </w:r>
+      <w:r>
+        <w:rPr>
+          <w:noProof/>
+        </w:rPr>
+        <w:instrText xml:space="preserve"> PAGEREF _Toc358811548 \h </w:instrText>
+      </w:r>
+      <w:r>
+        <w:rPr>
+          <w:noProof/>
+        </w:rPr>
+      </w:r>
+      <w:r>
+        <w:rPr>
+          <w:noProof/>
+        </w:rPr>
+        <w:fldChar w:fldCharType="separate"/>
+      </w:r>
+      <w:r>
+        <w:rPr>
+          <w:noProof/>
+        </w:rPr>
+        <w:t>17</w:t>
+      </w:r>
+      <w:r>
+        <w:rPr>
+          <w:noProof/>
+        </w:rPr>
+        <w:fldChar w:fldCharType="end"/>
+      </w:r>
+    </w:p>
+    <w:p>
+      <w:pPr>
+        <w:pStyle w:val="TOC2"/>
+        <w:tabs>
+          <w:tab w:val="right" w:pos="8290"/>
+        </w:tabs>
+        <w:rPr>
+          <w:b w:val="0"/>
+          <w:smallCaps w:val="0"/>
+          <w:noProof/>
+          <w:sz w:val="24"/>
+          <w:szCs w:val="24"/>
+          <w:lang w:val="en-IN" w:eastAsia="ja-JP"/>
+        </w:rPr>
+      </w:pPr>
+      <w:r>
+        <w:rPr>
+          <w:noProof/>
+        </w:rPr>
         <w:t>9) Transfer the firmware</w:t>
       </w:r>
       <w:r>
@@ -1665,7 +1984,7 @@
         <w:rPr>
           <w:noProof/>
         </w:rPr>
-        <w:instrText xml:space="preserve"> PAGEREF _Toc358808343 \h </w:instrText>
+        <w:instrText xml:space="preserve"> PAGEREF _Toc358811549 \h </w:instrText>
       </w:r>
       <w:r>
         <w:rPr>
@@ -1682,7 +2001,7 @@
         <w:rPr>
           <w:noProof/>
         </w:rPr>
-        <w:t>15</w:t>
+        <w:t>18</w:t>
       </w:r>
       <w:r>
         <w:rPr>
@@ -1729,7 +2048,7 @@
         <w:rPr>
           <w:noProof/>
         </w:rPr>
-        <w:instrText xml:space="preserve"> PAGEREF _Toc358808344 \h </w:instrText>
+        <w:instrText xml:space="preserve"> PAGEREF _Toc358811550 \h </w:instrText>
       </w:r>
       <w:r>
         <w:rPr>
@@ -1746,7 +2065,7 @@
         <w:rPr>
           <w:noProof/>
         </w:rPr>
-        <w:t>16</w:t>
+        <w:t>19</w:t>
       </w:r>
       <w:r>
         <w:rPr>
@@ -1792,7 +2111,7 @@
         <w:rPr>
           <w:noProof/>
         </w:rPr>
-        <w:instrText xml:space="preserve"> PAGEREF _Toc358808345 \h </w:instrText>
+        <w:instrText xml:space="preserve"> PAGEREF _Toc358811551 \h </w:instrText>
       </w:r>
       <w:r>
         <w:rPr>
@@ -1809,7 +2128,7 @@
         <w:rPr>
           <w:noProof/>
         </w:rPr>
-        <w:t>16</w:t>
+        <w:t>19</w:t>
       </w:r>
       <w:r>
         <w:rPr>
@@ -1856,7 +2175,7 @@
         <w:rPr>
           <w:noProof/>
         </w:rPr>
-        <w:instrText xml:space="preserve"> PAGEREF _Toc358808346 \h </w:instrText>
+        <w:instrText xml:space="preserve"> PAGEREF _Toc358811552 \h </w:instrText>
       </w:r>
       <w:r>
         <w:rPr>
@@ -1873,7 +2192,7 @@
         <w:rPr>
           <w:noProof/>
         </w:rPr>
-        <w:t>17</w:t>
+        <w:t>20</w:t>
       </w:r>
       <w:r>
         <w:rPr>
@@ -1920,7 +2239,7 @@
         <w:rPr>
           <w:noProof/>
         </w:rPr>
-        <w:instrText xml:space="preserve"> PAGEREF _Toc358808347 \h </w:instrText>
+        <w:instrText xml:space="preserve"> PAGEREF _Toc358811553 \h </w:instrText>
       </w:r>
       <w:r>
         <w:rPr>
@@ -1937,7 +2256,7 @@
         <w:rPr>
           <w:noProof/>
         </w:rPr>
-        <w:t>18</w:t>
+        <w:t>21</w:t>
       </w:r>
       <w:r>
         <w:rPr>
@@ -1983,7 +2302,7 @@
         <w:rPr>
           <w:noProof/>
         </w:rPr>
-        <w:instrText xml:space="preserve"> PAGEREF _Toc358808348 \h </w:instrText>
+        <w:instrText xml:space="preserve"> PAGEREF _Toc358811554 \h </w:instrText>
       </w:r>
       <w:r>
         <w:rPr>
@@ -2000,7 +2319,7 @@
         <w:rPr>
           <w:noProof/>
         </w:rPr>
-        <w:t>18</w:t>
+        <w:t>21</w:t>
       </w:r>
       <w:r>
         <w:rPr>
@@ -2048,7 +2367,7 @@
         <w:rPr>
           <w:noProof/>
         </w:rPr>
-        <w:instrText xml:space="preserve"> PAGEREF _Toc358808349 \h </w:instrText>
+        <w:instrText xml:space="preserve"> PAGEREF _Toc358811555 \h </w:instrText>
       </w:r>
       <w:r>
         <w:rPr>
@@ -2065,7 +2384,7 @@
         <w:rPr>
           <w:noProof/>
         </w:rPr>
-        <w:t>19</w:t>
+        <w:t>22</w:t>
       </w:r>
       <w:r>
         <w:rPr>
@@ -2111,7 +2430,7 @@
         <w:rPr>
           <w:noProof/>
         </w:rPr>
-        <w:instrText xml:space="preserve"> PAGEREF _Toc358808350 \h </w:instrText>
+        <w:instrText xml:space="preserve"> PAGEREF _Toc358811556 \h </w:instrText>
       </w:r>
       <w:r>
         <w:rPr>
@@ -2128,7 +2447,7 @@
         <w:rPr>
           <w:noProof/>
         </w:rPr>
-        <w:t>20</w:t>
+        <w:t>23</w:t>
       </w:r>
       <w:r>
         <w:rPr>
@@ -2175,7 +2494,7 @@
         <w:rPr>
           <w:noProof/>
         </w:rPr>
-        <w:instrText xml:space="preserve"> PAGEREF _Toc358808351 \h </w:instrText>
+        <w:instrText xml:space="preserve"> PAGEREF _Toc358811557 \h </w:instrText>
       </w:r>
       <w:r>
         <w:rPr>
@@ -2192,7 +2511,7 @@
         <w:rPr>
           <w:noProof/>
         </w:rPr>
-        <w:t>22</w:t>
+        <w:t>25</w:t>
       </w:r>
       <w:r>
         <w:rPr>
@@ -2246,7 +2565,7 @@
       <w:pPr>
         <w:pStyle w:val="Heading1"/>
       </w:pPr>
-      <w:bookmarkStart w:id="3" w:name="_Toc358808329"/>
+      <w:bookmarkStart w:id="3" w:name="_Toc358811530"/>
       <w:r>
         <w:t>About Raspberry Pi</w:t>
       </w:r>
@@ -2837,20 +3156,757 @@
     <w:p/>
     <w:p/>
     <w:p/>
-    <w:p/>
-    <w:p/>
     <w:p>
       <w:pPr>
         <w:pStyle w:val="Heading1"/>
       </w:pPr>
-      <w:bookmarkStart w:id="4" w:name="_Toc358808330"/>
-      <w:r>
-        <w:t>Preparing</w:t>
-      </w:r>
-      <w:r>
-        <w:t xml:space="preserve"> Raspberry Pi for First Boot</w:t>
+      <w:bookmarkStart w:id="4" w:name="_Toc358811531"/>
+      <w:r>
+        <w:t>Support Repo</w:t>
+      </w:r>
+      <w:r>
+        <w:t xml:space="preserve"> – RPI_IOT_KERNEL</w:t>
       </w:r>
       <w:bookmarkEnd w:id="4"/>
+    </w:p>
+    <w:p>
+      <w:pPr>
+        <w:rPr>
+          <w:rFonts w:ascii="Helvetica" w:eastAsia="Times New Roman" w:hAnsi="Helvetica" w:cs="Times New Roman"/>
+          <w:color w:val="252525"/>
+          <w:sz w:val="21"/>
+          <w:szCs w:val="21"/>
+          <w:shd w:val="clear" w:color="auto" w:fill="FFFFFF"/>
+        </w:rPr>
+      </w:pPr>
+      <w:r>
+        <w:rPr>
+          <w:rFonts w:ascii="Helvetica" w:eastAsia="Times New Roman" w:hAnsi="Helvetica" w:cs="Times New Roman"/>
+          <w:color w:val="252525"/>
+          <w:sz w:val="21"/>
+          <w:szCs w:val="21"/>
+          <w:shd w:val="clear" w:color="auto" w:fill="FFFFFF"/>
+        </w:rPr>
+        <w:br/>
+      </w:r>
+      <w:r>
+        <w:rPr>
+          <w:rFonts w:ascii="Helvetica" w:eastAsia="Times New Roman" w:hAnsi="Helvetica" w:cs="Times New Roman"/>
+          <w:color w:val="252525"/>
+          <w:sz w:val="21"/>
+          <w:szCs w:val="21"/>
+          <w:shd w:val="clear" w:color="auto" w:fill="FFFFFF"/>
+        </w:rPr>
+        <w:t xml:space="preserve">This guide comes equipped with support material to speed up and enhance your learning experience, by </w:t>
+      </w:r>
+      <w:r>
+        <w:rPr>
+          <w:rFonts w:ascii="Helvetica" w:eastAsia="Times New Roman" w:hAnsi="Helvetica" w:cs="Times New Roman"/>
+          <w:color w:val="252525"/>
+          <w:sz w:val="21"/>
+          <w:szCs w:val="21"/>
+          <w:shd w:val="clear" w:color="auto" w:fill="FFFFFF"/>
+        </w:rPr>
+        <w:t>collating</w:t>
+      </w:r>
+      <w:r>
+        <w:rPr>
+          <w:rFonts w:ascii="Helvetica" w:eastAsia="Times New Roman" w:hAnsi="Helvetica" w:cs="Times New Roman"/>
+          <w:color w:val="252525"/>
+          <w:sz w:val="21"/>
+          <w:szCs w:val="21"/>
+          <w:shd w:val="clear" w:color="auto" w:fill="FFFFFF"/>
+        </w:rPr>
+        <w:t xml:space="preserve"> all the necessary </w:t>
+      </w:r>
+      <w:r>
+        <w:rPr>
+          <w:rFonts w:ascii="Helvetica" w:eastAsia="Times New Roman" w:hAnsi="Helvetica" w:cs="Times New Roman"/>
+          <w:color w:val="252525"/>
+          <w:sz w:val="21"/>
+          <w:szCs w:val="21"/>
+          <w:shd w:val="clear" w:color="auto" w:fill="FFFFFF"/>
+        </w:rPr>
+        <w:t xml:space="preserve">tools, kernel, </w:t>
+      </w:r>
+      <w:proofErr w:type="gramStart"/>
+      <w:r>
+        <w:rPr>
+          <w:rFonts w:ascii="Helvetica" w:eastAsia="Times New Roman" w:hAnsi="Helvetica" w:cs="Times New Roman"/>
+          <w:color w:val="252525"/>
+          <w:sz w:val="21"/>
+          <w:szCs w:val="21"/>
+          <w:shd w:val="clear" w:color="auto" w:fill="FFFFFF"/>
+        </w:rPr>
+        <w:t>scripts</w:t>
+      </w:r>
+      <w:proofErr w:type="gramEnd"/>
+      <w:r>
+        <w:rPr>
+          <w:rFonts w:ascii="Helvetica" w:eastAsia="Times New Roman" w:hAnsi="Helvetica" w:cs="Times New Roman"/>
+          <w:color w:val="252525"/>
+          <w:sz w:val="21"/>
+          <w:szCs w:val="21"/>
+          <w:shd w:val="clear" w:color="auto" w:fill="FFFFFF"/>
+        </w:rPr>
+        <w:t xml:space="preserve"> at a single repo. Just in case we missed it, you need to have an account </w:t>
+      </w:r>
+      <w:proofErr w:type="gramStart"/>
+      <w:r>
+        <w:rPr>
+          <w:rFonts w:ascii="Helvetica" w:eastAsia="Times New Roman" w:hAnsi="Helvetica" w:cs="Times New Roman"/>
+          <w:color w:val="252525"/>
+          <w:sz w:val="21"/>
+          <w:szCs w:val="21"/>
+          <w:shd w:val="clear" w:color="auto" w:fill="FFFFFF"/>
+        </w:rPr>
+        <w:t>created  on</w:t>
+      </w:r>
+      <w:proofErr w:type="gramEnd"/>
+      <w:r>
+        <w:rPr>
+          <w:rFonts w:ascii="Helvetica" w:eastAsia="Times New Roman" w:hAnsi="Helvetica" w:cs="Times New Roman"/>
+          <w:color w:val="252525"/>
+          <w:sz w:val="21"/>
+          <w:szCs w:val="21"/>
+          <w:shd w:val="clear" w:color="auto" w:fill="FFFFFF"/>
+        </w:rPr>
+        <w:t xml:space="preserve"> </w:t>
+      </w:r>
+      <w:hyperlink r:id="rId8" w:history="1">
+        <w:r>
+          <w:rPr>
+            <w:rStyle w:val="Hyperlink"/>
+            <w:rFonts w:ascii="Helvetica" w:eastAsia="Times New Roman" w:hAnsi="Helvetica" w:cs="Times New Roman"/>
+            <w:sz w:val="21"/>
+            <w:szCs w:val="21"/>
+            <w:shd w:val="clear" w:color="auto" w:fill="FFFFFF"/>
+          </w:rPr>
+          <w:t>www.github.com</w:t>
+        </w:r>
+      </w:hyperlink>
+      <w:r>
+        <w:rPr>
+          <w:rFonts w:ascii="Helvetica" w:eastAsia="Times New Roman" w:hAnsi="Helvetica" w:cs="Times New Roman"/>
+          <w:color w:val="252525"/>
+          <w:sz w:val="21"/>
+          <w:szCs w:val="21"/>
+          <w:shd w:val="clear" w:color="auto" w:fill="FFFFFF"/>
+        </w:rPr>
+        <w:t xml:space="preserve"> to access this support repo.</w:t>
+      </w:r>
+    </w:p>
+    <w:p>
+      <w:pPr>
+        <w:rPr>
+          <w:rFonts w:ascii="Helvetica" w:eastAsia="Times New Roman" w:hAnsi="Helvetica" w:cs="Times New Roman"/>
+          <w:color w:val="252525"/>
+          <w:sz w:val="21"/>
+          <w:szCs w:val="21"/>
+          <w:shd w:val="clear" w:color="auto" w:fill="FFFFFF"/>
+        </w:rPr>
+      </w:pPr>
+    </w:p>
+    <w:p>
+      <w:pPr>
+        <w:rPr>
+          <w:rFonts w:ascii="Helvetica" w:eastAsia="Times New Roman" w:hAnsi="Helvetica" w:cs="Times New Roman"/>
+          <w:color w:val="252525"/>
+          <w:sz w:val="21"/>
+          <w:szCs w:val="21"/>
+          <w:shd w:val="clear" w:color="auto" w:fill="FFFFFF"/>
+        </w:rPr>
+      </w:pPr>
+      <w:proofErr w:type="spellStart"/>
+      <w:r>
+        <w:rPr>
+          <w:rFonts w:ascii="Helvetica" w:eastAsia="Times New Roman" w:hAnsi="Helvetica" w:cs="Times New Roman"/>
+          <w:color w:val="252525"/>
+          <w:sz w:val="21"/>
+          <w:szCs w:val="21"/>
+          <w:shd w:val="clear" w:color="auto" w:fill="FFFFFF"/>
+        </w:rPr>
+        <w:t>Git</w:t>
+      </w:r>
+      <w:proofErr w:type="spellEnd"/>
+      <w:r>
+        <w:rPr>
+          <w:rFonts w:ascii="Helvetica" w:eastAsia="Times New Roman" w:hAnsi="Helvetica" w:cs="Times New Roman"/>
+          <w:color w:val="252525"/>
+          <w:sz w:val="21"/>
+          <w:szCs w:val="21"/>
+          <w:shd w:val="clear" w:color="auto" w:fill="FFFFFF"/>
+        </w:rPr>
+        <w:t xml:space="preserve"> Repo </w:t>
+      </w:r>
+      <w:proofErr w:type="gramStart"/>
+      <w:r>
+        <w:rPr>
+          <w:rFonts w:ascii="Helvetica" w:eastAsia="Times New Roman" w:hAnsi="Helvetica" w:cs="Times New Roman"/>
+          <w:color w:val="252525"/>
+          <w:sz w:val="21"/>
+          <w:szCs w:val="21"/>
+          <w:shd w:val="clear" w:color="auto" w:fill="FFFFFF"/>
+        </w:rPr>
+        <w:t>Link :</w:t>
+      </w:r>
+      <w:proofErr w:type="gramEnd"/>
+      <w:r>
+        <w:rPr>
+          <w:rFonts w:ascii="Helvetica" w:eastAsia="Times New Roman" w:hAnsi="Helvetica" w:cs="Times New Roman"/>
+          <w:color w:val="252525"/>
+          <w:sz w:val="21"/>
+          <w:szCs w:val="21"/>
+          <w:shd w:val="clear" w:color="auto" w:fill="FFFFFF"/>
+        </w:rPr>
+        <w:t xml:space="preserve">  </w:t>
+      </w:r>
+      <w:hyperlink r:id="rId9" w:history="1">
+        <w:r>
+          <w:rPr>
+            <w:rStyle w:val="Hyperlink"/>
+            <w:rFonts w:ascii="Helvetica" w:eastAsia="Times New Roman" w:hAnsi="Helvetica" w:cs="Times New Roman"/>
+            <w:sz w:val="21"/>
+            <w:szCs w:val="21"/>
+            <w:shd w:val="clear" w:color="auto" w:fill="FFFFFF"/>
+          </w:rPr>
+          <w:t>https://github.com/softwaresunleashed/rpi_iot_kernel.git</w:t>
+        </w:r>
+      </w:hyperlink>
+    </w:p>
+    <w:p>
+      <w:pPr>
+        <w:rPr>
+          <w:rFonts w:ascii="Helvetica" w:eastAsia="Times New Roman" w:hAnsi="Helvetica" w:cs="Times New Roman"/>
+          <w:color w:val="252525"/>
+          <w:sz w:val="21"/>
+          <w:szCs w:val="21"/>
+          <w:shd w:val="clear" w:color="auto" w:fill="FFFFFF"/>
+        </w:rPr>
+      </w:pPr>
+    </w:p>
+    <w:p>
+      <w:pPr>
+        <w:rPr>
+          <w:rFonts w:ascii="Helvetica" w:eastAsia="Times New Roman" w:hAnsi="Helvetica" w:cs="Times New Roman"/>
+          <w:color w:val="252525"/>
+          <w:sz w:val="21"/>
+          <w:szCs w:val="21"/>
+          <w:shd w:val="clear" w:color="auto" w:fill="FFFFFF"/>
+        </w:rPr>
+      </w:pPr>
+      <w:r>
+        <w:rPr>
+          <w:rFonts w:ascii="Helvetica" w:eastAsia="Times New Roman" w:hAnsi="Helvetica" w:cs="Times New Roman"/>
+          <w:color w:val="252525"/>
+          <w:sz w:val="21"/>
+          <w:szCs w:val="21"/>
+          <w:shd w:val="clear" w:color="auto" w:fill="FFFFFF"/>
+        </w:rPr>
+        <w:t xml:space="preserve">Create an empty folder and type in following command on shell prompt (and wait for few </w:t>
+      </w:r>
+      <w:proofErr w:type="spellStart"/>
+      <w:r>
+        <w:rPr>
+          <w:rFonts w:ascii="Helvetica" w:eastAsia="Times New Roman" w:hAnsi="Helvetica" w:cs="Times New Roman"/>
+          <w:color w:val="252525"/>
+          <w:sz w:val="21"/>
+          <w:szCs w:val="21"/>
+          <w:shd w:val="clear" w:color="auto" w:fill="FFFFFF"/>
+        </w:rPr>
+        <w:t>mins</w:t>
+      </w:r>
+      <w:proofErr w:type="spellEnd"/>
+      <w:proofErr w:type="gramStart"/>
+      <w:r>
+        <w:rPr>
+          <w:rFonts w:ascii="Helvetica" w:eastAsia="Times New Roman" w:hAnsi="Helvetica" w:cs="Times New Roman"/>
+          <w:color w:val="252525"/>
+          <w:sz w:val="21"/>
+          <w:szCs w:val="21"/>
+          <w:shd w:val="clear" w:color="auto" w:fill="FFFFFF"/>
+        </w:rPr>
+        <w:t>) :</w:t>
+      </w:r>
+      <w:proofErr w:type="gramEnd"/>
+    </w:p>
+    <w:p>
+      <w:pPr>
+        <w:rPr>
+          <w:rFonts w:ascii="Helvetica" w:eastAsia="Times New Roman" w:hAnsi="Helvetica" w:cs="Times New Roman"/>
+          <w:color w:val="252525"/>
+          <w:sz w:val="21"/>
+          <w:szCs w:val="21"/>
+          <w:shd w:val="clear" w:color="auto" w:fill="FFFFFF"/>
+        </w:rPr>
+      </w:pPr>
+      <w:r>
+        <w:rPr>
+          <w:rFonts w:ascii="Helvetica" w:eastAsia="Times New Roman" w:hAnsi="Helvetica" w:cs="Times New Roman"/>
+          <w:color w:val="252525"/>
+          <w:sz w:val="21"/>
+          <w:szCs w:val="21"/>
+          <w:shd w:val="clear" w:color="auto" w:fill="FFFFFF"/>
+        </w:rPr>
+        <w:tab/>
+        <w:t xml:space="preserve">$ </w:t>
+      </w:r>
+      <w:proofErr w:type="spellStart"/>
+      <w:proofErr w:type="gramStart"/>
+      <w:r>
+        <w:rPr>
+          <w:rFonts w:ascii="Helvetica" w:eastAsia="Times New Roman" w:hAnsi="Helvetica" w:cs="Times New Roman"/>
+          <w:color w:val="252525"/>
+          <w:sz w:val="21"/>
+          <w:szCs w:val="21"/>
+          <w:shd w:val="clear" w:color="auto" w:fill="FFFFFF"/>
+        </w:rPr>
+        <w:t>git</w:t>
+      </w:r>
+      <w:proofErr w:type="spellEnd"/>
+      <w:proofErr w:type="gramEnd"/>
+      <w:r>
+        <w:rPr>
+          <w:rFonts w:ascii="Helvetica" w:eastAsia="Times New Roman" w:hAnsi="Helvetica" w:cs="Times New Roman"/>
+          <w:color w:val="252525"/>
+          <w:sz w:val="21"/>
+          <w:szCs w:val="21"/>
+          <w:shd w:val="clear" w:color="auto" w:fill="FFFFFF"/>
+        </w:rPr>
+        <w:t xml:space="preserve"> clone </w:t>
+      </w:r>
+      <w:r>
+        <w:rPr>
+          <w:rFonts w:ascii="Helvetica" w:eastAsia="Times New Roman" w:hAnsi="Helvetica" w:cs="Times New Roman"/>
+          <w:color w:val="252525"/>
+          <w:sz w:val="21"/>
+          <w:szCs w:val="21"/>
+          <w:shd w:val="clear" w:color="auto" w:fill="FFFFFF"/>
+        </w:rPr>
+        <w:t>https://github.com/softwaresunleashed/rpi_iot_kernel.git</w:t>
+      </w:r>
+    </w:p>
+    <w:p>
+      <w:pPr>
+        <w:rPr>
+          <w:rFonts w:ascii="Helvetica" w:eastAsia="Times New Roman" w:hAnsi="Helvetica" w:cs="Times New Roman"/>
+          <w:color w:val="252525"/>
+          <w:sz w:val="21"/>
+          <w:szCs w:val="21"/>
+          <w:shd w:val="clear" w:color="auto" w:fill="FFFFFF"/>
+        </w:rPr>
+      </w:pPr>
+    </w:p>
+    <w:p>
+      <w:pPr>
+        <w:rPr>
+          <w:rFonts w:ascii="Helvetica" w:eastAsia="Times New Roman" w:hAnsi="Helvetica" w:cs="Times New Roman"/>
+          <w:color w:val="252525"/>
+          <w:sz w:val="21"/>
+          <w:szCs w:val="21"/>
+          <w:shd w:val="clear" w:color="auto" w:fill="FFFFFF"/>
+        </w:rPr>
+      </w:pPr>
+      <w:proofErr w:type="gramStart"/>
+      <w:r>
+        <w:rPr>
+          <w:rFonts w:ascii="Helvetica" w:eastAsia="Times New Roman" w:hAnsi="Helvetica" w:cs="Times New Roman"/>
+          <w:color w:val="252525"/>
+          <w:sz w:val="21"/>
+          <w:szCs w:val="21"/>
+          <w:shd w:val="clear" w:color="auto" w:fill="FFFFFF"/>
+        </w:rPr>
+        <w:t>Note :</w:t>
+      </w:r>
+      <w:proofErr w:type="gramEnd"/>
+      <w:r>
+        <w:rPr>
+          <w:rFonts w:ascii="Helvetica" w:eastAsia="Times New Roman" w:hAnsi="Helvetica" w:cs="Times New Roman"/>
+          <w:color w:val="252525"/>
+          <w:sz w:val="21"/>
+          <w:szCs w:val="21"/>
+          <w:shd w:val="clear" w:color="auto" w:fill="FFFFFF"/>
+        </w:rPr>
+        <w:t xml:space="preserve"> GIT is a pre-requisite to this step, hence, if GIT isn’t installed yet on you environment, execute the following command to install GIT on your system</w:t>
+      </w:r>
+    </w:p>
+    <w:p>
+      <w:pPr>
+        <w:rPr>
+          <w:rFonts w:ascii="Helvetica" w:eastAsia="Times New Roman" w:hAnsi="Helvetica" w:cs="Times New Roman"/>
+          <w:color w:val="252525"/>
+          <w:sz w:val="21"/>
+          <w:szCs w:val="21"/>
+          <w:shd w:val="clear" w:color="auto" w:fill="FFFFFF"/>
+        </w:rPr>
+      </w:pPr>
+      <w:r>
+        <w:rPr>
+          <w:rFonts w:ascii="Helvetica" w:eastAsia="Times New Roman" w:hAnsi="Helvetica" w:cs="Times New Roman"/>
+          <w:color w:val="252525"/>
+          <w:sz w:val="21"/>
+          <w:szCs w:val="21"/>
+          <w:shd w:val="clear" w:color="auto" w:fill="FFFFFF"/>
+        </w:rPr>
+        <w:tab/>
+        <w:t xml:space="preserve">$ </w:t>
+      </w:r>
+      <w:proofErr w:type="spellStart"/>
+      <w:proofErr w:type="gramStart"/>
+      <w:r>
+        <w:rPr>
+          <w:rFonts w:ascii="Helvetica" w:eastAsia="Times New Roman" w:hAnsi="Helvetica" w:cs="Times New Roman"/>
+          <w:color w:val="252525"/>
+          <w:sz w:val="21"/>
+          <w:szCs w:val="21"/>
+          <w:shd w:val="clear" w:color="auto" w:fill="FFFFFF"/>
+        </w:rPr>
+        <w:t>sudo</w:t>
+      </w:r>
+      <w:proofErr w:type="spellEnd"/>
+      <w:proofErr w:type="gramEnd"/>
+      <w:r>
+        <w:rPr>
+          <w:rFonts w:ascii="Helvetica" w:eastAsia="Times New Roman" w:hAnsi="Helvetica" w:cs="Times New Roman"/>
+          <w:color w:val="252525"/>
+          <w:sz w:val="21"/>
+          <w:szCs w:val="21"/>
+          <w:shd w:val="clear" w:color="auto" w:fill="FFFFFF"/>
+        </w:rPr>
+        <w:t xml:space="preserve"> apt-get install </w:t>
+      </w:r>
+      <w:proofErr w:type="spellStart"/>
+      <w:r>
+        <w:rPr>
+          <w:rFonts w:ascii="Helvetica" w:eastAsia="Times New Roman" w:hAnsi="Helvetica" w:cs="Times New Roman"/>
+          <w:color w:val="252525"/>
+          <w:sz w:val="21"/>
+          <w:szCs w:val="21"/>
+          <w:shd w:val="clear" w:color="auto" w:fill="FFFFFF"/>
+        </w:rPr>
+        <w:t>git</w:t>
+      </w:r>
+      <w:proofErr w:type="spellEnd"/>
+    </w:p>
+    <w:p>
+      <w:pPr>
+        <w:rPr>
+          <w:rFonts w:ascii="Helvetica" w:eastAsia="Times New Roman" w:hAnsi="Helvetica" w:cs="Times New Roman"/>
+          <w:color w:val="252525"/>
+          <w:sz w:val="21"/>
+          <w:szCs w:val="21"/>
+          <w:shd w:val="clear" w:color="auto" w:fill="FFFFFF"/>
+        </w:rPr>
+      </w:pPr>
+    </w:p>
+    <w:p>
+      <w:pPr>
+        <w:rPr>
+          <w:rFonts w:ascii="Helvetica" w:eastAsia="Times New Roman" w:hAnsi="Helvetica" w:cs="Times New Roman"/>
+          <w:color w:val="252525"/>
+          <w:sz w:val="21"/>
+          <w:szCs w:val="21"/>
+          <w:shd w:val="clear" w:color="auto" w:fill="FFFFFF"/>
+        </w:rPr>
+      </w:pPr>
+    </w:p>
+    <w:p>
+      <w:pPr>
+        <w:rPr>
+          <w:rFonts w:ascii="Helvetica" w:eastAsia="Times New Roman" w:hAnsi="Helvetica" w:cs="Times New Roman"/>
+          <w:color w:val="252525"/>
+          <w:sz w:val="21"/>
+          <w:szCs w:val="21"/>
+          <w:shd w:val="clear" w:color="auto" w:fill="FFFFFF"/>
+        </w:rPr>
+      </w:pPr>
+      <w:r>
+        <w:rPr>
+          <w:rFonts w:ascii="Helvetica" w:eastAsia="Times New Roman" w:hAnsi="Helvetica" w:cs="Times New Roman"/>
+          <w:color w:val="252525"/>
+          <w:sz w:val="21"/>
+          <w:szCs w:val="21"/>
+          <w:shd w:val="clear" w:color="auto" w:fill="FFFFFF"/>
+        </w:rPr>
+        <w:t xml:space="preserve">This repo contains the following </w:t>
+      </w:r>
+      <w:proofErr w:type="gramStart"/>
+      <w:r>
+        <w:rPr>
+          <w:rFonts w:ascii="Helvetica" w:eastAsia="Times New Roman" w:hAnsi="Helvetica" w:cs="Times New Roman"/>
+          <w:color w:val="252525"/>
+          <w:sz w:val="21"/>
+          <w:szCs w:val="21"/>
+          <w:shd w:val="clear" w:color="auto" w:fill="FFFFFF"/>
+        </w:rPr>
+        <w:t>sections :</w:t>
+      </w:r>
+      <w:proofErr w:type="gramEnd"/>
+    </w:p>
+    <w:p>
+      <w:pPr>
+        <w:pStyle w:val="ListParagraph"/>
+        <w:numPr>
+          <w:ilvl w:val="0"/>
+          <w:numId w:val="16"/>
+        </w:numPr>
+        <w:rPr>
+          <w:rFonts w:ascii="Helvetica" w:eastAsia="Times New Roman" w:hAnsi="Helvetica" w:cs="Times New Roman"/>
+          <w:color w:val="252525"/>
+          <w:sz w:val="21"/>
+          <w:szCs w:val="21"/>
+          <w:shd w:val="clear" w:color="auto" w:fill="FFFFFF"/>
+        </w:rPr>
+      </w:pPr>
+      <w:r>
+        <w:rPr>
+          <w:rFonts w:ascii="Helvetica" w:eastAsia="Times New Roman" w:hAnsi="Helvetica" w:cs="Times New Roman"/>
+          <w:color w:val="252525"/>
+          <w:sz w:val="21"/>
+          <w:szCs w:val="21"/>
+          <w:shd w:val="clear" w:color="auto" w:fill="FFFFFF"/>
+        </w:rPr>
+        <w:t>Firmware</w:t>
+      </w:r>
+    </w:p>
+    <w:p>
+      <w:pPr>
+        <w:pStyle w:val="ListParagraph"/>
+        <w:numPr>
+          <w:ilvl w:val="0"/>
+          <w:numId w:val="16"/>
+        </w:numPr>
+        <w:rPr>
+          <w:rFonts w:ascii="Helvetica" w:eastAsia="Times New Roman" w:hAnsi="Helvetica" w:cs="Times New Roman"/>
+          <w:color w:val="252525"/>
+          <w:sz w:val="21"/>
+          <w:szCs w:val="21"/>
+          <w:shd w:val="clear" w:color="auto" w:fill="FFFFFF"/>
+        </w:rPr>
+      </w:pPr>
+      <w:r>
+        <w:rPr>
+          <w:rFonts w:ascii="Helvetica" w:eastAsia="Times New Roman" w:hAnsi="Helvetica" w:cs="Times New Roman"/>
+          <w:color w:val="252525"/>
+          <w:sz w:val="21"/>
+          <w:szCs w:val="21"/>
+          <w:shd w:val="clear" w:color="auto" w:fill="FFFFFF"/>
+        </w:rPr>
+        <w:t>Linux</w:t>
+      </w:r>
+    </w:p>
+    <w:p>
+      <w:pPr>
+        <w:pStyle w:val="ListParagraph"/>
+        <w:numPr>
+          <w:ilvl w:val="0"/>
+          <w:numId w:val="16"/>
+        </w:numPr>
+        <w:rPr>
+          <w:rFonts w:ascii="Helvetica" w:eastAsia="Times New Roman" w:hAnsi="Helvetica" w:cs="Times New Roman"/>
+          <w:color w:val="252525"/>
+          <w:sz w:val="21"/>
+          <w:szCs w:val="21"/>
+          <w:shd w:val="clear" w:color="auto" w:fill="FFFFFF"/>
+        </w:rPr>
+      </w:pPr>
+      <w:r>
+        <w:rPr>
+          <w:rFonts w:ascii="Helvetica" w:eastAsia="Times New Roman" w:hAnsi="Helvetica" w:cs="Times New Roman"/>
+          <w:color w:val="252525"/>
+          <w:sz w:val="21"/>
+          <w:szCs w:val="21"/>
+          <w:shd w:val="clear" w:color="auto" w:fill="FFFFFF"/>
+        </w:rPr>
+        <w:t>Support</w:t>
+      </w:r>
+    </w:p>
+    <w:p>
+      <w:pPr>
+        <w:pStyle w:val="ListParagraph"/>
+        <w:rPr>
+          <w:rFonts w:ascii="Helvetica" w:eastAsia="Times New Roman" w:hAnsi="Helvetica" w:cs="Times New Roman"/>
+          <w:color w:val="252525"/>
+          <w:sz w:val="21"/>
+          <w:szCs w:val="21"/>
+          <w:shd w:val="clear" w:color="auto" w:fill="FFFFFF"/>
+        </w:rPr>
+      </w:pPr>
+    </w:p>
+    <w:p>
+      <w:pPr>
+        <w:pStyle w:val="Heading2"/>
+        <w:rPr>
+          <w:shd w:val="clear" w:color="auto" w:fill="FFFFFF"/>
+        </w:rPr>
+      </w:pPr>
+      <w:bookmarkStart w:id="5" w:name="_Toc358811532"/>
+      <w:r>
+        <w:rPr>
+          <w:shd w:val="clear" w:color="auto" w:fill="FFFFFF"/>
+        </w:rPr>
+        <w:t>FIRMWARE</w:t>
+      </w:r>
+      <w:bookmarkEnd w:id="5"/>
+    </w:p>
+    <w:p>
+      <w:r>
+        <w:t>Official RPi GPU / Firmware are part of this folder.</w:t>
+      </w:r>
+    </w:p>
+    <w:p>
+      <w:pPr>
+        <w:pStyle w:val="Heading2"/>
+        <w:rPr>
+          <w:shd w:val="clear" w:color="auto" w:fill="FFFFFF"/>
+        </w:rPr>
+      </w:pPr>
+      <w:bookmarkStart w:id="6" w:name="_Toc358811533"/>
+      <w:r>
+        <w:rPr>
+          <w:shd w:val="clear" w:color="auto" w:fill="FFFFFF"/>
+        </w:rPr>
+        <w:t>LINUX</w:t>
+      </w:r>
+      <w:bookmarkEnd w:id="6"/>
+    </w:p>
+    <w:p>
+      <w:r>
+        <w:t xml:space="preserve">Based on </w:t>
+      </w:r>
+      <w:r>
+        <w:t xml:space="preserve">Official </w:t>
+      </w:r>
+      <w:r>
+        <w:t xml:space="preserve">RPi Linux 4.9.x kernel. This </w:t>
+      </w:r>
+      <w:r>
+        <w:t xml:space="preserve">kernel includes kernel modifications, scripts, drivers </w:t>
+      </w:r>
+      <w:proofErr w:type="spellStart"/>
+      <w:r>
+        <w:t>etc</w:t>
+      </w:r>
+      <w:proofErr w:type="spellEnd"/>
+      <w:r>
+        <w:t xml:space="preserve"> done for learning </w:t>
+      </w:r>
+      <w:proofErr w:type="gramStart"/>
+      <w:r>
+        <w:t>concepts which</w:t>
+      </w:r>
+      <w:proofErr w:type="gramEnd"/>
+      <w:r>
+        <w:t xml:space="preserve"> are detailed through out this book. </w:t>
+      </w:r>
+    </w:p>
+    <w:p>
+      <w:pPr>
+        <w:pStyle w:val="Heading2"/>
+        <w:rPr>
+          <w:shd w:val="clear" w:color="auto" w:fill="FFFFFF"/>
+        </w:rPr>
+      </w:pPr>
+      <w:bookmarkStart w:id="7" w:name="_Toc358811534"/>
+      <w:r>
+        <w:rPr>
+          <w:shd w:val="clear" w:color="auto" w:fill="FFFFFF"/>
+        </w:rPr>
+        <w:t>SUPPORT</w:t>
+      </w:r>
+      <w:bookmarkEnd w:id="7"/>
+    </w:p>
+    <w:p>
+      <w:pPr>
+        <w:rPr>
+          <w:rFonts w:ascii="Helvetica" w:eastAsia="Times New Roman" w:hAnsi="Helvetica" w:cs="Times New Roman"/>
+          <w:color w:val="252525"/>
+          <w:sz w:val="21"/>
+          <w:szCs w:val="21"/>
+          <w:shd w:val="clear" w:color="auto" w:fill="FFFFFF"/>
+        </w:rPr>
+      </w:pPr>
+      <w:r>
+        <w:rPr>
+          <w:rFonts w:ascii="Helvetica" w:eastAsia="Times New Roman" w:hAnsi="Helvetica" w:cs="Times New Roman"/>
+          <w:color w:val="252525"/>
+          <w:sz w:val="21"/>
+          <w:szCs w:val="21"/>
+          <w:shd w:val="clear" w:color="auto" w:fill="FFFFFF"/>
+        </w:rPr>
+        <w:t xml:space="preserve">All the support </w:t>
+      </w:r>
+      <w:proofErr w:type="gramStart"/>
+      <w:r>
+        <w:rPr>
+          <w:rFonts w:ascii="Helvetica" w:eastAsia="Times New Roman" w:hAnsi="Helvetica" w:cs="Times New Roman"/>
+          <w:color w:val="252525"/>
+          <w:sz w:val="21"/>
+          <w:szCs w:val="21"/>
+          <w:shd w:val="clear" w:color="auto" w:fill="FFFFFF"/>
+        </w:rPr>
+        <w:t>files ,</w:t>
+      </w:r>
+      <w:proofErr w:type="gramEnd"/>
+      <w:r>
+        <w:rPr>
+          <w:rFonts w:ascii="Helvetica" w:eastAsia="Times New Roman" w:hAnsi="Helvetica" w:cs="Times New Roman"/>
+          <w:color w:val="252525"/>
+          <w:sz w:val="21"/>
+          <w:szCs w:val="21"/>
+          <w:shd w:val="clear" w:color="auto" w:fill="FFFFFF"/>
+        </w:rPr>
+        <w:t xml:space="preserve"> </w:t>
+      </w:r>
+      <w:proofErr w:type="spellStart"/>
+      <w:r>
+        <w:rPr>
+          <w:rFonts w:ascii="Helvetica" w:eastAsia="Times New Roman" w:hAnsi="Helvetica" w:cs="Times New Roman"/>
+          <w:color w:val="252525"/>
+          <w:sz w:val="21"/>
+          <w:szCs w:val="21"/>
+          <w:shd w:val="clear" w:color="auto" w:fill="FFFFFF"/>
+        </w:rPr>
+        <w:t>misc</w:t>
+      </w:r>
+      <w:proofErr w:type="spellEnd"/>
+      <w:r>
+        <w:rPr>
+          <w:rFonts w:ascii="Helvetica" w:eastAsia="Times New Roman" w:hAnsi="Helvetica" w:cs="Times New Roman"/>
+          <w:color w:val="252525"/>
+          <w:sz w:val="21"/>
+          <w:szCs w:val="21"/>
+          <w:shd w:val="clear" w:color="auto" w:fill="FFFFFF"/>
+        </w:rPr>
+        <w:t xml:space="preserve"> scripts, that will assist you through out this book are added in this folder. </w:t>
+      </w:r>
+    </w:p>
+    <w:p>
+      <w:pPr>
+        <w:rPr>
+          <w:rFonts w:ascii="Helvetica" w:eastAsia="Times New Roman" w:hAnsi="Helvetica" w:cs="Times New Roman"/>
+          <w:color w:val="252525"/>
+          <w:sz w:val="21"/>
+          <w:szCs w:val="21"/>
+          <w:shd w:val="clear" w:color="auto" w:fill="FFFFFF"/>
+        </w:rPr>
+      </w:pPr>
+    </w:p>
+    <w:p>
+      <w:pPr>
+        <w:rPr>
+          <w:rFonts w:ascii="Helvetica" w:eastAsia="Times New Roman" w:hAnsi="Helvetica" w:cs="Times New Roman"/>
+          <w:color w:val="252525"/>
+          <w:sz w:val="21"/>
+          <w:szCs w:val="21"/>
+          <w:shd w:val="clear" w:color="auto" w:fill="FFFFFF"/>
+        </w:rPr>
+      </w:pPr>
+    </w:p>
+    <w:p>
+      <w:pPr>
+        <w:pStyle w:val="Heading1"/>
+      </w:pPr>
     </w:p>
     <w:p>
       <w:pPr>
@@ -2863,6 +3919,34 @@
           <w:szCs w:val="32"/>
         </w:rPr>
       </w:pPr>
+      <w:r>
+        <w:br w:type="page"/>
+      </w:r>
+    </w:p>
+    <w:p>
+      <w:pPr>
+        <w:pStyle w:val="Heading1"/>
+      </w:pPr>
+      <w:bookmarkStart w:id="8" w:name="_Toc358811535"/>
+      <w:r>
+        <w:t>Preparing</w:t>
+      </w:r>
+      <w:r>
+        <w:t xml:space="preserve"> Raspberry Pi for First Boot</w:t>
+      </w:r>
+      <w:bookmarkEnd w:id="8"/>
+    </w:p>
+    <w:p>
+      <w:pPr>
+        <w:rPr>
+          <w:rFonts w:asciiTheme="majorHAnsi" w:eastAsiaTheme="majorEastAsia" w:hAnsiTheme="majorHAnsi" w:cstheme="majorBidi"/>
+          <w:b/>
+          <w:bCs/>
+          <w:color w:val="345A8A" w:themeColor="accent1" w:themeShade="B5"/>
+          <w:sz w:val="32"/>
+          <w:szCs w:val="32"/>
+        </w:rPr>
+      </w:pPr>
     </w:p>
     <w:p>
       <w:pPr>
@@ -2884,7 +3968,7 @@
           <w:lang w:val="en-IN"/>
         </w:rPr>
       </w:pPr>
-      <w:bookmarkStart w:id="5" w:name="_Toc358808331"/>
+      <w:bookmarkStart w:id="9" w:name="_Toc358811536"/>
       <w:r>
         <w:rPr>
           <w:shd w:val="clear" w:color="auto" w:fill="FFFFFF"/>
@@ -2892,7 +3976,7 @@
         </w:rPr>
         <w:t>Hardware Requirements</w:t>
       </w:r>
-      <w:bookmarkEnd w:id="5"/>
+      <w:bookmarkEnd w:id="9"/>
     </w:p>
     <w:p>
       <w:pPr>
@@ -3160,11 +4244,11 @@
       <w:pPr>
         <w:pStyle w:val="Heading2"/>
       </w:pPr>
-      <w:bookmarkStart w:id="6" w:name="_Toc358808332"/>
+      <w:bookmarkStart w:id="10" w:name="_Toc358811537"/>
       <w:r>
         <w:t>Install Raspbian on Your Pi and Connect to It Over SSH</w:t>
       </w:r>
-      <w:bookmarkEnd w:id="6"/>
+      <w:bookmarkEnd w:id="10"/>
     </w:p>
     <w:p>
       <w:pPr>
@@ -3975,7 +5059,7 @@
           <w:lang w:val="en-IN"/>
         </w:rPr>
       </w:pPr>
-      <w:bookmarkStart w:id="7" w:name="_Toc358808333"/>
+      <w:bookmarkStart w:id="11" w:name="_Toc358811538"/>
       <w:r>
         <w:rPr>
           <w:shd w:val="clear" w:color="auto" w:fill="FFFFFF"/>
@@ -4046,7 +5130,7 @@
         </w:rPr>
         <w:t>mages</w:t>
       </w:r>
-      <w:bookmarkEnd w:id="7"/>
+      <w:bookmarkEnd w:id="11"/>
     </w:p>
     <w:p>
       <w:pPr>
@@ -4121,7 +5205,7 @@
         </w:rPr>
         <w:t xml:space="preserve">   [ </w:t>
       </w:r>
-      <w:hyperlink r:id="rId8" w:history="1">
+      <w:hyperlink r:id="rId10" w:history="1">
         <w:r>
           <w:rPr>
             <w:rStyle w:val="Hyperlink"/>
@@ -4195,7 +5279,7 @@
         </w:rPr>
         <w:t xml:space="preserve"> </w:t>
       </w:r>
-      <w:hyperlink r:id="rId9" w:history="1">
+      <w:hyperlink r:id="rId11" w:history="1">
         <w:r>
           <w:rPr>
             <w:rStyle w:val="Hyperlink"/>
@@ -4871,11 +5955,6 @@
     </w:p>
     <w:p>
       <w:pPr>
-        <w:pStyle w:val="Heading1"/>
-      </w:pPr>
-    </w:p>
-    <w:p>
-      <w:pPr>
         <w:rPr>
           <w:rFonts w:asciiTheme="majorHAnsi" w:eastAsiaTheme="majorEastAsia" w:hAnsiTheme="majorHAnsi" w:cstheme="majorBidi"/>
           <w:b/>
@@ -4893,14 +5972,312 @@
       <w:pPr>
         <w:pStyle w:val="Heading1"/>
       </w:pPr>
-      <w:bookmarkStart w:id="8" w:name="_Toc358808334"/>
+    </w:p>
+    <w:p>
+      <w:pPr>
+        <w:pStyle w:val="Heading2"/>
+      </w:pPr>
+      <w:bookmarkStart w:id="12" w:name="_Toc358811539"/>
+      <w:r>
+        <w:t>Image Flashing Softwares</w:t>
+      </w:r>
+      <w:bookmarkEnd w:id="12"/>
+    </w:p>
+    <w:p>
+      <w:pPr>
+        <w:jc w:val="both"/>
+      </w:pPr>
+      <w:r>
+        <w:t xml:space="preserve">To flash / burn above OS images to memory card, we need certain specialized </w:t>
+      </w:r>
+      <w:proofErr w:type="spellStart"/>
+      <w:r>
+        <w:t>softwares</w:t>
+      </w:r>
+      <w:proofErr w:type="spellEnd"/>
+      <w:r>
+        <w:t xml:space="preserve"> that takes OS Image file as </w:t>
+      </w:r>
+      <w:proofErr w:type="gramStart"/>
+      <w:r>
+        <w:t>input ,</w:t>
+      </w:r>
+      <w:proofErr w:type="gramEnd"/>
+      <w:r>
+        <w:t xml:space="preserve"> converts them into a format that is understandable by target board, and finally copy the contents onto the memory card.</w:t>
+      </w:r>
+    </w:p>
+    <w:p>
+      <w:pPr>
+        <w:jc w:val="both"/>
+      </w:pPr>
+    </w:p>
+    <w:p>
+      <w:pPr>
+        <w:jc w:val="both"/>
+      </w:pPr>
+      <w:proofErr w:type="spellStart"/>
+      <w:r>
+        <w:t>Follwing</w:t>
+      </w:r>
+      <w:proofErr w:type="spellEnd"/>
+      <w:r>
+        <w:t xml:space="preserve"> are the list of various </w:t>
+      </w:r>
+      <w:proofErr w:type="spellStart"/>
+      <w:r>
+        <w:t>softwares</w:t>
+      </w:r>
+      <w:proofErr w:type="spellEnd"/>
+      <w:r>
+        <w:t xml:space="preserve"> that can be used to burn RPi OS images onto memory card.</w:t>
+      </w:r>
+    </w:p>
+    <w:p/>
+    <w:tbl>
+      <w:tblPr>
+        <w:tblStyle w:val="TableGrid"/>
+        <w:tblW w:w="0" w:type="auto"/>
+        <w:tblLook w:val="04A0" w:firstRow="1" w:lastRow="0" w:firstColumn="1" w:lastColumn="0" w:noHBand="0" w:noVBand="1"/>
+      </w:tblPr>
+      <w:tblGrid>
+        <w:gridCol w:w="1703"/>
+        <w:gridCol w:w="1249"/>
+        <w:gridCol w:w="984"/>
+        <w:gridCol w:w="992"/>
+        <w:gridCol w:w="3588"/>
+      </w:tblGrid>
+      <w:tr>
+        <w:tc>
+          <w:tcPr>
+            <w:tcW w:w="1703" w:type="dxa"/>
+          </w:tcPr>
+          <w:p>
+            <w:pPr>
+              <w:jc w:val="center"/>
+              <w:rPr>
+                <w:b/>
+              </w:rPr>
+            </w:pPr>
+            <w:r>
+              <w:rPr>
+                <w:b/>
+              </w:rPr>
+              <w:t>Tool Name</w:t>
+            </w:r>
+          </w:p>
+        </w:tc>
+        <w:tc>
+          <w:tcPr>
+            <w:tcW w:w="1249" w:type="dxa"/>
+          </w:tcPr>
+          <w:p>
+            <w:pPr>
+              <w:jc w:val="center"/>
+              <w:rPr>
+                <w:b/>
+              </w:rPr>
+            </w:pPr>
+            <w:r>
+              <w:rPr>
+                <w:b/>
+              </w:rPr>
+              <w:t>Windows</w:t>
+            </w:r>
+          </w:p>
+        </w:tc>
+        <w:tc>
+          <w:tcPr>
+            <w:tcW w:w="984" w:type="dxa"/>
+          </w:tcPr>
+          <w:p>
+            <w:pPr>
+              <w:jc w:val="center"/>
+              <w:rPr>
+                <w:b/>
+              </w:rPr>
+            </w:pPr>
+            <w:r>
+              <w:rPr>
+                <w:b/>
+              </w:rPr>
+              <w:t>Linux</w:t>
+            </w:r>
+          </w:p>
+        </w:tc>
+        <w:tc>
+          <w:tcPr>
+            <w:tcW w:w="992" w:type="dxa"/>
+          </w:tcPr>
+          <w:p>
+            <w:pPr>
+              <w:jc w:val="center"/>
+              <w:rPr>
+                <w:b/>
+              </w:rPr>
+            </w:pPr>
+            <w:r>
+              <w:rPr>
+                <w:b/>
+              </w:rPr>
+              <w:t>OSX</w:t>
+            </w:r>
+          </w:p>
+        </w:tc>
+        <w:tc>
+          <w:tcPr>
+            <w:tcW w:w="3588" w:type="dxa"/>
+          </w:tcPr>
+          <w:p>
+            <w:pPr>
+              <w:jc w:val="center"/>
+              <w:rPr>
+                <w:b/>
+              </w:rPr>
+            </w:pPr>
+            <w:r>
+              <w:rPr>
+                <w:b/>
+              </w:rPr>
+              <w:t>Link</w:t>
+            </w:r>
+          </w:p>
+        </w:tc>
+      </w:tr>
+      <w:tr>
+        <w:tc>
+          <w:tcPr>
+            <w:tcW w:w="1703" w:type="dxa"/>
+          </w:tcPr>
+          <w:p>
+            <w:r>
+              <w:t>Etcher</w:t>
+            </w:r>
+          </w:p>
+        </w:tc>
+        <w:tc>
+          <w:tcPr>
+            <w:tcW w:w="1249" w:type="dxa"/>
+          </w:tcPr>
+          <w:p>
+            <w:pPr>
+              <w:jc w:val="center"/>
+            </w:pPr>
+            <w:r>
+              <w:t>Y</w:t>
+            </w:r>
+          </w:p>
+        </w:tc>
+        <w:tc>
+          <w:tcPr>
+            <w:tcW w:w="984" w:type="dxa"/>
+          </w:tcPr>
+          <w:p>
+            <w:pPr>
+              <w:jc w:val="center"/>
+            </w:pPr>
+            <w:r>
+              <w:t>Y</w:t>
+            </w:r>
+          </w:p>
+        </w:tc>
+        <w:tc>
+          <w:tcPr>
+            <w:tcW w:w="992" w:type="dxa"/>
+          </w:tcPr>
+          <w:p>
+            <w:pPr>
+              <w:jc w:val="center"/>
+            </w:pPr>
+            <w:r>
+              <w:t>Y</w:t>
+            </w:r>
+          </w:p>
+        </w:tc>
+        <w:tc>
+          <w:tcPr>
+            <w:tcW w:w="3588" w:type="dxa"/>
+          </w:tcPr>
+          <w:p>
+            <w:r>
+              <w:t>https://etcher.io/</w:t>
+            </w:r>
+          </w:p>
+        </w:tc>
+      </w:tr>
+      <w:tr>
+        <w:tc>
+          <w:tcPr>
+            <w:tcW w:w="1703" w:type="dxa"/>
+          </w:tcPr>
+          <w:p/>
+        </w:tc>
+        <w:tc>
+          <w:tcPr>
+            <w:tcW w:w="1249" w:type="dxa"/>
+          </w:tcPr>
+          <w:p>
+            <w:pPr>
+              <w:jc w:val="center"/>
+            </w:pPr>
+          </w:p>
+        </w:tc>
+        <w:tc>
+          <w:tcPr>
+            <w:tcW w:w="984" w:type="dxa"/>
+          </w:tcPr>
+          <w:p>
+            <w:pPr>
+              <w:jc w:val="center"/>
+            </w:pPr>
+          </w:p>
+        </w:tc>
+        <w:tc>
+          <w:tcPr>
+            <w:tcW w:w="992" w:type="dxa"/>
+          </w:tcPr>
+          <w:p>
+            <w:pPr>
+              <w:jc w:val="center"/>
+            </w:pPr>
+          </w:p>
+        </w:tc>
+        <w:tc>
+          <w:tcPr>
+            <w:tcW w:w="3588" w:type="dxa"/>
+          </w:tcPr>
+          <w:p/>
+        </w:tc>
+      </w:tr>
+    </w:tbl>
+    <w:p/>
+    <w:p>
+      <w:pPr>
+        <w:rPr>
+          <w:rFonts w:asciiTheme="majorHAnsi" w:eastAsiaTheme="majorEastAsia" w:hAnsiTheme="majorHAnsi" w:cstheme="majorBidi"/>
+          <w:b/>
+          <w:bCs/>
+          <w:color w:val="345A8A" w:themeColor="accent1" w:themeShade="B5"/>
+          <w:sz w:val="32"/>
+          <w:szCs w:val="32"/>
+        </w:rPr>
+      </w:pPr>
+      <w:r>
+        <w:br w:type="page"/>
+      </w:r>
+    </w:p>
+    <w:p>
+      <w:pPr>
+        <w:pStyle w:val="Heading1"/>
+      </w:pPr>
+      <w:bookmarkStart w:id="13" w:name="_Toc358811540"/>
       <w:r>
         <w:t>Step By Step Guide</w:t>
       </w:r>
       <w:r>
         <w:t xml:space="preserve"> (Building Custom Linux Kernel)</w:t>
       </w:r>
-      <w:bookmarkEnd w:id="8"/>
+      <w:bookmarkEnd w:id="13"/>
     </w:p>
     <w:p/>
     <w:p>
@@ -4981,7 +6358,7 @@
       <w:r>
         <w:t xml:space="preserve"> Link to Virtual Box for MAC (</w:t>
       </w:r>
-      <w:hyperlink r:id="rId10" w:history="1">
+      <w:hyperlink r:id="rId12" w:history="1">
         <w:r>
           <w:rPr>
             <w:rStyle w:val="Hyperlink"/>
@@ -5001,11 +6378,11 @@
       <w:pPr>
         <w:pStyle w:val="Heading2"/>
       </w:pPr>
-      <w:bookmarkStart w:id="9" w:name="_Toc358808335"/>
+      <w:bookmarkStart w:id="14" w:name="_Toc358811541"/>
       <w:r>
         <w:t>1) Get the kernel source</w:t>
       </w:r>
-      <w:bookmarkEnd w:id="9"/>
+      <w:bookmarkEnd w:id="14"/>
       <w:r>
         <w:t xml:space="preserve"> </w:t>
       </w:r>
@@ -5229,7 +6606,7 @@
       <w:pPr>
         <w:pStyle w:val="Heading2"/>
       </w:pPr>
-      <w:bookmarkStart w:id="10" w:name="_Toc358808336"/>
+      <w:bookmarkStart w:id="15" w:name="_Toc358811542"/>
       <w:r>
         <w:t>2) Get the</w:t>
       </w:r>
@@ -5242,7 +6619,7 @@
       <w:r>
         <w:t>compiler</w:t>
       </w:r>
-      <w:bookmarkEnd w:id="10"/>
+      <w:bookmarkEnd w:id="15"/>
       <w:r>
         <w:t xml:space="preserve"> </w:t>
       </w:r>
@@ -5386,14 +6763,14 @@
       <w:pPr>
         <w:pStyle w:val="Heading2"/>
       </w:pPr>
-      <w:bookmarkStart w:id="11" w:name="_Toc358808337"/>
+      <w:bookmarkStart w:id="16" w:name="_Toc358811543"/>
       <w:r>
         <w:t>3) Install</w:t>
       </w:r>
       <w:r>
         <w:t xml:space="preserve"> necessary packages</w:t>
       </w:r>
-      <w:bookmarkEnd w:id="11"/>
+      <w:bookmarkEnd w:id="16"/>
     </w:p>
     <w:p/>
     <w:p>
@@ -5640,14 +7017,14 @@
       <w:pPr>
         <w:pStyle w:val="Heading2"/>
       </w:pPr>
-      <w:bookmarkStart w:id="12" w:name="_Toc358808338"/>
+      <w:bookmarkStart w:id="17" w:name="_Toc358811544"/>
       <w:r>
         <w:t xml:space="preserve">4) </w:t>
       </w:r>
       <w:r>
         <w:t>Code Compilation</w:t>
       </w:r>
-      <w:bookmarkEnd w:id="12"/>
+      <w:bookmarkEnd w:id="17"/>
     </w:p>
     <w:p/>
     <w:p>
@@ -6843,7 +8220,7 @@
       <w:pPr>
         <w:pStyle w:val="Heading2"/>
       </w:pPr>
-      <w:bookmarkStart w:id="13" w:name="_Toc358808339"/>
+      <w:bookmarkStart w:id="18" w:name="_Toc358811545"/>
       <w:r>
         <w:t xml:space="preserve">5) Preparing </w:t>
       </w:r>
@@ -6856,7 +8233,7 @@
       <w:r>
         <w:t>IMAGE</w:t>
       </w:r>
-      <w:bookmarkEnd w:id="13"/>
+      <w:bookmarkEnd w:id="18"/>
       <w:r>
         <w:t xml:space="preserve"> </w:t>
       </w:r>
@@ -7220,11 +8597,11 @@
       <w:pPr>
         <w:pStyle w:val="Heading2"/>
       </w:pPr>
-      <w:bookmarkStart w:id="14" w:name="_Toc358808340"/>
+      <w:bookmarkStart w:id="19" w:name="_Toc358811546"/>
       <w:r>
         <w:t>6) Transfer the Kernel Image</w:t>
       </w:r>
-      <w:bookmarkEnd w:id="14"/>
+      <w:bookmarkEnd w:id="19"/>
     </w:p>
     <w:p/>
     <w:p>
@@ -7329,14 +8706,14 @@
       <w:pPr>
         <w:pStyle w:val="Heading2"/>
       </w:pPr>
-      <w:bookmarkStart w:id="15" w:name="_Toc358808341"/>
+      <w:bookmarkStart w:id="20" w:name="_Toc358811547"/>
       <w:r>
         <w:t xml:space="preserve">7) </w:t>
       </w:r>
       <w:r>
         <w:t>Building the Device Drivers (Modules)</w:t>
       </w:r>
-      <w:bookmarkEnd w:id="15"/>
+      <w:bookmarkEnd w:id="20"/>
     </w:p>
     <w:p/>
     <w:p>
@@ -7439,7 +8816,7 @@
       <w:pPr>
         <w:pStyle w:val="Heading2"/>
       </w:pPr>
-      <w:bookmarkStart w:id="16" w:name="_Toc358808342"/>
+      <w:bookmarkStart w:id="21" w:name="_Toc358811548"/>
       <w:r>
         <w:t xml:space="preserve">8) Updating the </w:t>
       </w:r>
@@ -7457,7 +8834,7 @@
       <w:r>
         <w:t>are</w:t>
       </w:r>
-      <w:bookmarkEnd w:id="16"/>
+      <w:bookmarkEnd w:id="21"/>
     </w:p>
     <w:p/>
     <w:p>
@@ -7640,11 +9017,11 @@
       <w:pPr>
         <w:pStyle w:val="Heading2"/>
       </w:pPr>
-      <w:bookmarkStart w:id="17" w:name="_Toc358808343"/>
+      <w:bookmarkStart w:id="22" w:name="_Toc358811549"/>
       <w:r>
         <w:t>9) Transfer the firmware</w:t>
       </w:r>
-      <w:bookmarkEnd w:id="17"/>
+      <w:bookmarkEnd w:id="22"/>
     </w:p>
     <w:p/>
     <w:p>
@@ -7881,7 +9258,7 @@
         <w:pStyle w:val="Heading1"/>
         <w:jc w:val="center"/>
       </w:pPr>
-      <w:bookmarkStart w:id="18" w:name="_Toc358808344"/>
+      <w:bookmarkStart w:id="23" w:name="_Toc358811550"/>
       <w:r>
         <w:t xml:space="preserve">IoT </w:t>
       </w:r>
@@ -7895,7 +9272,7 @@
       <w:r>
         <w:t>RaspberryPi</w:t>
       </w:r>
-      <w:bookmarkEnd w:id="18"/>
+      <w:bookmarkEnd w:id="23"/>
       <w:proofErr w:type="spellEnd"/>
     </w:p>
     <w:p/>
@@ -7906,14 +9283,14 @@
       <w:pPr>
         <w:pStyle w:val="Heading2"/>
       </w:pPr>
-      <w:bookmarkStart w:id="19" w:name="_Toc358808345"/>
+      <w:bookmarkStart w:id="24" w:name="_Toc358811551"/>
       <w:r>
         <w:t xml:space="preserve">1) </w:t>
       </w:r>
       <w:r>
         <w:t>Cloud Temperature Monitor</w:t>
       </w:r>
-      <w:bookmarkEnd w:id="19"/>
+      <w:bookmarkEnd w:id="24"/>
     </w:p>
     <w:p/>
     <w:p>
@@ -8023,14 +9400,14 @@
       <w:pPr>
         <w:pStyle w:val="Heading1"/>
       </w:pPr>
-      <w:bookmarkStart w:id="20" w:name="_Toc358808346"/>
+      <w:bookmarkStart w:id="25" w:name="_Toc358811552"/>
       <w:r>
         <w:t xml:space="preserve">Further </w:t>
       </w:r>
       <w:r>
         <w:t>Reading</w:t>
       </w:r>
-      <w:bookmarkEnd w:id="20"/>
+      <w:bookmarkEnd w:id="25"/>
       <w:r>
         <w:t xml:space="preserve"> </w:t>
       </w:r>
@@ -8042,7 +9419,7 @@
           <w:rStyle w:val="Hyperlink"/>
         </w:rPr>
       </w:pPr>
-      <w:hyperlink r:id="rId11" w:history="1">
+      <w:hyperlink r:id="rId13" w:history="1">
         <w:r>
           <w:rPr>
             <w:rStyle w:val="Hyperlink"/>
@@ -8052,7 +9429,7 @@
       </w:hyperlink>
     </w:p>
     <w:p>
-      <w:hyperlink r:id="rId12" w:history="1">
+      <w:hyperlink r:id="rId14" w:history="1">
         <w:r>
           <w:rPr>
             <w:rStyle w:val="Hyperlink"/>
@@ -8064,7 +9441,7 @@
     <w:p/>
     <w:p/>
     <w:p>
-      <w:hyperlink r:id="rId13" w:history="1">
+      <w:hyperlink r:id="rId15" w:history="1">
         <w:r>
           <w:rPr>
             <w:rStyle w:val="Hyperlink"/>
@@ -8079,7 +9456,7 @@
           <w:rStyle w:val="Hyperlink"/>
         </w:rPr>
       </w:pPr>
-      <w:hyperlink r:id="rId14" w:history="1">
+      <w:hyperlink r:id="rId16" w:history="1">
         <w:r>
           <w:rPr>
             <w:rStyle w:val="Hyperlink"/>
@@ -8089,7 +9466,7 @@
       </w:hyperlink>
     </w:p>
     <w:p>
-      <w:hyperlink r:id="rId15" w:history="1">
+      <w:hyperlink r:id="rId17" w:history="1">
         <w:r>
           <w:rPr>
             <w:rStyle w:val="Hyperlink"/>
@@ -8106,7 +9483,7 @@
       </w:r>
     </w:p>
     <w:p>
-      <w:hyperlink r:id="rId16" w:history="1">
+      <w:hyperlink r:id="rId18" w:history="1">
         <w:r>
           <w:rPr>
             <w:rStyle w:val="Hyperlink"/>
@@ -8116,7 +9493,7 @@
       </w:hyperlink>
     </w:p>
     <w:p>
-      <w:hyperlink r:id="rId17" w:history="1">
+      <w:hyperlink r:id="rId19" w:history="1">
         <w:r>
           <w:rPr>
             <w:rStyle w:val="Hyperlink"/>
@@ -8141,11 +9518,11 @@
       <w:pPr>
         <w:pStyle w:val="Heading1"/>
       </w:pPr>
-      <w:bookmarkStart w:id="21" w:name="_Toc358808347"/>
+      <w:bookmarkStart w:id="26" w:name="_Toc358811553"/>
       <w:r>
         <w:t>Trouble Shooting Guide</w:t>
       </w:r>
-      <w:bookmarkEnd w:id="21"/>
+      <w:bookmarkEnd w:id="26"/>
     </w:p>
     <w:p/>
     <w:p>
@@ -8176,11 +9553,11 @@
           <w:szCs w:val="30"/>
         </w:rPr>
       </w:pPr>
-      <w:bookmarkStart w:id="22" w:name="_Toc358808348"/>
+      <w:bookmarkStart w:id="27" w:name="_Toc358811554"/>
       <w:r>
         <w:t>Troubleshooting Power Problems</w:t>
       </w:r>
-      <w:bookmarkEnd w:id="22"/>
+      <w:bookmarkEnd w:id="27"/>
     </w:p>
     <w:p>
       <w:pPr>
@@ -8449,7 +9826,7 @@
       <w:r>
         <w:t xml:space="preserve"> to fail even if the power supply itself is fine. For details, see </w:t>
       </w:r>
-      <w:hyperlink r:id="rId18" w:tooltip="On the RPi usb power cable" w:history="1">
+      <w:hyperlink r:id="rId20" w:tooltip="On the RPi usb power cable" w:history="1">
         <w:proofErr w:type="spellStart"/>
         <w:r>
           <w:t>On_the_RPi_usb_power_cable</w:t>
@@ -8589,7 +9966,7 @@
                     </pic:cNvPicPr>
                   </pic:nvPicPr>
                   <pic:blipFill>
-                    <a:blip r:embed="rId19">
+                    <a:blip r:embed="rId21">
                       <a:extLst>
                         <a:ext uri="{28A0092B-C50C-407E-A947-70E740481C1C}">
                           <a14:useLocalDpi xmlns:a14="http://schemas.microsoft.com/office/drawing/2010/main" val="0"/>
@@ -8656,7 +10033,7 @@
                     </pic:cNvPicPr>
                   </pic:nvPicPr>
                   <pic:blipFill>
-                    <a:blip r:embed="rId20">
+                    <a:blip r:embed="rId22">
                       <a:extLst>
                         <a:ext uri="{28A0092B-C50C-407E-A947-70E740481C1C}">
                           <a14:useLocalDpi xmlns:a14="http://schemas.microsoft.com/office/drawing/2010/main" val="0"/>
@@ -8731,7 +10108,7 @@
           <w:lang w:val="en-IN"/>
         </w:rPr>
       </w:pPr>
-      <w:bookmarkStart w:id="23" w:name="_Toc358808349"/>
+      <w:bookmarkStart w:id="28" w:name="_Toc358811555"/>
       <w:r>
         <w:rPr>
           <w:shd w:val="clear" w:color="auto" w:fill="FFFFFF"/>
@@ -8739,7 +10116,7 @@
         </w:rPr>
         <w:t>How to test the F3 polyfuse</w:t>
       </w:r>
-      <w:bookmarkEnd w:id="23"/>
+      <w:bookmarkEnd w:id="28"/>
     </w:p>
     <w:p>
       <w:pPr>
@@ -8878,7 +10255,7 @@
                     </pic:cNvPicPr>
                   </pic:nvPicPr>
                   <pic:blipFill>
-                    <a:blip r:embed="rId21">
+                    <a:blip r:embed="rId23">
                       <a:extLst>
                         <a:ext uri="{28A0092B-C50C-407E-A947-70E740481C1C}">
                           <a14:useLocalDpi xmlns:a14="http://schemas.microsoft.com/office/drawing/2010/main" val="0"/>
@@ -8977,14 +10354,14 @@
       <w:pPr>
         <w:pStyle w:val="Heading2"/>
       </w:pPr>
-      <w:bookmarkStart w:id="24" w:name="_Toc358808350"/>
+      <w:bookmarkStart w:id="29" w:name="_Toc358811556"/>
       <w:r>
         <w:rPr>
           <w:rStyle w:val="mw-headline"/>
         </w:rPr>
         <w:t>Red power LED is on, green LED does not flash, nothing on display</w:t>
       </w:r>
-      <w:bookmarkEnd w:id="24"/>
+      <w:bookmarkEnd w:id="29"/>
     </w:p>
     <w:p>
       <w:pPr>
@@ -9717,11 +11094,11 @@
       <w:pPr>
         <w:pStyle w:val="Heading1"/>
       </w:pPr>
-      <w:bookmarkStart w:id="25" w:name="_Toc358808351"/>
+      <w:bookmarkStart w:id="30" w:name="_Toc358811557"/>
       <w:r>
         <w:t>Legends</w:t>
       </w:r>
-      <w:bookmarkEnd w:id="25"/>
+      <w:bookmarkEnd w:id="30"/>
     </w:p>
     <w:p/>
     <w:p>
@@ -10161,6 +11538,95 @@
     </w:lvl>
   </w:abstractNum>
   <w:abstractNum w:abstractNumId="3">
+    <w:nsid w:val="13A55AF1"/>
+    <w:multiLevelType w:val="hybridMultilevel"/>
+    <w:tmpl w:val="16D2F976"/>
+    <w:lvl w:ilvl="0" w:tplc="04090011">
+      <w:start w:val="1"/>
+      <w:numFmt w:val="decimal"/>
+      <w:lvlText w:val="%1)"/>
+      <w:lvlJc w:val="left"/>
+      <w:pPr>
+        <w:ind w:left="720" w:hanging="360"/>
+      </w:pPr>
+      <w:rPr>
+        <w:rFonts w:hint="default"/>
+      </w:rPr>
+    </w:lvl>
+    <w:lvl w:ilvl="1" w:tplc="04090019" w:tentative="1">
+      <w:start w:val="1"/>
+      <w:numFmt w:val="lowerLetter"/>
+      <w:lvlText w:val="%2."/>
+      <w:lvlJc w:val="left"/>
+      <w:pPr>
+        <w:ind w:left="1440" w:hanging="360"/>
+      </w:pPr>
+    </w:lvl>
+    <w:lvl w:ilvl="2" w:tplc="0409001B" w:tentative="1">
+      <w:start w:val="1"/>
+      <w:numFmt w:val="lowerRoman"/>
+      <w:lvlText w:val="%3."/>
+      <w:lvlJc w:val="right"/>
+      <w:pPr>
+        <w:ind w:left="2160" w:hanging="180"/>
+      </w:pPr>
+    </w:lvl>
+    <w:lvl w:ilvl="3" w:tplc="0409000F" w:tentative="1">
+      <w:start w:val="1"/>
+      <w:numFmt w:val="decimal"/>
+      <w:lvlText w:val="%4."/>
+      <w:lvlJc w:val="left"/>
+      <w:pPr>
+        <w:ind w:left="2880" w:hanging="360"/>
+      </w:pPr>
+    </w:lvl>
+    <w:lvl w:ilvl="4" w:tplc="04090019" w:tentative="1">
+      <w:start w:val="1"/>
+      <w:numFmt w:val="lowerLetter"/>
+      <w:lvlText w:val="%5."/>
+      <w:lvlJc w:val="left"/>
+      <w:pPr>
+        <w:ind w:left="3600" w:hanging="360"/>
+      </w:pPr>
+    </w:lvl>
+    <w:lvl w:ilvl="5" w:tplc="0409001B" w:tentative="1">
+      <w:start w:val="1"/>
+      <w:numFmt w:val="lowerRoman"/>
+      <w:lvlText w:val="%6."/>
+      <w:lvlJc w:val="right"/>
+      <w:pPr>
+        <w:ind w:left="4320" w:hanging="180"/>
+      </w:pPr>
+    </w:lvl>
+    <w:lvl w:ilvl="6" w:tplc="0409000F" w:tentative="1">
+      <w:start w:val="1"/>
+      <w:numFmt w:val="decimal"/>
+      <w:lvlText w:val="%7."/>
+      <w:lvlJc w:val="left"/>
+      <w:pPr>
+        <w:ind w:left="5040" w:hanging="360"/>
+      </w:pPr>
+    </w:lvl>
+    <w:lvl w:ilvl="7" w:tplc="04090019" w:tentative="1">
+      <w:start w:val="1"/>
+      <w:numFmt w:val="lowerLetter"/>
+      <w:lvlText w:val="%8."/>
+      <w:lvlJc w:val="left"/>
+      <w:pPr>
+        <w:ind w:left="5760" w:hanging="360"/>
+      </w:pPr>
+    </w:lvl>
+    <w:lvl w:ilvl="8" w:tplc="0409001B" w:tentative="1">
+      <w:start w:val="1"/>
+      <w:numFmt w:val="lowerRoman"/>
+      <w:lvlText w:val="%9."/>
+      <w:lvlJc w:val="right"/>
+      <w:pPr>
+        <w:ind w:left="6480" w:hanging="180"/>
+      </w:pPr>
+    </w:lvl>
+  </w:abstractNum>
+  <w:abstractNum w:abstractNumId="4">
     <w:nsid w:val="1B0A7F0E"/>
     <w:multiLevelType w:val="hybridMultilevel"/>
     <w:tmpl w:val="5F20B16E"/>
@@ -10273,7 +11739,7 @@
       </w:rPr>
     </w:lvl>
   </w:abstractNum>
-  <w:abstractNum w:abstractNumId="4">
+  <w:abstractNum w:abstractNumId="5">
     <w:nsid w:val="1DE46E5C"/>
     <w:multiLevelType w:val="multilevel"/>
     <w:tmpl w:val="356E0A2C"/>
@@ -10422,7 +11888,7 @@
       </w:rPr>
     </w:lvl>
   </w:abstractNum>
-  <w:abstractNum w:abstractNumId="5">
+  <w:abstractNum w:abstractNumId="6">
     <w:nsid w:val="243A707C"/>
     <w:multiLevelType w:val="hybridMultilevel"/>
     <w:tmpl w:val="74845FD0"/>
@@ -10511,7 +11977,7 @@
       </w:pPr>
     </w:lvl>
   </w:abstractNum>
-  <w:abstractNum w:abstractNumId="6">
+  <w:abstractNum w:abstractNumId="7">
     <w:nsid w:val="37E17249"/>
     <w:multiLevelType w:val="multilevel"/>
     <w:tmpl w:val="6F2C678C"/>
@@ -10660,7 +12126,7 @@
       </w:rPr>
     </w:lvl>
   </w:abstractNum>
-  <w:abstractNum w:abstractNumId="7">
+  <w:abstractNum w:abstractNumId="8">
     <w:nsid w:val="4EAE25A6"/>
     <w:multiLevelType w:val="hybridMultilevel"/>
     <w:tmpl w:val="09820930"/>
@@ -10773,7 +12239,7 @@
       </w:rPr>
     </w:lvl>
   </w:abstractNum>
-  <w:abstractNum w:abstractNumId="8">
+  <w:abstractNum w:abstractNumId="9">
     <w:nsid w:val="527518FE"/>
     <w:multiLevelType w:val="hybridMultilevel"/>
     <w:tmpl w:val="A7A86ABA"/>
@@ -10886,7 +12352,7 @@
       </w:rPr>
     </w:lvl>
   </w:abstractNum>
-  <w:abstractNum w:abstractNumId="9">
+  <w:abstractNum w:abstractNumId="10">
     <w:nsid w:val="59933536"/>
     <w:multiLevelType w:val="multilevel"/>
     <w:tmpl w:val="0EE24F94"/>
@@ -11035,7 +12501,7 @@
       </w:rPr>
     </w:lvl>
   </w:abstractNum>
-  <w:abstractNum w:abstractNumId="10">
+  <w:abstractNum w:abstractNumId="11">
     <w:nsid w:val="6DD1480F"/>
     <w:multiLevelType w:val="multilevel"/>
     <w:tmpl w:val="41E420DC"/>
@@ -11148,7 +12614,7 @@
       </w:pPr>
     </w:lvl>
   </w:abstractNum>
-  <w:abstractNum w:abstractNumId="11">
+  <w:abstractNum w:abstractNumId="12">
     <w:nsid w:val="723B2322"/>
     <w:multiLevelType w:val="hybridMultilevel"/>
     <w:tmpl w:val="2E606238"/>
@@ -11237,7 +12703,7 @@
       </w:pPr>
     </w:lvl>
   </w:abstractNum>
-  <w:abstractNum w:abstractNumId="12">
+  <w:abstractNum w:abstractNumId="13">
     <w:nsid w:val="759F21EA"/>
     <w:multiLevelType w:val="hybridMultilevel"/>
     <w:tmpl w:val="86A0432E"/>
@@ -11350,7 +12816,7 @@
       </w:rPr>
     </w:lvl>
   </w:abstractNum>
-  <w:abstractNum w:abstractNumId="13">
+  <w:abstractNum w:abstractNumId="14">
     <w:nsid w:val="784E2B79"/>
     <w:multiLevelType w:val="multilevel"/>
     <w:tmpl w:val="E3AE3276"/>
@@ -11499,7 +12965,7 @@
       </w:rPr>
     </w:lvl>
   </w:abstractNum>
-  <w:abstractNum w:abstractNumId="14">
+  <w:abstractNum w:abstractNumId="15">
     <w:nsid w:val="7C830902"/>
     <w:multiLevelType w:val="multilevel"/>
     <w:tmpl w:val="662642F2"/>
@@ -11649,49 +13115,52 @@
     </w:lvl>
   </w:abstractNum>
   <w:num w:numId="1">
-    <w:abstractNumId w:val="3"/>
+    <w:abstractNumId w:val="4"/>
   </w:num>
   <w:num w:numId="2">
-    <w:abstractNumId w:val="12"/>
+    <w:abstractNumId w:val="13"/>
   </w:num>
   <w:num w:numId="3">
     <w:abstractNumId w:val="2"/>
   </w:num>
   <w:num w:numId="4">
-    <w:abstractNumId w:val="7"/>
+    <w:abstractNumId w:val="8"/>
   </w:num>
   <w:num w:numId="5">
-    <w:abstractNumId w:val="8"/>
+    <w:abstractNumId w:val="9"/>
   </w:num>
   <w:num w:numId="6">
-    <w:abstractNumId w:val="11"/>
+    <w:abstractNumId w:val="12"/>
   </w:num>
   <w:num w:numId="7">
-    <w:abstractNumId w:val="5"/>
+    <w:abstractNumId w:val="6"/>
   </w:num>
   <w:num w:numId="8">
     <w:abstractNumId w:val="0"/>
   </w:num>
   <w:num w:numId="9">
+    <w:abstractNumId w:val="11"/>
+  </w:num>
+  <w:num w:numId="10">
+    <w:abstractNumId w:val="14"/>
+  </w:num>
+  <w:num w:numId="11">
+    <w:abstractNumId w:val="15"/>
+  </w:num>
+  <w:num w:numId="12">
+    <w:abstractNumId w:val="5"/>
+  </w:num>
+  <w:num w:numId="13">
     <w:abstractNumId w:val="10"/>
   </w:num>
-  <w:num w:numId="10">
-    <w:abstractNumId w:val="13"/>
-  </w:num>
-  <w:num w:numId="11">
-    <w:abstractNumId w:val="14"/>
-  </w:num>
-  <w:num w:numId="12">
-    <w:abstractNumId w:val="4"/>
-  </w:num>
-  <w:num w:numId="13">
-    <w:abstractNumId w:val="9"/>
-  </w:num>
   <w:num w:numId="14">
-    <w:abstractNumId w:val="6"/>
+    <w:abstractNumId w:val="7"/>
   </w:num>
   <w:num w:numId="15">
     <w:abstractNumId w:val="1"/>
+  </w:num>
+  <w:num w:numId="16">
+    <w:abstractNumId w:val="3"/>
   </w:num>
 </w:numbering>
 </file>
@@ -11948,7 +13417,6 @@
   <w:style w:type="character" w:default="1" w:styleId="DefaultParagraphFont">
     <w:name w:val="Default Paragraph Font"/>
     <w:uiPriority w:val="1"/>
-    <w:semiHidden/>
     <w:unhideWhenUsed/>
   </w:style>
   <w:style w:type="table" w:default="1" w:styleId="TableNormal">
@@ -12248,6 +13716,29 @@
       <w:lang w:val="en-IN"/>
     </w:rPr>
   </w:style>
+  <w:style w:type="table" w:styleId="TableGrid">
+    <w:name w:val="Table Grid"/>
+    <w:basedOn w:val="TableNormal"/>
+    <w:uiPriority w:val="59"/>
+    <w:rsid w:val="00527506"/>
+    <w:tblPr>
+      <w:tblInd w:w="0" w:type="dxa"/>
+      <w:tblBorders>
+        <w:top w:val="single" w:sz="4" w:space="0" w:color="auto"/>
+        <w:left w:val="single" w:sz="4" w:space="0" w:color="auto"/>
+        <w:bottom w:val="single" w:sz="4" w:space="0" w:color="auto"/>
+        <w:right w:val="single" w:sz="4" w:space="0" w:color="auto"/>
+        <w:insideH w:val="single" w:sz="4" w:space="0" w:color="auto"/>
+        <w:insideV w:val="single" w:sz="4" w:space="0" w:color="auto"/>
+      </w:tblBorders>
+      <w:tblCellMar>
+        <w:top w:w="0" w:type="dxa"/>
+        <w:left w:w="108" w:type="dxa"/>
+        <w:bottom w:w="0" w:type="dxa"/>
+        <w:right w:w="108" w:type="dxa"/>
+      </w:tblCellMar>
+    </w:tblPr>
+  </w:style>
 </w:styles>
 </file>
 
@@ -12503,7 +13994,6 @@
   <w:style w:type="character" w:default="1" w:styleId="DefaultParagraphFont">
     <w:name w:val="Default Paragraph Font"/>
     <w:uiPriority w:val="1"/>
-    <w:semiHidden/>
     <w:unhideWhenUsed/>
   </w:style>
   <w:style w:type="table" w:default="1" w:styleId="TableNormal">
@@ -12802,6 +14292,29 @@
       <w:szCs w:val="20"/>
       <w:lang w:val="en-IN"/>
     </w:rPr>
+  </w:style>
+  <w:style w:type="table" w:styleId="TableGrid">
+    <w:name w:val="Table Grid"/>
+    <w:basedOn w:val="TableNormal"/>
+    <w:uiPriority w:val="59"/>
+    <w:rsid w:val="00527506"/>
+    <w:tblPr>
+      <w:tblInd w:w="0" w:type="dxa"/>
+      <w:tblBorders>
+        <w:top w:val="single" w:sz="4" w:space="0" w:color="auto"/>
+        <w:left w:val="single" w:sz="4" w:space="0" w:color="auto"/>
+        <w:bottom w:val="single" w:sz="4" w:space="0" w:color="auto"/>
+        <w:right w:val="single" w:sz="4" w:space="0" w:color="auto"/>
+        <w:insideH w:val="single" w:sz="4" w:space="0" w:color="auto"/>
+        <w:insideV w:val="single" w:sz="4" w:space="0" w:color="auto"/>
+      </w:tblBorders>
+      <w:tblCellMar>
+        <w:top w:w="0" w:type="dxa"/>
+        <w:left w:w="108" w:type="dxa"/>
+        <w:bottom w:w="0" w:type="dxa"/>
+        <w:right w:w="108" w:type="dxa"/>
+      </w:tblCellMar>
+    </w:tblPr>
   </w:style>
 </w:styles>
 </file>

</xml_diff>

<commit_message>
Ran Spell Check and corrected grammer
</commit_message>
<xml_diff>
--- a/KindlePublications/BuildingImage_RaspberryPi.docx
+++ b/KindlePublications/BuildingImage_RaspberryPi.docx
@@ -1,6 +1,6 @@
 
 <file path=word/document.xml><?xml version="1.0" encoding="utf-8"?>
-<w:document xmlns:wpc="http://schemas.microsoft.com/office/word/2010/wordprocessingCanvas" xmlns:mo="http://schemas.microsoft.com/office/mac/office/2008/main" xmlns:mc="http://schemas.openxmlformats.org/markup-compatibility/2006" xmlns:mv="urn:schemas-microsoft-com:mac:vml" xmlns:o="urn:schemas-microsoft-com:office:office" xmlns:r="http://schemas.openxmlformats.org/officeDocument/2006/relationships" xmlns:m="http://schemas.openxmlformats.org/officeDocument/2006/math" xmlns:v="urn:schemas-microsoft-com:vml" xmlns:wp14="http://schemas.microsoft.com/office/word/2010/wordprocessingDrawing" xmlns:wp="http://schemas.openxmlformats.org/drawingml/2006/wordprocessingDrawing" xmlns:w10="urn:schemas-microsoft-com:office:word" xmlns:w="http://schemas.openxmlformats.org/wordprocessingml/2006/main" xmlns:w14="http://schemas.microsoft.com/office/word/2010/wordml" xmlns:wpg="http://schemas.microsoft.com/office/word/2010/wordprocessingGroup" xmlns:wpi="http://schemas.microsoft.com/office/word/2010/wordprocessingInk" xmlns:wne="http://schemas.microsoft.com/office/word/2006/wordml" xmlns:wps="http://schemas.microsoft.com/office/word/2010/wordprocessingShape" mc:Ignorable="w14 wp14">
+<w:document xmlns:wpc="http://schemas.microsoft.com/office/word/2010/wordprocessingCanvas" xmlns:cx="http://schemas.microsoft.com/office/drawing/2014/chartex" xmlns:cx1="http://schemas.microsoft.com/office/drawing/2015/9/8/chartex" xmlns:cx2="http://schemas.microsoft.com/office/drawing/2015/10/21/chartex" xmlns:cx3="http://schemas.microsoft.com/office/drawing/2016/5/9/chartex" xmlns:cx4="http://schemas.microsoft.com/office/drawing/2016/5/10/chartex" xmlns:cx5="http://schemas.microsoft.com/office/drawing/2016/5/11/chartex" xmlns:mc="http://schemas.openxmlformats.org/markup-compatibility/2006" xmlns:o="urn:schemas-microsoft-com:office:office" xmlns:r="http://schemas.openxmlformats.org/officeDocument/2006/relationships" xmlns:m="http://schemas.openxmlformats.org/officeDocument/2006/math" xmlns:v="urn:schemas-microsoft-com:vml" xmlns:wp14="http://schemas.microsoft.com/office/word/2010/wordprocessingDrawing" xmlns:wp="http://schemas.openxmlformats.org/drawingml/2006/wordprocessingDrawing" xmlns:w10="urn:schemas-microsoft-com:office:word" xmlns:w="http://schemas.openxmlformats.org/wordprocessingml/2006/main" xmlns:w14="http://schemas.microsoft.com/office/word/2010/wordml" xmlns:w15="http://schemas.microsoft.com/office/word/2012/wordml" xmlns:w16se="http://schemas.microsoft.com/office/word/2015/wordml/symex" xmlns:wpg="http://schemas.microsoft.com/office/word/2010/wordprocessingGroup" xmlns:wpi="http://schemas.microsoft.com/office/word/2010/wordprocessingInk" xmlns:wne="http://schemas.microsoft.com/office/word/2006/wordml" xmlns:wps="http://schemas.microsoft.com/office/word/2010/wordprocessingShape" mc:Ignorable="w14 w15 w16se wp14">
   <w:body>
     <w:p>
       <w:pPr>
@@ -161,7 +161,16 @@
         <w:jc w:val="both"/>
       </w:pPr>
       <w:r>
-        <w:t xml:space="preserve">First of all, Congratulations on investing your hard earned money on this book. Who should read this book past this page?? A Techie by heart, A Hobbyist by nature &amp; A Hacker by chance. Someone looking forward to have a rocking time with this magical </w:t>
+        <w:t>First</w:t>
+      </w:r>
+      <w:r>
+        <w:t xml:space="preserve">, Congratulations on investing your </w:t>
+      </w:r>
+      <w:r>
+        <w:t>hard-earned</w:t>
+      </w:r>
+      <w:r>
+        <w:t xml:space="preserve"> money on this book. Who should read this book past this page?? A Techie by heart, A Hobbyist by nature &amp; A Hacker by chance. Someone looking forward to have a rocking time with this magical </w:t>
       </w:r>
       <w:r>
         <w:t>box,</w:t>
@@ -186,10 +195,10 @@
         <w:t xml:space="preserve">The Author was </w:t>
       </w:r>
       <w:r>
-        <w:t>definitely</w:t>
-      </w:r>
-      <w:r>
-        <w:t xml:space="preserve"> as excited as you are right now</w:t>
+        <w:t>as</w:t>
+      </w:r>
+      <w:r>
+        <w:t xml:space="preserve"> excited as you are right now</w:t>
       </w:r>
       <w:r>
         <w:t xml:space="preserve"> to begin his hacking spree</w:t>
@@ -219,7 +228,10 @@
         <w:t xml:space="preserve"> in the form of simple notes on notepad. And then, </w:t>
       </w:r>
       <w:r>
-        <w:t xml:space="preserve">It </w:t>
+        <w:t>it</w:t>
+      </w:r>
+      <w:r>
+        <w:t xml:space="preserve"> </w:t>
       </w:r>
       <w:r>
         <w:t xml:space="preserve">all </w:t>
@@ -299,7 +311,10 @@
         <w:jc w:val="both"/>
       </w:pPr>
       <w:r>
-        <w:t xml:space="preserve">All said and done, </w:t>
+        <w:t>Everything</w:t>
+      </w:r>
+      <w:r>
+        <w:t xml:space="preserve"> said and done, </w:t>
       </w:r>
       <w:r>
         <w:t>I would personally love to hear from you, your suggestions to make this book even better.</w:t>
@@ -319,11 +334,14 @@
     </w:p>
     <w:p>
       <w:r>
-        <w:t>Founder , CEO</w:t>
-      </w:r>
-    </w:p>
-    <w:p>
-      <w:hyperlink r:id="rId6" w:history="1">
+        <w:t>Founder,</w:t>
+      </w:r>
+      <w:r>
+        <w:t xml:space="preserve"> CEO</w:t>
+      </w:r>
+    </w:p>
+    <w:p>
+      <w:hyperlink r:id="rId5" w:history="1">
         <w:r>
           <w:rPr>
             <w:rStyle w:val="Hyperlink"/>
@@ -334,7 +352,10 @@
     </w:p>
     <w:p>
       <w:r>
-        <w:t xml:space="preserve">E-mail : </w:t>
+        <w:t>E-mail:</w:t>
+      </w:r>
+      <w:r>
+        <w:t xml:space="preserve"> </w:t>
       </w:r>
       <w:r>
         <w:t>softwares.unleashed@gmail.com</w:t>
@@ -366,7 +387,7 @@
                     </pic:cNvPicPr>
                   </pic:nvPicPr>
                   <pic:blipFill>
-                    <a:blip r:embed="rId7">
+                    <a:blip r:embed="rId6">
                       <a:extLst>
                         <a:ext uri="{28A0092B-C50C-407E-A947-70E740481C1C}">
                           <a14:useLocalDpi xmlns:a14="http://schemas.microsoft.com/office/drawing/2010/main" val="0"/>
@@ -454,7 +475,7 @@
         <w:pStyle w:val="Heading1"/>
         <w:jc w:val="center"/>
       </w:pPr>
-      <w:bookmarkStart w:id="0" w:name="_Toc358811528"/>
+      <w:bookmarkStart w:id="0" w:name="_Toc485700501"/>
       <w:r>
         <w:t>About the Author</w:t>
       </w:r>
@@ -481,7 +502,10 @@
         <w:t>Softwares Unleashed</w:t>
       </w:r>
       <w:r>
-        <w:t xml:space="preserve">), is a B.Tech </w:t>
+        <w:t>), is Bachelors</w:t>
+      </w:r>
+      <w:r>
+        <w:t xml:space="preserve"> </w:t>
       </w:r>
       <w:r>
         <w:t>in Electronics</w:t>
@@ -513,13 +537,25 @@
         <w:t>had worked</w:t>
       </w:r>
       <w:r>
-        <w:t xml:space="preserve"> with Major Industry gaints, LG, Infineon, Intel to name a few. Sudhanshu during his </w:t>
+        <w:t xml:space="preserve"> with Major Industry </w:t>
+      </w:r>
+      <w:r>
+        <w:t>giant(s)</w:t>
+      </w:r>
+      <w:r>
+        <w:t xml:space="preserve">, LG, Infineon, Intel to name a few. Sudhanshu during his </w:t>
       </w:r>
       <w:r>
         <w:t>stint with the</w:t>
       </w:r>
       <w:r>
-        <w:t xml:space="preserve"> corporate world, has contributed to numerous success stories of Big OEMs (LG, Samsung, Nokia)…cutting short the list. </w:t>
+        <w:t xml:space="preserve"> corporate world, has contributed to numerous success stories of Big OEMs (LG, Samsung, </w:t>
+      </w:r>
+      <w:r>
+        <w:t>Nokia) …</w:t>
+      </w:r>
+      <w:r>
+        <w:t xml:space="preserve">cutting short the list. </w:t>
       </w:r>
     </w:p>
     <w:p>
@@ -539,7 +575,13 @@
         <w:t>fast track</w:t>
       </w:r>
       <w:r>
-        <w:t xml:space="preserve"> to take his passion forward, ie. Application Development and Sharing his Technical Knowledge for the benefit of others.</w:t>
+        <w:t xml:space="preserve"> to take his passion forward, </w:t>
+      </w:r>
+      <w:r>
+        <w:t>i.e.</w:t>
+      </w:r>
+      <w:r>
+        <w:t xml:space="preserve"> Application Development and Sharing his Technical Knowledge for the benefit of others.</w:t>
       </w:r>
     </w:p>
     <w:p/>
@@ -551,10 +593,16 @@
       <w:r>
         <w:br w:type="page"/>
       </w:r>
-      <w:bookmarkStart w:id="1" w:name="_Toc358811529"/>
+      <w:bookmarkStart w:id="1" w:name="_Toc485700502"/>
       <w:r>
         <w:lastRenderedPageBreak/>
-        <w:t>Table Of Contents</w:t>
+        <w:t xml:space="preserve">Table </w:t>
+      </w:r>
+      <w:r>
+        <w:t>of</w:t>
+      </w:r>
+      <w:r>
+        <w:t xml:space="preserve"> Contents</w:t>
       </w:r>
       <w:bookmarkEnd w:id="1"/>
     </w:p>
@@ -569,10 +617,7 @@
           <w:b w:val="0"/>
           <w:caps w:val="0"/>
           <w:noProof/>
-          <w:sz w:val="24"/>
-          <w:szCs w:val="24"/>
           <w:u w:val="none"/>
-          <w:lang w:val="en-IN" w:eastAsia="ja-JP"/>
         </w:rPr>
       </w:pPr>
       <w:r>
@@ -584,6 +629,8 @@
       <w:r>
         <w:fldChar w:fldCharType="separate"/>
       </w:r>
+      <w:bookmarkStart w:id="2" w:name="_GoBack"/>
+      <w:bookmarkEnd w:id="2"/>
       <w:r>
         <w:rPr>
           <w:noProof/>
@@ -606,7 +653,7 @@
         <w:rPr>
           <w:noProof/>
         </w:rPr>
-        <w:instrText xml:space="preserve"> PAGEREF _Toc358811528 \h </w:instrText>
+        <w:instrText xml:space="preserve"> PAGEREF _Toc485700501 \h </w:instrText>
       </w:r>
       <w:r>
         <w:rPr>
@@ -642,17 +689,14 @@
           <w:b w:val="0"/>
           <w:caps w:val="0"/>
           <w:noProof/>
-          <w:sz w:val="24"/>
-          <w:szCs w:val="24"/>
           <w:u w:val="none"/>
-          <w:lang w:val="en-IN" w:eastAsia="ja-JP"/>
-        </w:rPr>
-      </w:pPr>
-      <w:r>
-        <w:rPr>
-          <w:noProof/>
-        </w:rPr>
-        <w:t>Table Of Contents</w:t>
+        </w:rPr>
+      </w:pPr>
+      <w:r>
+        <w:rPr>
+          <w:noProof/>
+        </w:rPr>
+        <w:t>Table of Contents</w:t>
       </w:r>
       <w:r>
         <w:rPr>
@@ -670,7 +714,7 @@
         <w:rPr>
           <w:noProof/>
         </w:rPr>
-        <w:instrText xml:space="preserve"> PAGEREF _Toc358811529 \h </w:instrText>
+        <w:instrText xml:space="preserve"> PAGEREF _Toc485700502 \h </w:instrText>
       </w:r>
       <w:r>
         <w:rPr>
@@ -706,10 +750,7 @@
           <w:b w:val="0"/>
           <w:caps w:val="0"/>
           <w:noProof/>
-          <w:sz w:val="24"/>
-          <w:szCs w:val="24"/>
           <w:u w:val="none"/>
-          <w:lang w:val="en-IN" w:eastAsia="ja-JP"/>
         </w:rPr>
       </w:pPr>
       <w:r>
@@ -734,7 +775,7 @@
         <w:rPr>
           <w:noProof/>
         </w:rPr>
-        <w:instrText xml:space="preserve"> PAGEREF _Toc358811530 \h </w:instrText>
+        <w:instrText xml:space="preserve"> PAGEREF _Toc485700503 \h </w:instrText>
       </w:r>
       <w:r>
         <w:rPr>
@@ -770,10 +811,7 @@
           <w:b w:val="0"/>
           <w:caps w:val="0"/>
           <w:noProof/>
-          <w:sz w:val="24"/>
-          <w:szCs w:val="24"/>
           <w:u w:val="none"/>
-          <w:lang w:val="en-IN" w:eastAsia="ja-JP"/>
         </w:rPr>
       </w:pPr>
       <w:r>
@@ -798,7 +836,7 @@
         <w:rPr>
           <w:noProof/>
         </w:rPr>
-        <w:instrText xml:space="preserve"> PAGEREF _Toc358811531 \h </w:instrText>
+        <w:instrText xml:space="preserve"> PAGEREF _Toc485700504 \h </w:instrText>
       </w:r>
       <w:r>
         <w:rPr>
@@ -834,9 +872,6 @@
           <w:b w:val="0"/>
           <w:smallCaps w:val="0"/>
           <w:noProof/>
-          <w:sz w:val="24"/>
-          <w:szCs w:val="24"/>
-          <w:lang w:val="en-IN" w:eastAsia="ja-JP"/>
         </w:rPr>
       </w:pPr>
       <w:r>
@@ -862,7 +897,7 @@
         <w:rPr>
           <w:noProof/>
         </w:rPr>
-        <w:instrText xml:space="preserve"> PAGEREF _Toc358811532 \h </w:instrText>
+        <w:instrText xml:space="preserve"> PAGEREF _Toc485700505 \h </w:instrText>
       </w:r>
       <w:r>
         <w:rPr>
@@ -898,9 +933,6 @@
           <w:b w:val="0"/>
           <w:smallCaps w:val="0"/>
           <w:noProof/>
-          <w:sz w:val="24"/>
-          <w:szCs w:val="24"/>
-          <w:lang w:val="en-IN" w:eastAsia="ja-JP"/>
         </w:rPr>
       </w:pPr>
       <w:r>
@@ -926,7 +958,7 @@
         <w:rPr>
           <w:noProof/>
         </w:rPr>
-        <w:instrText xml:space="preserve"> PAGEREF _Toc358811533 \h </w:instrText>
+        <w:instrText xml:space="preserve"> PAGEREF _Toc485700506 \h </w:instrText>
       </w:r>
       <w:r>
         <w:rPr>
@@ -962,9 +994,67 @@
           <w:b w:val="0"/>
           <w:smallCaps w:val="0"/>
           <w:noProof/>
-          <w:sz w:val="24"/>
-          <w:szCs w:val="24"/>
-          <w:lang w:val="en-IN" w:eastAsia="ja-JP"/>
+        </w:rPr>
+      </w:pPr>
+      <w:r>
+        <w:rPr>
+          <w:noProof/>
+          <w:shd w:val="clear" w:color="auto" w:fill="FFFFFF"/>
+        </w:rPr>
+        <w:t>TOOLS</w:t>
+      </w:r>
+      <w:r>
+        <w:rPr>
+          <w:noProof/>
+        </w:rPr>
+        <w:tab/>
+      </w:r>
+      <w:r>
+        <w:rPr>
+          <w:noProof/>
+        </w:rPr>
+        <w:fldChar w:fldCharType="begin"/>
+      </w:r>
+      <w:r>
+        <w:rPr>
+          <w:noProof/>
+        </w:rPr>
+        <w:instrText xml:space="preserve"> PAGEREF _Toc485700507 \h </w:instrText>
+      </w:r>
+      <w:r>
+        <w:rPr>
+          <w:noProof/>
+        </w:rPr>
+      </w:r>
+      <w:r>
+        <w:rPr>
+          <w:noProof/>
+        </w:rPr>
+        <w:fldChar w:fldCharType="separate"/>
+      </w:r>
+      <w:r>
+        <w:rPr>
+          <w:noProof/>
+        </w:rPr>
+        <w:t>7</w:t>
+      </w:r>
+      <w:r>
+        <w:rPr>
+          <w:noProof/>
+        </w:rPr>
+        <w:fldChar w:fldCharType="end"/>
+      </w:r>
+    </w:p>
+    <w:p>
+      <w:pPr>
+        <w:pStyle w:val="TOC2"/>
+        <w:tabs>
+          <w:tab w:val="right" w:pos="8290"/>
+        </w:tabs>
+        <w:rPr>
+          <w:b w:val="0"/>
+          <w:smallCaps w:val="0"/>
+          <w:noProof/>
         </w:rPr>
       </w:pPr>
       <w:r>
@@ -990,7 +1080,7 @@
         <w:rPr>
           <w:noProof/>
         </w:rPr>
-        <w:instrText xml:space="preserve"> PAGEREF _Toc358811534 \h </w:instrText>
+        <w:instrText xml:space="preserve"> PAGEREF _Toc485700508 \h </w:instrText>
       </w:r>
       <w:r>
         <w:rPr>
@@ -1026,10 +1116,7 @@
           <w:b w:val="0"/>
           <w:caps w:val="0"/>
           <w:noProof/>
-          <w:sz w:val="24"/>
-          <w:szCs w:val="24"/>
           <w:u w:val="none"/>
-          <w:lang w:val="en-IN" w:eastAsia="ja-JP"/>
         </w:rPr>
       </w:pPr>
       <w:r>
@@ -1054,7 +1141,7 @@
         <w:rPr>
           <w:noProof/>
         </w:rPr>
-        <w:instrText xml:space="preserve"> PAGEREF _Toc358811535 \h </w:instrText>
+        <w:instrText xml:space="preserve"> PAGEREF _Toc485700509 \h </w:instrText>
       </w:r>
       <w:r>
         <w:rPr>
@@ -1090,9 +1177,6 @@
           <w:b w:val="0"/>
           <w:smallCaps w:val="0"/>
           <w:noProof/>
-          <w:sz w:val="24"/>
-          <w:szCs w:val="24"/>
-          <w:lang w:val="en-IN" w:eastAsia="ja-JP"/>
         </w:rPr>
       </w:pPr>
       <w:r>
@@ -1119,7 +1203,7 @@
         <w:rPr>
           <w:noProof/>
         </w:rPr>
-        <w:instrText xml:space="preserve"> PAGEREF _Toc358811536 \h </w:instrText>
+        <w:instrText xml:space="preserve"> PAGEREF _Toc485700510 \h </w:instrText>
       </w:r>
       <w:r>
         <w:rPr>
@@ -1155,9 +1239,6 @@
           <w:b w:val="0"/>
           <w:smallCaps w:val="0"/>
           <w:noProof/>
-          <w:sz w:val="24"/>
-          <w:szCs w:val="24"/>
-          <w:lang w:val="en-IN" w:eastAsia="ja-JP"/>
         </w:rPr>
       </w:pPr>
       <w:r>
@@ -1182,7 +1263,7 @@
         <w:rPr>
           <w:noProof/>
         </w:rPr>
-        <w:instrText xml:space="preserve"> PAGEREF _Toc358811537 \h </w:instrText>
+        <w:instrText xml:space="preserve"> PAGEREF _Toc485700511 \h </w:instrText>
       </w:r>
       <w:r>
         <w:rPr>
@@ -1218,9 +1299,6 @@
           <w:b w:val="0"/>
           <w:smallCaps w:val="0"/>
           <w:noProof/>
-          <w:sz w:val="24"/>
-          <w:szCs w:val="24"/>
-          <w:lang w:val="en-IN" w:eastAsia="ja-JP"/>
         </w:rPr>
       </w:pPr>
       <w:r>
@@ -1247,7 +1325,7 @@
         <w:rPr>
           <w:noProof/>
         </w:rPr>
-        <w:instrText xml:space="preserve"> PAGEREF _Toc358811538 \h </w:instrText>
+        <w:instrText xml:space="preserve"> PAGEREF _Toc485700512 \h </w:instrText>
       </w:r>
       <w:r>
         <w:rPr>
@@ -1264,7 +1342,7 @@
         <w:rPr>
           <w:noProof/>
         </w:rPr>
-        <w:t>8</w:t>
+        <w:t>9</w:t>
       </w:r>
       <w:r>
         <w:rPr>
@@ -1283,9 +1361,6 @@
           <w:b w:val="0"/>
           <w:smallCaps w:val="0"/>
           <w:noProof/>
-          <w:sz w:val="24"/>
-          <w:szCs w:val="24"/>
-          <w:lang w:val="en-IN" w:eastAsia="ja-JP"/>
         </w:rPr>
       </w:pPr>
       <w:r>
@@ -1310,7 +1385,7 @@
         <w:rPr>
           <w:noProof/>
         </w:rPr>
-        <w:instrText xml:space="preserve"> PAGEREF _Toc358811539 \h </w:instrText>
+        <w:instrText xml:space="preserve"> PAGEREF _Toc485700513 \h </w:instrText>
       </w:r>
       <w:r>
         <w:rPr>
@@ -1346,17 +1421,14 @@
           <w:b w:val="0"/>
           <w:caps w:val="0"/>
           <w:noProof/>
-          <w:sz w:val="24"/>
-          <w:szCs w:val="24"/>
           <w:u w:val="none"/>
-          <w:lang w:val="en-IN" w:eastAsia="ja-JP"/>
-        </w:rPr>
-      </w:pPr>
-      <w:r>
-        <w:rPr>
-          <w:noProof/>
-        </w:rPr>
-        <w:t>Step By Step Guide (Building Custom Linux Kernel)</w:t>
+        </w:rPr>
+      </w:pPr>
+      <w:r>
+        <w:rPr>
+          <w:noProof/>
+        </w:rPr>
+        <w:t>Step by Step Guide (Building Custom Linux Kernel)</w:t>
       </w:r>
       <w:r>
         <w:rPr>
@@ -1374,7 +1446,7 @@
         <w:rPr>
           <w:noProof/>
         </w:rPr>
-        <w:instrText xml:space="preserve"> PAGEREF _Toc358811540 \h </w:instrText>
+        <w:instrText xml:space="preserve"> PAGEREF _Toc485700514 \h </w:instrText>
       </w:r>
       <w:r>
         <w:rPr>
@@ -1410,9 +1482,6 @@
           <w:b w:val="0"/>
           <w:smallCaps w:val="0"/>
           <w:noProof/>
-          <w:sz w:val="24"/>
-          <w:szCs w:val="24"/>
-          <w:lang w:val="en-IN" w:eastAsia="ja-JP"/>
         </w:rPr>
       </w:pPr>
       <w:r>
@@ -1437,7 +1506,7 @@
         <w:rPr>
           <w:noProof/>
         </w:rPr>
-        <w:instrText xml:space="preserve"> PAGEREF _Toc358811541 \h </w:instrText>
+        <w:instrText xml:space="preserve"> PAGEREF _Toc485700515 \h </w:instrText>
       </w:r>
       <w:r>
         <w:rPr>
@@ -1473,9 +1542,6 @@
           <w:b w:val="0"/>
           <w:smallCaps w:val="0"/>
           <w:noProof/>
-          <w:sz w:val="24"/>
-          <w:szCs w:val="24"/>
-          <w:lang w:val="en-IN" w:eastAsia="ja-JP"/>
         </w:rPr>
       </w:pPr>
       <w:r>
@@ -1500,7 +1566,7 @@
         <w:rPr>
           <w:noProof/>
         </w:rPr>
-        <w:instrText xml:space="preserve"> PAGEREF _Toc358811542 \h </w:instrText>
+        <w:instrText xml:space="preserve"> PAGEREF _Toc485700516 \h </w:instrText>
       </w:r>
       <w:r>
         <w:rPr>
@@ -1536,9 +1602,6 @@
           <w:b w:val="0"/>
           <w:smallCaps w:val="0"/>
           <w:noProof/>
-          <w:sz w:val="24"/>
-          <w:szCs w:val="24"/>
-          <w:lang w:val="en-IN" w:eastAsia="ja-JP"/>
         </w:rPr>
       </w:pPr>
       <w:r>
@@ -1563,7 +1626,7 @@
         <w:rPr>
           <w:noProof/>
         </w:rPr>
-        <w:instrText xml:space="preserve"> PAGEREF _Toc358811543 \h </w:instrText>
+        <w:instrText xml:space="preserve"> PAGEREF _Toc485700517 \h </w:instrText>
       </w:r>
       <w:r>
         <w:rPr>
@@ -1599,9 +1662,6 @@
           <w:b w:val="0"/>
           <w:smallCaps w:val="0"/>
           <w:noProof/>
-          <w:sz w:val="24"/>
-          <w:szCs w:val="24"/>
-          <w:lang w:val="en-IN" w:eastAsia="ja-JP"/>
         </w:rPr>
       </w:pPr>
       <w:r>
@@ -1626,7 +1686,7 @@
         <w:rPr>
           <w:noProof/>
         </w:rPr>
-        <w:instrText xml:space="preserve"> PAGEREF _Toc358811544 \h </w:instrText>
+        <w:instrText xml:space="preserve"> PAGEREF _Toc485700518 \h </w:instrText>
       </w:r>
       <w:r>
         <w:rPr>
@@ -1662,9 +1722,6 @@
           <w:b w:val="0"/>
           <w:smallCaps w:val="0"/>
           <w:noProof/>
-          <w:sz w:val="24"/>
-          <w:szCs w:val="24"/>
-          <w:lang w:val="en-IN" w:eastAsia="ja-JP"/>
         </w:rPr>
       </w:pPr>
       <w:r>
@@ -1689,7 +1746,7 @@
         <w:rPr>
           <w:noProof/>
         </w:rPr>
-        <w:instrText xml:space="preserve"> PAGEREF _Toc358811545 \h </w:instrText>
+        <w:instrText xml:space="preserve"> PAGEREF _Toc485700519 \h </w:instrText>
       </w:r>
       <w:r>
         <w:rPr>
@@ -1725,9 +1782,6 @@
           <w:b w:val="0"/>
           <w:smallCaps w:val="0"/>
           <w:noProof/>
-          <w:sz w:val="24"/>
-          <w:szCs w:val="24"/>
-          <w:lang w:val="en-IN" w:eastAsia="ja-JP"/>
         </w:rPr>
       </w:pPr>
       <w:r>
@@ -1752,7 +1806,7 @@
         <w:rPr>
           <w:noProof/>
         </w:rPr>
-        <w:instrText xml:space="preserve"> PAGEREF _Toc358811546 \h </w:instrText>
+        <w:instrText xml:space="preserve"> PAGEREF _Toc485700520 \h </w:instrText>
       </w:r>
       <w:r>
         <w:rPr>
@@ -1788,9 +1842,6 @@
           <w:b w:val="0"/>
           <w:smallCaps w:val="0"/>
           <w:noProof/>
-          <w:sz w:val="24"/>
-          <w:szCs w:val="24"/>
-          <w:lang w:val="en-IN" w:eastAsia="ja-JP"/>
         </w:rPr>
       </w:pPr>
       <w:r>
@@ -1815,7 +1866,7 @@
         <w:rPr>
           <w:noProof/>
         </w:rPr>
-        <w:instrText xml:space="preserve"> PAGEREF _Toc358811547 \h </w:instrText>
+        <w:instrText xml:space="preserve"> PAGEREF _Toc485700521 \h </w:instrText>
       </w:r>
       <w:r>
         <w:rPr>
@@ -1851,16 +1902,13 @@
           <w:b w:val="0"/>
           <w:smallCaps w:val="0"/>
           <w:noProof/>
-          <w:sz w:val="24"/>
-          <w:szCs w:val="24"/>
-          <w:lang w:val="en-IN" w:eastAsia="ja-JP"/>
-        </w:rPr>
-      </w:pPr>
-      <w:r>
-        <w:rPr>
-          <w:noProof/>
-        </w:rPr>
-        <w:t>8) Updating the GPU(Graphics Processing Unit) firmware</w:t>
+        </w:rPr>
+      </w:pPr>
+      <w:r>
+        <w:rPr>
+          <w:noProof/>
+        </w:rPr>
+        <w:t>8) Updating the GPU (Graphics Processing Unit) firmware</w:t>
       </w:r>
       <w:r>
         <w:rPr>
@@ -1878,7 +1926,7 @@
         <w:rPr>
           <w:noProof/>
         </w:rPr>
-        <w:instrText xml:space="preserve"> PAGEREF _Toc358811548 \h </w:instrText>
+        <w:instrText xml:space="preserve"> PAGEREF _Toc485700522 \h </w:instrText>
       </w:r>
       <w:r>
         <w:rPr>
@@ -1914,9 +1962,6 @@
           <w:b w:val="0"/>
           <w:smallCaps w:val="0"/>
           <w:noProof/>
-          <w:sz w:val="24"/>
-          <w:szCs w:val="24"/>
-          <w:lang w:val="en-IN" w:eastAsia="ja-JP"/>
         </w:rPr>
       </w:pPr>
       <w:r>
@@ -1941,7 +1986,7 @@
         <w:rPr>
           <w:noProof/>
         </w:rPr>
-        <w:instrText xml:space="preserve"> PAGEREF _Toc358811549 \h </w:instrText>
+        <w:instrText xml:space="preserve"> PAGEREF _Toc485700523 \h </w:instrText>
       </w:r>
       <w:r>
         <w:rPr>
@@ -1977,10 +2022,7 @@
           <w:b w:val="0"/>
           <w:caps w:val="0"/>
           <w:noProof/>
-          <w:sz w:val="24"/>
-          <w:szCs w:val="24"/>
           <w:u w:val="none"/>
-          <w:lang w:val="en-IN" w:eastAsia="ja-JP"/>
         </w:rPr>
       </w:pPr>
       <w:r>
@@ -2005,7 +2047,7 @@
         <w:rPr>
           <w:noProof/>
         </w:rPr>
-        <w:instrText xml:space="preserve"> PAGEREF _Toc358811550 \h </w:instrText>
+        <w:instrText xml:space="preserve"> PAGEREF _Toc485700524 \h </w:instrText>
       </w:r>
       <w:r>
         <w:rPr>
@@ -2041,9 +2083,6 @@
           <w:b w:val="0"/>
           <w:smallCaps w:val="0"/>
           <w:noProof/>
-          <w:sz w:val="24"/>
-          <w:szCs w:val="24"/>
-          <w:lang w:val="en-IN" w:eastAsia="ja-JP"/>
         </w:rPr>
       </w:pPr>
       <w:r>
@@ -2068,7 +2107,7 @@
         <w:rPr>
           <w:noProof/>
         </w:rPr>
-        <w:instrText xml:space="preserve"> PAGEREF _Toc358811551 \h </w:instrText>
+        <w:instrText xml:space="preserve"> PAGEREF _Toc485700525 \h </w:instrText>
       </w:r>
       <w:r>
         <w:rPr>
@@ -2104,10 +2143,7 @@
           <w:b w:val="0"/>
           <w:caps w:val="0"/>
           <w:noProof/>
-          <w:sz w:val="24"/>
-          <w:szCs w:val="24"/>
           <w:u w:val="none"/>
-          <w:lang w:val="en-IN" w:eastAsia="ja-JP"/>
         </w:rPr>
       </w:pPr>
       <w:r>
@@ -2132,7 +2168,7 @@
         <w:rPr>
           <w:noProof/>
         </w:rPr>
-        <w:instrText xml:space="preserve"> PAGEREF _Toc358811552 \h </w:instrText>
+        <w:instrText xml:space="preserve"> PAGEREF _Toc485700526 \h </w:instrText>
       </w:r>
       <w:r>
         <w:rPr>
@@ -2168,10 +2204,7 @@
           <w:b w:val="0"/>
           <w:caps w:val="0"/>
           <w:noProof/>
-          <w:sz w:val="24"/>
-          <w:szCs w:val="24"/>
           <w:u w:val="none"/>
-          <w:lang w:val="en-IN" w:eastAsia="ja-JP"/>
         </w:rPr>
       </w:pPr>
       <w:r>
@@ -2196,7 +2229,7 @@
         <w:rPr>
           <w:noProof/>
         </w:rPr>
-        <w:instrText xml:space="preserve"> PAGEREF _Toc358811553 \h </w:instrText>
+        <w:instrText xml:space="preserve"> PAGEREF _Toc485700527 \h </w:instrText>
       </w:r>
       <w:r>
         <w:rPr>
@@ -2232,9 +2265,6 @@
           <w:b w:val="0"/>
           <w:smallCaps w:val="0"/>
           <w:noProof/>
-          <w:sz w:val="24"/>
-          <w:szCs w:val="24"/>
-          <w:lang w:val="en-IN" w:eastAsia="ja-JP"/>
         </w:rPr>
       </w:pPr>
       <w:r>
@@ -2259,7 +2289,7 @@
         <w:rPr>
           <w:noProof/>
         </w:rPr>
-        <w:instrText xml:space="preserve"> PAGEREF _Toc358811554 \h </w:instrText>
+        <w:instrText xml:space="preserve"> PAGEREF _Toc485700528 \h </w:instrText>
       </w:r>
       <w:r>
         <w:rPr>
@@ -2295,9 +2325,6 @@
           <w:b w:val="0"/>
           <w:smallCaps w:val="0"/>
           <w:noProof/>
-          <w:sz w:val="24"/>
-          <w:szCs w:val="24"/>
-          <w:lang w:val="en-IN" w:eastAsia="ja-JP"/>
         </w:rPr>
       </w:pPr>
       <w:r>
@@ -2324,7 +2351,7 @@
         <w:rPr>
           <w:noProof/>
         </w:rPr>
-        <w:instrText xml:space="preserve"> PAGEREF _Toc358811555 \h </w:instrText>
+        <w:instrText xml:space="preserve"> PAGEREF _Toc485700529 \h </w:instrText>
       </w:r>
       <w:r>
         <w:rPr>
@@ -2360,9 +2387,6 @@
           <w:b w:val="0"/>
           <w:smallCaps w:val="0"/>
           <w:noProof/>
-          <w:sz w:val="24"/>
-          <w:szCs w:val="24"/>
-          <w:lang w:val="en-IN" w:eastAsia="ja-JP"/>
         </w:rPr>
       </w:pPr>
       <w:r>
@@ -2387,7 +2411,7 @@
         <w:rPr>
           <w:noProof/>
         </w:rPr>
-        <w:instrText xml:space="preserve"> PAGEREF _Toc358811556 \h </w:instrText>
+        <w:instrText xml:space="preserve"> PAGEREF _Toc485700530 \h </w:instrText>
       </w:r>
       <w:r>
         <w:rPr>
@@ -2423,10 +2447,7 @@
           <w:b w:val="0"/>
           <w:caps w:val="0"/>
           <w:noProof/>
-          <w:sz w:val="24"/>
-          <w:szCs w:val="24"/>
           <w:u w:val="none"/>
-          <w:lang w:val="en-IN" w:eastAsia="ja-JP"/>
         </w:rPr>
       </w:pPr>
       <w:r>
@@ -2451,7 +2472,7 @@
         <w:rPr>
           <w:noProof/>
         </w:rPr>
-        <w:instrText xml:space="preserve"> PAGEREF _Toc358811557 \h </w:instrText>
+        <w:instrText xml:space="preserve"> PAGEREF _Toc485700531 \h </w:instrText>
       </w:r>
       <w:r>
         <w:rPr>
@@ -2522,11 +2543,11 @@
       <w:pPr>
         <w:pStyle w:val="Heading1"/>
       </w:pPr>
-      <w:bookmarkStart w:id="2" w:name="_Toc358811530"/>
+      <w:bookmarkStart w:id="3" w:name="_Toc485700503"/>
       <w:r>
         <w:t>About Raspberry Pi</w:t>
       </w:r>
-      <w:bookmarkEnd w:id="2"/>
+      <w:bookmarkEnd w:id="3"/>
     </w:p>
     <w:p>
       <w:pPr>
@@ -2666,7 +2687,17 @@
           <w:szCs w:val="21"/>
           <w:shd w:val="clear" w:color="auto" w:fill="FFFFFF"/>
         </w:rPr>
-        <w:t>According to the Raspberry Pi Foundation, over 5 million</w:t>
+        <w:t>Per</w:t>
+      </w:r>
+      <w:r>
+        <w:rPr>
+          <w:rFonts w:ascii="Helvetica" w:eastAsia="Times New Roman" w:hAnsi="Helvetica" w:cs="Times New Roman"/>
+          <w:color w:val="252525"/>
+          <w:sz w:val="21"/>
+          <w:szCs w:val="21"/>
+          <w:shd w:val="clear" w:color="auto" w:fill="FFFFFF"/>
+        </w:rPr>
+        <w:t xml:space="preserve"> the Raspberry Pi Foundation, over 5 million</w:t>
       </w:r>
       <w:r>
         <w:rPr>
@@ -2866,7 +2897,27 @@
           <w:szCs w:val="21"/>
           <w:shd w:val="clear" w:color="auto" w:fill="FFFFFF"/>
         </w:rPr>
-        <w:t>A. In 2014, the foundation released a board with an improved design in Raspberry Pi 1 Model B+. The model laid the current "mainline" form-factor. Improved A+ and B+ models were released a year later. A cut down "compute module" was released in April 2014, and a Raspberry Pi Zero with smaller size and limited input/output (I/O) and general-purpose input/output (GPIO) abilities was released in November 2015 for US$5. The Raspberry Pi 2, which added more RAM, was released in February 2015. Raspberry Pi 3 Model B released in February 2016 is bundled with on-board WiFi and Bluetooth. As of December 2016, Raspberry Pi 3 Model B is the newest mainline Raspberry Pi. These boards are priced between US$5–35.</w:t>
+        <w:t xml:space="preserve">A. In 2014, the foundation released a board with an improved design in Raspberry Pi 1 Model B+. The model laid the current "mainline" form-factor. Improved A+ and B+ models were released a year later. A cut down "compute module" was released in April 2014, and a Raspberry Pi Zero with smaller size and limited input/output (I/O) and general-purpose input/output (GPIO) abilities was released in November 2015 for US$5. The Raspberry Pi 2, which added more RAM, was released in February 2015. Raspberry Pi 3 Model B released in February 2016 is bundled with on-board </w:t>
+      </w:r>
+      <w:r>
+        <w:rPr>
+          <w:rFonts w:ascii="Helvetica" w:eastAsia="Times New Roman" w:hAnsi="Helvetica" w:cs="Times New Roman"/>
+          <w:color w:val="252525"/>
+          <w:sz w:val="21"/>
+          <w:szCs w:val="21"/>
+          <w:shd w:val="clear" w:color="auto" w:fill="FFFFFF"/>
+        </w:rPr>
+        <w:t>Wi-Fi</w:t>
+      </w:r>
+      <w:r>
+        <w:rPr>
+          <w:rFonts w:ascii="Helvetica" w:eastAsia="Times New Roman" w:hAnsi="Helvetica" w:cs="Times New Roman"/>
+          <w:color w:val="252525"/>
+          <w:sz w:val="21"/>
+          <w:szCs w:val="21"/>
+          <w:shd w:val="clear" w:color="auto" w:fill="FFFFFF"/>
+        </w:rPr>
+        <w:t xml:space="preserve"> and Bluetooth. As of December 2016, Raspberry Pi 3 Model B is the newest mainline Raspberry Pi. These boards are priced between US$5–35.</w:t>
       </w:r>
     </w:p>
     <w:p>
@@ -2900,7 +2951,27 @@
           <w:szCs w:val="21"/>
           <w:shd w:val="clear" w:color="auto" w:fill="FFFFFF"/>
         </w:rPr>
-        <w:t xml:space="preserve">All models feature a Broadcom system on a chip (SoC), which includes an ARM compatible central processing unit (CPU) and an on chip </w:t>
+        <w:t xml:space="preserve">All models feature a Broadcom system on a chip (SoC), which includes an ARM compatible central processing unit (CPU) and an </w:t>
+      </w:r>
+      <w:r>
+        <w:rPr>
+          <w:rFonts w:ascii="Helvetica" w:eastAsia="Times New Roman" w:hAnsi="Helvetica" w:cs="Times New Roman"/>
+          <w:color w:val="252525"/>
+          <w:sz w:val="21"/>
+          <w:szCs w:val="21"/>
+          <w:shd w:val="clear" w:color="auto" w:fill="FFFFFF"/>
+        </w:rPr>
+        <w:t>on-chip</w:t>
+      </w:r>
+      <w:r>
+        <w:rPr>
+          <w:rFonts w:ascii="Helvetica" w:eastAsia="Times New Roman" w:hAnsi="Helvetica" w:cs="Times New Roman"/>
+          <w:color w:val="252525"/>
+          <w:sz w:val="21"/>
+          <w:szCs w:val="21"/>
+          <w:shd w:val="clear" w:color="auto" w:fill="FFFFFF"/>
+        </w:rPr>
+        <w:t xml:space="preserve"> </w:t>
       </w:r>
       <w:r>
         <w:rPr>
@@ -2920,7 +2991,67 @@
           <w:szCs w:val="21"/>
           <w:shd w:val="clear" w:color="auto" w:fill="FFFFFF"/>
         </w:rPr>
-        <w:t xml:space="preserve"> unit (GPU, a VideoCore IV). CPU speed ranges from 700 MHz to 1.2 GHz for the Pi 3 and on board memory range from 256 MB to 1 GB RAM. Secure Digital (SD) cards are used to store the operating system and program memory in either the SDHC or MicroSDHC sizes. Most boards have between one and four USB slots, HDMI and composite video output, and a 3.5 mm phone jack for audio. Lower level output is provided by a number of GPIO pins which support common protocols like I²C. The B-models have an 8P8C Ethernet port and the Pi 3 has on board Wi-Fi 802.11n and Bluetooth.</w:t>
+        <w:t xml:space="preserve"> unit (GPU, a </w:t>
+      </w:r>
+      <w:r>
+        <w:rPr>
+          <w:rFonts w:ascii="Helvetica" w:eastAsia="Times New Roman" w:hAnsi="Helvetica" w:cs="Times New Roman"/>
+          <w:color w:val="252525"/>
+          <w:sz w:val="21"/>
+          <w:szCs w:val="21"/>
+          <w:shd w:val="clear" w:color="auto" w:fill="FFFFFF"/>
+        </w:rPr>
+        <w:t>Video Core</w:t>
+      </w:r>
+      <w:r>
+        <w:rPr>
+          <w:rFonts w:ascii="Helvetica" w:eastAsia="Times New Roman" w:hAnsi="Helvetica" w:cs="Times New Roman"/>
+          <w:color w:val="252525"/>
+          <w:sz w:val="21"/>
+          <w:szCs w:val="21"/>
+          <w:shd w:val="clear" w:color="auto" w:fill="FFFFFF"/>
+        </w:rPr>
+        <w:t xml:space="preserve"> IV). CPU speed ranges from 700 MHz to 1.2 GHz for the Pi 3 and on board memory range from 256 MB to 1 GB RAM. Secure Digital (SD) cards are used to store the operating system and program memory in either the SDHC or </w:t>
+      </w:r>
+      <w:r>
+        <w:rPr>
+          <w:rFonts w:ascii="Helvetica" w:eastAsia="Times New Roman" w:hAnsi="Helvetica" w:cs="Times New Roman"/>
+          <w:color w:val="252525"/>
+          <w:sz w:val="21"/>
+          <w:szCs w:val="21"/>
+          <w:shd w:val="clear" w:color="auto" w:fill="FFFFFF"/>
+        </w:rPr>
+        <w:t>MicroSD</w:t>
+      </w:r>
+      <w:r>
+        <w:rPr>
+          <w:rFonts w:ascii="Helvetica" w:eastAsia="Times New Roman" w:hAnsi="Helvetica" w:cs="Times New Roman"/>
+          <w:color w:val="252525"/>
+          <w:sz w:val="21"/>
+          <w:szCs w:val="21"/>
+          <w:shd w:val="clear" w:color="auto" w:fill="FFFFFF"/>
+        </w:rPr>
+        <w:t xml:space="preserve"> sizes. Most boards have between one and four USB slots, HDMI and composite video output, and a 3.5 mm phone jack for audio. Lower level output is provided by </w:t>
+      </w:r>
+      <w:r>
+        <w:rPr>
+          <w:rFonts w:ascii="Helvetica" w:eastAsia="Times New Roman" w:hAnsi="Helvetica" w:cs="Times New Roman"/>
+          <w:color w:val="252525"/>
+          <w:sz w:val="21"/>
+          <w:szCs w:val="21"/>
+          <w:shd w:val="clear" w:color="auto" w:fill="FFFFFF"/>
+        </w:rPr>
+        <w:t>several</w:t>
+      </w:r>
+      <w:r>
+        <w:rPr>
+          <w:rFonts w:ascii="Helvetica" w:eastAsia="Times New Roman" w:hAnsi="Helvetica" w:cs="Times New Roman"/>
+          <w:color w:val="252525"/>
+          <w:sz w:val="21"/>
+          <w:szCs w:val="21"/>
+          <w:shd w:val="clear" w:color="auto" w:fill="FFFFFF"/>
+        </w:rPr>
+        <w:t xml:space="preserve"> GPIO pins which support common protocols like I²C. The B-models have an 8P8C Ethernet port and the Pi 3 has on board Wi-Fi 802.11n and Bluetooth.</w:t>
       </w:r>
     </w:p>
     <w:p>
@@ -2974,7 +3105,27 @@
           <w:szCs w:val="21"/>
           <w:shd w:val="clear" w:color="auto" w:fill="FFFFFF"/>
         </w:rPr>
-        <w:t xml:space="preserve"> media center distributions.[8] It promotes Python and Scratch as the main programming language, with supp</w:t>
+        <w:t xml:space="preserve"> media center </w:t>
+      </w:r>
+      <w:r>
+        <w:rPr>
+          <w:rFonts w:ascii="Helvetica" w:eastAsia="Times New Roman" w:hAnsi="Helvetica" w:cs="Times New Roman"/>
+          <w:color w:val="252525"/>
+          <w:sz w:val="21"/>
+          <w:szCs w:val="21"/>
+          <w:shd w:val="clear" w:color="auto" w:fill="FFFFFF"/>
+        </w:rPr>
+        <w:t>distributions. [</w:t>
+      </w:r>
+      <w:r>
+        <w:rPr>
+          <w:rFonts w:ascii="Helvetica" w:eastAsia="Times New Roman" w:hAnsi="Helvetica" w:cs="Times New Roman"/>
+          <w:color w:val="252525"/>
+          <w:sz w:val="21"/>
+          <w:szCs w:val="21"/>
+          <w:shd w:val="clear" w:color="auto" w:fill="FFFFFF"/>
+        </w:rPr>
+        <w:t>8] It promotes Python and Scratch as the main programming language, with supp</w:t>
       </w:r>
       <w:r>
         <w:rPr>
@@ -3007,7 +3158,7 @@
       <w:pPr>
         <w:pStyle w:val="Heading1"/>
       </w:pPr>
-      <w:bookmarkStart w:id="3" w:name="_Toc358811531"/>
+      <w:bookmarkStart w:id="4" w:name="_Toc485700504"/>
       <w:r>
         <w:lastRenderedPageBreak/>
         <w:t>Support Repo</w:t>
@@ -3015,7 +3166,7 @@
       <w:r>
         <w:t xml:space="preserve"> – RPI_IOT_KERNEL</w:t>
       </w:r>
-      <w:bookmarkEnd w:id="3"/>
+      <w:bookmarkEnd w:id="4"/>
     </w:p>
     <w:p>
       <w:pPr>
@@ -3075,9 +3226,29 @@
           <w:szCs w:val="21"/>
           <w:shd w:val="clear" w:color="auto" w:fill="FFFFFF"/>
         </w:rPr>
-        <w:t xml:space="preserve">tools, kernel, scripts at a single repo. Just in case we missed it, you need to have an account created  on </w:t>
-      </w:r>
-      <w:hyperlink r:id="rId8" w:history="1">
+        <w:t xml:space="preserve">tools, kernel, scripts at a single repo. Just in case we missed it, you need to have an account </w:t>
+      </w:r>
+      <w:r>
+        <w:rPr>
+          <w:rFonts w:ascii="Helvetica" w:eastAsia="Times New Roman" w:hAnsi="Helvetica" w:cs="Times New Roman"/>
+          <w:color w:val="252525"/>
+          <w:sz w:val="21"/>
+          <w:szCs w:val="21"/>
+          <w:shd w:val="clear" w:color="auto" w:fill="FFFFFF"/>
+        </w:rPr>
+        <w:t>created on</w:t>
+      </w:r>
+      <w:r>
+        <w:rPr>
+          <w:rFonts w:ascii="Helvetica" w:eastAsia="Times New Roman" w:hAnsi="Helvetica" w:cs="Times New Roman"/>
+          <w:color w:val="252525"/>
+          <w:sz w:val="21"/>
+          <w:szCs w:val="21"/>
+          <w:shd w:val="clear" w:color="auto" w:fill="FFFFFF"/>
+        </w:rPr>
+        <w:t xml:space="preserve"> </w:t>
+      </w:r>
+      <w:hyperlink r:id="rId7" w:history="1">
         <w:r>
           <w:rPr>
             <w:rStyle w:val="Hyperlink"/>
@@ -3129,9 +3300,29 @@
           <w:szCs w:val="21"/>
           <w:shd w:val="clear" w:color="auto" w:fill="FFFFFF"/>
         </w:rPr>
-        <w:t xml:space="preserve">Git Repo Link :  </w:t>
-      </w:r>
-      <w:hyperlink r:id="rId9" w:history="1">
+        <w:t xml:space="preserve">Git Repo </w:t>
+      </w:r>
+      <w:r>
+        <w:rPr>
+          <w:rFonts w:ascii="Helvetica" w:eastAsia="Times New Roman" w:hAnsi="Helvetica" w:cs="Times New Roman"/>
+          <w:color w:val="252525"/>
+          <w:sz w:val="21"/>
+          <w:szCs w:val="21"/>
+          <w:shd w:val="clear" w:color="auto" w:fill="FFFFFF"/>
+        </w:rPr>
+        <w:t>Link:</w:t>
+      </w:r>
+      <w:r>
+        <w:rPr>
+          <w:rFonts w:ascii="Helvetica" w:eastAsia="Times New Roman" w:hAnsi="Helvetica" w:cs="Times New Roman"/>
+          <w:color w:val="252525"/>
+          <w:sz w:val="21"/>
+          <w:szCs w:val="21"/>
+          <w:shd w:val="clear" w:color="auto" w:fill="FFFFFF"/>
+        </w:rPr>
+        <w:t xml:space="preserve">  </w:t>
+      </w:r>
+      <w:hyperlink r:id="rId8" w:history="1">
         <w:r>
           <w:rPr>
             <w:rStyle w:val="Hyperlink"/>
@@ -3173,7 +3364,17 @@
           <w:szCs w:val="21"/>
           <w:shd w:val="clear" w:color="auto" w:fill="FFFFFF"/>
         </w:rPr>
-        <w:t>Create an empty folder and type in following command on shell prompt (and wait for few mins) :</w:t>
+        <w:t>Create an empty folder and type in following command on shell prompt (and wait for few mins</w:t>
+      </w:r>
+      <w:r>
+        <w:rPr>
+          <w:rFonts w:ascii="Helvetica" w:eastAsia="Times New Roman" w:hAnsi="Helvetica" w:cs="Times New Roman"/>
+          <w:color w:val="252525"/>
+          <w:sz w:val="21"/>
+          <w:szCs w:val="21"/>
+          <w:shd w:val="clear" w:color="auto" w:fill="FFFFFF"/>
+        </w:rPr>
+        <w:t>):</w:t>
       </w:r>
     </w:p>
     <w:p>
@@ -3247,7 +3448,37 @@
           <w:szCs w:val="21"/>
           <w:shd w:val="clear" w:color="auto" w:fill="FFFFFF"/>
         </w:rPr>
-        <w:t>Note : GIT is a pre-requisite to this step, hence, if GIT isn’t installed yet on you environment, execute the following command to install GIT on your system</w:t>
+        <w:t>Note:</w:t>
+      </w:r>
+      <w:r>
+        <w:rPr>
+          <w:rFonts w:ascii="Helvetica" w:eastAsia="Times New Roman" w:hAnsi="Helvetica" w:cs="Times New Roman"/>
+          <w:color w:val="252525"/>
+          <w:sz w:val="21"/>
+          <w:szCs w:val="21"/>
+          <w:shd w:val="clear" w:color="auto" w:fill="FFFFFF"/>
+        </w:rPr>
+        <w:t xml:space="preserve"> GIT is a pre-requisite to this step, hence, if GIT isn’t installed yet on </w:t>
+      </w:r>
+      <w:r>
+        <w:rPr>
+          <w:rFonts w:ascii="Helvetica" w:eastAsia="Times New Roman" w:hAnsi="Helvetica" w:cs="Times New Roman"/>
+          <w:color w:val="252525"/>
+          <w:sz w:val="21"/>
+          <w:szCs w:val="21"/>
+          <w:shd w:val="clear" w:color="auto" w:fill="FFFFFF"/>
+        </w:rPr>
+        <w:t>your</w:t>
+      </w:r>
+      <w:r>
+        <w:rPr>
+          <w:rFonts w:ascii="Helvetica" w:eastAsia="Times New Roman" w:hAnsi="Helvetica" w:cs="Times New Roman"/>
+          <w:color w:val="252525"/>
+          <w:sz w:val="21"/>
+          <w:szCs w:val="21"/>
+          <w:shd w:val="clear" w:color="auto" w:fill="FFFFFF"/>
+        </w:rPr>
+        <w:t xml:space="preserve"> environment, execute the following command to install GIT on your system</w:t>
       </w:r>
     </w:p>
     <w:p>
@@ -3448,14 +3679,14 @@
           <w:shd w:val="clear" w:color="auto" w:fill="FFFFFF"/>
         </w:rPr>
       </w:pPr>
-      <w:bookmarkStart w:id="4" w:name="_Toc358811532"/>
+      <w:bookmarkStart w:id="5" w:name="_Toc485700505"/>
       <w:r>
         <w:rPr>
           <w:shd w:val="clear" w:color="auto" w:fill="FFFFFF"/>
         </w:rPr>
         <w:t>FIRMWARE</w:t>
       </w:r>
-      <w:bookmarkEnd w:id="4"/>
+      <w:bookmarkEnd w:id="5"/>
     </w:p>
     <w:p>
       <w:r>
@@ -3475,14 +3706,14 @@
           <w:shd w:val="clear" w:color="auto" w:fill="FFFFFF"/>
         </w:rPr>
       </w:pPr>
-      <w:bookmarkStart w:id="5" w:name="_Toc358811533"/>
+      <w:bookmarkStart w:id="6" w:name="_Toc485700506"/>
       <w:r>
         <w:rPr>
           <w:shd w:val="clear" w:color="auto" w:fill="FFFFFF"/>
         </w:rPr>
         <w:t>LINUX</w:t>
       </w:r>
-      <w:bookmarkEnd w:id="5"/>
+      <w:bookmarkEnd w:id="6"/>
     </w:p>
     <w:p>
       <w:r>
@@ -3495,7 +3726,19 @@
         <w:t xml:space="preserve">RPi Linux 4.9.x kernel. This </w:t>
       </w:r>
       <w:r>
-        <w:t xml:space="preserve">kernel includes kernel modifications, scripts, drivers etc done for learning concepts which are detailed through out this book. </w:t>
+        <w:t xml:space="preserve">kernel includes kernel modifications, scripts, drivers </w:t>
+      </w:r>
+      <w:r>
+        <w:t>etc.</w:t>
+      </w:r>
+      <w:r>
+        <w:t xml:space="preserve"> done for learning concepts which are detailed </w:t>
+      </w:r>
+      <w:r>
+        <w:t>throughout</w:t>
+      </w:r>
+      <w:r>
+        <w:t xml:space="preserve"> this book. </w:t>
       </w:r>
     </w:p>
     <w:p/>
@@ -3506,12 +3749,14 @@
           <w:shd w:val="clear" w:color="auto" w:fill="FFFFFF"/>
         </w:rPr>
       </w:pPr>
+      <w:bookmarkStart w:id="7" w:name="_Toc485700507"/>
       <w:r>
         <w:rPr>
           <w:shd w:val="clear" w:color="auto" w:fill="FFFFFF"/>
         </w:rPr>
         <w:t>TOOLS</w:t>
       </w:r>
+      <w:bookmarkEnd w:id="7"/>
     </w:p>
     <w:p>
       <w:r>
@@ -3526,34 +3771,94 @@
           <w:shd w:val="clear" w:color="auto" w:fill="FFFFFF"/>
         </w:rPr>
       </w:pPr>
-      <w:bookmarkStart w:id="6" w:name="_Toc358811534"/>
+      <w:bookmarkStart w:id="8" w:name="_Toc485700508"/>
       <w:r>
         <w:rPr>
           <w:shd w:val="clear" w:color="auto" w:fill="FFFFFF"/>
         </w:rPr>
         <w:t>SUPPORT</w:t>
       </w:r>
-      <w:bookmarkEnd w:id="6"/>
-    </w:p>
-    <w:p>
-      <w:pPr>
-        <w:rPr>
-          <w:rFonts w:ascii="Helvetica" w:eastAsia="Times New Roman" w:hAnsi="Helvetica" w:cs="Times New Roman"/>
-          <w:color w:val="252525"/>
-          <w:sz w:val="21"/>
-          <w:szCs w:val="21"/>
-          <w:shd w:val="clear" w:color="auto" w:fill="FFFFFF"/>
-        </w:rPr>
-      </w:pPr>
-      <w:r>
-        <w:rPr>
-          <w:rFonts w:ascii="Helvetica" w:eastAsia="Times New Roman" w:hAnsi="Helvetica" w:cs="Times New Roman"/>
-          <w:color w:val="252525"/>
-          <w:sz w:val="21"/>
-          <w:szCs w:val="21"/>
-          <w:shd w:val="clear" w:color="auto" w:fill="FFFFFF"/>
-        </w:rPr>
-        <w:t xml:space="preserve">All the support files , misc scripts, that will assist you through out this book are added in this folder. </w:t>
+      <w:bookmarkEnd w:id="8"/>
+    </w:p>
+    <w:p>
+      <w:pPr>
+        <w:rPr>
+          <w:rFonts w:ascii="Helvetica" w:eastAsia="Times New Roman" w:hAnsi="Helvetica" w:cs="Times New Roman"/>
+          <w:color w:val="252525"/>
+          <w:sz w:val="21"/>
+          <w:szCs w:val="21"/>
+          <w:shd w:val="clear" w:color="auto" w:fill="FFFFFF"/>
+        </w:rPr>
+      </w:pPr>
+      <w:r>
+        <w:rPr>
+          <w:rFonts w:ascii="Helvetica" w:eastAsia="Times New Roman" w:hAnsi="Helvetica" w:cs="Times New Roman"/>
+          <w:color w:val="252525"/>
+          <w:sz w:val="21"/>
+          <w:szCs w:val="21"/>
+          <w:shd w:val="clear" w:color="auto" w:fill="FFFFFF"/>
+        </w:rPr>
+        <w:t xml:space="preserve">All the support </w:t>
+      </w:r>
+      <w:r>
+        <w:rPr>
+          <w:rFonts w:ascii="Helvetica" w:eastAsia="Times New Roman" w:hAnsi="Helvetica" w:cs="Times New Roman"/>
+          <w:color w:val="252525"/>
+          <w:sz w:val="21"/>
+          <w:szCs w:val="21"/>
+          <w:shd w:val="clear" w:color="auto" w:fill="FFFFFF"/>
+        </w:rPr>
+        <w:t>files,</w:t>
+      </w:r>
+      <w:r>
+        <w:rPr>
+          <w:rFonts w:ascii="Helvetica" w:eastAsia="Times New Roman" w:hAnsi="Helvetica" w:cs="Times New Roman"/>
+          <w:color w:val="252525"/>
+          <w:sz w:val="21"/>
+          <w:szCs w:val="21"/>
+          <w:shd w:val="clear" w:color="auto" w:fill="FFFFFF"/>
+        </w:rPr>
+        <w:t xml:space="preserve"> </w:t>
+      </w:r>
+      <w:r>
+        <w:rPr>
+          <w:rFonts w:ascii="Helvetica" w:eastAsia="Times New Roman" w:hAnsi="Helvetica" w:cs="Times New Roman"/>
+          <w:color w:val="252525"/>
+          <w:sz w:val="21"/>
+          <w:szCs w:val="21"/>
+          <w:shd w:val="clear" w:color="auto" w:fill="FFFFFF"/>
+        </w:rPr>
+        <w:t>misc.</w:t>
+      </w:r>
+      <w:r>
+        <w:rPr>
+          <w:rFonts w:ascii="Helvetica" w:eastAsia="Times New Roman" w:hAnsi="Helvetica" w:cs="Times New Roman"/>
+          <w:color w:val="252525"/>
+          <w:sz w:val="21"/>
+          <w:szCs w:val="21"/>
+          <w:shd w:val="clear" w:color="auto" w:fill="FFFFFF"/>
+        </w:rPr>
+        <w:t xml:space="preserve"> scripts, that will assist you </w:t>
+      </w:r>
+      <w:r>
+        <w:rPr>
+          <w:rFonts w:ascii="Helvetica" w:eastAsia="Times New Roman" w:hAnsi="Helvetica" w:cs="Times New Roman"/>
+          <w:color w:val="252525"/>
+          <w:sz w:val="21"/>
+          <w:szCs w:val="21"/>
+          <w:shd w:val="clear" w:color="auto" w:fill="FFFFFF"/>
+        </w:rPr>
+        <w:t>throughout</w:t>
+      </w:r>
+      <w:r>
+        <w:rPr>
+          <w:rFonts w:ascii="Helvetica" w:eastAsia="Times New Roman" w:hAnsi="Helvetica" w:cs="Times New Roman"/>
+          <w:color w:val="252525"/>
+          <w:sz w:val="21"/>
+          <w:szCs w:val="21"/>
+          <w:shd w:val="clear" w:color="auto" w:fill="FFFFFF"/>
+        </w:rPr>
+        <w:t xml:space="preserve"> this book are added in this folder. </w:t>
       </w:r>
     </w:p>
     <w:p>
@@ -3602,7 +3907,7 @@
       <w:pPr>
         <w:pStyle w:val="Heading1"/>
       </w:pPr>
-      <w:bookmarkStart w:id="7" w:name="_Toc358811535"/>
+      <w:bookmarkStart w:id="9" w:name="_Toc485700509"/>
       <w:r>
         <w:lastRenderedPageBreak/>
         <w:t>Preparing</w:t>
@@ -3610,7 +3915,7 @@
       <w:r>
         <w:t xml:space="preserve"> Raspberry Pi for First Boot</w:t>
       </w:r>
-      <w:bookmarkEnd w:id="7"/>
+      <w:bookmarkEnd w:id="9"/>
     </w:p>
     <w:p>
       <w:pPr>
@@ -3644,7 +3949,7 @@
           <w:lang w:val="en-IN"/>
         </w:rPr>
       </w:pPr>
-      <w:bookmarkStart w:id="8" w:name="_Toc358811536"/>
+      <w:bookmarkStart w:id="10" w:name="_Toc485700510"/>
       <w:r>
         <w:rPr>
           <w:shd w:val="clear" w:color="auto" w:fill="FFFFFF"/>
@@ -3652,7 +3957,7 @@
         </w:rPr>
         <w:t>Hardware Requirements</w:t>
       </w:r>
-      <w:bookmarkEnd w:id="8"/>
+      <w:bookmarkEnd w:id="10"/>
     </w:p>
     <w:p>
       <w:pPr>
@@ -3663,7 +3968,13 @@
         </w:numPr>
       </w:pPr>
       <w:r>
-        <w:t>Raspberry Pi (ofcourse absolute yes!!)</w:t>
+        <w:t>Raspberry Pi (</w:t>
+      </w:r>
+      <w:r>
+        <w:t>of course</w:t>
+      </w:r>
+      <w:r>
+        <w:t xml:space="preserve"> absolute yes!!)</w:t>
       </w:r>
     </w:p>
     <w:p>
@@ -3904,11 +4215,11 @@
       <w:pPr>
         <w:pStyle w:val="Heading2"/>
       </w:pPr>
-      <w:bookmarkStart w:id="9" w:name="_Toc358811537"/>
+      <w:bookmarkStart w:id="11" w:name="_Toc485700511"/>
       <w:r>
         <w:t>Install Raspbian on Your Pi and Connect to It Over SSH</w:t>
       </w:r>
-      <w:bookmarkEnd w:id="9"/>
+      <w:bookmarkEnd w:id="11"/>
     </w:p>
     <w:p>
       <w:pPr>
@@ -4152,7 +4463,7 @@
         </w:rPr>
         <w:t xml:space="preserve"> / NOOBS Lite [ </w:t>
       </w:r>
-      <w:hyperlink r:id="rId10" w:history="1">
+      <w:hyperlink r:id="rId9" w:history="1">
         <w:r>
           <w:rPr>
             <w:rStyle w:val="Hyperlink"/>
@@ -4204,7 +4515,7 @@
         </w:rPr>
         <w:t xml:space="preserve">Raspbian Lite / Pixel [ </w:t>
       </w:r>
-      <w:hyperlink r:id="rId11" w:history="1">
+      <w:hyperlink r:id="rId10" w:history="1">
         <w:r>
           <w:rPr>
             <w:rStyle w:val="Hyperlink"/>
@@ -4327,7 +4638,7 @@
           <w:shd w:val="clear" w:color="auto" w:fill="FFFFFF"/>
           <w:lang w:val="en-IN"/>
         </w:rPr>
-        <w:t>via the following default credentials</w:t>
+        <w:t xml:space="preserve">via the following default </w:t>
       </w:r>
       <w:r>
         <w:rPr>
@@ -4338,7 +4649,7 @@
           <w:shd w:val="clear" w:color="auto" w:fill="FFFFFF"/>
           <w:lang w:val="en-IN"/>
         </w:rPr>
-        <w:t xml:space="preserve"> :</w:t>
+        <w:t>credentials:</w:t>
       </w:r>
     </w:p>
     <w:p>
@@ -4361,7 +4672,7 @@
           <w:shd w:val="clear" w:color="auto" w:fill="FFFFFF"/>
           <w:lang w:val="en-IN"/>
         </w:rPr>
-        <w:t>U</w:t>
+        <w:t>Username:</w:t>
       </w:r>
       <w:r>
         <w:rPr>
@@ -4372,7 +4683,7 @@
           <w:shd w:val="clear" w:color="auto" w:fill="FFFFFF"/>
           <w:lang w:val="en-IN"/>
         </w:rPr>
-        <w:t xml:space="preserve">sername : </w:t>
+        <w:t xml:space="preserve"> </w:t>
       </w:r>
       <w:r>
         <w:rPr>
@@ -4430,7 +4741,7 @@
           <w:shd w:val="clear" w:color="auto" w:fill="FFFFFF"/>
           <w:lang w:val="en-IN"/>
         </w:rPr>
-        <w:t xml:space="preserve">Password : </w:t>
+        <w:t>Password:</w:t>
       </w:r>
       <w:r>
         <w:rPr>
@@ -4441,8 +4752,7 @@
           <w:shd w:val="clear" w:color="auto" w:fill="FFFFFF"/>
           <w:lang w:val="en-IN"/>
         </w:rPr>
-        <w:tab/>
-        <w:t>raspberry</w:t>
+        <w:t xml:space="preserve"> </w:t>
       </w:r>
       <w:r>
         <w:rPr>
@@ -4454,11 +4764,9 @@
           <w:lang w:val="en-IN"/>
         </w:rPr>
         <w:tab/>
-        <w:t>(Default)</w:t>
-      </w:r>
-    </w:p>
-    <w:p>
-      <w:pPr>
+        <w:t>raspberry</w:t>
+      </w:r>
+      <w:r>
         <w:rPr>
           <w:rFonts w:ascii="Helvetica" w:eastAsia="Times New Roman" w:hAnsi="Helvetica" w:cs="Times New Roman"/>
           <w:color w:val="222222"/>
@@ -4467,7 +4775,9 @@
           <w:shd w:val="clear" w:color="auto" w:fill="FFFFFF"/>
           <w:lang w:val="en-IN"/>
         </w:rPr>
-      </w:pPr>
+        <w:tab/>
+        <w:t>(Default)</w:t>
+      </w:r>
     </w:p>
     <w:p>
       <w:pPr>
@@ -4480,7 +4790,9 @@
           <w:lang w:val="en-IN"/>
         </w:rPr>
       </w:pPr>
-      <w:r>
+    </w:p>
+    <w:p>
+      <w:pPr>
         <w:rPr>
           <w:rFonts w:ascii="Helvetica" w:eastAsia="Times New Roman" w:hAnsi="Helvetica" w:cs="Times New Roman"/>
           <w:color w:val="222222"/>
@@ -4489,7 +4801,28 @@
           <w:shd w:val="clear" w:color="auto" w:fill="FFFFFF"/>
           <w:lang w:val="en-IN"/>
         </w:rPr>
-        <w:t xml:space="preserve">Note : You would need keyboard + HDMI monitor for first time login, since SSH is </w:t>
+      </w:pPr>
+      <w:r>
+        <w:rPr>
+          <w:rFonts w:ascii="Helvetica" w:eastAsia="Times New Roman" w:hAnsi="Helvetica" w:cs="Times New Roman"/>
+          <w:color w:val="222222"/>
+          <w:sz w:val="22"/>
+          <w:szCs w:val="22"/>
+          <w:shd w:val="clear" w:color="auto" w:fill="FFFFFF"/>
+          <w:lang w:val="en-IN"/>
+        </w:rPr>
+        <w:t>Note:</w:t>
+      </w:r>
+      <w:r>
+        <w:rPr>
+          <w:rFonts w:ascii="Helvetica" w:eastAsia="Times New Roman" w:hAnsi="Helvetica" w:cs="Times New Roman"/>
+          <w:color w:val="222222"/>
+          <w:sz w:val="22"/>
+          <w:szCs w:val="22"/>
+          <w:shd w:val="clear" w:color="auto" w:fill="FFFFFF"/>
+          <w:lang w:val="en-IN"/>
+        </w:rPr>
+        <w:t xml:space="preserve"> You would need keyboard + HDMI monitor for first time login, since SSH is </w:t>
       </w:r>
       <w:r>
         <w:rPr>
@@ -4581,7 +4914,7 @@
           <w:shd w:val="clear" w:color="auto" w:fill="FFFFFF"/>
           <w:lang w:val="en-IN"/>
         </w:rPr>
-        <w:t xml:space="preserve">development on OS front, and a number of Third party vendors have also come up with </w:t>
+        <w:t xml:space="preserve">development on OS front, and </w:t>
       </w:r>
       <w:r>
         <w:rPr>
@@ -4592,11 +4925,9 @@
           <w:shd w:val="clear" w:color="auto" w:fill="FFFFFF"/>
           <w:lang w:val="en-IN"/>
         </w:rPr>
-        <w:t>charming Linux distros apart from Noobs and Raspbian. In case you are in a mood to experiment, choose one variant that suits your tastebuds from the section that follows on Third Party OS Images.</w:t>
-      </w:r>
-    </w:p>
-    <w:p>
-      <w:pPr>
+        <w:t>several</w:t>
+      </w:r>
+      <w:r>
         <w:rPr>
           <w:rFonts w:ascii="Helvetica" w:eastAsia="Times New Roman" w:hAnsi="Helvetica" w:cs="Times New Roman"/>
           <w:color w:val="222222"/>
@@ -4605,7 +4936,8 @@
           <w:shd w:val="clear" w:color="auto" w:fill="FFFFFF"/>
           <w:lang w:val="en-IN"/>
         </w:rPr>
-      </w:pPr>
+        <w:t xml:space="preserve"> </w:t>
+      </w:r>
       <w:r>
         <w:rPr>
           <w:rFonts w:ascii="Helvetica" w:eastAsia="Times New Roman" w:hAnsi="Helvetica" w:cs="Times New Roman"/>
@@ -4615,11 +4947,9 @@
           <w:shd w:val="clear" w:color="auto" w:fill="FFFFFF"/>
           <w:lang w:val="en-IN"/>
         </w:rPr>
-        <w:br w:type="page"/>
-      </w:r>
-    </w:p>
-    <w:p>
-      <w:pPr>
+        <w:t>Third-party</w:t>
+      </w:r>
+      <w:r>
         <w:rPr>
           <w:rFonts w:ascii="Helvetica" w:eastAsia="Times New Roman" w:hAnsi="Helvetica" w:cs="Times New Roman"/>
           <w:color w:val="222222"/>
@@ -4628,91 +4958,9 @@
           <w:shd w:val="clear" w:color="auto" w:fill="FFFFFF"/>
           <w:lang w:val="en-IN"/>
         </w:rPr>
-      </w:pPr>
-    </w:p>
-    <w:p>
-      <w:pPr>
-        <w:pStyle w:val="Heading2"/>
-        <w:rPr>
-          <w:shd w:val="clear" w:color="auto" w:fill="FFFFFF"/>
-          <w:lang w:val="en-IN"/>
-        </w:rPr>
-      </w:pPr>
-      <w:bookmarkStart w:id="10" w:name="_Toc358811538"/>
-      <w:r>
-        <w:rPr>
-          <w:shd w:val="clear" w:color="auto" w:fill="FFFFFF"/>
-          <w:lang w:val="en-IN"/>
-        </w:rPr>
-        <w:t>T</w:t>
-      </w:r>
-      <w:r>
-        <w:rPr>
-          <w:shd w:val="clear" w:color="auto" w:fill="FFFFFF"/>
-          <w:lang w:val="en-IN"/>
-        </w:rPr>
-        <w:t>hird</w:t>
-      </w:r>
-      <w:r>
-        <w:rPr>
-          <w:shd w:val="clear" w:color="auto" w:fill="FFFFFF"/>
-          <w:lang w:val="en-IN"/>
-        </w:rPr>
-        <w:t xml:space="preserve"> P</w:t>
-      </w:r>
-      <w:r>
-        <w:rPr>
-          <w:shd w:val="clear" w:color="auto" w:fill="FFFFFF"/>
-          <w:lang w:val="en-IN"/>
-        </w:rPr>
-        <w:t>arty</w:t>
-      </w:r>
-      <w:r>
-        <w:rPr>
-          <w:shd w:val="clear" w:color="auto" w:fill="FFFFFF"/>
-          <w:lang w:val="en-IN"/>
-        </w:rPr>
-        <w:t xml:space="preserve"> O</w:t>
-      </w:r>
-      <w:r>
-        <w:rPr>
-          <w:shd w:val="clear" w:color="auto" w:fill="FFFFFF"/>
-          <w:lang w:val="en-IN"/>
-        </w:rPr>
-        <w:t>perating</w:t>
-      </w:r>
-      <w:r>
-        <w:rPr>
-          <w:shd w:val="clear" w:color="auto" w:fill="FFFFFF"/>
-          <w:lang w:val="en-IN"/>
-        </w:rPr>
-        <w:t xml:space="preserve"> S</w:t>
-      </w:r>
-      <w:r>
-        <w:rPr>
-          <w:shd w:val="clear" w:color="auto" w:fill="FFFFFF"/>
-          <w:lang w:val="en-IN"/>
-        </w:rPr>
-        <w:t>ystem</w:t>
-      </w:r>
-      <w:r>
-        <w:rPr>
-          <w:shd w:val="clear" w:color="auto" w:fill="FFFFFF"/>
-          <w:lang w:val="en-IN"/>
-        </w:rPr>
-        <w:t xml:space="preserve"> I</w:t>
-      </w:r>
-      <w:r>
-        <w:rPr>
-          <w:shd w:val="clear" w:color="auto" w:fill="FFFFFF"/>
-          <w:lang w:val="en-IN"/>
-        </w:rPr>
-        <w:t>mages</w:t>
-      </w:r>
-      <w:bookmarkEnd w:id="10"/>
-    </w:p>
-    <w:p>
-      <w:pPr>
+        <w:t xml:space="preserve"> vendors have also come up with </w:t>
+      </w:r>
+      <w:r>
         <w:rPr>
           <w:rFonts w:ascii="Helvetica" w:eastAsia="Times New Roman" w:hAnsi="Helvetica" w:cs="Times New Roman"/>
           <w:color w:val="222222"/>
@@ -4721,10 +4969,9 @@
           <w:shd w:val="clear" w:color="auto" w:fill="FFFFFF"/>
           <w:lang w:val="en-IN"/>
         </w:rPr>
-      </w:pPr>
-    </w:p>
-    <w:p>
-      <w:pPr>
+        <w:t xml:space="preserve">charming Linux distros apart from Noobs and Raspbian. In case you are in a mood to experiment, choose one variant that suits your </w:t>
+      </w:r>
+      <w:r>
         <w:rPr>
           <w:rFonts w:ascii="Helvetica" w:eastAsia="Times New Roman" w:hAnsi="Helvetica" w:cs="Times New Roman"/>
           <w:color w:val="222222"/>
@@ -4733,7 +4980,8 @@
           <w:shd w:val="clear" w:color="auto" w:fill="FFFFFF"/>
           <w:lang w:val="en-IN"/>
         </w:rPr>
-      </w:pPr>
+        <w:t>taste buds</w:t>
+      </w:r>
       <w:r>
         <w:rPr>
           <w:rFonts w:ascii="Helvetica" w:eastAsia="Times New Roman" w:hAnsi="Helvetica" w:cs="Times New Roman"/>
@@ -4743,7 +4991,202 @@
           <w:shd w:val="clear" w:color="auto" w:fill="FFFFFF"/>
           <w:lang w:val="en-IN"/>
         </w:rPr>
-        <w:t xml:space="preserve">You may be interested in trying the following distros for Raspberry Pi , in addition to the ones mentioned above : </w:t>
+        <w:t xml:space="preserve"> from the section that follows on Third Party OS Images.</w:t>
+      </w:r>
+    </w:p>
+    <w:p>
+      <w:pPr>
+        <w:rPr>
+          <w:rFonts w:ascii="Helvetica" w:eastAsia="Times New Roman" w:hAnsi="Helvetica" w:cs="Times New Roman"/>
+          <w:color w:val="222222"/>
+          <w:sz w:val="22"/>
+          <w:szCs w:val="22"/>
+          <w:shd w:val="clear" w:color="auto" w:fill="FFFFFF"/>
+          <w:lang w:val="en-IN"/>
+        </w:rPr>
+      </w:pPr>
+      <w:r>
+        <w:rPr>
+          <w:rFonts w:ascii="Helvetica" w:eastAsia="Times New Roman" w:hAnsi="Helvetica" w:cs="Times New Roman"/>
+          <w:color w:val="222222"/>
+          <w:sz w:val="22"/>
+          <w:szCs w:val="22"/>
+          <w:shd w:val="clear" w:color="auto" w:fill="FFFFFF"/>
+          <w:lang w:val="en-IN"/>
+        </w:rPr>
+        <w:br w:type="page"/>
+      </w:r>
+    </w:p>
+    <w:p>
+      <w:pPr>
+        <w:rPr>
+          <w:rFonts w:ascii="Helvetica" w:eastAsia="Times New Roman" w:hAnsi="Helvetica" w:cs="Times New Roman"/>
+          <w:color w:val="222222"/>
+          <w:sz w:val="22"/>
+          <w:szCs w:val="22"/>
+          <w:shd w:val="clear" w:color="auto" w:fill="FFFFFF"/>
+          <w:lang w:val="en-IN"/>
+        </w:rPr>
+      </w:pPr>
+    </w:p>
+    <w:p>
+      <w:pPr>
+        <w:pStyle w:val="Heading2"/>
+        <w:rPr>
+          <w:shd w:val="clear" w:color="auto" w:fill="FFFFFF"/>
+          <w:lang w:val="en-IN"/>
+        </w:rPr>
+      </w:pPr>
+      <w:bookmarkStart w:id="12" w:name="_Toc485700512"/>
+      <w:r>
+        <w:rPr>
+          <w:shd w:val="clear" w:color="auto" w:fill="FFFFFF"/>
+          <w:lang w:val="en-IN"/>
+        </w:rPr>
+        <w:t>T</w:t>
+      </w:r>
+      <w:r>
+        <w:rPr>
+          <w:shd w:val="clear" w:color="auto" w:fill="FFFFFF"/>
+          <w:lang w:val="en-IN"/>
+        </w:rPr>
+        <w:t>hird</w:t>
+      </w:r>
+      <w:r>
+        <w:rPr>
+          <w:shd w:val="clear" w:color="auto" w:fill="FFFFFF"/>
+          <w:lang w:val="en-IN"/>
+        </w:rPr>
+        <w:t xml:space="preserve"> P</w:t>
+      </w:r>
+      <w:r>
+        <w:rPr>
+          <w:shd w:val="clear" w:color="auto" w:fill="FFFFFF"/>
+          <w:lang w:val="en-IN"/>
+        </w:rPr>
+        <w:t>arty</w:t>
+      </w:r>
+      <w:r>
+        <w:rPr>
+          <w:shd w:val="clear" w:color="auto" w:fill="FFFFFF"/>
+          <w:lang w:val="en-IN"/>
+        </w:rPr>
+        <w:t xml:space="preserve"> O</w:t>
+      </w:r>
+      <w:r>
+        <w:rPr>
+          <w:shd w:val="clear" w:color="auto" w:fill="FFFFFF"/>
+          <w:lang w:val="en-IN"/>
+        </w:rPr>
+        <w:t>perating</w:t>
+      </w:r>
+      <w:r>
+        <w:rPr>
+          <w:shd w:val="clear" w:color="auto" w:fill="FFFFFF"/>
+          <w:lang w:val="en-IN"/>
+        </w:rPr>
+        <w:t xml:space="preserve"> S</w:t>
+      </w:r>
+      <w:r>
+        <w:rPr>
+          <w:shd w:val="clear" w:color="auto" w:fill="FFFFFF"/>
+          <w:lang w:val="en-IN"/>
+        </w:rPr>
+        <w:t>ystem</w:t>
+      </w:r>
+      <w:r>
+        <w:rPr>
+          <w:shd w:val="clear" w:color="auto" w:fill="FFFFFF"/>
+          <w:lang w:val="en-IN"/>
+        </w:rPr>
+        <w:t xml:space="preserve"> I</w:t>
+      </w:r>
+      <w:r>
+        <w:rPr>
+          <w:shd w:val="clear" w:color="auto" w:fill="FFFFFF"/>
+          <w:lang w:val="en-IN"/>
+        </w:rPr>
+        <w:t>mages</w:t>
+      </w:r>
+      <w:bookmarkEnd w:id="12"/>
+    </w:p>
+    <w:p>
+      <w:pPr>
+        <w:rPr>
+          <w:rFonts w:ascii="Helvetica" w:eastAsia="Times New Roman" w:hAnsi="Helvetica" w:cs="Times New Roman"/>
+          <w:color w:val="222222"/>
+          <w:sz w:val="22"/>
+          <w:szCs w:val="22"/>
+          <w:shd w:val="clear" w:color="auto" w:fill="FFFFFF"/>
+          <w:lang w:val="en-IN"/>
+        </w:rPr>
+      </w:pPr>
+    </w:p>
+    <w:p>
+      <w:pPr>
+        <w:rPr>
+          <w:rFonts w:ascii="Helvetica" w:eastAsia="Times New Roman" w:hAnsi="Helvetica" w:cs="Times New Roman"/>
+          <w:color w:val="222222"/>
+          <w:sz w:val="22"/>
+          <w:szCs w:val="22"/>
+          <w:shd w:val="clear" w:color="auto" w:fill="FFFFFF"/>
+          <w:lang w:val="en-IN"/>
+        </w:rPr>
+      </w:pPr>
+      <w:r>
+        <w:rPr>
+          <w:rFonts w:ascii="Helvetica" w:eastAsia="Times New Roman" w:hAnsi="Helvetica" w:cs="Times New Roman"/>
+          <w:color w:val="222222"/>
+          <w:sz w:val="22"/>
+          <w:szCs w:val="22"/>
+          <w:shd w:val="clear" w:color="auto" w:fill="FFFFFF"/>
+          <w:lang w:val="en-IN"/>
+        </w:rPr>
+        <w:t xml:space="preserve">You may be interested in trying the following distros for Raspberry </w:t>
+      </w:r>
+      <w:r>
+        <w:rPr>
+          <w:rFonts w:ascii="Helvetica" w:eastAsia="Times New Roman" w:hAnsi="Helvetica" w:cs="Times New Roman"/>
+          <w:color w:val="222222"/>
+          <w:sz w:val="22"/>
+          <w:szCs w:val="22"/>
+          <w:shd w:val="clear" w:color="auto" w:fill="FFFFFF"/>
+          <w:lang w:val="en-IN"/>
+        </w:rPr>
+        <w:t>Pi,</w:t>
+      </w:r>
+      <w:r>
+        <w:rPr>
+          <w:rFonts w:ascii="Helvetica" w:eastAsia="Times New Roman" w:hAnsi="Helvetica" w:cs="Times New Roman"/>
+          <w:color w:val="222222"/>
+          <w:sz w:val="22"/>
+          <w:szCs w:val="22"/>
+          <w:shd w:val="clear" w:color="auto" w:fill="FFFFFF"/>
+          <w:lang w:val="en-IN"/>
+        </w:rPr>
+        <w:t xml:space="preserve"> in addition to the ones mentioned </w:t>
+      </w:r>
+      <w:r>
+        <w:rPr>
+          <w:rFonts w:ascii="Helvetica" w:eastAsia="Times New Roman" w:hAnsi="Helvetica" w:cs="Times New Roman"/>
+          <w:color w:val="222222"/>
+          <w:sz w:val="22"/>
+          <w:szCs w:val="22"/>
+          <w:shd w:val="clear" w:color="auto" w:fill="FFFFFF"/>
+          <w:lang w:val="en-IN"/>
+        </w:rPr>
+        <w:t>above:</w:t>
+      </w:r>
+      <w:r>
+        <w:rPr>
+          <w:rFonts w:ascii="Helvetica" w:eastAsia="Times New Roman" w:hAnsi="Helvetica" w:cs="Times New Roman"/>
+          <w:color w:val="222222"/>
+          <w:sz w:val="22"/>
+          <w:szCs w:val="22"/>
+          <w:shd w:val="clear" w:color="auto" w:fill="FFFFFF"/>
+          <w:lang w:val="en-IN"/>
+        </w:rPr>
+        <w:t xml:space="preserve"> </w:t>
       </w:r>
     </w:p>
     <w:p>
@@ -4784,7 +5227,7 @@
         </w:rPr>
         <w:t xml:space="preserve">   [ </w:t>
       </w:r>
-      <w:hyperlink r:id="rId12" w:history="1">
+      <w:hyperlink r:id="rId11" w:history="1">
         <w:r>
           <w:rPr>
             <w:rStyle w:val="Hyperlink"/>
@@ -4858,7 +5301,7 @@
         </w:rPr>
         <w:t xml:space="preserve"> </w:t>
       </w:r>
-      <w:hyperlink r:id="rId13" w:history="1">
+      <w:hyperlink r:id="rId12" w:history="1">
         <w:r>
           <w:rPr>
             <w:rStyle w:val="Hyperlink"/>
@@ -4910,7 +5353,7 @@
         </w:rPr>
         <w:t xml:space="preserve">Windows 10 IOT Core [ </w:t>
       </w:r>
-      <w:hyperlink r:id="rId14" w:history="1">
+      <w:hyperlink r:id="rId13" w:history="1">
         <w:r>
           <w:rPr>
             <w:rStyle w:val="Hyperlink"/>
@@ -4962,7 +5405,7 @@
         </w:rPr>
         <w:t xml:space="preserve">OSMC – Open Source Media Center [ </w:t>
       </w:r>
-      <w:hyperlink r:id="rId15" w:history="1">
+      <w:hyperlink r:id="rId14" w:history="1">
         <w:r>
           <w:rPr>
             <w:rStyle w:val="Hyperlink"/>
@@ -5014,7 +5457,7 @@
         </w:rPr>
         <w:t xml:space="preserve">LibreELEC [ </w:t>
       </w:r>
-      <w:hyperlink r:id="rId16" w:history="1">
+      <w:hyperlink r:id="rId15" w:history="1">
         <w:r>
           <w:rPr>
             <w:rStyle w:val="Hyperlink"/>
@@ -5066,7 +5509,7 @@
         </w:rPr>
         <w:t xml:space="preserve">PiNet – Centralized Raspberry Pi Classroom [ </w:t>
       </w:r>
-      <w:hyperlink r:id="rId17" w:history="1">
+      <w:hyperlink r:id="rId16" w:history="1">
         <w:r>
           <w:rPr>
             <w:rStyle w:val="Hyperlink"/>
@@ -5118,7 +5561,7 @@
         </w:rPr>
         <w:t xml:space="preserve">RISC OS [ </w:t>
       </w:r>
-      <w:hyperlink r:id="rId18" w:history="1">
+      <w:hyperlink r:id="rId17" w:history="1">
         <w:r>
           <w:rPr>
             <w:rStyle w:val="Hyperlink"/>
@@ -5170,7 +5613,7 @@
         </w:rPr>
         <w:t xml:space="preserve">Rpi Weather Station [ </w:t>
       </w:r>
-      <w:hyperlink r:id="rId19" w:history="1">
+      <w:hyperlink r:id="rId18" w:history="1">
         <w:r>
           <w:rPr>
             <w:rStyle w:val="Hyperlink"/>
@@ -5232,18 +5675,36 @@
       <w:pPr>
         <w:pStyle w:val="Heading2"/>
       </w:pPr>
-      <w:bookmarkStart w:id="11" w:name="_Toc358811539"/>
+      <w:bookmarkStart w:id="13" w:name="_Toc485700513"/>
       <w:r>
         <w:t>Image Flashing Softwares</w:t>
       </w:r>
-      <w:bookmarkEnd w:id="11"/>
+      <w:bookmarkEnd w:id="13"/>
     </w:p>
     <w:p>
       <w:pPr>
         <w:jc w:val="both"/>
       </w:pPr>
       <w:r>
-        <w:t>To flash / burn above OS images to memory card, we need certain specialized softwares that takes OS Image file as input , converts them into a format that is understandable by target board, and finally copy the contents onto the memory card.</w:t>
+        <w:t>To flash / burn above OS images to memory card, we need certain specialized software</w:t>
+      </w:r>
+      <w:r>
+        <w:t>(</w:t>
+      </w:r>
+      <w:r>
+        <w:t>s</w:t>
+      </w:r>
+      <w:r>
+        <w:t>)</w:t>
+      </w:r>
+      <w:r>
+        <w:t xml:space="preserve"> that takes OS Image file as </w:t>
+      </w:r>
+      <w:r>
+        <w:t>input,</w:t>
+      </w:r>
+      <w:r>
+        <w:t xml:space="preserve"> converts them into a format that is understandable by target board, and finally copy the contents onto the memory card.</w:t>
       </w:r>
     </w:p>
     <w:p>
@@ -5256,7 +5717,10 @@
         <w:jc w:val="both"/>
       </w:pPr>
       <w:r>
-        <w:t>Follwing are the list of various softwares that can be used to burn RPi OS images onto memory card.</w:t>
+        <w:t>Following</w:t>
+      </w:r>
+      <w:r>
+        <w:t xml:space="preserve"> are the list of various softwares that can be used to burn RPi OS images onto memory card.</w:t>
       </w:r>
     </w:p>
     <w:p/>
@@ -5496,15 +5960,21 @@
       <w:pPr>
         <w:pStyle w:val="Heading1"/>
       </w:pPr>
-      <w:bookmarkStart w:id="12" w:name="_Toc358811540"/>
+      <w:bookmarkStart w:id="14" w:name="_Toc485700514"/>
       <w:r>
         <w:lastRenderedPageBreak/>
-        <w:t>Step By Step Guide</w:t>
+        <w:t xml:space="preserve">Step </w:t>
+      </w:r>
+      <w:r>
+        <w:t>by</w:t>
+      </w:r>
+      <w:r>
+        <w:t xml:space="preserve"> Step Guide</w:t>
       </w:r>
       <w:r>
         <w:t xml:space="preserve"> (Building Custom Linux Kernel)</w:t>
       </w:r>
-      <w:bookmarkEnd w:id="12"/>
+      <w:bookmarkEnd w:id="14"/>
     </w:p>
     <w:p/>
     <w:p>
@@ -5527,13 +5997,31 @@
         <w:t xml:space="preserve"> as depicted on various websites</w:t>
       </w:r>
       <w:r>
-        <w:t xml:space="preserve">.   This step-by-step guide will get your brand new Raspberry Pi box up and running in no time (minus the complex jargon involved). </w:t>
-      </w:r>
-      <w:r>
-        <w:t xml:space="preserve"> RPi development is best done on a Ubuntu </w:t>
-      </w:r>
-      <w:r>
-        <w:t>(Debian distro) with access to root privileges on shell. The guide assumes you have access to a shell with root privileges on a Ubuntu laptop / desktop.</w:t>
+        <w:t xml:space="preserve">.   This step-by-step guide will get your </w:t>
+      </w:r>
+      <w:r>
+        <w:t>brand-new</w:t>
+      </w:r>
+      <w:r>
+        <w:t xml:space="preserve"> Raspberry Pi box up and running in no time (minus the complex jargon involved). </w:t>
+      </w:r>
+      <w:r>
+        <w:t xml:space="preserve"> RPi development is best done on </w:t>
+      </w:r>
+      <w:r>
+        <w:t>an</w:t>
+      </w:r>
+      <w:r>
+        <w:t xml:space="preserve"> Ubuntu </w:t>
+      </w:r>
+      <w:r>
+        <w:t xml:space="preserve">(Debian distro) with access to root privileges on shell. The guide assumes you have access to a shell with root privileges on </w:t>
+      </w:r>
+      <w:r>
+        <w:t>an</w:t>
+      </w:r>
+      <w:r>
+        <w:t xml:space="preserve"> Ubuntu laptop / desktop.</w:t>
       </w:r>
     </w:p>
     <w:p/>
@@ -5553,7 +6041,7 @@
       <w:r>
         <w:t xml:space="preserve"> Link to Virtual Box for MAC (</w:t>
       </w:r>
-      <w:hyperlink r:id="rId20" w:history="1">
+      <w:hyperlink r:id="rId19" w:history="1">
         <w:r>
           <w:rPr>
             <w:rStyle w:val="Hyperlink"/>
@@ -5573,11 +6061,11 @@
       <w:pPr>
         <w:pStyle w:val="Heading2"/>
       </w:pPr>
-      <w:bookmarkStart w:id="13" w:name="_Toc358811541"/>
+      <w:bookmarkStart w:id="15" w:name="_Toc485700515"/>
       <w:r>
         <w:t>1) Get the kernel source</w:t>
       </w:r>
-      <w:bookmarkEnd w:id="13"/>
+      <w:bookmarkEnd w:id="15"/>
       <w:r>
         <w:t xml:space="preserve"> </w:t>
       </w:r>
@@ -5698,7 +6186,16 @@
     <w:p/>
     <w:p>
       <w:r>
-        <w:t>where  x &amp; xx are the major and minor release numbers for Raspberry-Pi linux kernel.</w:t>
+        <w:t>where x</w:t>
+      </w:r>
+      <w:r>
+        <w:t xml:space="preserve"> &amp; xx are the major and minor release numbers for Raspberry-Pi </w:t>
+      </w:r>
+      <w:r>
+        <w:t>Linux</w:t>
+      </w:r>
+      <w:r>
+        <w:t xml:space="preserve"> kernel.</w:t>
       </w:r>
       <w:r>
         <w:t xml:space="preserve"> Latest RPI Linux Kernel version as of this writing was 4.9.y.</w:t>
@@ -5710,7 +6207,13 @@
         <w:rPr>
           <w:b/>
         </w:rPr>
-        <w:t>Quick Repo Sync Tip :</w:t>
+        <w:t xml:space="preserve">Quick Repo Sync </w:t>
+      </w:r>
+      <w:r>
+        <w:rPr>
+          <w:b/>
+        </w:rPr>
+        <w:t>Tip:</w:t>
       </w:r>
       <w:r>
         <w:t xml:space="preserve"> </w:t>
@@ -5721,7 +6224,13 @@
         <w:jc w:val="both"/>
       </w:pPr>
       <w:r>
-        <w:t xml:space="preserve">If you wish to save some time and download just the latest and greatest Linux Kernel available as of date, append “--depth=1” to the git clone command above.  Believe me, it saves a lot of download time (and your broadband data cost) , since most of the branching information is redundant to a </w:t>
+        <w:t>If you wish to save some time and download just the latest and greatest Linux Kernel available as of date, append “--depth=1” to the git clone command above.  Believe me, it saves a lot of download time (and your broadband data cost</w:t>
+      </w:r>
+      <w:r>
+        <w:t>),</w:t>
+      </w:r>
+      <w:r>
+        <w:t xml:space="preserve"> since most of the branching information is redundant to a </w:t>
       </w:r>
       <w:r>
         <w:t>hobbyist</w:t>
@@ -5730,7 +6239,19 @@
         <w:t xml:space="preserve">. </w:t>
       </w:r>
       <w:r>
-        <w:t xml:space="preserve"> However,  if you are one of those geeky minds who would like to dwell into each and every commit that has ever been done on the repo, feel free to omit “—depth=1”.</w:t>
+        <w:t xml:space="preserve"> </w:t>
+      </w:r>
+      <w:r>
+        <w:t>However, if</w:t>
+      </w:r>
+      <w:r>
+        <w:t xml:space="preserve"> you are one of those geeky minds who would like to dwell into </w:t>
+      </w:r>
+      <w:r>
+        <w:t>each</w:t>
+      </w:r>
+      <w:r>
+        <w:t xml:space="preserve"> commit that has ever been done on the repo, feel free to omit “—depth=1”.</w:t>
       </w:r>
     </w:p>
     <w:p/>
@@ -5738,7 +6259,7 @@
       <w:pPr>
         <w:pStyle w:val="Heading2"/>
       </w:pPr>
-      <w:bookmarkStart w:id="14" w:name="_Toc358811542"/>
+      <w:bookmarkStart w:id="16" w:name="_Toc485700516"/>
       <w:r>
         <w:t>2) Get the</w:t>
       </w:r>
@@ -5751,7 +6272,7 @@
       <w:r>
         <w:t>compiler</w:t>
       </w:r>
-      <w:bookmarkEnd w:id="14"/>
+      <w:bookmarkEnd w:id="16"/>
       <w:r>
         <w:t xml:space="preserve"> </w:t>
       </w:r>
@@ -5770,7 +6291,13 @@
     <w:p/>
     <w:p>
       <w:r>
-        <w:t>Cross compiling from Linux  (pre-built bmc2708_armv6kz compiler)</w:t>
+        <w:t xml:space="preserve">Cross compiling from </w:t>
+      </w:r>
+      <w:r>
+        <w:t>Linux (</w:t>
+      </w:r>
+      <w:r>
+        <w:t>pre-built bmc2708_armv6kz compiler)</w:t>
       </w:r>
     </w:p>
     <w:p>
@@ -5831,14 +6358,14 @@
       <w:pPr>
         <w:pStyle w:val="Heading2"/>
       </w:pPr>
-      <w:bookmarkStart w:id="15" w:name="_Toc358811543"/>
+      <w:bookmarkStart w:id="17" w:name="_Toc485700517"/>
       <w:r>
         <w:t>3) Install</w:t>
       </w:r>
       <w:r>
         <w:t xml:space="preserve"> necessary packages</w:t>
       </w:r>
-      <w:bookmarkEnd w:id="15"/>
+      <w:bookmarkEnd w:id="17"/>
     </w:p>
     <w:p/>
     <w:p>
@@ -5865,10 +6392,13 @@
         <w:t>the following</w:t>
       </w:r>
       <w:r>
-        <w:t xml:space="preserve"> command  </w:t>
-      </w:r>
-      <w:r>
-        <w:t xml:space="preserve">(requires root </w:t>
+        <w:t xml:space="preserve"> </w:t>
+      </w:r>
+      <w:r>
+        <w:t>command (</w:t>
+      </w:r>
+      <w:r>
+        <w:t xml:space="preserve">requires root </w:t>
       </w:r>
       <w:r>
         <w:t>privileges</w:t>
@@ -5898,7 +6428,13 @@
         </w:numPr>
       </w:pPr>
       <w:r>
-        <w:t xml:space="preserve">Some Editors are handful , if not already installed </w:t>
+        <w:t xml:space="preserve">Some Editors are </w:t>
+      </w:r>
+      <w:r>
+        <w:t>handful,</w:t>
+      </w:r>
+      <w:r>
+        <w:t xml:space="preserve"> if not already installed </w:t>
       </w:r>
     </w:p>
     <w:p>
@@ -5922,7 +6458,13 @@
         </w:numPr>
       </w:pPr>
       <w:r>
-        <w:t>For compiling 32bit kernel on 64-bit VM (e.g. Virtual Box) , following library needs to be installed.</w:t>
+        <w:t>For compiling 32bit kernel on 64-bit VM (e.g. Virtual Box</w:t>
+      </w:r>
+      <w:r>
+        <w:t>),</w:t>
+      </w:r>
+      <w:r>
+        <w:t xml:space="preserve"> following library needs to be installed.</w:t>
       </w:r>
     </w:p>
     <w:p>
@@ -5984,14 +6526,14 @@
       <w:pPr>
         <w:pStyle w:val="Heading2"/>
       </w:pPr>
-      <w:bookmarkStart w:id="16" w:name="_Toc358811544"/>
+      <w:bookmarkStart w:id="18" w:name="_Toc485700518"/>
       <w:r>
         <w:t xml:space="preserve">4) </w:t>
       </w:r>
       <w:r>
         <w:t>Code Compilation</w:t>
       </w:r>
-      <w:bookmarkEnd w:id="16"/>
+      <w:bookmarkEnd w:id="18"/>
     </w:p>
     <w:p/>
     <w:p>
@@ -6109,7 +6651,13 @@
         <w:jc w:val="both"/>
       </w:pPr>
       <w:r>
-        <w:t xml:space="preserve">Debug Note : Do </w:t>
+        <w:t xml:space="preserve">Debug </w:t>
+      </w:r>
+      <w:r>
+        <w:t>Note:</w:t>
+      </w:r>
+      <w:r>
+        <w:t xml:space="preserve"> Do </w:t>
       </w:r>
       <w:r>
         <w:rPr>
@@ -6135,7 +6683,13 @@
         <w:jc w:val="both"/>
       </w:pPr>
       <w:r>
-        <w:t xml:space="preserve">If you are building on the RPi (although we wont recommend that as build process would be quite slow), remove ARCH=arm CROSS_COMPILE=&lt;your_compiler&gt; from each command. </w:t>
+        <w:t xml:space="preserve">If you are building on the RPi (although we </w:t>
+      </w:r>
+      <w:r>
+        <w:t>won’t</w:t>
+      </w:r>
+      <w:r>
+        <w:t xml:space="preserve"> recommend that as build process would be quite slow), remove ARCH=arm CROSS_COMPILE=&lt;your_compiler&gt; from each command. </w:t>
       </w:r>
     </w:p>
     <w:p/>
@@ -6227,12 +6781,10 @@
     </w:p>
     <w:p>
       <w:r>
-        <w:t>PS : /proc/config.gz isn’t available on Raspbian Jessi distro. Support is available on Wheezy Raspbian distro only.</w:t>
-      </w:r>
-      <w:bookmarkStart w:id="17" w:name="_GoBack"/>
-      <w:bookmarkEnd w:id="17"/>
-      <w:r>
-        <w:t xml:space="preserve"> </w:t>
+        <w:t>PS:</w:t>
+      </w:r>
+      <w:r>
+        <w:t xml:space="preserve"> /proc/config.gz isn’t available on Raspbian Jessi distro. Support is available on Wheezy Raspbian distro only. </w:t>
       </w:r>
     </w:p>
     <w:p/>
@@ -6272,10 +6824,13 @@
         <w:t xml:space="preserve"> is available in the downloaded </w:t>
       </w:r>
       <w:r>
-        <w:t>kernel source in</w:t>
-      </w:r>
-      <w:r>
-        <w:t xml:space="preserve">  &lt;path_to_kernel_s</w:t>
+        <w:t xml:space="preserve">kernel source </w:t>
+      </w:r>
+      <w:r>
+        <w:t>in &lt;</w:t>
+      </w:r>
+      <w:r>
+        <w:t>path_to_kernel_s</w:t>
       </w:r>
       <w:r>
         <w:t>rc</w:t>
@@ -6494,90 +7049,129 @@
     <w:p/>
     <w:p>
       <w:r>
+        <w:t xml:space="preserve">Use any one of the following </w:t>
+      </w:r>
+      <w:r>
+        <w:t>&lt;config</w:t>
+      </w:r>
+      <w:r>
+        <w:t>_targets</w:t>
+      </w:r>
+      <w:r>
+        <w:t>&gt;:</w:t>
+      </w:r>
+    </w:p>
+    <w:p>
+      <w:pPr>
+        <w:ind w:firstLine="720"/>
+      </w:pPr>
+      <w:r>
+        <w:t xml:space="preserve">config </w:t>
+      </w:r>
+      <w:r>
         <w:tab/>
       </w:r>
       <w:r>
-        <w:t xml:space="preserve">Use any one of the following </w:t>
-      </w:r>
-      <w:r>
-        <w:t>&lt;config</w:t>
-      </w:r>
-      <w:r>
-        <w:t>_targets&gt; :</w:t>
-      </w:r>
-    </w:p>
-    <w:p>
-      <w:r>
         <w:tab/>
       </w:r>
       <w:r>
+        <w:t>:- Update config using a Line-oriented program</w:t>
+      </w:r>
+    </w:p>
+    <w:p>
+      <w:pPr>
+        <w:ind w:firstLine="720"/>
+      </w:pPr>
+      <w:r>
+        <w:t>nconfig</w:t>
+      </w:r>
+      <w:r>
         <w:tab/>
       </w:r>
       <w:r>
-        <w:t>config :- Update config using a Line-oriented program</w:t>
-      </w:r>
-    </w:p>
-    <w:p>
+        <w:t>:- Update config using a ncurses menu based program</w:t>
+      </w:r>
+    </w:p>
+    <w:p>
+      <w:pPr>
+        <w:ind w:firstLine="720"/>
+      </w:pPr>
+      <w:r>
+        <w:t>menuconfig</w:t>
+      </w:r>
       <w:r>
         <w:tab/>
       </w:r>
       <w:r>
+        <w:t>:- Update config using a menu based program</w:t>
+      </w:r>
+    </w:p>
+    <w:p>
+      <w:pPr>
+        <w:ind w:firstLine="720"/>
+        <w:rPr>
+          <w:b/>
+        </w:rPr>
+      </w:pPr>
+      <w:r>
+        <w:rPr>
+          <w:b/>
+        </w:rPr>
+        <w:t xml:space="preserve">xconfig </w:t>
+      </w:r>
+      <w:r>
+        <w:rPr>
+          <w:b/>
+        </w:rPr>
         <w:tab/>
       </w:r>
       <w:r>
-        <w:t>nconfig :- Update config using a ncurses menu based program</w:t>
-      </w:r>
-    </w:p>
-    <w:p>
-      <w:pPr>
-        <w:ind w:left="720" w:firstLine="720"/>
-      </w:pPr>
-      <w:r>
-        <w:t>menuconfig :- Update config using a menu based program</w:t>
-      </w:r>
-    </w:p>
-    <w:p>
-      <w:pPr>
-        <w:ind w:left="1440"/>
         <w:rPr>
           <w:b/>
         </w:rPr>
-      </w:pPr>
-      <w:r>
-        <w:rPr>
-          <w:b/>
-        </w:rPr>
-        <w:t>xconfig :- Update config using a QT based front-end</w:t>
-      </w:r>
-    </w:p>
-    <w:p>
+        <w:t>:- Update config using a QT based front-end</w:t>
+      </w:r>
+    </w:p>
+    <w:p>
+      <w:pPr>
+        <w:ind w:firstLine="720"/>
+      </w:pPr>
+      <w:r>
+        <w:t xml:space="preserve">gconfig </w:t>
+      </w:r>
       <w:r>
         <w:tab/>
       </w:r>
       <w:r>
-        <w:tab/>
-      </w:r>
-      <w:r>
-        <w:t>gconfig :- Update config using a GTK based front-end</w:t>
-      </w:r>
-    </w:p>
-    <w:p/>
-    <w:p/>
-    <w:p/>
-    <w:p>
-      <w:r>
-        <w:t xml:space="preserve">NOTE : The configuration info is stored in ".config" file on exit from the configuration menu. </w:t>
-      </w:r>
-    </w:p>
-    <w:p/>
-    <w:p>
-      <w:r>
-        <w:t>The file is located in the "build artifacts folder" (if mentioned explicitly by the macro KBUILD_OUTPUT)</w:t>
-      </w:r>
-    </w:p>
-    <w:p/>
-    <w:p>
-      <w:r>
+        <w:t>:- Update config using a GTK based front-end</w:t>
+      </w:r>
+    </w:p>
+    <w:p/>
+    <w:p/>
+    <w:p>
+      <w:r>
+        <w:t>NOTE:</w:t>
+      </w:r>
+      <w:r>
+        <w:t xml:space="preserve"> The configuration info is stored in ".config" file on exit from the configuration menu. </w:t>
+      </w:r>
+    </w:p>
+    <w:p/>
+    <w:p>
+      <w:r>
+        <w:t xml:space="preserve">The file </w:t>
+      </w:r>
+      <w:r>
+        <w:t>is in</w:t>
+      </w:r>
+      <w:r>
+        <w:t xml:space="preserve"> the "build artifacts folder" (if mentioned explicitly by the macro KBUILD_OUTPUT)</w:t>
+      </w:r>
+    </w:p>
+    <w:p/>
+    <w:p>
+      <w:r>
+        <w:lastRenderedPageBreak/>
         <w:tab/>
         <w:t>e.g. In the build script we can mention the build output folder as</w:t>
       </w:r>
@@ -6692,7 +7286,13 @@
         <w:t>Quick</w:t>
       </w:r>
       <w:r>
-        <w:t xml:space="preserve"> Tip : </w:t>
+        <w:t xml:space="preserve"> </w:t>
+      </w:r>
+      <w:r>
+        <w:t>Tip:</w:t>
+      </w:r>
+      <w:r>
+        <w:t xml:space="preserve"> </w:t>
       </w:r>
       <w:r>
         <w:t xml:space="preserve">Don’t bother to clean object files, in case changes are made only in source files…A change in header file, deserves a cleaner build with object files and </w:t>
@@ -6708,7 +7308,7 @@
       <w:pPr>
         <w:pStyle w:val="Heading2"/>
       </w:pPr>
-      <w:bookmarkStart w:id="18" w:name="_Toc358811545"/>
+      <w:bookmarkStart w:id="19" w:name="_Toc485700519"/>
       <w:r>
         <w:t xml:space="preserve">5) Preparing </w:t>
       </w:r>
@@ -6721,7 +7321,7 @@
       <w:r>
         <w:t>IMAGE</w:t>
       </w:r>
-      <w:bookmarkEnd w:id="18"/>
+      <w:bookmarkEnd w:id="19"/>
       <w:r>
         <w:t xml:space="preserve"> </w:t>
       </w:r>
@@ -6754,7 +7354,13 @@
         <w:jc w:val="both"/>
       </w:pPr>
       <w:r>
-        <w:t>Because of the way the memory addresses are arranged in the Broadcom SoC</w:t>
+        <w:t xml:space="preserve">Because of the </w:t>
+      </w:r>
+      <w:r>
+        <w:t>way,</w:t>
+      </w:r>
+      <w:r>
+        <w:t xml:space="preserve"> the memory addresses are arranged in the Broadcom SoC</w:t>
       </w:r>
       <w:r>
         <w:t xml:space="preserve"> (The CPU used on Raspberry Pi)</w:t>
@@ -6785,7 +7391,10 @@
         <w:t>GIT</w:t>
       </w:r>
       <w:r>
-        <w:t xml:space="preserve"> repo, do so now :</w:t>
+        <w:t xml:space="preserve"> repo, do so </w:t>
+      </w:r>
+      <w:r>
+        <w:t>now:</w:t>
       </w:r>
     </w:p>
     <w:p/>
@@ -6828,11 +7437,160 @@
     <w:p/>
     <w:p>
       <w:r>
+        <w:t>DOWNLOAD_FROM_LINK</w:t>
+      </w:r>
+      <w:r>
+        <w:t>_TO_TAR_</w:t>
+      </w:r>
+      <w:r>
+        <w:t>BALL:</w:t>
+      </w:r>
+    </w:p>
+    <w:p>
+      <w:pPr>
+        <w:ind w:firstLine="720"/>
+      </w:pPr>
+      <w:r>
         <w:lastRenderedPageBreak/>
-        <w:t>DOWNLOAD_FROM_LINK</w:t>
-      </w:r>
-      <w:r>
-        <w:t>_TO_TAR_BALL ::</w:t>
+        <w:t>https://github.com/raspberrypi/tools/</w:t>
+      </w:r>
+    </w:p>
+    <w:p/>
+    <w:p>
+      <w:r>
+        <w:tab/>
+      </w:r>
+    </w:p>
+    <w:p/>
+    <w:p>
+      <w:pPr>
+        <w:pStyle w:val="Heading4"/>
+      </w:pPr>
+      <w:r>
+        <w:t xml:space="preserve">2#. </w:t>
+      </w:r>
+      <w:r>
+        <w:t xml:space="preserve"> Make Image</w:t>
+      </w:r>
+    </w:p>
+    <w:p/>
+    <w:p>
+      <w:pPr>
+        <w:jc w:val="both"/>
+      </w:pPr>
+      <w:r>
+        <w:t xml:space="preserve">In the </w:t>
+      </w:r>
+      <w:r>
+        <w:t>toolchain</w:t>
+      </w:r>
+      <w:r>
+        <w:t xml:space="preserve"> set, there is a folder called mkimage. Enter this directory, </w:t>
+      </w:r>
+      <w:r>
+        <w:t>and then</w:t>
+      </w:r>
+      <w:r>
+        <w:t xml:space="preserve"> run the following:</w:t>
+      </w:r>
+    </w:p>
+    <w:p>
+      <w:pPr>
+        <w:jc w:val="both"/>
+      </w:pPr>
+    </w:p>
+    <w:p>
+      <w:r>
+        <w:t># ~/rpi_tools/compiler/tools/mkimage/</w:t>
+      </w:r>
+      <w:r>
+        <w:t>imagetool-uncompressed.py &lt;kernel_build_dir</w:t>
+      </w:r>
+      <w:r>
+        <w:t>&gt;/arch/arm/boot/zImage</w:t>
+      </w:r>
+    </w:p>
+    <w:p/>
+    <w:p>
+      <w:r>
+        <w:t>Location of "kernel.img</w:t>
+      </w:r>
+      <w:r>
+        <w:t>”:</w:t>
+      </w:r>
+      <w:r>
+        <w:t xml:space="preserve"> </w:t>
+      </w:r>
+    </w:p>
+    <w:p>
+      <w:r>
+        <w:t xml:space="preserve">        </w:t>
+      </w:r>
+      <w:r>
+        <w:t>Above command</w:t>
+      </w:r>
+      <w:r>
+        <w:t xml:space="preserve"> will output a file called "kernel.img" (in the same folder where the python script "imagetool-uncompressed.py" is located.)</w:t>
+      </w:r>
+    </w:p>
+    <w:p/>
+    <w:p>
+      <w:r>
+        <w:t>Quick Tip [1</w:t>
+      </w:r>
+      <w:r>
+        <w:t>]:</w:t>
+      </w:r>
+      <w:r>
+        <w:t xml:space="preserve"> Above python script expects boot-uncompressed.txt file to be present in the same folder as the imagetool-uncompressed.py script. Hence, to get rid of any </w:t>
+      </w:r>
+      <w:r>
+        <w:t>errors, we</w:t>
+      </w:r>
+      <w:r>
+        <w:t xml:space="preserve"> need to be execute the python script from </w:t>
+      </w:r>
+      <w:r>
+        <w:t>the “</w:t>
+      </w:r>
+      <w:r>
+        <w:t xml:space="preserve">mkimage” </w:t>
+      </w:r>
+      <w:r>
+        <w:t>folder,</w:t>
+      </w:r>
+      <w:r>
+        <w:t xml:space="preserve"> so that boot-uncompressed.txt is available to the python script.</w:t>
+      </w:r>
+    </w:p>
+    <w:p/>
+    <w:p>
+      <w:r>
+        <w:t>Quick Tip</w:t>
+      </w:r>
+      <w:r>
+        <w:t xml:space="preserve"> [</w:t>
+      </w:r>
+      <w:r>
+        <w:t>2</w:t>
+      </w:r>
+      <w:r>
+        <w:t>]:</w:t>
+      </w:r>
+      <w:r>
+        <w:t xml:space="preserve"> If you get error regarding "python2" not available, try creating a soft link to python2 as </w:t>
+      </w:r>
+      <w:r>
+        <w:t>follows:</w:t>
+      </w:r>
+      <w:r>
+        <w:t xml:space="preserve"> (not sure why this is </w:t>
+      </w:r>
+      <w:r>
+        <w:t>needed,</w:t>
+      </w:r>
+      <w:r>
+        <w:t xml:space="preserve"> but it worked for me)</w:t>
       </w:r>
     </w:p>
     <w:p>
@@ -6840,113 +7598,6 @@
         <w:ind w:firstLine="720"/>
       </w:pPr>
       <w:r>
-        <w:t>https://github.com/raspberrypi/tools/</w:t>
-      </w:r>
-    </w:p>
-    <w:p/>
-    <w:p>
-      <w:r>
-        <w:tab/>
-      </w:r>
-    </w:p>
-    <w:p/>
-    <w:p>
-      <w:pPr>
-        <w:pStyle w:val="Heading4"/>
-      </w:pPr>
-      <w:r>
-        <w:t xml:space="preserve">2#. </w:t>
-      </w:r>
-      <w:r>
-        <w:t xml:space="preserve"> Make Image</w:t>
-      </w:r>
-    </w:p>
-    <w:p/>
-    <w:p>
-      <w:pPr>
-        <w:jc w:val="both"/>
-      </w:pPr>
-      <w:r>
-        <w:t xml:space="preserve">In the </w:t>
-      </w:r>
-      <w:r>
-        <w:t>toolchain</w:t>
-      </w:r>
-      <w:r>
-        <w:t xml:space="preserve"> set, there is a folder called mkimage. Enter this directory, </w:t>
-      </w:r>
-      <w:r>
-        <w:t>and then</w:t>
-      </w:r>
-      <w:r>
-        <w:t xml:space="preserve"> run the following:</w:t>
-      </w:r>
-    </w:p>
-    <w:p>
-      <w:pPr>
-        <w:jc w:val="both"/>
-      </w:pPr>
-    </w:p>
-    <w:p>
-      <w:r>
-        <w:t># ~/rpi_tools/compiler/tools/mkimage/</w:t>
-      </w:r>
-      <w:r>
-        <w:t>imagetool-uncompressed.py &lt;kernel_build_dir</w:t>
-      </w:r>
-      <w:r>
-        <w:t>&gt;/arch/arm/boot/zImage</w:t>
-      </w:r>
-    </w:p>
-    <w:p/>
-    <w:p>
-      <w:r>
-        <w:t>Location of "kernel.img</w:t>
-      </w:r>
-      <w:r>
-        <w:t xml:space="preserve">”:: </w:t>
-      </w:r>
-    </w:p>
-    <w:p>
-      <w:r>
-        <w:t xml:space="preserve">        </w:t>
-      </w:r>
-      <w:r>
-        <w:t>Above command</w:t>
-      </w:r>
-      <w:r>
-        <w:t xml:space="preserve"> will output a file called "kernel.img" (in the same folder where the python script "imagetool-uncompressed.py" is located.)</w:t>
-      </w:r>
-    </w:p>
-    <w:p/>
-    <w:p>
-      <w:r>
-        <w:t>Quick Tip [1] : Above python script expects boot-uncompressed.txt file to be present in the same folder as the imagetool-uncompressed.py script. Hence, to get rid of any errors,  we need to be execute the python script from the  “mkimage” folder , so that boot-uncompressed.txt is available to the python script.</w:t>
-      </w:r>
-    </w:p>
-    <w:p/>
-    <w:p>
-      <w:r>
-        <w:t>Quick Tip</w:t>
-      </w:r>
-      <w:r>
-        <w:t xml:space="preserve"> [</w:t>
-      </w:r>
-      <w:r>
-        <w:t>2</w:t>
-      </w:r>
-      <w:r>
-        <w:t>]</w:t>
-      </w:r>
-      <w:r>
-        <w:t xml:space="preserve"> : If you get error regarding "python2" not available, try creating a soft link to python2 as follows:: (not sure why this is needed , but it worked for me)</w:t>
-      </w:r>
-    </w:p>
-    <w:p>
-      <w:pPr>
-        <w:ind w:firstLine="720"/>
-      </w:pPr>
-      <w:r>
         <w:t># ln -s /usr/bin/python2.6 /usr/bin/python2</w:t>
       </w:r>
     </w:p>
@@ -6966,11 +7617,11 @@
       <w:pPr>
         <w:pStyle w:val="Heading2"/>
       </w:pPr>
-      <w:bookmarkStart w:id="19" w:name="_Toc358811546"/>
+      <w:bookmarkStart w:id="20" w:name="_Toc485700520"/>
       <w:r>
         <w:t>6) Transfer the Kernel Image</w:t>
       </w:r>
-      <w:bookmarkEnd w:id="19"/>
+      <w:bookmarkEnd w:id="20"/>
     </w:p>
     <w:p/>
     <w:p>
@@ -7027,7 +7678,6 @@
     </w:p>
     <w:p>
       <w:r>
-        <w:lastRenderedPageBreak/>
         <w:tab/>
         <w:t>kernel=kernel_new.img</w:t>
       </w:r>
@@ -7048,14 +7698,14 @@
       <w:pPr>
         <w:pStyle w:val="Heading2"/>
       </w:pPr>
-      <w:bookmarkStart w:id="20" w:name="_Toc358811547"/>
+      <w:bookmarkStart w:id="21" w:name="_Toc485700521"/>
       <w:r>
         <w:t xml:space="preserve">7) </w:t>
       </w:r>
       <w:r>
         <w:t>Building the Device Drivers (Modules)</w:t>
       </w:r>
-      <w:bookmarkEnd w:id="20"/>
+      <w:bookmarkEnd w:id="21"/>
     </w:p>
     <w:p/>
     <w:p>
@@ -7105,9 +7755,15 @@
       <w:pPr>
         <w:pStyle w:val="Heading2"/>
       </w:pPr>
-      <w:bookmarkStart w:id="21" w:name="_Toc358811548"/>
-      <w:r>
-        <w:t>8) Updating the GPU(Graphics Processing Unit) firm</w:t>
+      <w:bookmarkStart w:id="22" w:name="_Toc485700522"/>
+      <w:r>
+        <w:t xml:space="preserve">8) Updating the </w:t>
+      </w:r>
+      <w:r>
+        <w:t>GPU (</w:t>
+      </w:r>
+      <w:r>
+        <w:t>Graphics Processing Unit) firm</w:t>
       </w:r>
       <w:r>
         <w:t>w</w:t>
@@ -7115,7 +7771,7 @@
       <w:r>
         <w:t>are</w:t>
       </w:r>
-      <w:bookmarkEnd w:id="21"/>
+      <w:bookmarkEnd w:id="22"/>
     </w:p>
     <w:p/>
     <w:p>
@@ -7232,11 +7888,11 @@
       <w:pPr>
         <w:pStyle w:val="Heading2"/>
       </w:pPr>
-      <w:bookmarkStart w:id="22" w:name="_Toc358811549"/>
+      <w:bookmarkStart w:id="23" w:name="_Toc485700523"/>
       <w:r>
         <w:t>9) Transfer the firmware</w:t>
       </w:r>
-      <w:bookmarkEnd w:id="22"/>
+      <w:bookmarkEnd w:id="23"/>
     </w:p>
     <w:p/>
     <w:p>
@@ -7392,7 +8048,7 @@
         <w:pStyle w:val="Heading1"/>
         <w:jc w:val="center"/>
       </w:pPr>
-      <w:bookmarkStart w:id="23" w:name="_Toc358811550"/>
+      <w:bookmarkStart w:id="24" w:name="_Toc485700524"/>
       <w:r>
         <w:lastRenderedPageBreak/>
         <w:t xml:space="preserve">IoT </w:t>
@@ -7403,7 +8059,7 @@
       <w:r>
         <w:t xml:space="preserve"> RaspberryPi</w:t>
       </w:r>
-      <w:bookmarkEnd w:id="23"/>
+      <w:bookmarkEnd w:id="24"/>
     </w:p>
     <w:p/>
     <w:p/>
@@ -7413,14 +8069,14 @@
       <w:pPr>
         <w:pStyle w:val="Heading2"/>
       </w:pPr>
-      <w:bookmarkStart w:id="24" w:name="_Toc358811551"/>
+      <w:bookmarkStart w:id="25" w:name="_Toc485700525"/>
       <w:r>
         <w:t xml:space="preserve">1) </w:t>
       </w:r>
       <w:r>
         <w:t>Cloud Temperature Monitor</w:t>
       </w:r>
-      <w:bookmarkEnd w:id="24"/>
+      <w:bookmarkEnd w:id="25"/>
     </w:p>
     <w:p/>
     <w:p>
@@ -7522,7 +8178,7 @@
       <w:pPr>
         <w:pStyle w:val="Heading1"/>
       </w:pPr>
-      <w:bookmarkStart w:id="25" w:name="_Toc358811552"/>
+      <w:bookmarkStart w:id="26" w:name="_Toc485700526"/>
       <w:r>
         <w:lastRenderedPageBreak/>
         <w:t xml:space="preserve">Further </w:t>
@@ -7530,7 +8186,7 @@
       <w:r>
         <w:t>Reading</w:t>
       </w:r>
-      <w:bookmarkEnd w:id="25"/>
+      <w:bookmarkEnd w:id="26"/>
       <w:r>
         <w:t xml:space="preserve"> </w:t>
       </w:r>
@@ -7542,7 +8198,7 @@
           <w:rStyle w:val="Hyperlink"/>
         </w:rPr>
       </w:pPr>
-      <w:hyperlink r:id="rId21" w:history="1">
+      <w:hyperlink r:id="rId20" w:history="1">
         <w:r>
           <w:rPr>
             <w:rStyle w:val="Hyperlink"/>
@@ -7552,7 +8208,7 @@
       </w:hyperlink>
     </w:p>
     <w:p>
-      <w:hyperlink r:id="rId22" w:history="1">
+      <w:hyperlink r:id="rId21" w:history="1">
         <w:r>
           <w:rPr>
             <w:rStyle w:val="Hyperlink"/>
@@ -7564,7 +8220,7 @@
     <w:p/>
     <w:p/>
     <w:p>
-      <w:hyperlink r:id="rId23" w:history="1">
+      <w:hyperlink r:id="rId22" w:history="1">
         <w:r>
           <w:rPr>
             <w:rStyle w:val="Hyperlink"/>
@@ -7579,7 +8235,7 @@
           <w:rStyle w:val="Hyperlink"/>
         </w:rPr>
       </w:pPr>
-      <w:hyperlink r:id="rId24" w:history="1">
+      <w:hyperlink r:id="rId23" w:history="1">
         <w:r>
           <w:rPr>
             <w:rStyle w:val="Hyperlink"/>
@@ -7589,7 +8245,7 @@
       </w:hyperlink>
     </w:p>
     <w:p>
-      <w:hyperlink r:id="rId25" w:history="1">
+      <w:hyperlink r:id="rId24" w:history="1">
         <w:r>
           <w:rPr>
             <w:rStyle w:val="Hyperlink"/>
@@ -7606,7 +8262,7 @@
       </w:r>
     </w:p>
     <w:p>
-      <w:hyperlink r:id="rId26" w:history="1">
+      <w:hyperlink r:id="rId25" w:history="1">
         <w:r>
           <w:rPr>
             <w:rStyle w:val="Hyperlink"/>
@@ -7616,7 +8272,7 @@
       </w:hyperlink>
     </w:p>
     <w:p>
-      <w:hyperlink r:id="rId27" w:history="1">
+      <w:hyperlink r:id="rId26" w:history="1">
         <w:r>
           <w:rPr>
             <w:rStyle w:val="Hyperlink"/>
@@ -7641,12 +8297,12 @@
       <w:pPr>
         <w:pStyle w:val="Heading1"/>
       </w:pPr>
-      <w:bookmarkStart w:id="26" w:name="_Toc358811553"/>
+      <w:bookmarkStart w:id="27" w:name="_Toc485700527"/>
       <w:r>
         <w:lastRenderedPageBreak/>
         <w:t>Trouble Shooting Guide</w:t>
       </w:r>
-      <w:bookmarkEnd w:id="26"/>
+      <w:bookmarkEnd w:id="27"/>
     </w:p>
     <w:p/>
     <w:p>
@@ -7657,7 +8313,7 @@
     <w:p/>
     <w:p>
       <w:r>
-        <w:t>Priceless !!!</w:t>
+        <w:t>Priceless!!!</w:t>
       </w:r>
     </w:p>
     <w:p/>
@@ -7672,11 +8328,11 @@
           <w:szCs w:val="30"/>
         </w:rPr>
       </w:pPr>
-      <w:bookmarkStart w:id="27" w:name="_Toc358811554"/>
+      <w:bookmarkStart w:id="28" w:name="_Toc485700528"/>
       <w:r>
         <w:t>Troubleshooting Power Problems</w:t>
       </w:r>
-      <w:bookmarkEnd w:id="27"/>
+      <w:bookmarkEnd w:id="28"/>
     </w:p>
     <w:p>
       <w:pPr>
@@ -7702,7 +8358,7 @@
         </w:rPr>
         <w:t xml:space="preserve"> </w:t>
       </w:r>
-      <w:hyperlink r:id="rId28" w:anchor="Troubleshooting_power_problems" w:history="1">
+      <w:hyperlink r:id="rId27" w:anchor="Troubleshooting_power_problems" w:history="1">
         <w:r>
           <w:rPr>
             <w:rStyle w:val="Hyperlink"/>
@@ -7854,15 +8510,16 @@
         <w:jc w:val="both"/>
       </w:pPr>
       <w:r>
-        <w:t>The Micro USB power cable is low quality. Some Micro USB cables have very thin conductors, resulting in enough voltage drop for RasPi to fail even if the power supply itself is fine. For details, see </w:t>
-      </w:r>
-      <w:hyperlink r:id="rId29" w:tooltip="On the RPi usb power cable" w:history="1">
-        <w:r>
-          <w:t>On_the_RPi_usb_power_cable</w:t>
-        </w:r>
-      </w:hyperlink>
-      <w:r>
-        <w:t>.</w:t>
+        <w:t>The Micro USB power cable is low quality. Some Micro USB cables have very thin conductors, resultin</w:t>
+      </w:r>
+      <w:r>
+        <w:t>g in enough voltage drop for R</w:t>
+      </w:r>
+      <w:r>
+        <w:t>Pi to fail even if t</w:t>
+      </w:r>
+      <w:r>
+        <w:t>he power supply itself is fine.</w:t>
       </w:r>
     </w:p>
     <w:p>
@@ -7877,7 +8534,13 @@
         <w:jc w:val="both"/>
       </w:pPr>
       <w:r>
-        <w:t>Attached USB devices want too much power. The Pi is only designed for up to 100mA USB devices. A USB device wanting more that that will cause a voltage drop.</w:t>
+        <w:t xml:space="preserve">Attached USB devices want too much power. The Pi is only designed for up to 100mA USB devices. A USB device wanting more </w:t>
+      </w:r>
+      <w:r>
+        <w:t>than</w:t>
+      </w:r>
+      <w:r>
+        <w:t xml:space="preserve"> that will cause a voltage drop.</w:t>
       </w:r>
     </w:p>
     <w:p>
@@ -7915,7 +8578,43 @@
           <w:szCs w:val="24"/>
           <w:lang w:val="en-US"/>
         </w:rPr>
-        <w:t>Note: keyboards with LCD displays, built in USB hubs, backlights, etc are likely to be problematic. Try to use a basic one. Wifi dongles are also unlikely to work when directly connected. Connect high powered USB devices to a powered USB hub.</w:t>
+        <w:t xml:space="preserve">Note: keyboards with LCD displays, built in USB hubs, backlights, </w:t>
+      </w:r>
+      <w:r>
+        <w:rPr>
+          <w:rFonts w:asciiTheme="minorHAnsi" w:hAnsiTheme="minorHAnsi" w:cstheme="minorBidi"/>
+          <w:sz w:val="24"/>
+          <w:szCs w:val="24"/>
+          <w:lang w:val="en-US"/>
+        </w:rPr>
+        <w:t>etc.</w:t>
+      </w:r>
+      <w:r>
+        <w:rPr>
+          <w:rFonts w:asciiTheme="minorHAnsi" w:hAnsiTheme="minorHAnsi" w:cstheme="minorBidi"/>
+          <w:sz w:val="24"/>
+          <w:szCs w:val="24"/>
+          <w:lang w:val="en-US"/>
+        </w:rPr>
+        <w:t xml:space="preserve"> are likely to be problematic. Try to use a basic one. </w:t>
+      </w:r>
+      <w:r>
+        <w:rPr>
+          <w:rFonts w:asciiTheme="minorHAnsi" w:hAnsiTheme="minorHAnsi" w:cstheme="minorBidi"/>
+          <w:sz w:val="24"/>
+          <w:szCs w:val="24"/>
+          <w:lang w:val="en-US"/>
+        </w:rPr>
+        <w:t>Wi-Fi</w:t>
+      </w:r>
+      <w:r>
+        <w:rPr>
+          <w:rFonts w:asciiTheme="minorHAnsi" w:hAnsiTheme="minorHAnsi" w:cstheme="minorBidi"/>
+          <w:sz w:val="24"/>
+          <w:szCs w:val="24"/>
+          <w:lang w:val="en-US"/>
+        </w:rPr>
+        <w:t xml:space="preserve"> dongles are also unlikely to work when directly connected. Connect high powered USB devices to a powered USB hub.</w:t>
       </w:r>
     </w:p>
     <w:p>
@@ -7939,7 +8638,43 @@
           <w:szCs w:val="24"/>
           <w:lang w:val="en-US"/>
         </w:rPr>
-        <w:t>Try booting without HDMI, ethernet or USB deviced plugged in, and see if the voltage improves.</w:t>
+        <w:t xml:space="preserve">Try booting without HDMI, </w:t>
+      </w:r>
+      <w:r>
+        <w:rPr>
+          <w:rFonts w:asciiTheme="minorHAnsi" w:hAnsiTheme="minorHAnsi" w:cstheme="minorBidi"/>
+          <w:sz w:val="24"/>
+          <w:szCs w:val="24"/>
+          <w:lang w:val="en-US"/>
+        </w:rPr>
+        <w:t>Ethernet</w:t>
+      </w:r>
+      <w:r>
+        <w:rPr>
+          <w:rFonts w:asciiTheme="minorHAnsi" w:hAnsiTheme="minorHAnsi" w:cstheme="minorBidi"/>
+          <w:sz w:val="24"/>
+          <w:szCs w:val="24"/>
+          <w:lang w:val="en-US"/>
+        </w:rPr>
+        <w:t xml:space="preserve"> or USB </w:t>
+      </w:r>
+      <w:r>
+        <w:rPr>
+          <w:rFonts w:asciiTheme="minorHAnsi" w:hAnsiTheme="minorHAnsi" w:cstheme="minorBidi"/>
+          <w:sz w:val="24"/>
+          <w:szCs w:val="24"/>
+          <w:lang w:val="en-US"/>
+        </w:rPr>
+        <w:t>device</w:t>
+      </w:r>
+      <w:r>
+        <w:rPr>
+          <w:rFonts w:asciiTheme="minorHAnsi" w:hAnsiTheme="minorHAnsi" w:cstheme="minorBidi"/>
+          <w:sz w:val="24"/>
+          <w:szCs w:val="24"/>
+          <w:lang w:val="en-US"/>
+        </w:rPr>
+        <w:t xml:space="preserve"> plugged in, and see if the voltage improves.</w:t>
       </w:r>
     </w:p>
     <w:p>
@@ -7979,7 +8714,7 @@
                     </pic:cNvPicPr>
                   </pic:nvPicPr>
                   <pic:blipFill>
-                    <a:blip r:embed="rId30">
+                    <a:blip r:embed="rId28">
                       <a:extLst>
                         <a:ext uri="{28A0092B-C50C-407E-A947-70E740481C1C}">
                           <a14:useLocalDpi xmlns:a14="http://schemas.microsoft.com/office/drawing/2010/main" val="0"/>
@@ -8046,7 +8781,7 @@
                     </pic:cNvPicPr>
                   </pic:nvPicPr>
                   <pic:blipFill>
-                    <a:blip r:embed="rId31">
+                    <a:blip r:embed="rId29">
                       <a:extLst>
                         <a:ext uri="{28A0092B-C50C-407E-A947-70E740481C1C}">
                           <a14:useLocalDpi xmlns:a14="http://schemas.microsoft.com/office/drawing/2010/main" val="0"/>
@@ -8121,7 +8856,7 @@
           <w:lang w:val="en-IN"/>
         </w:rPr>
       </w:pPr>
-      <w:bookmarkStart w:id="28" w:name="_Toc358811555"/>
+      <w:bookmarkStart w:id="29" w:name="_Toc485700529"/>
       <w:r>
         <w:rPr>
           <w:shd w:val="clear" w:color="auto" w:fill="FFFFFF"/>
@@ -8129,7 +8864,7 @@
         </w:rPr>
         <w:t>How to test the F3 polyfuse</w:t>
       </w:r>
-      <w:bookmarkEnd w:id="28"/>
+      <w:bookmarkEnd w:id="29"/>
     </w:p>
     <w:p>
       <w:pPr>
@@ -8268,7 +9003,7 @@
                     </pic:cNvPicPr>
                   </pic:nvPicPr>
                   <pic:blipFill>
-                    <a:blip r:embed="rId32">
+                    <a:blip r:embed="rId30">
                       <a:extLst>
                         <a:ext uri="{28A0092B-C50C-407E-A947-70E740481C1C}">
                           <a14:useLocalDpi xmlns:a14="http://schemas.microsoft.com/office/drawing/2010/main" val="0"/>
@@ -8320,7 +9055,13 @@
         <w:jc w:val="both"/>
       </w:pPr>
       <w:r>
-        <w:t>When polyfuses "blow" their resistance increases dramatically, there by limiting the voltage that can pass through them. If your power problem suddenly appeared after your board was known to be working fine, it is probable the fuse is just "blown" and will return to normal. Polyfuses recover from the tripped state to near their normal value in a few minutes, but do take some hours to fully recover so leave it unpowered and check it again in a little while. If your power problem has been since the first time you plugged in your board, the fuse was probably bad when it arrived and should be returned to place you purchased it.</w:t>
+        <w:t xml:space="preserve">When polyfuses "blow" their resistance increases dramatically, </w:t>
+      </w:r>
+      <w:r>
+        <w:t>thereby</w:t>
+      </w:r>
+      <w:r>
+        <w:t xml:space="preserve"> limiting the voltage that can pass through them. If your power problem suddenly appeared after your board was known to be working fine, it is probable the fuse is just "blown" and will return to normal. Polyfuses recover from the tripped state to near their normal value in a few minutes, but do take some hours to fully recover so leave it unpowered and check it again in a little while. If your power problem has been since the first time you plugged in your board, the fuse was probably bad when it arrived and should be returned to place you purchased it.</w:t>
       </w:r>
     </w:p>
     <w:p>
@@ -8331,7 +9072,19 @@
         <w:jc w:val="both"/>
       </w:pPr>
       <w:r>
-        <w:t>Also, on a related issue, do note that if you do not power the PI in the "official manner", that is through it's micro-USB port, but use any alternative way (such as through the GPIO header, the test points TP1 and TP2), but also by back-powering it, you are actually bypassing the PI's input polyfuse protection device! This can have extreme consequences if ever you manage to put more than 6V on the PI, even for a very short period. As this causes the overvoltage device D17 on the the PI to trigger and short the 5V supply! Without the polyfuse limiting the current through D17, it will burn out, probably melting the PI's enclosure with it, (if you have any) and possibly causing a fire-hazard. It will probably also create a permanent short of the 5V supply! So be warned, and if you use back power make sure your hub or its PSU has a fuse to prevent this from happening. If not, add your own fuse.</w:t>
+        <w:t xml:space="preserve">Also, on a related issue, do note that if you do not power the PI in the "official manner", that is through </w:t>
+      </w:r>
+      <w:r>
+        <w:t>its</w:t>
+      </w:r>
+      <w:r>
+        <w:t xml:space="preserve"> micro-USB port, but use any alternative way (such as through the GPIO header, the test points TP1 and TP2), but also by back-powering it, you are </w:t>
+      </w:r>
+      <w:r>
+        <w:t>bypassing</w:t>
+      </w:r>
+      <w:r>
+        <w:t xml:space="preserve"> the PI's input polyfuse protection device! This can have extreme consequences if ever you manage to put more than 6V on the PI, even for a very short period. As this causes the overvoltage device D17 on the PI to trigger and short the 5V supply! Without the polyfuse limiting the current through D17, it will burn out, probably melting the PI's enclosure with it, (if you have any) and possibly causing a fire-hazard. It will probably also create a permanent short of the 5V supply! So be warned, and if you use back power make sure your hub or its PSU has a fuse to prevent this from happening. If not, add your own fuse.</w:t>
       </w:r>
     </w:p>
     <w:p>
@@ -8360,14 +9113,14 @@
       <w:pPr>
         <w:pStyle w:val="Heading2"/>
       </w:pPr>
-      <w:bookmarkStart w:id="29" w:name="_Toc358811556"/>
+      <w:bookmarkStart w:id="30" w:name="_Toc485700530"/>
       <w:r>
         <w:rPr>
           <w:rStyle w:val="mw-headline"/>
         </w:rPr>
         <w:t>Red power LED is on, green LED does not flash, nothing on display</w:t>
       </w:r>
-      <w:bookmarkEnd w:id="29"/>
+      <w:bookmarkEnd w:id="30"/>
     </w:p>
     <w:p>
       <w:pPr>
@@ -8383,7 +9136,7 @@
         </w:rPr>
         <w:t xml:space="preserve">[ </w:t>
       </w:r>
-      <w:hyperlink r:id="rId33" w:anchor="Red_power_LED_is_on.2C_green_LED_does_not_flash.2C_nothing_on_display" w:history="1">
+      <w:hyperlink r:id="rId31" w:anchor="Red_power_LED_is_on.2C_green_LED_does_not_flash.2C_nothing_on_display" w:history="1">
         <w:r>
           <w:rPr>
             <w:rStyle w:val="Hyperlink"/>
@@ -8426,7 +9179,13 @@
         <w:t>no boot code has ever been executed</w:t>
       </w:r>
       <w:r>
-        <w:t>, as almost the first thing the boot code does is to turn the faint glow off! When flashing/blinking the green LED should be as bright as the red LED.</w:t>
+        <w:t>, as almost the first thing the boot code does is to turn the faint glow off! When flashing/</w:t>
+      </w:r>
+      <w:r>
+        <w:t>blinking,</w:t>
+      </w:r>
+      <w:r>
+        <w:t xml:space="preserve"> the green LED should be as bright as the red LED.</w:t>
       </w:r>
     </w:p>
     <w:p>
@@ -8648,8 +9407,27 @@
           <w:szCs w:val="21"/>
           <w:lang w:val="en-IN"/>
         </w:rPr>
-        <w:lastRenderedPageBreak/>
-        <w:t>Did you have admin rights when you used the SD-card writer software? Without it the software might go through the motions without actually doing anything!</w:t>
+        <w:t xml:space="preserve">Did you have admin rights when you used the SD-card writer software? Without it the software might go through the motions without </w:t>
+      </w:r>
+      <w:r>
+        <w:rPr>
+          <w:rFonts w:ascii="Helvetica" w:eastAsia="Times New Roman" w:hAnsi="Helvetica" w:cs="Times New Roman"/>
+          <w:color w:val="252525"/>
+          <w:sz w:val="21"/>
+          <w:szCs w:val="21"/>
+          <w:lang w:val="en-IN"/>
+        </w:rPr>
+        <w:t>doing</w:t>
+      </w:r>
+      <w:r>
+        <w:rPr>
+          <w:rFonts w:ascii="Helvetica" w:eastAsia="Times New Roman" w:hAnsi="Helvetica" w:cs="Times New Roman"/>
+          <w:color w:val="252525"/>
+          <w:sz w:val="21"/>
+          <w:szCs w:val="21"/>
+          <w:lang w:val="en-IN"/>
+        </w:rPr>
+        <w:t xml:space="preserve"> anything!</w:t>
       </w:r>
     </w:p>
     <w:p>
@@ -8679,6 +9457,7 @@
           <w:szCs w:val="21"/>
           <w:lang w:val="en-IN"/>
         </w:rPr>
+        <w:lastRenderedPageBreak/>
         <w:t>Older images do not load boot code for revB boards with the Hynix chip. Use release 2013-02-09 (?) or later. (I observe a single blip on the green activity LED)</w:t>
       </w:r>
     </w:p>
@@ -8738,7 +9517,25 @@
           <w:sz w:val="21"/>
           <w:szCs w:val="21"/>
         </w:rPr>
-        <w:t xml:space="preserve">The SD card may itself have an issue. (This one I faced myself, my Rpi board dint boot up due to the broken MicroSD converter). </w:t>
+        <w:t>The SD card may itself have an issue.</w:t>
+      </w:r>
+      <w:r>
+        <w:rPr>
+          <w:rFonts w:ascii="Helvetica" w:eastAsia="Times New Roman" w:hAnsi="Helvetica" w:cs="Times New Roman"/>
+          <w:color w:val="252525"/>
+          <w:sz w:val="21"/>
+          <w:szCs w:val="21"/>
+        </w:rPr>
+        <w:t xml:space="preserve"> (This one I faced myself, my RP</w:t>
+      </w:r>
+      <w:r>
+        <w:rPr>
+          <w:rFonts w:ascii="Helvetica" w:eastAsia="Times New Roman" w:hAnsi="Helvetica" w:cs="Times New Roman"/>
+          <w:color w:val="252525"/>
+          <w:sz w:val="21"/>
+          <w:szCs w:val="21"/>
+        </w:rPr>
+        <w:t xml:space="preserve">i board dint boot up due to the broken MicroSD converter). </w:t>
       </w:r>
     </w:p>
     <w:p>
@@ -8824,7 +9621,29 @@
           <w:shd w:val="clear" w:color="auto" w:fill="FFFFFF"/>
           <w:lang w:val="en-IN"/>
         </w:rPr>
-        <w:t>Look at the SD card holder on the Raspberry Pi carefully. At first glance it may look fine but the contacts must be springy and they must protrude at least 2mm as measured from the lower edge of the holder to the top of the contact bulge. This happens due to the solder process and the type of holder used. Some of the solder residue falls into the contact cavity restricting the springiness and the height that the contact protrudes. You can fix this yourself but remember you can void your warranty. The contacts are delicate so be carefull. Insert a needle pin under the contact bulge and pull lightly up until the one end of the contact unclips. Clean the cavity where the contact unclipped from of any solder or other residue by blowing into the cavity. Clip the contact back into the cavity by lightly pushing it into the cavity. Do this for all the contacts</w:t>
+        <w:t xml:space="preserve">Look at the SD card holder on the Raspberry Pi carefully. At first glance it may look fine but the contacts must be springy and they must protrude at least 2mm as measured from the lower edge of the holder to the top of the contact bulge. This happens due to the solder process and the type of holder used. Some of the solder residue falls into the contact cavity restricting the springiness and the height that the contact protrudes. You can fix this yourself but remember you can void your warranty. The contacts are delicate so be </w:t>
+      </w:r>
+      <w:r>
+        <w:rPr>
+          <w:rFonts w:ascii="Helvetica" w:eastAsia="Times New Roman" w:hAnsi="Helvetica" w:cs="Times New Roman"/>
+          <w:color w:val="252525"/>
+          <w:sz w:val="21"/>
+          <w:szCs w:val="21"/>
+          <w:shd w:val="clear" w:color="auto" w:fill="FFFFFF"/>
+          <w:lang w:val="en-IN"/>
+        </w:rPr>
+        <w:t>careful</w:t>
+      </w:r>
+      <w:r>
+        <w:rPr>
+          <w:rFonts w:ascii="Helvetica" w:eastAsia="Times New Roman" w:hAnsi="Helvetica" w:cs="Times New Roman"/>
+          <w:color w:val="252525"/>
+          <w:sz w:val="21"/>
+          <w:szCs w:val="21"/>
+          <w:shd w:val="clear" w:color="auto" w:fill="FFFFFF"/>
+          <w:lang w:val="en-IN"/>
+        </w:rPr>
+        <w:t>. Insert a needle pin under the contact bulge and pull lightly up until the one end of the contact unclips. Clean the cavity where the contact unclipped from of any solder or other residue by blowing into the cavity. Clip the contact back into the cavity by lightly pushing it into the cavity. Do this for all the contacts</w:t>
       </w:r>
       <w:r>
         <w:rPr>
@@ -8862,7 +9681,7 @@
           <w:szCs w:val="21"/>
           <w:lang w:val="en-IN"/>
         </w:rPr>
-        <w:t>Ensure that when your SD Card is fully inserted that the longer metal spring contacts (one clearly visible on the end of the slot, and one hidden in the side nearest the power connector) are closed. These are used to detect the presence of an SD Card therefore if no contact is made then the Raspberry Pi won't attempt to access the the card.</w:t>
+        <w:t>Ensure that when your SD Card is fully inserted that the longer metal spring contacts (one clearly visible on the end of the slot, and one hidden in the side nearest the power connector) are closed. These are used to detect the presence of an SD Card therefore if no contact is made then the Raspberry Pi won't attempt to access the card.</w:t>
       </w:r>
     </w:p>
     <w:p>
@@ -8917,7 +9736,51 @@
           <w:shd w:val="clear" w:color="auto" w:fill="FFFFFF"/>
           <w:lang w:val="en-IN"/>
         </w:rPr>
-        <w:t>The voltage is too low (below 5 V), try a different power supply and/or cable. The R-Pi needs a supply rated for 700 mA or more. Some supplies labeled as such cannot actually provide their rated current while maintaining 5V.</w:t>
+        <w:t xml:space="preserve">The voltage is too low (below 5 V), try a different power supply and/or cable. The R-Pi needs a supply rated for 700 mA or more. Some supplies </w:t>
+      </w:r>
+      <w:r>
+        <w:rPr>
+          <w:rFonts w:ascii="Helvetica" w:eastAsia="Times New Roman" w:hAnsi="Helvetica" w:cs="Times New Roman"/>
+          <w:color w:val="252525"/>
+          <w:sz w:val="21"/>
+          <w:szCs w:val="21"/>
+          <w:shd w:val="clear" w:color="auto" w:fill="FFFFFF"/>
+          <w:lang w:val="en-IN"/>
+        </w:rPr>
+        <w:t>labelled</w:t>
+      </w:r>
+      <w:r>
+        <w:rPr>
+          <w:rFonts w:ascii="Helvetica" w:eastAsia="Times New Roman" w:hAnsi="Helvetica" w:cs="Times New Roman"/>
+          <w:color w:val="252525"/>
+          <w:sz w:val="21"/>
+          <w:szCs w:val="21"/>
+          <w:shd w:val="clear" w:color="auto" w:fill="FFFFFF"/>
+          <w:lang w:val="en-IN"/>
+        </w:rPr>
+        <w:t xml:space="preserve"> as such cannot </w:t>
+      </w:r>
+      <w:r>
+        <w:rPr>
+          <w:rFonts w:ascii="Helvetica" w:eastAsia="Times New Roman" w:hAnsi="Helvetica" w:cs="Times New Roman"/>
+          <w:color w:val="252525"/>
+          <w:sz w:val="21"/>
+          <w:szCs w:val="21"/>
+          <w:shd w:val="clear" w:color="auto" w:fill="FFFFFF"/>
+          <w:lang w:val="en-IN"/>
+        </w:rPr>
+        <w:t>provide</w:t>
+      </w:r>
+      <w:r>
+        <w:rPr>
+          <w:rFonts w:ascii="Helvetica" w:eastAsia="Times New Roman" w:hAnsi="Helvetica" w:cs="Times New Roman"/>
+          <w:color w:val="252525"/>
+          <w:sz w:val="21"/>
+          <w:szCs w:val="21"/>
+          <w:shd w:val="clear" w:color="auto" w:fill="FFFFFF"/>
+          <w:lang w:val="en-IN"/>
+        </w:rPr>
+        <w:t xml:space="preserve"> their rated current while maintaining 5V.</w:t>
       </w:r>
     </w:p>
     <w:p>
@@ -9007,12 +9870,12 @@
       <w:pPr>
         <w:pStyle w:val="Heading1"/>
       </w:pPr>
-      <w:bookmarkStart w:id="30" w:name="_Toc358811557"/>
+      <w:bookmarkStart w:id="31" w:name="_Toc485700531"/>
       <w:r>
         <w:lastRenderedPageBreak/>
         <w:t>Legends</w:t>
       </w:r>
-      <w:bookmarkEnd w:id="30"/>
+      <w:bookmarkEnd w:id="31"/>
     </w:p>
     <w:p/>
     <w:p>
@@ -9063,8 +9926,8 @@
 </file>
 
 <file path=word/numbering.xml><?xml version="1.0" encoding="utf-8"?>
-<w:numbering xmlns:wpc="http://schemas.microsoft.com/office/word/2010/wordprocessingCanvas" xmlns:mo="http://schemas.microsoft.com/office/mac/office/2008/main" xmlns:mc="http://schemas.openxmlformats.org/markup-compatibility/2006" xmlns:mv="urn:schemas-microsoft-com:mac:vml" xmlns:o="urn:schemas-microsoft-com:office:office" xmlns:r="http://schemas.openxmlformats.org/officeDocument/2006/relationships" xmlns:m="http://schemas.openxmlformats.org/officeDocument/2006/math" xmlns:v="urn:schemas-microsoft-com:vml" xmlns:wp14="http://schemas.microsoft.com/office/word/2010/wordprocessingDrawing" xmlns:wp="http://schemas.openxmlformats.org/drawingml/2006/wordprocessingDrawing" xmlns:w10="urn:schemas-microsoft-com:office:word" xmlns:w="http://schemas.openxmlformats.org/wordprocessingml/2006/main" xmlns:w14="http://schemas.microsoft.com/office/word/2010/wordml" xmlns:wpg="http://schemas.microsoft.com/office/word/2010/wordprocessingGroup" xmlns:wpi="http://schemas.microsoft.com/office/word/2010/wordprocessingInk" xmlns:wne="http://schemas.microsoft.com/office/word/2006/wordml" xmlns:wps="http://schemas.microsoft.com/office/word/2010/wordprocessingShape" mc:Ignorable="w14 wp14">
-  <w:abstractNum w:abstractNumId="0">
+<w:numbering xmlns:wpc="http://schemas.microsoft.com/office/word/2010/wordprocessingCanvas" xmlns:cx="http://schemas.microsoft.com/office/drawing/2014/chartex" xmlns:cx1="http://schemas.microsoft.com/office/drawing/2015/9/8/chartex" xmlns:cx2="http://schemas.microsoft.com/office/drawing/2015/10/21/chartex" xmlns:cx3="http://schemas.microsoft.com/office/drawing/2016/5/9/chartex" xmlns:cx4="http://schemas.microsoft.com/office/drawing/2016/5/10/chartex" xmlns:cx5="http://schemas.microsoft.com/office/drawing/2016/5/11/chartex" xmlns:mc="http://schemas.openxmlformats.org/markup-compatibility/2006" xmlns:o="urn:schemas-microsoft-com:office:office" xmlns:r="http://schemas.openxmlformats.org/officeDocument/2006/relationships" xmlns:m="http://schemas.openxmlformats.org/officeDocument/2006/math" xmlns:v="urn:schemas-microsoft-com:vml" xmlns:wp14="http://schemas.microsoft.com/office/word/2010/wordprocessingDrawing" xmlns:wp="http://schemas.openxmlformats.org/drawingml/2006/wordprocessingDrawing" xmlns:w10="urn:schemas-microsoft-com:office:word" xmlns:w="http://schemas.openxmlformats.org/wordprocessingml/2006/main" xmlns:w14="http://schemas.microsoft.com/office/word/2010/wordml" xmlns:w15="http://schemas.microsoft.com/office/word/2012/wordml" xmlns:w16se="http://schemas.microsoft.com/office/word/2015/wordml/symex" xmlns:wpg="http://schemas.microsoft.com/office/word/2010/wordprocessingGroup" xmlns:wpi="http://schemas.microsoft.com/office/word/2010/wordprocessingInk" xmlns:wne="http://schemas.microsoft.com/office/word/2006/wordml" xmlns:wps="http://schemas.microsoft.com/office/word/2010/wordprocessingShape" mc:Ignorable="w14 w15 w16se wp14">
+  <w:abstractNum w:abstractNumId="0" w15:restartNumberingAfterBreak="0">
     <w:nsid w:val="07D5153F"/>
     <w:multiLevelType w:val="multilevel"/>
     <w:tmpl w:val="8A100934"/>
@@ -9213,7 +10076,7 @@
       </w:rPr>
     </w:lvl>
   </w:abstractNum>
-  <w:abstractNum w:abstractNumId="1">
+  <w:abstractNum w:abstractNumId="1" w15:restartNumberingAfterBreak="0">
     <w:nsid w:val="0EAC091C"/>
     <w:multiLevelType w:val="multilevel"/>
     <w:tmpl w:val="6F2C678C"/>
@@ -9362,7 +10225,7 @@
       </w:rPr>
     </w:lvl>
   </w:abstractNum>
-  <w:abstractNum w:abstractNumId="2">
+  <w:abstractNum w:abstractNumId="2" w15:restartNumberingAfterBreak="0">
     <w:nsid w:val="10152A5F"/>
     <w:multiLevelType w:val="hybridMultilevel"/>
     <w:tmpl w:val="CEE01564"/>
@@ -9451,7 +10314,7 @@
       </w:pPr>
     </w:lvl>
   </w:abstractNum>
-  <w:abstractNum w:abstractNumId="3">
+  <w:abstractNum w:abstractNumId="3" w15:restartNumberingAfterBreak="0">
     <w:nsid w:val="13A55AF1"/>
     <w:multiLevelType w:val="hybridMultilevel"/>
     <w:tmpl w:val="16D2F976"/>
@@ -9540,7 +10403,7 @@
       </w:pPr>
     </w:lvl>
   </w:abstractNum>
-  <w:abstractNum w:abstractNumId="4">
+  <w:abstractNum w:abstractNumId="4" w15:restartNumberingAfterBreak="0">
     <w:nsid w:val="1B0A7F0E"/>
     <w:multiLevelType w:val="hybridMultilevel"/>
     <w:tmpl w:val="5F20B16E"/>
@@ -9653,7 +10516,7 @@
       </w:rPr>
     </w:lvl>
   </w:abstractNum>
-  <w:abstractNum w:abstractNumId="5">
+  <w:abstractNum w:abstractNumId="5" w15:restartNumberingAfterBreak="0">
     <w:nsid w:val="1DE46E5C"/>
     <w:multiLevelType w:val="multilevel"/>
     <w:tmpl w:val="356E0A2C"/>
@@ -9802,7 +10665,7 @@
       </w:rPr>
     </w:lvl>
   </w:abstractNum>
-  <w:abstractNum w:abstractNumId="6">
+  <w:abstractNum w:abstractNumId="6" w15:restartNumberingAfterBreak="0">
     <w:nsid w:val="243A707C"/>
     <w:multiLevelType w:val="hybridMultilevel"/>
     <w:tmpl w:val="74845FD0"/>
@@ -9891,7 +10754,7 @@
       </w:pPr>
     </w:lvl>
   </w:abstractNum>
-  <w:abstractNum w:abstractNumId="7">
+  <w:abstractNum w:abstractNumId="7" w15:restartNumberingAfterBreak="0">
     <w:nsid w:val="37E17249"/>
     <w:multiLevelType w:val="multilevel"/>
     <w:tmpl w:val="6F2C678C"/>
@@ -10040,7 +10903,7 @@
       </w:rPr>
     </w:lvl>
   </w:abstractNum>
-  <w:abstractNum w:abstractNumId="8">
+  <w:abstractNum w:abstractNumId="8" w15:restartNumberingAfterBreak="0">
     <w:nsid w:val="4EAE25A6"/>
     <w:multiLevelType w:val="hybridMultilevel"/>
     <w:tmpl w:val="09820930"/>
@@ -10153,7 +11016,7 @@
       </w:rPr>
     </w:lvl>
   </w:abstractNum>
-  <w:abstractNum w:abstractNumId="9">
+  <w:abstractNum w:abstractNumId="9" w15:restartNumberingAfterBreak="0">
     <w:nsid w:val="527518FE"/>
     <w:multiLevelType w:val="hybridMultilevel"/>
     <w:tmpl w:val="A7A86ABA"/>
@@ -10266,7 +11129,7 @@
       </w:rPr>
     </w:lvl>
   </w:abstractNum>
-  <w:abstractNum w:abstractNumId="10">
+  <w:abstractNum w:abstractNumId="10" w15:restartNumberingAfterBreak="0">
     <w:nsid w:val="59933536"/>
     <w:multiLevelType w:val="multilevel"/>
     <w:tmpl w:val="0EE24F94"/>
@@ -10415,7 +11278,7 @@
       </w:rPr>
     </w:lvl>
   </w:abstractNum>
-  <w:abstractNum w:abstractNumId="11">
+  <w:abstractNum w:abstractNumId="11" w15:restartNumberingAfterBreak="0">
     <w:nsid w:val="6DD1480F"/>
     <w:multiLevelType w:val="multilevel"/>
     <w:tmpl w:val="41E420DC"/>
@@ -10528,7 +11391,7 @@
       </w:pPr>
     </w:lvl>
   </w:abstractNum>
-  <w:abstractNum w:abstractNumId="12">
+  <w:abstractNum w:abstractNumId="12" w15:restartNumberingAfterBreak="0">
     <w:nsid w:val="723B2322"/>
     <w:multiLevelType w:val="hybridMultilevel"/>
     <w:tmpl w:val="2E606238"/>
@@ -10617,7 +11480,7 @@
       </w:pPr>
     </w:lvl>
   </w:abstractNum>
-  <w:abstractNum w:abstractNumId="13">
+  <w:abstractNum w:abstractNumId="13" w15:restartNumberingAfterBreak="0">
     <w:nsid w:val="759F21EA"/>
     <w:multiLevelType w:val="hybridMultilevel"/>
     <w:tmpl w:val="86A0432E"/>
@@ -10730,7 +11593,7 @@
       </w:rPr>
     </w:lvl>
   </w:abstractNum>
-  <w:abstractNum w:abstractNumId="14">
+  <w:abstractNum w:abstractNumId="14" w15:restartNumberingAfterBreak="0">
     <w:nsid w:val="784E2B79"/>
     <w:multiLevelType w:val="multilevel"/>
     <w:tmpl w:val="E3AE3276"/>
@@ -10879,7 +11742,7 @@
       </w:rPr>
     </w:lvl>
   </w:abstractNum>
-  <w:abstractNum w:abstractNumId="15">
+  <w:abstractNum w:abstractNumId="15" w15:restartNumberingAfterBreak="0">
     <w:nsid w:val="7C830902"/>
     <w:multiLevelType w:val="multilevel"/>
     <w:tmpl w:val="662642F2"/>
@@ -11080,7 +11943,7 @@
 </file>
 
 <file path=word/styles.xml><?xml version="1.0" encoding="utf-8"?>
-<w:styles xmlns:mc="http://schemas.openxmlformats.org/markup-compatibility/2006" xmlns:r="http://schemas.openxmlformats.org/officeDocument/2006/relationships" xmlns:w="http://schemas.openxmlformats.org/wordprocessingml/2006/main" xmlns:w14="http://schemas.microsoft.com/office/word/2010/wordml" mc:Ignorable="w14">
+<w:styles xmlns:mc="http://schemas.openxmlformats.org/markup-compatibility/2006" xmlns:r="http://schemas.openxmlformats.org/officeDocument/2006/relationships" xmlns:w="http://schemas.openxmlformats.org/wordprocessingml/2006/main" xmlns:w14="http://schemas.microsoft.com/office/word/2010/wordml" xmlns:w15="http://schemas.microsoft.com/office/word/2012/wordml" xmlns:w16se="http://schemas.microsoft.com/office/word/2015/wordml/symex" mc:Ignorable="w14 w15 w16se">
   <w:docDefaults>
     <w:rPrDefault>
       <w:rPr>
@@ -11092,153 +11955,375 @@
     </w:rPrDefault>
     <w:pPrDefault/>
   </w:docDefaults>
-  <w:latentStyles w:defLockedState="0" w:defUIPriority="99" w:defSemiHidden="1" w:defUnhideWhenUsed="1" w:defQFormat="0" w:count="276">
-    <w:lsdException w:name="Normal" w:semiHidden="0" w:uiPriority="0" w:unhideWhenUsed="0" w:qFormat="1"/>
-    <w:lsdException w:name="heading 1" w:semiHidden="0" w:uiPriority="9" w:unhideWhenUsed="0" w:qFormat="1"/>
-    <w:lsdException w:name="heading 2" w:uiPriority="9" w:qFormat="1"/>
-    <w:lsdException w:name="heading 3" w:uiPriority="9" w:qFormat="1"/>
-    <w:lsdException w:name="heading 4" w:uiPriority="9" w:qFormat="1"/>
-    <w:lsdException w:name="heading 5" w:uiPriority="9" w:qFormat="1"/>
-    <w:lsdException w:name="heading 6" w:uiPriority="9" w:qFormat="1"/>
-    <w:lsdException w:name="heading 7" w:uiPriority="9" w:qFormat="1"/>
-    <w:lsdException w:name="heading 8" w:uiPriority="9" w:qFormat="1"/>
-    <w:lsdException w:name="heading 9" w:uiPriority="9" w:qFormat="1"/>
-    <w:lsdException w:name="toc 1" w:uiPriority="39"/>
-    <w:lsdException w:name="toc 2" w:uiPriority="39"/>
-    <w:lsdException w:name="toc 3" w:uiPriority="39"/>
-    <w:lsdException w:name="toc 4" w:uiPriority="39"/>
-    <w:lsdException w:name="toc 5" w:uiPriority="39"/>
-    <w:lsdException w:name="toc 6" w:uiPriority="39"/>
-    <w:lsdException w:name="toc 7" w:uiPriority="39"/>
-    <w:lsdException w:name="toc 8" w:uiPriority="39"/>
-    <w:lsdException w:name="toc 9" w:uiPriority="39"/>
-    <w:lsdException w:name="caption" w:uiPriority="35" w:qFormat="1"/>
-    <w:lsdException w:name="Title" w:semiHidden="0" w:uiPriority="10" w:unhideWhenUsed="0" w:qFormat="1"/>
-    <w:lsdException w:name="Default Paragraph Font" w:uiPriority="1"/>
-    <w:lsdException w:name="Subtitle" w:semiHidden="0" w:uiPriority="11" w:unhideWhenUsed="0" w:qFormat="1"/>
-    <w:lsdException w:name="Strong" w:semiHidden="0" w:uiPriority="22" w:unhideWhenUsed="0" w:qFormat="1"/>
-    <w:lsdException w:name="Emphasis" w:semiHidden="0" w:uiPriority="20" w:unhideWhenUsed="0" w:qFormat="1"/>
-    <w:lsdException w:name="Table Grid" w:semiHidden="0" w:uiPriority="59" w:unhideWhenUsed="0"/>
-    <w:lsdException w:name="Note Level 1" w:semiHidden="0" w:unhideWhenUsed="0"/>
-    <w:lsdException w:name="Note Level 2" w:semiHidden="0" w:unhideWhenUsed="0"/>
-    <w:lsdException w:name="Note Level 3" w:semiHidden="0" w:unhideWhenUsed="0"/>
-    <w:lsdException w:name="Note Level 4" w:semiHidden="0" w:unhideWhenUsed="0"/>
-    <w:lsdException w:name="Note Level 5" w:semiHidden="0" w:unhideWhenUsed="0"/>
-    <w:lsdException w:name="Note Level 6" w:semiHidden="0" w:unhideWhenUsed="0"/>
-    <w:lsdException w:name="Note Level 7" w:semiHidden="0" w:unhideWhenUsed="0"/>
-    <w:lsdException w:name="Note Level 8" w:semiHidden="0" w:unhideWhenUsed="0"/>
-    <w:lsdException w:name="Note Level 9" w:semiHidden="0" w:unhideWhenUsed="0"/>
-    <w:lsdException w:name="Placeholder Text" w:unhideWhenUsed="0"/>
-    <w:lsdException w:name="No Spacing" w:semiHidden="0" w:uiPriority="1" w:unhideWhenUsed="0" w:qFormat="1"/>
-    <w:lsdException w:name="Light Shading" w:semiHidden="0" w:uiPriority="60" w:unhideWhenUsed="0"/>
-    <w:lsdException w:name="Light List" w:semiHidden="0" w:uiPriority="61" w:unhideWhenUsed="0"/>
-    <w:lsdException w:name="Light Grid" w:semiHidden="0" w:uiPriority="62" w:unhideWhenUsed="0"/>
-    <w:lsdException w:name="Medium Shading 1" w:semiHidden="0" w:uiPriority="63" w:unhideWhenUsed="0"/>
-    <w:lsdException w:name="Medium Shading 2" w:semiHidden="0" w:uiPriority="64" w:unhideWhenUsed="0"/>
-    <w:lsdException w:name="Medium List 1" w:semiHidden="0" w:uiPriority="65" w:unhideWhenUsed="0"/>
-    <w:lsdException w:name="Medium List 2" w:semiHidden="0" w:uiPriority="66" w:unhideWhenUsed="0"/>
-    <w:lsdException w:name="Medium Grid 1" w:semiHidden="0" w:uiPriority="67" w:unhideWhenUsed="0"/>
-    <w:lsdException w:name="Medium Grid 2" w:semiHidden="0" w:uiPriority="68" w:unhideWhenUsed="0"/>
-    <w:lsdException w:name="Medium Grid 3" w:semiHidden="0" w:uiPriority="69" w:unhideWhenUsed="0"/>
-    <w:lsdException w:name="Dark List" w:semiHidden="0" w:uiPriority="70" w:unhideWhenUsed="0"/>
-    <w:lsdException w:name="Colorful Shading" w:semiHidden="0" w:uiPriority="71" w:unhideWhenUsed="0"/>
-    <w:lsdException w:name="Colorful List" w:semiHidden="0" w:uiPriority="72" w:unhideWhenUsed="0"/>
-    <w:lsdException w:name="Colorful Grid" w:semiHidden="0" w:uiPriority="73" w:unhideWhenUsed="0"/>
-    <w:lsdException w:name="Light Shading Accent 1" w:semiHidden="0" w:uiPriority="60" w:unhideWhenUsed="0"/>
-    <w:lsdException w:name="Light List Accent 1" w:semiHidden="0" w:uiPriority="61" w:unhideWhenUsed="0"/>
-    <w:lsdException w:name="Light Grid Accent 1" w:semiHidden="0" w:uiPriority="62" w:unhideWhenUsed="0"/>
-    <w:lsdException w:name="Medium Shading 1 Accent 1" w:semiHidden="0" w:uiPriority="63" w:unhideWhenUsed="0"/>
-    <w:lsdException w:name="Medium Shading 2 Accent 1" w:semiHidden="0" w:uiPriority="64" w:unhideWhenUsed="0"/>
-    <w:lsdException w:name="Medium List 1 Accent 1" w:semiHidden="0" w:uiPriority="65" w:unhideWhenUsed="0"/>
-    <w:lsdException w:name="Revision" w:unhideWhenUsed="0"/>
-    <w:lsdException w:name="List Paragraph" w:semiHidden="0" w:uiPriority="34" w:unhideWhenUsed="0" w:qFormat="1"/>
-    <w:lsdException w:name="Quote" w:semiHidden="0" w:uiPriority="29" w:unhideWhenUsed="0" w:qFormat="1"/>
-    <w:lsdException w:name="Intense Quote" w:semiHidden="0" w:uiPriority="30" w:unhideWhenUsed="0" w:qFormat="1"/>
-    <w:lsdException w:name="Medium List 2 Accent 1" w:semiHidden="0" w:uiPriority="66" w:unhideWhenUsed="0"/>
-    <w:lsdException w:name="Medium Grid 1 Accent 1" w:semiHidden="0" w:uiPriority="67" w:unhideWhenUsed="0"/>
-    <w:lsdException w:name="Medium Grid 2 Accent 1" w:semiHidden="0" w:uiPriority="68" w:unhideWhenUsed="0"/>
-    <w:lsdException w:name="Medium Grid 3 Accent 1" w:semiHidden="0" w:uiPriority="69" w:unhideWhenUsed="0"/>
-    <w:lsdException w:name="Dark List Accent 1" w:semiHidden="0" w:uiPriority="70" w:unhideWhenUsed="0"/>
-    <w:lsdException w:name="Colorful Shading Accent 1" w:semiHidden="0" w:uiPriority="71" w:unhideWhenUsed="0"/>
-    <w:lsdException w:name="Colorful List Accent 1" w:semiHidden="0" w:uiPriority="72" w:unhideWhenUsed="0"/>
-    <w:lsdException w:name="Colorful Grid Accent 1" w:semiHidden="0" w:uiPriority="73" w:unhideWhenUsed="0"/>
-    <w:lsdException w:name="Light Shading Accent 2" w:semiHidden="0" w:uiPriority="60" w:unhideWhenUsed="0"/>
-    <w:lsdException w:name="Light List Accent 2" w:semiHidden="0" w:uiPriority="61" w:unhideWhenUsed="0"/>
-    <w:lsdException w:name="Light Grid Accent 2" w:semiHidden="0" w:uiPriority="62" w:unhideWhenUsed="0"/>
-    <w:lsdException w:name="Medium Shading 1 Accent 2" w:semiHidden="0" w:uiPriority="63" w:unhideWhenUsed="0"/>
-    <w:lsdException w:name="Medium Shading 2 Accent 2" w:semiHidden="0" w:uiPriority="64" w:unhideWhenUsed="0"/>
-    <w:lsdException w:name="Medium List 1 Accent 2" w:semiHidden="0" w:uiPriority="65" w:unhideWhenUsed="0"/>
-    <w:lsdException w:name="Medium List 2 Accent 2" w:semiHidden="0" w:uiPriority="66" w:unhideWhenUsed="0"/>
-    <w:lsdException w:name="Medium Grid 1 Accent 2" w:semiHidden="0" w:uiPriority="67" w:unhideWhenUsed="0"/>
-    <w:lsdException w:name="Medium Grid 2 Accent 2" w:semiHidden="0" w:uiPriority="68" w:unhideWhenUsed="0"/>
-    <w:lsdException w:name="Medium Grid 3 Accent 2" w:semiHidden="0" w:uiPriority="69" w:unhideWhenUsed="0"/>
-    <w:lsdException w:name="Dark List Accent 2" w:semiHidden="0" w:uiPriority="70" w:unhideWhenUsed="0"/>
-    <w:lsdException w:name="Colorful Shading Accent 2" w:semiHidden="0" w:uiPriority="71" w:unhideWhenUsed="0"/>
-    <w:lsdException w:name="Colorful List Accent 2" w:semiHidden="0" w:uiPriority="72" w:unhideWhenUsed="0"/>
-    <w:lsdException w:name="Colorful Grid Accent 2" w:semiHidden="0" w:uiPriority="73" w:unhideWhenUsed="0"/>
-    <w:lsdException w:name="Light Shading Accent 3" w:semiHidden="0" w:uiPriority="60" w:unhideWhenUsed="0"/>
-    <w:lsdException w:name="Light List Accent 3" w:semiHidden="0" w:uiPriority="61" w:unhideWhenUsed="0"/>
-    <w:lsdException w:name="Light Grid Accent 3" w:semiHidden="0" w:uiPriority="62" w:unhideWhenUsed="0"/>
-    <w:lsdException w:name="Medium Shading 1 Accent 3" w:semiHidden="0" w:uiPriority="63" w:unhideWhenUsed="0"/>
-    <w:lsdException w:name="Medium Shading 2 Accent 3" w:semiHidden="0" w:uiPriority="64" w:unhideWhenUsed="0"/>
-    <w:lsdException w:name="Medium List 1 Accent 3" w:semiHidden="0" w:uiPriority="65" w:unhideWhenUsed="0"/>
-    <w:lsdException w:name="Medium List 2 Accent 3" w:semiHidden="0" w:uiPriority="66" w:unhideWhenUsed="0"/>
-    <w:lsdException w:name="Medium Grid 1 Accent 3" w:semiHidden="0" w:uiPriority="67" w:unhideWhenUsed="0"/>
-    <w:lsdException w:name="Medium Grid 2 Accent 3" w:semiHidden="0" w:uiPriority="68" w:unhideWhenUsed="0"/>
-    <w:lsdException w:name="Medium Grid 3 Accent 3" w:semiHidden="0" w:uiPriority="69" w:unhideWhenUsed="0"/>
-    <w:lsdException w:name="Dark List Accent 3" w:semiHidden="0" w:uiPriority="70" w:unhideWhenUsed="0"/>
-    <w:lsdException w:name="Colorful Shading Accent 3" w:semiHidden="0" w:uiPriority="71" w:unhideWhenUsed="0"/>
-    <w:lsdException w:name="Colorful List Accent 3" w:semiHidden="0" w:uiPriority="72" w:unhideWhenUsed="0"/>
-    <w:lsdException w:name="Colorful Grid Accent 3" w:semiHidden="0" w:uiPriority="73" w:unhideWhenUsed="0"/>
-    <w:lsdException w:name="Light Shading Accent 4" w:semiHidden="0" w:uiPriority="60" w:unhideWhenUsed="0"/>
-    <w:lsdException w:name="Light List Accent 4" w:semiHidden="0" w:uiPriority="61" w:unhideWhenUsed="0"/>
-    <w:lsdException w:name="Light Grid Accent 4" w:semiHidden="0" w:uiPriority="62" w:unhideWhenUsed="0"/>
-    <w:lsdException w:name="Medium Shading 1 Accent 4" w:semiHidden="0" w:uiPriority="63" w:unhideWhenUsed="0"/>
-    <w:lsdException w:name="Medium Shading 2 Accent 4" w:semiHidden="0" w:uiPriority="64" w:unhideWhenUsed="0"/>
-    <w:lsdException w:name="Medium List 1 Accent 4" w:semiHidden="0" w:uiPriority="65" w:unhideWhenUsed="0"/>
-    <w:lsdException w:name="Medium List 2 Accent 4" w:semiHidden="0" w:uiPriority="66" w:unhideWhenUsed="0"/>
-    <w:lsdException w:name="Medium Grid 1 Accent 4" w:semiHidden="0" w:uiPriority="67" w:unhideWhenUsed="0"/>
-    <w:lsdException w:name="Medium Grid 2 Accent 4" w:semiHidden="0" w:uiPriority="68" w:unhideWhenUsed="0"/>
-    <w:lsdException w:name="Medium Grid 3 Accent 4" w:semiHidden="0" w:uiPriority="69" w:unhideWhenUsed="0"/>
-    <w:lsdException w:name="Dark List Accent 4" w:semiHidden="0" w:uiPriority="70" w:unhideWhenUsed="0"/>
-    <w:lsdException w:name="Colorful Shading Accent 4" w:semiHidden="0" w:uiPriority="71" w:unhideWhenUsed="0"/>
-    <w:lsdException w:name="Colorful List Accent 4" w:semiHidden="0" w:uiPriority="72" w:unhideWhenUsed="0"/>
-    <w:lsdException w:name="Colorful Grid Accent 4" w:semiHidden="0" w:uiPriority="73" w:unhideWhenUsed="0"/>
-    <w:lsdException w:name="Light Shading Accent 5" w:semiHidden="0" w:uiPriority="60" w:unhideWhenUsed="0"/>
-    <w:lsdException w:name="Light List Accent 5" w:semiHidden="0" w:uiPriority="61" w:unhideWhenUsed="0"/>
-    <w:lsdException w:name="Light Grid Accent 5" w:semiHidden="0" w:uiPriority="62" w:unhideWhenUsed="0"/>
-    <w:lsdException w:name="Medium Shading 1 Accent 5" w:semiHidden="0" w:uiPriority="63" w:unhideWhenUsed="0"/>
-    <w:lsdException w:name="Medium Shading 2 Accent 5" w:semiHidden="0" w:uiPriority="64" w:unhideWhenUsed="0"/>
-    <w:lsdException w:name="Medium List 1 Accent 5" w:semiHidden="0" w:uiPriority="65" w:unhideWhenUsed="0"/>
-    <w:lsdException w:name="Medium List 2 Accent 5" w:semiHidden="0" w:uiPriority="66" w:unhideWhenUsed="0"/>
-    <w:lsdException w:name="Medium Grid 1 Accent 5" w:semiHidden="0" w:uiPriority="67" w:unhideWhenUsed="0"/>
-    <w:lsdException w:name="Medium Grid 2 Accent 5" w:semiHidden="0" w:uiPriority="68" w:unhideWhenUsed="0"/>
-    <w:lsdException w:name="Medium Grid 3 Accent 5" w:semiHidden="0" w:uiPriority="69" w:unhideWhenUsed="0"/>
-    <w:lsdException w:name="Dark List Accent 5" w:semiHidden="0" w:uiPriority="70" w:unhideWhenUsed="0"/>
-    <w:lsdException w:name="Colorful Shading Accent 5" w:semiHidden="0" w:uiPriority="71" w:unhideWhenUsed="0"/>
-    <w:lsdException w:name="Colorful List Accent 5" w:semiHidden="0" w:uiPriority="72" w:unhideWhenUsed="0"/>
-    <w:lsdException w:name="Colorful Grid Accent 5" w:semiHidden="0" w:uiPriority="73" w:unhideWhenUsed="0"/>
-    <w:lsdException w:name="Light Shading Accent 6" w:semiHidden="0" w:uiPriority="60" w:unhideWhenUsed="0"/>
-    <w:lsdException w:name="Light List Accent 6" w:semiHidden="0" w:uiPriority="61" w:unhideWhenUsed="0"/>
-    <w:lsdException w:name="Light Grid Accent 6" w:semiHidden="0" w:uiPriority="62" w:unhideWhenUsed="0"/>
-    <w:lsdException w:name="Medium Shading 1 Accent 6" w:semiHidden="0" w:uiPriority="63" w:unhideWhenUsed="0"/>
-    <w:lsdException w:name="Medium Shading 2 Accent 6" w:semiHidden="0" w:uiPriority="64" w:unhideWhenUsed="0"/>
-    <w:lsdException w:name="Medium List 1 Accent 6" w:semiHidden="0" w:uiPriority="65" w:unhideWhenUsed="0"/>
-    <w:lsdException w:name="Medium List 2 Accent 6" w:semiHidden="0" w:uiPriority="66" w:unhideWhenUsed="0"/>
-    <w:lsdException w:name="Medium Grid 1 Accent 6" w:semiHidden="0" w:uiPriority="67" w:unhideWhenUsed="0"/>
-    <w:lsdException w:name="Medium Grid 2 Accent 6" w:semiHidden="0" w:uiPriority="68" w:unhideWhenUsed="0"/>
-    <w:lsdException w:name="Medium Grid 3 Accent 6" w:semiHidden="0" w:uiPriority="69" w:unhideWhenUsed="0"/>
-    <w:lsdException w:name="Dark List Accent 6" w:semiHidden="0" w:uiPriority="70" w:unhideWhenUsed="0"/>
-    <w:lsdException w:name="Colorful Shading Accent 6" w:semiHidden="0" w:uiPriority="71" w:unhideWhenUsed="0"/>
-    <w:lsdException w:name="Colorful List Accent 6" w:semiHidden="0" w:uiPriority="72" w:unhideWhenUsed="0"/>
-    <w:lsdException w:name="Colorful Grid Accent 6" w:semiHidden="0" w:uiPriority="73" w:unhideWhenUsed="0"/>
-    <w:lsdException w:name="Subtle Emphasis" w:semiHidden="0" w:uiPriority="19" w:unhideWhenUsed="0" w:qFormat="1"/>
-    <w:lsdException w:name="Intense Emphasis" w:semiHidden="0" w:uiPriority="21" w:unhideWhenUsed="0" w:qFormat="1"/>
-    <w:lsdException w:name="Subtle Reference" w:semiHidden="0" w:uiPriority="31" w:unhideWhenUsed="0" w:qFormat="1"/>
-    <w:lsdException w:name="Intense Reference" w:semiHidden="0" w:uiPriority="32" w:unhideWhenUsed="0" w:qFormat="1"/>
-    <w:lsdException w:name="Book Title" w:semiHidden="0" w:uiPriority="33" w:unhideWhenUsed="0" w:qFormat="1"/>
-    <w:lsdException w:name="Bibliography" w:uiPriority="37"/>
-    <w:lsdException w:name="TOC Heading" w:uiPriority="39" w:qFormat="1"/>
+  <w:latentStyles w:defLockedState="0" w:defUIPriority="99" w:defSemiHidden="0" w:defUnhideWhenUsed="0" w:defQFormat="0" w:count="374">
+    <w:lsdException w:name="Normal" w:uiPriority="0" w:qFormat="1"/>
+    <w:lsdException w:name="heading 1" w:uiPriority="9" w:qFormat="1"/>
+    <w:lsdException w:name="heading 2" w:semiHidden="1" w:uiPriority="9" w:unhideWhenUsed="1" w:qFormat="1"/>
+    <w:lsdException w:name="heading 3" w:semiHidden="1" w:uiPriority="9" w:unhideWhenUsed="1" w:qFormat="1"/>
+    <w:lsdException w:name="heading 4" w:semiHidden="1" w:uiPriority="9" w:unhideWhenUsed="1" w:qFormat="1"/>
+    <w:lsdException w:name="heading 5" w:semiHidden="1" w:uiPriority="9" w:unhideWhenUsed="1" w:qFormat="1"/>
+    <w:lsdException w:name="heading 6" w:semiHidden="1" w:uiPriority="9" w:unhideWhenUsed="1" w:qFormat="1"/>
+    <w:lsdException w:name="heading 7" w:semiHidden="1" w:uiPriority="9" w:unhideWhenUsed="1" w:qFormat="1"/>
+    <w:lsdException w:name="heading 8" w:semiHidden="1" w:uiPriority="9" w:unhideWhenUsed="1" w:qFormat="1"/>
+    <w:lsdException w:name="heading 9" w:semiHidden="1" w:uiPriority="9" w:unhideWhenUsed="1" w:qFormat="1"/>
+    <w:lsdException w:name="index 1" w:semiHidden="1" w:unhideWhenUsed="1"/>
+    <w:lsdException w:name="index 2" w:semiHidden="1" w:unhideWhenUsed="1"/>
+    <w:lsdException w:name="index 3" w:semiHidden="1" w:unhideWhenUsed="1"/>
+    <w:lsdException w:name="index 4" w:semiHidden="1" w:unhideWhenUsed="1"/>
+    <w:lsdException w:name="index 5" w:semiHidden="1" w:unhideWhenUsed="1"/>
+    <w:lsdException w:name="index 6" w:semiHidden="1" w:unhideWhenUsed="1"/>
+    <w:lsdException w:name="index 7" w:semiHidden="1" w:unhideWhenUsed="1"/>
+    <w:lsdException w:name="index 8" w:semiHidden="1" w:unhideWhenUsed="1"/>
+    <w:lsdException w:name="index 9" w:semiHidden="1" w:unhideWhenUsed="1"/>
+    <w:lsdException w:name="toc 1" w:semiHidden="1" w:uiPriority="39" w:unhideWhenUsed="1"/>
+    <w:lsdException w:name="toc 2" w:semiHidden="1" w:uiPriority="39" w:unhideWhenUsed="1"/>
+    <w:lsdException w:name="toc 3" w:semiHidden="1" w:uiPriority="39" w:unhideWhenUsed="1"/>
+    <w:lsdException w:name="toc 4" w:semiHidden="1" w:uiPriority="39" w:unhideWhenUsed="1"/>
+    <w:lsdException w:name="toc 5" w:semiHidden="1" w:uiPriority="39" w:unhideWhenUsed="1"/>
+    <w:lsdException w:name="toc 6" w:semiHidden="1" w:uiPriority="39" w:unhideWhenUsed="1"/>
+    <w:lsdException w:name="toc 7" w:semiHidden="1" w:uiPriority="39" w:unhideWhenUsed="1"/>
+    <w:lsdException w:name="toc 8" w:semiHidden="1" w:uiPriority="39" w:unhideWhenUsed="1"/>
+    <w:lsdException w:name="toc 9" w:semiHidden="1" w:uiPriority="39" w:unhideWhenUsed="1"/>
+    <w:lsdException w:name="Normal Indent" w:semiHidden="1" w:unhideWhenUsed="1"/>
+    <w:lsdException w:name="footnote text" w:semiHidden="1" w:unhideWhenUsed="1"/>
+    <w:lsdException w:name="annotation text" w:semiHidden="1" w:unhideWhenUsed="1"/>
+    <w:lsdException w:name="header" w:semiHidden="1" w:unhideWhenUsed="1"/>
+    <w:lsdException w:name="footer" w:semiHidden="1" w:unhideWhenUsed="1"/>
+    <w:lsdException w:name="index heading" w:semiHidden="1" w:unhideWhenUsed="1"/>
+    <w:lsdException w:name="caption" w:semiHidden="1" w:uiPriority="35" w:unhideWhenUsed="1" w:qFormat="1"/>
+    <w:lsdException w:name="table of figures" w:semiHidden="1" w:unhideWhenUsed="1"/>
+    <w:lsdException w:name="envelope address" w:semiHidden="1" w:unhideWhenUsed="1"/>
+    <w:lsdException w:name="envelope return" w:semiHidden="1" w:unhideWhenUsed="1"/>
+    <w:lsdException w:name="footnote reference" w:semiHidden="1" w:unhideWhenUsed="1"/>
+    <w:lsdException w:name="annotation reference" w:semiHidden="1" w:unhideWhenUsed="1"/>
+    <w:lsdException w:name="line number" w:semiHidden="1" w:unhideWhenUsed="1"/>
+    <w:lsdException w:name="page number" w:semiHidden="1" w:unhideWhenUsed="1"/>
+    <w:lsdException w:name="endnote reference" w:semiHidden="1" w:unhideWhenUsed="1"/>
+    <w:lsdException w:name="endnote text" w:semiHidden="1" w:unhideWhenUsed="1"/>
+    <w:lsdException w:name="table of authorities" w:semiHidden="1" w:unhideWhenUsed="1"/>
+    <w:lsdException w:name="macro" w:semiHidden="1" w:unhideWhenUsed="1"/>
+    <w:lsdException w:name="toa heading" w:semiHidden="1" w:unhideWhenUsed="1"/>
+    <w:lsdException w:name="List" w:semiHidden="1" w:unhideWhenUsed="1"/>
+    <w:lsdException w:name="List Bullet" w:semiHidden="1" w:unhideWhenUsed="1"/>
+    <w:lsdException w:name="List Number" w:semiHidden="1" w:unhideWhenUsed="1"/>
+    <w:lsdException w:name="List 2" w:semiHidden="1" w:unhideWhenUsed="1"/>
+    <w:lsdException w:name="List 3" w:semiHidden="1" w:unhideWhenUsed="1"/>
+    <w:lsdException w:name="List 4" w:semiHidden="1" w:unhideWhenUsed="1"/>
+    <w:lsdException w:name="List 5" w:semiHidden="1" w:unhideWhenUsed="1"/>
+    <w:lsdException w:name="List Bullet 2" w:semiHidden="1" w:unhideWhenUsed="1"/>
+    <w:lsdException w:name="List Bullet 3" w:semiHidden="1" w:unhideWhenUsed="1"/>
+    <w:lsdException w:name="List Bullet 4" w:semiHidden="1" w:unhideWhenUsed="1"/>
+    <w:lsdException w:name="List Bullet 5" w:semiHidden="1" w:unhideWhenUsed="1"/>
+    <w:lsdException w:name="List Number 2" w:semiHidden="1" w:unhideWhenUsed="1"/>
+    <w:lsdException w:name="List Number 3" w:semiHidden="1" w:unhideWhenUsed="1"/>
+    <w:lsdException w:name="List Number 4" w:semiHidden="1" w:unhideWhenUsed="1"/>
+    <w:lsdException w:name="List Number 5" w:semiHidden="1" w:unhideWhenUsed="1"/>
+    <w:lsdException w:name="Title" w:uiPriority="10" w:qFormat="1"/>
+    <w:lsdException w:name="Closing" w:semiHidden="1" w:unhideWhenUsed="1"/>
+    <w:lsdException w:name="Signature" w:semiHidden="1" w:unhideWhenUsed="1"/>
+    <w:lsdException w:name="Default Paragraph Font" w:semiHidden="1" w:uiPriority="1" w:unhideWhenUsed="1"/>
+    <w:lsdException w:name="Body Text" w:semiHidden="1" w:unhideWhenUsed="1"/>
+    <w:lsdException w:name="Body Text Indent" w:semiHidden="1" w:unhideWhenUsed="1"/>
+    <w:lsdException w:name="List Continue" w:semiHidden="1" w:unhideWhenUsed="1"/>
+    <w:lsdException w:name="List Continue 2" w:semiHidden="1" w:unhideWhenUsed="1"/>
+    <w:lsdException w:name="List Continue 3" w:semiHidden="1" w:unhideWhenUsed="1"/>
+    <w:lsdException w:name="List Continue 4" w:semiHidden="1" w:unhideWhenUsed="1"/>
+    <w:lsdException w:name="List Continue 5" w:semiHidden="1" w:unhideWhenUsed="1"/>
+    <w:lsdException w:name="Message Header" w:semiHidden="1" w:unhideWhenUsed="1"/>
+    <w:lsdException w:name="Subtitle" w:uiPriority="11" w:qFormat="1"/>
+    <w:lsdException w:name="Salutation" w:semiHidden="1" w:unhideWhenUsed="1"/>
+    <w:lsdException w:name="Date" w:semiHidden="1" w:unhideWhenUsed="1"/>
+    <w:lsdException w:name="Body Text First Indent" w:semiHidden="1" w:unhideWhenUsed="1"/>
+    <w:lsdException w:name="Body Text First Indent 2" w:semiHidden="1" w:unhideWhenUsed="1"/>
+    <w:lsdException w:name="Note Heading" w:semiHidden="1" w:unhideWhenUsed="1"/>
+    <w:lsdException w:name="Body Text 2" w:semiHidden="1" w:unhideWhenUsed="1"/>
+    <w:lsdException w:name="Body Text 3" w:semiHidden="1" w:unhideWhenUsed="1"/>
+    <w:lsdException w:name="Body Text Indent 2" w:semiHidden="1" w:unhideWhenUsed="1"/>
+    <w:lsdException w:name="Body Text Indent 3" w:semiHidden="1" w:unhideWhenUsed="1"/>
+    <w:lsdException w:name="Block Text" w:semiHidden="1" w:unhideWhenUsed="1"/>
+    <w:lsdException w:name="Hyperlink" w:semiHidden="1" w:unhideWhenUsed="1"/>
+    <w:lsdException w:name="FollowedHyperlink" w:semiHidden="1" w:unhideWhenUsed="1"/>
+    <w:lsdException w:name="Strong" w:uiPriority="22" w:qFormat="1"/>
+    <w:lsdException w:name="Emphasis" w:uiPriority="20" w:qFormat="1"/>
+    <w:lsdException w:name="Document Map" w:semiHidden="1" w:unhideWhenUsed="1"/>
+    <w:lsdException w:name="Plain Text" w:semiHidden="1" w:unhideWhenUsed="1"/>
+    <w:lsdException w:name="E-mail Signature" w:semiHidden="1" w:unhideWhenUsed="1"/>
+    <w:lsdException w:name="HTML Top of Form" w:semiHidden="1" w:unhideWhenUsed="1"/>
+    <w:lsdException w:name="HTML Bottom of Form" w:semiHidden="1" w:unhideWhenUsed="1"/>
+    <w:lsdException w:name="Normal (Web)" w:semiHidden="1" w:unhideWhenUsed="1"/>
+    <w:lsdException w:name="HTML Acronym" w:semiHidden="1" w:unhideWhenUsed="1"/>
+    <w:lsdException w:name="HTML Address" w:semiHidden="1" w:unhideWhenUsed="1"/>
+    <w:lsdException w:name="HTML Cite" w:semiHidden="1" w:unhideWhenUsed="1"/>
+    <w:lsdException w:name="HTML Code" w:semiHidden="1" w:unhideWhenUsed="1"/>
+    <w:lsdException w:name="HTML Definition" w:semiHidden="1" w:unhideWhenUsed="1"/>
+    <w:lsdException w:name="HTML Keyboard" w:semiHidden="1" w:unhideWhenUsed="1"/>
+    <w:lsdException w:name="HTML Preformatted" w:semiHidden="1" w:unhideWhenUsed="1"/>
+    <w:lsdException w:name="HTML Sample" w:semiHidden="1" w:unhideWhenUsed="1"/>
+    <w:lsdException w:name="HTML Typewriter" w:semiHidden="1" w:unhideWhenUsed="1"/>
+    <w:lsdException w:name="HTML Variable" w:semiHidden="1" w:unhideWhenUsed="1"/>
+    <w:lsdException w:name="Normal Table" w:semiHidden="1" w:unhideWhenUsed="1"/>
+    <w:lsdException w:name="annotation subject" w:semiHidden="1" w:unhideWhenUsed="1"/>
+    <w:lsdException w:name="No List" w:semiHidden="1" w:unhideWhenUsed="1"/>
+    <w:lsdException w:name="Outline List 1" w:semiHidden="1" w:unhideWhenUsed="1"/>
+    <w:lsdException w:name="Outline List 2" w:semiHidden="1" w:unhideWhenUsed="1"/>
+    <w:lsdException w:name="Outline List 3" w:semiHidden="1" w:unhideWhenUsed="1"/>
+    <w:lsdException w:name="Table Simple 1" w:semiHidden="1" w:unhideWhenUsed="1"/>
+    <w:lsdException w:name="Table Simple 2" w:semiHidden="1" w:unhideWhenUsed="1"/>
+    <w:lsdException w:name="Table Simple 3" w:semiHidden="1" w:unhideWhenUsed="1"/>
+    <w:lsdException w:name="Table Classic 1" w:semiHidden="1" w:unhideWhenUsed="1"/>
+    <w:lsdException w:name="Table Classic 2" w:semiHidden="1" w:unhideWhenUsed="1"/>
+    <w:lsdException w:name="Table Classic 3" w:semiHidden="1" w:unhideWhenUsed="1"/>
+    <w:lsdException w:name="Table Classic 4" w:semiHidden="1" w:unhideWhenUsed="1"/>
+    <w:lsdException w:name="Table Colorful 1" w:semiHidden="1" w:unhideWhenUsed="1"/>
+    <w:lsdException w:name="Table Colorful 2" w:semiHidden="1" w:unhideWhenUsed="1"/>
+    <w:lsdException w:name="Table Colorful 3" w:semiHidden="1" w:unhideWhenUsed="1"/>
+    <w:lsdException w:name="Table Columns 1" w:semiHidden="1" w:unhideWhenUsed="1"/>
+    <w:lsdException w:name="Table Columns 2" w:semiHidden="1" w:unhideWhenUsed="1"/>
+    <w:lsdException w:name="Table Columns 3" w:semiHidden="1" w:unhideWhenUsed="1"/>
+    <w:lsdException w:name="Table Columns 4" w:semiHidden="1" w:unhideWhenUsed="1"/>
+    <w:lsdException w:name="Table Columns 5" w:semiHidden="1" w:unhideWhenUsed="1"/>
+    <w:lsdException w:name="Table Grid 1" w:semiHidden="1" w:unhideWhenUsed="1"/>
+    <w:lsdException w:name="Table Grid 2" w:semiHidden="1" w:unhideWhenUsed="1"/>
+    <w:lsdException w:name="Table Grid 3" w:semiHidden="1" w:unhideWhenUsed="1"/>
+    <w:lsdException w:name="Table Grid 4" w:semiHidden="1" w:unhideWhenUsed="1"/>
+    <w:lsdException w:name="Table Grid 5" w:semiHidden="1" w:unhideWhenUsed="1"/>
+    <w:lsdException w:name="Table Grid 6" w:semiHidden="1" w:unhideWhenUsed="1"/>
+    <w:lsdException w:name="Table Grid 7" w:semiHidden="1" w:unhideWhenUsed="1"/>
+    <w:lsdException w:name="Table Grid 8" w:semiHidden="1" w:unhideWhenUsed="1"/>
+    <w:lsdException w:name="Table List 1" w:semiHidden="1" w:unhideWhenUsed="1"/>
+    <w:lsdException w:name="Table List 2" w:semiHidden="1" w:unhideWhenUsed="1"/>
+    <w:lsdException w:name="Table List 3" w:semiHidden="1" w:unhideWhenUsed="1"/>
+    <w:lsdException w:name="Table List 4" w:semiHidden="1" w:unhideWhenUsed="1"/>
+    <w:lsdException w:name="Table List 5" w:semiHidden="1" w:unhideWhenUsed="1"/>
+    <w:lsdException w:name="Table List 6" w:semiHidden="1" w:unhideWhenUsed="1"/>
+    <w:lsdException w:name="Table List 7" w:semiHidden="1" w:unhideWhenUsed="1"/>
+    <w:lsdException w:name="Table List 8" w:semiHidden="1" w:unhideWhenUsed="1"/>
+    <w:lsdException w:name="Table 3D effects 1" w:semiHidden="1" w:unhideWhenUsed="1"/>
+    <w:lsdException w:name="Table 3D effects 2" w:semiHidden="1" w:unhideWhenUsed="1"/>
+    <w:lsdException w:name="Table 3D effects 3" w:semiHidden="1" w:unhideWhenUsed="1"/>
+    <w:lsdException w:name="Table Contemporary" w:semiHidden="1" w:unhideWhenUsed="1"/>
+    <w:lsdException w:name="Table Elegant" w:semiHidden="1" w:unhideWhenUsed="1"/>
+    <w:lsdException w:name="Table Professional" w:semiHidden="1" w:unhideWhenUsed="1"/>
+    <w:lsdException w:name="Table Subtle 1" w:semiHidden="1" w:unhideWhenUsed="1"/>
+    <w:lsdException w:name="Table Subtle 2" w:semiHidden="1" w:unhideWhenUsed="1"/>
+    <w:lsdException w:name="Table Web 1" w:semiHidden="1" w:unhideWhenUsed="1"/>
+    <w:lsdException w:name="Table Web 2" w:semiHidden="1" w:unhideWhenUsed="1"/>
+    <w:lsdException w:name="Table Web 3" w:semiHidden="1" w:unhideWhenUsed="1"/>
+    <w:lsdException w:name="Balloon Text" w:semiHidden="1" w:unhideWhenUsed="1"/>
+    <w:lsdException w:name="Table Grid" w:uiPriority="59"/>
+    <w:lsdException w:name="Table Theme" w:semiHidden="1" w:unhideWhenUsed="1"/>
+    <w:lsdException w:name="Placeholder Text" w:semiHidden="1"/>
+    <w:lsdException w:name="No Spacing" w:uiPriority="1" w:qFormat="1"/>
+    <w:lsdException w:name="Light Shading" w:uiPriority="60"/>
+    <w:lsdException w:name="Light List" w:uiPriority="61"/>
+    <w:lsdException w:name="Light Grid" w:uiPriority="62"/>
+    <w:lsdException w:name="Medium Shading 1" w:uiPriority="63"/>
+    <w:lsdException w:name="Medium Shading 2" w:uiPriority="64"/>
+    <w:lsdException w:name="Medium List 1" w:uiPriority="65"/>
+    <w:lsdException w:name="Medium List 2" w:uiPriority="66"/>
+    <w:lsdException w:name="Medium Grid 1" w:uiPriority="67"/>
+    <w:lsdException w:name="Medium Grid 2" w:uiPriority="68"/>
+    <w:lsdException w:name="Medium Grid 3" w:uiPriority="69"/>
+    <w:lsdException w:name="Dark List" w:uiPriority="70"/>
+    <w:lsdException w:name="Colorful Shading" w:uiPriority="71"/>
+    <w:lsdException w:name="Colorful List" w:uiPriority="72"/>
+    <w:lsdException w:name="Colorful Grid" w:uiPriority="73"/>
+    <w:lsdException w:name="Light Shading Accent 1" w:uiPriority="60"/>
+    <w:lsdException w:name="Light List Accent 1" w:uiPriority="61"/>
+    <w:lsdException w:name="Light Grid Accent 1" w:uiPriority="62"/>
+    <w:lsdException w:name="Medium Shading 1 Accent 1" w:uiPriority="63"/>
+    <w:lsdException w:name="Medium Shading 2 Accent 1" w:uiPriority="64"/>
+    <w:lsdException w:name="Medium List 1 Accent 1" w:uiPriority="65"/>
+    <w:lsdException w:name="Revision" w:semiHidden="1"/>
+    <w:lsdException w:name="List Paragraph" w:uiPriority="34" w:qFormat="1"/>
+    <w:lsdException w:name="Quote" w:uiPriority="29" w:qFormat="1"/>
+    <w:lsdException w:name="Intense Quote" w:uiPriority="30" w:qFormat="1"/>
+    <w:lsdException w:name="Medium List 2 Accent 1" w:uiPriority="66"/>
+    <w:lsdException w:name="Medium Grid 1 Accent 1" w:uiPriority="67"/>
+    <w:lsdException w:name="Medium Grid 2 Accent 1" w:uiPriority="68"/>
+    <w:lsdException w:name="Medium Grid 3 Accent 1" w:uiPriority="69"/>
+    <w:lsdException w:name="Dark List Accent 1" w:uiPriority="70"/>
+    <w:lsdException w:name="Colorful Shading Accent 1" w:uiPriority="71"/>
+    <w:lsdException w:name="Colorful List Accent 1" w:uiPriority="72"/>
+    <w:lsdException w:name="Colorful Grid Accent 1" w:uiPriority="73"/>
+    <w:lsdException w:name="Light Shading Accent 2" w:uiPriority="60"/>
+    <w:lsdException w:name="Light List Accent 2" w:uiPriority="61"/>
+    <w:lsdException w:name="Light Grid Accent 2" w:uiPriority="62"/>
+    <w:lsdException w:name="Medium Shading 1 Accent 2" w:uiPriority="63"/>
+    <w:lsdException w:name="Medium Shading 2 Accent 2" w:uiPriority="64"/>
+    <w:lsdException w:name="Medium List 1 Accent 2" w:uiPriority="65"/>
+    <w:lsdException w:name="Medium List 2 Accent 2" w:uiPriority="66"/>
+    <w:lsdException w:name="Medium Grid 1 Accent 2" w:uiPriority="67"/>
+    <w:lsdException w:name="Medium Grid 2 Accent 2" w:uiPriority="68"/>
+    <w:lsdException w:name="Medium Grid 3 Accent 2" w:uiPriority="69"/>
+    <w:lsdException w:name="Dark List Accent 2" w:uiPriority="70"/>
+    <w:lsdException w:name="Colorful Shading Accent 2" w:uiPriority="71"/>
+    <w:lsdException w:name="Colorful List Accent 2" w:uiPriority="72"/>
+    <w:lsdException w:name="Colorful Grid Accent 2" w:uiPriority="73"/>
+    <w:lsdException w:name="Light Shading Accent 3" w:uiPriority="60"/>
+    <w:lsdException w:name="Light List Accent 3" w:uiPriority="61"/>
+    <w:lsdException w:name="Light Grid Accent 3" w:uiPriority="62"/>
+    <w:lsdException w:name="Medium Shading 1 Accent 3" w:uiPriority="63"/>
+    <w:lsdException w:name="Medium Shading 2 Accent 3" w:uiPriority="64"/>
+    <w:lsdException w:name="Medium List 1 Accent 3" w:uiPriority="65"/>
+    <w:lsdException w:name="Medium List 2 Accent 3" w:uiPriority="66"/>
+    <w:lsdException w:name="Medium Grid 1 Accent 3" w:uiPriority="67"/>
+    <w:lsdException w:name="Medium Grid 2 Accent 3" w:uiPriority="68"/>
+    <w:lsdException w:name="Medium Grid 3 Accent 3" w:uiPriority="69"/>
+    <w:lsdException w:name="Dark List Accent 3" w:uiPriority="70"/>
+    <w:lsdException w:name="Colorful Shading Accent 3" w:uiPriority="71"/>
+    <w:lsdException w:name="Colorful List Accent 3" w:uiPriority="72"/>
+    <w:lsdException w:name="Colorful Grid Accent 3" w:uiPriority="73"/>
+    <w:lsdException w:name="Light Shading Accent 4" w:uiPriority="60"/>
+    <w:lsdException w:name="Light List Accent 4" w:uiPriority="61"/>
+    <w:lsdException w:name="Light Grid Accent 4" w:uiPriority="62"/>
+    <w:lsdException w:name="Medium Shading 1 Accent 4" w:uiPriority="63"/>
+    <w:lsdException w:name="Medium Shading 2 Accent 4" w:uiPriority="64"/>
+    <w:lsdException w:name="Medium List 1 Accent 4" w:uiPriority="65"/>
+    <w:lsdException w:name="Medium List 2 Accent 4" w:uiPriority="66"/>
+    <w:lsdException w:name="Medium Grid 1 Accent 4" w:uiPriority="67"/>
+    <w:lsdException w:name="Medium Grid 2 Accent 4" w:uiPriority="68"/>
+    <w:lsdException w:name="Medium Grid 3 Accent 4" w:uiPriority="69"/>
+    <w:lsdException w:name="Dark List Accent 4" w:uiPriority="70"/>
+    <w:lsdException w:name="Colorful Shading Accent 4" w:uiPriority="71"/>
+    <w:lsdException w:name="Colorful List Accent 4" w:uiPriority="72"/>
+    <w:lsdException w:name="Colorful Grid Accent 4" w:uiPriority="73"/>
+    <w:lsdException w:name="Light Shading Accent 5" w:uiPriority="60"/>
+    <w:lsdException w:name="Light List Accent 5" w:uiPriority="61"/>
+    <w:lsdException w:name="Light Grid Accent 5" w:uiPriority="62"/>
+    <w:lsdException w:name="Medium Shading 1 Accent 5" w:uiPriority="63"/>
+    <w:lsdException w:name="Medium Shading 2 Accent 5" w:uiPriority="64"/>
+    <w:lsdException w:name="Medium List 1 Accent 5" w:uiPriority="65"/>
+    <w:lsdException w:name="Medium List 2 Accent 5" w:uiPriority="66"/>
+    <w:lsdException w:name="Medium Grid 1 Accent 5" w:uiPriority="67"/>
+    <w:lsdException w:name="Medium Grid 2 Accent 5" w:uiPriority="68"/>
+    <w:lsdException w:name="Medium Grid 3 Accent 5" w:uiPriority="69"/>
+    <w:lsdException w:name="Dark List Accent 5" w:uiPriority="70"/>
+    <w:lsdException w:name="Colorful Shading Accent 5" w:uiPriority="71"/>
+    <w:lsdException w:name="Colorful List Accent 5" w:uiPriority="72"/>
+    <w:lsdException w:name="Colorful Grid Accent 5" w:uiPriority="73"/>
+    <w:lsdException w:name="Light Shading Accent 6" w:uiPriority="60"/>
+    <w:lsdException w:name="Light List Accent 6" w:uiPriority="61"/>
+    <w:lsdException w:name="Light Grid Accent 6" w:uiPriority="62"/>
+    <w:lsdException w:name="Medium Shading 1 Accent 6" w:uiPriority="63"/>
+    <w:lsdException w:name="Medium Shading 2 Accent 6" w:uiPriority="64"/>
+    <w:lsdException w:name="Medium List 1 Accent 6" w:uiPriority="65"/>
+    <w:lsdException w:name="Medium List 2 Accent 6" w:uiPriority="66"/>
+    <w:lsdException w:name="Medium Grid 1 Accent 6" w:uiPriority="67"/>
+    <w:lsdException w:name="Medium Grid 2 Accent 6" w:uiPriority="68"/>
+    <w:lsdException w:name="Medium Grid 3 Accent 6" w:uiPriority="69"/>
+    <w:lsdException w:name="Dark List Accent 6" w:uiPriority="70"/>
+    <w:lsdException w:name="Colorful Shading Accent 6" w:uiPriority="71"/>
+    <w:lsdException w:name="Colorful List Accent 6" w:uiPriority="72"/>
+    <w:lsdException w:name="Colorful Grid Accent 6" w:uiPriority="73"/>
+    <w:lsdException w:name="Subtle Emphasis" w:uiPriority="19" w:qFormat="1"/>
+    <w:lsdException w:name="Intense Emphasis" w:uiPriority="21" w:qFormat="1"/>
+    <w:lsdException w:name="Subtle Reference" w:uiPriority="31" w:qFormat="1"/>
+    <w:lsdException w:name="Intense Reference" w:uiPriority="32" w:qFormat="1"/>
+    <w:lsdException w:name="Book Title" w:uiPriority="33" w:qFormat="1"/>
+    <w:lsdException w:name="Bibliography" w:semiHidden="1" w:uiPriority="37" w:unhideWhenUsed="1"/>
+    <w:lsdException w:name="TOC Heading" w:semiHidden="1" w:uiPriority="39" w:unhideWhenUsed="1" w:qFormat="1"/>
+    <w:lsdException w:name="Grid Table 1 Light" w:semiHidden="1" w:unhideWhenUsed="1"/>
+    <w:lsdException w:name="Grid Table 2" w:semiHidden="1" w:unhideWhenUsed="1"/>
+    <w:lsdException w:name="Grid Table 3" w:semiHidden="1" w:unhideWhenUsed="1"/>
+    <w:lsdException w:name="Grid Table 4" w:uiPriority="49"/>
+    <w:lsdException w:name="Grid Table 5 Dark" w:uiPriority="50"/>
+    <w:lsdException w:name="Grid Table 6 Colorful" w:uiPriority="51"/>
+    <w:lsdException w:name="Grid Table 7 Colorful" w:uiPriority="52"/>
+    <w:lsdException w:name="Grid Table 1 Light Accent 1" w:uiPriority="46"/>
+    <w:lsdException w:name="Grid Table 2 Accent 1" w:uiPriority="47"/>
+    <w:lsdException w:name="Grid Table 3 Accent 1" w:uiPriority="48"/>
+    <w:lsdException w:name="Grid Table 4 Accent 1" w:uiPriority="49"/>
+    <w:lsdException w:name="Grid Table 5 Dark Accent 1" w:uiPriority="50"/>
+    <w:lsdException w:name="Grid Table 6 Colorful Accent 1" w:uiPriority="51"/>
+    <w:lsdException w:name="Grid Table 7 Colorful Accent 1" w:uiPriority="52"/>
+    <w:lsdException w:name="Grid Table 1 Light Accent 2" w:uiPriority="46"/>
+    <w:lsdException w:name="Grid Table 2 Accent 2" w:uiPriority="47"/>
+    <w:lsdException w:name="Grid Table 3 Accent 2" w:uiPriority="48"/>
+    <w:lsdException w:name="Grid Table 4 Accent 2" w:uiPriority="49"/>
+    <w:lsdException w:name="Grid Table 5 Dark Accent 2" w:uiPriority="50"/>
+    <w:lsdException w:name="Grid Table 6 Colorful Accent 2" w:uiPriority="51"/>
+    <w:lsdException w:name="Grid Table 7 Colorful Accent 2" w:uiPriority="52"/>
+    <w:lsdException w:name="Grid Table 1 Light Accent 3" w:uiPriority="46"/>
+    <w:lsdException w:name="Grid Table 2 Accent 3" w:uiPriority="47"/>
+    <w:lsdException w:name="Grid Table 3 Accent 3" w:uiPriority="48"/>
+    <w:lsdException w:name="Grid Table 4 Accent 3" w:uiPriority="49"/>
+    <w:lsdException w:name="Grid Table 5 Dark Accent 3" w:uiPriority="50"/>
+    <w:lsdException w:name="Grid Table 6 Colorful Accent 3" w:uiPriority="51"/>
+    <w:lsdException w:name="Grid Table 7 Colorful Accent 3" w:uiPriority="52"/>
+    <w:lsdException w:name="Grid Table 1 Light Accent 4" w:uiPriority="46"/>
+    <w:lsdException w:name="Grid Table 2 Accent 4" w:uiPriority="47"/>
+    <w:lsdException w:name="Grid Table 3 Accent 4" w:uiPriority="48"/>
+    <w:lsdException w:name="Grid Table 4 Accent 4" w:uiPriority="49"/>
+    <w:lsdException w:name="Grid Table 5 Dark Accent 4" w:uiPriority="50"/>
+    <w:lsdException w:name="Grid Table 6 Colorful Accent 4" w:uiPriority="51"/>
+    <w:lsdException w:name="Grid Table 7 Colorful Accent 4" w:uiPriority="52"/>
+    <w:lsdException w:name="Grid Table 1 Light Accent 5" w:uiPriority="46"/>
+    <w:lsdException w:name="Grid Table 2 Accent 5" w:uiPriority="47"/>
+    <w:lsdException w:name="Grid Table 3 Accent 5" w:uiPriority="48"/>
+    <w:lsdException w:name="Grid Table 4 Accent 5" w:uiPriority="49"/>
+    <w:lsdException w:name="Grid Table 5 Dark Accent 5" w:uiPriority="50"/>
+    <w:lsdException w:name="Grid Table 6 Colorful Accent 5" w:uiPriority="51"/>
+    <w:lsdException w:name="Grid Table 7 Colorful Accent 5" w:uiPriority="52"/>
+    <w:lsdException w:name="Grid Table 1 Light Accent 6" w:uiPriority="46"/>
+    <w:lsdException w:name="Grid Table 2 Accent 6" w:uiPriority="47"/>
+    <w:lsdException w:name="Grid Table 3 Accent 6" w:uiPriority="48"/>
+    <w:lsdException w:name="Grid Table 4 Accent 6" w:uiPriority="49"/>
+    <w:lsdException w:name="Grid Table 5 Dark Accent 6" w:uiPriority="50"/>
+    <w:lsdException w:name="Grid Table 6 Colorful Accent 6" w:uiPriority="51"/>
+    <w:lsdException w:name="Grid Table 7 Colorful Accent 6" w:uiPriority="52"/>
+    <w:lsdException w:name="List Table 1 Light" w:uiPriority="46"/>
+    <w:lsdException w:name="List Table 2" w:uiPriority="47"/>
+    <w:lsdException w:name="List Table 3" w:uiPriority="48"/>
+    <w:lsdException w:name="List Table 4" w:uiPriority="49"/>
+    <w:lsdException w:name="List Table 5 Dark" w:uiPriority="50"/>
+    <w:lsdException w:name="List Table 6 Colorful" w:uiPriority="51"/>
+    <w:lsdException w:name="List Table 7 Colorful" w:uiPriority="52"/>
+    <w:lsdException w:name="List Table 1 Light Accent 1" w:uiPriority="46"/>
+    <w:lsdException w:name="List Table 2 Accent 1" w:uiPriority="47"/>
+    <w:lsdException w:name="List Table 3 Accent 1" w:uiPriority="48"/>
+    <w:lsdException w:name="List Table 4 Accent 1" w:uiPriority="49"/>
+    <w:lsdException w:name="List Table 5 Dark Accent 1" w:uiPriority="50"/>
+    <w:lsdException w:name="List Table 6 Colorful Accent 1" w:uiPriority="51"/>
+    <w:lsdException w:name="List Table 7 Colorful Accent 1" w:uiPriority="52"/>
+    <w:lsdException w:name="List Table 1 Light Accent 2" w:uiPriority="46"/>
+    <w:lsdException w:name="List Table 2 Accent 2" w:uiPriority="47"/>
+    <w:lsdException w:name="List Table 3 Accent 2" w:uiPriority="48"/>
+    <w:lsdException w:name="List Table 4 Accent 2" w:uiPriority="49"/>
+    <w:lsdException w:name="List Table 5 Dark Accent 2" w:uiPriority="50"/>
+    <w:lsdException w:name="List Table 6 Colorful Accent 2" w:uiPriority="51"/>
+    <w:lsdException w:name="List Table 7 Colorful Accent 2" w:uiPriority="52"/>
+    <w:lsdException w:name="List Table 1 Light Accent 3" w:uiPriority="46"/>
+    <w:lsdException w:name="List Table 2 Accent 3" w:uiPriority="47"/>
+    <w:lsdException w:name="List Table 3 Accent 3" w:uiPriority="48"/>
+    <w:lsdException w:name="List Table 4 Accent 3" w:uiPriority="49"/>
+    <w:lsdException w:name="List Table 5 Dark Accent 3" w:uiPriority="50"/>
+    <w:lsdException w:name="List Table 6 Colorful Accent 3" w:uiPriority="51"/>
+    <w:lsdException w:name="List Table 7 Colorful Accent 3" w:uiPriority="52"/>
+    <w:lsdException w:name="List Table 1 Light Accent 4" w:uiPriority="46"/>
+    <w:lsdException w:name="List Table 2 Accent 4" w:uiPriority="47"/>
+    <w:lsdException w:name="List Table 3 Accent 4" w:uiPriority="48"/>
+    <w:lsdException w:name="List Table 4 Accent 4" w:uiPriority="49"/>
+    <w:lsdException w:name="List Table 5 Dark Accent 4" w:uiPriority="50"/>
+    <w:lsdException w:name="List Table 6 Colorful Accent 4" w:uiPriority="51"/>
+    <w:lsdException w:name="List Table 7 Colorful Accent 4" w:uiPriority="52"/>
+    <w:lsdException w:name="List Table 1 Light Accent 5" w:uiPriority="46"/>
+    <w:lsdException w:name="List Table 2 Accent 5" w:uiPriority="47"/>
+    <w:lsdException w:name="List Table 3 Accent 5" w:uiPriority="48"/>
+    <w:lsdException w:name="List Table 4 Accent 5" w:uiPriority="49"/>
+    <w:lsdException w:name="List Table 5 Dark Accent 5" w:uiPriority="50"/>
+    <w:lsdException w:name="List Table 6 Colorful Accent 5" w:uiPriority="51"/>
+    <w:lsdException w:name="List Table 7 Colorful Accent 5" w:uiPriority="52"/>
+    <w:lsdException w:name="List Table 1 Light Accent 6" w:uiPriority="46"/>
+    <w:lsdException w:name="List Table 2 Accent 6" w:uiPriority="47"/>
+    <w:lsdException w:name="List Table 3 Accent 6" w:uiPriority="48"/>
+    <w:lsdException w:name="List Table 4 Accent 6" w:uiPriority="49"/>
+    <w:lsdException w:name="List Table 5 Dark Accent 6" w:uiPriority="50"/>
+    <w:lsdException w:name="List Table 6 Colorful Accent 6" w:uiPriority="51"/>
+    <w:lsdException w:name="List Table 7 Colorful Accent 6" w:uiPriority="52"/>
+    <w:lsdException w:name="Mention" w:semiHidden="1" w:unhideWhenUsed="1"/>
+    <w:lsdException w:name="Smart Hyperlink" w:semiHidden="1" w:unhideWhenUsed="1"/>
+    <w:lsdException w:name="Hashtag" w:semiHidden="1" w:unhideWhenUsed="1"/>
   </w:latentStyles>
   <w:style w:type="paragraph" w:default="1" w:styleId="Normal">
     <w:name w:val="Normal"/>
@@ -11646,7 +12731,6 @@
     <w:uiPriority w:val="59"/>
     <w:rsid w:val="00527506"/>
     <w:tblPr>
-      <w:tblInd w:w="0" w:type="dxa"/>
       <w:tblBorders>
         <w:top w:val="single" w:sz="4" w:space="0" w:color="auto"/>
         <w:left w:val="single" w:sz="4" w:space="0" w:color="auto"/>
@@ -11655,599 +12739,6 @@
         <w:insideH w:val="single" w:sz="4" w:space="0" w:color="auto"/>
         <w:insideV w:val="single" w:sz="4" w:space="0" w:color="auto"/>
       </w:tblBorders>
-      <w:tblCellMar>
-        <w:top w:w="0" w:type="dxa"/>
-        <w:left w:w="108" w:type="dxa"/>
-        <w:bottom w:w="0" w:type="dxa"/>
-        <w:right w:w="108" w:type="dxa"/>
-      </w:tblCellMar>
-    </w:tblPr>
-  </w:style>
-</w:styles>
-</file>
-
-<file path=word/stylesWithEffects.xml><?xml version="1.0" encoding="utf-8"?>
-<w:styles xmlns:wpc="http://schemas.microsoft.com/office/word/2010/wordprocessingCanvas" xmlns:mo="http://schemas.microsoft.com/office/mac/office/2008/main" xmlns:mc="http://schemas.openxmlformats.org/markup-compatibility/2006" xmlns:mv="urn:schemas-microsoft-com:mac:vml" xmlns:o="urn:schemas-microsoft-com:office:office" xmlns:r="http://schemas.openxmlformats.org/officeDocument/2006/relationships" xmlns:m="http://schemas.openxmlformats.org/officeDocument/2006/math" xmlns:v="urn:schemas-microsoft-com:vml" xmlns:wp14="http://schemas.microsoft.com/office/word/2010/wordprocessingDrawing" xmlns:wp="http://schemas.openxmlformats.org/drawingml/2006/wordprocessingDrawing" xmlns:w10="urn:schemas-microsoft-com:office:word" xmlns:w="http://schemas.openxmlformats.org/wordprocessingml/2006/main" xmlns:w14="http://schemas.microsoft.com/office/word/2010/wordml" xmlns:wpg="http://schemas.microsoft.com/office/word/2010/wordprocessingGroup" xmlns:wpi="http://schemas.microsoft.com/office/word/2010/wordprocessingInk" xmlns:wne="http://schemas.microsoft.com/office/word/2006/wordml" xmlns:wps="http://schemas.microsoft.com/office/word/2010/wordprocessingShape" mc:Ignorable="w14 wp14">
-  <w:docDefaults>
-    <w:rPrDefault>
-      <w:rPr>
-        <w:rFonts w:asciiTheme="minorHAnsi" w:eastAsiaTheme="minorEastAsia" w:hAnsiTheme="minorHAnsi" w:cstheme="minorBidi"/>
-        <w:sz w:val="24"/>
-        <w:szCs w:val="24"/>
-        <w:lang w:val="en-US" w:eastAsia="en-US" w:bidi="ar-SA"/>
-      </w:rPr>
-    </w:rPrDefault>
-    <w:pPrDefault/>
-  </w:docDefaults>
-  <w:latentStyles w:defLockedState="0" w:defUIPriority="99" w:defSemiHidden="1" w:defUnhideWhenUsed="1" w:defQFormat="0" w:count="276">
-    <w:lsdException w:name="Normal" w:semiHidden="0" w:uiPriority="0" w:unhideWhenUsed="0" w:qFormat="1"/>
-    <w:lsdException w:name="heading 1" w:semiHidden="0" w:uiPriority="9" w:unhideWhenUsed="0" w:qFormat="1"/>
-    <w:lsdException w:name="heading 2" w:uiPriority="9" w:qFormat="1"/>
-    <w:lsdException w:name="heading 3" w:uiPriority="9" w:qFormat="1"/>
-    <w:lsdException w:name="heading 4" w:uiPriority="9" w:qFormat="1"/>
-    <w:lsdException w:name="heading 5" w:uiPriority="9" w:qFormat="1"/>
-    <w:lsdException w:name="heading 6" w:uiPriority="9" w:qFormat="1"/>
-    <w:lsdException w:name="heading 7" w:uiPriority="9" w:qFormat="1"/>
-    <w:lsdException w:name="heading 8" w:uiPriority="9" w:qFormat="1"/>
-    <w:lsdException w:name="heading 9" w:uiPriority="9" w:qFormat="1"/>
-    <w:lsdException w:name="toc 1" w:uiPriority="39"/>
-    <w:lsdException w:name="toc 2" w:uiPriority="39"/>
-    <w:lsdException w:name="toc 3" w:uiPriority="39"/>
-    <w:lsdException w:name="toc 4" w:uiPriority="39"/>
-    <w:lsdException w:name="toc 5" w:uiPriority="39"/>
-    <w:lsdException w:name="toc 6" w:uiPriority="39"/>
-    <w:lsdException w:name="toc 7" w:uiPriority="39"/>
-    <w:lsdException w:name="toc 8" w:uiPriority="39"/>
-    <w:lsdException w:name="toc 9" w:uiPriority="39"/>
-    <w:lsdException w:name="caption" w:uiPriority="35" w:qFormat="1"/>
-    <w:lsdException w:name="Title" w:semiHidden="0" w:uiPriority="10" w:unhideWhenUsed="0" w:qFormat="1"/>
-    <w:lsdException w:name="Default Paragraph Font" w:uiPriority="1"/>
-    <w:lsdException w:name="Subtitle" w:semiHidden="0" w:uiPriority="11" w:unhideWhenUsed="0" w:qFormat="1"/>
-    <w:lsdException w:name="Strong" w:semiHidden="0" w:uiPriority="22" w:unhideWhenUsed="0" w:qFormat="1"/>
-    <w:lsdException w:name="Emphasis" w:semiHidden="0" w:uiPriority="20" w:unhideWhenUsed="0" w:qFormat="1"/>
-    <w:lsdException w:name="Table Grid" w:semiHidden="0" w:uiPriority="59" w:unhideWhenUsed="0"/>
-    <w:lsdException w:name="Note Level 1" w:semiHidden="0" w:unhideWhenUsed="0"/>
-    <w:lsdException w:name="Note Level 2" w:semiHidden="0" w:unhideWhenUsed="0"/>
-    <w:lsdException w:name="Note Level 3" w:semiHidden="0" w:unhideWhenUsed="0"/>
-    <w:lsdException w:name="Note Level 4" w:semiHidden="0" w:unhideWhenUsed="0"/>
-    <w:lsdException w:name="Note Level 5" w:semiHidden="0" w:unhideWhenUsed="0"/>
-    <w:lsdException w:name="Note Level 6" w:semiHidden="0" w:unhideWhenUsed="0"/>
-    <w:lsdException w:name="Note Level 7" w:semiHidden="0" w:unhideWhenUsed="0"/>
-    <w:lsdException w:name="Note Level 8" w:semiHidden="0" w:unhideWhenUsed="0"/>
-    <w:lsdException w:name="Note Level 9" w:semiHidden="0" w:unhideWhenUsed="0"/>
-    <w:lsdException w:name="Placeholder Text" w:unhideWhenUsed="0"/>
-    <w:lsdException w:name="No Spacing" w:semiHidden="0" w:uiPriority="1" w:unhideWhenUsed="0" w:qFormat="1"/>
-    <w:lsdException w:name="Light Shading" w:semiHidden="0" w:uiPriority="60" w:unhideWhenUsed="0"/>
-    <w:lsdException w:name="Light List" w:semiHidden="0" w:uiPriority="61" w:unhideWhenUsed="0"/>
-    <w:lsdException w:name="Light Grid" w:semiHidden="0" w:uiPriority="62" w:unhideWhenUsed="0"/>
-    <w:lsdException w:name="Medium Shading 1" w:semiHidden="0" w:uiPriority="63" w:unhideWhenUsed="0"/>
-    <w:lsdException w:name="Medium Shading 2" w:semiHidden="0" w:uiPriority="64" w:unhideWhenUsed="0"/>
-    <w:lsdException w:name="Medium List 1" w:semiHidden="0" w:uiPriority="65" w:unhideWhenUsed="0"/>
-    <w:lsdException w:name="Medium List 2" w:semiHidden="0" w:uiPriority="66" w:unhideWhenUsed="0"/>
-    <w:lsdException w:name="Medium Grid 1" w:semiHidden="0" w:uiPriority="67" w:unhideWhenUsed="0"/>
-    <w:lsdException w:name="Medium Grid 2" w:semiHidden="0" w:uiPriority="68" w:unhideWhenUsed="0"/>
-    <w:lsdException w:name="Medium Grid 3" w:semiHidden="0" w:uiPriority="69" w:unhideWhenUsed="0"/>
-    <w:lsdException w:name="Dark List" w:semiHidden="0" w:uiPriority="70" w:unhideWhenUsed="0"/>
-    <w:lsdException w:name="Colorful Shading" w:semiHidden="0" w:uiPriority="71" w:unhideWhenUsed="0"/>
-    <w:lsdException w:name="Colorful List" w:semiHidden="0" w:uiPriority="72" w:unhideWhenUsed="0"/>
-    <w:lsdException w:name="Colorful Grid" w:semiHidden="0" w:uiPriority="73" w:unhideWhenUsed="0"/>
-    <w:lsdException w:name="Light Shading Accent 1" w:semiHidden="0" w:uiPriority="60" w:unhideWhenUsed="0"/>
-    <w:lsdException w:name="Light List Accent 1" w:semiHidden="0" w:uiPriority="61" w:unhideWhenUsed="0"/>
-    <w:lsdException w:name="Light Grid Accent 1" w:semiHidden="0" w:uiPriority="62" w:unhideWhenUsed="0"/>
-    <w:lsdException w:name="Medium Shading 1 Accent 1" w:semiHidden="0" w:uiPriority="63" w:unhideWhenUsed="0"/>
-    <w:lsdException w:name="Medium Shading 2 Accent 1" w:semiHidden="0" w:uiPriority="64" w:unhideWhenUsed="0"/>
-    <w:lsdException w:name="Medium List 1 Accent 1" w:semiHidden="0" w:uiPriority="65" w:unhideWhenUsed="0"/>
-    <w:lsdException w:name="Revision" w:unhideWhenUsed="0"/>
-    <w:lsdException w:name="List Paragraph" w:semiHidden="0" w:uiPriority="34" w:unhideWhenUsed="0" w:qFormat="1"/>
-    <w:lsdException w:name="Quote" w:semiHidden="0" w:uiPriority="29" w:unhideWhenUsed="0" w:qFormat="1"/>
-    <w:lsdException w:name="Intense Quote" w:semiHidden="0" w:uiPriority="30" w:unhideWhenUsed="0" w:qFormat="1"/>
-    <w:lsdException w:name="Medium List 2 Accent 1" w:semiHidden="0" w:uiPriority="66" w:unhideWhenUsed="0"/>
-    <w:lsdException w:name="Medium Grid 1 Accent 1" w:semiHidden="0" w:uiPriority="67" w:unhideWhenUsed="0"/>
-    <w:lsdException w:name="Medium Grid 2 Accent 1" w:semiHidden="0" w:uiPriority="68" w:unhideWhenUsed="0"/>
-    <w:lsdException w:name="Medium Grid 3 Accent 1" w:semiHidden="0" w:uiPriority="69" w:unhideWhenUsed="0"/>
-    <w:lsdException w:name="Dark List Accent 1" w:semiHidden="0" w:uiPriority="70" w:unhideWhenUsed="0"/>
-    <w:lsdException w:name="Colorful Shading Accent 1" w:semiHidden="0" w:uiPriority="71" w:unhideWhenUsed="0"/>
-    <w:lsdException w:name="Colorful List Accent 1" w:semiHidden="0" w:uiPriority="72" w:unhideWhenUsed="0"/>
-    <w:lsdException w:name="Colorful Grid Accent 1" w:semiHidden="0" w:uiPriority="73" w:unhideWhenUsed="0"/>
-    <w:lsdException w:name="Light Shading Accent 2" w:semiHidden="0" w:uiPriority="60" w:unhideWhenUsed="0"/>
-    <w:lsdException w:name="Light List Accent 2" w:semiHidden="0" w:uiPriority="61" w:unhideWhenUsed="0"/>
-    <w:lsdException w:name="Light Grid Accent 2" w:semiHidden="0" w:uiPriority="62" w:unhideWhenUsed="0"/>
-    <w:lsdException w:name="Medium Shading 1 Accent 2" w:semiHidden="0" w:uiPriority="63" w:unhideWhenUsed="0"/>
-    <w:lsdException w:name="Medium Shading 2 Accent 2" w:semiHidden="0" w:uiPriority="64" w:unhideWhenUsed="0"/>
-    <w:lsdException w:name="Medium List 1 Accent 2" w:semiHidden="0" w:uiPriority="65" w:unhideWhenUsed="0"/>
-    <w:lsdException w:name="Medium List 2 Accent 2" w:semiHidden="0" w:uiPriority="66" w:unhideWhenUsed="0"/>
-    <w:lsdException w:name="Medium Grid 1 Accent 2" w:semiHidden="0" w:uiPriority="67" w:unhideWhenUsed="0"/>
-    <w:lsdException w:name="Medium Grid 2 Accent 2" w:semiHidden="0" w:uiPriority="68" w:unhideWhenUsed="0"/>
-    <w:lsdException w:name="Medium Grid 3 Accent 2" w:semiHidden="0" w:uiPriority="69" w:unhideWhenUsed="0"/>
-    <w:lsdException w:name="Dark List Accent 2" w:semiHidden="0" w:uiPriority="70" w:unhideWhenUsed="0"/>
-    <w:lsdException w:name="Colorful Shading Accent 2" w:semiHidden="0" w:uiPriority="71" w:unhideWhenUsed="0"/>
-    <w:lsdException w:name="Colorful List Accent 2" w:semiHidden="0" w:uiPriority="72" w:unhideWhenUsed="0"/>
-    <w:lsdException w:name="Colorful Grid Accent 2" w:semiHidden="0" w:uiPriority="73" w:unhideWhenUsed="0"/>
-    <w:lsdException w:name="Light Shading Accent 3" w:semiHidden="0" w:uiPriority="60" w:unhideWhenUsed="0"/>
-    <w:lsdException w:name="Light List Accent 3" w:semiHidden="0" w:uiPriority="61" w:unhideWhenUsed="0"/>
-    <w:lsdException w:name="Light Grid Accent 3" w:semiHidden="0" w:uiPriority="62" w:unhideWhenUsed="0"/>
-    <w:lsdException w:name="Medium Shading 1 Accent 3" w:semiHidden="0" w:uiPriority="63" w:unhideWhenUsed="0"/>
-    <w:lsdException w:name="Medium Shading 2 Accent 3" w:semiHidden="0" w:uiPriority="64" w:unhideWhenUsed="0"/>
-    <w:lsdException w:name="Medium List 1 Accent 3" w:semiHidden="0" w:uiPriority="65" w:unhideWhenUsed="0"/>
-    <w:lsdException w:name="Medium List 2 Accent 3" w:semiHidden="0" w:uiPriority="66" w:unhideWhenUsed="0"/>
-    <w:lsdException w:name="Medium Grid 1 Accent 3" w:semiHidden="0" w:uiPriority="67" w:unhideWhenUsed="0"/>
-    <w:lsdException w:name="Medium Grid 2 Accent 3" w:semiHidden="0" w:uiPriority="68" w:unhideWhenUsed="0"/>
-    <w:lsdException w:name="Medium Grid 3 Accent 3" w:semiHidden="0" w:uiPriority="69" w:unhideWhenUsed="0"/>
-    <w:lsdException w:name="Dark List Accent 3" w:semiHidden="0" w:uiPriority="70" w:unhideWhenUsed="0"/>
-    <w:lsdException w:name="Colorful Shading Accent 3" w:semiHidden="0" w:uiPriority="71" w:unhideWhenUsed="0"/>
-    <w:lsdException w:name="Colorful List Accent 3" w:semiHidden="0" w:uiPriority="72" w:unhideWhenUsed="0"/>
-    <w:lsdException w:name="Colorful Grid Accent 3" w:semiHidden="0" w:uiPriority="73" w:unhideWhenUsed="0"/>
-    <w:lsdException w:name="Light Shading Accent 4" w:semiHidden="0" w:uiPriority="60" w:unhideWhenUsed="0"/>
-    <w:lsdException w:name="Light List Accent 4" w:semiHidden="0" w:uiPriority="61" w:unhideWhenUsed="0"/>
-    <w:lsdException w:name="Light Grid Accent 4" w:semiHidden="0" w:uiPriority="62" w:unhideWhenUsed="0"/>
-    <w:lsdException w:name="Medium Shading 1 Accent 4" w:semiHidden="0" w:uiPriority="63" w:unhideWhenUsed="0"/>
-    <w:lsdException w:name="Medium Shading 2 Accent 4" w:semiHidden="0" w:uiPriority="64" w:unhideWhenUsed="0"/>
-    <w:lsdException w:name="Medium List 1 Accent 4" w:semiHidden="0" w:uiPriority="65" w:unhideWhenUsed="0"/>
-    <w:lsdException w:name="Medium List 2 Accent 4" w:semiHidden="0" w:uiPriority="66" w:unhideWhenUsed="0"/>
-    <w:lsdException w:name="Medium Grid 1 Accent 4" w:semiHidden="0" w:uiPriority="67" w:unhideWhenUsed="0"/>
-    <w:lsdException w:name="Medium Grid 2 Accent 4" w:semiHidden="0" w:uiPriority="68" w:unhideWhenUsed="0"/>
-    <w:lsdException w:name="Medium Grid 3 Accent 4" w:semiHidden="0" w:uiPriority="69" w:unhideWhenUsed="0"/>
-    <w:lsdException w:name="Dark List Accent 4" w:semiHidden="0" w:uiPriority="70" w:unhideWhenUsed="0"/>
-    <w:lsdException w:name="Colorful Shading Accent 4" w:semiHidden="0" w:uiPriority="71" w:unhideWhenUsed="0"/>
-    <w:lsdException w:name="Colorful List Accent 4" w:semiHidden="0" w:uiPriority="72" w:unhideWhenUsed="0"/>
-    <w:lsdException w:name="Colorful Grid Accent 4" w:semiHidden="0" w:uiPriority="73" w:unhideWhenUsed="0"/>
-    <w:lsdException w:name="Light Shading Accent 5" w:semiHidden="0" w:uiPriority="60" w:unhideWhenUsed="0"/>
-    <w:lsdException w:name="Light List Accent 5" w:semiHidden="0" w:uiPriority="61" w:unhideWhenUsed="0"/>
-    <w:lsdException w:name="Light Grid Accent 5" w:semiHidden="0" w:uiPriority="62" w:unhideWhenUsed="0"/>
-    <w:lsdException w:name="Medium Shading 1 Accent 5" w:semiHidden="0" w:uiPriority="63" w:unhideWhenUsed="0"/>
-    <w:lsdException w:name="Medium Shading 2 Accent 5" w:semiHidden="0" w:uiPriority="64" w:unhideWhenUsed="0"/>
-    <w:lsdException w:name="Medium List 1 Accent 5" w:semiHidden="0" w:uiPriority="65" w:unhideWhenUsed="0"/>
-    <w:lsdException w:name="Medium List 2 Accent 5" w:semiHidden="0" w:uiPriority="66" w:unhideWhenUsed="0"/>
-    <w:lsdException w:name="Medium Grid 1 Accent 5" w:semiHidden="0" w:uiPriority="67" w:unhideWhenUsed="0"/>
-    <w:lsdException w:name="Medium Grid 2 Accent 5" w:semiHidden="0" w:uiPriority="68" w:unhideWhenUsed="0"/>
-    <w:lsdException w:name="Medium Grid 3 Accent 5" w:semiHidden="0" w:uiPriority="69" w:unhideWhenUsed="0"/>
-    <w:lsdException w:name="Dark List Accent 5" w:semiHidden="0" w:uiPriority="70" w:unhideWhenUsed="0"/>
-    <w:lsdException w:name="Colorful Shading Accent 5" w:semiHidden="0" w:uiPriority="71" w:unhideWhenUsed="0"/>
-    <w:lsdException w:name="Colorful List Accent 5" w:semiHidden="0" w:uiPriority="72" w:unhideWhenUsed="0"/>
-    <w:lsdException w:name="Colorful Grid Accent 5" w:semiHidden="0" w:uiPriority="73" w:unhideWhenUsed="0"/>
-    <w:lsdException w:name="Light Shading Accent 6" w:semiHidden="0" w:uiPriority="60" w:unhideWhenUsed="0"/>
-    <w:lsdException w:name="Light List Accent 6" w:semiHidden="0" w:uiPriority="61" w:unhideWhenUsed="0"/>
-    <w:lsdException w:name="Light Grid Accent 6" w:semiHidden="0" w:uiPriority="62" w:unhideWhenUsed="0"/>
-    <w:lsdException w:name="Medium Shading 1 Accent 6" w:semiHidden="0" w:uiPriority="63" w:unhideWhenUsed="0"/>
-    <w:lsdException w:name="Medium Shading 2 Accent 6" w:semiHidden="0" w:uiPriority="64" w:unhideWhenUsed="0"/>
-    <w:lsdException w:name="Medium List 1 Accent 6" w:semiHidden="0" w:uiPriority="65" w:unhideWhenUsed="0"/>
-    <w:lsdException w:name="Medium List 2 Accent 6" w:semiHidden="0" w:uiPriority="66" w:unhideWhenUsed="0"/>
-    <w:lsdException w:name="Medium Grid 1 Accent 6" w:semiHidden="0" w:uiPriority="67" w:unhideWhenUsed="0"/>
-    <w:lsdException w:name="Medium Grid 2 Accent 6" w:semiHidden="0" w:uiPriority="68" w:unhideWhenUsed="0"/>
-    <w:lsdException w:name="Medium Grid 3 Accent 6" w:semiHidden="0" w:uiPriority="69" w:unhideWhenUsed="0"/>
-    <w:lsdException w:name="Dark List Accent 6" w:semiHidden="0" w:uiPriority="70" w:unhideWhenUsed="0"/>
-    <w:lsdException w:name="Colorful Shading Accent 6" w:semiHidden="0" w:uiPriority="71" w:unhideWhenUsed="0"/>
-    <w:lsdException w:name="Colorful List Accent 6" w:semiHidden="0" w:uiPriority="72" w:unhideWhenUsed="0"/>
-    <w:lsdException w:name="Colorful Grid Accent 6" w:semiHidden="0" w:uiPriority="73" w:unhideWhenUsed="0"/>
-    <w:lsdException w:name="Subtle Emphasis" w:semiHidden="0" w:uiPriority="19" w:unhideWhenUsed="0" w:qFormat="1"/>
-    <w:lsdException w:name="Intense Emphasis" w:semiHidden="0" w:uiPriority="21" w:unhideWhenUsed="0" w:qFormat="1"/>
-    <w:lsdException w:name="Subtle Reference" w:semiHidden="0" w:uiPriority="31" w:unhideWhenUsed="0" w:qFormat="1"/>
-    <w:lsdException w:name="Intense Reference" w:semiHidden="0" w:uiPriority="32" w:unhideWhenUsed="0" w:qFormat="1"/>
-    <w:lsdException w:name="Book Title" w:semiHidden="0" w:uiPriority="33" w:unhideWhenUsed="0" w:qFormat="1"/>
-    <w:lsdException w:name="Bibliography" w:uiPriority="37"/>
-    <w:lsdException w:name="TOC Heading" w:uiPriority="39" w:qFormat="1"/>
-  </w:latentStyles>
-  <w:style w:type="paragraph" w:default="1" w:styleId="Normal">
-    <w:name w:val="Normal"/>
-    <w:qFormat/>
-  </w:style>
-  <w:style w:type="paragraph" w:styleId="Heading1">
-    <w:name w:val="heading 1"/>
-    <w:basedOn w:val="Normal"/>
-    <w:next w:val="Normal"/>
-    <w:link w:val="Heading1Char"/>
-    <w:uiPriority w:val="9"/>
-    <w:qFormat/>
-    <w:rsid w:val="0062712B"/>
-    <w:pPr>
-      <w:keepNext/>
-      <w:keepLines/>
-      <w:spacing w:before="480"/>
-      <w:outlineLvl w:val="0"/>
-    </w:pPr>
-    <w:rPr>
-      <w:rFonts w:asciiTheme="majorHAnsi" w:eastAsiaTheme="majorEastAsia" w:hAnsiTheme="majorHAnsi" w:cstheme="majorBidi"/>
-      <w:b/>
-      <w:bCs/>
-      <w:color w:val="345A8A" w:themeColor="accent1" w:themeShade="B5"/>
-      <w:sz w:val="32"/>
-      <w:szCs w:val="32"/>
-    </w:rPr>
-  </w:style>
-  <w:style w:type="paragraph" w:styleId="Heading2">
-    <w:name w:val="heading 2"/>
-    <w:basedOn w:val="Normal"/>
-    <w:next w:val="Normal"/>
-    <w:link w:val="Heading2Char"/>
-    <w:uiPriority w:val="9"/>
-    <w:unhideWhenUsed/>
-    <w:qFormat/>
-    <w:rsid w:val="001B0B80"/>
-    <w:pPr>
-      <w:keepNext/>
-      <w:keepLines/>
-      <w:spacing w:before="200"/>
-      <w:outlineLvl w:val="1"/>
-    </w:pPr>
-    <w:rPr>
-      <w:rFonts w:ascii="Helvetica" w:eastAsia="Times New Roman" w:hAnsi="Helvetica" w:cs="Times New Roman"/>
-      <w:b/>
-      <w:bCs/>
-      <w:color w:val="000000"/>
-      <w:sz w:val="23"/>
-      <w:szCs w:val="23"/>
-    </w:rPr>
-  </w:style>
-  <w:style w:type="paragraph" w:styleId="Heading3">
-    <w:name w:val="heading 3"/>
-    <w:basedOn w:val="Normal"/>
-    <w:next w:val="Normal"/>
-    <w:link w:val="Heading3Char"/>
-    <w:uiPriority w:val="9"/>
-    <w:unhideWhenUsed/>
-    <w:qFormat/>
-    <w:rsid w:val="0062712B"/>
-    <w:pPr>
-      <w:keepNext/>
-      <w:keepLines/>
-      <w:spacing w:before="200"/>
-      <w:outlineLvl w:val="2"/>
-    </w:pPr>
-    <w:rPr>
-      <w:rFonts w:asciiTheme="majorHAnsi" w:eastAsiaTheme="majorEastAsia" w:hAnsiTheme="majorHAnsi" w:cstheme="majorBidi"/>
-      <w:b/>
-      <w:bCs/>
-      <w:color w:val="4F81BD" w:themeColor="accent1"/>
-    </w:rPr>
-  </w:style>
-  <w:style w:type="paragraph" w:styleId="Heading4">
-    <w:name w:val="heading 4"/>
-    <w:basedOn w:val="Normal"/>
-    <w:next w:val="Normal"/>
-    <w:link w:val="Heading4Char"/>
-    <w:uiPriority w:val="9"/>
-    <w:unhideWhenUsed/>
-    <w:qFormat/>
-    <w:rsid w:val="0062712B"/>
-    <w:pPr>
-      <w:keepNext/>
-      <w:keepLines/>
-      <w:spacing w:before="200"/>
-      <w:outlineLvl w:val="3"/>
-    </w:pPr>
-    <w:rPr>
-      <w:rFonts w:asciiTheme="majorHAnsi" w:eastAsiaTheme="majorEastAsia" w:hAnsiTheme="majorHAnsi" w:cstheme="majorBidi"/>
-      <w:b/>
-      <w:bCs/>
-      <w:i/>
-      <w:iCs/>
-      <w:color w:val="4F81BD" w:themeColor="accent1"/>
-    </w:rPr>
-  </w:style>
-  <w:style w:type="character" w:default="1" w:styleId="DefaultParagraphFont">
-    <w:name w:val="Default Paragraph Font"/>
-    <w:uiPriority w:val="1"/>
-    <w:semiHidden/>
-    <w:unhideWhenUsed/>
-  </w:style>
-  <w:style w:type="table" w:default="1" w:styleId="TableNormal">
-    <w:name w:val="Normal Table"/>
-    <w:uiPriority w:val="99"/>
-    <w:semiHidden/>
-    <w:unhideWhenUsed/>
-    <w:tblPr>
-      <w:tblInd w:w="0" w:type="dxa"/>
-      <w:tblCellMar>
-        <w:top w:w="0" w:type="dxa"/>
-        <w:left w:w="108" w:type="dxa"/>
-        <w:bottom w:w="0" w:type="dxa"/>
-        <w:right w:w="108" w:type="dxa"/>
-      </w:tblCellMar>
-    </w:tblPr>
-  </w:style>
-  <w:style w:type="numbering" w:default="1" w:styleId="NoList">
-    <w:name w:val="No List"/>
-    <w:uiPriority w:val="99"/>
-    <w:semiHidden/>
-    <w:unhideWhenUsed/>
-  </w:style>
-  <w:style w:type="character" w:customStyle="1" w:styleId="Heading1Char">
-    <w:name w:val="Heading 1 Char"/>
-    <w:basedOn w:val="DefaultParagraphFont"/>
-    <w:link w:val="Heading1"/>
-    <w:uiPriority w:val="9"/>
-    <w:rsid w:val="0062712B"/>
-    <w:rPr>
-      <w:rFonts w:asciiTheme="majorHAnsi" w:eastAsiaTheme="majorEastAsia" w:hAnsiTheme="majorHAnsi" w:cstheme="majorBidi"/>
-      <w:b/>
-      <w:bCs/>
-      <w:color w:val="345A8A" w:themeColor="accent1" w:themeShade="B5"/>
-      <w:sz w:val="32"/>
-      <w:szCs w:val="32"/>
-    </w:rPr>
-  </w:style>
-  <w:style w:type="character" w:customStyle="1" w:styleId="Heading2Char">
-    <w:name w:val="Heading 2 Char"/>
-    <w:basedOn w:val="DefaultParagraphFont"/>
-    <w:link w:val="Heading2"/>
-    <w:uiPriority w:val="9"/>
-    <w:rsid w:val="001B0B80"/>
-    <w:rPr>
-      <w:rFonts w:ascii="Helvetica" w:eastAsia="Times New Roman" w:hAnsi="Helvetica" w:cs="Times New Roman"/>
-      <w:b/>
-      <w:bCs/>
-      <w:color w:val="000000"/>
-      <w:sz w:val="23"/>
-      <w:szCs w:val="23"/>
-    </w:rPr>
-  </w:style>
-  <w:style w:type="character" w:customStyle="1" w:styleId="Heading3Char">
-    <w:name w:val="Heading 3 Char"/>
-    <w:basedOn w:val="DefaultParagraphFont"/>
-    <w:link w:val="Heading3"/>
-    <w:uiPriority w:val="9"/>
-    <w:rsid w:val="0062712B"/>
-    <w:rPr>
-      <w:rFonts w:asciiTheme="majorHAnsi" w:eastAsiaTheme="majorEastAsia" w:hAnsiTheme="majorHAnsi" w:cstheme="majorBidi"/>
-      <w:b/>
-      <w:bCs/>
-      <w:color w:val="4F81BD" w:themeColor="accent1"/>
-    </w:rPr>
-  </w:style>
-  <w:style w:type="character" w:customStyle="1" w:styleId="Heading4Char">
-    <w:name w:val="Heading 4 Char"/>
-    <w:basedOn w:val="DefaultParagraphFont"/>
-    <w:link w:val="Heading4"/>
-    <w:uiPriority w:val="9"/>
-    <w:rsid w:val="0062712B"/>
-    <w:rPr>
-      <w:rFonts w:asciiTheme="majorHAnsi" w:eastAsiaTheme="majorEastAsia" w:hAnsiTheme="majorHAnsi" w:cstheme="majorBidi"/>
-      <w:b/>
-      <w:bCs/>
-      <w:i/>
-      <w:iCs/>
-      <w:color w:val="4F81BD" w:themeColor="accent1"/>
-    </w:rPr>
-  </w:style>
-  <w:style w:type="character" w:styleId="Hyperlink">
-    <w:name w:val="Hyperlink"/>
-    <w:basedOn w:val="DefaultParagraphFont"/>
-    <w:uiPriority w:val="99"/>
-    <w:unhideWhenUsed/>
-    <w:rsid w:val="00C243C0"/>
-    <w:rPr>
-      <w:color w:val="0000FF" w:themeColor="hyperlink"/>
-      <w:u w:val="single"/>
-    </w:rPr>
-  </w:style>
-  <w:style w:type="paragraph" w:styleId="NoSpacing">
-    <w:name w:val="No Spacing"/>
-    <w:uiPriority w:val="1"/>
-    <w:qFormat/>
-    <w:rsid w:val="00A55E2B"/>
-  </w:style>
-  <w:style w:type="paragraph" w:styleId="ListParagraph">
-    <w:name w:val="List Paragraph"/>
-    <w:basedOn w:val="Normal"/>
-    <w:uiPriority w:val="34"/>
-    <w:qFormat/>
-    <w:rsid w:val="0011351C"/>
-    <w:pPr>
-      <w:ind w:left="720"/>
-      <w:contextualSpacing/>
-    </w:pPr>
-  </w:style>
-  <w:style w:type="character" w:customStyle="1" w:styleId="apple-converted-space">
-    <w:name w:val="apple-converted-space"/>
-    <w:basedOn w:val="DefaultParagraphFont"/>
-    <w:rsid w:val="006E7496"/>
-  </w:style>
-  <w:style w:type="paragraph" w:styleId="BalloonText">
-    <w:name w:val="Balloon Text"/>
-    <w:basedOn w:val="Normal"/>
-    <w:link w:val="BalloonTextChar"/>
-    <w:uiPriority w:val="99"/>
-    <w:semiHidden/>
-    <w:unhideWhenUsed/>
-    <w:rsid w:val="003A35E0"/>
-    <w:rPr>
-      <w:rFonts w:ascii="Lucida Grande" w:hAnsi="Lucida Grande" w:cs="Lucida Grande"/>
-      <w:sz w:val="18"/>
-      <w:szCs w:val="18"/>
-    </w:rPr>
-  </w:style>
-  <w:style w:type="character" w:customStyle="1" w:styleId="BalloonTextChar">
-    <w:name w:val="Balloon Text Char"/>
-    <w:basedOn w:val="DefaultParagraphFont"/>
-    <w:link w:val="BalloonText"/>
-    <w:uiPriority w:val="99"/>
-    <w:semiHidden/>
-    <w:rsid w:val="003A35E0"/>
-    <w:rPr>
-      <w:rFonts w:ascii="Lucida Grande" w:hAnsi="Lucida Grande" w:cs="Lucida Grande"/>
-      <w:sz w:val="18"/>
-      <w:szCs w:val="18"/>
-    </w:rPr>
-  </w:style>
-  <w:style w:type="character" w:styleId="Emphasis">
-    <w:name w:val="Emphasis"/>
-    <w:basedOn w:val="DefaultParagraphFont"/>
-    <w:uiPriority w:val="20"/>
-    <w:qFormat/>
-    <w:rsid w:val="001C1E62"/>
-    <w:rPr>
-      <w:i/>
-      <w:iCs/>
-    </w:rPr>
-  </w:style>
-  <w:style w:type="paragraph" w:styleId="TOC1">
-    <w:name w:val="toc 1"/>
-    <w:basedOn w:val="Normal"/>
-    <w:next w:val="Normal"/>
-    <w:autoRedefine/>
-    <w:uiPriority w:val="39"/>
-    <w:unhideWhenUsed/>
-    <w:rsid w:val="00713161"/>
-    <w:pPr>
-      <w:spacing w:before="240" w:after="120"/>
-    </w:pPr>
-    <w:rPr>
-      <w:b/>
-      <w:caps/>
-      <w:sz w:val="22"/>
-      <w:szCs w:val="22"/>
-      <w:u w:val="single"/>
-    </w:rPr>
-  </w:style>
-  <w:style w:type="paragraph" w:styleId="TOC2">
-    <w:name w:val="toc 2"/>
-    <w:basedOn w:val="Normal"/>
-    <w:next w:val="Normal"/>
-    <w:autoRedefine/>
-    <w:uiPriority w:val="39"/>
-    <w:unhideWhenUsed/>
-    <w:rsid w:val="00713161"/>
-    <w:rPr>
-      <w:b/>
-      <w:smallCaps/>
-      <w:sz w:val="22"/>
-      <w:szCs w:val="22"/>
-    </w:rPr>
-  </w:style>
-  <w:style w:type="paragraph" w:styleId="TOC3">
-    <w:name w:val="toc 3"/>
-    <w:basedOn w:val="Normal"/>
-    <w:next w:val="Normal"/>
-    <w:autoRedefine/>
-    <w:uiPriority w:val="39"/>
-    <w:unhideWhenUsed/>
-    <w:rsid w:val="00713161"/>
-    <w:rPr>
-      <w:smallCaps/>
-      <w:sz w:val="22"/>
-      <w:szCs w:val="22"/>
-    </w:rPr>
-  </w:style>
-  <w:style w:type="paragraph" w:styleId="TOC4">
-    <w:name w:val="toc 4"/>
-    <w:basedOn w:val="Normal"/>
-    <w:next w:val="Normal"/>
-    <w:autoRedefine/>
-    <w:uiPriority w:val="39"/>
-    <w:unhideWhenUsed/>
-    <w:rsid w:val="00713161"/>
-    <w:rPr>
-      <w:sz w:val="22"/>
-      <w:szCs w:val="22"/>
-    </w:rPr>
-  </w:style>
-  <w:style w:type="paragraph" w:styleId="TOC5">
-    <w:name w:val="toc 5"/>
-    <w:basedOn w:val="Normal"/>
-    <w:next w:val="Normal"/>
-    <w:autoRedefine/>
-    <w:uiPriority w:val="39"/>
-    <w:unhideWhenUsed/>
-    <w:rsid w:val="00713161"/>
-    <w:rPr>
-      <w:sz w:val="22"/>
-      <w:szCs w:val="22"/>
-    </w:rPr>
-  </w:style>
-  <w:style w:type="paragraph" w:styleId="TOC6">
-    <w:name w:val="toc 6"/>
-    <w:basedOn w:val="Normal"/>
-    <w:next w:val="Normal"/>
-    <w:autoRedefine/>
-    <w:uiPriority w:val="39"/>
-    <w:unhideWhenUsed/>
-    <w:rsid w:val="00713161"/>
-    <w:rPr>
-      <w:sz w:val="22"/>
-      <w:szCs w:val="22"/>
-    </w:rPr>
-  </w:style>
-  <w:style w:type="paragraph" w:styleId="TOC7">
-    <w:name w:val="toc 7"/>
-    <w:basedOn w:val="Normal"/>
-    <w:next w:val="Normal"/>
-    <w:autoRedefine/>
-    <w:uiPriority w:val="39"/>
-    <w:unhideWhenUsed/>
-    <w:rsid w:val="00713161"/>
-    <w:rPr>
-      <w:sz w:val="22"/>
-      <w:szCs w:val="22"/>
-    </w:rPr>
-  </w:style>
-  <w:style w:type="paragraph" w:styleId="TOC8">
-    <w:name w:val="toc 8"/>
-    <w:basedOn w:val="Normal"/>
-    <w:next w:val="Normal"/>
-    <w:autoRedefine/>
-    <w:uiPriority w:val="39"/>
-    <w:unhideWhenUsed/>
-    <w:rsid w:val="00713161"/>
-    <w:rPr>
-      <w:sz w:val="22"/>
-      <w:szCs w:val="22"/>
-    </w:rPr>
-  </w:style>
-  <w:style w:type="paragraph" w:styleId="TOC9">
-    <w:name w:val="toc 9"/>
-    <w:basedOn w:val="Normal"/>
-    <w:next w:val="Normal"/>
-    <w:autoRedefine/>
-    <w:uiPriority w:val="39"/>
-    <w:unhideWhenUsed/>
-    <w:rsid w:val="00713161"/>
-    <w:rPr>
-      <w:sz w:val="22"/>
-      <w:szCs w:val="22"/>
-    </w:rPr>
-  </w:style>
-  <w:style w:type="character" w:customStyle="1" w:styleId="mw-headline">
-    <w:name w:val="mw-headline"/>
-    <w:basedOn w:val="DefaultParagraphFont"/>
-    <w:rsid w:val="001B0B80"/>
-  </w:style>
-  <w:style w:type="paragraph" w:styleId="NormalWeb">
-    <w:name w:val="Normal (Web)"/>
-    <w:basedOn w:val="Normal"/>
-    <w:uiPriority w:val="99"/>
-    <w:unhideWhenUsed/>
-    <w:rsid w:val="000F71B1"/>
-    <w:pPr>
-      <w:spacing w:before="100" w:beforeAutospacing="1" w:after="100" w:afterAutospacing="1"/>
-    </w:pPr>
-    <w:rPr>
-      <w:rFonts w:ascii="Times" w:hAnsi="Times" w:cs="Times New Roman"/>
-      <w:sz w:val="20"/>
-      <w:szCs w:val="20"/>
-      <w:lang w:val="en-IN"/>
-    </w:rPr>
-  </w:style>
-  <w:style w:type="table" w:styleId="TableGrid">
-    <w:name w:val="Table Grid"/>
-    <w:basedOn w:val="TableNormal"/>
-    <w:uiPriority w:val="59"/>
-    <w:rsid w:val="00527506"/>
-    <w:tblPr>
-      <w:tblInd w:w="0" w:type="dxa"/>
-      <w:tblBorders>
-        <w:top w:val="single" w:sz="4" w:space="0" w:color="auto"/>
-        <w:left w:val="single" w:sz="4" w:space="0" w:color="auto"/>
-        <w:bottom w:val="single" w:sz="4" w:space="0" w:color="auto"/>
-        <w:right w:val="single" w:sz="4" w:space="0" w:color="auto"/>
-        <w:insideH w:val="single" w:sz="4" w:space="0" w:color="auto"/>
-        <w:insideV w:val="single" w:sz="4" w:space="0" w:color="auto"/>
-      </w:tblBorders>
-      <w:tblCellMar>
-        <w:top w:w="0" w:type="dxa"/>
-        <w:left w:w="108" w:type="dxa"/>
-        <w:bottom w:w="0" w:type="dxa"/>
-        <w:right w:w="108" w:type="dxa"/>
-      </w:tblCellMar>
     </w:tblPr>
   </w:style>
 </w:styles>

</xml_diff>

<commit_message>
Added Section Secure copy between Host & Guest OS
</commit_message>
<xml_diff>
--- a/KindlePublications/BuildingImage_RaspberryPi.docx
+++ b/KindlePublications/BuildingImage_RaspberryPi.docx
@@ -341,7 +341,7 @@
       </w:r>
     </w:p>
     <w:p>
-      <w:hyperlink r:id="rId5" w:history="1">
+      <w:hyperlink r:id="rId6" w:history="1">
         <w:r>
           <w:rPr>
             <w:rStyle w:val="Hyperlink"/>
@@ -387,7 +387,7 @@
                     </pic:cNvPicPr>
                   </pic:nvPicPr>
                   <pic:blipFill>
-                    <a:blip r:embed="rId6">
+                    <a:blip r:embed="rId7">
                       <a:extLst>
                         <a:ext uri="{28A0092B-C50C-407E-A947-70E740481C1C}">
                           <a14:useLocalDpi xmlns:a14="http://schemas.microsoft.com/office/drawing/2010/main" val="0"/>
@@ -475,7 +475,7 @@
         <w:pStyle w:val="Heading1"/>
         <w:jc w:val="center"/>
       </w:pPr>
-      <w:bookmarkStart w:id="0" w:name="_Toc485700501"/>
+      <w:bookmarkStart w:id="0" w:name="_Toc485715477"/>
       <w:r>
         <w:t>About the Author</w:t>
       </w:r>
@@ -593,7 +593,7 @@
       <w:r>
         <w:br w:type="page"/>
       </w:r>
-      <w:bookmarkStart w:id="1" w:name="_Toc485700502"/>
+      <w:bookmarkStart w:id="1" w:name="_Toc485715478"/>
       <w:r>
         <w:lastRenderedPageBreak/>
         <w:t xml:space="preserve">Table </w:t>
@@ -629,8 +629,6 @@
       <w:r>
         <w:fldChar w:fldCharType="separate"/>
       </w:r>
-      <w:bookmarkStart w:id="2" w:name="_GoBack"/>
-      <w:bookmarkEnd w:id="2"/>
       <w:r>
         <w:rPr>
           <w:noProof/>
@@ -653,7 +651,7 @@
         <w:rPr>
           <w:noProof/>
         </w:rPr>
-        <w:instrText xml:space="preserve"> PAGEREF _Toc485700501 \h </w:instrText>
+        <w:instrText xml:space="preserve"> PAGEREF _Toc485715477 \h </w:instrText>
       </w:r>
       <w:r>
         <w:rPr>
@@ -714,7 +712,7 @@
         <w:rPr>
           <w:noProof/>
         </w:rPr>
-        <w:instrText xml:space="preserve"> PAGEREF _Toc485700502 \h </w:instrText>
+        <w:instrText xml:space="preserve"> PAGEREF _Toc485715478 \h </w:instrText>
       </w:r>
       <w:r>
         <w:rPr>
@@ -775,7 +773,7 @@
         <w:rPr>
           <w:noProof/>
         </w:rPr>
-        <w:instrText xml:space="preserve"> PAGEREF _Toc485700503 \h </w:instrText>
+        <w:instrText xml:space="preserve"> PAGEREF _Toc485715479 \h </w:instrText>
       </w:r>
       <w:r>
         <w:rPr>
@@ -836,7 +834,7 @@
         <w:rPr>
           <w:noProof/>
         </w:rPr>
-        <w:instrText xml:space="preserve"> PAGEREF _Toc485700504 \h </w:instrText>
+        <w:instrText xml:space="preserve"> PAGEREF _Toc485715480 \h </w:instrText>
       </w:r>
       <w:r>
         <w:rPr>
@@ -897,7 +895,7 @@
         <w:rPr>
           <w:noProof/>
         </w:rPr>
-        <w:instrText xml:space="preserve"> PAGEREF _Toc485700505 \h </w:instrText>
+        <w:instrText xml:space="preserve"> PAGEREF _Toc485715481 \h </w:instrText>
       </w:r>
       <w:r>
         <w:rPr>
@@ -958,7 +956,7 @@
         <w:rPr>
           <w:noProof/>
         </w:rPr>
-        <w:instrText xml:space="preserve"> PAGEREF _Toc485700506 \h </w:instrText>
+        <w:instrText xml:space="preserve"> PAGEREF _Toc485715482 \h </w:instrText>
       </w:r>
       <w:r>
         <w:rPr>
@@ -1019,7 +1017,7 @@
         <w:rPr>
           <w:noProof/>
         </w:rPr>
-        <w:instrText xml:space="preserve"> PAGEREF _Toc485700507 \h </w:instrText>
+        <w:instrText xml:space="preserve"> PAGEREF _Toc485715483 \h </w:instrText>
       </w:r>
       <w:r>
         <w:rPr>
@@ -1080,7 +1078,7 @@
         <w:rPr>
           <w:noProof/>
         </w:rPr>
-        <w:instrText xml:space="preserve"> PAGEREF _Toc485700508 \h </w:instrText>
+        <w:instrText xml:space="preserve"> PAGEREF _Toc485715484 \h </w:instrText>
       </w:r>
       <w:r>
         <w:rPr>
@@ -1141,7 +1139,7 @@
         <w:rPr>
           <w:noProof/>
         </w:rPr>
-        <w:instrText xml:space="preserve"> PAGEREF _Toc485700509 \h </w:instrText>
+        <w:instrText xml:space="preserve"> PAGEREF _Toc485715485 \h </w:instrText>
       </w:r>
       <w:r>
         <w:rPr>
@@ -1203,7 +1201,7 @@
         <w:rPr>
           <w:noProof/>
         </w:rPr>
-        <w:instrText xml:space="preserve"> PAGEREF _Toc485700510 \h </w:instrText>
+        <w:instrText xml:space="preserve"> PAGEREF _Toc485715486 \h </w:instrText>
       </w:r>
       <w:r>
         <w:rPr>
@@ -1263,7 +1261,7 @@
         <w:rPr>
           <w:noProof/>
         </w:rPr>
-        <w:instrText xml:space="preserve"> PAGEREF _Toc485700511 \h </w:instrText>
+        <w:instrText xml:space="preserve"> PAGEREF _Toc485715487 \h </w:instrText>
       </w:r>
       <w:r>
         <w:rPr>
@@ -1325,7 +1323,7 @@
         <w:rPr>
           <w:noProof/>
         </w:rPr>
-        <w:instrText xml:space="preserve"> PAGEREF _Toc485700512 \h </w:instrText>
+        <w:instrText xml:space="preserve"> PAGEREF _Toc485715488 \h </w:instrText>
       </w:r>
       <w:r>
         <w:rPr>
@@ -1385,7 +1383,7 @@
         <w:rPr>
           <w:noProof/>
         </w:rPr>
-        <w:instrText xml:space="preserve"> PAGEREF _Toc485700513 \h </w:instrText>
+        <w:instrText xml:space="preserve"> PAGEREF _Toc485715489 \h </w:instrText>
       </w:r>
       <w:r>
         <w:rPr>
@@ -1446,7 +1444,7 @@
         <w:rPr>
           <w:noProof/>
         </w:rPr>
-        <w:instrText xml:space="preserve"> PAGEREF _Toc485700514 \h </w:instrText>
+        <w:instrText xml:space="preserve"> PAGEREF _Toc485715490 \h </w:instrText>
       </w:r>
       <w:r>
         <w:rPr>
@@ -1506,7 +1504,7 @@
         <w:rPr>
           <w:noProof/>
         </w:rPr>
-        <w:instrText xml:space="preserve"> PAGEREF _Toc485700515 \h </w:instrText>
+        <w:instrText xml:space="preserve"> PAGEREF _Toc485715491 \h </w:instrText>
       </w:r>
       <w:r>
         <w:rPr>
@@ -1566,7 +1564,7 @@
         <w:rPr>
           <w:noProof/>
         </w:rPr>
-        <w:instrText xml:space="preserve"> PAGEREF _Toc485700516 \h </w:instrText>
+        <w:instrText xml:space="preserve"> PAGEREF _Toc485715492 \h </w:instrText>
       </w:r>
       <w:r>
         <w:rPr>
@@ -1626,7 +1624,7 @@
         <w:rPr>
           <w:noProof/>
         </w:rPr>
-        <w:instrText xml:space="preserve"> PAGEREF _Toc485700517 \h </w:instrText>
+        <w:instrText xml:space="preserve"> PAGEREF _Toc485715493 \h </w:instrText>
       </w:r>
       <w:r>
         <w:rPr>
@@ -1686,7 +1684,7 @@
         <w:rPr>
           <w:noProof/>
         </w:rPr>
-        <w:instrText xml:space="preserve"> PAGEREF _Toc485700518 \h </w:instrText>
+        <w:instrText xml:space="preserve"> PAGEREF _Toc485715494 \h </w:instrText>
       </w:r>
       <w:r>
         <w:rPr>
@@ -1746,7 +1744,7 @@
         <w:rPr>
           <w:noProof/>
         </w:rPr>
-        <w:instrText xml:space="preserve"> PAGEREF _Toc485700519 \h </w:instrText>
+        <w:instrText xml:space="preserve"> PAGEREF _Toc485715495 \h </w:instrText>
       </w:r>
       <w:r>
         <w:rPr>
@@ -1806,7 +1804,7 @@
         <w:rPr>
           <w:noProof/>
         </w:rPr>
-        <w:instrText xml:space="preserve"> PAGEREF _Toc485700520 \h </w:instrText>
+        <w:instrText xml:space="preserve"> PAGEREF _Toc485715496 \h </w:instrText>
       </w:r>
       <w:r>
         <w:rPr>
@@ -1866,7 +1864,7 @@
         <w:rPr>
           <w:noProof/>
         </w:rPr>
-        <w:instrText xml:space="preserve"> PAGEREF _Toc485700521 \h </w:instrText>
+        <w:instrText xml:space="preserve"> PAGEREF _Toc485715497 \h </w:instrText>
       </w:r>
       <w:r>
         <w:rPr>
@@ -1926,7 +1924,7 @@
         <w:rPr>
           <w:noProof/>
         </w:rPr>
-        <w:instrText xml:space="preserve"> PAGEREF _Toc485700522 \h </w:instrText>
+        <w:instrText xml:space="preserve"> PAGEREF _Toc485715498 \h </w:instrText>
       </w:r>
       <w:r>
         <w:rPr>
@@ -1986,7 +1984,7 @@
         <w:rPr>
           <w:noProof/>
         </w:rPr>
-        <w:instrText xml:space="preserve"> PAGEREF _Toc485700523 \h </w:instrText>
+        <w:instrText xml:space="preserve"> PAGEREF _Toc485715499 \h </w:instrText>
       </w:r>
       <w:r>
         <w:rPr>
@@ -2029,7 +2027,7 @@
         <w:rPr>
           <w:noProof/>
         </w:rPr>
-        <w:t>IoT &amp; RaspberryPi</w:t>
+        <w:t>Transferring files between VirtualBox and Host OS</w:t>
       </w:r>
       <w:r>
         <w:rPr>
@@ -2047,7 +2045,7 @@
         <w:rPr>
           <w:noProof/>
         </w:rPr>
-        <w:instrText xml:space="preserve"> PAGEREF _Toc485700524 \h </w:instrText>
+        <w:instrText xml:space="preserve"> PAGEREF _Toc485715500 \h </w:instrText>
       </w:r>
       <w:r>
         <w:rPr>
@@ -2089,7 +2087,7 @@
         <w:rPr>
           <w:noProof/>
         </w:rPr>
-        <w:t>1) Cloud Temperature Monitor</w:t>
+        <w:t>Shared Folder between Host &amp; Guest OS</w:t>
       </w:r>
       <w:r>
         <w:rPr>
@@ -2107,7 +2105,187 @@
         <w:rPr>
           <w:noProof/>
         </w:rPr>
-        <w:instrText xml:space="preserve"> PAGEREF _Toc485700525 \h </w:instrText>
+        <w:instrText xml:space="preserve"> PAGEREF _Toc485715501 \h </w:instrText>
+      </w:r>
+      <w:r>
+        <w:rPr>
+          <w:noProof/>
+        </w:rPr>
+      </w:r>
+      <w:r>
+        <w:rPr>
+          <w:noProof/>
+        </w:rPr>
+        <w:fldChar w:fldCharType="separate"/>
+      </w:r>
+      <w:r>
+        <w:rPr>
+          <w:noProof/>
+        </w:rPr>
+        <w:t>19</w:t>
+      </w:r>
+      <w:r>
+        <w:rPr>
+          <w:noProof/>
+        </w:rPr>
+        <w:fldChar w:fldCharType="end"/>
+      </w:r>
+    </w:p>
+    <w:p>
+      <w:pPr>
+        <w:pStyle w:val="TOC2"/>
+        <w:tabs>
+          <w:tab w:val="right" w:pos="8290"/>
+        </w:tabs>
+        <w:rPr>
+          <w:b w:val="0"/>
+          <w:smallCaps w:val="0"/>
+          <w:noProof/>
+        </w:rPr>
+      </w:pPr>
+      <w:r>
+        <w:rPr>
+          <w:noProof/>
+        </w:rPr>
+        <w:t>Mapping Card Reader to Virtual SDCard (.vmdk)</w:t>
+      </w:r>
+      <w:r>
+        <w:rPr>
+          <w:noProof/>
+        </w:rPr>
+        <w:tab/>
+      </w:r>
+      <w:r>
+        <w:rPr>
+          <w:noProof/>
+        </w:rPr>
+        <w:fldChar w:fldCharType="begin"/>
+      </w:r>
+      <w:r>
+        <w:rPr>
+          <w:noProof/>
+        </w:rPr>
+        <w:instrText xml:space="preserve"> PAGEREF _Toc485715502 \h </w:instrText>
+      </w:r>
+      <w:r>
+        <w:rPr>
+          <w:noProof/>
+        </w:rPr>
+      </w:r>
+      <w:r>
+        <w:rPr>
+          <w:noProof/>
+        </w:rPr>
+        <w:fldChar w:fldCharType="separate"/>
+      </w:r>
+      <w:r>
+        <w:rPr>
+          <w:noProof/>
+        </w:rPr>
+        <w:t>19</w:t>
+      </w:r>
+      <w:r>
+        <w:rPr>
+          <w:noProof/>
+        </w:rPr>
+        <w:fldChar w:fldCharType="end"/>
+      </w:r>
+    </w:p>
+    <w:p>
+      <w:pPr>
+        <w:pStyle w:val="TOC2"/>
+        <w:tabs>
+          <w:tab w:val="right" w:pos="8290"/>
+        </w:tabs>
+        <w:rPr>
+          <w:b w:val="0"/>
+          <w:smallCaps w:val="0"/>
+          <w:noProof/>
+        </w:rPr>
+      </w:pPr>
+      <w:r>
+        <w:rPr>
+          <w:noProof/>
+        </w:rPr>
+        <w:t>Secure copy between Host &amp; Guest OS.</w:t>
+      </w:r>
+      <w:r>
+        <w:rPr>
+          <w:noProof/>
+        </w:rPr>
+        <w:tab/>
+      </w:r>
+      <w:r>
+        <w:rPr>
+          <w:noProof/>
+        </w:rPr>
+        <w:fldChar w:fldCharType="begin"/>
+      </w:r>
+      <w:r>
+        <w:rPr>
+          <w:noProof/>
+        </w:rPr>
+        <w:instrText xml:space="preserve"> PAGEREF _Toc485715503 \h </w:instrText>
+      </w:r>
+      <w:r>
+        <w:rPr>
+          <w:noProof/>
+        </w:rPr>
+      </w:r>
+      <w:r>
+        <w:rPr>
+          <w:noProof/>
+        </w:rPr>
+        <w:fldChar w:fldCharType="separate"/>
+      </w:r>
+      <w:r>
+        <w:rPr>
+          <w:noProof/>
+        </w:rPr>
+        <w:t>19</w:t>
+      </w:r>
+      <w:r>
+        <w:rPr>
+          <w:noProof/>
+        </w:rPr>
+        <w:fldChar w:fldCharType="end"/>
+      </w:r>
+    </w:p>
+    <w:p>
+      <w:pPr>
+        <w:pStyle w:val="TOC2"/>
+        <w:tabs>
+          <w:tab w:val="right" w:pos="8290"/>
+        </w:tabs>
+        <w:rPr>
+          <w:b w:val="0"/>
+          <w:smallCaps w:val="0"/>
+          <w:noProof/>
+        </w:rPr>
+      </w:pPr>
+      <w:r>
+        <w:rPr>
+          <w:noProof/>
+        </w:rPr>
+        <w:t>Using a USB card reader</w:t>
+      </w:r>
+      <w:r>
+        <w:rPr>
+          <w:noProof/>
+        </w:rPr>
+        <w:tab/>
+      </w:r>
+      <w:r>
+        <w:rPr>
+          <w:noProof/>
+        </w:rPr>
+        <w:fldChar w:fldCharType="begin"/>
+      </w:r>
+      <w:r>
+        <w:rPr>
+          <w:noProof/>
+        </w:rPr>
+        <w:instrText xml:space="preserve"> PAGEREF _Toc485715504 \h </w:instrText>
       </w:r>
       <w:r>
         <w:rPr>
@@ -2150,7 +2328,7 @@
         <w:rPr>
           <w:noProof/>
         </w:rPr>
-        <w:t>Further Reading</w:t>
+        <w:t>IoT &amp; RaspberryPi</w:t>
       </w:r>
       <w:r>
         <w:rPr>
@@ -2168,7 +2346,67 @@
         <w:rPr>
           <w:noProof/>
         </w:rPr>
-        <w:instrText xml:space="preserve"> PAGEREF _Toc485700526 \h </w:instrText>
+        <w:instrText xml:space="preserve"> PAGEREF _Toc485715505 \h </w:instrText>
+      </w:r>
+      <w:r>
+        <w:rPr>
+          <w:noProof/>
+        </w:rPr>
+      </w:r>
+      <w:r>
+        <w:rPr>
+          <w:noProof/>
+        </w:rPr>
+        <w:fldChar w:fldCharType="separate"/>
+      </w:r>
+      <w:r>
+        <w:rPr>
+          <w:noProof/>
+        </w:rPr>
+        <w:t>20</w:t>
+      </w:r>
+      <w:r>
+        <w:rPr>
+          <w:noProof/>
+        </w:rPr>
+        <w:fldChar w:fldCharType="end"/>
+      </w:r>
+    </w:p>
+    <w:p>
+      <w:pPr>
+        <w:pStyle w:val="TOC2"/>
+        <w:tabs>
+          <w:tab w:val="right" w:pos="8290"/>
+        </w:tabs>
+        <w:rPr>
+          <w:b w:val="0"/>
+          <w:smallCaps w:val="0"/>
+          <w:noProof/>
+        </w:rPr>
+      </w:pPr>
+      <w:r>
+        <w:rPr>
+          <w:noProof/>
+        </w:rPr>
+        <w:t>1) Cloud Temperature Monitor</w:t>
+      </w:r>
+      <w:r>
+        <w:rPr>
+          <w:noProof/>
+        </w:rPr>
+        <w:tab/>
+      </w:r>
+      <w:r>
+        <w:rPr>
+          <w:noProof/>
+        </w:rPr>
+        <w:fldChar w:fldCharType="begin"/>
+      </w:r>
+      <w:r>
+        <w:rPr>
+          <w:noProof/>
+        </w:rPr>
+        <w:instrText xml:space="preserve"> PAGEREF _Toc485715506 \h </w:instrText>
       </w:r>
       <w:r>
         <w:rPr>
@@ -2211,6 +2449,67 @@
         <w:rPr>
           <w:noProof/>
         </w:rPr>
+        <w:t>Further Reading</w:t>
+      </w:r>
+      <w:r>
+        <w:rPr>
+          <w:noProof/>
+        </w:rPr>
+        <w:tab/>
+      </w:r>
+      <w:r>
+        <w:rPr>
+          <w:noProof/>
+        </w:rPr>
+        <w:fldChar w:fldCharType="begin"/>
+      </w:r>
+      <w:r>
+        <w:rPr>
+          <w:noProof/>
+        </w:rPr>
+        <w:instrText xml:space="preserve"> PAGEREF _Toc485715507 \h </w:instrText>
+      </w:r>
+      <w:r>
+        <w:rPr>
+          <w:noProof/>
+        </w:rPr>
+      </w:r>
+      <w:r>
+        <w:rPr>
+          <w:noProof/>
+        </w:rPr>
+        <w:fldChar w:fldCharType="separate"/>
+      </w:r>
+      <w:r>
+        <w:rPr>
+          <w:noProof/>
+        </w:rPr>
+        <w:t>21</w:t>
+      </w:r>
+      <w:r>
+        <w:rPr>
+          <w:noProof/>
+        </w:rPr>
+        <w:fldChar w:fldCharType="end"/>
+      </w:r>
+    </w:p>
+    <w:p>
+      <w:pPr>
+        <w:pStyle w:val="TOC1"/>
+        <w:tabs>
+          <w:tab w:val="right" w:pos="8290"/>
+        </w:tabs>
+        <w:rPr>
+          <w:b w:val="0"/>
+          <w:caps w:val="0"/>
+          <w:noProof/>
+          <w:u w:val="none"/>
+        </w:rPr>
+      </w:pPr>
+      <w:r>
+        <w:rPr>
+          <w:noProof/>
+        </w:rPr>
         <w:t>Trouble Shooting Guide</w:t>
       </w:r>
       <w:r>
@@ -2229,7 +2528,7 @@
         <w:rPr>
           <w:noProof/>
         </w:rPr>
-        <w:instrText xml:space="preserve"> PAGEREF _Toc485700527 \h </w:instrText>
+        <w:instrText xml:space="preserve"> PAGEREF _Toc485715508 \h </w:instrText>
       </w:r>
       <w:r>
         <w:rPr>
@@ -2246,7 +2545,7 @@
         <w:rPr>
           <w:noProof/>
         </w:rPr>
-        <w:t>21</w:t>
+        <w:t>22</w:t>
       </w:r>
       <w:r>
         <w:rPr>
@@ -2289,7 +2588,7 @@
         <w:rPr>
           <w:noProof/>
         </w:rPr>
-        <w:instrText xml:space="preserve"> PAGEREF _Toc485700528 \h </w:instrText>
+        <w:instrText xml:space="preserve"> PAGEREF _Toc485715509 \h </w:instrText>
       </w:r>
       <w:r>
         <w:rPr>
@@ -2306,7 +2605,7 @@
         <w:rPr>
           <w:noProof/>
         </w:rPr>
-        <w:t>21</w:t>
+        <w:t>22</w:t>
       </w:r>
       <w:r>
         <w:rPr>
@@ -2351,7 +2650,7 @@
         <w:rPr>
           <w:noProof/>
         </w:rPr>
-        <w:instrText xml:space="preserve"> PAGEREF _Toc485700529 \h </w:instrText>
+        <w:instrText xml:space="preserve"> PAGEREF _Toc485715510 \h </w:instrText>
       </w:r>
       <w:r>
         <w:rPr>
@@ -2368,7 +2667,7 @@
         <w:rPr>
           <w:noProof/>
         </w:rPr>
-        <w:t>22</w:t>
+        <w:t>23</w:t>
       </w:r>
       <w:r>
         <w:rPr>
@@ -2411,7 +2710,7 @@
         <w:rPr>
           <w:noProof/>
         </w:rPr>
-        <w:instrText xml:space="preserve"> PAGEREF _Toc485700530 \h </w:instrText>
+        <w:instrText xml:space="preserve"> PAGEREF _Toc485715511 \h </w:instrText>
       </w:r>
       <w:r>
         <w:rPr>
@@ -2428,7 +2727,7 @@
         <w:rPr>
           <w:noProof/>
         </w:rPr>
-        <w:t>23</w:t>
+        <w:t>24</w:t>
       </w:r>
       <w:r>
         <w:rPr>
@@ -2472,7 +2771,7 @@
         <w:rPr>
           <w:noProof/>
         </w:rPr>
-        <w:instrText xml:space="preserve"> PAGEREF _Toc485700531 \h </w:instrText>
+        <w:instrText xml:space="preserve"> PAGEREF _Toc485715512 \h </w:instrText>
       </w:r>
       <w:r>
         <w:rPr>
@@ -2489,7 +2788,7 @@
         <w:rPr>
           <w:noProof/>
         </w:rPr>
-        <w:t>25</w:t>
+        <w:t>26</w:t>
       </w:r>
       <w:r>
         <w:rPr>
@@ -2500,6 +2799,7 @@
     </w:p>
     <w:p>
       <w:r>
+        <w:lastRenderedPageBreak/>
         <w:fldChar w:fldCharType="end"/>
       </w:r>
     </w:p>
@@ -2543,11 +2843,11 @@
       <w:pPr>
         <w:pStyle w:val="Heading1"/>
       </w:pPr>
-      <w:bookmarkStart w:id="3" w:name="_Toc485700503"/>
+      <w:bookmarkStart w:id="2" w:name="_Toc485715479"/>
       <w:r>
         <w:t>About Raspberry Pi</w:t>
       </w:r>
-      <w:bookmarkEnd w:id="3"/>
+      <w:bookmarkEnd w:id="2"/>
     </w:p>
     <w:p>
       <w:pPr>
@@ -3158,7 +3458,7 @@
       <w:pPr>
         <w:pStyle w:val="Heading1"/>
       </w:pPr>
-      <w:bookmarkStart w:id="4" w:name="_Toc485700504"/>
+      <w:bookmarkStart w:id="3" w:name="_Toc485715480"/>
       <w:r>
         <w:lastRenderedPageBreak/>
         <w:t>Support Repo</w:t>
@@ -3166,7 +3466,7 @@
       <w:r>
         <w:t xml:space="preserve"> – RPI_IOT_KERNEL</w:t>
       </w:r>
-      <w:bookmarkEnd w:id="4"/>
+      <w:bookmarkEnd w:id="3"/>
     </w:p>
     <w:p>
       <w:pPr>
@@ -3248,7 +3548,7 @@
         </w:rPr>
         <w:t xml:space="preserve"> </w:t>
       </w:r>
-      <w:hyperlink r:id="rId7" w:history="1">
+      <w:hyperlink r:id="rId8" w:history="1">
         <w:r>
           <w:rPr>
             <w:rStyle w:val="Hyperlink"/>
@@ -3322,7 +3622,7 @@
         </w:rPr>
         <w:t xml:space="preserve">  </w:t>
       </w:r>
-      <w:hyperlink r:id="rId8" w:history="1">
+      <w:hyperlink r:id="rId9" w:history="1">
         <w:r>
           <w:rPr>
             <w:rStyle w:val="Hyperlink"/>
@@ -3679,26 +3979,69 @@
           <w:shd w:val="clear" w:color="auto" w:fill="FFFFFF"/>
         </w:rPr>
       </w:pPr>
-      <w:bookmarkStart w:id="5" w:name="_Toc485700505"/>
+      <w:bookmarkStart w:id="4" w:name="_Toc485715481"/>
       <w:r>
         <w:rPr>
           <w:shd w:val="clear" w:color="auto" w:fill="FFFFFF"/>
         </w:rPr>
         <w:t>FIRMWARE</w:t>
       </w:r>
+      <w:bookmarkEnd w:id="4"/>
+    </w:p>
+    <w:p>
+      <w:r>
+        <w:t>Official RPi GPU / Firmware</w:t>
+      </w:r>
+      <w:r>
+        <w:t xml:space="preserve"> (bootloader)</w:t>
+      </w:r>
+      <w:r>
+        <w:t xml:space="preserve"> are part of this folder.</w:t>
+      </w:r>
+    </w:p>
+    <w:p>
+      <w:pPr>
+        <w:pStyle w:val="Heading2"/>
+        <w:rPr>
+          <w:shd w:val="clear" w:color="auto" w:fill="FFFFFF"/>
+        </w:rPr>
+      </w:pPr>
+      <w:bookmarkStart w:id="5" w:name="_Toc485715482"/>
+      <w:r>
+        <w:rPr>
+          <w:shd w:val="clear" w:color="auto" w:fill="FFFFFF"/>
+        </w:rPr>
+        <w:t>LINUX</w:t>
+      </w:r>
       <w:bookmarkEnd w:id="5"/>
     </w:p>
     <w:p>
       <w:r>
-        <w:t>Official RPi GPU / Firmware</w:t>
-      </w:r>
-      <w:r>
-        <w:t xml:space="preserve"> (bootloader)</w:t>
-      </w:r>
-      <w:r>
-        <w:t xml:space="preserve"> are part of this folder.</w:t>
-      </w:r>
-    </w:p>
+        <w:t xml:space="preserve">Based on </w:t>
+      </w:r>
+      <w:r>
+        <w:t xml:space="preserve">Official </w:t>
+      </w:r>
+      <w:r>
+        <w:t xml:space="preserve">RPi Linux 4.9.x kernel. This </w:t>
+      </w:r>
+      <w:r>
+        <w:t xml:space="preserve">kernel includes kernel modifications, scripts, drivers </w:t>
+      </w:r>
+      <w:r>
+        <w:t>etc.</w:t>
+      </w:r>
+      <w:r>
+        <w:t xml:space="preserve"> done for learning concepts which are detailed </w:t>
+      </w:r>
+      <w:r>
+        <w:t>throughout</w:t>
+      </w:r>
+      <w:r>
+        <w:t xml:space="preserve"> this book. </w:t>
+      </w:r>
+    </w:p>
+    <w:p/>
     <w:p>
       <w:pPr>
         <w:pStyle w:val="Heading2"/>
@@ -3706,39 +4049,18 @@
           <w:shd w:val="clear" w:color="auto" w:fill="FFFFFF"/>
         </w:rPr>
       </w:pPr>
-      <w:bookmarkStart w:id="6" w:name="_Toc485700506"/>
-      <w:r>
-        <w:rPr>
-          <w:shd w:val="clear" w:color="auto" w:fill="FFFFFF"/>
-        </w:rPr>
-        <w:t>LINUX</w:t>
+      <w:bookmarkStart w:id="6" w:name="_Toc485715483"/>
+      <w:r>
+        <w:rPr>
+          <w:shd w:val="clear" w:color="auto" w:fill="FFFFFF"/>
+        </w:rPr>
+        <w:t>TOOLS</w:t>
       </w:r>
       <w:bookmarkEnd w:id="6"/>
     </w:p>
     <w:p>
       <w:r>
-        <w:t xml:space="preserve">Based on </w:t>
-      </w:r>
-      <w:r>
-        <w:t xml:space="preserve">Official </w:t>
-      </w:r>
-      <w:r>
-        <w:t xml:space="preserve">RPi Linux 4.9.x kernel. This </w:t>
-      </w:r>
-      <w:r>
-        <w:t xml:space="preserve">kernel includes kernel modifications, scripts, drivers </w:t>
-      </w:r>
-      <w:r>
-        <w:t>etc.</w:t>
-      </w:r>
-      <w:r>
-        <w:t xml:space="preserve"> done for learning concepts which are detailed </w:t>
-      </w:r>
-      <w:r>
-        <w:t>throughout</w:t>
-      </w:r>
-      <w:r>
-        <w:t xml:space="preserve"> this book. </w:t>
+        <w:t>Based on Official RPi toolchain package. This toolchain shall be helpful in compiling code or generating RPi understandable binary format.</w:t>
       </w:r>
     </w:p>
     <w:p/>
@@ -3749,36 +4071,14 @@
           <w:shd w:val="clear" w:color="auto" w:fill="FFFFFF"/>
         </w:rPr>
       </w:pPr>
-      <w:bookmarkStart w:id="7" w:name="_Toc485700507"/>
-      <w:r>
-        <w:rPr>
-          <w:shd w:val="clear" w:color="auto" w:fill="FFFFFF"/>
-        </w:rPr>
-        <w:t>TOOLS</w:t>
+      <w:bookmarkStart w:id="7" w:name="_Toc485715484"/>
+      <w:r>
+        <w:rPr>
+          <w:shd w:val="clear" w:color="auto" w:fill="FFFFFF"/>
+        </w:rPr>
+        <w:t>SUPPORT</w:t>
       </w:r>
       <w:bookmarkEnd w:id="7"/>
-    </w:p>
-    <w:p>
-      <w:r>
-        <w:t>Based on Official RPi toolchain package. This toolchain shall be helpful in compiling code or generating RPi understandable binary format.</w:t>
-      </w:r>
-    </w:p>
-    <w:p/>
-    <w:p>
-      <w:pPr>
-        <w:pStyle w:val="Heading2"/>
-        <w:rPr>
-          <w:shd w:val="clear" w:color="auto" w:fill="FFFFFF"/>
-        </w:rPr>
-      </w:pPr>
-      <w:bookmarkStart w:id="8" w:name="_Toc485700508"/>
-      <w:r>
-        <w:rPr>
-          <w:shd w:val="clear" w:color="auto" w:fill="FFFFFF"/>
-        </w:rPr>
-        <w:t>SUPPORT</w:t>
-      </w:r>
-      <w:bookmarkEnd w:id="8"/>
     </w:p>
     <w:p>
       <w:pPr>
@@ -3907,7 +4207,7 @@
       <w:pPr>
         <w:pStyle w:val="Heading1"/>
       </w:pPr>
-      <w:bookmarkStart w:id="9" w:name="_Toc485700509"/>
+      <w:bookmarkStart w:id="8" w:name="_Toc485715485"/>
       <w:r>
         <w:lastRenderedPageBreak/>
         <w:t>Preparing</w:t>
@@ -3915,7 +4215,7 @@
       <w:r>
         <w:t xml:space="preserve"> Raspberry Pi for First Boot</w:t>
       </w:r>
-      <w:bookmarkEnd w:id="9"/>
+      <w:bookmarkEnd w:id="8"/>
     </w:p>
     <w:p>
       <w:pPr>
@@ -3949,7 +4249,7 @@
           <w:lang w:val="en-IN"/>
         </w:rPr>
       </w:pPr>
-      <w:bookmarkStart w:id="10" w:name="_Toc485700510"/>
+      <w:bookmarkStart w:id="9" w:name="_Toc485715486"/>
       <w:r>
         <w:rPr>
           <w:shd w:val="clear" w:color="auto" w:fill="FFFFFF"/>
@@ -3957,7 +4257,7 @@
         </w:rPr>
         <w:t>Hardware Requirements</w:t>
       </w:r>
-      <w:bookmarkEnd w:id="10"/>
+      <w:bookmarkEnd w:id="9"/>
     </w:p>
     <w:p>
       <w:pPr>
@@ -4215,11 +4515,11 @@
       <w:pPr>
         <w:pStyle w:val="Heading2"/>
       </w:pPr>
-      <w:bookmarkStart w:id="11" w:name="_Toc485700511"/>
+      <w:bookmarkStart w:id="10" w:name="_Toc485715487"/>
       <w:r>
         <w:t>Install Raspbian on Your Pi and Connect to It Over SSH</w:t>
       </w:r>
-      <w:bookmarkEnd w:id="11"/>
+      <w:bookmarkEnd w:id="10"/>
     </w:p>
     <w:p>
       <w:pPr>
@@ -4463,7 +4763,7 @@
         </w:rPr>
         <w:t xml:space="preserve"> / NOOBS Lite [ </w:t>
       </w:r>
-      <w:hyperlink r:id="rId9" w:history="1">
+      <w:hyperlink r:id="rId10" w:history="1">
         <w:r>
           <w:rPr>
             <w:rStyle w:val="Hyperlink"/>
@@ -4515,7 +4815,7 @@
         </w:rPr>
         <w:t xml:space="preserve">Raspbian Lite / Pixel [ </w:t>
       </w:r>
-      <w:hyperlink r:id="rId10" w:history="1">
+      <w:hyperlink r:id="rId11" w:history="1">
         <w:r>
           <w:rPr>
             <w:rStyle w:val="Hyperlink"/>
@@ -5037,7 +5337,7 @@
           <w:lang w:val="en-IN"/>
         </w:rPr>
       </w:pPr>
-      <w:bookmarkStart w:id="12" w:name="_Toc485700512"/>
+      <w:bookmarkStart w:id="11" w:name="_Toc485715488"/>
       <w:r>
         <w:rPr>
           <w:shd w:val="clear" w:color="auto" w:fill="FFFFFF"/>
@@ -5108,7 +5408,7 @@
         </w:rPr>
         <w:t>mages</w:t>
       </w:r>
-      <w:bookmarkEnd w:id="12"/>
+      <w:bookmarkEnd w:id="11"/>
     </w:p>
     <w:p>
       <w:pPr>
@@ -5227,7 +5527,7 @@
         </w:rPr>
         <w:t xml:space="preserve">   [ </w:t>
       </w:r>
-      <w:hyperlink r:id="rId11" w:history="1">
+      <w:hyperlink r:id="rId12" w:history="1">
         <w:r>
           <w:rPr>
             <w:rStyle w:val="Hyperlink"/>
@@ -5301,7 +5601,7 @@
         </w:rPr>
         <w:t xml:space="preserve"> </w:t>
       </w:r>
-      <w:hyperlink r:id="rId12" w:history="1">
+      <w:hyperlink r:id="rId13" w:history="1">
         <w:r>
           <w:rPr>
             <w:rStyle w:val="Hyperlink"/>
@@ -5353,7 +5653,7 @@
         </w:rPr>
         <w:t xml:space="preserve">Windows 10 IOT Core [ </w:t>
       </w:r>
-      <w:hyperlink r:id="rId13" w:history="1">
+      <w:hyperlink r:id="rId14" w:history="1">
         <w:r>
           <w:rPr>
             <w:rStyle w:val="Hyperlink"/>
@@ -5405,7 +5705,7 @@
         </w:rPr>
         <w:t xml:space="preserve">OSMC – Open Source Media Center [ </w:t>
       </w:r>
-      <w:hyperlink r:id="rId14" w:history="1">
+      <w:hyperlink r:id="rId15" w:history="1">
         <w:r>
           <w:rPr>
             <w:rStyle w:val="Hyperlink"/>
@@ -5457,7 +5757,7 @@
         </w:rPr>
         <w:t xml:space="preserve">LibreELEC [ </w:t>
       </w:r>
-      <w:hyperlink r:id="rId15" w:history="1">
+      <w:hyperlink r:id="rId16" w:history="1">
         <w:r>
           <w:rPr>
             <w:rStyle w:val="Hyperlink"/>
@@ -5509,7 +5809,7 @@
         </w:rPr>
         <w:t xml:space="preserve">PiNet – Centralized Raspberry Pi Classroom [ </w:t>
       </w:r>
-      <w:hyperlink r:id="rId16" w:history="1">
+      <w:hyperlink r:id="rId17" w:history="1">
         <w:r>
           <w:rPr>
             <w:rStyle w:val="Hyperlink"/>
@@ -5561,7 +5861,7 @@
         </w:rPr>
         <w:t xml:space="preserve">RISC OS [ </w:t>
       </w:r>
-      <w:hyperlink r:id="rId17" w:history="1">
+      <w:hyperlink r:id="rId18" w:history="1">
         <w:r>
           <w:rPr>
             <w:rStyle w:val="Hyperlink"/>
@@ -5613,7 +5913,7 @@
         </w:rPr>
         <w:t xml:space="preserve">Rpi Weather Station [ </w:t>
       </w:r>
-      <w:hyperlink r:id="rId18" w:history="1">
+      <w:hyperlink r:id="rId19" w:history="1">
         <w:r>
           <w:rPr>
             <w:rStyle w:val="Hyperlink"/>
@@ -5675,11 +5975,11 @@
       <w:pPr>
         <w:pStyle w:val="Heading2"/>
       </w:pPr>
-      <w:bookmarkStart w:id="13" w:name="_Toc485700513"/>
+      <w:bookmarkStart w:id="12" w:name="_Toc485715489"/>
       <w:r>
         <w:t>Image Flashing Softwares</w:t>
       </w:r>
-      <w:bookmarkEnd w:id="13"/>
+      <w:bookmarkEnd w:id="12"/>
     </w:p>
     <w:p>
       <w:pPr>
@@ -5960,7 +6260,7 @@
       <w:pPr>
         <w:pStyle w:val="Heading1"/>
       </w:pPr>
-      <w:bookmarkStart w:id="14" w:name="_Toc485700514"/>
+      <w:bookmarkStart w:id="13" w:name="_Toc485715490"/>
       <w:r>
         <w:lastRenderedPageBreak/>
         <w:t xml:space="preserve">Step </w:t>
@@ -5974,7 +6274,7 @@
       <w:r>
         <w:t xml:space="preserve"> (Building Custom Linux Kernel)</w:t>
       </w:r>
-      <w:bookmarkEnd w:id="14"/>
+      <w:bookmarkEnd w:id="13"/>
     </w:p>
     <w:p/>
     <w:p>
@@ -6041,7 +6341,7 @@
       <w:r>
         <w:t xml:space="preserve"> Link to Virtual Box for MAC (</w:t>
       </w:r>
-      <w:hyperlink r:id="rId19" w:history="1">
+      <w:hyperlink r:id="rId20" w:history="1">
         <w:r>
           <w:rPr>
             <w:rStyle w:val="Hyperlink"/>
@@ -6061,11 +6361,11 @@
       <w:pPr>
         <w:pStyle w:val="Heading2"/>
       </w:pPr>
-      <w:bookmarkStart w:id="15" w:name="_Toc485700515"/>
+      <w:bookmarkStart w:id="14" w:name="_Toc485715491"/>
       <w:r>
         <w:t>1) Get the kernel source</w:t>
       </w:r>
-      <w:bookmarkEnd w:id="15"/>
+      <w:bookmarkEnd w:id="14"/>
       <w:r>
         <w:t xml:space="preserve"> </w:t>
       </w:r>
@@ -6259,7 +6559,7 @@
       <w:pPr>
         <w:pStyle w:val="Heading2"/>
       </w:pPr>
-      <w:bookmarkStart w:id="16" w:name="_Toc485700516"/>
+      <w:bookmarkStart w:id="15" w:name="_Toc485715492"/>
       <w:r>
         <w:t>2) Get the</w:t>
       </w:r>
@@ -6272,7 +6572,7 @@
       <w:r>
         <w:t>compiler</w:t>
       </w:r>
-      <w:bookmarkEnd w:id="16"/>
+      <w:bookmarkEnd w:id="15"/>
       <w:r>
         <w:t xml:space="preserve"> </w:t>
       </w:r>
@@ -6358,14 +6658,14 @@
       <w:pPr>
         <w:pStyle w:val="Heading2"/>
       </w:pPr>
-      <w:bookmarkStart w:id="17" w:name="_Toc485700517"/>
+      <w:bookmarkStart w:id="16" w:name="_Toc485715493"/>
       <w:r>
         <w:t>3) Install</w:t>
       </w:r>
       <w:r>
         <w:t xml:space="preserve"> necessary packages</w:t>
       </w:r>
-      <w:bookmarkEnd w:id="17"/>
+      <w:bookmarkEnd w:id="16"/>
     </w:p>
     <w:p/>
     <w:p>
@@ -6526,14 +6826,14 @@
       <w:pPr>
         <w:pStyle w:val="Heading2"/>
       </w:pPr>
-      <w:bookmarkStart w:id="18" w:name="_Toc485700518"/>
+      <w:bookmarkStart w:id="17" w:name="_Toc485715494"/>
       <w:r>
         <w:t xml:space="preserve">4) </w:t>
       </w:r>
       <w:r>
         <w:t>Code Compilation</w:t>
       </w:r>
-      <w:bookmarkEnd w:id="18"/>
+      <w:bookmarkEnd w:id="17"/>
     </w:p>
     <w:p/>
     <w:p>
@@ -7308,7 +7608,7 @@
       <w:pPr>
         <w:pStyle w:val="Heading2"/>
       </w:pPr>
-      <w:bookmarkStart w:id="19" w:name="_Toc485700519"/>
+      <w:bookmarkStart w:id="18" w:name="_Toc485715495"/>
       <w:r>
         <w:t xml:space="preserve">5) Preparing </w:t>
       </w:r>
@@ -7321,7 +7621,7 @@
       <w:r>
         <w:t>IMAGE</w:t>
       </w:r>
-      <w:bookmarkEnd w:id="19"/>
+      <w:bookmarkEnd w:id="18"/>
       <w:r>
         <w:t xml:space="preserve"> </w:t>
       </w:r>
@@ -7617,11 +7917,11 @@
       <w:pPr>
         <w:pStyle w:val="Heading2"/>
       </w:pPr>
-      <w:bookmarkStart w:id="20" w:name="_Toc485700520"/>
+      <w:bookmarkStart w:id="19" w:name="_Toc485715496"/>
       <w:r>
         <w:t>6) Transfer the Kernel Image</w:t>
       </w:r>
-      <w:bookmarkEnd w:id="20"/>
+      <w:bookmarkEnd w:id="19"/>
     </w:p>
     <w:p/>
     <w:p>
@@ -7698,78 +7998,199 @@
       <w:pPr>
         <w:pStyle w:val="Heading2"/>
       </w:pPr>
-      <w:bookmarkStart w:id="21" w:name="_Toc485700521"/>
+      <w:bookmarkStart w:id="20" w:name="_Toc485715497"/>
       <w:r>
         <w:t xml:space="preserve">7) </w:t>
       </w:r>
       <w:r>
         <w:t>Building the Device Drivers (Modules)</w:t>
       </w:r>
+      <w:bookmarkEnd w:id="20"/>
+    </w:p>
+    <w:p/>
+    <w:p>
+      <w:r>
+        <w:t xml:space="preserve">Now you need to transfer the </w:t>
+      </w:r>
+      <w:r>
+        <w:t>Device Drivers (aka Modules)</w:t>
+      </w:r>
+      <w:r>
+        <w:t xml:space="preserve">. </w:t>
+      </w:r>
+    </w:p>
+    <w:p/>
+    <w:p>
+      <w:r>
+        <w:t>In the build directory, run the following (substituting &lt;modules_path&gt; for a folder somewhere (e.g. ~/modules):</w:t>
+      </w:r>
+    </w:p>
+    <w:p/>
+    <w:p>
+      <w:r>
+        <w:t>&lt;path_to_kernel_source_directory&gt;/linux/ # make ARCH=arm CROSS_COMPILE=</w:t>
+      </w:r>
+      <w:r>
+        <w:t xml:space="preserve">&lt;your_compiler&gt; modules_install </w:t>
+      </w:r>
+      <w:r>
+        <w:t>INSTALL_MOD_PATH=&lt;modules_path&gt;</w:t>
+      </w:r>
+    </w:p>
+    <w:p/>
+    <w:p/>
+    <w:p>
+      <w:r>
+        <w:t xml:space="preserve">The contents of this directory should then be copied into the RPi root directory. </w:t>
+      </w:r>
+    </w:p>
+    <w:p/>
+    <w:p>
+      <w:r>
+        <w:t xml:space="preserve">NOTE: If you have rebuilt the new kernel with exactly the same version as the one that's running, you'll need to remove the old modules first. Ideally this should be done offline by mounting the SD card on another system. </w:t>
+      </w:r>
+    </w:p>
+    <w:p/>
+    <w:p>
+      <w:pPr>
+        <w:pStyle w:val="Heading2"/>
+      </w:pPr>
+      <w:bookmarkStart w:id="21" w:name="_Toc485715498"/>
+      <w:r>
+        <w:t xml:space="preserve">8) Updating the </w:t>
+      </w:r>
+      <w:r>
+        <w:t>GPU (</w:t>
+      </w:r>
+      <w:r>
+        <w:t>Graphics Processing Unit) firm</w:t>
+      </w:r>
+      <w:r>
+        <w:t>w</w:t>
+      </w:r>
+      <w:r>
+        <w:t>are</w:t>
+      </w:r>
       <w:bookmarkEnd w:id="21"/>
     </w:p>
     <w:p/>
     <w:p>
-      <w:r>
-        <w:t xml:space="preserve">Now you need to transfer the </w:t>
-      </w:r>
-      <w:r>
-        <w:t>Device Drivers (aka Modules)</w:t>
-      </w:r>
-      <w:r>
-        <w:t xml:space="preserve">. </w:t>
-      </w:r>
-    </w:p>
-    <w:p/>
-    <w:p>
-      <w:r>
-        <w:t>In the build directory, run the following (substituting &lt;modules_path&gt; for a folder somewhere (e.g. ~/modules):</w:t>
-      </w:r>
-    </w:p>
-    <w:p/>
-    <w:p>
-      <w:r>
-        <w:t>&lt;path_to_kernel_source_directory&gt;/linux/ # make ARCH=arm CROSS_COMPILE=</w:t>
-      </w:r>
-      <w:r>
-        <w:t xml:space="preserve">&lt;your_compiler&gt; modules_install </w:t>
-      </w:r>
-      <w:r>
-        <w:t>INSTALL_MOD_PATH=&lt;modules_path&gt;</w:t>
-      </w:r>
-    </w:p>
-    <w:p/>
-    <w:p/>
-    <w:p>
-      <w:r>
-        <w:t xml:space="preserve">The contents of this directory should then be copied into the RPi root directory. </w:t>
-      </w:r>
-    </w:p>
-    <w:p/>
-    <w:p>
-      <w:r>
-        <w:t xml:space="preserve">NOTE: If you have rebuilt the new kernel with exactly the same version as the one that's running, you'll need to remove the old modules first. Ideally this should be done offline by mounting the SD card on another system. </w:t>
-      </w:r>
-    </w:p>
+      <w:pPr>
+        <w:jc w:val="both"/>
+      </w:pPr>
+      <w:r>
+        <w:t xml:space="preserve">Your RPi should now be ready to boot the new kernel. However, at this point it's recommended </w:t>
+      </w:r>
+      <w:r>
+        <w:t xml:space="preserve">(not necessary) </w:t>
+      </w:r>
+      <w:r>
+        <w:t xml:space="preserve">that you update your GPU firmware and libraries. This is required if you've just moved from 3.2 to 3.6 as the firmware interface has changed. </w:t>
+      </w:r>
+    </w:p>
+    <w:p>
+      <w:pPr>
+        <w:jc w:val="both"/>
+      </w:pPr>
+    </w:p>
+    <w:p>
+      <w:pPr>
+        <w:jc w:val="both"/>
+      </w:pPr>
+      <w:r>
+        <w:t>The "firmware" and "boot files" should be updated at the same time to ensure that your new kernel works properly</w:t>
+      </w:r>
+    </w:p>
+    <w:p>
+      <w:pPr>
+        <w:jc w:val="both"/>
+      </w:pPr>
+    </w:p>
+    <w:p>
+      <w:pPr>
+        <w:jc w:val="both"/>
+      </w:pPr>
+    </w:p>
+    <w:p>
+      <w:pPr>
+        <w:jc w:val="both"/>
+      </w:pPr>
+      <w:r>
+        <w:t>"master" - This is the version of firmware currently used in Raspbian (i.e. it works with the 3.2 kernel).</w:t>
+      </w:r>
+    </w:p>
+    <w:p>
+      <w:pPr>
+        <w:jc w:val="both"/>
+      </w:pPr>
+    </w:p>
+    <w:p>
+      <w:pPr>
+        <w:jc w:val="both"/>
+      </w:pPr>
+      <w:r>
+        <w:t xml:space="preserve">  </w:t>
+      </w:r>
+      <w:r>
+        <w:t xml:space="preserve">"next" - This is a development branch which provides a newer GPU firmware to work with the updated drivers in the 3.6 kernel. </w:t>
+      </w:r>
+    </w:p>
+    <w:p/>
+    <w:p/>
+    <w:p/>
+    <w:p>
+      <w:r>
+        <w:rPr>
+          <w:u w:val="single"/>
+        </w:rPr>
+        <w:t>For the "master" branch</w:t>
+      </w:r>
+      <w:r>
+        <w:t>:</w:t>
+      </w:r>
+    </w:p>
+    <w:p>
+      <w:pPr>
+        <w:ind w:firstLine="720"/>
+      </w:pPr>
+      <w:r>
+        <w:t>&lt;path_to_folder_where_firmware_is_to_be_stored&gt; # git clone git://github.com/raspberrypi/firmware.git</w:t>
+      </w:r>
+    </w:p>
+    <w:p/>
+    <w:p/>
+    <w:p/>
+    <w:p>
+      <w:r>
+        <w:rPr>
+          <w:u w:val="single"/>
+        </w:rPr>
+        <w:t>For the "next" branch</w:t>
+      </w:r>
+      <w:r>
+        <w:t>:</w:t>
+      </w:r>
+    </w:p>
+    <w:p>
+      <w:r>
+        <w:tab/>
+      </w:r>
+      <w:r>
+        <w:t>&lt;path_to_folder_where_firmware_is_to_be_stored&gt; # git fetch git://github.com/raspberrypi/firmware.git next:refs/remotes/origin/next</w:t>
+      </w:r>
+    </w:p>
+    <w:p/>
+    <w:p/>
+    <w:p/>
+    <w:p/>
     <w:p/>
     <w:p>
       <w:pPr>
         <w:pStyle w:val="Heading2"/>
       </w:pPr>
-      <w:bookmarkStart w:id="22" w:name="_Toc485700522"/>
-      <w:r>
-        <w:t xml:space="preserve">8) Updating the </w:t>
-      </w:r>
-      <w:r>
-        <w:t>GPU (</w:t>
-      </w:r>
-      <w:r>
-        <w:t>Graphics Processing Unit) firm</w:t>
-      </w:r>
-      <w:r>
-        <w:t>w</w:t>
-      </w:r>
-      <w:r>
-        <w:t>are</w:t>
+      <w:bookmarkStart w:id="22" w:name="_Toc485715499"/>
+      <w:r>
+        <w:t>9) Transfer the firmware</w:t>
       </w:r>
       <w:bookmarkEnd w:id="22"/>
     </w:p>
@@ -7779,120 +8200,8 @@
         <w:jc w:val="both"/>
       </w:pPr>
       <w:r>
-        <w:t xml:space="preserve">Your RPi should now be ready to boot the new kernel. However, at this point it's recommended </w:t>
-      </w:r>
-      <w:r>
-        <w:t xml:space="preserve">(not necessary) </w:t>
-      </w:r>
-      <w:r>
-        <w:t xml:space="preserve">that you update your GPU firmware and libraries. This is required if you've just moved from 3.2 to 3.6 as the firmware interface has changed. </w:t>
-      </w:r>
-    </w:p>
-    <w:p>
-      <w:pPr>
-        <w:jc w:val="both"/>
-      </w:pPr>
-    </w:p>
-    <w:p>
-      <w:pPr>
-        <w:jc w:val="both"/>
-      </w:pPr>
-      <w:r>
-        <w:t>The "firmware" and "boot files" should be updated at the same time to ensure that your new kernel works properly</w:t>
-      </w:r>
-    </w:p>
-    <w:p>
-      <w:pPr>
-        <w:jc w:val="both"/>
-      </w:pPr>
-    </w:p>
-    <w:p>
-      <w:pPr>
-        <w:jc w:val="both"/>
-      </w:pPr>
-    </w:p>
-    <w:p>
-      <w:pPr>
-        <w:jc w:val="both"/>
-      </w:pPr>
-      <w:r>
-        <w:t>"master" - This is the version of firmware currently used in Raspbian (i.e. it works with the 3.2 kernel).</w:t>
-      </w:r>
-    </w:p>
-    <w:p>
-      <w:pPr>
-        <w:jc w:val="both"/>
-      </w:pPr>
-    </w:p>
-    <w:p>
-      <w:pPr>
-        <w:jc w:val="both"/>
-      </w:pPr>
-      <w:r>
-        <w:t xml:space="preserve">  </w:t>
-      </w:r>
-      <w:r>
-        <w:t xml:space="preserve">"next" - This is a development branch which provides a newer GPU firmware to work with the updated drivers in the 3.6 kernel. </w:t>
-      </w:r>
-    </w:p>
-    <w:p/>
-    <w:p/>
-    <w:p/>
-    <w:p>
-      <w:r>
-        <w:rPr>
-          <w:u w:val="single"/>
-        </w:rPr>
-        <w:t>For the "master" branch</w:t>
-      </w:r>
-      <w:r>
-        <w:t>:</w:t>
-      </w:r>
-    </w:p>
-    <w:p>
-      <w:pPr>
-        <w:ind w:firstLine="720"/>
-      </w:pPr>
-      <w:r>
-        <w:t>&lt;path_to_folder_where_firmware_is_to_be_stored&gt; # git clone git://github.com/raspberrypi/firmware.git</w:t>
-      </w:r>
-    </w:p>
-    <w:p/>
-    <w:p/>
-    <w:p/>
-    <w:p>
-      <w:r>
-        <w:rPr>
-          <w:u w:val="single"/>
-        </w:rPr>
-        <w:t>For the "next" branch</w:t>
-      </w:r>
-      <w:r>
-        <w:t>:</w:t>
-      </w:r>
-    </w:p>
-    <w:p>
-      <w:r>
-        <w:tab/>
-      </w:r>
-      <w:r>
-        <w:t>&lt;path_to_folder_where_firmware_is_to_be_stored&gt; # git fetch git://github.com/raspberrypi/firmware.git next:refs/remotes/origin/next</w:t>
-      </w:r>
-    </w:p>
-    <w:p/>
-    <w:p/>
-    <w:p/>
-    <w:p/>
-    <w:p/>
-    <w:p>
-      <w:pPr>
-        <w:pStyle w:val="Heading2"/>
-      </w:pPr>
-      <w:bookmarkStart w:id="23" w:name="_Toc485700523"/>
-      <w:r>
-        <w:t>9) Transfer the firmware</w:t>
-      </w:r>
-      <w:bookmarkEnd w:id="23"/>
+        <w:t>In case you are using a Virtual Box setup on Windows / Mac environment, take a pause to refer the section “Transferring files between VirtualBox and Host OS” , before continuing with the following section.</w:t>
+      </w:r>
     </w:p>
     <w:p/>
     <w:p>
@@ -8023,11 +8332,101 @@
     </w:p>
     <w:p/>
     <w:p>
+      <w:pPr>
+        <w:pStyle w:val="Heading1"/>
+      </w:pPr>
+      <w:bookmarkStart w:id="23" w:name="_Toc485715500"/>
+      <w:r>
+        <w:lastRenderedPageBreak/>
+        <w:t>Transferring files between VirtualBox and Host OS</w:t>
+      </w:r>
+      <w:bookmarkEnd w:id="23"/>
       <w:r>
         <w:tab/>
       </w:r>
     </w:p>
     <w:p/>
+    <w:p>
+      <w:r>
+        <w:t>Like multiple users, you may be using Virtual Box VM (running Ubuntu</w:t>
+      </w:r>
+      <w:r>
+        <w:t xml:space="preserve"> on top of it</w:t>
+      </w:r>
+      <w:r>
+        <w:t>)</w:t>
+      </w:r>
+      <w:r>
+        <w:t>, to build Kernel images. Once Kernel image is built, you may have to transfer the image and firmware to memory card, before it can be deployed onto RPi.</w:t>
+      </w:r>
+    </w:p>
+    <w:p/>
+    <w:p>
+      <w:r>
+        <w:t xml:space="preserve">To do this there are couple of methods : </w:t>
+      </w:r>
+    </w:p>
+    <w:p/>
+    <w:p>
+      <w:pPr>
+        <w:pStyle w:val="ListParagraph"/>
+        <w:numPr>
+          <w:ilvl w:val="0"/>
+          <w:numId w:val="17"/>
+        </w:numPr>
+      </w:pPr>
+      <w:r>
+        <w:t>Shared Folder between Host &amp; Guest OS</w:t>
+      </w:r>
+    </w:p>
+    <w:p>
+      <w:pPr>
+        <w:pStyle w:val="ListParagraph"/>
+        <w:numPr>
+          <w:ilvl w:val="0"/>
+          <w:numId w:val="17"/>
+        </w:numPr>
+      </w:pPr>
+      <w:r>
+        <w:t xml:space="preserve">Mapping Card Reader to Virtual </w:t>
+      </w:r>
+      <w:r>
+        <w:t>SD Card</w:t>
+      </w:r>
+      <w:r>
+        <w:t xml:space="preserve"> </w:t>
+      </w:r>
+      <w:r>
+        <w:t>(. vmdk</w:t>
+      </w:r>
+      <w:r>
+        <w:t>)</w:t>
+      </w:r>
+    </w:p>
+    <w:p>
+      <w:pPr>
+        <w:pStyle w:val="ListParagraph"/>
+        <w:numPr>
+          <w:ilvl w:val="0"/>
+          <w:numId w:val="17"/>
+        </w:numPr>
+      </w:pPr>
+      <w:r>
+        <w:t>Secure copy between Host &amp; Guest OS.</w:t>
+      </w:r>
+    </w:p>
+    <w:p>
+      <w:pPr>
+        <w:pStyle w:val="ListParagraph"/>
+        <w:numPr>
+          <w:ilvl w:val="0"/>
+          <w:numId w:val="17"/>
+        </w:numPr>
+      </w:pPr>
+      <w:r>
+        <w:t>Using a USB card reader</w:t>
+      </w:r>
+    </w:p>
     <w:p>
       <w:pPr>
         <w:rPr>
@@ -8039,18 +8438,2134 @@
           <w:szCs w:val="26"/>
         </w:rPr>
       </w:pPr>
-      <w:r>
+    </w:p>
+    <w:p/>
+    <w:p>
+      <w:pPr>
+        <w:pStyle w:val="Heading2"/>
+      </w:pPr>
+      <w:bookmarkStart w:id="24" w:name="_Toc485715501"/>
+      <w:r>
+        <w:t>Shared Folder between Host &amp; Guest OS</w:t>
+      </w:r>
+      <w:bookmarkEnd w:id="24"/>
+    </w:p>
+    <w:p>
+      <w:pPr>
+        <w:pStyle w:val="Heading2"/>
+        <w:rPr>
+          <w:rStyle w:val="Hyperlink"/>
+          <w:color w:val="000000"/>
+          <w:u w:val="none"/>
+        </w:rPr>
+      </w:pPr>
+      <w:r>
+        <w:rPr>
+          <w:rStyle w:val="Hyperlink"/>
+          <w:rFonts w:asciiTheme="minorHAnsi" w:eastAsiaTheme="minorEastAsia" w:hAnsiTheme="minorHAnsi" w:cstheme="minorBidi"/>
+          <w:b w:val="0"/>
+          <w:bCs w:val="0"/>
+          <w:sz w:val="24"/>
+          <w:szCs w:val="24"/>
+        </w:rPr>
+        <w:t>[</w:t>
+      </w:r>
+      <w:r>
+        <w:rPr>
+          <w:rStyle w:val="Hyperlink"/>
+          <w:rFonts w:asciiTheme="minorHAnsi" w:eastAsiaTheme="minorEastAsia" w:hAnsiTheme="minorHAnsi" w:cstheme="minorBidi"/>
+          <w:b w:val="0"/>
+          <w:bCs w:val="0"/>
+          <w:sz w:val="24"/>
+          <w:szCs w:val="24"/>
+        </w:rPr>
+        <w:t xml:space="preserve"> </w:t>
+      </w:r>
+      <w:r>
+        <w:rPr>
+          <w:rStyle w:val="Hyperlink"/>
+          <w:rFonts w:asciiTheme="minorHAnsi" w:eastAsiaTheme="minorEastAsia" w:hAnsiTheme="minorHAnsi" w:cstheme="minorBidi"/>
+          <w:b w:val="0"/>
+          <w:bCs w:val="0"/>
+          <w:sz w:val="24"/>
+          <w:szCs w:val="24"/>
+        </w:rPr>
+        <w:t>https://ryansechrest.com/2012/10/permanently-share-a-folder-between-host-mac-and-guest-linux-os-using-virtualbox/ ]</w:t>
+      </w:r>
+    </w:p>
+    <w:p>
+      <w:pPr>
+        <w:pStyle w:val="Heading2"/>
+        <w:shd w:val="clear" w:color="auto" w:fill="FFFFFF"/>
+        <w:textAlignment w:val="baseline"/>
+        <w:rPr>
+          <w:rStyle w:val="apple-converted-space"/>
+          <w:rFonts w:eastAsiaTheme="majorEastAsia" w:cs="Helvetica"/>
+          <w:color w:val="444444"/>
+        </w:rPr>
+      </w:pPr>
+      <w:r>
+        <w:rPr>
+          <w:rStyle w:val="apple-converted-space"/>
+          <w:rFonts w:eastAsiaTheme="majorEastAsia" w:cs="Helvetica"/>
+          <w:color w:val="444444"/>
+        </w:rPr>
+        <w:t> </w:t>
+      </w:r>
+    </w:p>
+    <w:p>
+      <w:pPr>
+        <w:pStyle w:val="Heading3"/>
+      </w:pPr>
+      <w:r>
+        <w:t xml:space="preserve">Step 1: </w:t>
+      </w:r>
+      <w:r>
+        <w:t>Share a folder on the host OS</w:t>
+      </w:r>
+    </w:p>
+    <w:p>
+      <w:pPr>
+        <w:numPr>
+          <w:ilvl w:val="0"/>
+          <w:numId w:val="18"/>
+        </w:numPr>
+        <w:shd w:val="clear" w:color="auto" w:fill="FFFFFF"/>
+        <w:spacing w:beforeAutospacing="1" w:afterAutospacing="1"/>
+        <w:textAlignment w:val="baseline"/>
+        <w:rPr>
+          <w:rFonts w:ascii="Helvetica" w:hAnsi="Helvetica" w:cs="Helvetica"/>
+          <w:color w:val="444444"/>
+          <w:sz w:val="21"/>
+          <w:szCs w:val="21"/>
+        </w:rPr>
+      </w:pPr>
+      <w:r>
+        <w:rPr>
+          <w:rFonts w:ascii="Helvetica" w:hAnsi="Helvetica" w:cs="Helvetica"/>
+          <w:color w:val="444444"/>
+          <w:sz w:val="21"/>
+          <w:szCs w:val="21"/>
+        </w:rPr>
+        <w:t>In VirtualBox, click your OS on the left and click on</w:t>
+      </w:r>
+      <w:r>
+        <w:rPr>
+          <w:rStyle w:val="apple-converted-space"/>
+          <w:rFonts w:ascii="Helvetica" w:hAnsi="Helvetica" w:cs="Helvetica"/>
+          <w:color w:val="444444"/>
+          <w:sz w:val="21"/>
+          <w:szCs w:val="21"/>
+        </w:rPr>
+        <w:t> </w:t>
+      </w:r>
+      <w:r>
+        <w:rPr>
+          <w:rStyle w:val="Strong"/>
+          <w:rFonts w:ascii="Helvetica" w:hAnsi="Helvetica" w:cs="Helvetica"/>
+          <w:color w:val="444444"/>
+          <w:sz w:val="21"/>
+          <w:szCs w:val="21"/>
+          <w:bdr w:val="none" w:sz="0" w:space="0" w:color="auto" w:frame="1"/>
+        </w:rPr>
+        <w:t>Settings</w:t>
+      </w:r>
+      <w:r>
+        <w:rPr>
+          <w:rFonts w:ascii="Helvetica" w:hAnsi="Helvetica" w:cs="Helvetica"/>
+          <w:color w:val="444444"/>
+          <w:sz w:val="21"/>
+          <w:szCs w:val="21"/>
+        </w:rPr>
+        <w:t>.</w:t>
+      </w:r>
+    </w:p>
+    <w:p>
+      <w:pPr>
+        <w:numPr>
+          <w:ilvl w:val="0"/>
+          <w:numId w:val="18"/>
+        </w:numPr>
+        <w:shd w:val="clear" w:color="auto" w:fill="FFFFFF"/>
+        <w:spacing w:beforeAutospacing="1" w:afterAutospacing="1"/>
+        <w:textAlignment w:val="baseline"/>
+        <w:rPr>
+          <w:rFonts w:ascii="Helvetica" w:hAnsi="Helvetica" w:cs="Helvetica"/>
+          <w:color w:val="444444"/>
+          <w:sz w:val="21"/>
+          <w:szCs w:val="21"/>
+        </w:rPr>
+      </w:pPr>
+      <w:r>
+        <w:rPr>
+          <w:rFonts w:ascii="Helvetica" w:hAnsi="Helvetica" w:cs="Helvetica"/>
+          <w:color w:val="444444"/>
+          <w:sz w:val="21"/>
+          <w:szCs w:val="21"/>
+        </w:rPr>
+        <w:t>Click on the</w:t>
+      </w:r>
+      <w:r>
+        <w:rPr>
+          <w:rStyle w:val="apple-converted-space"/>
+          <w:rFonts w:ascii="Helvetica" w:hAnsi="Helvetica" w:cs="Helvetica"/>
+          <w:color w:val="444444"/>
+          <w:sz w:val="21"/>
+          <w:szCs w:val="21"/>
+        </w:rPr>
+        <w:t> </w:t>
+      </w:r>
+      <w:r>
+        <w:rPr>
+          <w:rStyle w:val="Strong"/>
+          <w:rFonts w:ascii="Helvetica" w:hAnsi="Helvetica" w:cs="Helvetica"/>
+          <w:color w:val="444444"/>
+          <w:sz w:val="21"/>
+          <w:szCs w:val="21"/>
+          <w:bdr w:val="none" w:sz="0" w:space="0" w:color="auto" w:frame="1"/>
+        </w:rPr>
+        <w:t>Shared Folders</w:t>
+      </w:r>
+      <w:r>
+        <w:rPr>
+          <w:rStyle w:val="apple-converted-space"/>
+          <w:rFonts w:ascii="Helvetica" w:hAnsi="Helvetica" w:cs="Helvetica"/>
+          <w:color w:val="444444"/>
+          <w:sz w:val="21"/>
+          <w:szCs w:val="21"/>
+        </w:rPr>
+        <w:t> </w:t>
+      </w:r>
+      <w:r>
+        <w:rPr>
+          <w:rFonts w:ascii="Helvetica" w:hAnsi="Helvetica" w:cs="Helvetica"/>
+          <w:color w:val="444444"/>
+          <w:sz w:val="21"/>
+          <w:szCs w:val="21"/>
+        </w:rPr>
+        <w:t>tab.</w:t>
+      </w:r>
+    </w:p>
+    <w:p>
+      <w:pPr>
+        <w:numPr>
+          <w:ilvl w:val="0"/>
+          <w:numId w:val="18"/>
+        </w:numPr>
+        <w:shd w:val="clear" w:color="auto" w:fill="FFFFFF"/>
+        <w:spacing w:beforeAutospacing="1" w:afterAutospacing="1"/>
+        <w:textAlignment w:val="baseline"/>
+        <w:rPr>
+          <w:rFonts w:ascii="Helvetica" w:hAnsi="Helvetica" w:cs="Helvetica"/>
+          <w:color w:val="444444"/>
+          <w:sz w:val="21"/>
+          <w:szCs w:val="21"/>
+        </w:rPr>
+      </w:pPr>
+      <w:r>
+        <w:rPr>
+          <w:rFonts w:ascii="Helvetica" w:hAnsi="Helvetica" w:cs="Helvetica"/>
+          <w:color w:val="444444"/>
+          <w:sz w:val="21"/>
+          <w:szCs w:val="21"/>
+        </w:rPr>
+        <w:t>Click on the</w:t>
+      </w:r>
+      <w:r>
+        <w:rPr>
+          <w:rStyle w:val="apple-converted-space"/>
+          <w:rFonts w:ascii="Helvetica" w:hAnsi="Helvetica" w:cs="Helvetica"/>
+          <w:color w:val="444444"/>
+          <w:sz w:val="21"/>
+          <w:szCs w:val="21"/>
+        </w:rPr>
+        <w:t> </w:t>
+      </w:r>
+      <w:r>
+        <w:rPr>
+          <w:rStyle w:val="Strong"/>
+          <w:rFonts w:ascii="Helvetica" w:hAnsi="Helvetica" w:cs="Helvetica"/>
+          <w:color w:val="444444"/>
+          <w:sz w:val="21"/>
+          <w:szCs w:val="21"/>
+          <w:bdr w:val="none" w:sz="0" w:space="0" w:color="auto" w:frame="1"/>
+        </w:rPr>
+        <w:t>folder with the plus</w:t>
+      </w:r>
+      <w:r>
+        <w:rPr>
+          <w:rStyle w:val="apple-converted-space"/>
+          <w:rFonts w:ascii="Helvetica" w:hAnsi="Helvetica" w:cs="Helvetica"/>
+          <w:color w:val="444444"/>
+          <w:sz w:val="21"/>
+          <w:szCs w:val="21"/>
+        </w:rPr>
+        <w:t> </w:t>
+      </w:r>
+      <w:r>
+        <w:rPr>
+          <w:rFonts w:ascii="Helvetica" w:hAnsi="Helvetica" w:cs="Helvetica"/>
+          <w:color w:val="444444"/>
+          <w:sz w:val="21"/>
+          <w:szCs w:val="21"/>
+        </w:rPr>
+        <w:t>on the right.</w:t>
+      </w:r>
+    </w:p>
+    <w:p>
+      <w:pPr>
+        <w:numPr>
+          <w:ilvl w:val="0"/>
+          <w:numId w:val="18"/>
+        </w:numPr>
+        <w:shd w:val="clear" w:color="auto" w:fill="FFFFFF"/>
+        <w:spacing w:beforeAutospacing="1" w:afterAutospacing="1"/>
+        <w:textAlignment w:val="baseline"/>
+        <w:rPr>
+          <w:rFonts w:ascii="Helvetica" w:hAnsi="Helvetica" w:cs="Helvetica"/>
+          <w:color w:val="444444"/>
+          <w:sz w:val="21"/>
+          <w:szCs w:val="21"/>
+        </w:rPr>
+      </w:pPr>
+      <w:r>
+        <w:rPr>
+          <w:rStyle w:val="Strong"/>
+          <w:rFonts w:ascii="Helvetica" w:hAnsi="Helvetica" w:cs="Helvetica"/>
+          <w:color w:val="444444"/>
+          <w:sz w:val="21"/>
+          <w:szCs w:val="21"/>
+          <w:bdr w:val="none" w:sz="0" w:space="0" w:color="auto" w:frame="1"/>
+        </w:rPr>
+        <w:t>Browse to a folder</w:t>
+      </w:r>
+      <w:r>
+        <w:rPr>
+          <w:rStyle w:val="apple-converted-space"/>
+          <w:rFonts w:ascii="Helvetica" w:hAnsi="Helvetica" w:cs="Helvetica"/>
+          <w:color w:val="444444"/>
+          <w:sz w:val="21"/>
+          <w:szCs w:val="21"/>
+        </w:rPr>
+        <w:t> </w:t>
+      </w:r>
+      <w:r>
+        <w:rPr>
+          <w:rFonts w:ascii="Helvetica" w:hAnsi="Helvetica" w:cs="Helvetica"/>
+          <w:color w:val="444444"/>
+          <w:sz w:val="21"/>
+          <w:szCs w:val="21"/>
+        </w:rPr>
+        <w:t>of your choice in the folder path.</w:t>
+      </w:r>
+    </w:p>
+    <w:p>
+      <w:pPr>
+        <w:numPr>
+          <w:ilvl w:val="0"/>
+          <w:numId w:val="18"/>
+        </w:numPr>
+        <w:shd w:val="clear" w:color="auto" w:fill="FFFFFF"/>
+        <w:spacing w:beforeAutospacing="1" w:afterAutospacing="1"/>
+        <w:textAlignment w:val="baseline"/>
+        <w:rPr>
+          <w:rFonts w:ascii="Helvetica" w:hAnsi="Helvetica" w:cs="Helvetica"/>
+          <w:color w:val="444444"/>
+          <w:sz w:val="21"/>
+          <w:szCs w:val="21"/>
+        </w:rPr>
+      </w:pPr>
+      <w:r>
+        <w:rPr>
+          <w:rStyle w:val="Strong"/>
+          <w:rFonts w:ascii="Helvetica" w:hAnsi="Helvetica" w:cs="Helvetica"/>
+          <w:color w:val="444444"/>
+          <w:sz w:val="21"/>
+          <w:szCs w:val="21"/>
+          <w:bdr w:val="none" w:sz="0" w:space="0" w:color="auto" w:frame="1"/>
+        </w:rPr>
+        <w:t>Enter a folder name</w:t>
+      </w:r>
+      <w:r>
+        <w:rPr>
+          <w:rStyle w:val="apple-converted-space"/>
+          <w:rFonts w:ascii="Helvetica" w:hAnsi="Helvetica" w:cs="Helvetica"/>
+          <w:color w:val="444444"/>
+          <w:sz w:val="21"/>
+          <w:szCs w:val="21"/>
+        </w:rPr>
+        <w:t> </w:t>
+      </w:r>
+      <w:r>
+        <w:rPr>
+          <w:rFonts w:ascii="Helvetica" w:hAnsi="Helvetica" w:cs="Helvetica"/>
+          <w:color w:val="444444"/>
+          <w:sz w:val="21"/>
+          <w:szCs w:val="21"/>
+        </w:rPr>
+        <w:t>with no spaces e.g. “Share”.</w:t>
+      </w:r>
+    </w:p>
+    <w:p>
+      <w:pPr>
+        <w:numPr>
+          <w:ilvl w:val="0"/>
+          <w:numId w:val="18"/>
+        </w:numPr>
+        <w:shd w:val="clear" w:color="auto" w:fill="FFFFFF"/>
+        <w:spacing w:beforeAutospacing="1" w:afterAutospacing="1"/>
+        <w:textAlignment w:val="baseline"/>
+        <w:rPr>
+          <w:rFonts w:ascii="Helvetica" w:hAnsi="Helvetica" w:cs="Helvetica"/>
+          <w:color w:val="444444"/>
+          <w:sz w:val="21"/>
+          <w:szCs w:val="21"/>
+        </w:rPr>
+      </w:pPr>
+      <w:r>
+        <w:rPr>
+          <w:rFonts w:ascii="Helvetica" w:hAnsi="Helvetica" w:cs="Helvetica"/>
+          <w:color w:val="444444"/>
+          <w:sz w:val="21"/>
+          <w:szCs w:val="21"/>
+        </w:rPr>
+        <w:t>Check</w:t>
+      </w:r>
+      <w:r>
+        <w:rPr>
+          <w:rStyle w:val="apple-converted-space"/>
+          <w:rFonts w:ascii="Helvetica" w:hAnsi="Helvetica" w:cs="Helvetica"/>
+          <w:color w:val="444444"/>
+          <w:sz w:val="21"/>
+          <w:szCs w:val="21"/>
+        </w:rPr>
+        <w:t> </w:t>
+      </w:r>
+      <w:r>
+        <w:rPr>
+          <w:rStyle w:val="Strong"/>
+          <w:rFonts w:ascii="Helvetica" w:hAnsi="Helvetica" w:cs="Helvetica"/>
+          <w:color w:val="444444"/>
+          <w:sz w:val="21"/>
+          <w:szCs w:val="21"/>
+          <w:bdr w:val="none" w:sz="0" w:space="0" w:color="auto" w:frame="1"/>
+        </w:rPr>
+        <w:t>Auto-mount</w:t>
+      </w:r>
+      <w:r>
+        <w:rPr>
+          <w:rStyle w:val="apple-converted-space"/>
+          <w:rFonts w:ascii="Helvetica" w:hAnsi="Helvetica" w:cs="Helvetica"/>
+          <w:color w:val="444444"/>
+          <w:sz w:val="21"/>
+          <w:szCs w:val="21"/>
+        </w:rPr>
+        <w:t> </w:t>
+      </w:r>
+      <w:r>
+        <w:rPr>
+          <w:rFonts w:ascii="Helvetica" w:hAnsi="Helvetica" w:cs="Helvetica"/>
+          <w:color w:val="444444"/>
+          <w:sz w:val="21"/>
+          <w:szCs w:val="21"/>
+        </w:rPr>
+        <w:t>and</w:t>
+      </w:r>
+      <w:r>
+        <w:rPr>
+          <w:rStyle w:val="apple-converted-space"/>
+          <w:rFonts w:ascii="Helvetica" w:hAnsi="Helvetica" w:cs="Helvetica"/>
+          <w:color w:val="444444"/>
+          <w:sz w:val="21"/>
+          <w:szCs w:val="21"/>
+        </w:rPr>
+        <w:t> </w:t>
+      </w:r>
+      <w:r>
+        <w:rPr>
+          <w:rStyle w:val="Strong"/>
+          <w:rFonts w:ascii="Helvetica" w:hAnsi="Helvetica" w:cs="Helvetica"/>
+          <w:color w:val="444444"/>
+          <w:sz w:val="21"/>
+          <w:szCs w:val="21"/>
+          <w:bdr w:val="none" w:sz="0" w:space="0" w:color="auto" w:frame="1"/>
+        </w:rPr>
+        <w:t>Make Permanent</w:t>
+      </w:r>
+      <w:r>
+        <w:rPr>
+          <w:rFonts w:ascii="Helvetica" w:hAnsi="Helvetica" w:cs="Helvetica"/>
+          <w:color w:val="444444"/>
+          <w:sz w:val="21"/>
+          <w:szCs w:val="21"/>
+        </w:rPr>
+        <w:t>, if available.</w:t>
+      </w:r>
+    </w:p>
+    <w:p>
+      <w:pPr>
+        <w:numPr>
+          <w:ilvl w:val="0"/>
+          <w:numId w:val="18"/>
+        </w:numPr>
+        <w:shd w:val="clear" w:color="auto" w:fill="FFFFFF"/>
+        <w:spacing w:beforeAutospacing="1" w:afterAutospacing="1"/>
+        <w:textAlignment w:val="baseline"/>
+        <w:rPr>
+          <w:rFonts w:ascii="Helvetica" w:hAnsi="Helvetica" w:cs="Helvetica"/>
+          <w:color w:val="444444"/>
+          <w:sz w:val="21"/>
+          <w:szCs w:val="21"/>
+        </w:rPr>
+      </w:pPr>
+      <w:r>
+        <w:rPr>
+          <w:rFonts w:ascii="Helvetica" w:hAnsi="Helvetica" w:cs="Helvetica"/>
+          <w:color w:val="444444"/>
+          <w:sz w:val="21"/>
+          <w:szCs w:val="21"/>
+        </w:rPr>
+        <w:t>Click on</w:t>
+      </w:r>
+      <w:r>
+        <w:rPr>
+          <w:rStyle w:val="apple-converted-space"/>
+          <w:rFonts w:ascii="Helvetica" w:hAnsi="Helvetica" w:cs="Helvetica"/>
+          <w:color w:val="444444"/>
+          <w:sz w:val="21"/>
+          <w:szCs w:val="21"/>
+        </w:rPr>
+        <w:t> </w:t>
+      </w:r>
+      <w:r>
+        <w:rPr>
+          <w:rStyle w:val="Strong"/>
+          <w:rFonts w:ascii="Helvetica" w:hAnsi="Helvetica" w:cs="Helvetica"/>
+          <w:color w:val="444444"/>
+          <w:sz w:val="21"/>
+          <w:szCs w:val="21"/>
+          <w:bdr w:val="none" w:sz="0" w:space="0" w:color="auto" w:frame="1"/>
+        </w:rPr>
+        <w:t>OK</w:t>
+      </w:r>
+      <w:r>
+        <w:rPr>
+          <w:rFonts w:ascii="Helvetica" w:hAnsi="Helvetica" w:cs="Helvetica"/>
+          <w:color w:val="444444"/>
+          <w:sz w:val="21"/>
+          <w:szCs w:val="21"/>
+        </w:rPr>
+        <w:t>.</w:t>
+      </w:r>
+    </w:p>
+    <w:p>
+      <w:pPr>
+        <w:pStyle w:val="Heading3"/>
+      </w:pPr>
+      <w:r>
+        <w:t>Step 2: Mount the folder in the guest OS</w:t>
+      </w:r>
+    </w:p>
+    <w:p>
+      <w:pPr>
+        <w:numPr>
+          <w:ilvl w:val="0"/>
+          <w:numId w:val="19"/>
+        </w:numPr>
+        <w:shd w:val="clear" w:color="auto" w:fill="FFFFFF"/>
+        <w:spacing w:beforeAutospacing="1" w:afterAutospacing="1"/>
+        <w:textAlignment w:val="baseline"/>
+        <w:rPr>
+          <w:rFonts w:ascii="Helvetica" w:hAnsi="Helvetica" w:cs="Helvetica"/>
+          <w:color w:val="444444"/>
+          <w:sz w:val="21"/>
+          <w:szCs w:val="21"/>
+        </w:rPr>
+      </w:pPr>
+      <w:r>
+        <w:rPr>
+          <w:rStyle w:val="Strong"/>
+          <w:rFonts w:ascii="Helvetica" w:hAnsi="Helvetica" w:cs="Helvetica"/>
+          <w:color w:val="444444"/>
+          <w:sz w:val="21"/>
+          <w:szCs w:val="21"/>
+          <w:bdr w:val="none" w:sz="0" w:space="0" w:color="auto" w:frame="1"/>
+        </w:rPr>
+        <w:t>Create a folder</w:t>
+      </w:r>
+      <w:r>
+        <w:rPr>
+          <w:rStyle w:val="apple-converted-space"/>
+          <w:rFonts w:ascii="Helvetica" w:hAnsi="Helvetica" w:cs="Helvetica"/>
+          <w:color w:val="444444"/>
+          <w:sz w:val="21"/>
+          <w:szCs w:val="21"/>
+        </w:rPr>
+        <w:t> </w:t>
+      </w:r>
+      <w:r>
+        <w:rPr>
+          <w:rFonts w:ascii="Helvetica" w:hAnsi="Helvetica" w:cs="Helvetica"/>
+          <w:color w:val="444444"/>
+          <w:sz w:val="21"/>
+          <w:szCs w:val="21"/>
+        </w:rPr>
+        <w:t>in your guest OS that you want to share.</w:t>
+      </w:r>
+    </w:p>
+    <w:p>
+      <w:pPr>
+        <w:numPr>
+          <w:ilvl w:val="0"/>
+          <w:numId w:val="19"/>
+        </w:numPr>
+        <w:shd w:val="clear" w:color="auto" w:fill="FFFFFF"/>
+        <w:spacing w:beforeAutospacing="1" w:afterAutospacing="1"/>
+        <w:textAlignment w:val="baseline"/>
+        <w:rPr>
+          <w:rFonts w:ascii="Helvetica" w:hAnsi="Helvetica" w:cs="Helvetica"/>
+          <w:color w:val="444444"/>
+          <w:sz w:val="21"/>
+          <w:szCs w:val="21"/>
+        </w:rPr>
+      </w:pPr>
+      <w:r>
+        <w:rPr>
+          <w:rStyle w:val="Strong"/>
+          <w:rFonts w:ascii="Helvetica" w:hAnsi="Helvetica" w:cs="Helvetica"/>
+          <w:color w:val="444444"/>
+          <w:sz w:val="21"/>
+          <w:szCs w:val="21"/>
+          <w:bdr w:val="none" w:sz="0" w:space="0" w:color="auto" w:frame="1"/>
+        </w:rPr>
+        <w:t>Open up Terminal</w:t>
+      </w:r>
+      <w:r>
+        <w:rPr>
+          <w:rFonts w:ascii="Helvetica" w:hAnsi="Helvetica" w:cs="Helvetica"/>
+          <w:color w:val="444444"/>
+          <w:sz w:val="21"/>
+          <w:szCs w:val="21"/>
+        </w:rPr>
+        <w:t>.</w:t>
+      </w:r>
+    </w:p>
+    <w:p>
+      <w:pPr>
+        <w:numPr>
+          <w:ilvl w:val="0"/>
+          <w:numId w:val="19"/>
+        </w:numPr>
+        <w:shd w:val="clear" w:color="auto" w:fill="FFFFFF"/>
+        <w:spacing w:beforeAutospacing="1" w:afterAutospacing="1"/>
+        <w:textAlignment w:val="baseline"/>
+        <w:rPr>
+          <w:rFonts w:ascii="Helvetica" w:hAnsi="Helvetica" w:cs="Helvetica"/>
+          <w:color w:val="444444"/>
+          <w:sz w:val="21"/>
+          <w:szCs w:val="21"/>
+        </w:rPr>
+      </w:pPr>
+      <w:r>
+        <w:rPr>
+          <w:rStyle w:val="Strong"/>
+          <w:rFonts w:ascii="Helvetica" w:hAnsi="Helvetica" w:cs="Helvetica"/>
+          <w:color w:val="444444"/>
+          <w:sz w:val="21"/>
+          <w:szCs w:val="21"/>
+          <w:bdr w:val="none" w:sz="0" w:space="0" w:color="auto" w:frame="1"/>
+        </w:rPr>
+        <w:t>Type in</w:t>
+      </w:r>
+      <w:r>
+        <w:rPr>
+          <w:rStyle w:val="apple-converted-space"/>
+          <w:rFonts w:ascii="Helvetica" w:hAnsi="Helvetica" w:cs="Helvetica"/>
+          <w:color w:val="444444"/>
+          <w:sz w:val="21"/>
+          <w:szCs w:val="21"/>
+        </w:rPr>
+        <w:t> </w:t>
+      </w:r>
+      <w:r>
+        <w:rPr>
+          <w:rStyle w:val="HTMLCode"/>
+          <w:rFonts w:ascii="Consolas" w:eastAsiaTheme="minorEastAsia" w:hAnsi="Consolas" w:cs="Consolas"/>
+          <w:color w:val="444444"/>
+          <w:bdr w:val="none" w:sz="0" w:space="0" w:color="auto" w:frame="1"/>
+        </w:rPr>
+        <w:t>id</w:t>
+      </w:r>
+      <w:r>
+        <w:rPr>
+          <w:rStyle w:val="apple-converted-space"/>
+          <w:rFonts w:ascii="Helvetica" w:hAnsi="Helvetica" w:cs="Helvetica"/>
+          <w:color w:val="444444"/>
+          <w:sz w:val="21"/>
+          <w:szCs w:val="21"/>
+        </w:rPr>
+        <w:t> </w:t>
+      </w:r>
+      <w:r>
+        <w:rPr>
+          <w:rFonts w:ascii="Helvetica" w:hAnsi="Helvetica" w:cs="Helvetica"/>
+          <w:color w:val="444444"/>
+          <w:sz w:val="21"/>
+          <w:szCs w:val="21"/>
+        </w:rPr>
+        <w:t>and press ENTER— remember that ID.</w:t>
+      </w:r>
+    </w:p>
+    <w:p>
+      <w:pPr>
+        <w:numPr>
+          <w:ilvl w:val="0"/>
+          <w:numId w:val="19"/>
+        </w:numPr>
+        <w:shd w:val="clear" w:color="auto" w:fill="FFFFFF"/>
+        <w:spacing w:beforeAutospacing="1" w:afterAutospacing="1"/>
+        <w:textAlignment w:val="baseline"/>
+        <w:rPr>
+          <w:rFonts w:ascii="Helvetica" w:hAnsi="Helvetica" w:cs="Helvetica"/>
+          <w:color w:val="444444"/>
+          <w:sz w:val="21"/>
+          <w:szCs w:val="21"/>
+        </w:rPr>
+      </w:pPr>
+      <w:r>
+        <w:rPr>
+          <w:rStyle w:val="Strong"/>
+          <w:rFonts w:ascii="Helvetica" w:hAnsi="Helvetica" w:cs="Helvetica"/>
+          <w:color w:val="444444"/>
+          <w:sz w:val="21"/>
+          <w:szCs w:val="21"/>
+          <w:bdr w:val="none" w:sz="0" w:space="0" w:color="auto" w:frame="1"/>
+        </w:rPr>
+        <w:t>Switch to the</w:t>
+      </w:r>
+      <w:r>
+        <w:rPr>
+          <w:rStyle w:val="apple-converted-space"/>
+          <w:rFonts w:ascii="Helvetica" w:hAnsi="Helvetica" w:cs="Helvetica"/>
+          <w:color w:val="444444"/>
+          <w:sz w:val="21"/>
+          <w:szCs w:val="21"/>
+        </w:rPr>
+        <w:t> </w:t>
+      </w:r>
+      <w:r>
+        <w:rPr>
+          <w:rStyle w:val="HTMLCode"/>
+          <w:rFonts w:ascii="Consolas" w:eastAsiaTheme="minorEastAsia" w:hAnsi="Consolas" w:cs="Consolas"/>
+          <w:color w:val="444444"/>
+          <w:bdr w:val="none" w:sz="0" w:space="0" w:color="auto" w:frame="1"/>
+        </w:rPr>
+        <w:t>root</w:t>
+      </w:r>
+      <w:r>
+        <w:rPr>
+          <w:rStyle w:val="apple-converted-space"/>
+          <w:rFonts w:ascii="Helvetica" w:hAnsi="Helvetica" w:cs="Helvetica"/>
+          <w:color w:val="444444"/>
+          <w:sz w:val="21"/>
+          <w:szCs w:val="21"/>
+        </w:rPr>
+        <w:t> </w:t>
+      </w:r>
+      <w:r>
+        <w:rPr>
+          <w:rStyle w:val="Strong"/>
+          <w:rFonts w:ascii="Helvetica" w:hAnsi="Helvetica" w:cs="Helvetica"/>
+          <w:color w:val="444444"/>
+          <w:sz w:val="21"/>
+          <w:szCs w:val="21"/>
+          <w:bdr w:val="none" w:sz="0" w:space="0" w:color="auto" w:frame="1"/>
+        </w:rPr>
+        <w:t>user</w:t>
+      </w:r>
+      <w:r>
+        <w:rPr>
+          <w:rStyle w:val="apple-converted-space"/>
+          <w:rFonts w:ascii="Helvetica" w:hAnsi="Helvetica" w:cs="Helvetica"/>
+          <w:color w:val="444444"/>
+          <w:sz w:val="21"/>
+          <w:szCs w:val="21"/>
+        </w:rPr>
+        <w:t> </w:t>
+      </w:r>
+      <w:r>
+        <w:rPr>
+          <w:rFonts w:ascii="Helvetica" w:hAnsi="Helvetica" w:cs="Helvetica"/>
+          <w:color w:val="444444"/>
+          <w:sz w:val="21"/>
+          <w:szCs w:val="21"/>
+        </w:rPr>
+        <w:t>using</w:t>
+      </w:r>
+      <w:r>
+        <w:rPr>
+          <w:rStyle w:val="apple-converted-space"/>
+          <w:rFonts w:ascii="Helvetica" w:hAnsi="Helvetica" w:cs="Helvetica"/>
+          <w:color w:val="444444"/>
+          <w:sz w:val="21"/>
+          <w:szCs w:val="21"/>
+        </w:rPr>
+        <w:t> </w:t>
+      </w:r>
+      <w:r>
+        <w:rPr>
+          <w:rStyle w:val="HTMLCode"/>
+          <w:rFonts w:ascii="Consolas" w:eastAsiaTheme="minorEastAsia" w:hAnsi="Consolas" w:cs="Consolas"/>
+          <w:color w:val="444444"/>
+          <w:bdr w:val="none" w:sz="0" w:space="0" w:color="auto" w:frame="1"/>
+        </w:rPr>
+        <w:t>sudo su</w:t>
+      </w:r>
+      <w:r>
+        <w:rPr>
+          <w:rStyle w:val="apple-converted-space"/>
+          <w:rFonts w:ascii="Helvetica" w:hAnsi="Helvetica" w:cs="Helvetica"/>
+          <w:color w:val="444444"/>
+          <w:sz w:val="21"/>
+          <w:szCs w:val="21"/>
+        </w:rPr>
+        <w:t> </w:t>
+      </w:r>
+      <w:r>
+        <w:rPr>
+          <w:rFonts w:ascii="Helvetica" w:hAnsi="Helvetica" w:cs="Helvetica"/>
+          <w:color w:val="444444"/>
+          <w:sz w:val="21"/>
+          <w:szCs w:val="21"/>
+        </w:rPr>
+        <w:t>and enter your password.</w:t>
+      </w:r>
+    </w:p>
+    <w:p>
+      <w:pPr>
+        <w:numPr>
+          <w:ilvl w:val="0"/>
+          <w:numId w:val="19"/>
+        </w:numPr>
+        <w:shd w:val="clear" w:color="auto" w:fill="FFFFFF"/>
+        <w:spacing w:beforeAutospacing="1" w:afterAutospacing="1"/>
+        <w:textAlignment w:val="baseline"/>
+        <w:rPr>
+          <w:rFonts w:ascii="Helvetica" w:hAnsi="Helvetica" w:cs="Helvetica"/>
+          <w:color w:val="444444"/>
+          <w:sz w:val="21"/>
+          <w:szCs w:val="21"/>
+        </w:rPr>
+      </w:pPr>
+      <w:r>
+        <w:rPr>
+          <w:rStyle w:val="Strong"/>
+          <w:rFonts w:ascii="Helvetica" w:hAnsi="Helvetica" w:cs="Helvetica"/>
+          <w:color w:val="444444"/>
+          <w:sz w:val="21"/>
+          <w:szCs w:val="21"/>
+          <w:bdr w:val="none" w:sz="0" w:space="0" w:color="auto" w:frame="1"/>
+        </w:rPr>
+        <w:t>Browse to the</w:t>
+      </w:r>
+      <w:r>
+        <w:rPr>
+          <w:rStyle w:val="apple-converted-space"/>
+          <w:rFonts w:ascii="Helvetica" w:hAnsi="Helvetica" w:cs="Helvetica"/>
+          <w:color w:val="444444"/>
+          <w:sz w:val="21"/>
+          <w:szCs w:val="21"/>
+        </w:rPr>
+        <w:t> </w:t>
+      </w:r>
+      <w:r>
+        <w:rPr>
+          <w:rStyle w:val="HTMLCode"/>
+          <w:rFonts w:ascii="Consolas" w:eastAsiaTheme="minorEastAsia" w:hAnsi="Consolas" w:cs="Consolas"/>
+          <w:color w:val="444444"/>
+          <w:bdr w:val="none" w:sz="0" w:space="0" w:color="auto" w:frame="1"/>
+        </w:rPr>
+        <w:t>etc</w:t>
+      </w:r>
+      <w:r>
+        <w:rPr>
+          <w:rStyle w:val="apple-converted-space"/>
+          <w:rFonts w:ascii="Helvetica" w:hAnsi="Helvetica" w:cs="Helvetica"/>
+          <w:color w:val="444444"/>
+          <w:sz w:val="21"/>
+          <w:szCs w:val="21"/>
+        </w:rPr>
+        <w:t> </w:t>
+      </w:r>
+      <w:r>
+        <w:rPr>
+          <w:rStyle w:val="Strong"/>
+          <w:rFonts w:ascii="Helvetica" w:hAnsi="Helvetica" w:cs="Helvetica"/>
+          <w:color w:val="444444"/>
+          <w:sz w:val="21"/>
+          <w:szCs w:val="21"/>
+          <w:bdr w:val="none" w:sz="0" w:space="0" w:color="auto" w:frame="1"/>
+        </w:rPr>
+        <w:t>folder</w:t>
+      </w:r>
+      <w:r>
+        <w:rPr>
+          <w:rStyle w:val="apple-converted-space"/>
+          <w:rFonts w:ascii="Helvetica" w:hAnsi="Helvetica" w:cs="Helvetica"/>
+          <w:color w:val="444444"/>
+          <w:sz w:val="21"/>
+          <w:szCs w:val="21"/>
+        </w:rPr>
+        <w:t> </w:t>
+      </w:r>
+      <w:r>
+        <w:rPr>
+          <w:rFonts w:ascii="Helvetica" w:hAnsi="Helvetica" w:cs="Helvetica"/>
+          <w:color w:val="444444"/>
+          <w:sz w:val="21"/>
+          <w:szCs w:val="21"/>
+        </w:rPr>
+        <w:t>using</w:t>
+      </w:r>
+      <w:r>
+        <w:rPr>
+          <w:rStyle w:val="apple-converted-space"/>
+          <w:rFonts w:ascii="Helvetica" w:hAnsi="Helvetica" w:cs="Helvetica"/>
+          <w:color w:val="444444"/>
+          <w:sz w:val="21"/>
+          <w:szCs w:val="21"/>
+        </w:rPr>
+        <w:t> </w:t>
+      </w:r>
+      <w:r>
+        <w:rPr>
+          <w:rStyle w:val="HTMLCode"/>
+          <w:rFonts w:ascii="Consolas" w:eastAsiaTheme="minorEastAsia" w:hAnsi="Consolas" w:cs="Consolas"/>
+          <w:color w:val="444444"/>
+          <w:bdr w:val="none" w:sz="0" w:space="0" w:color="auto" w:frame="1"/>
+        </w:rPr>
+        <w:t>cd /etc</w:t>
+      </w:r>
+      <w:r>
+        <w:rPr>
+          <w:rFonts w:ascii="Helvetica" w:hAnsi="Helvetica" w:cs="Helvetica"/>
+          <w:color w:val="444444"/>
+          <w:sz w:val="21"/>
+          <w:szCs w:val="21"/>
+        </w:rPr>
+        <w:t>.</w:t>
+      </w:r>
+    </w:p>
+    <w:p>
+      <w:pPr>
+        <w:numPr>
+          <w:ilvl w:val="0"/>
+          <w:numId w:val="19"/>
+        </w:numPr>
+        <w:shd w:val="clear" w:color="auto" w:fill="FFFFFF"/>
+        <w:spacing w:beforeAutospacing="1" w:afterAutospacing="1"/>
+        <w:textAlignment w:val="baseline"/>
+        <w:rPr>
+          <w:rFonts w:ascii="Helvetica" w:hAnsi="Helvetica" w:cs="Helvetica"/>
+          <w:color w:val="444444"/>
+          <w:sz w:val="21"/>
+          <w:szCs w:val="21"/>
+        </w:rPr>
+      </w:pPr>
+      <w:r>
+        <w:rPr>
+          <w:rStyle w:val="Strong"/>
+          <w:rFonts w:ascii="Helvetica" w:hAnsi="Helvetica" w:cs="Helvetica"/>
+          <w:color w:val="444444"/>
+          <w:sz w:val="21"/>
+          <w:szCs w:val="21"/>
+          <w:bdr w:val="none" w:sz="0" w:space="0" w:color="auto" w:frame="1"/>
+        </w:rPr>
+        <w:t>Edit the</w:t>
+      </w:r>
+      <w:r>
+        <w:rPr>
+          <w:rStyle w:val="apple-converted-space"/>
+          <w:rFonts w:ascii="Helvetica" w:hAnsi="Helvetica" w:cs="Helvetica"/>
+          <w:color w:val="444444"/>
+          <w:sz w:val="21"/>
+          <w:szCs w:val="21"/>
+        </w:rPr>
+        <w:t> </w:t>
+      </w:r>
+      <w:r>
+        <w:rPr>
+          <w:rStyle w:val="HTMLCode"/>
+          <w:rFonts w:ascii="Consolas" w:eastAsiaTheme="minorEastAsia" w:hAnsi="Consolas" w:cs="Consolas"/>
+          <w:color w:val="444444"/>
+          <w:bdr w:val="none" w:sz="0" w:space="0" w:color="auto" w:frame="1"/>
+        </w:rPr>
+        <w:t>rc.local</w:t>
+      </w:r>
+      <w:r>
+        <w:rPr>
+          <w:rStyle w:val="apple-converted-space"/>
+          <w:rFonts w:ascii="Helvetica" w:hAnsi="Helvetica" w:cs="Helvetica"/>
+          <w:color w:val="444444"/>
+          <w:sz w:val="21"/>
+          <w:szCs w:val="21"/>
+        </w:rPr>
+        <w:t> </w:t>
+      </w:r>
+      <w:r>
+        <w:rPr>
+          <w:rStyle w:val="Strong"/>
+          <w:rFonts w:ascii="Helvetica" w:hAnsi="Helvetica" w:cs="Helvetica"/>
+          <w:color w:val="444444"/>
+          <w:sz w:val="21"/>
+          <w:szCs w:val="21"/>
+          <w:bdr w:val="none" w:sz="0" w:space="0" w:color="auto" w:frame="1"/>
+        </w:rPr>
+        <w:t>file</w:t>
+      </w:r>
+      <w:r>
+        <w:rPr>
+          <w:rStyle w:val="apple-converted-space"/>
+          <w:rFonts w:ascii="Helvetica" w:hAnsi="Helvetica" w:cs="Helvetica"/>
+          <w:color w:val="444444"/>
+          <w:sz w:val="21"/>
+          <w:szCs w:val="21"/>
+        </w:rPr>
+        <w:t> </w:t>
+      </w:r>
+      <w:r>
+        <w:rPr>
+          <w:rFonts w:ascii="Helvetica" w:hAnsi="Helvetica" w:cs="Helvetica"/>
+          <w:color w:val="444444"/>
+          <w:sz w:val="21"/>
+          <w:szCs w:val="21"/>
+        </w:rPr>
+        <w:t>using</w:t>
+      </w:r>
+      <w:r>
+        <w:rPr>
+          <w:rStyle w:val="apple-converted-space"/>
+          <w:rFonts w:ascii="Helvetica" w:hAnsi="Helvetica" w:cs="Helvetica"/>
+          <w:color w:val="444444"/>
+          <w:sz w:val="21"/>
+          <w:szCs w:val="21"/>
+        </w:rPr>
+        <w:t> </w:t>
+      </w:r>
+      <w:r>
+        <w:rPr>
+          <w:rStyle w:val="HTMLCode"/>
+          <w:rFonts w:ascii="Consolas" w:eastAsiaTheme="minorEastAsia" w:hAnsi="Consolas" w:cs="Consolas"/>
+          <w:color w:val="444444"/>
+          <w:bdr w:val="none" w:sz="0" w:space="0" w:color="auto" w:frame="1"/>
+        </w:rPr>
+        <w:t>vi rc.local</w:t>
+      </w:r>
+      <w:r>
+        <w:rPr>
+          <w:rFonts w:ascii="Helvetica" w:hAnsi="Helvetica" w:cs="Helvetica"/>
+          <w:color w:val="444444"/>
+          <w:sz w:val="21"/>
+          <w:szCs w:val="21"/>
+        </w:rPr>
+        <w:t>.</w:t>
+      </w:r>
+    </w:p>
+    <w:p>
+      <w:pPr>
+        <w:numPr>
+          <w:ilvl w:val="0"/>
+          <w:numId w:val="19"/>
+        </w:numPr>
+        <w:shd w:val="clear" w:color="auto" w:fill="FFFFFF"/>
+        <w:spacing w:beforeAutospacing="1" w:afterAutospacing="1"/>
+        <w:textAlignment w:val="baseline"/>
+        <w:rPr>
+          <w:rFonts w:ascii="Helvetica" w:hAnsi="Helvetica" w:cs="Helvetica"/>
+          <w:color w:val="444444"/>
+          <w:sz w:val="21"/>
+          <w:szCs w:val="21"/>
+        </w:rPr>
+      </w:pPr>
+      <w:r>
+        <w:rPr>
+          <w:rFonts w:ascii="Helvetica" w:hAnsi="Helvetica" w:cs="Helvetica"/>
+          <w:color w:val="444444"/>
+          <w:sz w:val="21"/>
+          <w:szCs w:val="21"/>
+        </w:rPr>
+        <w:t>Move your</w:t>
+      </w:r>
+      <w:r>
+        <w:rPr>
+          <w:rStyle w:val="apple-converted-space"/>
+          <w:rFonts w:ascii="Helvetica" w:hAnsi="Helvetica" w:cs="Helvetica"/>
+          <w:color w:val="444444"/>
+          <w:sz w:val="21"/>
+          <w:szCs w:val="21"/>
+        </w:rPr>
+        <w:t> </w:t>
+      </w:r>
+      <w:r>
+        <w:rPr>
+          <w:rStyle w:val="Strong"/>
+          <w:rFonts w:ascii="Helvetica" w:hAnsi="Helvetica" w:cs="Helvetica"/>
+          <w:color w:val="444444"/>
+          <w:sz w:val="21"/>
+          <w:szCs w:val="21"/>
+          <w:bdr w:val="none" w:sz="0" w:space="0" w:color="auto" w:frame="1"/>
+        </w:rPr>
+        <w:t>cursor right above</w:t>
+      </w:r>
+      <w:r>
+        <w:rPr>
+          <w:rStyle w:val="apple-converted-space"/>
+          <w:rFonts w:ascii="Helvetica" w:hAnsi="Helvetica" w:cs="Helvetica"/>
+          <w:color w:val="444444"/>
+          <w:sz w:val="21"/>
+          <w:szCs w:val="21"/>
+        </w:rPr>
+        <w:t> </w:t>
+      </w:r>
+      <w:r>
+        <w:rPr>
+          <w:rStyle w:val="HTMLCode"/>
+          <w:rFonts w:ascii="Consolas" w:eastAsiaTheme="minorEastAsia" w:hAnsi="Consolas" w:cs="Consolas"/>
+          <w:color w:val="444444"/>
+          <w:bdr w:val="none" w:sz="0" w:space="0" w:color="auto" w:frame="1"/>
+        </w:rPr>
+        <w:t>exit 0</w:t>
+      </w:r>
+      <w:r>
+        <w:rPr>
+          <w:rStyle w:val="apple-converted-space"/>
+          <w:rFonts w:ascii="Helvetica" w:hAnsi="Helvetica" w:cs="Helvetica"/>
+          <w:color w:val="444444"/>
+          <w:sz w:val="21"/>
+          <w:szCs w:val="21"/>
+        </w:rPr>
+        <w:t> </w:t>
+      </w:r>
+      <w:r>
+        <w:rPr>
+          <w:rFonts w:ascii="Helvetica" w:hAnsi="Helvetica" w:cs="Helvetica"/>
+          <w:color w:val="444444"/>
+          <w:sz w:val="21"/>
+          <w:szCs w:val="21"/>
+        </w:rPr>
+        <w:t>and</w:t>
+      </w:r>
+      <w:r>
+        <w:rPr>
+          <w:rStyle w:val="apple-converted-space"/>
+          <w:rFonts w:ascii="Helvetica" w:hAnsi="Helvetica" w:cs="Helvetica"/>
+          <w:color w:val="444444"/>
+          <w:sz w:val="21"/>
+          <w:szCs w:val="21"/>
+        </w:rPr>
+        <w:t> </w:t>
+      </w:r>
+      <w:r>
+        <w:rPr>
+          <w:rStyle w:val="Strong"/>
+          <w:rFonts w:ascii="Helvetica" w:hAnsi="Helvetica" w:cs="Helvetica"/>
+          <w:color w:val="444444"/>
+          <w:sz w:val="21"/>
+          <w:szCs w:val="21"/>
+          <w:bdr w:val="none" w:sz="0" w:space="0" w:color="auto" w:frame="1"/>
+        </w:rPr>
+        <w:t>press the letter “i”</w:t>
+      </w:r>
+      <w:r>
+        <w:rPr>
+          <w:rStyle w:val="apple-converted-space"/>
+          <w:rFonts w:ascii="Helvetica" w:hAnsi="Helvetica" w:cs="Helvetica"/>
+          <w:color w:val="444444"/>
+          <w:sz w:val="21"/>
+          <w:szCs w:val="21"/>
+        </w:rPr>
+        <w:t> </w:t>
+      </w:r>
+      <w:r>
+        <w:rPr>
+          <w:rFonts w:ascii="Helvetica" w:hAnsi="Helvetica" w:cs="Helvetica"/>
+          <w:color w:val="444444"/>
+          <w:sz w:val="21"/>
+          <w:szCs w:val="21"/>
+        </w:rPr>
+        <w:t>on your keyboard to insert text.</w:t>
+      </w:r>
+    </w:p>
+    <w:p>
+      <w:pPr>
+        <w:numPr>
+          <w:ilvl w:val="0"/>
+          <w:numId w:val="19"/>
+        </w:numPr>
+        <w:shd w:val="clear" w:color="auto" w:fill="FFFFFF"/>
+        <w:spacing w:beforeAutospacing="1" w:afterAutospacing="1"/>
+        <w:textAlignment w:val="baseline"/>
+        <w:rPr>
+          <w:rFonts w:ascii="Helvetica" w:hAnsi="Helvetica" w:cs="Helvetica"/>
+          <w:color w:val="444444"/>
+          <w:sz w:val="21"/>
+          <w:szCs w:val="21"/>
+        </w:rPr>
+      </w:pPr>
+      <w:r>
+        <w:rPr>
+          <w:rStyle w:val="Strong"/>
+          <w:rFonts w:ascii="Helvetica" w:hAnsi="Helvetica" w:cs="Helvetica"/>
+          <w:color w:val="444444"/>
+          <w:sz w:val="21"/>
+          <w:szCs w:val="21"/>
+          <w:bdr w:val="none" w:sz="0" w:space="0" w:color="auto" w:frame="1"/>
+        </w:rPr>
+        <w:t>Type in the following</w:t>
+      </w:r>
+      <w:r>
+        <w:rPr>
+          <w:rStyle w:val="Strong"/>
+          <w:rFonts w:ascii="Helvetica" w:hAnsi="Helvetica" w:cs="Helvetica"/>
+          <w:color w:val="444444"/>
+          <w:sz w:val="21"/>
+          <w:szCs w:val="21"/>
+          <w:bdr w:val="none" w:sz="0" w:space="0" w:color="auto" w:frame="1"/>
+        </w:rPr>
+        <w:t xml:space="preserve"> command on shell</w:t>
+      </w:r>
+      <w:r>
+        <w:rPr>
+          <w:rFonts w:ascii="Helvetica" w:hAnsi="Helvetica" w:cs="Helvetica"/>
+          <w:color w:val="444444"/>
+          <w:sz w:val="21"/>
+          <w:szCs w:val="21"/>
+        </w:rPr>
+        <w:t>:</w:t>
+      </w:r>
+      <w:r>
+        <w:rPr>
+          <w:rStyle w:val="apple-converted-space"/>
+          <w:rFonts w:ascii="Helvetica" w:hAnsi="Helvetica" w:cs="Helvetica"/>
+          <w:color w:val="444444"/>
+          <w:sz w:val="21"/>
+          <w:szCs w:val="21"/>
+        </w:rPr>
+        <w:t> </w:t>
+      </w:r>
+      <w:r>
+        <w:rPr>
+          <w:rStyle w:val="apple-converted-space"/>
+          <w:rFonts w:ascii="Helvetica" w:hAnsi="Helvetica" w:cs="Helvetica"/>
+          <w:color w:val="444444"/>
+          <w:sz w:val="21"/>
+          <w:szCs w:val="21"/>
+        </w:rPr>
+        <w:t xml:space="preserve"> </w:t>
+      </w:r>
+      <w:r>
+        <w:rPr>
+          <w:rStyle w:val="HTMLCode"/>
+          <w:rFonts w:ascii="Consolas" w:eastAsiaTheme="minorEastAsia" w:hAnsi="Consolas" w:cs="Consolas"/>
+          <w:color w:val="444444"/>
+          <w:bdr w:val="none" w:sz="0" w:space="0" w:color="auto" w:frame="1"/>
+        </w:rPr>
+        <w:t>sudo mount -t vboxsf -o uid=1000,gid=1000 Share /home/username/Documents/Share</w:t>
+      </w:r>
+    </w:p>
+    <w:p>
+      <w:pPr>
+        <w:numPr>
+          <w:ilvl w:val="1"/>
+          <w:numId w:val="19"/>
+        </w:numPr>
+        <w:shd w:val="clear" w:color="auto" w:fill="FFFFFF"/>
+        <w:spacing w:beforeAutospacing="1" w:afterAutospacing="1"/>
+        <w:ind w:left="720"/>
+        <w:textAlignment w:val="baseline"/>
+        <w:rPr>
+          <w:rFonts w:ascii="Helvetica" w:hAnsi="Helvetica" w:cs="Helvetica"/>
+          <w:color w:val="444444"/>
+          <w:sz w:val="21"/>
+          <w:szCs w:val="21"/>
+        </w:rPr>
+      </w:pPr>
+      <w:r>
+        <w:rPr>
+          <w:rStyle w:val="Emphasis"/>
+          <w:rFonts w:ascii="Helvetica" w:hAnsi="Helvetica" w:cs="Helvetica"/>
+          <w:color w:val="444444"/>
+          <w:sz w:val="21"/>
+          <w:szCs w:val="21"/>
+          <w:bdr w:val="none" w:sz="0" w:space="0" w:color="auto" w:frame="1"/>
+        </w:rPr>
+        <w:t>1000</w:t>
+      </w:r>
+      <w:r>
+        <w:rPr>
+          <w:rStyle w:val="apple-converted-space"/>
+          <w:rFonts w:ascii="Helvetica" w:hAnsi="Helvetica" w:cs="Helvetica"/>
+          <w:color w:val="444444"/>
+          <w:sz w:val="21"/>
+          <w:szCs w:val="21"/>
+        </w:rPr>
+        <w:t> </w:t>
+      </w:r>
+      <w:r>
+        <w:rPr>
+          <w:rFonts w:ascii="Helvetica" w:hAnsi="Helvetica" w:cs="Helvetica"/>
+          <w:color w:val="444444"/>
+          <w:sz w:val="21"/>
+          <w:szCs w:val="21"/>
+        </w:rPr>
+        <w:t>should match the ID you noted down earlier.</w:t>
+      </w:r>
+    </w:p>
+    <w:p>
+      <w:pPr>
+        <w:numPr>
+          <w:ilvl w:val="1"/>
+          <w:numId w:val="19"/>
+        </w:numPr>
+        <w:shd w:val="clear" w:color="auto" w:fill="FFFFFF"/>
+        <w:spacing w:beforeAutospacing="1" w:afterAutospacing="1"/>
+        <w:ind w:left="720"/>
+        <w:textAlignment w:val="baseline"/>
+        <w:rPr>
+          <w:rFonts w:ascii="Helvetica" w:hAnsi="Helvetica" w:cs="Helvetica"/>
+          <w:color w:val="444444"/>
+          <w:sz w:val="21"/>
+          <w:szCs w:val="21"/>
+        </w:rPr>
+      </w:pPr>
+      <w:r>
+        <w:rPr>
+          <w:rStyle w:val="Emphasis"/>
+          <w:rFonts w:ascii="Helvetica" w:hAnsi="Helvetica" w:cs="Helvetica"/>
+          <w:color w:val="444444"/>
+          <w:sz w:val="21"/>
+          <w:szCs w:val="21"/>
+          <w:bdr w:val="none" w:sz="0" w:space="0" w:color="auto" w:frame="1"/>
+        </w:rPr>
+        <w:t>Share</w:t>
+      </w:r>
+      <w:r>
+        <w:rPr>
+          <w:rStyle w:val="apple-converted-space"/>
+          <w:rFonts w:ascii="Helvetica" w:hAnsi="Helvetica" w:cs="Helvetica"/>
+          <w:color w:val="444444"/>
+          <w:sz w:val="21"/>
+          <w:szCs w:val="21"/>
+        </w:rPr>
+        <w:t> </w:t>
+      </w:r>
+      <w:r>
+        <w:rPr>
+          <w:rFonts w:ascii="Helvetica" w:hAnsi="Helvetica" w:cs="Helvetica"/>
+          <w:color w:val="444444"/>
+          <w:sz w:val="21"/>
+          <w:szCs w:val="21"/>
+        </w:rPr>
+        <w:t>should match the folder name from step 1.</w:t>
+      </w:r>
+    </w:p>
+    <w:p>
+      <w:pPr>
+        <w:numPr>
+          <w:ilvl w:val="1"/>
+          <w:numId w:val="19"/>
+        </w:numPr>
+        <w:shd w:val="clear" w:color="auto" w:fill="FFFFFF"/>
+        <w:spacing w:beforeAutospacing="1" w:afterAutospacing="1"/>
+        <w:ind w:left="720"/>
+        <w:textAlignment w:val="baseline"/>
+        <w:rPr>
+          <w:rFonts w:ascii="Helvetica" w:hAnsi="Helvetica" w:cs="Helvetica"/>
+          <w:color w:val="444444"/>
+          <w:sz w:val="21"/>
+          <w:szCs w:val="21"/>
+        </w:rPr>
+      </w:pPr>
+      <w:r>
+        <w:rPr>
+          <w:rStyle w:val="Emphasis"/>
+          <w:rFonts w:ascii="Helvetica" w:hAnsi="Helvetica" w:cs="Helvetica"/>
+          <w:color w:val="444444"/>
+          <w:sz w:val="21"/>
+          <w:szCs w:val="21"/>
+          <w:bdr w:val="none" w:sz="0" w:space="0" w:color="auto" w:frame="1"/>
+        </w:rPr>
+        <w:t>username</w:t>
+      </w:r>
+      <w:r>
+        <w:rPr>
+          <w:rStyle w:val="apple-converted-space"/>
+          <w:rFonts w:ascii="Helvetica" w:hAnsi="Helvetica" w:cs="Helvetica"/>
+          <w:color w:val="444444"/>
+          <w:sz w:val="21"/>
+          <w:szCs w:val="21"/>
+        </w:rPr>
+        <w:t> </w:t>
+      </w:r>
+      <w:r>
+        <w:rPr>
+          <w:rFonts w:ascii="Helvetica" w:hAnsi="Helvetica" w:cs="Helvetica"/>
+          <w:color w:val="444444"/>
+          <w:sz w:val="21"/>
+          <w:szCs w:val="21"/>
+        </w:rPr>
+        <w:t>should match your Linux username.</w:t>
+      </w:r>
+    </w:p>
+    <w:p>
+      <w:pPr>
+        <w:numPr>
+          <w:ilvl w:val="1"/>
+          <w:numId w:val="19"/>
+        </w:numPr>
+        <w:shd w:val="clear" w:color="auto" w:fill="FFFFFF"/>
+        <w:spacing w:beforeAutospacing="1" w:afterAutospacing="1"/>
+        <w:ind w:left="720"/>
+        <w:textAlignment w:val="baseline"/>
+        <w:rPr>
+          <w:rFonts w:ascii="Helvetica" w:hAnsi="Helvetica" w:cs="Helvetica"/>
+          <w:color w:val="444444"/>
+          <w:sz w:val="21"/>
+          <w:szCs w:val="21"/>
+        </w:rPr>
+      </w:pPr>
+      <w:r>
+        <w:rPr>
+          <w:rStyle w:val="Emphasis"/>
+          <w:rFonts w:ascii="Helvetica" w:hAnsi="Helvetica" w:cs="Helvetica"/>
+          <w:color w:val="444444"/>
+          <w:sz w:val="21"/>
+          <w:szCs w:val="21"/>
+          <w:bdr w:val="none" w:sz="0" w:space="0" w:color="auto" w:frame="1"/>
+        </w:rPr>
+        <w:t>/Documents/Share</w:t>
+      </w:r>
+      <w:r>
+        <w:rPr>
+          <w:rStyle w:val="apple-converted-space"/>
+          <w:rFonts w:ascii="Helvetica" w:hAnsi="Helvetica" w:cs="Helvetica"/>
+          <w:color w:val="444444"/>
+          <w:sz w:val="21"/>
+          <w:szCs w:val="21"/>
+        </w:rPr>
+        <w:t> </w:t>
+      </w:r>
+      <w:r>
+        <w:rPr>
+          <w:rFonts w:ascii="Helvetica" w:hAnsi="Helvetica" w:cs="Helvetica"/>
+          <w:color w:val="444444"/>
+          <w:sz w:val="21"/>
+          <w:szCs w:val="21"/>
+        </w:rPr>
+        <w:t>should be the absolute path of the new folder you created.</w:t>
+      </w:r>
+    </w:p>
+    <w:p>
+      <w:pPr>
+        <w:numPr>
+          <w:ilvl w:val="0"/>
+          <w:numId w:val="19"/>
+        </w:numPr>
+        <w:shd w:val="clear" w:color="auto" w:fill="FFFFFF"/>
+        <w:spacing w:beforeAutospacing="1" w:afterAutospacing="1"/>
+        <w:textAlignment w:val="baseline"/>
+        <w:rPr>
+          <w:rFonts w:ascii="Helvetica" w:hAnsi="Helvetica" w:cs="Helvetica"/>
+          <w:color w:val="444444"/>
+          <w:sz w:val="21"/>
+          <w:szCs w:val="21"/>
+        </w:rPr>
+      </w:pPr>
+      <w:r>
+        <w:rPr>
+          <w:rStyle w:val="Strong"/>
+          <w:rFonts w:ascii="Helvetica" w:hAnsi="Helvetica" w:cs="Helvetica"/>
+          <w:color w:val="444444"/>
+          <w:sz w:val="21"/>
+          <w:szCs w:val="21"/>
+          <w:bdr w:val="none" w:sz="0" w:space="0" w:color="auto" w:frame="1"/>
+        </w:rPr>
+        <w:t>Now hit “ESC”</w:t>
+      </w:r>
+      <w:r>
+        <w:rPr>
+          <w:rFonts w:ascii="Helvetica" w:hAnsi="Helvetica" w:cs="Helvetica"/>
+          <w:color w:val="444444"/>
+          <w:sz w:val="21"/>
+          <w:szCs w:val="21"/>
+        </w:rPr>
+        <w:t>, type</w:t>
+      </w:r>
+      <w:r>
+        <w:rPr>
+          <w:rStyle w:val="apple-converted-space"/>
+          <w:rFonts w:ascii="Helvetica" w:hAnsi="Helvetica" w:cs="Helvetica"/>
+          <w:color w:val="444444"/>
+          <w:sz w:val="21"/>
+          <w:szCs w:val="21"/>
+        </w:rPr>
+        <w:t> </w:t>
+      </w:r>
+      <w:r>
+        <w:rPr>
+          <w:rStyle w:val="HTMLCode"/>
+          <w:rFonts w:ascii="Consolas" w:eastAsiaTheme="minorEastAsia" w:hAnsi="Consolas" w:cs="Consolas"/>
+          <w:color w:val="444444"/>
+          <w:bdr w:val="none" w:sz="0" w:space="0" w:color="auto" w:frame="1"/>
+        </w:rPr>
+        <w:t>:wq</w:t>
+      </w:r>
+      <w:r>
+        <w:rPr>
+          <w:rStyle w:val="apple-converted-space"/>
+          <w:rFonts w:ascii="Helvetica" w:hAnsi="Helvetica" w:cs="Helvetica"/>
+          <w:color w:val="444444"/>
+          <w:sz w:val="21"/>
+          <w:szCs w:val="21"/>
+        </w:rPr>
+        <w:t> </w:t>
+      </w:r>
+      <w:r>
+        <w:rPr>
+          <w:rFonts w:ascii="Helvetica" w:hAnsi="Helvetica" w:cs="Helvetica"/>
+          <w:color w:val="444444"/>
+          <w:sz w:val="21"/>
+          <w:szCs w:val="21"/>
+        </w:rPr>
+        <w:t>and hit ENTER to save and quit the file editing.</w:t>
+      </w:r>
+    </w:p>
+    <w:p>
+      <w:pPr>
+        <w:pStyle w:val="NormalWeb"/>
+        <w:shd w:val="clear" w:color="auto" w:fill="FFFFFF"/>
+        <w:textAlignment w:val="baseline"/>
+        <w:rPr>
+          <w:rFonts w:ascii="Helvetica" w:hAnsi="Helvetica" w:cs="Helvetica"/>
+          <w:color w:val="444444"/>
+          <w:sz w:val="21"/>
+          <w:szCs w:val="21"/>
+        </w:rPr>
+      </w:pPr>
+      <w:r>
+        <w:rPr>
+          <w:rFonts w:ascii="Helvetica" w:hAnsi="Helvetica" w:cs="Helvetica"/>
+          <w:color w:val="444444"/>
+          <w:sz w:val="21"/>
+          <w:szCs w:val="21"/>
+        </w:rPr>
+        <w:t>After you restart the guest OS, your shared folder will be automatically mounted.</w:t>
+      </w:r>
+    </w:p>
+    <w:p>
+      <w:pPr>
+        <w:pStyle w:val="Heading2"/>
+      </w:pPr>
+    </w:p>
+    <w:p/>
+    <w:p/>
+    <w:p/>
+    <w:p>
+      <w:pPr>
+        <w:pStyle w:val="Heading2"/>
+      </w:pPr>
+      <w:bookmarkStart w:id="25" w:name="_Toc485715502"/>
+      <w:r>
+        <w:t xml:space="preserve">Mapping Card Reader to Virtual </w:t>
+      </w:r>
+      <w:r>
+        <w:t>SD Card</w:t>
+      </w:r>
+      <w:r>
+        <w:t xml:space="preserve"> </w:t>
+      </w:r>
+      <w:r>
+        <w:t>(. vmdk</w:t>
+      </w:r>
+      <w:r>
+        <w:t>)</w:t>
+      </w:r>
+      <w:bookmarkEnd w:id="25"/>
+    </w:p>
+    <w:p>
+      <w:pPr>
+        <w:pStyle w:val="Heading2"/>
+      </w:pPr>
+    </w:p>
+    <w:p>
+      <w:pPr>
+        <w:pStyle w:val="Heading2"/>
+      </w:pPr>
+    </w:p>
+    <w:p>
+      <w:pPr>
+        <w:pStyle w:val="Heading2"/>
+      </w:pPr>
+      <w:bookmarkStart w:id="26" w:name="_Toc485715503"/>
+      <w:r>
+        <w:t>Secure copy between Host &amp; Guest OS.</w:t>
+      </w:r>
+      <w:bookmarkEnd w:id="26"/>
+    </w:p>
+    <w:p>
+      <w:pPr>
+        <w:pStyle w:val="Heading2"/>
+        <w:jc w:val="both"/>
+        <w:rPr>
+          <w:b w:val="0"/>
+        </w:rPr>
+      </w:pPr>
+      <w:r>
+        <w:rPr>
+          <w:b w:val="0"/>
+        </w:rPr>
+        <w:t>This is m</w:t>
+      </w:r>
+      <w:r>
+        <w:rPr>
+          <w:b w:val="0"/>
+        </w:rPr>
+        <w:t xml:space="preserve">y </w:t>
+      </w:r>
+      <w:r>
+        <w:rPr>
+          <w:b w:val="0"/>
+        </w:rPr>
+        <w:t>favorite</w:t>
+      </w:r>
+      <w:r>
+        <w:rPr>
+          <w:b w:val="0"/>
+        </w:rPr>
+        <w:t xml:space="preserve"> method (and easiest too)</w:t>
+      </w:r>
+      <w:r>
+        <w:rPr>
+          <w:b w:val="0"/>
+        </w:rPr>
+        <w:t>. Work</w:t>
+      </w:r>
+      <w:r>
+        <w:rPr>
+          <w:b w:val="0"/>
+        </w:rPr>
+        <w:t>s</w:t>
+      </w:r>
+      <w:r>
+        <w:rPr>
+          <w:b w:val="0"/>
+        </w:rPr>
+        <w:t xml:space="preserve"> like a charm for me</w:t>
+      </w:r>
+      <w:r>
+        <w:rPr>
+          <w:b w:val="0"/>
+        </w:rPr>
+        <w:t xml:space="preserve"> </w:t>
+      </w:r>
+      <w:r>
+        <w:rPr>
+          <w:b w:val="0"/>
+        </w:rPr>
+        <w:t>every time</w:t>
+      </w:r>
+      <w:r>
+        <w:rPr>
+          <w:b w:val="0"/>
+        </w:rPr>
+        <w:t>.</w:t>
+      </w:r>
+      <w:r>
+        <w:rPr>
+          <w:b w:val="0"/>
+        </w:rPr>
+        <w:t xml:space="preserve"> </w:t>
+      </w:r>
+      <w:r>
+        <w:rPr>
+          <w:b w:val="0"/>
+        </w:rPr>
+        <w:t>In a Linux environment, for both security and ease of use, ssh is the best way to go. SSH, SSHFS, SCP, and SFTP as you list are all just different services built on top of the SSH protocol.</w:t>
+      </w:r>
+      <w:r>
+        <w:rPr>
+          <w:b w:val="0"/>
+        </w:rPr>
+        <w:t xml:space="preserve"> </w:t>
+      </w:r>
+    </w:p>
+    <w:p>
+      <w:pPr>
+        <w:pStyle w:val="Heading2"/>
+        <w:jc w:val="both"/>
+        <w:rPr>
+          <w:b w:val="0"/>
+        </w:rPr>
+      </w:pPr>
+      <w:r>
+        <w:rPr>
+          <w:b w:val="0"/>
+        </w:rPr>
+        <w:t xml:space="preserve">SCP is very easy to use, it works just like CP but you can provide user and machine names in the path. </w:t>
+      </w:r>
+      <w:bookmarkStart w:id="27" w:name="_GoBack"/>
+      <w:bookmarkEnd w:id="27"/>
+    </w:p>
+    <w:p>
+      <w:pPr>
+        <w:pStyle w:val="Heading2"/>
+        <w:jc w:val="both"/>
+        <w:rPr>
+          <w:rStyle w:val="apple-converted-space"/>
+          <w:rFonts w:ascii="Arial" w:hAnsi="Arial" w:cs="Arial"/>
+          <w:color w:val="242729"/>
+          <w:shd w:val="clear" w:color="auto" w:fill="FFFFFF"/>
+        </w:rPr>
+      </w:pPr>
+      <w:r>
+        <w:rPr>
+          <w:b w:val="0"/>
+        </w:rPr>
+        <w:t>So, we might do a CP like</w:t>
+      </w:r>
+      <w:r>
+        <w:rPr>
+          <w:rStyle w:val="apple-converted-space"/>
+          <w:rFonts w:ascii="Arial" w:hAnsi="Arial" w:cs="Arial"/>
+          <w:color w:val="242729"/>
+          <w:shd w:val="clear" w:color="auto" w:fill="FFFFFF"/>
+        </w:rPr>
+        <w:t> </w:t>
+      </w:r>
+      <w:r>
+        <w:rPr>
+          <w:rStyle w:val="HTMLCode"/>
+          <w:rFonts w:ascii="Consolas" w:eastAsiaTheme="majorEastAsia" w:hAnsi="Consolas" w:cs="Consolas"/>
+          <w:color w:val="242729"/>
+          <w:bdr w:val="none" w:sz="0" w:space="0" w:color="auto" w:frame="1"/>
+          <w:shd w:val="clear" w:color="auto" w:fill="EFF0F1"/>
+        </w:rPr>
+        <w:t>cp ~/</w:t>
+      </w:r>
+      <w:r>
+        <w:rPr>
+          <w:rStyle w:val="HTMLCode"/>
+          <w:rFonts w:ascii="Consolas" w:eastAsiaTheme="majorEastAsia" w:hAnsi="Consolas" w:cs="Consolas"/>
+          <w:color w:val="242729"/>
+          <w:bdr w:val="none" w:sz="0" w:space="0" w:color="auto" w:frame="1"/>
+          <w:shd w:val="clear" w:color="auto" w:fill="EFF0F1"/>
+        </w:rPr>
+        <w:t>rpi_iot_kernel</w:t>
+      </w:r>
+      <w:r>
+        <w:rPr>
+          <w:rStyle w:val="HTMLCode"/>
+          <w:rFonts w:ascii="Consolas" w:eastAsiaTheme="majorEastAsia" w:hAnsi="Consolas" w:cs="Consolas"/>
+          <w:color w:val="242729"/>
+          <w:bdr w:val="none" w:sz="0" w:space="0" w:color="auto" w:frame="1"/>
+          <w:shd w:val="clear" w:color="auto" w:fill="EFF0F1"/>
+        </w:rPr>
+        <w:t>/ ~/</w:t>
+      </w:r>
+      <w:r>
+        <w:rPr>
+          <w:rStyle w:val="HTMLCode"/>
+          <w:rFonts w:ascii="Consolas" w:eastAsiaTheme="majorEastAsia" w:hAnsi="Consolas" w:cs="Consolas"/>
+          <w:color w:val="242729"/>
+          <w:bdr w:val="none" w:sz="0" w:space="0" w:color="auto" w:frame="1"/>
+          <w:shd w:val="clear" w:color="auto" w:fill="EFF0F1"/>
+        </w:rPr>
+        <w:t>rpi_iot_kernel_backup</w:t>
+      </w:r>
+      <w:r>
+        <w:rPr>
+          <w:rStyle w:val="HTMLCode"/>
+          <w:rFonts w:ascii="Consolas" w:eastAsiaTheme="majorEastAsia" w:hAnsi="Consolas" w:cs="Consolas"/>
+          <w:color w:val="242729"/>
+          <w:bdr w:val="none" w:sz="0" w:space="0" w:color="auto" w:frame="1"/>
+          <w:shd w:val="clear" w:color="auto" w:fill="EFF0F1"/>
+        </w:rPr>
+        <w:t>/</w:t>
+      </w:r>
+      <w:r>
+        <w:rPr>
+          <w:rFonts w:ascii="Arial" w:hAnsi="Arial" w:cs="Arial"/>
+          <w:color w:val="242729"/>
+          <w:shd w:val="clear" w:color="auto" w:fill="FFFFFF"/>
+        </w:rPr>
+        <w:t xml:space="preserve">, </w:t>
+      </w:r>
+      <w:r>
+        <w:rPr>
+          <w:b w:val="0"/>
+        </w:rPr>
+        <w:t>but we could just as easily do</w:t>
+      </w:r>
+      <w:r>
+        <w:rPr>
+          <w:rStyle w:val="apple-converted-space"/>
+          <w:rFonts w:ascii="Arial" w:hAnsi="Arial" w:cs="Arial"/>
+          <w:color w:val="242729"/>
+          <w:shd w:val="clear" w:color="auto" w:fill="FFFFFF"/>
+        </w:rPr>
+        <w:t> </w:t>
+      </w:r>
+    </w:p>
+    <w:p>
+      <w:pPr>
+        <w:pStyle w:val="Heading2"/>
+        <w:ind w:firstLine="720"/>
+        <w:jc w:val="both"/>
+        <w:rPr>
+          <w:rStyle w:val="apple-converted-space"/>
+          <w:rFonts w:ascii="Arial" w:hAnsi="Arial" w:cs="Arial"/>
+          <w:color w:val="242729"/>
+          <w:shd w:val="clear" w:color="auto" w:fill="FFFFFF"/>
+        </w:rPr>
+      </w:pPr>
+      <w:r>
+        <w:rPr>
+          <w:rStyle w:val="apple-converted-space"/>
+          <w:rFonts w:ascii="Arial" w:hAnsi="Arial" w:cs="Arial"/>
+          <w:color w:val="242729"/>
+          <w:shd w:val="clear" w:color="auto" w:fill="FFFFFF"/>
+        </w:rPr>
+        <w:t xml:space="preserve">$ </w:t>
+      </w:r>
+      <w:r>
+        <w:rPr>
+          <w:rStyle w:val="HTMLCode"/>
+          <w:rFonts w:ascii="Consolas" w:eastAsiaTheme="majorEastAsia" w:hAnsi="Consolas" w:cs="Consolas"/>
+          <w:color w:val="242729"/>
+          <w:bdr w:val="none" w:sz="0" w:space="0" w:color="auto" w:frame="1"/>
+          <w:shd w:val="clear" w:color="auto" w:fill="EFF0F1"/>
+        </w:rPr>
+        <w:t>scp ~/</w:t>
+      </w:r>
+      <w:r>
+        <w:rPr>
+          <w:rStyle w:val="HTMLCode"/>
+          <w:rFonts w:ascii="Consolas" w:eastAsiaTheme="majorEastAsia" w:hAnsi="Consolas" w:cs="Consolas"/>
+          <w:color w:val="242729"/>
+          <w:bdr w:val="none" w:sz="0" w:space="0" w:color="auto" w:frame="1"/>
+          <w:shd w:val="clear" w:color="auto" w:fill="EFF0F1"/>
+        </w:rPr>
+        <w:t>rpi_iot_kernel</w:t>
+      </w:r>
+      <w:r>
+        <w:rPr>
+          <w:rStyle w:val="HTMLCode"/>
+          <w:rFonts w:ascii="Consolas" w:eastAsiaTheme="majorEastAsia" w:hAnsi="Consolas" w:cs="Consolas"/>
+          <w:color w:val="242729"/>
+          <w:bdr w:val="none" w:sz="0" w:space="0" w:color="auto" w:frame="1"/>
+          <w:shd w:val="clear" w:color="auto" w:fill="EFF0F1"/>
+        </w:rPr>
+        <w:t>/</w:t>
+      </w:r>
+      <w:r>
+        <w:rPr>
+          <w:rStyle w:val="HTMLCode"/>
+          <w:rFonts w:ascii="Consolas" w:eastAsiaTheme="majorEastAsia" w:hAnsi="Consolas" w:cs="Consolas"/>
+          <w:color w:val="242729"/>
+          <w:bdr w:val="none" w:sz="0" w:space="0" w:color="auto" w:frame="1"/>
+          <w:shd w:val="clear" w:color="auto" w:fill="EFF0F1"/>
+        </w:rPr>
+        <w:t>kernel.img</w:t>
+      </w:r>
+      <w:r>
+        <w:rPr>
+          <w:rStyle w:val="HTMLCode"/>
+          <w:rFonts w:ascii="Consolas" w:eastAsiaTheme="majorEastAsia" w:hAnsi="Consolas" w:cs="Consolas"/>
+          <w:color w:val="242729"/>
+          <w:bdr w:val="none" w:sz="0" w:space="0" w:color="auto" w:frame="1"/>
+          <w:shd w:val="clear" w:color="auto" w:fill="EFF0F1"/>
+        </w:rPr>
+        <w:t xml:space="preserve"> </w:t>
+      </w:r>
+      <w:hyperlink r:id="rId21" w:history="1">
+        <w:r>
+          <w:rPr>
+            <w:rStyle w:val="Hyperlink"/>
+            <w:rFonts w:ascii="Consolas" w:eastAsiaTheme="majorEastAsia" w:hAnsi="Consolas" w:cs="Consolas"/>
+            <w:sz w:val="20"/>
+            <w:szCs w:val="20"/>
+            <w:bdr w:val="none" w:sz="0" w:space="0" w:color="auto" w:frame="1"/>
+            <w:shd w:val="clear" w:color="auto" w:fill="EFF0F1"/>
+          </w:rPr>
+          <w:t>user@host_pc:~/temp/kernel.img</w:t>
+        </w:r>
+      </w:hyperlink>
+      <w:r>
+        <w:rPr>
+          <w:rStyle w:val="apple-converted-space"/>
+          <w:rFonts w:ascii="Arial" w:hAnsi="Arial" w:cs="Arial"/>
+          <w:color w:val="242729"/>
+          <w:shd w:val="clear" w:color="auto" w:fill="FFFFFF"/>
+        </w:rPr>
+        <w:t> </w:t>
+      </w:r>
+    </w:p>
+    <w:p>
+      <w:pPr>
+        <w:pStyle w:val="Heading2"/>
+        <w:jc w:val="both"/>
+        <w:rPr>
+          <w:b w:val="0"/>
+        </w:rPr>
+      </w:pPr>
+      <w:r>
+        <w:rPr>
+          <w:b w:val="0"/>
+        </w:rPr>
+        <w:t>to send it to the host</w:t>
+      </w:r>
+      <w:r>
+        <w:rPr>
+          <w:b w:val="0"/>
+        </w:rPr>
+        <w:t xml:space="preserve"> </w:t>
+      </w:r>
+      <w:r>
+        <w:rPr>
+          <w:b w:val="0"/>
+        </w:rPr>
+        <w:t>computer</w:t>
+      </w:r>
+      <w:r>
+        <w:rPr>
+          <w:b w:val="0"/>
+        </w:rPr>
+        <w:t xml:space="preserve"> (on which your Virtual Box Guest OS is running)</w:t>
+      </w:r>
+      <w:r>
+        <w:rPr>
+          <w:b w:val="0"/>
+        </w:rPr>
+        <w:t xml:space="preserve">. </w:t>
+      </w:r>
+    </w:p>
+    <w:p>
+      <w:pPr>
+        <w:pStyle w:val="Heading2"/>
+        <w:jc w:val="both"/>
+        <w:rPr>
+          <w:b w:val="0"/>
+        </w:rPr>
+      </w:pPr>
+      <w:r>
+        <w:rPr>
+          <w:b w:val="0"/>
+        </w:rPr>
+        <w:t>That's it - we don't need to set anything up. You'll be prompted for the account password on the other machine if you don't have certificate or some other authentication set up (scp shares those settings with ssh, of course).</w:t>
+      </w:r>
+    </w:p>
+    <w:p/>
+    <w:p>
+      <w:pPr>
+        <w:pStyle w:val="Heading2"/>
+      </w:pPr>
+    </w:p>
+    <w:p>
+      <w:pPr>
+        <w:pStyle w:val="Heading2"/>
+      </w:pPr>
+    </w:p>
+    <w:p/>
+    <w:p/>
+    <w:p>
+      <w:pPr>
+        <w:pStyle w:val="Heading2"/>
+      </w:pPr>
+      <w:bookmarkStart w:id="28" w:name="_Toc485715504"/>
+      <w:r>
+        <w:t>Using a USB card reader</w:t>
+      </w:r>
+      <w:bookmarkEnd w:id="28"/>
+    </w:p>
+    <w:p/>
+    <w:p>
+      <w:pPr>
+        <w:jc w:val="both"/>
+        <w:rPr>
+          <w:rFonts w:ascii="Helvetica" w:eastAsia="Times New Roman" w:hAnsi="Helvetica" w:cs="Times New Roman"/>
+          <w:bCs/>
+          <w:color w:val="000000"/>
+          <w:sz w:val="23"/>
+          <w:szCs w:val="23"/>
+        </w:rPr>
+      </w:pPr>
+      <w:r>
+        <w:rPr>
+          <w:rFonts w:ascii="Helvetica" w:eastAsia="Times New Roman" w:hAnsi="Helvetica" w:cs="Times New Roman"/>
+          <w:bCs/>
+          <w:color w:val="000000"/>
+          <w:sz w:val="23"/>
+          <w:szCs w:val="23"/>
+        </w:rPr>
+        <w:t xml:space="preserve">Another </w:t>
+      </w:r>
+      <w:r>
+        <w:rPr>
+          <w:rFonts w:ascii="Helvetica" w:eastAsia="Times New Roman" w:hAnsi="Helvetica" w:cs="Times New Roman"/>
+          <w:bCs/>
+          <w:color w:val="000000"/>
+          <w:sz w:val="23"/>
+          <w:szCs w:val="23"/>
+        </w:rPr>
+        <w:t>one of</w:t>
+      </w:r>
+      <w:r>
+        <w:rPr>
+          <w:rFonts w:ascii="Helvetica" w:eastAsia="Times New Roman" w:hAnsi="Helvetica" w:cs="Times New Roman"/>
+          <w:bCs/>
+          <w:color w:val="000000"/>
+          <w:sz w:val="23"/>
+          <w:szCs w:val="23"/>
+        </w:rPr>
+        <w:t xml:space="preserve"> my </w:t>
+      </w:r>
+      <w:r>
+        <w:rPr>
+          <w:rFonts w:ascii="Helvetica" w:eastAsia="Times New Roman" w:hAnsi="Helvetica" w:cs="Times New Roman"/>
+          <w:bCs/>
+          <w:color w:val="000000"/>
+          <w:sz w:val="23"/>
+          <w:szCs w:val="23"/>
+        </w:rPr>
+        <w:t>favorite</w:t>
+      </w:r>
+      <w:r>
+        <w:rPr>
+          <w:rFonts w:ascii="Helvetica" w:eastAsia="Times New Roman" w:hAnsi="Helvetica" w:cs="Times New Roman"/>
+          <w:bCs/>
+          <w:color w:val="000000"/>
+          <w:sz w:val="23"/>
+          <w:szCs w:val="23"/>
+        </w:rPr>
+        <w:t>.</w:t>
+      </w:r>
+      <w:r>
+        <w:rPr>
+          <w:rFonts w:ascii="Helvetica" w:eastAsia="Times New Roman" w:hAnsi="Helvetica" w:cs="Times New Roman"/>
+          <w:bCs/>
+          <w:color w:val="000000"/>
+          <w:sz w:val="23"/>
+          <w:szCs w:val="23"/>
+        </w:rPr>
+        <w:t xml:space="preserve"> Simply insert a USB Card Reader with SD Card, it is auto mounted in Guest OS (e.g. Ubuntu running inside Virtual Box). Once SD Card shows in Guest OS, we can simply </w:t>
+      </w:r>
+      <w:r>
+        <w:rPr>
+          <w:rFonts w:ascii="Helvetica" w:eastAsia="Times New Roman" w:hAnsi="Helvetica" w:cs="Times New Roman"/>
+          <w:bCs/>
+          <w:color w:val="000000"/>
+          <w:sz w:val="23"/>
+          <w:szCs w:val="23"/>
+        </w:rPr>
+        <w:t xml:space="preserve">exchange </w:t>
+      </w:r>
+      <w:r>
+        <w:rPr>
+          <w:rFonts w:ascii="Helvetica" w:eastAsia="Times New Roman" w:hAnsi="Helvetica" w:cs="Times New Roman"/>
+          <w:bCs/>
+          <w:color w:val="000000"/>
+          <w:sz w:val="23"/>
+          <w:szCs w:val="23"/>
+        </w:rPr>
+        <w:t>file(s) using any in-built file explorer.</w:t>
+      </w:r>
+    </w:p>
+    <w:p>
+      <w:pPr>
+        <w:rPr>
+          <w:rFonts w:ascii="Helvetica" w:eastAsia="Times New Roman" w:hAnsi="Helvetica" w:cs="Times New Roman"/>
+          <w:bCs/>
+          <w:color w:val="000000"/>
+          <w:sz w:val="23"/>
+          <w:szCs w:val="23"/>
+        </w:rPr>
+      </w:pPr>
+    </w:p>
+    <w:p>
+      <w:pPr>
+        <w:rPr>
+          <w:rFonts w:ascii="Helvetica" w:eastAsia="Times New Roman" w:hAnsi="Helvetica" w:cs="Times New Roman"/>
+          <w:bCs/>
+          <w:color w:val="000000"/>
+          <w:sz w:val="23"/>
+          <w:szCs w:val="23"/>
+        </w:rPr>
+      </w:pPr>
+    </w:p>
+    <w:p>
+      <w:pPr>
+        <w:rPr>
+          <w:rFonts w:ascii="Helvetica" w:eastAsia="Times New Roman" w:hAnsi="Helvetica" w:cs="Times New Roman"/>
+          <w:bCs/>
+          <w:color w:val="000000"/>
+          <w:sz w:val="23"/>
+          <w:szCs w:val="23"/>
+        </w:rPr>
+      </w:pPr>
+    </w:p>
+    <w:p>
+      <w:pPr>
+        <w:rPr>
+          <w:rFonts w:ascii="Helvetica" w:eastAsia="Times New Roman" w:hAnsi="Helvetica" w:cs="Times New Roman"/>
+          <w:bCs/>
+          <w:color w:val="000000"/>
+          <w:sz w:val="23"/>
+          <w:szCs w:val="23"/>
+        </w:rPr>
+      </w:pPr>
+    </w:p>
+    <w:p>
+      <w:pPr>
+        <w:rPr>
+          <w:rFonts w:asciiTheme="majorHAnsi" w:eastAsiaTheme="majorEastAsia" w:hAnsiTheme="majorHAnsi" w:cstheme="majorBidi"/>
+          <w:b/>
+          <w:bCs/>
+          <w:color w:val="345A8A" w:themeColor="accent1" w:themeShade="B5"/>
+          <w:sz w:val="32"/>
+          <w:szCs w:val="32"/>
+        </w:rPr>
+      </w:pPr>
+      <w:r>
+        <w:rPr>
+          <w:rFonts w:asciiTheme="majorHAnsi" w:eastAsiaTheme="majorEastAsia" w:hAnsiTheme="majorHAnsi" w:cstheme="majorBidi"/>
+          <w:b/>
+          <w:bCs/>
+          <w:color w:val="345A8A" w:themeColor="accent1" w:themeShade="B5"/>
+          <w:sz w:val="32"/>
+          <w:szCs w:val="32"/>
+        </w:rPr>
         <w:br w:type="page"/>
       </w:r>
+    </w:p>
+    <w:p>
+      <w:pPr>
+        <w:rPr>
+          <w:rFonts w:asciiTheme="majorHAnsi" w:eastAsiaTheme="majorEastAsia" w:hAnsiTheme="majorHAnsi" w:cstheme="majorBidi"/>
+          <w:b/>
+          <w:bCs/>
+          <w:color w:val="345A8A" w:themeColor="accent1" w:themeShade="B5"/>
+          <w:sz w:val="32"/>
+          <w:szCs w:val="32"/>
+        </w:rPr>
+      </w:pPr>
     </w:p>
     <w:p>
       <w:pPr>
         <w:pStyle w:val="Heading1"/>
         <w:jc w:val="center"/>
       </w:pPr>
-      <w:bookmarkStart w:id="24" w:name="_Toc485700524"/>
-      <w:r>
-        <w:lastRenderedPageBreak/>
+      <w:bookmarkStart w:id="29" w:name="_Toc485715505"/>
+      <w:r>
         <w:t xml:space="preserve">IoT </w:t>
       </w:r>
       <w:r>
@@ -8059,7 +10574,7 @@
       <w:r>
         <w:t xml:space="preserve"> RaspberryPi</w:t>
       </w:r>
-      <w:bookmarkEnd w:id="24"/>
+      <w:bookmarkEnd w:id="29"/>
     </w:p>
     <w:p/>
     <w:p/>
@@ -8069,14 +10584,14 @@
       <w:pPr>
         <w:pStyle w:val="Heading2"/>
       </w:pPr>
-      <w:bookmarkStart w:id="25" w:name="_Toc485700525"/>
+      <w:bookmarkStart w:id="30" w:name="_Toc485715506"/>
       <w:r>
         <w:t xml:space="preserve">1) </w:t>
       </w:r>
       <w:r>
         <w:t>Cloud Temperature Monitor</w:t>
       </w:r>
-      <w:bookmarkEnd w:id="25"/>
+      <w:bookmarkEnd w:id="30"/>
     </w:p>
     <w:p/>
     <w:p>
@@ -8178,7 +10693,7 @@
       <w:pPr>
         <w:pStyle w:val="Heading1"/>
       </w:pPr>
-      <w:bookmarkStart w:id="26" w:name="_Toc485700526"/>
+      <w:bookmarkStart w:id="31" w:name="_Toc485715507"/>
       <w:r>
         <w:lastRenderedPageBreak/>
         <w:t xml:space="preserve">Further </w:t>
@@ -8186,7 +10701,7 @@
       <w:r>
         <w:t>Reading</w:t>
       </w:r>
-      <w:bookmarkEnd w:id="26"/>
+      <w:bookmarkEnd w:id="31"/>
       <w:r>
         <w:t xml:space="preserve"> </w:t>
       </w:r>
@@ -8198,7 +10713,7 @@
           <w:rStyle w:val="Hyperlink"/>
         </w:rPr>
       </w:pPr>
-      <w:hyperlink r:id="rId20" w:history="1">
+      <w:hyperlink r:id="rId22" w:history="1">
         <w:r>
           <w:rPr>
             <w:rStyle w:val="Hyperlink"/>
@@ -8208,7 +10723,7 @@
       </w:hyperlink>
     </w:p>
     <w:p>
-      <w:hyperlink r:id="rId21" w:history="1">
+      <w:hyperlink r:id="rId23" w:history="1">
         <w:r>
           <w:rPr>
             <w:rStyle w:val="Hyperlink"/>
@@ -8220,7 +10735,7 @@
     <w:p/>
     <w:p/>
     <w:p>
-      <w:hyperlink r:id="rId22" w:history="1">
+      <w:hyperlink r:id="rId24" w:history="1">
         <w:r>
           <w:rPr>
             <w:rStyle w:val="Hyperlink"/>
@@ -8235,7 +10750,7 @@
           <w:rStyle w:val="Hyperlink"/>
         </w:rPr>
       </w:pPr>
-      <w:hyperlink r:id="rId23" w:history="1">
+      <w:hyperlink r:id="rId25" w:history="1">
         <w:r>
           <w:rPr>
             <w:rStyle w:val="Hyperlink"/>
@@ -8245,7 +10760,7 @@
       </w:hyperlink>
     </w:p>
     <w:p>
-      <w:hyperlink r:id="rId24" w:history="1">
+      <w:hyperlink r:id="rId26" w:history="1">
         <w:r>
           <w:rPr>
             <w:rStyle w:val="Hyperlink"/>
@@ -8262,7 +10777,7 @@
       </w:r>
     </w:p>
     <w:p>
-      <w:hyperlink r:id="rId25" w:history="1">
+      <w:hyperlink r:id="rId27" w:history="1">
         <w:r>
           <w:rPr>
             <w:rStyle w:val="Hyperlink"/>
@@ -8272,7 +10787,7 @@
       </w:hyperlink>
     </w:p>
     <w:p>
-      <w:hyperlink r:id="rId26" w:history="1">
+      <w:hyperlink r:id="rId28" w:history="1">
         <w:r>
           <w:rPr>
             <w:rStyle w:val="Hyperlink"/>
@@ -8283,6 +10798,17 @@
     </w:p>
     <w:p/>
     <w:p/>
+    <w:p>
+      <w:hyperlink r:id="rId29" w:history="1">
+        <w:r>
+          <w:rPr>
+            <w:rStyle w:val="Hyperlink"/>
+          </w:rPr>
+          <w:t>https://superuser.com/questions/326211/best-way-to-transfer-files-over-a-lan-between-two-linux-computers</w:t>
+        </w:r>
+      </w:hyperlink>
+    </w:p>
+    <w:p/>
     <w:p/>
     <w:p/>
     <w:p/>
@@ -8297,12 +10823,12 @@
       <w:pPr>
         <w:pStyle w:val="Heading1"/>
       </w:pPr>
-      <w:bookmarkStart w:id="27" w:name="_Toc485700527"/>
+      <w:bookmarkStart w:id="32" w:name="_Toc485715508"/>
       <w:r>
         <w:lastRenderedPageBreak/>
         <w:t>Trouble Shooting Guide</w:t>
       </w:r>
-      <w:bookmarkEnd w:id="27"/>
+      <w:bookmarkEnd w:id="32"/>
     </w:p>
     <w:p/>
     <w:p>
@@ -8328,11 +10854,11 @@
           <w:szCs w:val="30"/>
         </w:rPr>
       </w:pPr>
-      <w:bookmarkStart w:id="28" w:name="_Toc485700528"/>
+      <w:bookmarkStart w:id="33" w:name="_Toc485715509"/>
       <w:r>
         <w:t>Troubleshooting Power Problems</w:t>
       </w:r>
-      <w:bookmarkEnd w:id="28"/>
+      <w:bookmarkEnd w:id="33"/>
     </w:p>
     <w:p>
       <w:pPr>
@@ -8358,7 +10884,7 @@
         </w:rPr>
         <w:t xml:space="preserve"> </w:t>
       </w:r>
-      <w:hyperlink r:id="rId27" w:anchor="Troubleshooting_power_problems" w:history="1">
+      <w:hyperlink r:id="rId30" w:anchor="Troubleshooting_power_problems" w:history="1">
         <w:r>
           <w:rPr>
             <w:rStyle w:val="Hyperlink"/>
@@ -8714,7 +11240,7 @@
                     </pic:cNvPicPr>
                   </pic:nvPicPr>
                   <pic:blipFill>
-                    <a:blip r:embed="rId28">
+                    <a:blip r:embed="rId31">
                       <a:extLst>
                         <a:ext uri="{28A0092B-C50C-407E-A947-70E740481C1C}">
                           <a14:useLocalDpi xmlns:a14="http://schemas.microsoft.com/office/drawing/2010/main" val="0"/>
@@ -8781,7 +11307,7 @@
                     </pic:cNvPicPr>
                   </pic:nvPicPr>
                   <pic:blipFill>
-                    <a:blip r:embed="rId29">
+                    <a:blip r:embed="rId32">
                       <a:extLst>
                         <a:ext uri="{28A0092B-C50C-407E-A947-70E740481C1C}">
                           <a14:useLocalDpi xmlns:a14="http://schemas.microsoft.com/office/drawing/2010/main" val="0"/>
@@ -8856,7 +11382,7 @@
           <w:lang w:val="en-IN"/>
         </w:rPr>
       </w:pPr>
-      <w:bookmarkStart w:id="29" w:name="_Toc485700529"/>
+      <w:bookmarkStart w:id="34" w:name="_Toc485715510"/>
       <w:r>
         <w:rPr>
           <w:shd w:val="clear" w:color="auto" w:fill="FFFFFF"/>
@@ -8864,7 +11390,7 @@
         </w:rPr>
         <w:t>How to test the F3 polyfuse</w:t>
       </w:r>
-      <w:bookmarkEnd w:id="29"/>
+      <w:bookmarkEnd w:id="34"/>
     </w:p>
     <w:p>
       <w:pPr>
@@ -9003,7 +11529,7 @@
                     </pic:cNvPicPr>
                   </pic:nvPicPr>
                   <pic:blipFill>
-                    <a:blip r:embed="rId30">
+                    <a:blip r:embed="rId33">
                       <a:extLst>
                         <a:ext uri="{28A0092B-C50C-407E-A947-70E740481C1C}">
                           <a14:useLocalDpi xmlns:a14="http://schemas.microsoft.com/office/drawing/2010/main" val="0"/>
@@ -9113,14 +11639,14 @@
       <w:pPr>
         <w:pStyle w:val="Heading2"/>
       </w:pPr>
-      <w:bookmarkStart w:id="30" w:name="_Toc485700530"/>
+      <w:bookmarkStart w:id="35" w:name="_Toc485715511"/>
       <w:r>
         <w:rPr>
           <w:rStyle w:val="mw-headline"/>
         </w:rPr>
         <w:t>Red power LED is on, green LED does not flash, nothing on display</w:t>
       </w:r>
-      <w:bookmarkEnd w:id="30"/>
+      <w:bookmarkEnd w:id="35"/>
     </w:p>
     <w:p>
       <w:pPr>
@@ -9136,7 +11662,7 @@
         </w:rPr>
         <w:t xml:space="preserve">[ </w:t>
       </w:r>
-      <w:hyperlink r:id="rId31" w:anchor="Red_power_LED_is_on.2C_green_LED_does_not_flash.2C_nothing_on_display" w:history="1">
+      <w:hyperlink r:id="rId34" w:anchor="Red_power_LED_is_on.2C_green_LED_does_not_flash.2C_nothing_on_display" w:history="1">
         <w:r>
           <w:rPr>
             <w:rStyle w:val="Hyperlink"/>
@@ -9870,12 +12396,12 @@
       <w:pPr>
         <w:pStyle w:val="Heading1"/>
       </w:pPr>
-      <w:bookmarkStart w:id="31" w:name="_Toc485700531"/>
+      <w:bookmarkStart w:id="36" w:name="_Toc485715512"/>
       <w:r>
         <w:lastRenderedPageBreak/>
         <w:t>Legends</w:t>
       </w:r>
-      <w:bookmarkEnd w:id="31"/>
+      <w:bookmarkEnd w:id="36"/>
     </w:p>
     <w:p/>
     <w:p>
@@ -9928,6 +12454,304 @@
 <file path=word/numbering.xml><?xml version="1.0" encoding="utf-8"?>
 <w:numbering xmlns:wpc="http://schemas.microsoft.com/office/word/2010/wordprocessingCanvas" xmlns:cx="http://schemas.microsoft.com/office/drawing/2014/chartex" xmlns:cx1="http://schemas.microsoft.com/office/drawing/2015/9/8/chartex" xmlns:cx2="http://schemas.microsoft.com/office/drawing/2015/10/21/chartex" xmlns:cx3="http://schemas.microsoft.com/office/drawing/2016/5/9/chartex" xmlns:cx4="http://schemas.microsoft.com/office/drawing/2016/5/10/chartex" xmlns:cx5="http://schemas.microsoft.com/office/drawing/2016/5/11/chartex" xmlns:mc="http://schemas.openxmlformats.org/markup-compatibility/2006" xmlns:o="urn:schemas-microsoft-com:office:office" xmlns:r="http://schemas.openxmlformats.org/officeDocument/2006/relationships" xmlns:m="http://schemas.openxmlformats.org/officeDocument/2006/math" xmlns:v="urn:schemas-microsoft-com:vml" xmlns:wp14="http://schemas.microsoft.com/office/word/2010/wordprocessingDrawing" xmlns:wp="http://schemas.openxmlformats.org/drawingml/2006/wordprocessingDrawing" xmlns:w10="urn:schemas-microsoft-com:office:word" xmlns:w="http://schemas.openxmlformats.org/wordprocessingml/2006/main" xmlns:w14="http://schemas.microsoft.com/office/word/2010/wordml" xmlns:w15="http://schemas.microsoft.com/office/word/2012/wordml" xmlns:w16se="http://schemas.microsoft.com/office/word/2015/wordml/symex" xmlns:wpg="http://schemas.microsoft.com/office/word/2010/wordprocessingGroup" xmlns:wpi="http://schemas.microsoft.com/office/word/2010/wordprocessingInk" xmlns:wne="http://schemas.microsoft.com/office/word/2006/wordml" xmlns:wps="http://schemas.microsoft.com/office/word/2010/wordprocessingShape" mc:Ignorable="w14 w15 w16se wp14">
   <w:abstractNum w:abstractNumId="0" w15:restartNumberingAfterBreak="0">
+    <w:nsid w:val="05024F7D"/>
+    <w:multiLevelType w:val="multilevel"/>
+    <w:tmpl w:val="796A5062"/>
+    <w:lvl w:ilvl="0">
+      <w:start w:val="1"/>
+      <w:numFmt w:val="bullet"/>
+      <w:lvlText w:val=""/>
+      <w:lvlJc w:val="left"/>
+      <w:pPr>
+        <w:tabs>
+          <w:tab w:val="num" w:pos="720"/>
+        </w:tabs>
+        <w:ind w:left="720" w:hanging="360"/>
+      </w:pPr>
+      <w:rPr>
+        <w:rFonts w:ascii="Symbol" w:hAnsi="Symbol" w:hint="default"/>
+        <w:sz w:val="20"/>
+      </w:rPr>
+    </w:lvl>
+    <w:lvl w:ilvl="1" w:tentative="1">
+      <w:start w:val="1"/>
+      <w:numFmt w:val="bullet"/>
+      <w:lvlText w:val=""/>
+      <w:lvlJc w:val="left"/>
+      <w:pPr>
+        <w:tabs>
+          <w:tab w:val="num" w:pos="1440"/>
+        </w:tabs>
+        <w:ind w:left="1440" w:hanging="360"/>
+      </w:pPr>
+      <w:rPr>
+        <w:rFonts w:ascii="Symbol" w:hAnsi="Symbol" w:hint="default"/>
+        <w:sz w:val="20"/>
+      </w:rPr>
+    </w:lvl>
+    <w:lvl w:ilvl="2" w:tentative="1">
+      <w:start w:val="1"/>
+      <w:numFmt w:val="bullet"/>
+      <w:lvlText w:val=""/>
+      <w:lvlJc w:val="left"/>
+      <w:pPr>
+        <w:tabs>
+          <w:tab w:val="num" w:pos="2160"/>
+        </w:tabs>
+        <w:ind w:left="2160" w:hanging="360"/>
+      </w:pPr>
+      <w:rPr>
+        <w:rFonts w:ascii="Symbol" w:hAnsi="Symbol" w:hint="default"/>
+        <w:sz w:val="20"/>
+      </w:rPr>
+    </w:lvl>
+    <w:lvl w:ilvl="3" w:tentative="1">
+      <w:start w:val="1"/>
+      <w:numFmt w:val="bullet"/>
+      <w:lvlText w:val=""/>
+      <w:lvlJc w:val="left"/>
+      <w:pPr>
+        <w:tabs>
+          <w:tab w:val="num" w:pos="2880"/>
+        </w:tabs>
+        <w:ind w:left="2880" w:hanging="360"/>
+      </w:pPr>
+      <w:rPr>
+        <w:rFonts w:ascii="Symbol" w:hAnsi="Symbol" w:hint="default"/>
+        <w:sz w:val="20"/>
+      </w:rPr>
+    </w:lvl>
+    <w:lvl w:ilvl="4" w:tentative="1">
+      <w:start w:val="1"/>
+      <w:numFmt w:val="bullet"/>
+      <w:lvlText w:val=""/>
+      <w:lvlJc w:val="left"/>
+      <w:pPr>
+        <w:tabs>
+          <w:tab w:val="num" w:pos="3600"/>
+        </w:tabs>
+        <w:ind w:left="3600" w:hanging="360"/>
+      </w:pPr>
+      <w:rPr>
+        <w:rFonts w:ascii="Symbol" w:hAnsi="Symbol" w:hint="default"/>
+        <w:sz w:val="20"/>
+      </w:rPr>
+    </w:lvl>
+    <w:lvl w:ilvl="5" w:tentative="1">
+      <w:start w:val="1"/>
+      <w:numFmt w:val="bullet"/>
+      <w:lvlText w:val=""/>
+      <w:lvlJc w:val="left"/>
+      <w:pPr>
+        <w:tabs>
+          <w:tab w:val="num" w:pos="4320"/>
+        </w:tabs>
+        <w:ind w:left="4320" w:hanging="360"/>
+      </w:pPr>
+      <w:rPr>
+        <w:rFonts w:ascii="Symbol" w:hAnsi="Symbol" w:hint="default"/>
+        <w:sz w:val="20"/>
+      </w:rPr>
+    </w:lvl>
+    <w:lvl w:ilvl="6" w:tentative="1">
+      <w:start w:val="1"/>
+      <w:numFmt w:val="bullet"/>
+      <w:lvlText w:val=""/>
+      <w:lvlJc w:val="left"/>
+      <w:pPr>
+        <w:tabs>
+          <w:tab w:val="num" w:pos="5040"/>
+        </w:tabs>
+        <w:ind w:left="5040" w:hanging="360"/>
+      </w:pPr>
+      <w:rPr>
+        <w:rFonts w:ascii="Symbol" w:hAnsi="Symbol" w:hint="default"/>
+        <w:sz w:val="20"/>
+      </w:rPr>
+    </w:lvl>
+    <w:lvl w:ilvl="7" w:tentative="1">
+      <w:start w:val="1"/>
+      <w:numFmt w:val="bullet"/>
+      <w:lvlText w:val=""/>
+      <w:lvlJc w:val="left"/>
+      <w:pPr>
+        <w:tabs>
+          <w:tab w:val="num" w:pos="5760"/>
+        </w:tabs>
+        <w:ind w:left="5760" w:hanging="360"/>
+      </w:pPr>
+      <w:rPr>
+        <w:rFonts w:ascii="Symbol" w:hAnsi="Symbol" w:hint="default"/>
+        <w:sz w:val="20"/>
+      </w:rPr>
+    </w:lvl>
+    <w:lvl w:ilvl="8" w:tentative="1">
+      <w:start w:val="1"/>
+      <w:numFmt w:val="bullet"/>
+      <w:lvlText w:val=""/>
+      <w:lvlJc w:val="left"/>
+      <w:pPr>
+        <w:tabs>
+          <w:tab w:val="num" w:pos="6480"/>
+        </w:tabs>
+        <w:ind w:left="6480" w:hanging="360"/>
+      </w:pPr>
+      <w:rPr>
+        <w:rFonts w:ascii="Symbol" w:hAnsi="Symbol" w:hint="default"/>
+        <w:sz w:val="20"/>
+      </w:rPr>
+    </w:lvl>
+  </w:abstractNum>
+  <w:abstractNum w:abstractNumId="1" w15:restartNumberingAfterBreak="0">
+    <w:nsid w:val="06B574D7"/>
+    <w:multiLevelType w:val="multilevel"/>
+    <w:tmpl w:val="7B84E81A"/>
+    <w:lvl w:ilvl="0">
+      <w:start w:val="1"/>
+      <w:numFmt w:val="bullet"/>
+      <w:lvlText w:val=""/>
+      <w:lvlJc w:val="left"/>
+      <w:pPr>
+        <w:tabs>
+          <w:tab w:val="num" w:pos="720"/>
+        </w:tabs>
+        <w:ind w:left="720" w:hanging="360"/>
+      </w:pPr>
+      <w:rPr>
+        <w:rFonts w:ascii="Symbol" w:hAnsi="Symbol" w:hint="default"/>
+        <w:sz w:val="20"/>
+      </w:rPr>
+    </w:lvl>
+    <w:lvl w:ilvl="1">
+      <w:start w:val="1"/>
+      <w:numFmt w:val="bullet"/>
+      <w:lvlText w:val=""/>
+      <w:lvlJc w:val="left"/>
+      <w:pPr>
+        <w:tabs>
+          <w:tab w:val="num" w:pos="1440"/>
+        </w:tabs>
+        <w:ind w:left="1440" w:hanging="360"/>
+      </w:pPr>
+      <w:rPr>
+        <w:rFonts w:ascii="Symbol" w:hAnsi="Symbol" w:hint="default"/>
+        <w:sz w:val="20"/>
+      </w:rPr>
+    </w:lvl>
+    <w:lvl w:ilvl="2" w:tentative="1">
+      <w:start w:val="1"/>
+      <w:numFmt w:val="bullet"/>
+      <w:lvlText w:val=""/>
+      <w:lvlJc w:val="left"/>
+      <w:pPr>
+        <w:tabs>
+          <w:tab w:val="num" w:pos="2160"/>
+        </w:tabs>
+        <w:ind w:left="2160" w:hanging="360"/>
+      </w:pPr>
+      <w:rPr>
+        <w:rFonts w:ascii="Symbol" w:hAnsi="Symbol" w:hint="default"/>
+        <w:sz w:val="20"/>
+      </w:rPr>
+    </w:lvl>
+    <w:lvl w:ilvl="3" w:tentative="1">
+      <w:start w:val="1"/>
+      <w:numFmt w:val="bullet"/>
+      <w:lvlText w:val=""/>
+      <w:lvlJc w:val="left"/>
+      <w:pPr>
+        <w:tabs>
+          <w:tab w:val="num" w:pos="2880"/>
+        </w:tabs>
+        <w:ind w:left="2880" w:hanging="360"/>
+      </w:pPr>
+      <w:rPr>
+        <w:rFonts w:ascii="Symbol" w:hAnsi="Symbol" w:hint="default"/>
+        <w:sz w:val="20"/>
+      </w:rPr>
+    </w:lvl>
+    <w:lvl w:ilvl="4" w:tentative="1">
+      <w:start w:val="1"/>
+      <w:numFmt w:val="bullet"/>
+      <w:lvlText w:val=""/>
+      <w:lvlJc w:val="left"/>
+      <w:pPr>
+        <w:tabs>
+          <w:tab w:val="num" w:pos="3600"/>
+        </w:tabs>
+        <w:ind w:left="3600" w:hanging="360"/>
+      </w:pPr>
+      <w:rPr>
+        <w:rFonts w:ascii="Symbol" w:hAnsi="Symbol" w:hint="default"/>
+        <w:sz w:val="20"/>
+      </w:rPr>
+    </w:lvl>
+    <w:lvl w:ilvl="5" w:tentative="1">
+      <w:start w:val="1"/>
+      <w:numFmt w:val="bullet"/>
+      <w:lvlText w:val=""/>
+      <w:lvlJc w:val="left"/>
+      <w:pPr>
+        <w:tabs>
+          <w:tab w:val="num" w:pos="4320"/>
+        </w:tabs>
+        <w:ind w:left="4320" w:hanging="360"/>
+      </w:pPr>
+      <w:rPr>
+        <w:rFonts w:ascii="Symbol" w:hAnsi="Symbol" w:hint="default"/>
+        <w:sz w:val="20"/>
+      </w:rPr>
+    </w:lvl>
+    <w:lvl w:ilvl="6" w:tentative="1">
+      <w:start w:val="1"/>
+      <w:numFmt w:val="bullet"/>
+      <w:lvlText w:val=""/>
+      <w:lvlJc w:val="left"/>
+      <w:pPr>
+        <w:tabs>
+          <w:tab w:val="num" w:pos="5040"/>
+        </w:tabs>
+        <w:ind w:left="5040" w:hanging="360"/>
+      </w:pPr>
+      <w:rPr>
+        <w:rFonts w:ascii="Symbol" w:hAnsi="Symbol" w:hint="default"/>
+        <w:sz w:val="20"/>
+      </w:rPr>
+    </w:lvl>
+    <w:lvl w:ilvl="7" w:tentative="1">
+      <w:start w:val="1"/>
+      <w:numFmt w:val="bullet"/>
+      <w:lvlText w:val=""/>
+      <w:lvlJc w:val="left"/>
+      <w:pPr>
+        <w:tabs>
+          <w:tab w:val="num" w:pos="5760"/>
+        </w:tabs>
+        <w:ind w:left="5760" w:hanging="360"/>
+      </w:pPr>
+      <w:rPr>
+        <w:rFonts w:ascii="Symbol" w:hAnsi="Symbol" w:hint="default"/>
+        <w:sz w:val="20"/>
+      </w:rPr>
+    </w:lvl>
+    <w:lvl w:ilvl="8" w:tentative="1">
+      <w:start w:val="1"/>
+      <w:numFmt w:val="bullet"/>
+      <w:lvlText w:val=""/>
+      <w:lvlJc w:val="left"/>
+      <w:pPr>
+        <w:tabs>
+          <w:tab w:val="num" w:pos="6480"/>
+        </w:tabs>
+        <w:ind w:left="6480" w:hanging="360"/>
+      </w:pPr>
+      <w:rPr>
+        <w:rFonts w:ascii="Symbol" w:hAnsi="Symbol" w:hint="default"/>
+        <w:sz w:val="20"/>
+      </w:rPr>
+    </w:lvl>
+  </w:abstractNum>
+  <w:abstractNum w:abstractNumId="2" w15:restartNumberingAfterBreak="0">
     <w:nsid w:val="07D5153F"/>
     <w:multiLevelType w:val="multilevel"/>
     <w:tmpl w:val="8A100934"/>
@@ -10076,7 +12900,7 @@
       </w:rPr>
     </w:lvl>
   </w:abstractNum>
-  <w:abstractNum w:abstractNumId="1" w15:restartNumberingAfterBreak="0">
+  <w:abstractNum w:abstractNumId="3" w15:restartNumberingAfterBreak="0">
     <w:nsid w:val="0EAC091C"/>
     <w:multiLevelType w:val="multilevel"/>
     <w:tmpl w:val="6F2C678C"/>
@@ -10225,7 +13049,7 @@
       </w:rPr>
     </w:lvl>
   </w:abstractNum>
-  <w:abstractNum w:abstractNumId="2" w15:restartNumberingAfterBreak="0">
+  <w:abstractNum w:abstractNumId="4" w15:restartNumberingAfterBreak="0">
     <w:nsid w:val="10152A5F"/>
     <w:multiLevelType w:val="hybridMultilevel"/>
     <w:tmpl w:val="CEE01564"/>
@@ -10314,7 +13138,7 @@
       </w:pPr>
     </w:lvl>
   </w:abstractNum>
-  <w:abstractNum w:abstractNumId="3" w15:restartNumberingAfterBreak="0">
+  <w:abstractNum w:abstractNumId="5" w15:restartNumberingAfterBreak="0">
     <w:nsid w:val="13A55AF1"/>
     <w:multiLevelType w:val="hybridMultilevel"/>
     <w:tmpl w:val="16D2F976"/>
@@ -10403,7 +13227,7 @@
       </w:pPr>
     </w:lvl>
   </w:abstractNum>
-  <w:abstractNum w:abstractNumId="4" w15:restartNumberingAfterBreak="0">
+  <w:abstractNum w:abstractNumId="6" w15:restartNumberingAfterBreak="0">
     <w:nsid w:val="1B0A7F0E"/>
     <w:multiLevelType w:val="hybridMultilevel"/>
     <w:tmpl w:val="5F20B16E"/>
@@ -10516,7 +13340,7 @@
       </w:rPr>
     </w:lvl>
   </w:abstractNum>
-  <w:abstractNum w:abstractNumId="5" w15:restartNumberingAfterBreak="0">
+  <w:abstractNum w:abstractNumId="7" w15:restartNumberingAfterBreak="0">
     <w:nsid w:val="1DE46E5C"/>
     <w:multiLevelType w:val="multilevel"/>
     <w:tmpl w:val="356E0A2C"/>
@@ -10665,7 +13489,96 @@
       </w:rPr>
     </w:lvl>
   </w:abstractNum>
-  <w:abstractNum w:abstractNumId="6" w15:restartNumberingAfterBreak="0">
+  <w:abstractNum w:abstractNumId="8" w15:restartNumberingAfterBreak="0">
+    <w:nsid w:val="2389784C"/>
+    <w:multiLevelType w:val="hybridMultilevel"/>
+    <w:tmpl w:val="D170342A"/>
+    <w:lvl w:ilvl="0" w:tplc="04090011">
+      <w:start w:val="1"/>
+      <w:numFmt w:val="decimal"/>
+      <w:lvlText w:val="%1)"/>
+      <w:lvlJc w:val="left"/>
+      <w:pPr>
+        <w:ind w:left="720" w:hanging="360"/>
+      </w:pPr>
+      <w:rPr>
+        <w:rFonts w:hint="default"/>
+      </w:rPr>
+    </w:lvl>
+    <w:lvl w:ilvl="1" w:tplc="04090019" w:tentative="1">
+      <w:start w:val="1"/>
+      <w:numFmt w:val="lowerLetter"/>
+      <w:lvlText w:val="%2."/>
+      <w:lvlJc w:val="left"/>
+      <w:pPr>
+        <w:ind w:left="1440" w:hanging="360"/>
+      </w:pPr>
+    </w:lvl>
+    <w:lvl w:ilvl="2" w:tplc="0409001B" w:tentative="1">
+      <w:start w:val="1"/>
+      <w:numFmt w:val="lowerRoman"/>
+      <w:lvlText w:val="%3."/>
+      <w:lvlJc w:val="right"/>
+      <w:pPr>
+        <w:ind w:left="2160" w:hanging="180"/>
+      </w:pPr>
+    </w:lvl>
+    <w:lvl w:ilvl="3" w:tplc="0409000F" w:tentative="1">
+      <w:start w:val="1"/>
+      <w:numFmt w:val="decimal"/>
+      <w:lvlText w:val="%4."/>
+      <w:lvlJc w:val="left"/>
+      <w:pPr>
+        <w:ind w:left="2880" w:hanging="360"/>
+      </w:pPr>
+    </w:lvl>
+    <w:lvl w:ilvl="4" w:tplc="04090019" w:tentative="1">
+      <w:start w:val="1"/>
+      <w:numFmt w:val="lowerLetter"/>
+      <w:lvlText w:val="%5."/>
+      <w:lvlJc w:val="left"/>
+      <w:pPr>
+        <w:ind w:left="3600" w:hanging="360"/>
+      </w:pPr>
+    </w:lvl>
+    <w:lvl w:ilvl="5" w:tplc="0409001B" w:tentative="1">
+      <w:start w:val="1"/>
+      <w:numFmt w:val="lowerRoman"/>
+      <w:lvlText w:val="%6."/>
+      <w:lvlJc w:val="right"/>
+      <w:pPr>
+        <w:ind w:left="4320" w:hanging="180"/>
+      </w:pPr>
+    </w:lvl>
+    <w:lvl w:ilvl="6" w:tplc="0409000F" w:tentative="1">
+      <w:start w:val="1"/>
+      <w:numFmt w:val="decimal"/>
+      <w:lvlText w:val="%7."/>
+      <w:lvlJc w:val="left"/>
+      <w:pPr>
+        <w:ind w:left="5040" w:hanging="360"/>
+      </w:pPr>
+    </w:lvl>
+    <w:lvl w:ilvl="7" w:tplc="04090019" w:tentative="1">
+      <w:start w:val="1"/>
+      <w:numFmt w:val="lowerLetter"/>
+      <w:lvlText w:val="%8."/>
+      <w:lvlJc w:val="left"/>
+      <w:pPr>
+        <w:ind w:left="5760" w:hanging="360"/>
+      </w:pPr>
+    </w:lvl>
+    <w:lvl w:ilvl="8" w:tplc="0409001B" w:tentative="1">
+      <w:start w:val="1"/>
+      <w:numFmt w:val="lowerRoman"/>
+      <w:lvlText w:val="%9."/>
+      <w:lvlJc w:val="right"/>
+      <w:pPr>
+        <w:ind w:left="6480" w:hanging="180"/>
+      </w:pPr>
+    </w:lvl>
+  </w:abstractNum>
+  <w:abstractNum w:abstractNumId="9" w15:restartNumberingAfterBreak="0">
     <w:nsid w:val="243A707C"/>
     <w:multiLevelType w:val="hybridMultilevel"/>
     <w:tmpl w:val="74845FD0"/>
@@ -10754,7 +13667,7 @@
       </w:pPr>
     </w:lvl>
   </w:abstractNum>
-  <w:abstractNum w:abstractNumId="7" w15:restartNumberingAfterBreak="0">
+  <w:abstractNum w:abstractNumId="10" w15:restartNumberingAfterBreak="0">
     <w:nsid w:val="37E17249"/>
     <w:multiLevelType w:val="multilevel"/>
     <w:tmpl w:val="6F2C678C"/>
@@ -10903,7 +13816,7 @@
       </w:rPr>
     </w:lvl>
   </w:abstractNum>
-  <w:abstractNum w:abstractNumId="8" w15:restartNumberingAfterBreak="0">
+  <w:abstractNum w:abstractNumId="11" w15:restartNumberingAfterBreak="0">
     <w:nsid w:val="4EAE25A6"/>
     <w:multiLevelType w:val="hybridMultilevel"/>
     <w:tmpl w:val="09820930"/>
@@ -11016,7 +13929,7 @@
       </w:rPr>
     </w:lvl>
   </w:abstractNum>
-  <w:abstractNum w:abstractNumId="9" w15:restartNumberingAfterBreak="0">
+  <w:abstractNum w:abstractNumId="12" w15:restartNumberingAfterBreak="0">
     <w:nsid w:val="527518FE"/>
     <w:multiLevelType w:val="hybridMultilevel"/>
     <w:tmpl w:val="A7A86ABA"/>
@@ -11129,7 +14042,7 @@
       </w:rPr>
     </w:lvl>
   </w:abstractNum>
-  <w:abstractNum w:abstractNumId="10" w15:restartNumberingAfterBreak="0">
+  <w:abstractNum w:abstractNumId="13" w15:restartNumberingAfterBreak="0">
     <w:nsid w:val="59933536"/>
     <w:multiLevelType w:val="multilevel"/>
     <w:tmpl w:val="0EE24F94"/>
@@ -11278,7 +14191,7 @@
       </w:rPr>
     </w:lvl>
   </w:abstractNum>
-  <w:abstractNum w:abstractNumId="11" w15:restartNumberingAfterBreak="0">
+  <w:abstractNum w:abstractNumId="14" w15:restartNumberingAfterBreak="0">
     <w:nsid w:val="6DD1480F"/>
     <w:multiLevelType w:val="multilevel"/>
     <w:tmpl w:val="41E420DC"/>
@@ -11391,7 +14304,7 @@
       </w:pPr>
     </w:lvl>
   </w:abstractNum>
-  <w:abstractNum w:abstractNumId="12" w15:restartNumberingAfterBreak="0">
+  <w:abstractNum w:abstractNumId="15" w15:restartNumberingAfterBreak="0">
     <w:nsid w:val="723B2322"/>
     <w:multiLevelType w:val="hybridMultilevel"/>
     <w:tmpl w:val="2E606238"/>
@@ -11480,7 +14393,7 @@
       </w:pPr>
     </w:lvl>
   </w:abstractNum>
-  <w:abstractNum w:abstractNumId="13" w15:restartNumberingAfterBreak="0">
+  <w:abstractNum w:abstractNumId="16" w15:restartNumberingAfterBreak="0">
     <w:nsid w:val="759F21EA"/>
     <w:multiLevelType w:val="hybridMultilevel"/>
     <w:tmpl w:val="86A0432E"/>
@@ -11593,7 +14506,7 @@
       </w:rPr>
     </w:lvl>
   </w:abstractNum>
-  <w:abstractNum w:abstractNumId="14" w15:restartNumberingAfterBreak="0">
+  <w:abstractNum w:abstractNumId="17" w15:restartNumberingAfterBreak="0">
     <w:nsid w:val="784E2B79"/>
     <w:multiLevelType w:val="multilevel"/>
     <w:tmpl w:val="E3AE3276"/>
@@ -11742,7 +14655,7 @@
       </w:rPr>
     </w:lvl>
   </w:abstractNum>
-  <w:abstractNum w:abstractNumId="15" w15:restartNumberingAfterBreak="0">
+  <w:abstractNum w:abstractNumId="18" w15:restartNumberingAfterBreak="0">
     <w:nsid w:val="7C830902"/>
     <w:multiLevelType w:val="multilevel"/>
     <w:tmpl w:val="662642F2"/>
@@ -11892,52 +14805,61 @@
     </w:lvl>
   </w:abstractNum>
   <w:num w:numId="1">
+    <w:abstractNumId w:val="6"/>
+  </w:num>
+  <w:num w:numId="2">
+    <w:abstractNumId w:val="16"/>
+  </w:num>
+  <w:num w:numId="3">
     <w:abstractNumId w:val="4"/>
   </w:num>
-  <w:num w:numId="2">
+  <w:num w:numId="4">
+    <w:abstractNumId w:val="11"/>
+  </w:num>
+  <w:num w:numId="5">
+    <w:abstractNumId w:val="12"/>
+  </w:num>
+  <w:num w:numId="6">
+    <w:abstractNumId w:val="15"/>
+  </w:num>
+  <w:num w:numId="7">
+    <w:abstractNumId w:val="9"/>
+  </w:num>
+  <w:num w:numId="8">
+    <w:abstractNumId w:val="2"/>
+  </w:num>
+  <w:num w:numId="9">
+    <w:abstractNumId w:val="14"/>
+  </w:num>
+  <w:num w:numId="10">
+    <w:abstractNumId w:val="17"/>
+  </w:num>
+  <w:num w:numId="11">
+    <w:abstractNumId w:val="18"/>
+  </w:num>
+  <w:num w:numId="12">
+    <w:abstractNumId w:val="7"/>
+  </w:num>
+  <w:num w:numId="13">
     <w:abstractNumId w:val="13"/>
   </w:num>
-  <w:num w:numId="3">
-    <w:abstractNumId w:val="2"/>
+  <w:num w:numId="14">
+    <w:abstractNumId w:val="10"/>
   </w:num>
-  <w:num w:numId="4">
+  <w:num w:numId="15">
+    <w:abstractNumId w:val="3"/>
+  </w:num>
+  <w:num w:numId="16">
+    <w:abstractNumId w:val="5"/>
+  </w:num>
+  <w:num w:numId="17">
     <w:abstractNumId w:val="8"/>
   </w:num>
-  <w:num w:numId="5">
-    <w:abstractNumId w:val="9"/>
-  </w:num>
-  <w:num w:numId="6">
-    <w:abstractNumId w:val="12"/>
-  </w:num>
-  <w:num w:numId="7">
-    <w:abstractNumId w:val="6"/>
-  </w:num>
-  <w:num w:numId="8">
+  <w:num w:numId="18">
     <w:abstractNumId w:val="0"/>
   </w:num>
-  <w:num w:numId="9">
-    <w:abstractNumId w:val="11"/>
-  </w:num>
-  <w:num w:numId="10">
-    <w:abstractNumId w:val="14"/>
-  </w:num>
-  <w:num w:numId="11">
-    <w:abstractNumId w:val="15"/>
-  </w:num>
-  <w:num w:numId="12">
-    <w:abstractNumId w:val="5"/>
-  </w:num>
-  <w:num w:numId="13">
-    <w:abstractNumId w:val="10"/>
-  </w:num>
-  <w:num w:numId="14">
-    <w:abstractNumId w:val="7"/>
-  </w:num>
-  <w:num w:numId="15">
+  <w:num w:numId="19">
     <w:abstractNumId w:val="1"/>
-  </w:num>
-  <w:num w:numId="16">
-    <w:abstractNumId w:val="3"/>
   </w:num>
 </w:numbering>
 </file>
@@ -12223,9 +15145,6 @@
     <w:lsdException w:name="Book Title" w:uiPriority="33" w:qFormat="1"/>
     <w:lsdException w:name="Bibliography" w:semiHidden="1" w:uiPriority="37" w:unhideWhenUsed="1"/>
     <w:lsdException w:name="TOC Heading" w:semiHidden="1" w:uiPriority="39" w:unhideWhenUsed="1" w:qFormat="1"/>
-    <w:lsdException w:name="Grid Table 1 Light" w:semiHidden="1" w:unhideWhenUsed="1"/>
-    <w:lsdException w:name="Grid Table 2" w:semiHidden="1" w:unhideWhenUsed="1"/>
-    <w:lsdException w:name="Grid Table 3" w:semiHidden="1" w:unhideWhenUsed="1"/>
     <w:lsdException w:name="Grid Table 4" w:uiPriority="49"/>
     <w:lsdException w:name="Grid Table 5 Dark" w:uiPriority="50"/>
     <w:lsdException w:name="Grid Table 6 Colorful" w:uiPriority="51"/>
@@ -12741,6 +15660,42 @@
       </w:tblBorders>
     </w:tblPr>
   </w:style>
+  <w:style w:type="character" w:styleId="Strong">
+    <w:name w:val="Strong"/>
+    <w:basedOn w:val="DefaultParagraphFont"/>
+    <w:uiPriority w:val="22"/>
+    <w:qFormat/>
+    <w:rsid w:val="00B064EC"/>
+    <w:rPr>
+      <w:b/>
+      <w:bCs/>
+    </w:rPr>
+  </w:style>
+  <w:style w:type="character" w:styleId="HTMLCode">
+    <w:name w:val="HTML Code"/>
+    <w:basedOn w:val="DefaultParagraphFont"/>
+    <w:uiPriority w:val="99"/>
+    <w:semiHidden/>
+    <w:unhideWhenUsed/>
+    <w:rsid w:val="00B064EC"/>
+    <w:rPr>
+      <w:rFonts w:ascii="Courier New" w:eastAsia="Times New Roman" w:hAnsi="Courier New" w:cs="Courier New"/>
+      <w:sz w:val="20"/>
+      <w:szCs w:val="20"/>
+    </w:rPr>
+  </w:style>
+  <w:style w:type="character" w:styleId="Mention">
+    <w:name w:val="Mention"/>
+    <w:basedOn w:val="DefaultParagraphFont"/>
+    <w:uiPriority w:val="99"/>
+    <w:semiHidden/>
+    <w:unhideWhenUsed/>
+    <w:rsid w:val="004A1A0A"/>
+    <w:rPr>
+      <w:color w:val="2B579A"/>
+      <w:shd w:val="clear" w:color="auto" w:fill="E6E6E6"/>
+    </w:rPr>
+  </w:style>
 </w:styles>
 </file>
 
@@ -13062,4 +16017,16 @@
   </a:objectDefaults>
   <a:extraClrSchemeLst/>
 </a:theme>
+</file>
+
+<file path=customXml/item1.xml><?xml version="1.0" encoding="utf-8"?>
+<b:Sources xmlns:b="http://schemas.openxmlformats.org/officeDocument/2006/bibliography" xmlns="http://schemas.openxmlformats.org/officeDocument/2006/bibliography" SelectedStyle="\APASixthEditionOfficeOnline.xsl" StyleName="APA" Version="6"/>
+</file>
+
+<file path=customXml/itemProps1.xml><?xml version="1.0" encoding="utf-8"?>
+<ds:datastoreItem xmlns:ds="http://schemas.openxmlformats.org/officeDocument/2006/customXml" ds:itemID="{08532C52-F848-4C4D-A586-054B6E21D402}">
+  <ds:schemaRefs>
+    <ds:schemaRef ds:uri="http://schemas.openxmlformats.org/officeDocument/2006/bibliography"/>
+  </ds:schemaRefs>
+</ds:datastoreItem>
 </file>
</xml_diff>

<commit_message>
Added section on configuring Headless Rpi for SSH and Wifi use
</commit_message>
<xml_diff>
--- a/KindlePublications/BuildingImage_RaspberryPi.docx
+++ b/KindlePublications/BuildingImage_RaspberryPi.docx
@@ -475,7 +475,7 @@
         <w:pStyle w:val="Heading1"/>
         <w:jc w:val="center"/>
       </w:pPr>
-      <w:bookmarkStart w:id="0" w:name="_Toc485715477"/>
+      <w:bookmarkStart w:id="0" w:name="_Toc486251468"/>
       <w:r>
         <w:t>About the Author</w:t>
       </w:r>
@@ -593,7 +593,7 @@
       <w:r>
         <w:br w:type="page"/>
       </w:r>
-      <w:bookmarkStart w:id="1" w:name="_Toc485715478"/>
+      <w:bookmarkStart w:id="1" w:name="_Toc486251469"/>
       <w:r>
         <w:lastRenderedPageBreak/>
         <w:t xml:space="preserve">Table </w:t>
@@ -651,7 +651,7 @@
         <w:rPr>
           <w:noProof/>
         </w:rPr>
-        <w:instrText xml:space="preserve"> PAGEREF _Toc485715477 \h </w:instrText>
+        <w:instrText xml:space="preserve"> PAGEREF _Toc486251468 \h </w:instrText>
       </w:r>
       <w:r>
         <w:rPr>
@@ -712,7 +712,7 @@
         <w:rPr>
           <w:noProof/>
         </w:rPr>
-        <w:instrText xml:space="preserve"> PAGEREF _Toc485715478 \h </w:instrText>
+        <w:instrText xml:space="preserve"> PAGEREF _Toc486251469 \h </w:instrText>
       </w:r>
       <w:r>
         <w:rPr>
@@ -773,7 +773,7 @@
         <w:rPr>
           <w:noProof/>
         </w:rPr>
-        <w:instrText xml:space="preserve"> PAGEREF _Toc485715479 \h </w:instrText>
+        <w:instrText xml:space="preserve"> PAGEREF _Toc486251470 \h </w:instrText>
       </w:r>
       <w:r>
         <w:rPr>
@@ -834,7 +834,7 @@
         <w:rPr>
           <w:noProof/>
         </w:rPr>
-        <w:instrText xml:space="preserve"> PAGEREF _Toc485715480 \h </w:instrText>
+        <w:instrText xml:space="preserve"> PAGEREF _Toc486251471 \h </w:instrText>
       </w:r>
       <w:r>
         <w:rPr>
@@ -895,7 +895,7 @@
         <w:rPr>
           <w:noProof/>
         </w:rPr>
-        <w:instrText xml:space="preserve"> PAGEREF _Toc485715481 \h </w:instrText>
+        <w:instrText xml:space="preserve"> PAGEREF _Toc486251472 \h </w:instrText>
       </w:r>
       <w:r>
         <w:rPr>
@@ -956,7 +956,7 @@
         <w:rPr>
           <w:noProof/>
         </w:rPr>
-        <w:instrText xml:space="preserve"> PAGEREF _Toc485715482 \h </w:instrText>
+        <w:instrText xml:space="preserve"> PAGEREF _Toc486251473 \h </w:instrText>
       </w:r>
       <w:r>
         <w:rPr>
@@ -1017,7 +1017,7 @@
         <w:rPr>
           <w:noProof/>
         </w:rPr>
-        <w:instrText xml:space="preserve"> PAGEREF _Toc485715483 \h </w:instrText>
+        <w:instrText xml:space="preserve"> PAGEREF _Toc486251474 \h </w:instrText>
       </w:r>
       <w:r>
         <w:rPr>
@@ -1078,7 +1078,7 @@
         <w:rPr>
           <w:noProof/>
         </w:rPr>
-        <w:instrText xml:space="preserve"> PAGEREF _Toc485715484 \h </w:instrText>
+        <w:instrText xml:space="preserve"> PAGEREF _Toc486251475 \h </w:instrText>
       </w:r>
       <w:r>
         <w:rPr>
@@ -1139,7 +1139,7 @@
         <w:rPr>
           <w:noProof/>
         </w:rPr>
-        <w:instrText xml:space="preserve"> PAGEREF _Toc485715485 \h </w:instrText>
+        <w:instrText xml:space="preserve"> PAGEREF _Toc486251476 \h </w:instrText>
       </w:r>
       <w:r>
         <w:rPr>
@@ -1201,7 +1201,7 @@
         <w:rPr>
           <w:noProof/>
         </w:rPr>
-        <w:instrText xml:space="preserve"> PAGEREF _Toc485715486 \h </w:instrText>
+        <w:instrText xml:space="preserve"> PAGEREF _Toc486251477 \h </w:instrText>
       </w:r>
       <w:r>
         <w:rPr>
@@ -1261,7 +1261,7 @@
         <w:rPr>
           <w:noProof/>
         </w:rPr>
-        <w:instrText xml:space="preserve"> PAGEREF _Toc485715487 \h </w:instrText>
+        <w:instrText xml:space="preserve"> PAGEREF _Toc486251478 \h </w:instrText>
       </w:r>
       <w:r>
         <w:rPr>
@@ -1323,7 +1323,7 @@
         <w:rPr>
           <w:noProof/>
         </w:rPr>
-        <w:instrText xml:space="preserve"> PAGEREF _Toc485715488 \h </w:instrText>
+        <w:instrText xml:space="preserve"> PAGEREF _Toc486251479 \h </w:instrText>
       </w:r>
       <w:r>
         <w:rPr>
@@ -1383,7 +1383,7 @@
         <w:rPr>
           <w:noProof/>
         </w:rPr>
-        <w:instrText xml:space="preserve"> PAGEREF _Toc485715489 \h </w:instrText>
+        <w:instrText xml:space="preserve"> PAGEREF _Toc486251480 \h </w:instrText>
       </w:r>
       <w:r>
         <w:rPr>
@@ -1401,6 +1401,481 @@
           <w:noProof/>
         </w:rPr>
         <w:t>10</w:t>
+      </w:r>
+      <w:r>
+        <w:rPr>
+          <w:noProof/>
+        </w:rPr>
+        <w:fldChar w:fldCharType="end"/>
+      </w:r>
+    </w:p>
+    <w:p>
+      <w:pPr>
+        <w:pStyle w:val="TOC2"/>
+        <w:tabs>
+          <w:tab w:val="right" w:pos="8290"/>
+        </w:tabs>
+        <w:rPr>
+          <w:b w:val="0"/>
+          <w:smallCaps w:val="0"/>
+          <w:noProof/>
+        </w:rPr>
+      </w:pPr>
+      <w:r>
+        <w:rPr>
+          <w:noProof/>
+        </w:rPr>
+        <w:t>Setting Wifi Up via Command Line</w:t>
+      </w:r>
+      <w:r>
+        <w:rPr>
+          <w:noProof/>
+        </w:rPr>
+        <w:tab/>
+      </w:r>
+      <w:r>
+        <w:rPr>
+          <w:noProof/>
+        </w:rPr>
+        <w:fldChar w:fldCharType="begin"/>
+      </w:r>
+      <w:r>
+        <w:rPr>
+          <w:noProof/>
+        </w:rPr>
+        <w:instrText xml:space="preserve"> PAGEREF _Toc486251481 \h </w:instrText>
+      </w:r>
+      <w:r>
+        <w:rPr>
+          <w:noProof/>
+        </w:rPr>
+      </w:r>
+      <w:r>
+        <w:rPr>
+          <w:noProof/>
+        </w:rPr>
+        <w:fldChar w:fldCharType="separate"/>
+      </w:r>
+      <w:r>
+        <w:rPr>
+          <w:noProof/>
+        </w:rPr>
+        <w:t>11</w:t>
+      </w:r>
+      <w:r>
+        <w:rPr>
+          <w:noProof/>
+        </w:rPr>
+        <w:fldChar w:fldCharType="end"/>
+      </w:r>
+    </w:p>
+    <w:p>
+      <w:pPr>
+        <w:pStyle w:val="TOC3"/>
+        <w:tabs>
+          <w:tab w:val="right" w:pos="8290"/>
+        </w:tabs>
+        <w:rPr>
+          <w:smallCaps w:val="0"/>
+          <w:noProof/>
+        </w:rPr>
+      </w:pPr>
+      <w:r>
+        <w:rPr>
+          <w:noProof/>
+        </w:rPr>
+        <w:t>GETTING WIFI NETWORK DETAILS</w:t>
+      </w:r>
+      <w:r>
+        <w:rPr>
+          <w:noProof/>
+        </w:rPr>
+        <w:tab/>
+      </w:r>
+      <w:r>
+        <w:rPr>
+          <w:noProof/>
+        </w:rPr>
+        <w:fldChar w:fldCharType="begin"/>
+      </w:r>
+      <w:r>
+        <w:rPr>
+          <w:noProof/>
+        </w:rPr>
+        <w:instrText xml:space="preserve"> PAGEREF _Toc486251482 \h </w:instrText>
+      </w:r>
+      <w:r>
+        <w:rPr>
+          <w:noProof/>
+        </w:rPr>
+      </w:r>
+      <w:r>
+        <w:rPr>
+          <w:noProof/>
+        </w:rPr>
+        <w:fldChar w:fldCharType="separate"/>
+      </w:r>
+      <w:r>
+        <w:rPr>
+          <w:noProof/>
+        </w:rPr>
+        <w:t>11</w:t>
+      </w:r>
+      <w:r>
+        <w:rPr>
+          <w:noProof/>
+        </w:rPr>
+        <w:fldChar w:fldCharType="end"/>
+      </w:r>
+    </w:p>
+    <w:p>
+      <w:pPr>
+        <w:pStyle w:val="TOC3"/>
+        <w:tabs>
+          <w:tab w:val="right" w:pos="8290"/>
+        </w:tabs>
+        <w:rPr>
+          <w:smallCaps w:val="0"/>
+          <w:noProof/>
+        </w:rPr>
+      </w:pPr>
+      <w:r>
+        <w:rPr>
+          <w:noProof/>
+        </w:rPr>
+        <w:t>ADDING THE NETWORK DETAILS TO THE RASPBERRY PI</w:t>
+      </w:r>
+      <w:r>
+        <w:rPr>
+          <w:noProof/>
+        </w:rPr>
+        <w:tab/>
+      </w:r>
+      <w:r>
+        <w:rPr>
+          <w:noProof/>
+        </w:rPr>
+        <w:fldChar w:fldCharType="begin"/>
+      </w:r>
+      <w:r>
+        <w:rPr>
+          <w:noProof/>
+        </w:rPr>
+        <w:instrText xml:space="preserve"> PAGEREF _Toc486251483 \h </w:instrText>
+      </w:r>
+      <w:r>
+        <w:rPr>
+          <w:noProof/>
+        </w:rPr>
+      </w:r>
+      <w:r>
+        <w:rPr>
+          <w:noProof/>
+        </w:rPr>
+        <w:fldChar w:fldCharType="separate"/>
+      </w:r>
+      <w:r>
+        <w:rPr>
+          <w:noProof/>
+        </w:rPr>
+        <w:t>11</w:t>
+      </w:r>
+      <w:r>
+        <w:rPr>
+          <w:noProof/>
+        </w:rPr>
+        <w:fldChar w:fldCharType="end"/>
+      </w:r>
+    </w:p>
+    <w:p>
+      <w:pPr>
+        <w:pStyle w:val="TOC3"/>
+        <w:tabs>
+          <w:tab w:val="right" w:pos="8290"/>
+        </w:tabs>
+        <w:rPr>
+          <w:smallCaps w:val="0"/>
+          <w:noProof/>
+        </w:rPr>
+      </w:pPr>
+      <w:r>
+        <w:rPr>
+          <w:noProof/>
+        </w:rPr>
+        <w:t>UNSECURED NETWORKS</w:t>
+      </w:r>
+      <w:r>
+        <w:rPr>
+          <w:noProof/>
+        </w:rPr>
+        <w:tab/>
+      </w:r>
+      <w:r>
+        <w:rPr>
+          <w:noProof/>
+        </w:rPr>
+        <w:fldChar w:fldCharType="begin"/>
+      </w:r>
+      <w:r>
+        <w:rPr>
+          <w:noProof/>
+        </w:rPr>
+        <w:instrText xml:space="preserve"> PAGEREF _Toc486251484 \h </w:instrText>
+      </w:r>
+      <w:r>
+        <w:rPr>
+          <w:noProof/>
+        </w:rPr>
+      </w:r>
+      <w:r>
+        <w:rPr>
+          <w:noProof/>
+        </w:rPr>
+        <w:fldChar w:fldCharType="separate"/>
+      </w:r>
+      <w:r>
+        <w:rPr>
+          <w:noProof/>
+        </w:rPr>
+        <w:t>12</w:t>
+      </w:r>
+      <w:r>
+        <w:rPr>
+          <w:noProof/>
+        </w:rPr>
+        <w:fldChar w:fldCharType="end"/>
+      </w:r>
+    </w:p>
+    <w:p>
+      <w:pPr>
+        <w:pStyle w:val="TOC3"/>
+        <w:tabs>
+          <w:tab w:val="right" w:pos="8290"/>
+        </w:tabs>
+        <w:rPr>
+          <w:smallCaps w:val="0"/>
+          <w:noProof/>
+        </w:rPr>
+      </w:pPr>
+      <w:r>
+        <w:rPr>
+          <w:noProof/>
+        </w:rPr>
+        <w:t>HIDDEN NETWORKS</w:t>
+      </w:r>
+      <w:r>
+        <w:rPr>
+          <w:noProof/>
+        </w:rPr>
+        <w:tab/>
+      </w:r>
+      <w:r>
+        <w:rPr>
+          <w:noProof/>
+        </w:rPr>
+        <w:fldChar w:fldCharType="begin"/>
+      </w:r>
+      <w:r>
+        <w:rPr>
+          <w:noProof/>
+        </w:rPr>
+        <w:instrText xml:space="preserve"> PAGEREF _Toc486251485 \h </w:instrText>
+      </w:r>
+      <w:r>
+        <w:rPr>
+          <w:noProof/>
+        </w:rPr>
+      </w:r>
+      <w:r>
+        <w:rPr>
+          <w:noProof/>
+        </w:rPr>
+        <w:fldChar w:fldCharType="separate"/>
+      </w:r>
+      <w:r>
+        <w:rPr>
+          <w:noProof/>
+        </w:rPr>
+        <w:t>12</w:t>
+      </w:r>
+      <w:r>
+        <w:rPr>
+          <w:noProof/>
+        </w:rPr>
+        <w:fldChar w:fldCharType="end"/>
+      </w:r>
+    </w:p>
+    <w:p>
+      <w:pPr>
+        <w:pStyle w:val="TOC3"/>
+        <w:tabs>
+          <w:tab w:val="right" w:pos="8290"/>
+        </w:tabs>
+        <w:rPr>
+          <w:smallCaps w:val="0"/>
+          <w:noProof/>
+        </w:rPr>
+      </w:pPr>
+      <w:r>
+        <w:rPr>
+          <w:noProof/>
+        </w:rPr>
+        <w:t>ADDING MULTIPLE WIRELESS NETWORK CONFIGURATIONS</w:t>
+      </w:r>
+      <w:r>
+        <w:rPr>
+          <w:noProof/>
+        </w:rPr>
+        <w:tab/>
+      </w:r>
+      <w:r>
+        <w:rPr>
+          <w:noProof/>
+        </w:rPr>
+        <w:fldChar w:fldCharType="begin"/>
+      </w:r>
+      <w:r>
+        <w:rPr>
+          <w:noProof/>
+        </w:rPr>
+        <w:instrText xml:space="preserve"> PAGEREF _Toc486251486 \h </w:instrText>
+      </w:r>
+      <w:r>
+        <w:rPr>
+          <w:noProof/>
+        </w:rPr>
+      </w:r>
+      <w:r>
+        <w:rPr>
+          <w:noProof/>
+        </w:rPr>
+        <w:fldChar w:fldCharType="separate"/>
+      </w:r>
+      <w:r>
+        <w:rPr>
+          <w:noProof/>
+        </w:rPr>
+        <w:t>13</w:t>
+      </w:r>
+      <w:r>
+        <w:rPr>
+          <w:noProof/>
+        </w:rPr>
+        <w:fldChar w:fldCharType="end"/>
+      </w:r>
+    </w:p>
+    <w:p>
+      <w:pPr>
+        <w:pStyle w:val="TOC2"/>
+        <w:tabs>
+          <w:tab w:val="right" w:pos="8290"/>
+        </w:tabs>
+        <w:rPr>
+          <w:b w:val="0"/>
+          <w:smallCaps w:val="0"/>
+          <w:noProof/>
+        </w:rPr>
+      </w:pPr>
+      <w:r>
+        <w:rPr>
+          <w:noProof/>
+        </w:rPr>
+        <w:t>Enable SSH (with Keyboard and Monitor attached)</w:t>
+      </w:r>
+      <w:r>
+        <w:rPr>
+          <w:noProof/>
+        </w:rPr>
+        <w:tab/>
+      </w:r>
+      <w:r>
+        <w:rPr>
+          <w:noProof/>
+        </w:rPr>
+        <w:fldChar w:fldCharType="begin"/>
+      </w:r>
+      <w:r>
+        <w:rPr>
+          <w:noProof/>
+        </w:rPr>
+        <w:instrText xml:space="preserve"> PAGEREF _Toc486251487 \h </w:instrText>
+      </w:r>
+      <w:r>
+        <w:rPr>
+          <w:noProof/>
+        </w:rPr>
+      </w:r>
+      <w:r>
+        <w:rPr>
+          <w:noProof/>
+        </w:rPr>
+        <w:fldChar w:fldCharType="separate"/>
+      </w:r>
+      <w:r>
+        <w:rPr>
+          <w:noProof/>
+        </w:rPr>
+        <w:t>14</w:t>
+      </w:r>
+      <w:r>
+        <w:rPr>
+          <w:noProof/>
+        </w:rPr>
+        <w:fldChar w:fldCharType="end"/>
+      </w:r>
+    </w:p>
+    <w:p>
+      <w:pPr>
+        <w:pStyle w:val="TOC2"/>
+        <w:tabs>
+          <w:tab w:val="right" w:pos="8290"/>
+        </w:tabs>
+        <w:rPr>
+          <w:b w:val="0"/>
+          <w:smallCaps w:val="0"/>
+          <w:noProof/>
+        </w:rPr>
+      </w:pPr>
+      <w:r>
+        <w:rPr>
+          <w:noProof/>
+        </w:rPr>
+        <w:t>Enable SSH on a Headless Raspberry Pi</w:t>
+      </w:r>
+      <w:r>
+        <w:rPr>
+          <w:noProof/>
+        </w:rPr>
+        <w:tab/>
+      </w:r>
+      <w:r>
+        <w:rPr>
+          <w:noProof/>
+        </w:rPr>
+        <w:fldChar w:fldCharType="begin"/>
+      </w:r>
+      <w:r>
+        <w:rPr>
+          <w:noProof/>
+        </w:rPr>
+        <w:instrText xml:space="preserve"> PAGEREF _Toc486251488 \h </w:instrText>
+      </w:r>
+      <w:r>
+        <w:rPr>
+          <w:noProof/>
+        </w:rPr>
+      </w:r>
+      <w:r>
+        <w:rPr>
+          <w:noProof/>
+        </w:rPr>
+        <w:fldChar w:fldCharType="separate"/>
+      </w:r>
+      <w:r>
+        <w:rPr>
+          <w:noProof/>
+        </w:rPr>
+        <w:t>14</w:t>
       </w:r>
       <w:r>
         <w:rPr>
@@ -1444,7 +1919,7 @@
         <w:rPr>
           <w:noProof/>
         </w:rPr>
-        <w:instrText xml:space="preserve"> PAGEREF _Toc485715490 \h </w:instrText>
+        <w:instrText xml:space="preserve"> PAGEREF _Toc486251489 \h </w:instrText>
       </w:r>
       <w:r>
         <w:rPr>
@@ -1461,7 +1936,7 @@
         <w:rPr>
           <w:noProof/>
         </w:rPr>
-        <w:t>11</w:t>
+        <w:t>15</w:t>
       </w:r>
       <w:r>
         <w:rPr>
@@ -1504,7 +1979,7 @@
         <w:rPr>
           <w:noProof/>
         </w:rPr>
-        <w:instrText xml:space="preserve"> PAGEREF _Toc485715491 \h </w:instrText>
+        <w:instrText xml:space="preserve"> PAGEREF _Toc486251490 \h </w:instrText>
       </w:r>
       <w:r>
         <w:rPr>
@@ -1521,7 +1996,7 @@
         <w:rPr>
           <w:noProof/>
         </w:rPr>
-        <w:t>11</w:t>
+        <w:t>15</w:t>
       </w:r>
       <w:r>
         <w:rPr>
@@ -1564,7 +2039,7 @@
         <w:rPr>
           <w:noProof/>
         </w:rPr>
-        <w:instrText xml:space="preserve"> PAGEREF _Toc485715492 \h </w:instrText>
+        <w:instrText xml:space="preserve"> PAGEREF _Toc486251491 \h </w:instrText>
       </w:r>
       <w:r>
         <w:rPr>
@@ -1581,7 +2056,7 @@
         <w:rPr>
           <w:noProof/>
         </w:rPr>
-        <w:t>11</w:t>
+        <w:t>15</w:t>
       </w:r>
       <w:r>
         <w:rPr>
@@ -1624,7 +2099,7 @@
         <w:rPr>
           <w:noProof/>
         </w:rPr>
-        <w:instrText xml:space="preserve"> PAGEREF _Toc485715493 \h </w:instrText>
+        <w:instrText xml:space="preserve"> PAGEREF _Toc486251492 \h </w:instrText>
       </w:r>
       <w:r>
         <w:rPr>
@@ -1641,7 +2116,7 @@
         <w:rPr>
           <w:noProof/>
         </w:rPr>
-        <w:t>12</w:t>
+        <w:t>16</w:t>
       </w:r>
       <w:r>
         <w:rPr>
@@ -1684,7 +2159,7 @@
         <w:rPr>
           <w:noProof/>
         </w:rPr>
-        <w:instrText xml:space="preserve"> PAGEREF _Toc485715494 \h </w:instrText>
+        <w:instrText xml:space="preserve"> PAGEREF _Toc486251493 \h </w:instrText>
       </w:r>
       <w:r>
         <w:rPr>
@@ -1701,7 +2176,7 @@
         <w:rPr>
           <w:noProof/>
         </w:rPr>
-        <w:t>13</w:t>
+        <w:t>17</w:t>
       </w:r>
       <w:r>
         <w:rPr>
@@ -1744,7 +2219,7 @@
         <w:rPr>
           <w:noProof/>
         </w:rPr>
-        <w:instrText xml:space="preserve"> PAGEREF _Toc485715495 \h </w:instrText>
+        <w:instrText xml:space="preserve"> PAGEREF _Toc486251494 \h </w:instrText>
       </w:r>
       <w:r>
         <w:rPr>
@@ -1761,7 +2236,7 @@
         <w:rPr>
           <w:noProof/>
         </w:rPr>
-        <w:t>15</w:t>
+        <w:t>19</w:t>
       </w:r>
       <w:r>
         <w:rPr>
@@ -1804,7 +2279,7 @@
         <w:rPr>
           <w:noProof/>
         </w:rPr>
-        <w:instrText xml:space="preserve"> PAGEREF _Toc485715496 \h </w:instrText>
+        <w:instrText xml:space="preserve"> PAGEREF _Toc486251495 \h </w:instrText>
       </w:r>
       <w:r>
         <w:rPr>
@@ -1821,7 +2296,7 @@
         <w:rPr>
           <w:noProof/>
         </w:rPr>
-        <w:t>16</w:t>
+        <w:t>20</w:t>
       </w:r>
       <w:r>
         <w:rPr>
@@ -1864,7 +2339,7 @@
         <w:rPr>
           <w:noProof/>
         </w:rPr>
-        <w:instrText xml:space="preserve"> PAGEREF _Toc485715497 \h </w:instrText>
+        <w:instrText xml:space="preserve"> PAGEREF _Toc486251496 \h </w:instrText>
       </w:r>
       <w:r>
         <w:rPr>
@@ -1881,7 +2356,7 @@
         <w:rPr>
           <w:noProof/>
         </w:rPr>
-        <w:t>17</w:t>
+        <w:t>21</w:t>
       </w:r>
       <w:r>
         <w:rPr>
@@ -1924,7 +2399,7 @@
         <w:rPr>
           <w:noProof/>
         </w:rPr>
-        <w:instrText xml:space="preserve"> PAGEREF _Toc485715498 \h </w:instrText>
+        <w:instrText xml:space="preserve"> PAGEREF _Toc486251497 \h </w:instrText>
       </w:r>
       <w:r>
         <w:rPr>
@@ -1941,7 +2416,7 @@
         <w:rPr>
           <w:noProof/>
         </w:rPr>
-        <w:t>17</w:t>
+        <w:t>21</w:t>
       </w:r>
       <w:r>
         <w:rPr>
@@ -1984,7 +2459,7 @@
         <w:rPr>
           <w:noProof/>
         </w:rPr>
-        <w:instrText xml:space="preserve"> PAGEREF _Toc485715499 \h </w:instrText>
+        <w:instrText xml:space="preserve"> PAGEREF _Toc486251498 \h </w:instrText>
       </w:r>
       <w:r>
         <w:rPr>
@@ -2001,7 +2476,7 @@
         <w:rPr>
           <w:noProof/>
         </w:rPr>
-        <w:t>18</w:t>
+        <w:t>22</w:t>
       </w:r>
       <w:r>
         <w:rPr>
@@ -2045,7 +2520,7 @@
         <w:rPr>
           <w:noProof/>
         </w:rPr>
-        <w:instrText xml:space="preserve"> PAGEREF _Toc485715500 \h </w:instrText>
+        <w:instrText xml:space="preserve"> PAGEREF _Toc486251499 \h </w:instrText>
       </w:r>
       <w:r>
         <w:rPr>
@@ -2062,7 +2537,7 @@
         <w:rPr>
           <w:noProof/>
         </w:rPr>
-        <w:t>19</w:t>
+        <w:t>23</w:t>
       </w:r>
       <w:r>
         <w:rPr>
@@ -2105,7 +2580,7 @@
         <w:rPr>
           <w:noProof/>
         </w:rPr>
-        <w:instrText xml:space="preserve"> PAGEREF _Toc485715501 \h </w:instrText>
+        <w:instrText xml:space="preserve"> PAGEREF _Toc486251500 \h </w:instrText>
       </w:r>
       <w:r>
         <w:rPr>
@@ -2122,7 +2597,125 @@
         <w:rPr>
           <w:noProof/>
         </w:rPr>
-        <w:t>19</w:t>
+        <w:t>23</w:t>
+      </w:r>
+      <w:r>
+        <w:rPr>
+          <w:noProof/>
+        </w:rPr>
+        <w:fldChar w:fldCharType="end"/>
+      </w:r>
+    </w:p>
+    <w:p>
+      <w:pPr>
+        <w:pStyle w:val="TOC3"/>
+        <w:tabs>
+          <w:tab w:val="right" w:pos="8290"/>
+        </w:tabs>
+        <w:rPr>
+          <w:smallCaps w:val="0"/>
+          <w:noProof/>
+        </w:rPr>
+      </w:pPr>
+      <w:r>
+        <w:rPr>
+          <w:noProof/>
+        </w:rPr>
+        <w:t>Step 1: Share a folder on the host OS</w:t>
+      </w:r>
+      <w:r>
+        <w:rPr>
+          <w:noProof/>
+        </w:rPr>
+        <w:tab/>
+      </w:r>
+      <w:r>
+        <w:rPr>
+          <w:noProof/>
+        </w:rPr>
+        <w:fldChar w:fldCharType="begin"/>
+      </w:r>
+      <w:r>
+        <w:rPr>
+          <w:noProof/>
+        </w:rPr>
+        <w:instrText xml:space="preserve"> PAGEREF _Toc486251501 \h </w:instrText>
+      </w:r>
+      <w:r>
+        <w:rPr>
+          <w:noProof/>
+        </w:rPr>
+      </w:r>
+      <w:r>
+        <w:rPr>
+          <w:noProof/>
+        </w:rPr>
+        <w:fldChar w:fldCharType="separate"/>
+      </w:r>
+      <w:r>
+        <w:rPr>
+          <w:noProof/>
+        </w:rPr>
+        <w:t>23</w:t>
+      </w:r>
+      <w:r>
+        <w:rPr>
+          <w:noProof/>
+        </w:rPr>
+        <w:fldChar w:fldCharType="end"/>
+      </w:r>
+    </w:p>
+    <w:p>
+      <w:pPr>
+        <w:pStyle w:val="TOC3"/>
+        <w:tabs>
+          <w:tab w:val="right" w:pos="8290"/>
+        </w:tabs>
+        <w:rPr>
+          <w:smallCaps w:val="0"/>
+          <w:noProof/>
+        </w:rPr>
+      </w:pPr>
+      <w:r>
+        <w:rPr>
+          <w:noProof/>
+        </w:rPr>
+        <w:t>Step 2: Mount the folder in the guest OS</w:t>
+      </w:r>
+      <w:r>
+        <w:rPr>
+          <w:noProof/>
+        </w:rPr>
+        <w:tab/>
+      </w:r>
+      <w:r>
+        <w:rPr>
+          <w:noProof/>
+        </w:rPr>
+        <w:fldChar w:fldCharType="begin"/>
+      </w:r>
+      <w:r>
+        <w:rPr>
+          <w:noProof/>
+        </w:rPr>
+        <w:instrText xml:space="preserve"> PAGEREF _Toc486251502 \h </w:instrText>
+      </w:r>
+      <w:r>
+        <w:rPr>
+          <w:noProof/>
+        </w:rPr>
+      </w:r>
+      <w:r>
+        <w:rPr>
+          <w:noProof/>
+        </w:rPr>
+        <w:fldChar w:fldCharType="separate"/>
+      </w:r>
+      <w:r>
+        <w:rPr>
+          <w:noProof/>
+        </w:rPr>
+        <w:t>23</w:t>
       </w:r>
       <w:r>
         <w:rPr>
@@ -2147,7 +2740,7 @@
         <w:rPr>
           <w:noProof/>
         </w:rPr>
-        <w:t>Mapping Card Reader to Virtual SDCard (.vmdk)</w:t>
+        <w:t>Mapping Card Reader to Virtual SD Card (. vmdk)</w:t>
       </w:r>
       <w:r>
         <w:rPr>
@@ -2165,7 +2758,7 @@
         <w:rPr>
           <w:noProof/>
         </w:rPr>
-        <w:instrText xml:space="preserve"> PAGEREF _Toc485715502 \h </w:instrText>
+        <w:instrText xml:space="preserve"> PAGEREF _Toc486251503 \h </w:instrText>
       </w:r>
       <w:r>
         <w:rPr>
@@ -2182,7 +2775,7 @@
         <w:rPr>
           <w:noProof/>
         </w:rPr>
-        <w:t>19</w:t>
+        <w:t>24</w:t>
       </w:r>
       <w:r>
         <w:rPr>
@@ -2225,7 +2818,7 @@
         <w:rPr>
           <w:noProof/>
         </w:rPr>
-        <w:instrText xml:space="preserve"> PAGEREF _Toc485715503 \h </w:instrText>
+        <w:instrText xml:space="preserve"> PAGEREF _Toc486251504 \h </w:instrText>
       </w:r>
       <w:r>
         <w:rPr>
@@ -2242,7 +2835,7 @@
         <w:rPr>
           <w:noProof/>
         </w:rPr>
-        <w:t>19</w:t>
+        <w:t>24</w:t>
       </w:r>
       <w:r>
         <w:rPr>
@@ -2285,7 +2878,7 @@
         <w:rPr>
           <w:noProof/>
         </w:rPr>
-        <w:instrText xml:space="preserve"> PAGEREF _Toc485715504 \h </w:instrText>
+        <w:instrText xml:space="preserve"> PAGEREF _Toc486251505 \h </w:instrText>
       </w:r>
       <w:r>
         <w:rPr>
@@ -2302,7 +2895,7 @@
         <w:rPr>
           <w:noProof/>
         </w:rPr>
-        <w:t>19</w:t>
+        <w:t>24</w:t>
       </w:r>
       <w:r>
         <w:rPr>
@@ -2346,7 +2939,7 @@
         <w:rPr>
           <w:noProof/>
         </w:rPr>
-        <w:instrText xml:space="preserve"> PAGEREF _Toc485715505 \h </w:instrText>
+        <w:instrText xml:space="preserve"> PAGEREF _Toc486251506 \h </w:instrText>
       </w:r>
       <w:r>
         <w:rPr>
@@ -2363,7 +2956,7 @@
         <w:rPr>
           <w:noProof/>
         </w:rPr>
-        <w:t>20</w:t>
+        <w:t>25</w:t>
       </w:r>
       <w:r>
         <w:rPr>
@@ -2388,6 +2981,7 @@
         <w:rPr>
           <w:noProof/>
         </w:rPr>
+        <w:lastRenderedPageBreak/>
         <w:t>1) Cloud Temperature Monitor</w:t>
       </w:r>
       <w:r>
@@ -2406,7 +3000,7 @@
         <w:rPr>
           <w:noProof/>
         </w:rPr>
-        <w:instrText xml:space="preserve"> PAGEREF _Toc485715506 \h </w:instrText>
+        <w:instrText xml:space="preserve"> PAGEREF _Toc486251507 \h </w:instrText>
       </w:r>
       <w:r>
         <w:rPr>
@@ -2423,7 +3017,7 @@
         <w:rPr>
           <w:noProof/>
         </w:rPr>
-        <w:t>20</w:t>
+        <w:t>25</w:t>
       </w:r>
       <w:r>
         <w:rPr>
@@ -2467,7 +3061,7 @@
         <w:rPr>
           <w:noProof/>
         </w:rPr>
-        <w:instrText xml:space="preserve"> PAGEREF _Toc485715507 \h </w:instrText>
+        <w:instrText xml:space="preserve"> PAGEREF _Toc486251508 \h </w:instrText>
       </w:r>
       <w:r>
         <w:rPr>
@@ -2484,7 +3078,13 @@
         <w:rPr>
           <w:noProof/>
         </w:rPr>
-        <w:t>21</w:t>
+        <w:t>2</w:t>
+      </w:r>
+      <w:r>
+        <w:rPr>
+          <w:noProof/>
+        </w:rPr>
+        <w:t>6</w:t>
       </w:r>
       <w:r>
         <w:rPr>
@@ -2528,7 +3128,7 @@
         <w:rPr>
           <w:noProof/>
         </w:rPr>
-        <w:instrText xml:space="preserve"> PAGEREF _Toc485715508 \h </w:instrText>
+        <w:instrText xml:space="preserve"> PAGEREF _Toc486251509 \h </w:instrText>
       </w:r>
       <w:r>
         <w:rPr>
@@ -2545,7 +3145,7 @@
         <w:rPr>
           <w:noProof/>
         </w:rPr>
-        <w:t>22</w:t>
+        <w:t>27</w:t>
       </w:r>
       <w:r>
         <w:rPr>
@@ -2588,7 +3188,7 @@
         <w:rPr>
           <w:noProof/>
         </w:rPr>
-        <w:instrText xml:space="preserve"> PAGEREF _Toc485715509 \h </w:instrText>
+        <w:instrText xml:space="preserve"> PAGEREF _Toc486251510 \h </w:instrText>
       </w:r>
       <w:r>
         <w:rPr>
@@ -2605,7 +3205,7 @@
         <w:rPr>
           <w:noProof/>
         </w:rPr>
-        <w:t>22</w:t>
+        <w:t>27</w:t>
       </w:r>
       <w:r>
         <w:rPr>
@@ -2650,7 +3250,7 @@
         <w:rPr>
           <w:noProof/>
         </w:rPr>
-        <w:instrText xml:space="preserve"> PAGEREF _Toc485715510 \h </w:instrText>
+        <w:instrText xml:space="preserve"> PAGEREF _Toc486251511 \h </w:instrText>
       </w:r>
       <w:r>
         <w:rPr>
@@ -2667,7 +3267,7 @@
         <w:rPr>
           <w:noProof/>
         </w:rPr>
-        <w:t>23</w:t>
+        <w:t>28</w:t>
       </w:r>
       <w:r>
         <w:rPr>
@@ -2710,7 +3310,7 @@
         <w:rPr>
           <w:noProof/>
         </w:rPr>
-        <w:instrText xml:space="preserve"> PAGEREF _Toc485715511 \h </w:instrText>
+        <w:instrText xml:space="preserve"> PAGEREF _Toc486251512 \h </w:instrText>
       </w:r>
       <w:r>
         <w:rPr>
@@ -2727,7 +3327,134 @@
         <w:rPr>
           <w:noProof/>
         </w:rPr>
-        <w:t>24</w:t>
+        <w:t>29</w:t>
+      </w:r>
+      <w:r>
+        <w:rPr>
+          <w:noProof/>
+        </w:rPr>
+        <w:fldChar w:fldCharType="end"/>
+      </w:r>
+    </w:p>
+    <w:p>
+      <w:pPr>
+        <w:pStyle w:val="TOC2"/>
+        <w:tabs>
+          <w:tab w:val="right" w:pos="8290"/>
+        </w:tabs>
+        <w:rPr>
+          <w:b w:val="0"/>
+          <w:smallCaps w:val="0"/>
+          <w:noProof/>
+        </w:rPr>
+      </w:pPr>
+      <w:r>
+        <w:rPr>
+          <w:noProof/>
+        </w:rPr>
+        <w:t>How to Allow Incoming SSH (SCP) connections on MAC OS?</w:t>
+      </w:r>
+      <w:r>
+        <w:rPr>
+          <w:noProof/>
+        </w:rPr>
+        <w:tab/>
+      </w:r>
+      <w:r>
+        <w:rPr>
+          <w:noProof/>
+        </w:rPr>
+        <w:fldChar w:fldCharType="begin"/>
+      </w:r>
+      <w:r>
+        <w:rPr>
+          <w:noProof/>
+        </w:rPr>
+        <w:instrText xml:space="preserve"> PAGEREF _Toc486251513 \h </w:instrText>
+      </w:r>
+      <w:r>
+        <w:rPr>
+          <w:noProof/>
+        </w:rPr>
+      </w:r>
+      <w:r>
+        <w:rPr>
+          <w:noProof/>
+        </w:rPr>
+        <w:fldChar w:fldCharType="separate"/>
+      </w:r>
+      <w:r>
+        <w:rPr>
+          <w:noProof/>
+        </w:rPr>
+        <w:t>31</w:t>
+      </w:r>
+      <w:r>
+        <w:rPr>
+          <w:noProof/>
+        </w:rPr>
+        <w:fldChar w:fldCharType="end"/>
+      </w:r>
+    </w:p>
+    <w:p>
+      <w:pPr>
+        <w:pStyle w:val="TOC2"/>
+        <w:tabs>
+          <w:tab w:val="right" w:pos="8290"/>
+        </w:tabs>
+        <w:rPr>
+          <w:b w:val="0"/>
+          <w:smallCaps w:val="0"/>
+          <w:noProof/>
+        </w:rPr>
+      </w:pPr>
+      <w:r>
+        <w:rPr>
+          <w:rFonts w:eastAsiaTheme="majorEastAsia"/>
+          <w:noProof/>
+        </w:rPr>
+        <w:t>Connection refused</w:t>
+      </w:r>
+      <w:r>
+        <w:rPr>
+          <w:noProof/>
+        </w:rPr>
+        <w:t> error when trying to SCP</w:t>
+      </w:r>
+      <w:r>
+        <w:rPr>
+          <w:noProof/>
+        </w:rPr>
+        <w:tab/>
+      </w:r>
+      <w:r>
+        <w:rPr>
+          <w:noProof/>
+        </w:rPr>
+        <w:fldChar w:fldCharType="begin"/>
+      </w:r>
+      <w:r>
+        <w:rPr>
+          <w:noProof/>
+        </w:rPr>
+        <w:instrText xml:space="preserve"> PAGEREF _Toc486251514 \h </w:instrText>
+      </w:r>
+      <w:r>
+        <w:rPr>
+          <w:noProof/>
+        </w:rPr>
+      </w:r>
+      <w:r>
+        <w:rPr>
+          <w:noProof/>
+        </w:rPr>
+        <w:fldChar w:fldCharType="separate"/>
+      </w:r>
+      <w:r>
+        <w:rPr>
+          <w:noProof/>
+        </w:rPr>
+        <w:t>31</w:t>
       </w:r>
       <w:r>
         <w:rPr>
@@ -2771,7 +3498,7 @@
         <w:rPr>
           <w:noProof/>
         </w:rPr>
-        <w:instrText xml:space="preserve"> PAGEREF _Toc485715512 \h </w:instrText>
+        <w:instrText xml:space="preserve"> PAGEREF _Toc486251515 \h </w:instrText>
       </w:r>
       <w:r>
         <w:rPr>
@@ -2788,7 +3515,7 @@
         <w:rPr>
           <w:noProof/>
         </w:rPr>
-        <w:t>26</w:t>
+        <w:t>32</w:t>
       </w:r>
       <w:r>
         <w:rPr>
@@ -2799,7 +3526,6 @@
     </w:p>
     <w:p>
       <w:r>
-        <w:lastRenderedPageBreak/>
         <w:fldChar w:fldCharType="end"/>
       </w:r>
     </w:p>
@@ -2843,7 +3569,7 @@
       <w:pPr>
         <w:pStyle w:val="Heading1"/>
       </w:pPr>
-      <w:bookmarkStart w:id="2" w:name="_Toc485715479"/>
+      <w:bookmarkStart w:id="2" w:name="_Toc486251470"/>
       <w:r>
         <w:t>About Raspberry Pi</w:t>
       </w:r>
@@ -3458,7 +4184,7 @@
       <w:pPr>
         <w:pStyle w:val="Heading1"/>
       </w:pPr>
-      <w:bookmarkStart w:id="3" w:name="_Toc485715480"/>
+      <w:bookmarkStart w:id="3" w:name="_Toc486251471"/>
       <w:r>
         <w:lastRenderedPageBreak/>
         <w:t>Support Repo</w:t>
@@ -3979,7 +4705,7 @@
           <w:shd w:val="clear" w:color="auto" w:fill="FFFFFF"/>
         </w:rPr>
       </w:pPr>
-      <w:bookmarkStart w:id="4" w:name="_Toc485715481"/>
+      <w:bookmarkStart w:id="4" w:name="_Toc486251472"/>
       <w:r>
         <w:rPr>
           <w:shd w:val="clear" w:color="auto" w:fill="FFFFFF"/>
@@ -4006,7 +4732,7 @@
           <w:shd w:val="clear" w:color="auto" w:fill="FFFFFF"/>
         </w:rPr>
       </w:pPr>
-      <w:bookmarkStart w:id="5" w:name="_Toc485715482"/>
+      <w:bookmarkStart w:id="5" w:name="_Toc486251473"/>
       <w:r>
         <w:rPr>
           <w:shd w:val="clear" w:color="auto" w:fill="FFFFFF"/>
@@ -4049,7 +4775,7 @@
           <w:shd w:val="clear" w:color="auto" w:fill="FFFFFF"/>
         </w:rPr>
       </w:pPr>
-      <w:bookmarkStart w:id="6" w:name="_Toc485715483"/>
+      <w:bookmarkStart w:id="6" w:name="_Toc486251474"/>
       <w:r>
         <w:rPr>
           <w:shd w:val="clear" w:color="auto" w:fill="FFFFFF"/>
@@ -4071,7 +4797,7 @@
           <w:shd w:val="clear" w:color="auto" w:fill="FFFFFF"/>
         </w:rPr>
       </w:pPr>
-      <w:bookmarkStart w:id="7" w:name="_Toc485715484"/>
+      <w:bookmarkStart w:id="7" w:name="_Toc486251475"/>
       <w:r>
         <w:rPr>
           <w:shd w:val="clear" w:color="auto" w:fill="FFFFFF"/>
@@ -4207,7 +4933,7 @@
       <w:pPr>
         <w:pStyle w:val="Heading1"/>
       </w:pPr>
-      <w:bookmarkStart w:id="8" w:name="_Toc485715485"/>
+      <w:bookmarkStart w:id="8" w:name="_Toc486251476"/>
       <w:r>
         <w:lastRenderedPageBreak/>
         <w:t>Preparing</w:t>
@@ -4249,7 +4975,7 @@
           <w:lang w:val="en-IN"/>
         </w:rPr>
       </w:pPr>
-      <w:bookmarkStart w:id="9" w:name="_Toc485715486"/>
+      <w:bookmarkStart w:id="9" w:name="_Toc486251477"/>
       <w:r>
         <w:rPr>
           <w:shd w:val="clear" w:color="auto" w:fill="FFFFFF"/>
@@ -4515,7 +5241,7 @@
       <w:pPr>
         <w:pStyle w:val="Heading2"/>
       </w:pPr>
-      <w:bookmarkStart w:id="10" w:name="_Toc485715487"/>
+      <w:bookmarkStart w:id="10" w:name="_Toc486251478"/>
       <w:r>
         <w:t>Install Raspbian on Your Pi and Connect to It Over SSH</w:t>
       </w:r>
@@ -5337,7 +6063,7 @@
           <w:lang w:val="en-IN"/>
         </w:rPr>
       </w:pPr>
-      <w:bookmarkStart w:id="11" w:name="_Toc485715488"/>
+      <w:bookmarkStart w:id="11" w:name="_Toc486251479"/>
       <w:r>
         <w:rPr>
           <w:shd w:val="clear" w:color="auto" w:fill="FFFFFF"/>
@@ -5975,7 +6701,7 @@
       <w:pPr>
         <w:pStyle w:val="Heading2"/>
       </w:pPr>
-      <w:bookmarkStart w:id="12" w:name="_Toc485715489"/>
+      <w:bookmarkStart w:id="12" w:name="_Toc486251480"/>
       <w:r>
         <w:t>Image Flashing Softwares</w:t>
       </w:r>
@@ -6241,28 +6967,1058 @@
       </w:tr>
     </w:tbl>
     <w:p/>
-    <w:p>
-      <w:pPr>
-        <w:rPr>
-          <w:rFonts w:asciiTheme="majorHAnsi" w:eastAsiaTheme="majorEastAsia" w:hAnsiTheme="majorHAnsi" w:cstheme="majorBidi"/>
+    <w:p/>
+    <w:p/>
+    <w:p/>
+    <w:p/>
+    <w:p>
+      <w:r>
+        <w:br w:type="page"/>
+      </w:r>
+    </w:p>
+    <w:p/>
+    <w:p>
+      <w:pPr>
+        <w:pStyle w:val="Heading2"/>
+      </w:pPr>
+      <w:bookmarkStart w:id="13" w:name="_Toc486251481"/>
+      <w:r>
+        <w:t>Setting Wifi Up via Command Line</w:t>
+      </w:r>
+      <w:bookmarkEnd w:id="13"/>
+    </w:p>
+    <w:p>
+      <w:r>
+        <w:t>[</w:t>
+      </w:r>
+      <w:r>
+        <w:t>https://www.raspberrypi.org/documentation/configuration/wireless/wireless-cli.md</w:t>
+      </w:r>
+      <w:r>
+        <w:t xml:space="preserve"> </w:t>
+      </w:r>
+      <w:r>
+        <w:t>]</w:t>
+      </w:r>
+    </w:p>
+    <w:p/>
+    <w:p>
+      <w:pPr>
+        <w:jc w:val="both"/>
+      </w:pPr>
+      <w:r>
+        <w:t>This method is suitable if you don't have access to the graphical user interface normally used to set up WiFi on the Raspberry Pi. It is particularly suitable for use with a serial console cable if you don't have access to a screen or wired Ethernet network. Note also that no additional software is required; everything you need is already included on the Raspberry Pi.</w:t>
+      </w:r>
+    </w:p>
+    <w:p/>
+    <w:p/>
+    <w:p/>
+    <w:p>
+      <w:pPr>
+        <w:pStyle w:val="Heading3"/>
+      </w:pPr>
+      <w:bookmarkStart w:id="14" w:name="_Toc486251482"/>
+      <w:r>
+        <w:t>GETTING WIFI NETWORK DETAILS</w:t>
+      </w:r>
+      <w:bookmarkEnd w:id="14"/>
+    </w:p>
+    <w:p/>
+    <w:p>
+      <w:r>
+        <w:t xml:space="preserve">To scan for WiFi networks, use the command </w:t>
+      </w:r>
+    </w:p>
+    <w:p>
+      <w:pPr>
+        <w:ind w:firstLine="720"/>
+      </w:pPr>
+    </w:p>
+    <w:p>
+      <w:pPr>
+        <w:ind w:firstLine="720"/>
+      </w:pPr>
+      <w:r>
+        <w:t xml:space="preserve">$ </w:t>
+      </w:r>
+      <w:r>
+        <w:t xml:space="preserve">sudo iwlist wlan0 scan. </w:t>
+      </w:r>
+    </w:p>
+    <w:p/>
+    <w:p>
+      <w:r>
+        <w:t xml:space="preserve">This will list all available WiFi networks, along with other useful information. </w:t>
+      </w:r>
+    </w:p>
+    <w:p/>
+    <w:p>
+      <w:r>
+        <w:t>Look out for:</w:t>
+      </w:r>
+    </w:p>
+    <w:p>
+      <w:pPr>
+        <w:pStyle w:val="ListParagraph"/>
+        <w:numPr>
+          <w:ilvl w:val="0"/>
+          <w:numId w:val="22"/>
+        </w:numPr>
+      </w:pPr>
+      <w:r>
+        <w:t>'ESSID:"testing"' is the name of the WiFi network.</w:t>
+      </w:r>
+    </w:p>
+    <w:p>
+      <w:pPr>
+        <w:pStyle w:val="ListParagraph"/>
+        <w:numPr>
+          <w:ilvl w:val="0"/>
+          <w:numId w:val="22"/>
+        </w:numPr>
+        <w:jc w:val="both"/>
+      </w:pPr>
+      <w:r>
+        <w:t xml:space="preserve">'IE: IEEE 802.11i/WPA2 Version 1' is the authentication used. WPA2, the newer and more secure wireless standard which replaces WPA. This guide should work for WPA or WPA2, but may not work for WPA2 enterprise. You'll also need the password for the wireless network. The ESSID (ssid) for the examples below is  </w:t>
+      </w:r>
+      <w:r>
+        <w:t>‘</w:t>
+      </w:r>
+      <w:r>
+        <w:t>testing</w:t>
+      </w:r>
+      <w:r>
+        <w:t>’</w:t>
+      </w:r>
+      <w:r>
+        <w:t xml:space="preserve"> and the password (psk) is </w:t>
+      </w:r>
+      <w:r>
+        <w:t>‘</w:t>
+      </w:r>
+      <w:r>
+        <w:t>testingPassword</w:t>
+      </w:r>
+      <w:r>
+        <w:t>’</w:t>
+      </w:r>
+      <w:r>
+        <w:t>.</w:t>
+      </w:r>
+    </w:p>
+    <w:p/>
+    <w:p/>
+    <w:p>
+      <w:pPr>
+        <w:pStyle w:val="Heading3"/>
+      </w:pPr>
+      <w:bookmarkStart w:id="15" w:name="_Toc486251483"/>
+      <w:r>
+        <w:t>ADDING THE NETWORK DETAILS TO THE RASPBERRY PI</w:t>
+      </w:r>
+      <w:bookmarkEnd w:id="15"/>
+    </w:p>
+    <w:p/>
+    <w:p>
+      <w:r>
+        <w:t>Open the wpa-supplicant configuration file in nano:</w:t>
+      </w:r>
+    </w:p>
+    <w:p/>
+    <w:p>
+      <w:pPr>
+        <w:ind w:firstLine="720"/>
+      </w:pPr>
+      <w:r>
+        <w:t xml:space="preserve">$ </w:t>
+      </w:r>
+      <w:r>
+        <w:t>sudo nano /etc/wpa_supplicant/wpa_supplicant.conf</w:t>
+      </w:r>
+    </w:p>
+    <w:p/>
+    <w:p>
+      <w:r>
+        <w:t>Go to the bottom of the file and add the following:</w:t>
+      </w:r>
+    </w:p>
+    <w:p/>
+    <w:p>
+      <w:pPr>
+        <w:ind w:firstLine="720"/>
+      </w:pPr>
+      <w:r>
+        <w:t>network={</w:t>
+      </w:r>
+    </w:p>
+    <w:p>
+      <w:pPr>
+        <w:ind w:firstLine="720"/>
+      </w:pPr>
+      <w:r>
+        <w:t xml:space="preserve">    ssid="testing"</w:t>
+      </w:r>
+    </w:p>
+    <w:p>
+      <w:pPr>
+        <w:ind w:firstLine="720"/>
+      </w:pPr>
+      <w:r>
+        <w:t xml:space="preserve">    psk="testingPassword"</w:t>
+      </w:r>
+    </w:p>
+    <w:p>
+      <w:pPr>
+        <w:ind w:firstLine="720"/>
+      </w:pPr>
+      <w:r>
+        <w:t>}</w:t>
+      </w:r>
+    </w:p>
+    <w:p>
+      <w:pPr>
+        <w:rPr>
           <w:b/>
-          <w:bCs/>
-          <w:color w:val="345A8A" w:themeColor="accent1" w:themeShade="B5"/>
-          <w:sz w:val="32"/>
-          <w:szCs w:val="32"/>
-        </w:rPr>
-      </w:pPr>
-      <w:r>
+        </w:rPr>
+      </w:pPr>
+    </w:p>
+    <w:p>
+      <w:pPr>
+        <w:jc w:val="both"/>
+      </w:pPr>
+      <w:r>
+        <w:t xml:space="preserve">The password can be configured either as the ASCII representation, in quotes as per the example above, or as a pre-encrypted 32 byte hexadecimal number. You can use the wpa_passphrase utility to generate an encrypted PSK. This takes the </w:t>
+      </w:r>
+      <w:r>
+        <w:lastRenderedPageBreak/>
+        <w:t xml:space="preserve">SSID and the password, and generates the encrypted PSK. With the example from above, you can generate the PSK with  </w:t>
+      </w:r>
+    </w:p>
+    <w:p>
+      <w:pPr>
+        <w:ind w:firstLine="720"/>
+      </w:pPr>
+    </w:p>
+    <w:p>
+      <w:pPr>
+        <w:ind w:firstLine="720"/>
+      </w:pPr>
+      <w:r>
+        <w:t xml:space="preserve">$ </w:t>
+      </w:r>
+      <w:r>
+        <w:t xml:space="preserve">wpa_passphrase "testing" "testingPassword. </w:t>
+      </w:r>
+    </w:p>
+    <w:p/>
+    <w:p>
+      <w:r>
+        <w:t>The output is as follows.</w:t>
+      </w:r>
+    </w:p>
+    <w:p/>
+    <w:p>
+      <w:r>
+        <w:t xml:space="preserve">  </w:t>
+      </w:r>
+      <w:r>
+        <w:tab/>
+      </w:r>
+      <w:r>
+        <w:t>network={</w:t>
+      </w:r>
+    </w:p>
+    <w:p>
+      <w:r>
+        <w:t xml:space="preserve">      </w:t>
+      </w:r>
+      <w:r>
+        <w:tab/>
+      </w:r>
+      <w:r>
+        <w:tab/>
+      </w:r>
+      <w:r>
+        <w:t>ssid="testing"</w:t>
+      </w:r>
+    </w:p>
+    <w:p>
+      <w:pPr>
+        <w:ind w:left="720" w:firstLine="720"/>
+      </w:pPr>
+      <w:r>
+        <w:t>#psk="testingPassword"</w:t>
+      </w:r>
+    </w:p>
+    <w:p>
+      <w:pPr>
+        <w:ind w:left="720" w:firstLine="720"/>
+      </w:pPr>
+      <w:r>
+        <w:t>psk=131e1e221f6e06e3911a2d11ff2fac9182665c004de85300f9cac208a6a80531</w:t>
+      </w:r>
+    </w:p>
+    <w:p>
+      <w:r>
+        <w:t xml:space="preserve">  </w:t>
+      </w:r>
+      <w:r>
+        <w:tab/>
+      </w:r>
+      <w:r>
+        <w:t>}</w:t>
+      </w:r>
+    </w:p>
+    <w:p/>
+    <w:p>
+      <w:r>
+        <w:t>Note that the plain text version of the code is present, but commented out. You should delete this line from the final wpa_suplicant file for extra security.</w:t>
+      </w:r>
+    </w:p>
+    <w:p/>
+    <w:p/>
+    <w:p/>
+    <w:p>
+      <w:pPr>
+        <w:pStyle w:val="Heading3"/>
+      </w:pPr>
+      <w:bookmarkStart w:id="16" w:name="_Toc486251484"/>
+      <w:r>
+        <w:t>UNSECURED NETWORKS</w:t>
+      </w:r>
+      <w:bookmarkEnd w:id="16"/>
+    </w:p>
+    <w:p/>
+    <w:p>
+      <w:r>
+        <w:t>If the network you are connecting t</w:t>
+      </w:r>
+      <w:r>
+        <w:t xml:space="preserve">o does not use a password, the </w:t>
+      </w:r>
+      <w:r>
+        <w:t>wpa_supplicant entry for the network will need to include the correct  key_mgmt entry. e.g.</w:t>
+      </w:r>
+    </w:p>
+    <w:p/>
+    <w:p>
+      <w:pPr>
+        <w:ind w:firstLine="720"/>
+      </w:pPr>
+      <w:r>
+        <w:t>network={</w:t>
+      </w:r>
+    </w:p>
+    <w:p>
+      <w:r>
+        <w:t xml:space="preserve">    </w:t>
+      </w:r>
+      <w:r>
+        <w:tab/>
+      </w:r>
+      <w:r>
+        <w:tab/>
+      </w:r>
+      <w:r>
+        <w:t>ssid="testing"</w:t>
+      </w:r>
+    </w:p>
+    <w:p>
+      <w:r>
+        <w:t xml:space="preserve">    </w:t>
+      </w:r>
+      <w:r>
+        <w:tab/>
+      </w:r>
+      <w:r>
+        <w:tab/>
+      </w:r>
+      <w:r>
+        <w:t>key_mgmt=NONE</w:t>
+      </w:r>
+    </w:p>
+    <w:p>
+      <w:pPr>
+        <w:ind w:firstLine="720"/>
+      </w:pPr>
+      <w:r>
+        <w:t>}</w:t>
+      </w:r>
+    </w:p>
+    <w:p/>
+    <w:p/>
+    <w:p>
+      <w:pPr>
+        <w:rPr>
+          <w:b/>
+        </w:rPr>
+      </w:pPr>
+    </w:p>
+    <w:p>
+      <w:pPr>
+        <w:pStyle w:val="Heading3"/>
+      </w:pPr>
+      <w:bookmarkStart w:id="17" w:name="_Toc486251485"/>
+      <w:r>
+        <w:t>HIDDEN NETWORKS</w:t>
+      </w:r>
+      <w:bookmarkEnd w:id="17"/>
+    </w:p>
+    <w:p/>
+    <w:p>
+      <w:r>
+        <w:t>If you are using a hidden network, an extra opti</w:t>
+      </w:r>
+      <w:r>
+        <w:t xml:space="preserve">on in the wpa_supplicant file, </w:t>
+      </w:r>
+      <w:r>
+        <w:t>scan_ssid, may help connection.</w:t>
+      </w:r>
+    </w:p>
+    <w:p/>
+    <w:p>
+      <w:pPr>
+        <w:ind w:firstLine="720"/>
+      </w:pPr>
+      <w:r>
+        <w:t>network={</w:t>
+      </w:r>
+    </w:p>
+    <w:p>
+      <w:r>
+        <w:t xml:space="preserve">    </w:t>
+      </w:r>
+      <w:r>
+        <w:tab/>
+      </w:r>
+      <w:r>
+        <w:tab/>
+      </w:r>
+      <w:r>
+        <w:t>ssid="yourHiddenSSID"</w:t>
+      </w:r>
+    </w:p>
+    <w:p>
+      <w:r>
+        <w:t xml:space="preserve">    </w:t>
+      </w:r>
+      <w:r>
+        <w:tab/>
+      </w:r>
+      <w:r>
+        <w:tab/>
+      </w:r>
+      <w:r>
+        <w:t>scan_ssid=1</w:t>
+      </w:r>
+    </w:p>
+    <w:p>
+      <w:r>
+        <w:t xml:space="preserve">    </w:t>
+      </w:r>
+      <w:r>
+        <w:tab/>
+      </w:r>
+      <w:r>
+        <w:tab/>
+      </w:r>
+      <w:r>
+        <w:t>psk="Your_wifi_password"</w:t>
+      </w:r>
+    </w:p>
+    <w:p>
+      <w:pPr>
+        <w:ind w:firstLine="720"/>
+      </w:pPr>
+      <w:r>
+        <w:t>}</w:t>
+      </w:r>
+    </w:p>
+    <w:p>
+      <w:pPr>
+        <w:ind w:firstLine="720"/>
+      </w:pPr>
+    </w:p>
+    <w:p>
+      <w:r>
+        <w:t xml:space="preserve">You can verify whether it has successfully connected using </w:t>
+      </w:r>
+    </w:p>
+    <w:p>
+      <w:pPr>
+        <w:ind w:firstLine="720"/>
+      </w:pPr>
+    </w:p>
+    <w:p>
+      <w:pPr>
+        <w:ind w:firstLine="720"/>
+      </w:pPr>
+      <w:r>
+        <w:t xml:space="preserve">$ </w:t>
+      </w:r>
+      <w:r>
+        <w:t xml:space="preserve">ifconfig wlan0. </w:t>
+      </w:r>
+    </w:p>
+    <w:p/>
+    <w:p>
+      <w:r>
+        <w:lastRenderedPageBreak/>
+        <w:t>If the inet addr field has an address beside it, the Raspberry Pi has connected to the network. If not, check your password and ESSID are correct.</w:t>
+      </w:r>
+    </w:p>
+    <w:p>
+      <w:pPr>
+        <w:rPr>
+          <w:b/>
+        </w:rPr>
+      </w:pPr>
+    </w:p>
+    <w:p>
+      <w:pPr>
+        <w:rPr>
+          <w:b/>
+        </w:rPr>
+      </w:pPr>
+    </w:p>
+    <w:p>
+      <w:pPr>
+        <w:pStyle w:val="Heading3"/>
+      </w:pPr>
+      <w:bookmarkStart w:id="18" w:name="_Toc486251486"/>
+      <w:r>
+        <w:t>ADDING MULTIPLE WIRELESS NETWORK CONFIGURATIONS</w:t>
+      </w:r>
+      <w:bookmarkEnd w:id="18"/>
+    </w:p>
+    <w:p>
+      <w:pPr>
+        <w:rPr>
+          <w:b/>
+        </w:rPr>
+      </w:pPr>
+    </w:p>
+    <w:p>
+      <w:pPr>
+        <w:jc w:val="both"/>
+      </w:pPr>
+      <w:r>
+        <w:t>On recent versions of Raspbian, it is possible to set up multiple configurations for wireless networking. For example, you could set up one for home and one for school.</w:t>
+      </w:r>
+    </w:p>
+    <w:p>
+      <w:pPr>
+        <w:jc w:val="both"/>
+      </w:pPr>
+    </w:p>
+    <w:p>
+      <w:pPr>
+        <w:jc w:val="both"/>
+      </w:pPr>
+      <w:r>
+        <w:t xml:space="preserve">For example, </w:t>
+      </w:r>
+      <w:r>
+        <w:t>If you have two networks in range, you can add the priority option to choose between them. The network in range, with the highest priority, will be the one that is connected.</w:t>
+      </w:r>
+    </w:p>
+    <w:p>
+      <w:pPr>
+        <w:jc w:val="both"/>
+      </w:pPr>
+    </w:p>
+    <w:p>
+      <w:pPr>
+        <w:ind w:firstLine="720"/>
+        <w:jc w:val="both"/>
+      </w:pPr>
+      <w:r>
+        <w:t>network={</w:t>
+      </w:r>
+    </w:p>
+    <w:p>
+      <w:pPr>
+        <w:jc w:val="both"/>
+      </w:pPr>
+      <w:r>
+        <w:t xml:space="preserve">    </w:t>
+      </w:r>
+      <w:r>
+        <w:tab/>
+      </w:r>
+      <w:r>
+        <w:tab/>
+      </w:r>
+      <w:r>
+        <w:t>ssid="HomeOneSSID"</w:t>
+      </w:r>
+    </w:p>
+    <w:p>
+      <w:pPr>
+        <w:jc w:val="both"/>
+      </w:pPr>
+      <w:r>
+        <w:t xml:space="preserve">    </w:t>
+      </w:r>
+      <w:r>
+        <w:tab/>
+      </w:r>
+      <w:r>
+        <w:tab/>
+      </w:r>
+      <w:r>
+        <w:t>psk="passwordOne"</w:t>
+      </w:r>
+    </w:p>
+    <w:p>
+      <w:pPr>
+        <w:jc w:val="both"/>
+      </w:pPr>
+      <w:r>
+        <w:t xml:space="preserve">    </w:t>
+      </w:r>
+      <w:r>
+        <w:tab/>
+      </w:r>
+      <w:r>
+        <w:tab/>
+      </w:r>
+      <w:r>
+        <w:t>priority=1</w:t>
+      </w:r>
+    </w:p>
+    <w:p>
+      <w:pPr>
+        <w:jc w:val="both"/>
+      </w:pPr>
+      <w:r>
+        <w:t xml:space="preserve">    </w:t>
+      </w:r>
+      <w:r>
+        <w:tab/>
+      </w:r>
+      <w:r>
+        <w:tab/>
+      </w:r>
+      <w:r>
+        <w:t>id_str="homeOne"</w:t>
+      </w:r>
+    </w:p>
+    <w:p>
+      <w:pPr>
+        <w:ind w:left="720"/>
+        <w:jc w:val="both"/>
+      </w:pPr>
+      <w:r>
+        <w:t>}</w:t>
+      </w:r>
+    </w:p>
+    <w:p>
+      <w:pPr>
+        <w:jc w:val="both"/>
+      </w:pPr>
+    </w:p>
+    <w:p>
+      <w:pPr>
+        <w:ind w:firstLine="720"/>
+        <w:jc w:val="both"/>
+      </w:pPr>
+      <w:r>
+        <w:t>network={</w:t>
+      </w:r>
+    </w:p>
+    <w:p>
+      <w:pPr>
+        <w:jc w:val="both"/>
+      </w:pPr>
+      <w:r>
+        <w:t xml:space="preserve">    </w:t>
+      </w:r>
+      <w:r>
+        <w:tab/>
+      </w:r>
+      <w:r>
+        <w:tab/>
+      </w:r>
+      <w:r>
+        <w:t>ssid="HomeTwoSSID"</w:t>
+      </w:r>
+    </w:p>
+    <w:p>
+      <w:pPr>
+        <w:ind w:left="720" w:firstLine="720"/>
+        <w:jc w:val="both"/>
+      </w:pPr>
+      <w:r>
+        <w:t>psk="passwordTwo"</w:t>
+      </w:r>
+    </w:p>
+    <w:p>
+      <w:pPr>
+        <w:jc w:val="both"/>
+      </w:pPr>
+      <w:r>
+        <w:t xml:space="preserve">    </w:t>
+      </w:r>
+      <w:r>
+        <w:tab/>
+      </w:r>
+      <w:r>
+        <w:tab/>
+      </w:r>
+      <w:r>
+        <w:t>priority=2</w:t>
+      </w:r>
+    </w:p>
+    <w:p>
+      <w:pPr>
+        <w:jc w:val="both"/>
+      </w:pPr>
+      <w:r>
+        <w:t xml:space="preserve">    </w:t>
+      </w:r>
+      <w:r>
+        <w:tab/>
+      </w:r>
+      <w:r>
+        <w:tab/>
+      </w:r>
+      <w:r>
+        <w:t>id_str="homeTwo"</w:t>
+      </w:r>
+    </w:p>
+    <w:p>
+      <w:pPr>
+        <w:ind w:firstLine="720"/>
+        <w:jc w:val="both"/>
+        <w:rPr>
+          <w:b/>
+        </w:rPr>
+      </w:pPr>
+      <w:r>
+        <w:t>}</w:t>
+      </w:r>
+      <w:r>
+        <w:rPr>
+          <w:b/>
+        </w:rPr>
         <w:br w:type="page"/>
       </w:r>
     </w:p>
     <w:p>
       <w:pPr>
+        <w:rPr>
+          <w:b/>
+        </w:rPr>
+      </w:pPr>
+    </w:p>
+    <w:p/>
+    <w:p/>
+    <w:p>
+      <w:pPr>
+        <w:pStyle w:val="Heading2"/>
+      </w:pPr>
+      <w:bookmarkStart w:id="19" w:name="_Toc486251487"/>
+      <w:r>
+        <w:t>Enable SSH (with Keyboard and Monitor attached)</w:t>
+      </w:r>
+      <w:bookmarkEnd w:id="19"/>
+    </w:p>
+    <w:p>
+      <w:r>
+        <w:t xml:space="preserve">[  </w:t>
+      </w:r>
+      <w:hyperlink r:id="rId20" w:history="1">
+        <w:r>
+          <w:rPr>
+            <w:rStyle w:val="Hyperlink"/>
+          </w:rPr>
+          <w:t>https://www.raspberrypi.org/documentation/remote-access/ssh/</w:t>
+        </w:r>
+      </w:hyperlink>
+      <w:r>
+        <w:t xml:space="preserve"> ]</w:t>
+      </w:r>
+    </w:p>
+    <w:p/>
+    <w:p>
+      <w:r>
+        <w:t>SSH</w:t>
+      </w:r>
+      <w:r>
+        <w:t xml:space="preserve"> can be ena</w:t>
+      </w:r>
+      <w:r>
+        <w:t>bled manually from the desktop:</w:t>
+      </w:r>
+    </w:p>
+    <w:p>
+      <w:pPr>
+        <w:pStyle w:val="ListParagraph"/>
+        <w:numPr>
+          <w:ilvl w:val="0"/>
+          <w:numId w:val="20"/>
+        </w:numPr>
+      </w:pPr>
+      <w:r>
+        <w:t>Launch Raspberry Pi Configuration from the Preferences menu</w:t>
+      </w:r>
+    </w:p>
+    <w:p>
+      <w:pPr>
+        <w:pStyle w:val="ListParagraph"/>
+        <w:numPr>
+          <w:ilvl w:val="0"/>
+          <w:numId w:val="20"/>
+        </w:numPr>
+      </w:pPr>
+      <w:r>
+        <w:t>Navigate to the Interfaces tab</w:t>
+      </w:r>
+    </w:p>
+    <w:p>
+      <w:pPr>
+        <w:pStyle w:val="ListParagraph"/>
+        <w:numPr>
+          <w:ilvl w:val="0"/>
+          <w:numId w:val="20"/>
+        </w:numPr>
+      </w:pPr>
+      <w:r>
+        <w:t>Select Enabled next to SSH</w:t>
+      </w:r>
+    </w:p>
+    <w:p>
+      <w:pPr>
+        <w:pStyle w:val="ListParagraph"/>
+        <w:numPr>
+          <w:ilvl w:val="0"/>
+          <w:numId w:val="20"/>
+        </w:numPr>
+      </w:pPr>
+      <w:r>
+        <w:t>Click OK</w:t>
+      </w:r>
+    </w:p>
+    <w:p/>
+    <w:p>
+      <w:r>
+        <w:t>Alternati</w:t>
+      </w:r>
+      <w:r>
+        <w:t xml:space="preserve">vely, </w:t>
+      </w:r>
+      <w:r>
+        <w:rPr>
+          <w:b/>
+        </w:rPr>
+        <w:t>raspi-config</w:t>
+      </w:r>
+      <w:r>
+        <w:t xml:space="preserve"> can be used:</w:t>
+      </w:r>
+    </w:p>
+    <w:p>
+      <w:pPr>
+        <w:pStyle w:val="ListParagraph"/>
+        <w:numPr>
+          <w:ilvl w:val="0"/>
+          <w:numId w:val="21"/>
+        </w:numPr>
+      </w:pPr>
+      <w:r>
+        <w:t xml:space="preserve">Enter </w:t>
+      </w:r>
+      <w:r>
+        <w:rPr>
+          <w:b/>
+        </w:rPr>
+        <w:t>sudo raspi-config</w:t>
+      </w:r>
+      <w:r>
+        <w:t xml:space="preserve"> in a terminal window</w:t>
+      </w:r>
+    </w:p>
+    <w:p>
+      <w:pPr>
+        <w:pStyle w:val="ListParagraph"/>
+        <w:numPr>
+          <w:ilvl w:val="0"/>
+          <w:numId w:val="21"/>
+        </w:numPr>
+      </w:pPr>
+      <w:r>
+        <w:t xml:space="preserve">Select </w:t>
+      </w:r>
+      <w:r>
+        <w:rPr>
+          <w:b/>
+        </w:rPr>
+        <w:t>Interfacing</w:t>
+      </w:r>
+      <w:r>
+        <w:t xml:space="preserve"> Options</w:t>
+      </w:r>
+    </w:p>
+    <w:p>
+      <w:pPr>
+        <w:pStyle w:val="ListParagraph"/>
+        <w:numPr>
+          <w:ilvl w:val="0"/>
+          <w:numId w:val="21"/>
+        </w:numPr>
+      </w:pPr>
+      <w:r>
+        <w:t xml:space="preserve">Navigate to and select </w:t>
+      </w:r>
+      <w:r>
+        <w:rPr>
+          <w:b/>
+        </w:rPr>
+        <w:t>SSH</w:t>
+      </w:r>
+    </w:p>
+    <w:p>
+      <w:pPr>
+        <w:pStyle w:val="ListParagraph"/>
+        <w:numPr>
+          <w:ilvl w:val="0"/>
+          <w:numId w:val="21"/>
+        </w:numPr>
+      </w:pPr>
+      <w:r>
+        <w:t xml:space="preserve">Choose </w:t>
+      </w:r>
+      <w:r>
+        <w:rPr>
+          <w:b/>
+        </w:rPr>
+        <w:t>Yes</w:t>
+      </w:r>
+    </w:p>
+    <w:p>
+      <w:pPr>
+        <w:pStyle w:val="ListParagraph"/>
+        <w:numPr>
+          <w:ilvl w:val="0"/>
+          <w:numId w:val="21"/>
+        </w:numPr>
+      </w:pPr>
+      <w:r>
+        <w:t xml:space="preserve">Select </w:t>
+      </w:r>
+      <w:r>
+        <w:rPr>
+          <w:b/>
+        </w:rPr>
+        <w:t>Ok</w:t>
+      </w:r>
+    </w:p>
+    <w:p>
+      <w:pPr>
+        <w:pStyle w:val="ListParagraph"/>
+        <w:numPr>
+          <w:ilvl w:val="0"/>
+          <w:numId w:val="21"/>
+        </w:numPr>
+      </w:pPr>
+      <w:r>
+        <w:t xml:space="preserve">Choose </w:t>
+      </w:r>
+      <w:r>
+        <w:rPr>
+          <w:b/>
+        </w:rPr>
+        <w:t>Finish</w:t>
+      </w:r>
+    </w:p>
+    <w:p/>
+    <w:p/>
+    <w:p/>
+    <w:p/>
+    <w:p/>
+    <w:p>
+      <w:pPr>
+        <w:pStyle w:val="Heading2"/>
+      </w:pPr>
+      <w:bookmarkStart w:id="20" w:name="_Toc486251488"/>
+      <w:r>
+        <w:t>Enable SSH on a Headless Raspberry Pi</w:t>
+      </w:r>
+      <w:bookmarkEnd w:id="20"/>
+    </w:p>
+    <w:p>
+      <w:r>
+        <w:t xml:space="preserve">[  </w:t>
+      </w:r>
+      <w:hyperlink r:id="rId21" w:history="1">
+        <w:r>
+          <w:rPr>
+            <w:rStyle w:val="Hyperlink"/>
+          </w:rPr>
+          <w:t>https://www.raspberrypi.org/documentation/remote-access/ssh/</w:t>
+        </w:r>
+      </w:hyperlink>
+      <w:r>
+        <w:t xml:space="preserve"> ]</w:t>
+      </w:r>
+    </w:p>
+    <w:p>
+      <w:pPr>
+        <w:jc w:val="both"/>
+      </w:pPr>
+    </w:p>
+    <w:p>
+      <w:pPr>
+        <w:jc w:val="both"/>
+      </w:pPr>
+      <w:r>
+        <w:t xml:space="preserve">For headless setup, SSH can be enabled by placing a file named </w:t>
+      </w:r>
+      <w:r>
+        <w:rPr>
+          <w:b/>
+        </w:rPr>
+        <w:t>ssh</w:t>
+      </w:r>
+      <w:r>
+        <w:t>, without any extension, onto the boot partition</w:t>
+      </w:r>
+      <w:r>
+        <w:t xml:space="preserve"> (/boot)</w:t>
+      </w:r>
+      <w:r>
+        <w:t xml:space="preserve"> of the SD card. When the Pi boots, it looks for the  ssh file. If it is found, SSH is enabled, and the file is deleted. </w:t>
+      </w:r>
+    </w:p>
+    <w:p>
+      <w:pPr>
+        <w:jc w:val="both"/>
+      </w:pPr>
+    </w:p>
+    <w:p>
+      <w:pPr>
+        <w:jc w:val="both"/>
+      </w:pPr>
+      <w:r>
+        <w:t xml:space="preserve">The content of the file does not matter: it could contain text, or nothing at all. </w:t>
+      </w:r>
+      <w:r>
+        <w:br w:type="page"/>
+      </w:r>
+    </w:p>
+    <w:p>
+      <w:pPr>
         <w:pStyle w:val="Heading1"/>
       </w:pPr>
-      <w:bookmarkStart w:id="13" w:name="_Toc485715490"/>
-      <w:r>
-        <w:lastRenderedPageBreak/>
+    </w:p>
+    <w:p>
+      <w:pPr>
+        <w:pStyle w:val="Heading1"/>
+      </w:pPr>
+      <w:bookmarkStart w:id="21" w:name="_Toc486251489"/>
+      <w:r>
         <w:t xml:space="preserve">Step </w:t>
       </w:r>
       <w:r>
@@ -6274,7 +8030,7 @@
       <w:r>
         <w:t xml:space="preserve"> (Building Custom Linux Kernel)</w:t>
       </w:r>
-      <w:bookmarkEnd w:id="13"/>
+      <w:bookmarkEnd w:id="21"/>
     </w:p>
     <w:p/>
     <w:p>
@@ -6341,7 +8097,7 @@
       <w:r>
         <w:t xml:space="preserve"> Link to Virtual Box for MAC (</w:t>
       </w:r>
-      <w:hyperlink r:id="rId20" w:history="1">
+      <w:hyperlink r:id="rId22" w:history="1">
         <w:r>
           <w:rPr>
             <w:rStyle w:val="Hyperlink"/>
@@ -6361,11 +8117,11 @@
       <w:pPr>
         <w:pStyle w:val="Heading2"/>
       </w:pPr>
-      <w:bookmarkStart w:id="14" w:name="_Toc485715491"/>
+      <w:bookmarkStart w:id="22" w:name="_Toc486251490"/>
       <w:r>
         <w:t>1) Get the kernel source</w:t>
       </w:r>
-      <w:bookmarkEnd w:id="14"/>
+      <w:bookmarkEnd w:id="22"/>
       <w:r>
         <w:t xml:space="preserve"> </w:t>
       </w:r>
@@ -6559,7 +8315,7 @@
       <w:pPr>
         <w:pStyle w:val="Heading2"/>
       </w:pPr>
-      <w:bookmarkStart w:id="15" w:name="_Toc485715492"/>
+      <w:bookmarkStart w:id="23" w:name="_Toc486251491"/>
       <w:r>
         <w:t>2) Get the</w:t>
       </w:r>
@@ -6572,7 +8328,7 @@
       <w:r>
         <w:t>compiler</w:t>
       </w:r>
-      <w:bookmarkEnd w:id="15"/>
+      <w:bookmarkEnd w:id="23"/>
       <w:r>
         <w:t xml:space="preserve"> </w:t>
       </w:r>
@@ -6610,6 +8366,7 @@
     </w:p>
     <w:p>
       <w:r>
+        <w:lastRenderedPageBreak/>
         <w:t xml:space="preserve"> </w:t>
       </w:r>
       <w:r>
@@ -6634,7 +8391,6 @@
     <w:p/>
     <w:p>
       <w:r>
-        <w:lastRenderedPageBreak/>
         <w:t>NOTE: Install git command if not already installed via the following command</w:t>
       </w:r>
     </w:p>
@@ -6658,14 +8414,14 @@
       <w:pPr>
         <w:pStyle w:val="Heading2"/>
       </w:pPr>
-      <w:bookmarkStart w:id="16" w:name="_Toc485715493"/>
+      <w:bookmarkStart w:id="24" w:name="_Toc486251492"/>
       <w:r>
         <w:t>3) Install</w:t>
       </w:r>
       <w:r>
         <w:t xml:space="preserve"> necessary packages</w:t>
       </w:r>
-      <w:bookmarkEnd w:id="16"/>
+      <w:bookmarkEnd w:id="24"/>
     </w:p>
     <w:p/>
     <w:p>
@@ -6826,14 +8582,14 @@
       <w:pPr>
         <w:pStyle w:val="Heading2"/>
       </w:pPr>
-      <w:bookmarkStart w:id="17" w:name="_Toc485715494"/>
+      <w:bookmarkStart w:id="25" w:name="_Toc486251493"/>
       <w:r>
         <w:t xml:space="preserve">4) </w:t>
       </w:r>
       <w:r>
         <w:t>Code Compilation</w:t>
       </w:r>
-      <w:bookmarkEnd w:id="17"/>
+      <w:bookmarkEnd w:id="25"/>
     </w:p>
     <w:p/>
     <w:p>
@@ -7608,7 +9364,7 @@
       <w:pPr>
         <w:pStyle w:val="Heading2"/>
       </w:pPr>
-      <w:bookmarkStart w:id="18" w:name="_Toc485715495"/>
+      <w:bookmarkStart w:id="26" w:name="_Toc486251494"/>
       <w:r>
         <w:t xml:space="preserve">5) Preparing </w:t>
       </w:r>
@@ -7621,7 +9377,7 @@
       <w:r>
         <w:t>IMAGE</w:t>
       </w:r>
-      <w:bookmarkEnd w:id="18"/>
+      <w:bookmarkEnd w:id="26"/>
       <w:r>
         <w:t xml:space="preserve"> </w:t>
       </w:r>
@@ -7917,11 +9673,11 @@
       <w:pPr>
         <w:pStyle w:val="Heading2"/>
       </w:pPr>
-      <w:bookmarkStart w:id="19" w:name="_Toc485715496"/>
+      <w:bookmarkStart w:id="27" w:name="_Toc486251495"/>
       <w:r>
         <w:t>6) Transfer the Kernel Image</w:t>
       </w:r>
-      <w:bookmarkEnd w:id="19"/>
+      <w:bookmarkEnd w:id="27"/>
     </w:p>
     <w:p/>
     <w:p>
@@ -7998,14 +9754,14 @@
       <w:pPr>
         <w:pStyle w:val="Heading2"/>
       </w:pPr>
-      <w:bookmarkStart w:id="20" w:name="_Toc485715497"/>
+      <w:bookmarkStart w:id="28" w:name="_Toc486251496"/>
       <w:r>
         <w:t xml:space="preserve">7) </w:t>
       </w:r>
       <w:r>
         <w:t>Building the Device Drivers (Modules)</w:t>
       </w:r>
-      <w:bookmarkEnd w:id="20"/>
+      <w:bookmarkEnd w:id="28"/>
     </w:p>
     <w:p/>
     <w:p>
@@ -8055,7 +9811,7 @@
       <w:pPr>
         <w:pStyle w:val="Heading2"/>
       </w:pPr>
-      <w:bookmarkStart w:id="21" w:name="_Toc485715498"/>
+      <w:bookmarkStart w:id="29" w:name="_Toc486251497"/>
       <w:r>
         <w:t xml:space="preserve">8) Updating the </w:t>
       </w:r>
@@ -8071,7 +9827,7 @@
       <w:r>
         <w:t>are</w:t>
       </w:r>
-      <w:bookmarkEnd w:id="21"/>
+      <w:bookmarkEnd w:id="29"/>
     </w:p>
     <w:p/>
     <w:p>
@@ -8188,11 +9944,11 @@
       <w:pPr>
         <w:pStyle w:val="Heading2"/>
       </w:pPr>
-      <w:bookmarkStart w:id="22" w:name="_Toc485715499"/>
+      <w:bookmarkStart w:id="30" w:name="_Toc486251498"/>
       <w:r>
         <w:t>9) Transfer the firmware</w:t>
       </w:r>
-      <w:bookmarkEnd w:id="22"/>
+      <w:bookmarkEnd w:id="30"/>
     </w:p>
     <w:p/>
     <w:p>
@@ -8335,12 +10091,12 @@
       <w:pPr>
         <w:pStyle w:val="Heading1"/>
       </w:pPr>
-      <w:bookmarkStart w:id="23" w:name="_Toc485715500"/>
+      <w:bookmarkStart w:id="31" w:name="_Toc486251499"/>
       <w:r>
         <w:lastRenderedPageBreak/>
         <w:t>Transferring files between VirtualBox and Host OS</w:t>
       </w:r>
-      <w:bookmarkEnd w:id="23"/>
+      <w:bookmarkEnd w:id="31"/>
       <w:r>
         <w:tab/>
       </w:r>
@@ -8444,53 +10200,25 @@
       <w:pPr>
         <w:pStyle w:val="Heading2"/>
       </w:pPr>
-      <w:bookmarkStart w:id="24" w:name="_Toc485715501"/>
+      <w:bookmarkStart w:id="32" w:name="_Toc486251500"/>
       <w:r>
         <w:t>Shared Folder between Host &amp; Guest OS</w:t>
       </w:r>
-      <w:bookmarkEnd w:id="24"/>
-    </w:p>
-    <w:p>
-      <w:pPr>
-        <w:pStyle w:val="Heading2"/>
+      <w:bookmarkEnd w:id="32"/>
+    </w:p>
+    <w:p>
+      <w:pPr>
         <w:rPr>
           <w:rStyle w:val="Hyperlink"/>
-          <w:color w:val="000000"/>
           <w:u w:val="none"/>
         </w:rPr>
       </w:pPr>
       <w:r>
         <w:rPr>
           <w:rStyle w:val="Hyperlink"/>
-          <w:rFonts w:asciiTheme="minorHAnsi" w:eastAsiaTheme="minorEastAsia" w:hAnsiTheme="minorHAnsi" w:cstheme="minorBidi"/>
-          <w:b w:val="0"/>
-          <w:bCs w:val="0"/>
-          <w:sz w:val="24"/>
-          <w:szCs w:val="24"/>
-        </w:rPr>
-        <w:t>[</w:t>
-      </w:r>
-      <w:r>
-        <w:rPr>
-          <w:rStyle w:val="Hyperlink"/>
-          <w:rFonts w:asciiTheme="minorHAnsi" w:eastAsiaTheme="minorEastAsia" w:hAnsiTheme="minorHAnsi" w:cstheme="minorBidi"/>
-          <w:b w:val="0"/>
-          <w:bCs w:val="0"/>
-          <w:sz w:val="24"/>
-          <w:szCs w:val="24"/>
-        </w:rPr>
-        <w:t xml:space="preserve"> </w:t>
-      </w:r>
-      <w:r>
-        <w:rPr>
-          <w:rStyle w:val="Hyperlink"/>
-          <w:rFonts w:asciiTheme="minorHAnsi" w:eastAsiaTheme="minorEastAsia" w:hAnsiTheme="minorHAnsi" w:cstheme="minorBidi"/>
-          <w:b w:val="0"/>
-          <w:bCs w:val="0"/>
-          <w:sz w:val="24"/>
-          <w:szCs w:val="24"/>
-        </w:rPr>
-        <w:t>https://ryansechrest.com/2012/10/permanently-share-a-folder-between-host-mac-and-guest-linux-os-using-virtualbox/ ]</w:t>
+          <w:u w:val="none"/>
+        </w:rPr>
+        <w:t>[ https://ryansechrest.com/2012/10/permanently-share-a-folder-between-host-mac-and-guest-linux-os-using-virtualbox/ ]</w:t>
       </w:r>
     </w:p>
     <w:p>
@@ -8517,12 +10245,14 @@
       <w:pPr>
         <w:pStyle w:val="Heading3"/>
       </w:pPr>
+      <w:bookmarkStart w:id="33" w:name="_Toc486251501"/>
       <w:r>
         <w:t xml:space="preserve">Step 1: </w:t>
       </w:r>
       <w:r>
         <w:t>Share a folder on the host OS</w:t>
       </w:r>
+      <w:bookmarkEnd w:id="33"/>
     </w:p>
     <w:p>
       <w:pPr>
@@ -8962,9 +10692,11 @@
       <w:pPr>
         <w:pStyle w:val="Heading3"/>
       </w:pPr>
+      <w:bookmarkStart w:id="34" w:name="_Toc486251502"/>
       <w:r>
         <w:t>Step 2: Mount the folder in the guest OS</w:t>
       </w:r>
+      <w:bookmarkEnd w:id="34"/>
     </w:p>
     <w:p>
       <w:pPr>
@@ -9974,7 +11706,7 @@
       <w:pPr>
         <w:pStyle w:val="Heading2"/>
       </w:pPr>
-      <w:bookmarkStart w:id="25" w:name="_Toc485715502"/>
+      <w:bookmarkStart w:id="35" w:name="_Toc486251503"/>
       <w:r>
         <w:t xml:space="preserve">Mapping Card Reader to Virtual </w:t>
       </w:r>
@@ -9990,7 +11722,7 @@
       <w:r>
         <w:t>)</w:t>
       </w:r>
-      <w:bookmarkEnd w:id="25"/>
+      <w:bookmarkEnd w:id="35"/>
     </w:p>
     <w:p>
       <w:pPr>
@@ -10006,120 +11738,63 @@
       <w:pPr>
         <w:pStyle w:val="Heading2"/>
       </w:pPr>
-      <w:bookmarkStart w:id="26" w:name="_Toc485715503"/>
+      <w:bookmarkStart w:id="36" w:name="_Toc486251504"/>
       <w:r>
         <w:t>Secure copy between Host &amp; Guest OS.</w:t>
       </w:r>
-      <w:bookmarkEnd w:id="26"/>
-    </w:p>
-    <w:p>
-      <w:pPr>
-        <w:pStyle w:val="Heading2"/>
-        <w:jc w:val="both"/>
-        <w:rPr>
-          <w:b w:val="0"/>
-        </w:rPr>
-      </w:pPr>
-      <w:r>
-        <w:rPr>
-          <w:b w:val="0"/>
-        </w:rPr>
+      <w:bookmarkEnd w:id="36"/>
+    </w:p>
+    <w:p/>
+    <w:p>
+      <w:r>
         <w:t>This is m</w:t>
       </w:r>
       <w:r>
-        <w:rPr>
-          <w:b w:val="0"/>
-        </w:rPr>
         <w:t xml:space="preserve">y </w:t>
       </w:r>
       <w:r>
-        <w:rPr>
-          <w:b w:val="0"/>
-        </w:rPr>
         <w:t>favorite</w:t>
       </w:r>
       <w:r>
-        <w:rPr>
-          <w:b w:val="0"/>
-        </w:rPr>
         <w:t xml:space="preserve"> method (and easiest too)</w:t>
       </w:r>
       <w:r>
-        <w:rPr>
-          <w:b w:val="0"/>
-        </w:rPr>
         <w:t>. Work</w:t>
       </w:r>
       <w:r>
-        <w:rPr>
-          <w:b w:val="0"/>
-        </w:rPr>
         <w:t>s</w:t>
       </w:r>
       <w:r>
-        <w:rPr>
-          <w:b w:val="0"/>
-        </w:rPr>
         <w:t xml:space="preserve"> like a charm for me</w:t>
       </w:r>
       <w:r>
-        <w:rPr>
-          <w:b w:val="0"/>
-        </w:rPr>
         <w:t xml:space="preserve"> </w:t>
       </w:r>
       <w:r>
-        <w:rPr>
-          <w:b w:val="0"/>
-        </w:rPr>
         <w:t>every time</w:t>
       </w:r>
       <w:r>
-        <w:rPr>
-          <w:b w:val="0"/>
-        </w:rPr>
         <w:t>.</w:t>
       </w:r>
       <w:r>
-        <w:rPr>
-          <w:b w:val="0"/>
-        </w:rPr>
         <w:t xml:space="preserve"> </w:t>
       </w:r>
       <w:r>
-        <w:rPr>
-          <w:b w:val="0"/>
-        </w:rPr>
         <w:t>In a Linux environment, for both security and ease of use, ssh is the best way to go. SSH, SSHFS, SCP, and SFTP as you list are all just different services built on top of the SSH protocol.</w:t>
       </w:r>
       <w:r>
-        <w:rPr>
-          <w:b w:val="0"/>
-        </w:rPr>
         <w:t xml:space="preserve"> </w:t>
       </w:r>
     </w:p>
-    <w:p>
-      <w:pPr>
-        <w:pStyle w:val="Heading2"/>
-        <w:jc w:val="both"/>
-        <w:rPr>
-          <w:b w:val="0"/>
-        </w:rPr>
-      </w:pPr>
-      <w:r>
-        <w:rPr>
-          <w:b w:val="0"/>
-        </w:rPr>
+    <w:p/>
+    <w:p>
+      <w:r>
         <w:t xml:space="preserve">SCP is very easy to use, it works just like CP but you can provide user and machine names in the path. </w:t>
       </w:r>
-      <w:bookmarkStart w:id="27" w:name="_GoBack"/>
-      <w:bookmarkEnd w:id="27"/>
-    </w:p>
-    <w:p>
-      <w:pPr>
-        <w:pStyle w:val="Heading2"/>
-        <w:jc w:val="both"/>
+    </w:p>
+    <w:p/>
+    <w:p>
+      <w:pPr>
         <w:rPr>
           <w:rStyle w:val="apple-converted-space"/>
           <w:rFonts w:ascii="Arial" w:hAnsi="Arial" w:cs="Arial"/>
@@ -10128,9 +11803,6 @@
         </w:rPr>
       </w:pPr>
       <w:r>
-        <w:rPr>
-          <w:b w:val="0"/>
-        </w:rPr>
         <w:t>So, we might do a CP like</w:t>
       </w:r>
       <w:r>
@@ -10201,9 +11873,6 @@
         <w:t xml:space="preserve">, </w:t>
       </w:r>
       <w:r>
-        <w:rPr>
-          <w:b w:val="0"/>
-        </w:rPr>
         <w:t>but we could just as easily do</w:t>
       </w:r>
       <w:r>
@@ -10218,9 +11887,16 @@
     </w:p>
     <w:p>
       <w:pPr>
-        <w:pStyle w:val="Heading2"/>
-        <w:ind w:firstLine="720"/>
-        <w:jc w:val="both"/>
+        <w:rPr>
+          <w:rStyle w:val="apple-converted-space"/>
+          <w:rFonts w:ascii="Arial" w:hAnsi="Arial" w:cs="Arial"/>
+          <w:color w:val="242729"/>
+          <w:shd w:val="clear" w:color="auto" w:fill="FFFFFF"/>
+        </w:rPr>
+      </w:pPr>
+    </w:p>
+    <w:p>
+      <w:pPr>
         <w:rPr>
           <w:rStyle w:val="apple-converted-space"/>
           <w:rFonts w:ascii="Arial" w:hAnsi="Arial" w:cs="Arial"/>
@@ -10287,11 +11963,11 @@
         </w:rPr>
         <w:t xml:space="preserve"> </w:t>
       </w:r>
-      <w:hyperlink r:id="rId21" w:history="1">
+      <w:hyperlink r:id="rId23" w:history="1">
         <w:r>
           <w:rPr>
             <w:rStyle w:val="Hyperlink"/>
-            <w:rFonts w:ascii="Consolas" w:eastAsiaTheme="majorEastAsia" w:hAnsi="Consolas" w:cs="Consolas"/>
+            <w:rFonts w:ascii="Consolas" w:hAnsi="Consolas" w:cs="Consolas"/>
             <w:sz w:val="20"/>
             <w:szCs w:val="20"/>
             <w:bdr w:val="none" w:sz="0" w:space="0" w:color="auto" w:frame="1"/>
@@ -10311,81 +11987,50 @@
       </w:r>
     </w:p>
     <w:p>
+      <w:r>
+        <w:t>to send it to the host</w:t>
+      </w:r>
+      <w:r>
+        <w:t xml:space="preserve"> </w:t>
+      </w:r>
+      <w:r>
+        <w:t>computer</w:t>
+      </w:r>
+      <w:r>
+        <w:t xml:space="preserve"> (on which your Virtual Box Guest OS is running)</w:t>
+      </w:r>
+      <w:r>
+        <w:t xml:space="preserve">. </w:t>
+      </w:r>
+    </w:p>
+    <w:p/>
+    <w:p>
+      <w:r>
+        <w:t>That's it - we don't need to set anything up. You'll be prompted for the account password on the other machine if you don't have certificate or some other authentication set up (scp shares those settings with ssh, of course).</w:t>
+      </w:r>
+    </w:p>
+    <w:p/>
+    <w:p>
       <w:pPr>
         <w:pStyle w:val="Heading2"/>
-        <w:jc w:val="both"/>
-        <w:rPr>
-          <w:b w:val="0"/>
-        </w:rPr>
-      </w:pPr>
-      <w:r>
-        <w:rPr>
-          <w:b w:val="0"/>
-        </w:rPr>
-        <w:t>to send it to the host</w:t>
-      </w:r>
-      <w:r>
-        <w:rPr>
-          <w:b w:val="0"/>
-        </w:rPr>
-        <w:t xml:space="preserve"> </w:t>
-      </w:r>
-      <w:r>
-        <w:rPr>
-          <w:b w:val="0"/>
-        </w:rPr>
-        <w:t>computer</w:t>
-      </w:r>
-      <w:r>
-        <w:rPr>
-          <w:b w:val="0"/>
-        </w:rPr>
-        <w:t xml:space="preserve"> (on which your Virtual Box Guest OS is running)</w:t>
-      </w:r>
-      <w:r>
-        <w:rPr>
-          <w:b w:val="0"/>
-        </w:rPr>
-        <w:t xml:space="preserve">. </w:t>
-      </w:r>
+      </w:pPr>
     </w:p>
     <w:p>
       <w:pPr>
         <w:pStyle w:val="Heading2"/>
-        <w:jc w:val="both"/>
-        <w:rPr>
-          <w:b w:val="0"/>
-        </w:rPr>
-      </w:pPr>
-      <w:r>
-        <w:rPr>
-          <w:b w:val="0"/>
-        </w:rPr>
-        <w:t>That's it - we don't need to set anything up. You'll be prompted for the account password on the other machine if you don't have certificate or some other authentication set up (scp shares those settings with ssh, of course).</w:t>
-      </w:r>
-    </w:p>
+      </w:pPr>
+    </w:p>
+    <w:p/>
     <w:p/>
     <w:p>
       <w:pPr>
         <w:pStyle w:val="Heading2"/>
       </w:pPr>
-    </w:p>
-    <w:p>
-      <w:pPr>
-        <w:pStyle w:val="Heading2"/>
-      </w:pPr>
-    </w:p>
-    <w:p/>
-    <w:p/>
-    <w:p>
-      <w:pPr>
-        <w:pStyle w:val="Heading2"/>
-      </w:pPr>
-      <w:bookmarkStart w:id="28" w:name="_Toc485715504"/>
+      <w:bookmarkStart w:id="37" w:name="_Toc486251505"/>
       <w:r>
         <w:t>Using a USB card reader</w:t>
       </w:r>
-      <w:bookmarkEnd w:id="28"/>
+      <w:bookmarkEnd w:id="37"/>
     </w:p>
     <w:p/>
     <w:p>
@@ -10564,7 +12209,7 @@
         <w:pStyle w:val="Heading1"/>
         <w:jc w:val="center"/>
       </w:pPr>
-      <w:bookmarkStart w:id="29" w:name="_Toc485715505"/>
+      <w:bookmarkStart w:id="38" w:name="_Toc486251506"/>
       <w:r>
         <w:t xml:space="preserve">IoT </w:t>
       </w:r>
@@ -10574,7 +12219,7 @@
       <w:r>
         <w:t xml:space="preserve"> RaspberryPi</w:t>
       </w:r>
-      <w:bookmarkEnd w:id="29"/>
+      <w:bookmarkEnd w:id="38"/>
     </w:p>
     <w:p/>
     <w:p/>
@@ -10584,14 +12229,14 @@
       <w:pPr>
         <w:pStyle w:val="Heading2"/>
       </w:pPr>
-      <w:bookmarkStart w:id="30" w:name="_Toc485715506"/>
+      <w:bookmarkStart w:id="39" w:name="_Toc486251507"/>
       <w:r>
         <w:t xml:space="preserve">1) </w:t>
       </w:r>
       <w:r>
         <w:t>Cloud Temperature Monitor</w:t>
       </w:r>
-      <w:bookmarkEnd w:id="30"/>
+      <w:bookmarkEnd w:id="39"/>
     </w:p>
     <w:p/>
     <w:p>
@@ -10689,146 +12334,27 @@
         <w:br w:type="page"/>
       </w:r>
     </w:p>
+    <w:p/>
+    <w:p/>
+    <w:p/>
+    <w:p/>
+    <w:p/>
+    <w:p/>
+    <w:p>
+      <w:r>
+        <w:br w:type="page"/>
+      </w:r>
+    </w:p>
     <w:p>
       <w:pPr>
         <w:pStyle w:val="Heading1"/>
       </w:pPr>
-      <w:bookmarkStart w:id="31" w:name="_Toc485715507"/>
-      <w:r>
-        <w:lastRenderedPageBreak/>
-        <w:t xml:space="preserve">Further </w:t>
-      </w:r>
-      <w:r>
-        <w:t>Reading</w:t>
-      </w:r>
-      <w:bookmarkEnd w:id="31"/>
-      <w:r>
-        <w:t xml:space="preserve"> </w:t>
-      </w:r>
-    </w:p>
-    <w:p/>
-    <w:p>
-      <w:pPr>
-        <w:rPr>
-          <w:rStyle w:val="Hyperlink"/>
-        </w:rPr>
-      </w:pPr>
-      <w:hyperlink r:id="rId22" w:history="1">
-        <w:r>
-          <w:rPr>
-            <w:rStyle w:val="Hyperlink"/>
-          </w:rPr>
-          <w:t>http://elinux.org/RPi_Kernel_Compilation</w:t>
-        </w:r>
-      </w:hyperlink>
-    </w:p>
-    <w:p>
-      <w:hyperlink r:id="rId23" w:history="1">
-        <w:r>
-          <w:rPr>
-            <w:rStyle w:val="Hyperlink"/>
-          </w:rPr>
-          <w:t>http://elinux.org/RPiconfig</w:t>
-        </w:r>
-      </w:hyperlink>
-    </w:p>
-    <w:p/>
-    <w:p/>
-    <w:p>
-      <w:hyperlink r:id="rId24" w:history="1">
-        <w:r>
-          <w:rPr>
-            <w:rStyle w:val="Hyperlink"/>
-          </w:rPr>
-          <w:t>https://www.raspberrypi.org/</w:t>
-        </w:r>
-      </w:hyperlink>
-    </w:p>
-    <w:p>
-      <w:pPr>
-        <w:rPr>
-          <w:rStyle w:val="Hyperlink"/>
-        </w:rPr>
-      </w:pPr>
-      <w:hyperlink r:id="rId25" w:history="1">
-        <w:r>
-          <w:rPr>
-            <w:rStyle w:val="Hyperlink"/>
-          </w:rPr>
-          <w:t>https://www.raspberrypi.org/resources/learn/</w:t>
-        </w:r>
-      </w:hyperlink>
-    </w:p>
-    <w:p>
-      <w:hyperlink r:id="rId26" w:history="1">
-        <w:r>
-          <w:rPr>
-            <w:rStyle w:val="Hyperlink"/>
-          </w:rPr>
-          <w:t>https://www.raspberrypi.org/documentation/linux/kernel/building.md</w:t>
-        </w:r>
-      </w:hyperlink>
-    </w:p>
-    <w:p/>
-    <w:p/>
-    <w:p>
-      <w:r>
-        <w:tab/>
-      </w:r>
-    </w:p>
-    <w:p>
-      <w:hyperlink r:id="rId27" w:history="1">
-        <w:r>
-          <w:rPr>
-            <w:rStyle w:val="Hyperlink"/>
-          </w:rPr>
-          <w:t>http://www.howtogeek.com/276468/how-to-use-a-raspberry-pi-as-a-networked-time-machine-drive-for-your-mac/</w:t>
-        </w:r>
-      </w:hyperlink>
-    </w:p>
-    <w:p>
-      <w:hyperlink r:id="rId28" w:history="1">
-        <w:r>
-          <w:rPr>
-            <w:rStyle w:val="Hyperlink"/>
-          </w:rPr>
-          <w:t>http://www.howtogeek.com/138281/the-htg-guide-to-getting-started-with-raspberry-pi/all/</w:t>
-        </w:r>
-      </w:hyperlink>
-    </w:p>
-    <w:p/>
-    <w:p/>
-    <w:p>
-      <w:hyperlink r:id="rId29" w:history="1">
-        <w:r>
-          <w:rPr>
-            <w:rStyle w:val="Hyperlink"/>
-          </w:rPr>
-          <w:t>https://superuser.com/questions/326211/best-way-to-transfer-files-over-a-lan-between-two-linux-computers</w:t>
-        </w:r>
-      </w:hyperlink>
-    </w:p>
-    <w:p/>
-    <w:p/>
-    <w:p/>
-    <w:p/>
-    <w:p/>
-    <w:p/>
-    <w:p>
-      <w:r>
-        <w:br w:type="page"/>
-      </w:r>
-    </w:p>
-    <w:p>
-      <w:pPr>
-        <w:pStyle w:val="Heading1"/>
-      </w:pPr>
-      <w:bookmarkStart w:id="32" w:name="_Toc485715508"/>
+      <w:bookmarkStart w:id="40" w:name="_Toc486251509"/>
       <w:r>
         <w:lastRenderedPageBreak/>
         <w:t>Trouble Shooting Guide</w:t>
       </w:r>
-      <w:bookmarkEnd w:id="32"/>
+      <w:bookmarkEnd w:id="40"/>
     </w:p>
     <w:p/>
     <w:p>
@@ -10854,11 +12380,11 @@
           <w:szCs w:val="30"/>
         </w:rPr>
       </w:pPr>
-      <w:bookmarkStart w:id="33" w:name="_Toc485715509"/>
+      <w:bookmarkStart w:id="41" w:name="_Toc486251510"/>
       <w:r>
         <w:t>Troubleshooting Power Problems</w:t>
       </w:r>
-      <w:bookmarkEnd w:id="33"/>
+      <w:bookmarkEnd w:id="41"/>
     </w:p>
     <w:p>
       <w:pPr>
@@ -10884,7 +12410,7 @@
         </w:rPr>
         <w:t xml:space="preserve"> </w:t>
       </w:r>
-      <w:hyperlink r:id="rId30" w:anchor="Troubleshooting_power_problems" w:history="1">
+      <w:hyperlink r:id="rId24" w:anchor="Troubleshooting_power_problems" w:history="1">
         <w:r>
           <w:rPr>
             <w:rStyle w:val="Hyperlink"/>
@@ -11240,7 +12766,7 @@
                     </pic:cNvPicPr>
                   </pic:nvPicPr>
                   <pic:blipFill>
-                    <a:blip r:embed="rId31">
+                    <a:blip r:embed="rId25">
                       <a:extLst>
                         <a:ext uri="{28A0092B-C50C-407E-A947-70E740481C1C}">
                           <a14:useLocalDpi xmlns:a14="http://schemas.microsoft.com/office/drawing/2010/main" val="0"/>
@@ -11307,7 +12833,7 @@
                     </pic:cNvPicPr>
                   </pic:nvPicPr>
                   <pic:blipFill>
-                    <a:blip r:embed="rId32">
+                    <a:blip r:embed="rId26">
                       <a:extLst>
                         <a:ext uri="{28A0092B-C50C-407E-A947-70E740481C1C}">
                           <a14:useLocalDpi xmlns:a14="http://schemas.microsoft.com/office/drawing/2010/main" val="0"/>
@@ -11382,7 +12908,7 @@
           <w:lang w:val="en-IN"/>
         </w:rPr>
       </w:pPr>
-      <w:bookmarkStart w:id="34" w:name="_Toc485715510"/>
+      <w:bookmarkStart w:id="42" w:name="_Toc486251511"/>
       <w:r>
         <w:rPr>
           <w:shd w:val="clear" w:color="auto" w:fill="FFFFFF"/>
@@ -11390,7 +12916,7 @@
         </w:rPr>
         <w:t>How to test the F3 polyfuse</w:t>
       </w:r>
-      <w:bookmarkEnd w:id="34"/>
+      <w:bookmarkEnd w:id="42"/>
     </w:p>
     <w:p>
       <w:pPr>
@@ -11529,7 +13055,7 @@
                     </pic:cNvPicPr>
                   </pic:nvPicPr>
                   <pic:blipFill>
-                    <a:blip r:embed="rId33">
+                    <a:blip r:embed="rId27">
                       <a:extLst>
                         <a:ext uri="{28A0092B-C50C-407E-A947-70E740481C1C}">
                           <a14:useLocalDpi xmlns:a14="http://schemas.microsoft.com/office/drawing/2010/main" val="0"/>
@@ -11639,14 +13165,14 @@
       <w:pPr>
         <w:pStyle w:val="Heading2"/>
       </w:pPr>
-      <w:bookmarkStart w:id="35" w:name="_Toc485715511"/>
+      <w:bookmarkStart w:id="43" w:name="_Toc486251512"/>
       <w:r>
         <w:rPr>
           <w:rStyle w:val="mw-headline"/>
         </w:rPr>
         <w:t>Red power LED is on, green LED does not flash, nothing on display</w:t>
       </w:r>
-      <w:bookmarkEnd w:id="35"/>
+      <w:bookmarkEnd w:id="43"/>
     </w:p>
     <w:p>
       <w:pPr>
@@ -11662,7 +13188,7 @@
         </w:rPr>
         <w:t xml:space="preserve">[ </w:t>
       </w:r>
-      <w:hyperlink r:id="rId34" w:anchor="Red_power_LED_is_on.2C_green_LED_does_not_flash.2C_nothing_on_display" w:history="1">
+      <w:hyperlink r:id="rId28" w:anchor="Red_power_LED_is_on.2C_green_LED_does_not_flash.2C_nothing_on_display" w:history="1">
         <w:r>
           <w:rPr>
             <w:rStyle w:val="Hyperlink"/>
@@ -12377,6 +13903,356 @@
         <w:t>Some problems have been reported if the ambient temperature is low that might be related to micro-fractures, fissures in solder or other issues. Try warming the Raspberry Pi with a hair dryer for just a few seconds (do not use excessive heat or you may cause irreversible damage!) and reconnect the power.</w:t>
       </w:r>
     </w:p>
+    <w:p/>
+    <w:p/>
+    <w:p>
+      <w:r>
+        <w:br w:type="page"/>
+      </w:r>
+    </w:p>
+    <w:p/>
+    <w:p>
+      <w:pPr>
+        <w:pStyle w:val="Heading2"/>
+        <w:rPr>
+          <w:rStyle w:val="mw-headline"/>
+        </w:rPr>
+      </w:pPr>
+      <w:hyperlink r:id="rId29" w:history="1">
+        <w:bookmarkStart w:id="44" w:name="_Toc486251513"/>
+        <w:r>
+          <w:rPr>
+            <w:rStyle w:val="mw-headline"/>
+          </w:rPr>
+          <w:t>How to A</w:t>
+        </w:r>
+        <w:r>
+          <w:rPr>
+            <w:rStyle w:val="mw-headline"/>
+          </w:rPr>
+          <w:t xml:space="preserve">llow </w:t>
+        </w:r>
+        <w:r>
+          <w:rPr>
+            <w:rStyle w:val="mw-headline"/>
+          </w:rPr>
+          <w:t>I</w:t>
+        </w:r>
+        <w:r>
+          <w:rPr>
+            <w:rStyle w:val="mw-headline"/>
+          </w:rPr>
+          <w:t>ncoming SSH (SCP) connections</w:t>
+        </w:r>
+        <w:r>
+          <w:rPr>
+            <w:rStyle w:val="mw-headline"/>
+          </w:rPr>
+          <w:t xml:space="preserve"> on MAC OS</w:t>
+        </w:r>
+        <w:r>
+          <w:rPr>
+            <w:rStyle w:val="mw-headline"/>
+          </w:rPr>
+          <w:t>?</w:t>
+        </w:r>
+        <w:bookmarkEnd w:id="44"/>
+      </w:hyperlink>
+    </w:p>
+    <w:p>
+      <w:pPr>
+        <w:pStyle w:val="Heading2"/>
+        <w:rPr>
+          <w:rStyle w:val="mw-headline"/>
+        </w:rPr>
+      </w:pPr>
+      <w:bookmarkStart w:id="45" w:name="_Toc486251514"/>
+      <w:r>
+        <w:rPr>
+          <w:rStyle w:val="mw-headline"/>
+          <w:rFonts w:eastAsiaTheme="majorEastAsia"/>
+        </w:rPr>
+        <w:t>Connection refused</w:t>
+      </w:r>
+      <w:r>
+        <w:rPr>
+          <w:rStyle w:val="mw-headline"/>
+        </w:rPr>
+        <w:t> error when trying to SCP</w:t>
+      </w:r>
+      <w:bookmarkEnd w:id="45"/>
+    </w:p>
+    <w:p>
+      <w:r>
+        <w:t xml:space="preserve"> </w:t>
+      </w:r>
+    </w:p>
+    <w:p>
+      <w:pPr>
+        <w:rPr>
+          <w:u w:val="single"/>
+        </w:rPr>
+      </w:pPr>
+      <w:r>
+        <w:rPr>
+          <w:u w:val="single"/>
+        </w:rPr>
+        <w:t>Mac OS</w:t>
+      </w:r>
+    </w:p>
+    <w:p>
+      <w:r>
+        <w:rPr>
+          <w:rFonts w:ascii="Arial" w:hAnsi="Arial" w:cs="Arial"/>
+          <w:color w:val="242729"/>
+          <w:sz w:val="23"/>
+          <w:szCs w:val="23"/>
+          <w:shd w:val="clear" w:color="auto" w:fill="FFFFFF"/>
+        </w:rPr>
+        <w:t>In order to allow SSH incoming connections to your Mac, you need to enable Remote Login in Sharing Preferences pane.</w:t>
+      </w:r>
+      <w:r>
+        <w:t xml:space="preserve"> </w:t>
+      </w:r>
+      <w:r>
+        <w:t>See image below.</w:t>
+      </w:r>
+    </w:p>
+    <w:p>
+      <w:pPr>
+        <w:rPr>
+          <w:rFonts w:ascii="Arial" w:hAnsi="Arial" w:cs="Arial"/>
+          <w:color w:val="242729"/>
+          <w:sz w:val="23"/>
+          <w:szCs w:val="23"/>
+          <w:shd w:val="clear" w:color="auto" w:fill="FFFFFF"/>
+        </w:rPr>
+      </w:pPr>
+    </w:p>
+    <w:p>
+      <w:r>
+        <w:rPr>
+          <w:rFonts w:ascii="Arial" w:hAnsi="Arial" w:cs="Arial"/>
+          <w:color w:val="242729"/>
+          <w:sz w:val="23"/>
+          <w:szCs w:val="23"/>
+          <w:shd w:val="clear" w:color="auto" w:fill="FFFFFF"/>
+        </w:rPr>
+        <w:t>Here’s a picture:</w:t>
+      </w:r>
+      <w:r>
+        <w:t xml:space="preserve"> </w:t>
+      </w:r>
+    </w:p>
+    <w:p>
+      <w:r>
+        <w:rPr>
+          <w:noProof/>
+        </w:rPr>
+        <w:drawing>
+          <wp:inline distT="0" distB="0" distL="0" distR="0" wp14:anchorId="61C8731E" wp14:editId="42ABD383">
+            <wp:extent cx="5261610" cy="4417060"/>
+            <wp:effectExtent l="0" t="0" r="0" b="2540"/>
+            <wp:docPr id="5" name="Picture 5" descr="C:\Users\nxf29631\Desktop\IncomingConnection_MacOS.jpg"/>
+            <wp:cNvGraphicFramePr>
+              <a:graphicFrameLocks xmlns:a="http://schemas.openxmlformats.org/drawingml/2006/main" noChangeAspect="1"/>
+            </wp:cNvGraphicFramePr>
+            <a:graphic xmlns:a="http://schemas.openxmlformats.org/drawingml/2006/main">
+              <a:graphicData uri="http://schemas.openxmlformats.org/drawingml/2006/picture">
+                <pic:pic xmlns:pic="http://schemas.openxmlformats.org/drawingml/2006/picture">
+                  <pic:nvPicPr>
+                    <pic:cNvPr id="0" name="Picture 1" descr="C:\Users\nxf29631\Desktop\IncomingConnection_MacOS.jpg"/>
+                    <pic:cNvPicPr>
+                      <a:picLocks noChangeAspect="1" noChangeArrowheads="1"/>
+                    </pic:cNvPicPr>
+                  </pic:nvPicPr>
+                  <pic:blipFill>
+                    <a:blip r:embed="rId30">
+                      <a:extLst>
+                        <a:ext uri="{28A0092B-C50C-407E-A947-70E740481C1C}">
+                          <a14:useLocalDpi xmlns:a14="http://schemas.microsoft.com/office/drawing/2010/main" val="0"/>
+                        </a:ext>
+                      </a:extLst>
+                    </a:blip>
+                    <a:srcRect/>
+                    <a:stretch>
+                      <a:fillRect/>
+                    </a:stretch>
+                  </pic:blipFill>
+                  <pic:spPr bwMode="auto">
+                    <a:xfrm>
+                      <a:off x="0" y="0"/>
+                      <a:ext cx="5261610" cy="4417060"/>
+                    </a:xfrm>
+                    <a:prstGeom prst="rect">
+                      <a:avLst/>
+                    </a:prstGeom>
+                    <a:noFill/>
+                    <a:ln>
+                      <a:noFill/>
+                    </a:ln>
+                  </pic:spPr>
+                </pic:pic>
+              </a:graphicData>
+            </a:graphic>
+          </wp:inline>
+        </w:drawing>
+      </w:r>
+    </w:p>
+    <w:p>
+      <w:r>
+        <w:br w:type="page"/>
+      </w:r>
+    </w:p>
+    <w:p>
+      <w:pPr>
+        <w:pStyle w:val="Heading1"/>
+      </w:pPr>
+      <w:bookmarkStart w:id="46" w:name="_Toc486251508"/>
+      <w:r>
+        <w:lastRenderedPageBreak/>
+        <w:t>Further Reading</w:t>
+      </w:r>
+      <w:bookmarkEnd w:id="46"/>
+      <w:r>
+        <w:t xml:space="preserve"> </w:t>
+      </w:r>
+    </w:p>
+    <w:p/>
+    <w:p>
+      <w:pPr>
+        <w:rPr>
+          <w:rStyle w:val="Hyperlink"/>
+        </w:rPr>
+      </w:pPr>
+      <w:hyperlink r:id="rId31" w:history="1">
+        <w:r>
+          <w:rPr>
+            <w:rStyle w:val="Hyperlink"/>
+          </w:rPr>
+          <w:t>http://elinux.org/RPi_Kernel_Compilation</w:t>
+        </w:r>
+      </w:hyperlink>
+    </w:p>
+    <w:p>
+      <w:hyperlink r:id="rId32" w:history="1">
+        <w:r>
+          <w:rPr>
+            <w:rStyle w:val="Hyperlink"/>
+          </w:rPr>
+          <w:t>http://elinux.org/RPiconfig</w:t>
+        </w:r>
+      </w:hyperlink>
+    </w:p>
+    <w:p/>
+    <w:p/>
+    <w:p>
+      <w:hyperlink r:id="rId33" w:history="1">
+        <w:r>
+          <w:rPr>
+            <w:rStyle w:val="Hyperlink"/>
+          </w:rPr>
+          <w:t>https://www.raspberrypi.org/</w:t>
+        </w:r>
+      </w:hyperlink>
+    </w:p>
+    <w:p>
+      <w:pPr>
+        <w:rPr>
+          <w:rStyle w:val="Hyperlink"/>
+        </w:rPr>
+      </w:pPr>
+      <w:hyperlink r:id="rId34" w:history="1">
+        <w:r>
+          <w:rPr>
+            <w:rStyle w:val="Hyperlink"/>
+          </w:rPr>
+          <w:t>https://www.raspberrypi.org/resources/learn/</w:t>
+        </w:r>
+      </w:hyperlink>
+    </w:p>
+    <w:p>
+      <w:hyperlink r:id="rId35" w:history="1">
+        <w:r>
+          <w:rPr>
+            <w:rStyle w:val="Hyperlink"/>
+          </w:rPr>
+          <w:t>https://www.raspberrypi.org/documentation/linux/kernel/building.md</w:t>
+        </w:r>
+      </w:hyperlink>
+    </w:p>
+    <w:p>
+      <w:hyperlink r:id="rId36" w:history="1">
+        <w:r>
+          <w:rPr>
+            <w:rStyle w:val="Hyperlink"/>
+          </w:rPr>
+          <w:t>https://www.raspberrypi.org/documentation/remote-access/ssh/</w:t>
+        </w:r>
+      </w:hyperlink>
+    </w:p>
+    <w:p/>
+    <w:p>
+      <w:r>
+        <w:tab/>
+      </w:r>
+    </w:p>
+    <w:p>
+      <w:hyperlink r:id="rId37" w:history="1">
+        <w:r>
+          <w:rPr>
+            <w:rStyle w:val="Hyperlink"/>
+          </w:rPr>
+          <w:t>http://www.howtogeek.com/276468/how-to-use-a-raspberry-pi-as-a-networked-time-machine-drive-for-your-mac/</w:t>
+        </w:r>
+      </w:hyperlink>
+    </w:p>
+    <w:p>
+      <w:hyperlink r:id="rId38" w:history="1">
+        <w:r>
+          <w:rPr>
+            <w:rStyle w:val="Hyperlink"/>
+          </w:rPr>
+          <w:t>http://www.howtogeek.com/138281/the-htg-guide-to-getting-started-with-raspberry-pi/all/</w:t>
+        </w:r>
+      </w:hyperlink>
+    </w:p>
+    <w:p/>
+    <w:p/>
+    <w:p>
+      <w:hyperlink r:id="rId39" w:history="1">
+        <w:r>
+          <w:rPr>
+            <w:rStyle w:val="Hyperlink"/>
+          </w:rPr>
+          <w:t>https://superuser.com/questions/326211/best-way-to-transfer-files-over-a-lan-between-two-linux-computers</w:t>
+        </w:r>
+      </w:hyperlink>
+    </w:p>
+    <w:p/>
+    <w:p/>
+    <w:p/>
+    <w:p/>
+    <w:p/>
+    <w:p/>
+    <w:p/>
+    <w:p/>
+    <w:p/>
+    <w:p/>
+    <w:p/>
+    <w:p/>
+    <w:p/>
+    <w:p/>
+    <w:p/>
+    <w:p/>
+    <w:p/>
+    <w:p/>
+    <w:p/>
+    <w:p/>
+    <w:p/>
+    <w:p/>
+    <w:bookmarkStart w:id="47" w:name="_GoBack"/>
+    <w:bookmarkEnd w:id="47"/>
     <w:p>
       <w:pPr>
         <w:rPr>
@@ -12389,6 +14265,31 @@
         </w:rPr>
       </w:pPr>
       <w:r>
+        <w:fldChar w:fldCharType="begin"/>
+      </w:r>
+      <w:r>
+        <w:instrText xml:space="preserve"> HYPERLINK "https://i.stack.imgur.com/xxNtk.jpg" </w:instrText>
+      </w:r>
+      <w:r>
+        <w:fldChar w:fldCharType="separate"/>
+      </w:r>
+      <w:r>
+        <w:fldChar w:fldCharType="end"/>
+      </w:r>
+    </w:p>
+    <w:p>
+      <w:pPr>
+        <w:rPr>
+          <w:rFonts w:asciiTheme="majorHAnsi" w:eastAsiaTheme="majorEastAsia" w:hAnsiTheme="majorHAnsi" w:cstheme="majorBidi"/>
+          <w:b/>
+          <w:bCs/>
+          <w:color w:val="345A8A" w:themeColor="accent1" w:themeShade="B5"/>
+          <w:sz w:val="32"/>
+          <w:szCs w:val="32"/>
+        </w:rPr>
+      </w:pPr>
+      <w:bookmarkStart w:id="48" w:name="_Toc486251515"/>
+      <w:r>
         <w:br w:type="page"/>
       </w:r>
     </w:p>
@@ -12396,12 +14297,11 @@
       <w:pPr>
         <w:pStyle w:val="Heading1"/>
       </w:pPr>
-      <w:bookmarkStart w:id="36" w:name="_Toc485715512"/>
       <w:r>
         <w:lastRenderedPageBreak/>
         <w:t>Legends</w:t>
       </w:r>
-      <w:bookmarkEnd w:id="36"/>
+      <w:bookmarkEnd w:id="48"/>
     </w:p>
     <w:p/>
     <w:p>
@@ -13668,6 +15568,95 @@
     </w:lvl>
   </w:abstractNum>
   <w:abstractNum w:abstractNumId="10" w15:restartNumberingAfterBreak="0">
+    <w:nsid w:val="333B22CD"/>
+    <w:multiLevelType w:val="hybridMultilevel"/>
+    <w:tmpl w:val="56626280"/>
+    <w:lvl w:ilvl="0" w:tplc="04090011">
+      <w:start w:val="1"/>
+      <w:numFmt w:val="decimal"/>
+      <w:lvlText w:val="%1)"/>
+      <w:lvlJc w:val="left"/>
+      <w:pPr>
+        <w:ind w:left="720" w:hanging="360"/>
+      </w:pPr>
+      <w:rPr>
+        <w:rFonts w:hint="default"/>
+      </w:rPr>
+    </w:lvl>
+    <w:lvl w:ilvl="1" w:tplc="04090019" w:tentative="1">
+      <w:start w:val="1"/>
+      <w:numFmt w:val="lowerLetter"/>
+      <w:lvlText w:val="%2."/>
+      <w:lvlJc w:val="left"/>
+      <w:pPr>
+        <w:ind w:left="1440" w:hanging="360"/>
+      </w:pPr>
+    </w:lvl>
+    <w:lvl w:ilvl="2" w:tplc="0409001B" w:tentative="1">
+      <w:start w:val="1"/>
+      <w:numFmt w:val="lowerRoman"/>
+      <w:lvlText w:val="%3."/>
+      <w:lvlJc w:val="right"/>
+      <w:pPr>
+        <w:ind w:left="2160" w:hanging="180"/>
+      </w:pPr>
+    </w:lvl>
+    <w:lvl w:ilvl="3" w:tplc="0409000F" w:tentative="1">
+      <w:start w:val="1"/>
+      <w:numFmt w:val="decimal"/>
+      <w:lvlText w:val="%4."/>
+      <w:lvlJc w:val="left"/>
+      <w:pPr>
+        <w:ind w:left="2880" w:hanging="360"/>
+      </w:pPr>
+    </w:lvl>
+    <w:lvl w:ilvl="4" w:tplc="04090019" w:tentative="1">
+      <w:start w:val="1"/>
+      <w:numFmt w:val="lowerLetter"/>
+      <w:lvlText w:val="%5."/>
+      <w:lvlJc w:val="left"/>
+      <w:pPr>
+        <w:ind w:left="3600" w:hanging="360"/>
+      </w:pPr>
+    </w:lvl>
+    <w:lvl w:ilvl="5" w:tplc="0409001B" w:tentative="1">
+      <w:start w:val="1"/>
+      <w:numFmt w:val="lowerRoman"/>
+      <w:lvlText w:val="%6."/>
+      <w:lvlJc w:val="right"/>
+      <w:pPr>
+        <w:ind w:left="4320" w:hanging="180"/>
+      </w:pPr>
+    </w:lvl>
+    <w:lvl w:ilvl="6" w:tplc="0409000F" w:tentative="1">
+      <w:start w:val="1"/>
+      <w:numFmt w:val="decimal"/>
+      <w:lvlText w:val="%7."/>
+      <w:lvlJc w:val="left"/>
+      <w:pPr>
+        <w:ind w:left="5040" w:hanging="360"/>
+      </w:pPr>
+    </w:lvl>
+    <w:lvl w:ilvl="7" w:tplc="04090019" w:tentative="1">
+      <w:start w:val="1"/>
+      <w:numFmt w:val="lowerLetter"/>
+      <w:lvlText w:val="%8."/>
+      <w:lvlJc w:val="left"/>
+      <w:pPr>
+        <w:ind w:left="5760" w:hanging="360"/>
+      </w:pPr>
+    </w:lvl>
+    <w:lvl w:ilvl="8" w:tplc="0409001B" w:tentative="1">
+      <w:start w:val="1"/>
+      <w:numFmt w:val="lowerRoman"/>
+      <w:lvlText w:val="%9."/>
+      <w:lvlJc w:val="right"/>
+      <w:pPr>
+        <w:ind w:left="6480" w:hanging="180"/>
+      </w:pPr>
+    </w:lvl>
+  </w:abstractNum>
+  <w:abstractNum w:abstractNumId="11" w15:restartNumberingAfterBreak="0">
     <w:nsid w:val="37E17249"/>
     <w:multiLevelType w:val="multilevel"/>
     <w:tmpl w:val="6F2C678C"/>
@@ -13816,7 +15805,96 @@
       </w:rPr>
     </w:lvl>
   </w:abstractNum>
-  <w:abstractNum w:abstractNumId="11" w15:restartNumberingAfterBreak="0">
+  <w:abstractNum w:abstractNumId="12" w15:restartNumberingAfterBreak="0">
+    <w:nsid w:val="39DF571A"/>
+    <w:multiLevelType w:val="hybridMultilevel"/>
+    <w:tmpl w:val="4A38CC34"/>
+    <w:lvl w:ilvl="0" w:tplc="04090011">
+      <w:start w:val="1"/>
+      <w:numFmt w:val="decimal"/>
+      <w:lvlText w:val="%1)"/>
+      <w:lvlJc w:val="left"/>
+      <w:pPr>
+        <w:ind w:left="720" w:hanging="360"/>
+      </w:pPr>
+      <w:rPr>
+        <w:rFonts w:hint="default"/>
+      </w:rPr>
+    </w:lvl>
+    <w:lvl w:ilvl="1" w:tplc="04090019" w:tentative="1">
+      <w:start w:val="1"/>
+      <w:numFmt w:val="lowerLetter"/>
+      <w:lvlText w:val="%2."/>
+      <w:lvlJc w:val="left"/>
+      <w:pPr>
+        <w:ind w:left="1440" w:hanging="360"/>
+      </w:pPr>
+    </w:lvl>
+    <w:lvl w:ilvl="2" w:tplc="0409001B" w:tentative="1">
+      <w:start w:val="1"/>
+      <w:numFmt w:val="lowerRoman"/>
+      <w:lvlText w:val="%3."/>
+      <w:lvlJc w:val="right"/>
+      <w:pPr>
+        <w:ind w:left="2160" w:hanging="180"/>
+      </w:pPr>
+    </w:lvl>
+    <w:lvl w:ilvl="3" w:tplc="0409000F" w:tentative="1">
+      <w:start w:val="1"/>
+      <w:numFmt w:val="decimal"/>
+      <w:lvlText w:val="%4."/>
+      <w:lvlJc w:val="left"/>
+      <w:pPr>
+        <w:ind w:left="2880" w:hanging="360"/>
+      </w:pPr>
+    </w:lvl>
+    <w:lvl w:ilvl="4" w:tplc="04090019" w:tentative="1">
+      <w:start w:val="1"/>
+      <w:numFmt w:val="lowerLetter"/>
+      <w:lvlText w:val="%5."/>
+      <w:lvlJc w:val="left"/>
+      <w:pPr>
+        <w:ind w:left="3600" w:hanging="360"/>
+      </w:pPr>
+    </w:lvl>
+    <w:lvl w:ilvl="5" w:tplc="0409001B" w:tentative="1">
+      <w:start w:val="1"/>
+      <w:numFmt w:val="lowerRoman"/>
+      <w:lvlText w:val="%6."/>
+      <w:lvlJc w:val="right"/>
+      <w:pPr>
+        <w:ind w:left="4320" w:hanging="180"/>
+      </w:pPr>
+    </w:lvl>
+    <w:lvl w:ilvl="6" w:tplc="0409000F" w:tentative="1">
+      <w:start w:val="1"/>
+      <w:numFmt w:val="decimal"/>
+      <w:lvlText w:val="%7."/>
+      <w:lvlJc w:val="left"/>
+      <w:pPr>
+        <w:ind w:left="5040" w:hanging="360"/>
+      </w:pPr>
+    </w:lvl>
+    <w:lvl w:ilvl="7" w:tplc="04090019" w:tentative="1">
+      <w:start w:val="1"/>
+      <w:numFmt w:val="lowerLetter"/>
+      <w:lvlText w:val="%8."/>
+      <w:lvlJc w:val="left"/>
+      <w:pPr>
+        <w:ind w:left="5760" w:hanging="360"/>
+      </w:pPr>
+    </w:lvl>
+    <w:lvl w:ilvl="8" w:tplc="0409001B" w:tentative="1">
+      <w:start w:val="1"/>
+      <w:numFmt w:val="lowerRoman"/>
+      <w:lvlText w:val="%9."/>
+      <w:lvlJc w:val="right"/>
+      <w:pPr>
+        <w:ind w:left="6480" w:hanging="180"/>
+      </w:pPr>
+    </w:lvl>
+  </w:abstractNum>
+  <w:abstractNum w:abstractNumId="13" w15:restartNumberingAfterBreak="0">
     <w:nsid w:val="4EAE25A6"/>
     <w:multiLevelType w:val="hybridMultilevel"/>
     <w:tmpl w:val="09820930"/>
@@ -13929,7 +16007,7 @@
       </w:rPr>
     </w:lvl>
   </w:abstractNum>
-  <w:abstractNum w:abstractNumId="12" w15:restartNumberingAfterBreak="0">
+  <w:abstractNum w:abstractNumId="14" w15:restartNumberingAfterBreak="0">
     <w:nsid w:val="527518FE"/>
     <w:multiLevelType w:val="hybridMultilevel"/>
     <w:tmpl w:val="A7A86ABA"/>
@@ -14042,7 +16120,7 @@
       </w:rPr>
     </w:lvl>
   </w:abstractNum>
-  <w:abstractNum w:abstractNumId="13" w15:restartNumberingAfterBreak="0">
+  <w:abstractNum w:abstractNumId="15" w15:restartNumberingAfterBreak="0">
     <w:nsid w:val="59933536"/>
     <w:multiLevelType w:val="multilevel"/>
     <w:tmpl w:val="0EE24F94"/>
@@ -14191,7 +16269,7 @@
       </w:rPr>
     </w:lvl>
   </w:abstractNum>
-  <w:abstractNum w:abstractNumId="14" w15:restartNumberingAfterBreak="0">
+  <w:abstractNum w:abstractNumId="16" w15:restartNumberingAfterBreak="0">
     <w:nsid w:val="6DD1480F"/>
     <w:multiLevelType w:val="multilevel"/>
     <w:tmpl w:val="41E420DC"/>
@@ -14304,7 +16382,96 @@
       </w:pPr>
     </w:lvl>
   </w:abstractNum>
-  <w:abstractNum w:abstractNumId="15" w15:restartNumberingAfterBreak="0">
+  <w:abstractNum w:abstractNumId="17" w15:restartNumberingAfterBreak="0">
+    <w:nsid w:val="70D320B3"/>
+    <w:multiLevelType w:val="hybridMultilevel"/>
+    <w:tmpl w:val="3E92D362"/>
+    <w:lvl w:ilvl="0" w:tplc="04090011">
+      <w:start w:val="1"/>
+      <w:numFmt w:val="decimal"/>
+      <w:lvlText w:val="%1)"/>
+      <w:lvlJc w:val="left"/>
+      <w:pPr>
+        <w:ind w:left="720" w:hanging="360"/>
+      </w:pPr>
+      <w:rPr>
+        <w:rFonts w:hint="default"/>
+      </w:rPr>
+    </w:lvl>
+    <w:lvl w:ilvl="1" w:tplc="04090019" w:tentative="1">
+      <w:start w:val="1"/>
+      <w:numFmt w:val="lowerLetter"/>
+      <w:lvlText w:val="%2."/>
+      <w:lvlJc w:val="left"/>
+      <w:pPr>
+        <w:ind w:left="1440" w:hanging="360"/>
+      </w:pPr>
+    </w:lvl>
+    <w:lvl w:ilvl="2" w:tplc="0409001B" w:tentative="1">
+      <w:start w:val="1"/>
+      <w:numFmt w:val="lowerRoman"/>
+      <w:lvlText w:val="%3."/>
+      <w:lvlJc w:val="right"/>
+      <w:pPr>
+        <w:ind w:left="2160" w:hanging="180"/>
+      </w:pPr>
+    </w:lvl>
+    <w:lvl w:ilvl="3" w:tplc="0409000F" w:tentative="1">
+      <w:start w:val="1"/>
+      <w:numFmt w:val="decimal"/>
+      <w:lvlText w:val="%4."/>
+      <w:lvlJc w:val="left"/>
+      <w:pPr>
+        <w:ind w:left="2880" w:hanging="360"/>
+      </w:pPr>
+    </w:lvl>
+    <w:lvl w:ilvl="4" w:tplc="04090019" w:tentative="1">
+      <w:start w:val="1"/>
+      <w:numFmt w:val="lowerLetter"/>
+      <w:lvlText w:val="%5."/>
+      <w:lvlJc w:val="left"/>
+      <w:pPr>
+        <w:ind w:left="3600" w:hanging="360"/>
+      </w:pPr>
+    </w:lvl>
+    <w:lvl w:ilvl="5" w:tplc="0409001B" w:tentative="1">
+      <w:start w:val="1"/>
+      <w:numFmt w:val="lowerRoman"/>
+      <w:lvlText w:val="%6."/>
+      <w:lvlJc w:val="right"/>
+      <w:pPr>
+        <w:ind w:left="4320" w:hanging="180"/>
+      </w:pPr>
+    </w:lvl>
+    <w:lvl w:ilvl="6" w:tplc="0409000F" w:tentative="1">
+      <w:start w:val="1"/>
+      <w:numFmt w:val="decimal"/>
+      <w:lvlText w:val="%7."/>
+      <w:lvlJc w:val="left"/>
+      <w:pPr>
+        <w:ind w:left="5040" w:hanging="360"/>
+      </w:pPr>
+    </w:lvl>
+    <w:lvl w:ilvl="7" w:tplc="04090019" w:tentative="1">
+      <w:start w:val="1"/>
+      <w:numFmt w:val="lowerLetter"/>
+      <w:lvlText w:val="%8."/>
+      <w:lvlJc w:val="left"/>
+      <w:pPr>
+        <w:ind w:left="5760" w:hanging="360"/>
+      </w:pPr>
+    </w:lvl>
+    <w:lvl w:ilvl="8" w:tplc="0409001B" w:tentative="1">
+      <w:start w:val="1"/>
+      <w:numFmt w:val="lowerRoman"/>
+      <w:lvlText w:val="%9."/>
+      <w:lvlJc w:val="right"/>
+      <w:pPr>
+        <w:ind w:left="6480" w:hanging="180"/>
+      </w:pPr>
+    </w:lvl>
+  </w:abstractNum>
+  <w:abstractNum w:abstractNumId="18" w15:restartNumberingAfterBreak="0">
     <w:nsid w:val="723B2322"/>
     <w:multiLevelType w:val="hybridMultilevel"/>
     <w:tmpl w:val="2E606238"/>
@@ -14393,7 +16560,7 @@
       </w:pPr>
     </w:lvl>
   </w:abstractNum>
-  <w:abstractNum w:abstractNumId="16" w15:restartNumberingAfterBreak="0">
+  <w:abstractNum w:abstractNumId="19" w15:restartNumberingAfterBreak="0">
     <w:nsid w:val="759F21EA"/>
     <w:multiLevelType w:val="hybridMultilevel"/>
     <w:tmpl w:val="86A0432E"/>
@@ -14506,7 +16673,7 @@
       </w:rPr>
     </w:lvl>
   </w:abstractNum>
-  <w:abstractNum w:abstractNumId="17" w15:restartNumberingAfterBreak="0">
+  <w:abstractNum w:abstractNumId="20" w15:restartNumberingAfterBreak="0">
     <w:nsid w:val="784E2B79"/>
     <w:multiLevelType w:val="multilevel"/>
     <w:tmpl w:val="E3AE3276"/>
@@ -14655,7 +16822,7 @@
       </w:rPr>
     </w:lvl>
   </w:abstractNum>
-  <w:abstractNum w:abstractNumId="18" w15:restartNumberingAfterBreak="0">
+  <w:abstractNum w:abstractNumId="21" w15:restartNumberingAfterBreak="0">
     <w:nsid w:val="7C830902"/>
     <w:multiLevelType w:val="multilevel"/>
     <w:tmpl w:val="662642F2"/>
@@ -14808,19 +16975,19 @@
     <w:abstractNumId w:val="6"/>
   </w:num>
   <w:num w:numId="2">
-    <w:abstractNumId w:val="16"/>
+    <w:abstractNumId w:val="19"/>
   </w:num>
   <w:num w:numId="3">
     <w:abstractNumId w:val="4"/>
   </w:num>
   <w:num w:numId="4">
-    <w:abstractNumId w:val="11"/>
+    <w:abstractNumId w:val="13"/>
   </w:num>
   <w:num w:numId="5">
-    <w:abstractNumId w:val="12"/>
+    <w:abstractNumId w:val="14"/>
   </w:num>
   <w:num w:numId="6">
-    <w:abstractNumId w:val="15"/>
+    <w:abstractNumId w:val="18"/>
   </w:num>
   <w:num w:numId="7">
     <w:abstractNumId w:val="9"/>
@@ -14829,22 +16996,22 @@
     <w:abstractNumId w:val="2"/>
   </w:num>
   <w:num w:numId="9">
-    <w:abstractNumId w:val="14"/>
+    <w:abstractNumId w:val="16"/>
   </w:num>
   <w:num w:numId="10">
-    <w:abstractNumId w:val="17"/>
+    <w:abstractNumId w:val="20"/>
   </w:num>
   <w:num w:numId="11">
-    <w:abstractNumId w:val="18"/>
+    <w:abstractNumId w:val="21"/>
   </w:num>
   <w:num w:numId="12">
     <w:abstractNumId w:val="7"/>
   </w:num>
   <w:num w:numId="13">
-    <w:abstractNumId w:val="13"/>
+    <w:abstractNumId w:val="15"/>
   </w:num>
   <w:num w:numId="14">
-    <w:abstractNumId w:val="10"/>
+    <w:abstractNumId w:val="11"/>
   </w:num>
   <w:num w:numId="15">
     <w:abstractNumId w:val="3"/>
@@ -14860,6 +17027,15 @@
   </w:num>
   <w:num w:numId="19">
     <w:abstractNumId w:val="1"/>
+  </w:num>
+  <w:num w:numId="20">
+    <w:abstractNumId w:val="17"/>
+  </w:num>
+  <w:num w:numId="21">
+    <w:abstractNumId w:val="10"/>
+  </w:num>
+  <w:num w:numId="22">
+    <w:abstractNumId w:val="12"/>
   </w:num>
 </w:numbering>
 </file>
@@ -16024,7 +18200,7 @@
 </file>
 
 <file path=customXml/itemProps1.xml><?xml version="1.0" encoding="utf-8"?>
-<ds:datastoreItem xmlns:ds="http://schemas.openxmlformats.org/officeDocument/2006/customXml" ds:itemID="{08532C52-F848-4C4D-A586-054B6E21D402}">
+<ds:datastoreItem xmlns:ds="http://schemas.openxmlformats.org/officeDocument/2006/customXml" ds:itemID="{7DBF86FF-4239-48D7-9AB5-12E29F5694B5}">
   <ds:schemaRefs>
     <ds:schemaRef ds:uri="http://schemas.openxmlformats.org/officeDocument/2006/bibliography"/>
   </ds:schemaRefs>

</xml_diff>

<commit_message>
Added Troubleshooting section : Custom Kernel Image Doesn’t Boot
</commit_message>
<xml_diff>
--- a/KindlePublications/BuildingImage_RaspberryPi.docx
+++ b/KindlePublications/BuildingImage_RaspberryPi.docx
@@ -475,7 +475,7 @@
         <w:pStyle w:val="Heading1"/>
         <w:jc w:val="center"/>
       </w:pPr>
-      <w:bookmarkStart w:id="0" w:name="_Toc486251575"/>
+      <w:bookmarkStart w:id="0" w:name="_Toc486269231"/>
       <w:r>
         <w:t>About the Author</w:t>
       </w:r>
@@ -593,7 +593,7 @@
       <w:r>
         <w:br w:type="page"/>
       </w:r>
-      <w:bookmarkStart w:id="1" w:name="_Toc486251576"/>
+      <w:bookmarkStart w:id="1" w:name="_Toc486269232"/>
       <w:r>
         <w:lastRenderedPageBreak/>
         <w:t xml:space="preserve">Table </w:t>
@@ -651,7 +651,7 @@
         <w:rPr>
           <w:noProof/>
         </w:rPr>
-        <w:instrText xml:space="preserve"> PAGEREF _Toc486251575 \h </w:instrText>
+        <w:instrText xml:space="preserve"> PAGEREF _Toc486269231 \h </w:instrText>
       </w:r>
       <w:r>
         <w:rPr>
@@ -712,7 +712,7 @@
         <w:rPr>
           <w:noProof/>
         </w:rPr>
-        <w:instrText xml:space="preserve"> PAGEREF _Toc486251576 \h </w:instrText>
+        <w:instrText xml:space="preserve"> PAGEREF _Toc486269232 \h </w:instrText>
       </w:r>
       <w:r>
         <w:rPr>
@@ -773,7 +773,7 @@
         <w:rPr>
           <w:noProof/>
         </w:rPr>
-        <w:instrText xml:space="preserve"> PAGEREF _Toc486251577 \h </w:instrText>
+        <w:instrText xml:space="preserve"> PAGEREF _Toc486269233 \h </w:instrText>
       </w:r>
       <w:r>
         <w:rPr>
@@ -834,7 +834,7 @@
         <w:rPr>
           <w:noProof/>
         </w:rPr>
-        <w:instrText xml:space="preserve"> PAGEREF _Toc486251578 \h </w:instrText>
+        <w:instrText xml:space="preserve"> PAGEREF _Toc486269234 \h </w:instrText>
       </w:r>
       <w:r>
         <w:rPr>
@@ -895,7 +895,7 @@
         <w:rPr>
           <w:noProof/>
         </w:rPr>
-        <w:instrText xml:space="preserve"> PAGEREF _Toc486251579 \h </w:instrText>
+        <w:instrText xml:space="preserve"> PAGEREF _Toc486269235 \h </w:instrText>
       </w:r>
       <w:r>
         <w:rPr>
@@ -956,7 +956,7 @@
         <w:rPr>
           <w:noProof/>
         </w:rPr>
-        <w:instrText xml:space="preserve"> PAGEREF _Toc486251580 \h </w:instrText>
+        <w:instrText xml:space="preserve"> PAGEREF _Toc486269236 \h </w:instrText>
       </w:r>
       <w:r>
         <w:rPr>
@@ -1017,7 +1017,7 @@
         <w:rPr>
           <w:noProof/>
         </w:rPr>
-        <w:instrText xml:space="preserve"> PAGEREF _Toc486251581 \h </w:instrText>
+        <w:instrText xml:space="preserve"> PAGEREF _Toc486269237 \h </w:instrText>
       </w:r>
       <w:r>
         <w:rPr>
@@ -1078,7 +1078,7 @@
         <w:rPr>
           <w:noProof/>
         </w:rPr>
-        <w:instrText xml:space="preserve"> PAGEREF _Toc486251582 \h </w:instrText>
+        <w:instrText xml:space="preserve"> PAGEREF _Toc486269238 \h </w:instrText>
       </w:r>
       <w:r>
         <w:rPr>
@@ -1139,7 +1139,7 @@
         <w:rPr>
           <w:noProof/>
         </w:rPr>
-        <w:instrText xml:space="preserve"> PAGEREF _Toc486251583 \h </w:instrText>
+        <w:instrText xml:space="preserve"> PAGEREF _Toc486269239 \h </w:instrText>
       </w:r>
       <w:r>
         <w:rPr>
@@ -1201,7 +1201,7 @@
         <w:rPr>
           <w:noProof/>
         </w:rPr>
-        <w:instrText xml:space="preserve"> PAGEREF _Toc486251584 \h </w:instrText>
+        <w:instrText xml:space="preserve"> PAGEREF _Toc486269240 \h </w:instrText>
       </w:r>
       <w:r>
         <w:rPr>
@@ -1261,7 +1261,7 @@
         <w:rPr>
           <w:noProof/>
         </w:rPr>
-        <w:instrText xml:space="preserve"> PAGEREF _Toc486251585 \h </w:instrText>
+        <w:instrText xml:space="preserve"> PAGEREF _Toc486269241 \h </w:instrText>
       </w:r>
       <w:r>
         <w:rPr>
@@ -1323,7 +1323,7 @@
         <w:rPr>
           <w:noProof/>
         </w:rPr>
-        <w:instrText xml:space="preserve"> PAGEREF _Toc486251586 \h </w:instrText>
+        <w:instrText xml:space="preserve"> PAGEREF _Toc486269242 \h </w:instrText>
       </w:r>
       <w:r>
         <w:rPr>
@@ -1383,7 +1383,7 @@
         <w:rPr>
           <w:noProof/>
         </w:rPr>
-        <w:instrText xml:space="preserve"> PAGEREF _Toc486251587 \h </w:instrText>
+        <w:instrText xml:space="preserve"> PAGEREF _Toc486269243 \h </w:instrText>
       </w:r>
       <w:r>
         <w:rPr>
@@ -1425,7 +1425,7 @@
         <w:rPr>
           <w:noProof/>
         </w:rPr>
-        <w:t>Setting Wifi Up via Command Line</w:t>
+        <w:t>Setting Wi-Fi Up via Command Line</w:t>
       </w:r>
       <w:r>
         <w:rPr>
@@ -1443,7 +1443,7 @@
         <w:rPr>
           <w:noProof/>
         </w:rPr>
-        <w:instrText xml:space="preserve"> PAGEREF _Toc486251588 \h </w:instrText>
+        <w:instrText xml:space="preserve"> PAGEREF _Toc486269244 \h </w:instrText>
       </w:r>
       <w:r>
         <w:rPr>
@@ -1502,7 +1502,7 @@
         <w:rPr>
           <w:noProof/>
         </w:rPr>
-        <w:instrText xml:space="preserve"> PAGEREF _Toc486251589 \h </w:instrText>
+        <w:instrText xml:space="preserve"> PAGEREF _Toc486269245 \h </w:instrText>
       </w:r>
       <w:r>
         <w:rPr>
@@ -1561,7 +1561,7 @@
         <w:rPr>
           <w:noProof/>
         </w:rPr>
-        <w:instrText xml:space="preserve"> PAGEREF _Toc486251590 \h </w:instrText>
+        <w:instrText xml:space="preserve"> PAGEREF _Toc486269246 \h </w:instrText>
       </w:r>
       <w:r>
         <w:rPr>
@@ -1620,7 +1620,7 @@
         <w:rPr>
           <w:noProof/>
         </w:rPr>
-        <w:instrText xml:space="preserve"> PAGEREF _Toc486251591 \h </w:instrText>
+        <w:instrText xml:space="preserve"> PAGEREF _Toc486269247 \h </w:instrText>
       </w:r>
       <w:r>
         <w:rPr>
@@ -1679,7 +1679,7 @@
         <w:rPr>
           <w:noProof/>
         </w:rPr>
-        <w:instrText xml:space="preserve"> PAGEREF _Toc486251592 \h </w:instrText>
+        <w:instrText xml:space="preserve"> PAGEREF _Toc486269248 \h </w:instrText>
       </w:r>
       <w:r>
         <w:rPr>
@@ -1738,7 +1738,7 @@
         <w:rPr>
           <w:noProof/>
         </w:rPr>
-        <w:instrText xml:space="preserve"> PAGEREF _Toc486251593 \h </w:instrText>
+        <w:instrText xml:space="preserve"> PAGEREF _Toc486269249 \h </w:instrText>
       </w:r>
       <w:r>
         <w:rPr>
@@ -1798,7 +1798,7 @@
         <w:rPr>
           <w:noProof/>
         </w:rPr>
-        <w:instrText xml:space="preserve"> PAGEREF _Toc486251594 \h </w:instrText>
+        <w:instrText xml:space="preserve"> PAGEREF _Toc486269250 \h </w:instrText>
       </w:r>
       <w:r>
         <w:rPr>
@@ -1858,7 +1858,7 @@
         <w:rPr>
           <w:noProof/>
         </w:rPr>
-        <w:instrText xml:space="preserve"> PAGEREF _Toc486251595 \h </w:instrText>
+        <w:instrText xml:space="preserve"> PAGEREF _Toc486269251 \h </w:instrText>
       </w:r>
       <w:r>
         <w:rPr>
@@ -1919,7 +1919,7 @@
         <w:rPr>
           <w:noProof/>
         </w:rPr>
-        <w:instrText xml:space="preserve"> PAGEREF _Toc486251596 \h </w:instrText>
+        <w:instrText xml:space="preserve"> PAGEREF _Toc486269252 \h </w:instrText>
       </w:r>
       <w:r>
         <w:rPr>
@@ -1979,7 +1979,7 @@
         <w:rPr>
           <w:noProof/>
         </w:rPr>
-        <w:instrText xml:space="preserve"> PAGEREF _Toc486251597 \h </w:instrText>
+        <w:instrText xml:space="preserve"> PAGEREF _Toc486269253 \h </w:instrText>
       </w:r>
       <w:r>
         <w:rPr>
@@ -2039,7 +2039,7 @@
         <w:rPr>
           <w:noProof/>
         </w:rPr>
-        <w:instrText xml:space="preserve"> PAGEREF _Toc486251598 \h </w:instrText>
+        <w:instrText xml:space="preserve"> PAGEREF _Toc486269254 \h </w:instrText>
       </w:r>
       <w:r>
         <w:rPr>
@@ -2099,7 +2099,7 @@
         <w:rPr>
           <w:noProof/>
         </w:rPr>
-        <w:instrText xml:space="preserve"> PAGEREF _Toc486251599 \h </w:instrText>
+        <w:instrText xml:space="preserve"> PAGEREF _Toc486269255 \h </w:instrText>
       </w:r>
       <w:r>
         <w:rPr>
@@ -2159,7 +2159,7 @@
         <w:rPr>
           <w:noProof/>
         </w:rPr>
-        <w:instrText xml:space="preserve"> PAGEREF _Toc486251600 \h </w:instrText>
+        <w:instrText xml:space="preserve"> PAGEREF _Toc486269256 \h </w:instrText>
       </w:r>
       <w:r>
         <w:rPr>
@@ -2219,7 +2219,7 @@
         <w:rPr>
           <w:noProof/>
         </w:rPr>
-        <w:instrText xml:space="preserve"> PAGEREF _Toc486251601 \h </w:instrText>
+        <w:instrText xml:space="preserve"> PAGEREF _Toc486269257 \h </w:instrText>
       </w:r>
       <w:r>
         <w:rPr>
@@ -2279,7 +2279,7 @@
         <w:rPr>
           <w:noProof/>
         </w:rPr>
-        <w:instrText xml:space="preserve"> PAGEREF _Toc486251602 \h </w:instrText>
+        <w:instrText xml:space="preserve"> PAGEREF _Toc486269258 \h </w:instrText>
       </w:r>
       <w:r>
         <w:rPr>
@@ -2339,7 +2339,7 @@
         <w:rPr>
           <w:noProof/>
         </w:rPr>
-        <w:instrText xml:space="preserve"> PAGEREF _Toc486251603 \h </w:instrText>
+        <w:instrText xml:space="preserve"> PAGEREF _Toc486269259 \h </w:instrText>
       </w:r>
       <w:r>
         <w:rPr>
@@ -2399,7 +2399,7 @@
         <w:rPr>
           <w:noProof/>
         </w:rPr>
-        <w:instrText xml:space="preserve"> PAGEREF _Toc486251604 \h </w:instrText>
+        <w:instrText xml:space="preserve"> PAGEREF _Toc486269260 \h </w:instrText>
       </w:r>
       <w:r>
         <w:rPr>
@@ -2459,7 +2459,7 @@
         <w:rPr>
           <w:noProof/>
         </w:rPr>
-        <w:instrText xml:space="preserve"> PAGEREF _Toc486251605 \h </w:instrText>
+        <w:instrText xml:space="preserve"> PAGEREF _Toc486269261 \h </w:instrText>
       </w:r>
       <w:r>
         <w:rPr>
@@ -2520,7 +2520,7 @@
         <w:rPr>
           <w:noProof/>
         </w:rPr>
-        <w:instrText xml:space="preserve"> PAGEREF _Toc486251606 \h </w:instrText>
+        <w:instrText xml:space="preserve"> PAGEREF _Toc486269262 \h </w:instrText>
       </w:r>
       <w:r>
         <w:rPr>
@@ -2580,7 +2580,7 @@
         <w:rPr>
           <w:noProof/>
         </w:rPr>
-        <w:instrText xml:space="preserve"> PAGEREF _Toc486251607 \h </w:instrText>
+        <w:instrText xml:space="preserve"> PAGEREF _Toc486269263 \h </w:instrText>
       </w:r>
       <w:r>
         <w:rPr>
@@ -2639,7 +2639,7 @@
         <w:rPr>
           <w:noProof/>
         </w:rPr>
-        <w:instrText xml:space="preserve"> PAGEREF _Toc486251608 \h </w:instrText>
+        <w:instrText xml:space="preserve"> PAGEREF _Toc486269264 \h </w:instrText>
       </w:r>
       <w:r>
         <w:rPr>
@@ -2698,7 +2698,7 @@
         <w:rPr>
           <w:noProof/>
         </w:rPr>
-        <w:instrText xml:space="preserve"> PAGEREF _Toc486251609 \h </w:instrText>
+        <w:instrText xml:space="preserve"> PAGEREF _Toc486269265 \h </w:instrText>
       </w:r>
       <w:r>
         <w:rPr>
@@ -2740,7 +2740,7 @@
         <w:rPr>
           <w:noProof/>
         </w:rPr>
-        <w:t>Mapping Card Reader to Virtual SD Card (. vmdk)</w:t>
+        <w:t>Secure copy between Host &amp; Guest OS.</w:t>
       </w:r>
       <w:r>
         <w:rPr>
@@ -2758,7 +2758,7 @@
         <w:rPr>
           <w:noProof/>
         </w:rPr>
-        <w:instrText xml:space="preserve"> PAGEREF _Toc486251610 \h </w:instrText>
+        <w:instrText xml:space="preserve"> PAGEREF _Toc486269266 \h </w:instrText>
       </w:r>
       <w:r>
         <w:rPr>
@@ -2800,7 +2800,7 @@
         <w:rPr>
           <w:noProof/>
         </w:rPr>
-        <w:t>Secure copy between Host &amp; Guest OS.</w:t>
+        <w:t>Using a USB card reader</w:t>
       </w:r>
       <w:r>
         <w:rPr>
@@ -2818,7 +2818,7 @@
         <w:rPr>
           <w:noProof/>
         </w:rPr>
-        <w:instrText xml:space="preserve"> PAGEREF _Toc486251611 \h </w:instrText>
+        <w:instrText xml:space="preserve"> PAGEREF _Toc486269267 \h </w:instrText>
       </w:r>
       <w:r>
         <w:rPr>
@@ -2836,6 +2836,67 @@
           <w:noProof/>
         </w:rPr>
         <w:t>24</w:t>
+      </w:r>
+      <w:r>
+        <w:rPr>
+          <w:noProof/>
+        </w:rPr>
+        <w:fldChar w:fldCharType="end"/>
+      </w:r>
+    </w:p>
+    <w:p>
+      <w:pPr>
+        <w:pStyle w:val="TOC1"/>
+        <w:tabs>
+          <w:tab w:val="right" w:pos="8290"/>
+        </w:tabs>
+        <w:rPr>
+          <w:b w:val="0"/>
+          <w:caps w:val="0"/>
+          <w:noProof/>
+          <w:u w:val="none"/>
+        </w:rPr>
+      </w:pPr>
+      <w:r>
+        <w:rPr>
+          <w:noProof/>
+        </w:rPr>
+        <w:t>IoT &amp; RaspberryPi</w:t>
+      </w:r>
+      <w:r>
+        <w:rPr>
+          <w:noProof/>
+        </w:rPr>
+        <w:tab/>
+      </w:r>
+      <w:r>
+        <w:rPr>
+          <w:noProof/>
+        </w:rPr>
+        <w:fldChar w:fldCharType="begin"/>
+      </w:r>
+      <w:r>
+        <w:rPr>
+          <w:noProof/>
+        </w:rPr>
+        <w:instrText xml:space="preserve"> PAGEREF _Toc486269268 \h </w:instrText>
+      </w:r>
+      <w:r>
+        <w:rPr>
+          <w:noProof/>
+        </w:rPr>
+      </w:r>
+      <w:r>
+        <w:rPr>
+          <w:noProof/>
+        </w:rPr>
+        <w:fldChar w:fldCharType="separate"/>
+      </w:r>
+      <w:r>
+        <w:rPr>
+          <w:noProof/>
+        </w:rPr>
+        <w:t>25</w:t>
       </w:r>
       <w:r>
         <w:rPr>
@@ -2860,7 +2921,7 @@
         <w:rPr>
           <w:noProof/>
         </w:rPr>
-        <w:t>Using a USB card reader</w:t>
+        <w:t>1) Cloud Temperature Monitor</w:t>
       </w:r>
       <w:r>
         <w:rPr>
@@ -2878,7 +2939,7 @@
         <w:rPr>
           <w:noProof/>
         </w:rPr>
-        <w:instrText xml:space="preserve"> PAGEREF _Toc486251612 \h </w:instrText>
+        <w:instrText xml:space="preserve"> PAGEREF _Toc486269269 \h </w:instrText>
       </w:r>
       <w:r>
         <w:rPr>
@@ -2895,7 +2956,7 @@
         <w:rPr>
           <w:noProof/>
         </w:rPr>
-        <w:t>24</w:t>
+        <w:t>25</w:t>
       </w:r>
       <w:r>
         <w:rPr>
@@ -2921,7 +2982,8 @@
         <w:rPr>
           <w:noProof/>
         </w:rPr>
-        <w:t>IoT &amp; RaspberryPi</w:t>
+        <w:lastRenderedPageBreak/>
+        <w:t>Trouble Shooting Guide</w:t>
       </w:r>
       <w:r>
         <w:rPr>
@@ -2939,7 +3001,7 @@
         <w:rPr>
           <w:noProof/>
         </w:rPr>
-        <w:instrText xml:space="preserve"> PAGEREF _Toc486251613 \h </w:instrText>
+        <w:instrText xml:space="preserve"> PAGEREF _Toc486269270 \h </w:instrText>
       </w:r>
       <w:r>
         <w:rPr>
@@ -2956,7 +3018,7 @@
         <w:rPr>
           <w:noProof/>
         </w:rPr>
-        <w:t>25</w:t>
+        <w:t>27</w:t>
       </w:r>
       <w:r>
         <w:rPr>
@@ -2981,8 +3043,7 @@
         <w:rPr>
           <w:noProof/>
         </w:rPr>
-        <w:lastRenderedPageBreak/>
-        <w:t>1) Cloud Temperature Monitor</w:t>
+        <w:t>Troubleshooting Power Problems</w:t>
       </w:r>
       <w:r>
         <w:rPr>
@@ -3000,7 +3061,7 @@
         <w:rPr>
           <w:noProof/>
         </w:rPr>
-        <w:instrText xml:space="preserve"> PAGEREF _Toc486251614 \h </w:instrText>
+        <w:instrText xml:space="preserve"> PAGEREF _Toc486269271 \h </w:instrText>
       </w:r>
       <w:r>
         <w:rPr>
@@ -3017,7 +3078,316 @@
         <w:rPr>
           <w:noProof/>
         </w:rPr>
-        <w:t>25</w:t>
+        <w:t>27</w:t>
+      </w:r>
+      <w:r>
+        <w:rPr>
+          <w:noProof/>
+        </w:rPr>
+        <w:fldChar w:fldCharType="end"/>
+      </w:r>
+    </w:p>
+    <w:p>
+      <w:pPr>
+        <w:pStyle w:val="TOC2"/>
+        <w:tabs>
+          <w:tab w:val="right" w:pos="8290"/>
+        </w:tabs>
+        <w:rPr>
+          <w:b w:val="0"/>
+          <w:smallCaps w:val="0"/>
+          <w:noProof/>
+        </w:rPr>
+      </w:pPr>
+      <w:r>
+        <w:rPr>
+          <w:noProof/>
+          <w:shd w:val="clear" w:color="auto" w:fill="FFFFFF"/>
+          <w:lang w:val="en-IN"/>
+        </w:rPr>
+        <w:t>How to test the F3 polyfuse</w:t>
+      </w:r>
+      <w:r>
+        <w:rPr>
+          <w:noProof/>
+        </w:rPr>
+        <w:tab/>
+      </w:r>
+      <w:r>
+        <w:rPr>
+          <w:noProof/>
+        </w:rPr>
+        <w:fldChar w:fldCharType="begin"/>
+      </w:r>
+      <w:r>
+        <w:rPr>
+          <w:noProof/>
+        </w:rPr>
+        <w:instrText xml:space="preserve"> PAGEREF _Toc486269272 \h </w:instrText>
+      </w:r>
+      <w:r>
+        <w:rPr>
+          <w:noProof/>
+        </w:rPr>
+      </w:r>
+      <w:r>
+        <w:rPr>
+          <w:noProof/>
+        </w:rPr>
+        <w:fldChar w:fldCharType="separate"/>
+      </w:r>
+      <w:r>
+        <w:rPr>
+          <w:noProof/>
+        </w:rPr>
+        <w:t>28</w:t>
+      </w:r>
+      <w:r>
+        <w:rPr>
+          <w:noProof/>
+        </w:rPr>
+        <w:fldChar w:fldCharType="end"/>
+      </w:r>
+    </w:p>
+    <w:p>
+      <w:pPr>
+        <w:pStyle w:val="TOC2"/>
+        <w:tabs>
+          <w:tab w:val="right" w:pos="8290"/>
+        </w:tabs>
+        <w:rPr>
+          <w:b w:val="0"/>
+          <w:smallCaps w:val="0"/>
+          <w:noProof/>
+        </w:rPr>
+      </w:pPr>
+      <w:r>
+        <w:rPr>
+          <w:noProof/>
+        </w:rPr>
+        <w:t>Red power LED is on, green LED does not flash, nothing on display</w:t>
+      </w:r>
+      <w:r>
+        <w:rPr>
+          <w:noProof/>
+        </w:rPr>
+        <w:tab/>
+      </w:r>
+      <w:r>
+        <w:rPr>
+          <w:noProof/>
+        </w:rPr>
+        <w:fldChar w:fldCharType="begin"/>
+      </w:r>
+      <w:r>
+        <w:rPr>
+          <w:noProof/>
+        </w:rPr>
+        <w:instrText xml:space="preserve"> PAGEREF _Toc486269273 \h </w:instrText>
+      </w:r>
+      <w:r>
+        <w:rPr>
+          <w:noProof/>
+        </w:rPr>
+      </w:r>
+      <w:r>
+        <w:rPr>
+          <w:noProof/>
+        </w:rPr>
+        <w:fldChar w:fldCharType="separate"/>
+      </w:r>
+      <w:r>
+        <w:rPr>
+          <w:noProof/>
+        </w:rPr>
+        <w:t>29</w:t>
+      </w:r>
+      <w:r>
+        <w:rPr>
+          <w:noProof/>
+        </w:rPr>
+        <w:fldChar w:fldCharType="end"/>
+      </w:r>
+    </w:p>
+    <w:p>
+      <w:pPr>
+        <w:pStyle w:val="TOC2"/>
+        <w:tabs>
+          <w:tab w:val="right" w:pos="8290"/>
+        </w:tabs>
+        <w:rPr>
+          <w:b w:val="0"/>
+          <w:smallCaps w:val="0"/>
+          <w:noProof/>
+        </w:rPr>
+      </w:pPr>
+      <w:r>
+        <w:rPr>
+          <w:noProof/>
+        </w:rPr>
+        <w:t>How to Allow Incoming SSH (SCP) connections on MAC OS?</w:t>
+      </w:r>
+      <w:r>
+        <w:rPr>
+          <w:noProof/>
+        </w:rPr>
+        <w:tab/>
+      </w:r>
+      <w:r>
+        <w:rPr>
+          <w:noProof/>
+        </w:rPr>
+        <w:fldChar w:fldCharType="begin"/>
+      </w:r>
+      <w:r>
+        <w:rPr>
+          <w:noProof/>
+        </w:rPr>
+        <w:instrText xml:space="preserve"> PAGEREF _Toc486269274 \h </w:instrText>
+      </w:r>
+      <w:r>
+        <w:rPr>
+          <w:noProof/>
+        </w:rPr>
+      </w:r>
+      <w:r>
+        <w:rPr>
+          <w:noProof/>
+        </w:rPr>
+        <w:fldChar w:fldCharType="separate"/>
+      </w:r>
+      <w:r>
+        <w:rPr>
+          <w:noProof/>
+        </w:rPr>
+        <w:t>31</w:t>
+      </w:r>
+      <w:r>
+        <w:rPr>
+          <w:noProof/>
+        </w:rPr>
+        <w:fldChar w:fldCharType="end"/>
+      </w:r>
+    </w:p>
+    <w:p>
+      <w:pPr>
+        <w:pStyle w:val="TOC2"/>
+        <w:tabs>
+          <w:tab w:val="right" w:pos="8290"/>
+        </w:tabs>
+        <w:rPr>
+          <w:b w:val="0"/>
+          <w:smallCaps w:val="0"/>
+          <w:noProof/>
+        </w:rPr>
+      </w:pPr>
+      <w:r>
+        <w:rPr>
+          <w:rFonts w:eastAsiaTheme="majorEastAsia"/>
+          <w:noProof/>
+        </w:rPr>
+        <w:t>Connection refused</w:t>
+      </w:r>
+      <w:r>
+        <w:rPr>
+          <w:noProof/>
+        </w:rPr>
+        <w:t> error when trying to SCP</w:t>
+      </w:r>
+      <w:r>
+        <w:rPr>
+          <w:noProof/>
+        </w:rPr>
+        <w:tab/>
+      </w:r>
+      <w:r>
+        <w:rPr>
+          <w:noProof/>
+        </w:rPr>
+        <w:fldChar w:fldCharType="begin"/>
+      </w:r>
+      <w:r>
+        <w:rPr>
+          <w:noProof/>
+        </w:rPr>
+        <w:instrText xml:space="preserve"> PAGEREF _Toc486269275 \h </w:instrText>
+      </w:r>
+      <w:r>
+        <w:rPr>
+          <w:noProof/>
+        </w:rPr>
+      </w:r>
+      <w:r>
+        <w:rPr>
+          <w:noProof/>
+        </w:rPr>
+        <w:fldChar w:fldCharType="separate"/>
+      </w:r>
+      <w:r>
+        <w:rPr>
+          <w:noProof/>
+        </w:rPr>
+        <w:t>31</w:t>
+      </w:r>
+      <w:r>
+        <w:rPr>
+          <w:noProof/>
+        </w:rPr>
+        <w:fldChar w:fldCharType="end"/>
+      </w:r>
+    </w:p>
+    <w:p>
+      <w:pPr>
+        <w:pStyle w:val="TOC2"/>
+        <w:tabs>
+          <w:tab w:val="right" w:pos="8290"/>
+        </w:tabs>
+        <w:rPr>
+          <w:b w:val="0"/>
+          <w:smallCaps w:val="0"/>
+          <w:noProof/>
+        </w:rPr>
+      </w:pPr>
+      <w:r>
+        <w:rPr>
+          <w:noProof/>
+        </w:rPr>
+        <w:t>Custom Kernel Image Doesn’t Boot</w:t>
+      </w:r>
+      <w:r>
+        <w:rPr>
+          <w:noProof/>
+        </w:rPr>
+        <w:tab/>
+      </w:r>
+      <w:r>
+        <w:rPr>
+          <w:noProof/>
+        </w:rPr>
+        <w:fldChar w:fldCharType="begin"/>
+      </w:r>
+      <w:r>
+        <w:rPr>
+          <w:noProof/>
+        </w:rPr>
+        <w:instrText xml:space="preserve"> PAGEREF _Toc486269276 \h </w:instrText>
+      </w:r>
+      <w:r>
+        <w:rPr>
+          <w:noProof/>
+        </w:rPr>
+      </w:r>
+      <w:r>
+        <w:rPr>
+          <w:noProof/>
+        </w:rPr>
+        <w:fldChar w:fldCharType="separate"/>
+      </w:r>
+      <w:r>
+        <w:rPr>
+          <w:noProof/>
+        </w:rPr>
+        <w:t>32</w:t>
       </w:r>
       <w:r>
         <w:rPr>
@@ -3043,7 +3413,7 @@
         <w:rPr>
           <w:noProof/>
         </w:rPr>
-        <w:t>Trouble Shooting Guide</w:t>
+        <w:t>Further Reading</w:t>
       </w:r>
       <w:r>
         <w:rPr>
@@ -3061,7 +3431,7 @@
         <w:rPr>
           <w:noProof/>
         </w:rPr>
-        <w:instrText xml:space="preserve"> PAGEREF _Toc486251615 \h </w:instrText>
+        <w:instrText xml:space="preserve"> PAGEREF _Toc486269277 \h </w:instrText>
       </w:r>
       <w:r>
         <w:rPr>
@@ -3078,316 +3448,7 @@
         <w:rPr>
           <w:noProof/>
         </w:rPr>
-        <w:t>27</w:t>
-      </w:r>
-      <w:r>
-        <w:rPr>
-          <w:noProof/>
-        </w:rPr>
-        <w:fldChar w:fldCharType="end"/>
-      </w:r>
-    </w:p>
-    <w:p>
-      <w:pPr>
-        <w:pStyle w:val="TOC2"/>
-        <w:tabs>
-          <w:tab w:val="right" w:pos="8290"/>
-        </w:tabs>
-        <w:rPr>
-          <w:b w:val="0"/>
-          <w:smallCaps w:val="0"/>
-          <w:noProof/>
-        </w:rPr>
-      </w:pPr>
-      <w:r>
-        <w:rPr>
-          <w:noProof/>
-        </w:rPr>
-        <w:t>Troubleshooting Power Problems</w:t>
-      </w:r>
-      <w:r>
-        <w:rPr>
-          <w:noProof/>
-        </w:rPr>
-        <w:tab/>
-      </w:r>
-      <w:r>
-        <w:rPr>
-          <w:noProof/>
-        </w:rPr>
-        <w:fldChar w:fldCharType="begin"/>
-      </w:r>
-      <w:r>
-        <w:rPr>
-          <w:noProof/>
-        </w:rPr>
-        <w:instrText xml:space="preserve"> PAGEREF _Toc486251616 \h </w:instrText>
-      </w:r>
-      <w:r>
-        <w:rPr>
-          <w:noProof/>
-        </w:rPr>
-      </w:r>
-      <w:r>
-        <w:rPr>
-          <w:noProof/>
-        </w:rPr>
-        <w:fldChar w:fldCharType="separate"/>
-      </w:r>
-      <w:r>
-        <w:rPr>
-          <w:noProof/>
-        </w:rPr>
-        <w:t>27</w:t>
-      </w:r>
-      <w:r>
-        <w:rPr>
-          <w:noProof/>
-        </w:rPr>
-        <w:fldChar w:fldCharType="end"/>
-      </w:r>
-    </w:p>
-    <w:p>
-      <w:pPr>
-        <w:pStyle w:val="TOC2"/>
-        <w:tabs>
-          <w:tab w:val="right" w:pos="8290"/>
-        </w:tabs>
-        <w:rPr>
-          <w:b w:val="0"/>
-          <w:smallCaps w:val="0"/>
-          <w:noProof/>
-        </w:rPr>
-      </w:pPr>
-      <w:r>
-        <w:rPr>
-          <w:noProof/>
-          <w:shd w:val="clear" w:color="auto" w:fill="FFFFFF"/>
-          <w:lang w:val="en-IN"/>
-        </w:rPr>
-        <w:t>How to test the F3 polyfuse</w:t>
-      </w:r>
-      <w:r>
-        <w:rPr>
-          <w:noProof/>
-        </w:rPr>
-        <w:tab/>
-      </w:r>
-      <w:r>
-        <w:rPr>
-          <w:noProof/>
-        </w:rPr>
-        <w:fldChar w:fldCharType="begin"/>
-      </w:r>
-      <w:r>
-        <w:rPr>
-          <w:noProof/>
-        </w:rPr>
-        <w:instrText xml:space="preserve"> PAGEREF _Toc486251617 \h </w:instrText>
-      </w:r>
-      <w:r>
-        <w:rPr>
-          <w:noProof/>
-        </w:rPr>
-      </w:r>
-      <w:r>
-        <w:rPr>
-          <w:noProof/>
-        </w:rPr>
-        <w:fldChar w:fldCharType="separate"/>
-      </w:r>
-      <w:r>
-        <w:rPr>
-          <w:noProof/>
-        </w:rPr>
-        <w:t>28</w:t>
-      </w:r>
-      <w:r>
-        <w:rPr>
-          <w:noProof/>
-        </w:rPr>
-        <w:fldChar w:fldCharType="end"/>
-      </w:r>
-    </w:p>
-    <w:p>
-      <w:pPr>
-        <w:pStyle w:val="TOC2"/>
-        <w:tabs>
-          <w:tab w:val="right" w:pos="8290"/>
-        </w:tabs>
-        <w:rPr>
-          <w:b w:val="0"/>
-          <w:smallCaps w:val="0"/>
-          <w:noProof/>
-        </w:rPr>
-      </w:pPr>
-      <w:r>
-        <w:rPr>
-          <w:noProof/>
-        </w:rPr>
-        <w:t>Red power LED is on, green LED does not flash, nothing on display</w:t>
-      </w:r>
-      <w:r>
-        <w:rPr>
-          <w:noProof/>
-        </w:rPr>
-        <w:tab/>
-      </w:r>
-      <w:r>
-        <w:rPr>
-          <w:noProof/>
-        </w:rPr>
-        <w:fldChar w:fldCharType="begin"/>
-      </w:r>
-      <w:r>
-        <w:rPr>
-          <w:noProof/>
-        </w:rPr>
-        <w:instrText xml:space="preserve"> PAGEREF _Toc486251618 \h </w:instrText>
-      </w:r>
-      <w:r>
-        <w:rPr>
-          <w:noProof/>
-        </w:rPr>
-      </w:r>
-      <w:r>
-        <w:rPr>
-          <w:noProof/>
-        </w:rPr>
-        <w:fldChar w:fldCharType="separate"/>
-      </w:r>
-      <w:r>
-        <w:rPr>
-          <w:noProof/>
-        </w:rPr>
-        <w:t>29</w:t>
-      </w:r>
-      <w:r>
-        <w:rPr>
-          <w:noProof/>
-        </w:rPr>
-        <w:fldChar w:fldCharType="end"/>
-      </w:r>
-    </w:p>
-    <w:p>
-      <w:pPr>
-        <w:pStyle w:val="TOC2"/>
-        <w:tabs>
-          <w:tab w:val="right" w:pos="8290"/>
-        </w:tabs>
-        <w:rPr>
-          <w:b w:val="0"/>
-          <w:smallCaps w:val="0"/>
-          <w:noProof/>
-        </w:rPr>
-      </w:pPr>
-      <w:r>
-        <w:rPr>
-          <w:noProof/>
-        </w:rPr>
-        <w:t>How to Allow Incoming SSH (SCP) connections on MAC OS?</w:t>
-      </w:r>
-      <w:r>
-        <w:rPr>
-          <w:noProof/>
-        </w:rPr>
-        <w:tab/>
-      </w:r>
-      <w:r>
-        <w:rPr>
-          <w:noProof/>
-        </w:rPr>
-        <w:fldChar w:fldCharType="begin"/>
-      </w:r>
-      <w:r>
-        <w:rPr>
-          <w:noProof/>
-        </w:rPr>
-        <w:instrText xml:space="preserve"> PAGEREF _Toc486251619 \h </w:instrText>
-      </w:r>
-      <w:r>
-        <w:rPr>
-          <w:noProof/>
-        </w:rPr>
-      </w:r>
-      <w:r>
-        <w:rPr>
-          <w:noProof/>
-        </w:rPr>
-        <w:fldChar w:fldCharType="separate"/>
-      </w:r>
-      <w:r>
-        <w:rPr>
-          <w:noProof/>
-        </w:rPr>
-        <w:t>31</w:t>
-      </w:r>
-      <w:r>
-        <w:rPr>
-          <w:noProof/>
-        </w:rPr>
-        <w:fldChar w:fldCharType="end"/>
-      </w:r>
-    </w:p>
-    <w:p>
-      <w:pPr>
-        <w:pStyle w:val="TOC2"/>
-        <w:tabs>
-          <w:tab w:val="right" w:pos="8290"/>
-        </w:tabs>
-        <w:rPr>
-          <w:b w:val="0"/>
-          <w:smallCaps w:val="0"/>
-          <w:noProof/>
-        </w:rPr>
-      </w:pPr>
-      <w:r>
-        <w:rPr>
-          <w:rFonts w:eastAsiaTheme="majorEastAsia"/>
-          <w:noProof/>
-        </w:rPr>
-        <w:t>Connection refused</w:t>
-      </w:r>
-      <w:r>
-        <w:rPr>
-          <w:noProof/>
-        </w:rPr>
-        <w:t> error when trying to SCP</w:t>
-      </w:r>
-      <w:r>
-        <w:rPr>
-          <w:noProof/>
-        </w:rPr>
-        <w:tab/>
-      </w:r>
-      <w:r>
-        <w:rPr>
-          <w:noProof/>
-        </w:rPr>
-        <w:fldChar w:fldCharType="begin"/>
-      </w:r>
-      <w:r>
-        <w:rPr>
-          <w:noProof/>
-        </w:rPr>
-        <w:instrText xml:space="preserve"> PAGEREF _Toc486251620 \h </w:instrText>
-      </w:r>
-      <w:r>
-        <w:rPr>
-          <w:noProof/>
-        </w:rPr>
-      </w:r>
-      <w:r>
-        <w:rPr>
-          <w:noProof/>
-        </w:rPr>
-        <w:fldChar w:fldCharType="separate"/>
-      </w:r>
-      <w:r>
-        <w:rPr>
-          <w:noProof/>
-        </w:rPr>
-        <w:t>31</w:t>
+        <w:t>33</w:t>
       </w:r>
       <w:r>
         <w:rPr>
@@ -3413,7 +3474,7 @@
         <w:rPr>
           <w:noProof/>
         </w:rPr>
-        <w:t>Further Reading</w:t>
+        <w:t>Legends</w:t>
       </w:r>
       <w:r>
         <w:rPr>
@@ -3431,7 +3492,7 @@
         <w:rPr>
           <w:noProof/>
         </w:rPr>
-        <w:instrText xml:space="preserve"> PAGEREF _Toc486251621 \h </w:instrText>
+        <w:instrText xml:space="preserve"> PAGEREF _Toc486269278 \h </w:instrText>
       </w:r>
       <w:r>
         <w:rPr>
@@ -3448,7 +3509,7 @@
         <w:rPr>
           <w:noProof/>
         </w:rPr>
-        <w:t>32</w:t>
+        <w:t>34</w:t>
       </w:r>
       <w:r>
         <w:rPr>
@@ -3458,71 +3519,10 @@
       </w:r>
     </w:p>
     <w:p>
-      <w:pPr>
-        <w:pStyle w:val="TOC1"/>
-        <w:tabs>
-          <w:tab w:val="right" w:pos="8290"/>
-        </w:tabs>
-        <w:rPr>
-          <w:b w:val="0"/>
-          <w:caps w:val="0"/>
-          <w:noProof/>
-          <w:u w:val="none"/>
-        </w:rPr>
-      </w:pPr>
-      <w:r>
-        <w:rPr>
-          <w:noProof/>
-        </w:rPr>
-        <w:t>Legends</w:t>
-      </w:r>
-      <w:r>
-        <w:rPr>
-          <w:noProof/>
-        </w:rPr>
-        <w:tab/>
-      </w:r>
-      <w:r>
-        <w:rPr>
-          <w:noProof/>
-        </w:rPr>
-        <w:fldChar w:fldCharType="begin"/>
-      </w:r>
-      <w:r>
-        <w:rPr>
-          <w:noProof/>
-        </w:rPr>
-        <w:instrText xml:space="preserve"> PAGEREF _Toc486251622 \h </w:instrText>
-      </w:r>
-      <w:r>
-        <w:rPr>
-          <w:noProof/>
-        </w:rPr>
-      </w:r>
-      <w:r>
-        <w:rPr>
-          <w:noProof/>
-        </w:rPr>
-        <w:fldChar w:fldCharType="separate"/>
-      </w:r>
-      <w:r>
-        <w:rPr>
-          <w:noProof/>
-        </w:rPr>
-        <w:t>33</w:t>
-      </w:r>
-      <w:r>
-        <w:rPr>
-          <w:noProof/>
-        </w:rPr>
+      <w:r>
         <w:fldChar w:fldCharType="end"/>
       </w:r>
     </w:p>
-    <w:p>
-      <w:r>
-        <w:fldChar w:fldCharType="end"/>
-      </w:r>
-    </w:p>
     <w:p/>
     <w:p/>
     <w:p/>
@@ -3531,6 +3531,8 @@
       <w:pPr>
         <w:pStyle w:val="Heading1"/>
       </w:pPr>
+      <w:bookmarkStart w:id="2" w:name="_GoBack"/>
+      <w:bookmarkEnd w:id="2"/>
     </w:p>
     <w:p>
       <w:pPr>
@@ -3563,11 +3565,11 @@
       <w:pPr>
         <w:pStyle w:val="Heading1"/>
       </w:pPr>
-      <w:bookmarkStart w:id="2" w:name="_Toc486251577"/>
+      <w:bookmarkStart w:id="3" w:name="_Toc486269233"/>
       <w:r>
         <w:t>About Raspberry Pi</w:t>
       </w:r>
-      <w:bookmarkEnd w:id="2"/>
+      <w:bookmarkEnd w:id="3"/>
     </w:p>
     <w:p>
       <w:pPr>
@@ -4178,7 +4180,7 @@
       <w:pPr>
         <w:pStyle w:val="Heading1"/>
       </w:pPr>
-      <w:bookmarkStart w:id="3" w:name="_Toc486251578"/>
+      <w:bookmarkStart w:id="4" w:name="_Toc486269234"/>
       <w:r>
         <w:lastRenderedPageBreak/>
         <w:t>Support Repo</w:t>
@@ -4186,7 +4188,7 @@
       <w:r>
         <w:t xml:space="preserve"> – RPI_IOT_KERNEL</w:t>
       </w:r>
-      <w:bookmarkEnd w:id="3"/>
+      <w:bookmarkEnd w:id="4"/>
     </w:p>
     <w:p>
       <w:pPr>
@@ -4699,14 +4701,14 @@
           <w:shd w:val="clear" w:color="auto" w:fill="FFFFFF"/>
         </w:rPr>
       </w:pPr>
-      <w:bookmarkStart w:id="4" w:name="_Toc486251579"/>
+      <w:bookmarkStart w:id="5" w:name="_Toc486269235"/>
       <w:r>
         <w:rPr>
           <w:shd w:val="clear" w:color="auto" w:fill="FFFFFF"/>
         </w:rPr>
         <w:t>FIRMWARE</w:t>
       </w:r>
-      <w:bookmarkEnd w:id="4"/>
+      <w:bookmarkEnd w:id="5"/>
     </w:p>
     <w:p>
       <w:r>
@@ -4726,14 +4728,14 @@
           <w:shd w:val="clear" w:color="auto" w:fill="FFFFFF"/>
         </w:rPr>
       </w:pPr>
-      <w:bookmarkStart w:id="5" w:name="_Toc486251580"/>
+      <w:bookmarkStart w:id="6" w:name="_Toc486269236"/>
       <w:r>
         <w:rPr>
           <w:shd w:val="clear" w:color="auto" w:fill="FFFFFF"/>
         </w:rPr>
         <w:t>LINUX</w:t>
       </w:r>
-      <w:bookmarkEnd w:id="5"/>
+      <w:bookmarkEnd w:id="6"/>
     </w:p>
     <w:p>
       <w:r>
@@ -4769,14 +4771,14 @@
           <w:shd w:val="clear" w:color="auto" w:fill="FFFFFF"/>
         </w:rPr>
       </w:pPr>
-      <w:bookmarkStart w:id="6" w:name="_Toc486251581"/>
+      <w:bookmarkStart w:id="7" w:name="_Toc486269237"/>
       <w:r>
         <w:rPr>
           <w:shd w:val="clear" w:color="auto" w:fill="FFFFFF"/>
         </w:rPr>
         <w:t>TOOLS</w:t>
       </w:r>
-      <w:bookmarkEnd w:id="6"/>
+      <w:bookmarkEnd w:id="7"/>
     </w:p>
     <w:p>
       <w:r>
@@ -4791,14 +4793,14 @@
           <w:shd w:val="clear" w:color="auto" w:fill="FFFFFF"/>
         </w:rPr>
       </w:pPr>
-      <w:bookmarkStart w:id="7" w:name="_Toc486251582"/>
+      <w:bookmarkStart w:id="8" w:name="_Toc486269238"/>
       <w:r>
         <w:rPr>
           <w:shd w:val="clear" w:color="auto" w:fill="FFFFFF"/>
         </w:rPr>
         <w:t>SUPPORT</w:t>
       </w:r>
-      <w:bookmarkEnd w:id="7"/>
+      <w:bookmarkEnd w:id="8"/>
     </w:p>
     <w:p>
       <w:pPr>
@@ -4927,7 +4929,7 @@
       <w:pPr>
         <w:pStyle w:val="Heading1"/>
       </w:pPr>
-      <w:bookmarkStart w:id="8" w:name="_Toc486251583"/>
+      <w:bookmarkStart w:id="9" w:name="_Toc486269239"/>
       <w:r>
         <w:lastRenderedPageBreak/>
         <w:t>Preparing</w:t>
@@ -4935,7 +4937,7 @@
       <w:r>
         <w:t xml:space="preserve"> Raspberry Pi for First Boot</w:t>
       </w:r>
-      <w:bookmarkEnd w:id="8"/>
+      <w:bookmarkEnd w:id="9"/>
     </w:p>
     <w:p>
       <w:pPr>
@@ -4969,7 +4971,7 @@
           <w:lang w:val="en-IN"/>
         </w:rPr>
       </w:pPr>
-      <w:bookmarkStart w:id="9" w:name="_Toc486251584"/>
+      <w:bookmarkStart w:id="10" w:name="_Toc486269240"/>
       <w:r>
         <w:rPr>
           <w:shd w:val="clear" w:color="auto" w:fill="FFFFFF"/>
@@ -4977,7 +4979,7 @@
         </w:rPr>
         <w:t>Hardware Requirements</w:t>
       </w:r>
-      <w:bookmarkEnd w:id="9"/>
+      <w:bookmarkEnd w:id="10"/>
     </w:p>
     <w:p>
       <w:pPr>
@@ -5235,11 +5237,11 @@
       <w:pPr>
         <w:pStyle w:val="Heading2"/>
       </w:pPr>
-      <w:bookmarkStart w:id="10" w:name="_Toc486251585"/>
+      <w:bookmarkStart w:id="11" w:name="_Toc486269241"/>
       <w:r>
         <w:t>Install Raspbian on Your Pi and Connect to It Over SSH</w:t>
       </w:r>
-      <w:bookmarkEnd w:id="10"/>
+      <w:bookmarkEnd w:id="11"/>
     </w:p>
     <w:p>
       <w:pPr>
@@ -6057,7 +6059,7 @@
           <w:lang w:val="en-IN"/>
         </w:rPr>
       </w:pPr>
-      <w:bookmarkStart w:id="11" w:name="_Toc486251586"/>
+      <w:bookmarkStart w:id="12" w:name="_Toc486269242"/>
       <w:r>
         <w:rPr>
           <w:shd w:val="clear" w:color="auto" w:fill="FFFFFF"/>
@@ -6128,7 +6130,7 @@
         </w:rPr>
         <w:t>mages</w:t>
       </w:r>
-      <w:bookmarkEnd w:id="11"/>
+      <w:bookmarkEnd w:id="12"/>
     </w:p>
     <w:p>
       <w:pPr>
@@ -6695,11 +6697,11 @@
       <w:pPr>
         <w:pStyle w:val="Heading2"/>
       </w:pPr>
-      <w:bookmarkStart w:id="12" w:name="_Toc486251587"/>
+      <w:bookmarkStart w:id="13" w:name="_Toc486269243"/>
       <w:r>
         <w:t>Image Flashing Softwares</w:t>
       </w:r>
-      <w:bookmarkEnd w:id="12"/>
+      <w:bookmarkEnd w:id="13"/>
     </w:p>
     <w:p>
       <w:pPr>
@@ -6975,7 +6977,7 @@
       <w:pPr>
         <w:pStyle w:val="Heading2"/>
       </w:pPr>
-      <w:bookmarkStart w:id="13" w:name="_Toc486251588"/>
+      <w:bookmarkStart w:id="14" w:name="_Toc486269244"/>
       <w:r>
         <w:t xml:space="preserve">Setting </w:t>
       </w:r>
@@ -6985,7 +6987,7 @@
       <w:r>
         <w:t xml:space="preserve"> Up via Command Line</w:t>
       </w:r>
-      <w:bookmarkEnd w:id="13"/>
+      <w:bookmarkEnd w:id="14"/>
     </w:p>
     <w:p>
       <w:r>
@@ -7020,11 +7022,11 @@
       <w:pPr>
         <w:pStyle w:val="Heading3"/>
       </w:pPr>
-      <w:bookmarkStart w:id="14" w:name="_Toc486251589"/>
+      <w:bookmarkStart w:id="15" w:name="_Toc486269245"/>
       <w:r>
         <w:t>GETTING WIFI NETWORK DETAILS</w:t>
       </w:r>
-      <w:bookmarkEnd w:id="14"/>
+      <w:bookmarkEnd w:id="15"/>
     </w:p>
     <w:p/>
     <w:p>
@@ -7133,11 +7135,11 @@
       <w:pPr>
         <w:pStyle w:val="Heading3"/>
       </w:pPr>
-      <w:bookmarkStart w:id="15" w:name="_Toc486251590"/>
+      <w:bookmarkStart w:id="16" w:name="_Toc486269246"/>
       <w:r>
         <w:t>ADDING THE NETWORK DETAILS TO THE RASPBERRY PI</w:t>
       </w:r>
-      <w:bookmarkEnd w:id="15"/>
+      <w:bookmarkEnd w:id="16"/>
     </w:p>
     <w:p/>
     <w:p>
@@ -7180,8 +7182,6 @@
       <w:r>
         <w:t>=</w:t>
       </w:r>
-      <w:bookmarkStart w:id="16" w:name="_GoBack"/>
-      <w:bookmarkEnd w:id="16"/>
       <w:r>
         <w:t>{</w:t>
       </w:r>
@@ -7264,8 +7264,6 @@
       </w:r>
       <w:r>
         <w:tab/>
-      </w:r>
-      <w:r>
         <w:t>network={</w:t>
       </w:r>
     </w:p>
@@ -7278,8 +7276,6 @@
       </w:r>
       <w:r>
         <w:tab/>
-      </w:r>
-      <w:r>
         <w:t>ssid="testing"</w:t>
       </w:r>
     </w:p>
@@ -7305,8 +7301,6 @@
       </w:r>
       <w:r>
         <w:tab/>
-      </w:r>
-      <w:r>
         <w:t>}</w:t>
       </w:r>
     </w:p>
@@ -7323,7 +7317,7 @@
       <w:pPr>
         <w:pStyle w:val="Heading3"/>
       </w:pPr>
-      <w:bookmarkStart w:id="17" w:name="_Toc486251591"/>
+      <w:bookmarkStart w:id="17" w:name="_Toc486269247"/>
       <w:r>
         <w:t>UNSECURED NETWORKS</w:t>
       </w:r>
@@ -7405,7 +7399,7 @@
       <w:pPr>
         <w:pStyle w:val="Heading3"/>
       </w:pPr>
-      <w:bookmarkStart w:id="18" w:name="_Toc486251592"/>
+      <w:bookmarkStart w:id="18" w:name="_Toc486269248"/>
       <w:r>
         <w:t>HIDDEN NETWORKS</w:t>
       </w:r>
@@ -7414,13 +7408,7 @@
     <w:p/>
     <w:p>
       <w:r>
-        <w:t>If you are using a hidden network, an extra opti</w:t>
-      </w:r>
-      <w:r>
-        <w:t xml:space="preserve">on in the wpa_supplicant file, </w:t>
-      </w:r>
-      <w:r>
-        <w:t>scan_ssid, may help connection.</w:t>
+        <w:t>If you are using a hidden network, an extra option in the wpa_supplicant file, scan_ssid, may help connection.</w:t>
       </w:r>
     </w:p>
     <w:p/>
@@ -7441,8 +7429,6 @@
       </w:r>
       <w:r>
         <w:tab/>
-      </w:r>
-      <w:r>
         <w:t>ssid="yourHiddenSSID"</w:t>
       </w:r>
     </w:p>
@@ -7455,8 +7441,6 @@
       </w:r>
       <w:r>
         <w:tab/>
-      </w:r>
-      <w:r>
         <w:t>scan_ssid=1</w:t>
       </w:r>
     </w:p>
@@ -7469,8 +7453,6 @@
       </w:r>
       <w:r>
         <w:tab/>
-      </w:r>
-      <w:r>
         <w:t>psk="Your_wifi_password"</w:t>
       </w:r>
     </w:p>
@@ -7502,10 +7484,7 @@
         <w:ind w:firstLine="720"/>
       </w:pPr>
       <w:r>
-        <w:t xml:space="preserve">$ </w:t>
-      </w:r>
-      <w:r>
-        <w:t xml:space="preserve">ifconfig wlan0. </w:t>
+        <w:t xml:space="preserve">$ ifconfig wlan0. </w:t>
       </w:r>
     </w:p>
     <w:p/>
@@ -7533,7 +7512,7 @@
       <w:pPr>
         <w:pStyle w:val="Heading3"/>
       </w:pPr>
-      <w:bookmarkStart w:id="19" w:name="_Toc486251593"/>
+      <w:bookmarkStart w:id="19" w:name="_Toc486269249"/>
       <w:r>
         <w:t>ADDING MULTIPLE WIRELESS NETWORK CONFIGURATIONS</w:t>
       </w:r>
@@ -7769,7 +7748,7 @@
       <w:pPr>
         <w:pStyle w:val="Heading2"/>
       </w:pPr>
-      <w:bookmarkStart w:id="20" w:name="_Toc486251594"/>
+      <w:bookmarkStart w:id="20" w:name="_Toc486269250"/>
       <w:r>
         <w:t>Enable SSH (with Keyboard and Monitor attached)</w:t>
       </w:r>
@@ -7794,13 +7773,7 @@
     <w:p/>
     <w:p>
       <w:r>
-        <w:t>SSH</w:t>
-      </w:r>
-      <w:r>
-        <w:t xml:space="preserve"> can be ena</w:t>
-      </w:r>
-      <w:r>
-        <w:t>bled manually from the desktop:</w:t>
+        <w:t>SSH can be enabled manually from the desktop:</w:t>
       </w:r>
     </w:p>
     <w:p>
@@ -7854,10 +7827,7 @@
     <w:p/>
     <w:p>
       <w:r>
-        <w:t>Alternati</w:t>
-      </w:r>
-      <w:r>
-        <w:t xml:space="preserve">vely, </w:t>
+        <w:t xml:space="preserve">Alternatively, </w:t>
       </w:r>
       <w:r>
         <w:rPr>
@@ -7988,11 +7958,15 @@
     <w:p/>
     <w:p/>
     <w:p/>
+    <w:p/>
+    <w:p/>
+    <w:p/>
+    <w:p/>
     <w:p>
       <w:pPr>
         <w:pStyle w:val="Heading2"/>
       </w:pPr>
-      <w:bookmarkStart w:id="21" w:name="_Toc486251595"/>
+      <w:bookmarkStart w:id="21" w:name="_Toc486269251"/>
       <w:r>
         <w:t>Enable SSH on a Headless Raspberry Pi</w:t>
       </w:r>
@@ -8073,7 +8047,7 @@
       <w:pPr>
         <w:pStyle w:val="Heading1"/>
       </w:pPr>
-      <w:bookmarkStart w:id="22" w:name="_Toc486251596"/>
+      <w:bookmarkStart w:id="22" w:name="_Toc486269252"/>
       <w:r>
         <w:t xml:space="preserve">Step </w:t>
       </w:r>
@@ -8173,7 +8147,7 @@
       <w:pPr>
         <w:pStyle w:val="Heading2"/>
       </w:pPr>
-      <w:bookmarkStart w:id="23" w:name="_Toc486251597"/>
+      <w:bookmarkStart w:id="23" w:name="_Toc486269253"/>
       <w:r>
         <w:t>1) Get the kernel source</w:t>
       </w:r>
@@ -8371,7 +8345,7 @@
       <w:pPr>
         <w:pStyle w:val="Heading2"/>
       </w:pPr>
-      <w:bookmarkStart w:id="24" w:name="_Toc486251598"/>
+      <w:bookmarkStart w:id="24" w:name="_Toc486269254"/>
       <w:r>
         <w:t>2) Get the</w:t>
       </w:r>
@@ -8470,7 +8444,7 @@
       <w:pPr>
         <w:pStyle w:val="Heading2"/>
       </w:pPr>
-      <w:bookmarkStart w:id="25" w:name="_Toc486251599"/>
+      <w:bookmarkStart w:id="25" w:name="_Toc486269255"/>
       <w:r>
         <w:t>3) Install</w:t>
       </w:r>
@@ -8638,7 +8612,7 @@
       <w:pPr>
         <w:pStyle w:val="Heading2"/>
       </w:pPr>
-      <w:bookmarkStart w:id="26" w:name="_Toc486251600"/>
+      <w:bookmarkStart w:id="26" w:name="_Toc486269256"/>
       <w:r>
         <w:t xml:space="preserve">4) </w:t>
       </w:r>
@@ -9420,7 +9394,7 @@
       <w:pPr>
         <w:pStyle w:val="Heading2"/>
       </w:pPr>
-      <w:bookmarkStart w:id="27" w:name="_Toc486251601"/>
+      <w:bookmarkStart w:id="27" w:name="_Toc486269257"/>
       <w:r>
         <w:t xml:space="preserve">5) Preparing </w:t>
       </w:r>
@@ -9612,11 +9586,41 @@
       </w:pPr>
     </w:p>
     <w:p>
-      <w:r>
-        <w:t># ~/rpi_tools/compiler/tools/mkimage/</w:t>
-      </w:r>
-      <w:r>
-        <w:t>imagetool-uncompressed.py &lt;kernel_build_dir</w:t>
+      <w:pPr>
+        <w:ind w:firstLine="720"/>
+        <w:jc w:val="both"/>
+      </w:pPr>
+      <w:r>
+        <w:t>$ cd ~/rpi_iot_kernel/</w:t>
+      </w:r>
+      <w:r>
+        <w:t>tools</w:t>
+      </w:r>
+      <w:r>
+        <w:t xml:space="preserve"> </w:t>
+      </w:r>
+    </w:p>
+    <w:p>
+      <w:pPr>
+        <w:ind w:firstLine="720"/>
+      </w:pPr>
+      <w:r>
+        <w:t>$</w:t>
+      </w:r>
+      <w:r>
+        <w:t xml:space="preserve"> </w:t>
+      </w:r>
+      <w:r>
+        <w:t>.</w:t>
+      </w:r>
+      <w:r>
+        <w:t>/mkimage/</w:t>
+      </w:r>
+      <w:r>
+        <w:t xml:space="preserve">imagetool-uncompressed.py </w:t>
+      </w:r>
+      <w:r>
+        <w:t>&lt;kernel_build_dir</w:t>
       </w:r>
       <w:r>
         <w:t>&gt;/arch/arm/boot/zImage</w:t>
@@ -9624,6 +9628,97 @@
     </w:p>
     <w:p/>
     <w:p>
+      <w:pPr>
+        <w:jc w:val="both"/>
+      </w:pPr>
+      <w:r>
+        <w:t xml:space="preserve">Update for Latest Raspberry Pi Kernel Versions : </w:t>
+      </w:r>
+      <w:r>
+        <w:t xml:space="preserve"> </w:t>
+      </w:r>
+    </w:p>
+    <w:p>
+      <w:pPr>
+        <w:jc w:val="both"/>
+      </w:pPr>
+      <w:r>
+        <w:t xml:space="preserve">With recent </w:t>
+      </w:r>
+      <w:proofErr w:type="spellStart"/>
+      <w:r>
+        <w:t>Rpi</w:t>
+      </w:r>
+      <w:proofErr w:type="spellEnd"/>
+      <w:r>
+        <w:t xml:space="preserve"> Kernels, the process of creating the image </w:t>
+      </w:r>
+      <w:r>
+        <w:t>has changed</w:t>
+      </w:r>
+      <w:r>
+        <w:t xml:space="preserve"> as below</w:t>
+      </w:r>
+    </w:p>
+    <w:p>
+      <w:pPr>
+        <w:ind w:firstLine="720"/>
+        <w:jc w:val="both"/>
+      </w:pPr>
+      <w:r>
+        <w:t xml:space="preserve">$ cd </w:t>
+      </w:r>
+      <w:r>
+        <w:t>~/rpi_iot_kernel/</w:t>
+      </w:r>
+      <w:r>
+        <w:t>linux</w:t>
+      </w:r>
+      <w:r>
+        <w:t xml:space="preserve"> </w:t>
+      </w:r>
+    </w:p>
+    <w:p>
+      <w:pPr>
+        <w:ind w:firstLine="720"/>
+        <w:jc w:val="both"/>
+      </w:pPr>
+      <w:r>
+        <w:t>$</w:t>
+      </w:r>
+      <w:r>
+        <w:t xml:space="preserve">  .</w:t>
+      </w:r>
+      <w:r>
+        <w:t>/</w:t>
+      </w:r>
+      <w:r>
+        <w:t>scripts/</w:t>
+      </w:r>
+      <w:proofErr w:type="spellStart"/>
+      <w:r>
+        <w:t>mkknlimg</w:t>
+      </w:r>
+      <w:proofErr w:type="spellEnd"/>
+      <w:r>
+        <w:t xml:space="preserve"> </w:t>
+      </w:r>
+      <w:r>
+        <w:t xml:space="preserve"> </w:t>
+      </w:r>
+      <w:r>
+        <w:t>.</w:t>
+      </w:r>
+      <w:r>
+        <w:t>/arch/arm/boot/zImage</w:t>
+      </w:r>
+      <w:r>
+        <w:t xml:space="preserve"> kernel.img</w:t>
+      </w:r>
+    </w:p>
+    <w:p/>
+    <w:p/>
+    <w:p>
       <w:r>
         <w:t>Location of "kernel.img</w:t>
       </w:r>
@@ -9729,7 +9824,7 @@
       <w:pPr>
         <w:pStyle w:val="Heading2"/>
       </w:pPr>
-      <w:bookmarkStart w:id="28" w:name="_Toc486251602"/>
+      <w:bookmarkStart w:id="28" w:name="_Toc486269258"/>
       <w:r>
         <w:t>6) Transfer the Kernel Image</w:t>
       </w:r>
@@ -9810,7 +9905,7 @@
       <w:pPr>
         <w:pStyle w:val="Heading2"/>
       </w:pPr>
-      <w:bookmarkStart w:id="29" w:name="_Toc486251603"/>
+      <w:bookmarkStart w:id="29" w:name="_Toc486269259"/>
       <w:r>
         <w:t xml:space="preserve">7) </w:t>
       </w:r>
@@ -9867,7 +9962,7 @@
       <w:pPr>
         <w:pStyle w:val="Heading2"/>
       </w:pPr>
-      <w:bookmarkStart w:id="30" w:name="_Toc486251604"/>
+      <w:bookmarkStart w:id="30" w:name="_Toc486269260"/>
       <w:r>
         <w:t xml:space="preserve">8) Updating the </w:t>
       </w:r>
@@ -9994,13 +10089,11 @@
     <w:p/>
     <w:p/>
     <w:p/>
-    <w:p/>
-    <w:p/>
     <w:p>
       <w:pPr>
         <w:pStyle w:val="Heading2"/>
       </w:pPr>
-      <w:bookmarkStart w:id="31" w:name="_Toc486251605"/>
+      <w:bookmarkStart w:id="31" w:name="_Toc486269261"/>
       <w:r>
         <w:t>9) Transfer the firmware</w:t>
       </w:r>
@@ -10131,6 +10224,7 @@
     <w:p/>
     <w:p>
       <w:r>
+        <w:lastRenderedPageBreak/>
         <w:tab/>
         <w:t xml:space="preserve">    For hard float, copy vc from the hardfp/opt directory into /opt in the RPi root directory</w:t>
       </w:r>
@@ -10147,9 +10241,8 @@
       <w:pPr>
         <w:pStyle w:val="Heading1"/>
       </w:pPr>
-      <w:bookmarkStart w:id="32" w:name="_Toc486251606"/>
-      <w:r>
-        <w:lastRenderedPageBreak/>
+      <w:bookmarkStart w:id="32" w:name="_Toc486269262"/>
+      <w:r>
         <w:t>Transferring files between VirtualBox and Host OS</w:t>
       </w:r>
       <w:bookmarkEnd w:id="32"/>
@@ -10256,7 +10349,7 @@
       <w:pPr>
         <w:pStyle w:val="Heading2"/>
       </w:pPr>
-      <w:bookmarkStart w:id="33" w:name="_Toc486251607"/>
+      <w:bookmarkStart w:id="33" w:name="_Toc486269263"/>
       <w:r>
         <w:t>Shared Folder between Host &amp; Guest OS</w:t>
       </w:r>
@@ -10264,51 +10357,31 @@
     </w:p>
     <w:p>
       <w:pPr>
+        <w:rPr>
+          <w:rStyle w:val="apple-converted-space"/>
+          <w:color w:val="0000FF" w:themeColor="hyperlink"/>
+        </w:rPr>
+      </w:pPr>
+      <w:r>
         <w:rPr>
           <w:rStyle w:val="Hyperlink"/>
           <w:u w:val="none"/>
         </w:rPr>
-      </w:pPr>
+        <w:t xml:space="preserve">[ </w:t>
+      </w:r>
       <w:r>
         <w:rPr>
           <w:rStyle w:val="Hyperlink"/>
           <w:u w:val="none"/>
         </w:rPr>
-        <w:t xml:space="preserve">[ </w:t>
-      </w:r>
-      <w:r>
-        <w:rPr>
-          <w:rStyle w:val="Hyperlink"/>
-          <w:u w:val="none"/>
-        </w:rPr>
         <w:t>https://ryansechrest.com/2012/10/permanently-share-a-folder-between-host-mac-and-guest-linux-os-using-virtualbox/]</w:t>
       </w:r>
     </w:p>
     <w:p>
       <w:pPr>
-        <w:pStyle w:val="Heading2"/>
-        <w:shd w:val="clear" w:color="auto" w:fill="FFFFFF"/>
-        <w:textAlignment w:val="baseline"/>
-        <w:rPr>
-          <w:rStyle w:val="apple-converted-space"/>
-          <w:rFonts w:eastAsiaTheme="majorEastAsia" w:cs="Helvetica"/>
-          <w:color w:val="444444"/>
-        </w:rPr>
-      </w:pPr>
-      <w:r>
-        <w:rPr>
-          <w:rStyle w:val="apple-converted-space"/>
-          <w:rFonts w:eastAsiaTheme="majorEastAsia" w:cs="Helvetica"/>
-          <w:color w:val="444444"/>
-        </w:rPr>
-        <w:t> </w:t>
-      </w:r>
-    </w:p>
-    <w:p>
-      <w:pPr>
         <w:pStyle w:val="Heading3"/>
       </w:pPr>
-      <w:bookmarkStart w:id="34" w:name="_Toc486251608"/>
+      <w:bookmarkStart w:id="34" w:name="_Toc486269264"/>
       <w:r>
         <w:t xml:space="preserve">Step 1: </w:t>
       </w:r>
@@ -10755,7 +10828,7 @@
       <w:pPr>
         <w:pStyle w:val="Heading3"/>
       </w:pPr>
-      <w:bookmarkStart w:id="35" w:name="_Toc486251609"/>
+      <w:bookmarkStart w:id="35" w:name="_Toc486269265"/>
       <w:r>
         <w:t>Step 2: Mount the folder in the guest OS</w:t>
       </w:r>
@@ -11638,6 +11711,7 @@
           <w:szCs w:val="21"/>
           <w:bdr w:val="none" w:sz="0" w:space="0" w:color="auto" w:frame="1"/>
         </w:rPr>
+        <w:lastRenderedPageBreak/>
         <w:t>/Documents/Share</w:t>
       </w:r>
       <w:r>
@@ -11769,43 +11843,11 @@
       <w:pPr>
         <w:pStyle w:val="Heading2"/>
       </w:pPr>
-      <w:bookmarkStart w:id="36" w:name="_Toc486251610"/>
-      <w:r>
-        <w:t xml:space="preserve">Mapping Card Reader to Virtual </w:t>
-      </w:r>
-      <w:r>
-        <w:t>SD Card</w:t>
-      </w:r>
-      <w:r>
-        <w:t xml:space="preserve"> </w:t>
-      </w:r>
-      <w:r>
-        <w:t>(. vmdk</w:t>
-      </w:r>
-      <w:r>
-        <w:t>)</w:t>
+      <w:bookmarkStart w:id="36" w:name="_Toc486269266"/>
+      <w:r>
+        <w:t>Secure copy between Host &amp; Guest OS.</w:t>
       </w:r>
       <w:bookmarkEnd w:id="36"/>
-    </w:p>
-    <w:p>
-      <w:pPr>
-        <w:pStyle w:val="Heading2"/>
-      </w:pPr>
-    </w:p>
-    <w:p>
-      <w:pPr>
-        <w:pStyle w:val="Heading2"/>
-      </w:pPr>
-    </w:p>
-    <w:p>
-      <w:pPr>
-        <w:pStyle w:val="Heading2"/>
-      </w:pPr>
-      <w:bookmarkStart w:id="37" w:name="_Toc486251611"/>
-      <w:r>
-        <w:t>Secure copy between Host &amp; Guest OS.</w:t>
-      </w:r>
-      <w:bookmarkEnd w:id="37"/>
     </w:p>
     <w:p/>
     <w:p>
@@ -12005,6 +12047,16 @@
           <w:shd w:val="clear" w:color="auto" w:fill="EFF0F1"/>
         </w:rPr>
         <w:t>/</w:t>
+      </w:r>
+      <w:r>
+        <w:rPr>
+          <w:rStyle w:val="HTMLCode"/>
+          <w:rFonts w:ascii="Consolas" w:eastAsiaTheme="majorEastAsia" w:hAnsi="Consolas" w:cs="Consolas"/>
+          <w:color w:val="242729"/>
+          <w:bdr w:val="none" w:sz="0" w:space="0" w:color="auto" w:frame="1"/>
+          <w:shd w:val="clear" w:color="auto" w:fill="EFF0F1"/>
+        </w:rPr>
+        <w:t>linux/</w:t>
       </w:r>
       <w:r>
         <w:rPr>
@@ -12089,11 +12141,11 @@
       <w:pPr>
         <w:pStyle w:val="Heading2"/>
       </w:pPr>
-      <w:bookmarkStart w:id="38" w:name="_Toc486251612"/>
+      <w:bookmarkStart w:id="37" w:name="_Toc486269267"/>
       <w:r>
         <w:t>Using a USB card reader</w:t>
       </w:r>
-      <w:bookmarkEnd w:id="38"/>
+      <w:bookmarkEnd w:id="37"/>
     </w:p>
     <w:p/>
     <w:p>
@@ -12272,7 +12324,7 @@
         <w:pStyle w:val="Heading1"/>
         <w:jc w:val="center"/>
       </w:pPr>
-      <w:bookmarkStart w:id="39" w:name="_Toc486251613"/>
+      <w:bookmarkStart w:id="38" w:name="_Toc486269268"/>
       <w:r>
         <w:t xml:space="preserve">IoT </w:t>
       </w:r>
@@ -12282,24 +12334,24 @@
       <w:r>
         <w:t xml:space="preserve"> RaspberryPi</w:t>
       </w:r>
+      <w:bookmarkEnd w:id="38"/>
+    </w:p>
+    <w:p/>
+    <w:p/>
+    <w:p/>
+    <w:p/>
+    <w:p>
+      <w:pPr>
+        <w:pStyle w:val="Heading2"/>
+      </w:pPr>
+      <w:bookmarkStart w:id="39" w:name="_Toc486269269"/>
+      <w:r>
+        <w:t xml:space="preserve">1) </w:t>
+      </w:r>
+      <w:r>
+        <w:t>Cloud Temperature Monitor</w:t>
+      </w:r>
       <w:bookmarkEnd w:id="39"/>
-    </w:p>
-    <w:p/>
-    <w:p/>
-    <w:p/>
-    <w:p/>
-    <w:p>
-      <w:pPr>
-        <w:pStyle w:val="Heading2"/>
-      </w:pPr>
-      <w:bookmarkStart w:id="40" w:name="_Toc486251614"/>
-      <w:r>
-        <w:t xml:space="preserve">1) </w:t>
-      </w:r>
-      <w:r>
-        <w:t>Cloud Temperature Monitor</w:t>
-      </w:r>
-      <w:bookmarkEnd w:id="40"/>
     </w:p>
     <w:p/>
     <w:p>
@@ -12412,12 +12464,12 @@
       <w:pPr>
         <w:pStyle w:val="Heading1"/>
       </w:pPr>
-      <w:bookmarkStart w:id="41" w:name="_Toc486251615"/>
+      <w:bookmarkStart w:id="40" w:name="_Toc486269270"/>
       <w:r>
         <w:lastRenderedPageBreak/>
         <w:t>Trouble Shooting Guide</w:t>
       </w:r>
-      <w:bookmarkEnd w:id="41"/>
+      <w:bookmarkEnd w:id="40"/>
     </w:p>
     <w:p/>
     <w:p>
@@ -12443,11 +12495,11 @@
           <w:szCs w:val="30"/>
         </w:rPr>
       </w:pPr>
-      <w:bookmarkStart w:id="42" w:name="_Toc486251616"/>
+      <w:bookmarkStart w:id="41" w:name="_Toc486269271"/>
       <w:r>
         <w:t>Troubleshooting Power Problems</w:t>
       </w:r>
-      <w:bookmarkEnd w:id="42"/>
+      <w:bookmarkEnd w:id="41"/>
     </w:p>
     <w:p>
       <w:pPr>
@@ -12971,7 +13023,7 @@
           <w:lang w:val="en-IN"/>
         </w:rPr>
       </w:pPr>
-      <w:bookmarkStart w:id="43" w:name="_Toc486251617"/>
+      <w:bookmarkStart w:id="42" w:name="_Toc486269272"/>
       <w:r>
         <w:rPr>
           <w:shd w:val="clear" w:color="auto" w:fill="FFFFFF"/>
@@ -12979,7 +13031,7 @@
         </w:rPr>
         <w:t>How to test the F3 polyfuse</w:t>
       </w:r>
-      <w:bookmarkEnd w:id="43"/>
+      <w:bookmarkEnd w:id="42"/>
     </w:p>
     <w:p>
       <w:pPr>
@@ -13228,14 +13280,14 @@
       <w:pPr>
         <w:pStyle w:val="Heading2"/>
       </w:pPr>
-      <w:bookmarkStart w:id="44" w:name="_Toc486251618"/>
+      <w:bookmarkStart w:id="43" w:name="_Toc486269273"/>
       <w:r>
         <w:rPr>
           <w:rStyle w:val="mw-headline"/>
         </w:rPr>
         <w:t>Red power LED is on, green LED does not flash, nothing on display</w:t>
       </w:r>
-      <w:bookmarkEnd w:id="44"/>
+      <w:bookmarkEnd w:id="43"/>
     </w:p>
     <w:p>
       <w:pPr>
@@ -13982,7 +14034,7 @@
         </w:rPr>
       </w:pPr>
       <w:hyperlink r:id="rId29" w:history="1">
-        <w:bookmarkStart w:id="45" w:name="_Toc486251619"/>
+        <w:bookmarkStart w:id="44" w:name="_Toc486269274"/>
         <w:r>
           <w:rPr>
             <w:rStyle w:val="mw-headline"/>
@@ -14019,7 +14071,7 @@
           </w:rPr>
           <w:t>?</w:t>
         </w:r>
-        <w:bookmarkEnd w:id="45"/>
+        <w:bookmarkEnd w:id="44"/>
       </w:hyperlink>
     </w:p>
     <w:p>
@@ -14029,7 +14081,7 @@
           <w:rStyle w:val="mw-headline"/>
         </w:rPr>
       </w:pPr>
-      <w:bookmarkStart w:id="46" w:name="_Toc486251620"/>
+      <w:bookmarkStart w:id="45" w:name="_Toc486269275"/>
       <w:r>
         <w:rPr>
           <w:rStyle w:val="mw-headline"/>
@@ -14043,7 +14095,7 @@
         </w:rPr>
         <w:t> error when trying to SCP</w:t>
       </w:r>
-      <w:bookmarkEnd w:id="46"/>
+      <w:bookmarkEnd w:id="45"/>
     </w:p>
     <w:p>
       <w:r>
@@ -14177,11 +14229,316 @@
         <w:br w:type="page"/>
       </w:r>
     </w:p>
+    <w:p/>
+    <w:p/>
+    <w:p>
+      <w:pPr>
+        <w:pStyle w:val="Heading2"/>
+      </w:pPr>
+      <w:bookmarkStart w:id="46" w:name="_Toc486269276"/>
+      <w:r>
+        <w:t>Custom Kernel</w:t>
+      </w:r>
+      <w:r>
+        <w:t xml:space="preserve"> Image</w:t>
+      </w:r>
+      <w:r>
+        <w:t xml:space="preserve"> Doesn’t Boot</w:t>
+      </w:r>
+      <w:bookmarkEnd w:id="46"/>
+    </w:p>
+    <w:p/>
+    <w:p>
+      <w:pPr>
+        <w:jc w:val="both"/>
+      </w:pPr>
+      <w:r>
+        <w:t>C</w:t>
+      </w:r>
+      <w:r>
+        <w:t xml:space="preserve">heck </w:t>
+      </w:r>
+      <w:r>
+        <w:t xml:space="preserve">the ELF headers of your custom kernel using the following command: </w:t>
+      </w:r>
+    </w:p>
+    <w:p>
+      <w:pPr>
+        <w:ind w:firstLine="720"/>
+        <w:jc w:val="both"/>
+      </w:pPr>
+    </w:p>
+    <w:p>
+      <w:pPr>
+        <w:ind w:firstLine="720"/>
+        <w:jc w:val="both"/>
+      </w:pPr>
+      <w:r>
+        <w:t xml:space="preserve">$ </w:t>
+      </w:r>
+      <w:r>
+        <w:t>file kernel.img</w:t>
+      </w:r>
+    </w:p>
+    <w:p>
+      <w:pPr>
+        <w:jc w:val="both"/>
+      </w:pPr>
+    </w:p>
+    <w:p>
+      <w:pPr>
+        <w:jc w:val="both"/>
+      </w:pPr>
+      <w:r>
+        <w:t>If you get something like “</w:t>
+      </w:r>
+      <w:r>
+        <w:t>k</w:t>
+      </w:r>
+      <w:r>
+        <w:t>ernel.img : data”, this could mean that your image creation method isn’t compatible with the latest kernel formats</w:t>
+      </w:r>
+      <w:r>
+        <w:t xml:space="preserve"> (Of course, this was the format used by earlier RPi kernel versions)</w:t>
+      </w:r>
+      <w:r>
+        <w:t xml:space="preserve">. </w:t>
+      </w:r>
+    </w:p>
+    <w:p>
+      <w:pPr>
+        <w:jc w:val="both"/>
+      </w:pPr>
+    </w:p>
+    <w:p>
+      <w:pPr>
+        <w:jc w:val="both"/>
+      </w:pPr>
+      <w:r>
+        <w:t>Follow the steps below, to generate a compatible kernel image with latest kernel version.</w:t>
+      </w:r>
+    </w:p>
+    <w:p>
+      <w:pPr>
+        <w:jc w:val="both"/>
+      </w:pPr>
+    </w:p>
+    <w:p>
+      <w:pPr>
+        <w:jc w:val="both"/>
+      </w:pPr>
+      <w:r>
+        <w:t>With recent R</w:t>
+      </w:r>
+      <w:r>
+        <w:t>P</w:t>
+      </w:r>
+      <w:r>
+        <w:t xml:space="preserve">i Kernels, the process of creating the </w:t>
+      </w:r>
+      <w:r>
+        <w:t xml:space="preserve">kernel </w:t>
+      </w:r>
+      <w:r>
+        <w:t xml:space="preserve">image has changed as </w:t>
+      </w:r>
+      <w:r>
+        <w:t xml:space="preserve">described </w:t>
+      </w:r>
+      <w:r>
+        <w:t>below</w:t>
+      </w:r>
+      <w:r>
+        <w:t xml:space="preserve">.  </w:t>
+      </w:r>
+    </w:p>
+    <w:p>
+      <w:pPr>
+        <w:ind w:firstLine="720"/>
+        <w:jc w:val="both"/>
+      </w:pPr>
+      <w:r>
+        <w:t xml:space="preserve">$ cd ~/rpi_iot_kernel/linux </w:t>
+      </w:r>
+    </w:p>
+    <w:p>
+      <w:pPr>
+        <w:ind w:firstLine="720"/>
+        <w:jc w:val="both"/>
+      </w:pPr>
+      <w:r>
+        <w:t>$  ./scripts/</w:t>
+      </w:r>
+      <w:proofErr w:type="spellStart"/>
+      <w:r>
+        <w:t>mkknlimg</w:t>
+      </w:r>
+      <w:proofErr w:type="spellEnd"/>
+      <w:r>
+        <w:t xml:space="preserve">  ./arch/arm/boot/zImage kernel</w:t>
+      </w:r>
+      <w:r>
+        <w:t>_new</w:t>
+      </w:r>
+      <w:r>
+        <w:t>.img</w:t>
+      </w:r>
+    </w:p>
+    <w:p>
+      <w:pPr>
+        <w:jc w:val="both"/>
+      </w:pPr>
+      <w:r>
+        <w:tab/>
+        <w:t xml:space="preserve">$ file </w:t>
+      </w:r>
+      <w:proofErr w:type="spellStart"/>
+      <w:r>
+        <w:t>kernel_image_new.img</w:t>
+      </w:r>
+      <w:proofErr w:type="spellEnd"/>
+    </w:p>
+    <w:p>
+      <w:pPr>
+        <w:jc w:val="both"/>
+      </w:pPr>
+    </w:p>
+    <w:p>
+      <w:pPr>
+        <w:jc w:val="both"/>
+      </w:pPr>
+      <w:r>
+        <w:t>The above command, c</w:t>
+      </w:r>
+      <w:r>
+        <w:t>heck</w:t>
+      </w:r>
+      <w:r>
+        <w:t>s</w:t>
+      </w:r>
+      <w:r>
+        <w:t xml:space="preserve"> the ELF headers of newly generated kernel image</w:t>
+      </w:r>
+      <w:r>
+        <w:t xml:space="preserve"> </w:t>
+      </w:r>
+    </w:p>
+    <w:p>
+      <w:pPr>
+        <w:jc w:val="both"/>
+      </w:pPr>
+      <w:r>
+        <w:t xml:space="preserve">Expected </w:t>
+      </w:r>
+      <w:r>
+        <w:t xml:space="preserve">Result : </w:t>
+      </w:r>
+    </w:p>
+    <w:p>
+      <w:pPr>
+        <w:ind w:firstLine="720"/>
+        <w:jc w:val="both"/>
+      </w:pPr>
+      <w:r>
+        <w:t>k</w:t>
+      </w:r>
+      <w:r>
+        <w:t>ernel_new</w:t>
+      </w:r>
+      <w:r>
+        <w:t>.img: Linux kernel ARM boot executable zImage (little-endian)</w:t>
+      </w:r>
+    </w:p>
+    <w:p>
+      <w:pPr>
+        <w:jc w:val="both"/>
+      </w:pPr>
+    </w:p>
+    <w:p>
+      <w:pPr>
+        <w:jc w:val="both"/>
+      </w:pPr>
+      <w:r>
+        <w:t xml:space="preserve">Finally, </w:t>
+      </w:r>
+      <w:r>
+        <w:t>Copy the kernel</w:t>
+      </w:r>
+      <w:r>
+        <w:t>_new</w:t>
+      </w:r>
+      <w:r>
+        <w:t xml:space="preserve">.img generated above, to /boot folder on Raspberry Pi and </w:t>
+      </w:r>
+      <w:r>
+        <w:t xml:space="preserve">reboot. </w:t>
+      </w:r>
+      <w:r>
+        <w:t xml:space="preserve"> Remember to change /boot/config.txt to boot</w:t>
+      </w:r>
+      <w:r>
+        <w:t xml:space="preserve"> </w:t>
+      </w:r>
+      <w:r>
+        <w:t>from the newly created kernel.img</w:t>
+      </w:r>
+    </w:p>
+    <w:p>
+      <w:pPr>
+        <w:jc w:val="both"/>
+      </w:pPr>
+    </w:p>
+    <w:p>
+      <w:pPr>
+        <w:jc w:val="both"/>
+      </w:pPr>
+    </w:p>
+    <w:p>
+      <w:pPr>
+        <w:jc w:val="both"/>
+      </w:pPr>
+    </w:p>
+    <w:p>
+      <w:pPr>
+        <w:pStyle w:val="Heading2"/>
+        <w:rPr>
+          <w:b w:val="0"/>
+        </w:rPr>
+      </w:pPr>
+    </w:p>
+    <w:p>
+      <w:pPr>
+        <w:pStyle w:val="Heading2"/>
+      </w:pPr>
+    </w:p>
+    <w:p>
+      <w:pPr>
+        <w:pStyle w:val="Heading2"/>
+      </w:pPr>
+    </w:p>
+    <w:p>
+      <w:pPr>
+        <w:pStyle w:val="Heading2"/>
+      </w:pPr>
+    </w:p>
+    <w:p>
+      <w:pPr>
+        <w:pStyle w:val="Heading2"/>
+      </w:pPr>
+    </w:p>
+    <w:p>
+      <w:pPr>
+        <w:pStyle w:val="Heading2"/>
+      </w:pPr>
+      <w:r>
+        <w:br w:type="page"/>
+      </w:r>
+    </w:p>
     <w:p>
       <w:pPr>
         <w:pStyle w:val="Heading1"/>
       </w:pPr>
-      <w:bookmarkStart w:id="47" w:name="_Toc486251621"/>
+      <w:bookmarkStart w:id="47" w:name="_Toc486269277"/>
       <w:r>
         <w:lastRenderedPageBreak/>
         <w:t>Further Reading</w:t>
@@ -14356,7 +14713,7 @@
       <w:pPr>
         <w:pStyle w:val="Heading1"/>
       </w:pPr>
-      <w:bookmarkStart w:id="48" w:name="_Toc486251622"/>
+      <w:bookmarkStart w:id="48" w:name="_Toc486269278"/>
       <w:r>
         <w:lastRenderedPageBreak/>
         <w:t>Legends</w:t>
@@ -18260,7 +18617,7 @@
 </file>
 
 <file path=customXml/itemProps1.xml><?xml version="1.0" encoding="utf-8"?>
-<ds:datastoreItem xmlns:ds="http://schemas.openxmlformats.org/officeDocument/2006/customXml" ds:itemID="{D00BDE4E-885A-443B-905A-2726B0895B6B}">
+<ds:datastoreItem xmlns:ds="http://schemas.openxmlformats.org/officeDocument/2006/customXml" ds:itemID="{ECAA9D23-FB64-4799-9B04-877EF6730253}">
   <ds:schemaRefs>
     <ds:schemaRef ds:uri="http://schemas.openxmlformats.org/officeDocument/2006/bibliography"/>
   </ds:schemaRefs>

</xml_diff>

<commit_message>
Added Reference Link to section - Custom Kernel Image Doesn’t Boot
</commit_message>
<xml_diff>
--- a/KindlePublications/BuildingImage_RaspberryPi.docx
+++ b/KindlePublications/BuildingImage_RaspberryPi.docx
@@ -3531,8 +3531,6 @@
       <w:pPr>
         <w:pStyle w:val="Heading1"/>
       </w:pPr>
-      <w:bookmarkStart w:id="2" w:name="_GoBack"/>
-      <w:bookmarkEnd w:id="2"/>
     </w:p>
     <w:p>
       <w:pPr>
@@ -3565,11 +3563,11 @@
       <w:pPr>
         <w:pStyle w:val="Heading1"/>
       </w:pPr>
-      <w:bookmarkStart w:id="3" w:name="_Toc486269233"/>
+      <w:bookmarkStart w:id="2" w:name="_Toc486269233"/>
       <w:r>
         <w:t>About Raspberry Pi</w:t>
       </w:r>
-      <w:bookmarkEnd w:id="3"/>
+      <w:bookmarkEnd w:id="2"/>
     </w:p>
     <w:p>
       <w:pPr>
@@ -4180,7 +4178,7 @@
       <w:pPr>
         <w:pStyle w:val="Heading1"/>
       </w:pPr>
-      <w:bookmarkStart w:id="4" w:name="_Toc486269234"/>
+      <w:bookmarkStart w:id="3" w:name="_Toc486269234"/>
       <w:r>
         <w:lastRenderedPageBreak/>
         <w:t>Support Repo</w:t>
@@ -4188,7 +4186,7 @@
       <w:r>
         <w:t xml:space="preserve"> – RPI_IOT_KERNEL</w:t>
       </w:r>
-      <w:bookmarkEnd w:id="4"/>
+      <w:bookmarkEnd w:id="3"/>
     </w:p>
     <w:p>
       <w:pPr>
@@ -4701,26 +4699,69 @@
           <w:shd w:val="clear" w:color="auto" w:fill="FFFFFF"/>
         </w:rPr>
       </w:pPr>
-      <w:bookmarkStart w:id="5" w:name="_Toc486269235"/>
+      <w:bookmarkStart w:id="4" w:name="_Toc486269235"/>
       <w:r>
         <w:rPr>
           <w:shd w:val="clear" w:color="auto" w:fill="FFFFFF"/>
         </w:rPr>
         <w:t>FIRMWARE</w:t>
       </w:r>
+      <w:bookmarkEnd w:id="4"/>
+    </w:p>
+    <w:p>
+      <w:r>
+        <w:t>Official RPi GPU / Firmware</w:t>
+      </w:r>
+      <w:r>
+        <w:t xml:space="preserve"> (bootloader)</w:t>
+      </w:r>
+      <w:r>
+        <w:t xml:space="preserve"> are part of this folder.</w:t>
+      </w:r>
+    </w:p>
+    <w:p>
+      <w:pPr>
+        <w:pStyle w:val="Heading2"/>
+        <w:rPr>
+          <w:shd w:val="clear" w:color="auto" w:fill="FFFFFF"/>
+        </w:rPr>
+      </w:pPr>
+      <w:bookmarkStart w:id="5" w:name="_Toc486269236"/>
+      <w:r>
+        <w:rPr>
+          <w:shd w:val="clear" w:color="auto" w:fill="FFFFFF"/>
+        </w:rPr>
+        <w:t>LINUX</w:t>
+      </w:r>
       <w:bookmarkEnd w:id="5"/>
     </w:p>
     <w:p>
       <w:r>
-        <w:t>Official RPi GPU / Firmware</w:t>
-      </w:r>
-      <w:r>
-        <w:t xml:space="preserve"> (bootloader)</w:t>
-      </w:r>
-      <w:r>
-        <w:t xml:space="preserve"> are part of this folder.</w:t>
-      </w:r>
-    </w:p>
+        <w:t xml:space="preserve">Based on </w:t>
+      </w:r>
+      <w:r>
+        <w:t xml:space="preserve">Official </w:t>
+      </w:r>
+      <w:r>
+        <w:t xml:space="preserve">RPi Linux 4.9.x kernel. This </w:t>
+      </w:r>
+      <w:r>
+        <w:t xml:space="preserve">kernel includes kernel modifications, scripts, drivers </w:t>
+      </w:r>
+      <w:r>
+        <w:t>etc.</w:t>
+      </w:r>
+      <w:r>
+        <w:t xml:space="preserve"> done for learning concepts which are detailed </w:t>
+      </w:r>
+      <w:r>
+        <w:t>throughout</w:t>
+      </w:r>
+      <w:r>
+        <w:t xml:space="preserve"> this book. </w:t>
+      </w:r>
+    </w:p>
+    <w:p/>
     <w:p>
       <w:pPr>
         <w:pStyle w:val="Heading2"/>
@@ -4728,39 +4769,18 @@
           <w:shd w:val="clear" w:color="auto" w:fill="FFFFFF"/>
         </w:rPr>
       </w:pPr>
-      <w:bookmarkStart w:id="6" w:name="_Toc486269236"/>
-      <w:r>
-        <w:rPr>
-          <w:shd w:val="clear" w:color="auto" w:fill="FFFFFF"/>
-        </w:rPr>
-        <w:t>LINUX</w:t>
+      <w:bookmarkStart w:id="6" w:name="_Toc486269237"/>
+      <w:r>
+        <w:rPr>
+          <w:shd w:val="clear" w:color="auto" w:fill="FFFFFF"/>
+        </w:rPr>
+        <w:t>TOOLS</w:t>
       </w:r>
       <w:bookmarkEnd w:id="6"/>
     </w:p>
     <w:p>
       <w:r>
-        <w:t xml:space="preserve">Based on </w:t>
-      </w:r>
-      <w:r>
-        <w:t xml:space="preserve">Official </w:t>
-      </w:r>
-      <w:r>
-        <w:t xml:space="preserve">RPi Linux 4.9.x kernel. This </w:t>
-      </w:r>
-      <w:r>
-        <w:t xml:space="preserve">kernel includes kernel modifications, scripts, drivers </w:t>
-      </w:r>
-      <w:r>
-        <w:t>etc.</w:t>
-      </w:r>
-      <w:r>
-        <w:t xml:space="preserve"> done for learning concepts which are detailed </w:t>
-      </w:r>
-      <w:r>
-        <w:t>throughout</w:t>
-      </w:r>
-      <w:r>
-        <w:t xml:space="preserve"> this book. </w:t>
+        <w:t>Based on Official RPi toolchain package. This toolchain shall be helpful in compiling code or generating RPi understandable binary format.</w:t>
       </w:r>
     </w:p>
     <w:p/>
@@ -4771,36 +4791,14 @@
           <w:shd w:val="clear" w:color="auto" w:fill="FFFFFF"/>
         </w:rPr>
       </w:pPr>
-      <w:bookmarkStart w:id="7" w:name="_Toc486269237"/>
-      <w:r>
-        <w:rPr>
-          <w:shd w:val="clear" w:color="auto" w:fill="FFFFFF"/>
-        </w:rPr>
-        <w:t>TOOLS</w:t>
+      <w:bookmarkStart w:id="7" w:name="_Toc486269238"/>
+      <w:r>
+        <w:rPr>
+          <w:shd w:val="clear" w:color="auto" w:fill="FFFFFF"/>
+        </w:rPr>
+        <w:t>SUPPORT</w:t>
       </w:r>
       <w:bookmarkEnd w:id="7"/>
-    </w:p>
-    <w:p>
-      <w:r>
-        <w:t>Based on Official RPi toolchain package. This toolchain shall be helpful in compiling code or generating RPi understandable binary format.</w:t>
-      </w:r>
-    </w:p>
-    <w:p/>
-    <w:p>
-      <w:pPr>
-        <w:pStyle w:val="Heading2"/>
-        <w:rPr>
-          <w:shd w:val="clear" w:color="auto" w:fill="FFFFFF"/>
-        </w:rPr>
-      </w:pPr>
-      <w:bookmarkStart w:id="8" w:name="_Toc486269238"/>
-      <w:r>
-        <w:rPr>
-          <w:shd w:val="clear" w:color="auto" w:fill="FFFFFF"/>
-        </w:rPr>
-        <w:t>SUPPORT</w:t>
-      </w:r>
-      <w:bookmarkEnd w:id="8"/>
     </w:p>
     <w:p>
       <w:pPr>
@@ -4929,7 +4927,7 @@
       <w:pPr>
         <w:pStyle w:val="Heading1"/>
       </w:pPr>
-      <w:bookmarkStart w:id="9" w:name="_Toc486269239"/>
+      <w:bookmarkStart w:id="8" w:name="_Toc486269239"/>
       <w:r>
         <w:lastRenderedPageBreak/>
         <w:t>Preparing</w:t>
@@ -4937,7 +4935,7 @@
       <w:r>
         <w:t xml:space="preserve"> Raspberry Pi for First Boot</w:t>
       </w:r>
-      <w:bookmarkEnd w:id="9"/>
+      <w:bookmarkEnd w:id="8"/>
     </w:p>
     <w:p>
       <w:pPr>
@@ -4971,7 +4969,7 @@
           <w:lang w:val="en-IN"/>
         </w:rPr>
       </w:pPr>
-      <w:bookmarkStart w:id="10" w:name="_Toc486269240"/>
+      <w:bookmarkStart w:id="9" w:name="_Toc486269240"/>
       <w:r>
         <w:rPr>
           <w:shd w:val="clear" w:color="auto" w:fill="FFFFFF"/>
@@ -4979,7 +4977,7 @@
         </w:rPr>
         <w:t>Hardware Requirements</w:t>
       </w:r>
-      <w:bookmarkEnd w:id="10"/>
+      <w:bookmarkEnd w:id="9"/>
     </w:p>
     <w:p>
       <w:pPr>
@@ -5237,11 +5235,11 @@
       <w:pPr>
         <w:pStyle w:val="Heading2"/>
       </w:pPr>
-      <w:bookmarkStart w:id="11" w:name="_Toc486269241"/>
+      <w:bookmarkStart w:id="10" w:name="_Toc486269241"/>
       <w:r>
         <w:t>Install Raspbian on Your Pi and Connect to It Over SSH</w:t>
       </w:r>
-      <w:bookmarkEnd w:id="11"/>
+      <w:bookmarkEnd w:id="10"/>
     </w:p>
     <w:p>
       <w:pPr>
@@ -6059,7 +6057,7 @@
           <w:lang w:val="en-IN"/>
         </w:rPr>
       </w:pPr>
-      <w:bookmarkStart w:id="12" w:name="_Toc486269242"/>
+      <w:bookmarkStart w:id="11" w:name="_Toc486269242"/>
       <w:r>
         <w:rPr>
           <w:shd w:val="clear" w:color="auto" w:fill="FFFFFF"/>
@@ -6130,7 +6128,7 @@
         </w:rPr>
         <w:t>mages</w:t>
       </w:r>
-      <w:bookmarkEnd w:id="12"/>
+      <w:bookmarkEnd w:id="11"/>
     </w:p>
     <w:p>
       <w:pPr>
@@ -6697,11 +6695,11 @@
       <w:pPr>
         <w:pStyle w:val="Heading2"/>
       </w:pPr>
-      <w:bookmarkStart w:id="13" w:name="_Toc486269243"/>
+      <w:bookmarkStart w:id="12" w:name="_Toc486269243"/>
       <w:r>
         <w:t>Image Flashing Softwares</w:t>
       </w:r>
-      <w:bookmarkEnd w:id="13"/>
+      <w:bookmarkEnd w:id="12"/>
     </w:p>
     <w:p>
       <w:pPr>
@@ -6977,7 +6975,7 @@
       <w:pPr>
         <w:pStyle w:val="Heading2"/>
       </w:pPr>
-      <w:bookmarkStart w:id="14" w:name="_Toc486269244"/>
+      <w:bookmarkStart w:id="13" w:name="_Toc486269244"/>
       <w:r>
         <w:t xml:space="preserve">Setting </w:t>
       </w:r>
@@ -6987,46 +6985,46 @@
       <w:r>
         <w:t xml:space="preserve"> Up via Command Line</w:t>
       </w:r>
+      <w:bookmarkEnd w:id="13"/>
+    </w:p>
+    <w:p>
+      <w:r>
+        <w:t>[</w:t>
+      </w:r>
+      <w:r>
+        <w:t>https://www.raspberrypi.org/documentation/configuration/wireless/wireless-cli.md</w:t>
+      </w:r>
+      <w:r>
+        <w:t>]</w:t>
+      </w:r>
+    </w:p>
+    <w:p/>
+    <w:p>
+      <w:pPr>
+        <w:jc w:val="both"/>
+      </w:pPr>
+      <w:r>
+        <w:t xml:space="preserve">This method is suitable if you don't have access to the graphical user interface normally used to set up </w:t>
+      </w:r>
+      <w:r>
+        <w:t>Wi-Fi</w:t>
+      </w:r>
+      <w:r>
+        <w:t xml:space="preserve"> on the Raspberry Pi. It is particularly suitable for use with a serial console cable if you don't have access to a screen or wired Ethernet network. Note also that no additional software is required; everything you need is already included on the Raspberry Pi.</w:t>
+      </w:r>
+    </w:p>
+    <w:p/>
+    <w:p/>
+    <w:p/>
+    <w:p>
+      <w:pPr>
+        <w:pStyle w:val="Heading3"/>
+      </w:pPr>
+      <w:bookmarkStart w:id="14" w:name="_Toc486269245"/>
+      <w:r>
+        <w:t>GETTING WIFI NETWORK DETAILS</w:t>
+      </w:r>
       <w:bookmarkEnd w:id="14"/>
-    </w:p>
-    <w:p>
-      <w:r>
-        <w:t>[</w:t>
-      </w:r>
-      <w:r>
-        <w:t>https://www.raspberrypi.org/documentation/configuration/wireless/wireless-cli.md</w:t>
-      </w:r>
-      <w:r>
-        <w:t>]</w:t>
-      </w:r>
-    </w:p>
-    <w:p/>
-    <w:p>
-      <w:pPr>
-        <w:jc w:val="both"/>
-      </w:pPr>
-      <w:r>
-        <w:t xml:space="preserve">This method is suitable if you don't have access to the graphical user interface normally used to set up </w:t>
-      </w:r>
-      <w:r>
-        <w:t>Wi-Fi</w:t>
-      </w:r>
-      <w:r>
-        <w:t xml:space="preserve"> on the Raspberry Pi. It is particularly suitable for use with a serial console cable if you don't have access to a screen or wired Ethernet network. Note also that no additional software is required; everything you need is already included on the Raspberry Pi.</w:t>
-      </w:r>
-    </w:p>
-    <w:p/>
-    <w:p/>
-    <w:p/>
-    <w:p>
-      <w:pPr>
-        <w:pStyle w:val="Heading3"/>
-      </w:pPr>
-      <w:bookmarkStart w:id="15" w:name="_Toc486269245"/>
-      <w:r>
-        <w:t>GETTING WIFI NETWORK DETAILS</w:t>
-      </w:r>
-      <w:bookmarkEnd w:id="15"/>
     </w:p>
     <w:p/>
     <w:p>
@@ -7135,11 +7133,11 @@
       <w:pPr>
         <w:pStyle w:val="Heading3"/>
       </w:pPr>
-      <w:bookmarkStart w:id="16" w:name="_Toc486269246"/>
+      <w:bookmarkStart w:id="15" w:name="_Toc486269246"/>
       <w:r>
         <w:t>ADDING THE NETWORK DETAILS TO THE RASPBERRY PI</w:t>
       </w:r>
-      <w:bookmarkEnd w:id="16"/>
+      <w:bookmarkEnd w:id="15"/>
     </w:p>
     <w:p/>
     <w:p>
@@ -7317,93 +7315,93 @@
       <w:pPr>
         <w:pStyle w:val="Heading3"/>
       </w:pPr>
-      <w:bookmarkStart w:id="17" w:name="_Toc486269247"/>
+      <w:bookmarkStart w:id="16" w:name="_Toc486269247"/>
       <w:r>
         <w:t>UNSECURED NETWORKS</w:t>
       </w:r>
+      <w:bookmarkEnd w:id="16"/>
+    </w:p>
+    <w:p/>
+    <w:p>
+      <w:r>
+        <w:t>If the network you are connecting t</w:t>
+      </w:r>
+      <w:r>
+        <w:t xml:space="preserve">o does not use a password, the </w:t>
+      </w:r>
+      <w:r>
+        <w:t xml:space="preserve">wpa_supplicant entry for the network will need to include the </w:t>
+      </w:r>
+      <w:r>
+        <w:t>correct key</w:t>
+      </w:r>
+      <w:r>
+        <w:t>_mgmt entry. e.g.</w:t>
+      </w:r>
+    </w:p>
+    <w:p/>
+    <w:p>
+      <w:pPr>
+        <w:ind w:firstLine="720"/>
+      </w:pPr>
+      <w:r>
+        <w:t>network={</w:t>
+      </w:r>
+    </w:p>
+    <w:p>
+      <w:r>
+        <w:t xml:space="preserve">    </w:t>
+      </w:r>
+      <w:r>
+        <w:tab/>
+      </w:r>
+      <w:r>
+        <w:tab/>
+      </w:r>
+      <w:r>
+        <w:t>ssid="testing"</w:t>
+      </w:r>
+    </w:p>
+    <w:p>
+      <w:r>
+        <w:t xml:space="preserve">    </w:t>
+      </w:r>
+      <w:r>
+        <w:tab/>
+      </w:r>
+      <w:r>
+        <w:tab/>
+      </w:r>
+      <w:r>
+        <w:t>key_mgmt=NONE</w:t>
+      </w:r>
+    </w:p>
+    <w:p>
+      <w:pPr>
+        <w:ind w:firstLine="720"/>
+      </w:pPr>
+      <w:r>
+        <w:t>}</w:t>
+      </w:r>
+    </w:p>
+    <w:p/>
+    <w:p/>
+    <w:p>
+      <w:pPr>
+        <w:rPr>
+          <w:b/>
+        </w:rPr>
+      </w:pPr>
+    </w:p>
+    <w:p>
+      <w:pPr>
+        <w:pStyle w:val="Heading3"/>
+      </w:pPr>
+      <w:bookmarkStart w:id="17" w:name="_Toc486269248"/>
+      <w:r>
+        <w:t>HIDDEN NETWORKS</w:t>
+      </w:r>
       <w:bookmarkEnd w:id="17"/>
-    </w:p>
-    <w:p/>
-    <w:p>
-      <w:r>
-        <w:t>If the network you are connecting t</w:t>
-      </w:r>
-      <w:r>
-        <w:t xml:space="preserve">o does not use a password, the </w:t>
-      </w:r>
-      <w:r>
-        <w:t xml:space="preserve">wpa_supplicant entry for the network will need to include the </w:t>
-      </w:r>
-      <w:r>
-        <w:t>correct key</w:t>
-      </w:r>
-      <w:r>
-        <w:t>_mgmt entry. e.g.</w:t>
-      </w:r>
-    </w:p>
-    <w:p/>
-    <w:p>
-      <w:pPr>
-        <w:ind w:firstLine="720"/>
-      </w:pPr>
-      <w:r>
-        <w:t>network={</w:t>
-      </w:r>
-    </w:p>
-    <w:p>
-      <w:r>
-        <w:t xml:space="preserve">    </w:t>
-      </w:r>
-      <w:r>
-        <w:tab/>
-      </w:r>
-      <w:r>
-        <w:tab/>
-      </w:r>
-      <w:r>
-        <w:t>ssid="testing"</w:t>
-      </w:r>
-    </w:p>
-    <w:p>
-      <w:r>
-        <w:t xml:space="preserve">    </w:t>
-      </w:r>
-      <w:r>
-        <w:tab/>
-      </w:r>
-      <w:r>
-        <w:tab/>
-      </w:r>
-      <w:r>
-        <w:t>key_mgmt=NONE</w:t>
-      </w:r>
-    </w:p>
-    <w:p>
-      <w:pPr>
-        <w:ind w:firstLine="720"/>
-      </w:pPr>
-      <w:r>
-        <w:t>}</w:t>
-      </w:r>
-    </w:p>
-    <w:p/>
-    <w:p/>
-    <w:p>
-      <w:pPr>
-        <w:rPr>
-          <w:b/>
-        </w:rPr>
-      </w:pPr>
-    </w:p>
-    <w:p>
-      <w:pPr>
-        <w:pStyle w:val="Heading3"/>
-      </w:pPr>
-      <w:bookmarkStart w:id="18" w:name="_Toc486269248"/>
-      <w:r>
-        <w:t>HIDDEN NETWORKS</w:t>
-      </w:r>
-      <w:bookmarkEnd w:id="18"/>
     </w:p>
     <w:p/>
     <w:p>
@@ -7512,11 +7510,11 @@
       <w:pPr>
         <w:pStyle w:val="Heading3"/>
       </w:pPr>
-      <w:bookmarkStart w:id="19" w:name="_Toc486269249"/>
+      <w:bookmarkStart w:id="18" w:name="_Toc486269249"/>
       <w:r>
         <w:t>ADDING MULTIPLE WIRELESS NETWORK CONFIGURATIONS</w:t>
       </w:r>
-      <w:bookmarkEnd w:id="19"/>
+      <w:bookmarkEnd w:id="18"/>
     </w:p>
     <w:p>
       <w:pPr>
@@ -7748,11 +7746,11 @@
       <w:pPr>
         <w:pStyle w:val="Heading2"/>
       </w:pPr>
-      <w:bookmarkStart w:id="20" w:name="_Toc486269250"/>
+      <w:bookmarkStart w:id="19" w:name="_Toc486269250"/>
       <w:r>
         <w:t>Enable SSH (with Keyboard and Monitor attached)</w:t>
       </w:r>
-      <w:bookmarkEnd w:id="20"/>
+      <w:bookmarkEnd w:id="19"/>
     </w:p>
     <w:p>
       <w:r>
@@ -7966,11 +7964,11 @@
       <w:pPr>
         <w:pStyle w:val="Heading2"/>
       </w:pPr>
-      <w:bookmarkStart w:id="21" w:name="_Toc486269251"/>
+      <w:bookmarkStart w:id="20" w:name="_Toc486269251"/>
       <w:r>
         <w:t>Enable SSH on a Headless Raspberry Pi</w:t>
       </w:r>
-      <w:bookmarkEnd w:id="21"/>
+      <w:bookmarkEnd w:id="20"/>
     </w:p>
     <w:p>
       <w:r>
@@ -8047,7 +8045,7 @@
       <w:pPr>
         <w:pStyle w:val="Heading1"/>
       </w:pPr>
-      <w:bookmarkStart w:id="22" w:name="_Toc486269252"/>
+      <w:bookmarkStart w:id="21" w:name="_Toc486269252"/>
       <w:r>
         <w:t xml:space="preserve">Step </w:t>
       </w:r>
@@ -8060,7 +8058,7 @@
       <w:r>
         <w:t xml:space="preserve"> (Building Custom Linux Kernel)</w:t>
       </w:r>
-      <w:bookmarkEnd w:id="22"/>
+      <w:bookmarkEnd w:id="21"/>
     </w:p>
     <w:p/>
     <w:p>
@@ -8147,11 +8145,11 @@
       <w:pPr>
         <w:pStyle w:val="Heading2"/>
       </w:pPr>
-      <w:bookmarkStart w:id="23" w:name="_Toc486269253"/>
+      <w:bookmarkStart w:id="22" w:name="_Toc486269253"/>
       <w:r>
         <w:t>1) Get the kernel source</w:t>
       </w:r>
-      <w:bookmarkEnd w:id="23"/>
+      <w:bookmarkEnd w:id="22"/>
       <w:r>
         <w:t xml:space="preserve"> </w:t>
       </w:r>
@@ -8345,7 +8343,7 @@
       <w:pPr>
         <w:pStyle w:val="Heading2"/>
       </w:pPr>
-      <w:bookmarkStart w:id="24" w:name="_Toc486269254"/>
+      <w:bookmarkStart w:id="23" w:name="_Toc486269254"/>
       <w:r>
         <w:t>2) Get the</w:t>
       </w:r>
@@ -8358,7 +8356,7 @@
       <w:r>
         <w:t>compiler</w:t>
       </w:r>
-      <w:bookmarkEnd w:id="24"/>
+      <w:bookmarkEnd w:id="23"/>
       <w:r>
         <w:t xml:space="preserve"> </w:t>
       </w:r>
@@ -8444,14 +8442,14 @@
       <w:pPr>
         <w:pStyle w:val="Heading2"/>
       </w:pPr>
-      <w:bookmarkStart w:id="25" w:name="_Toc486269255"/>
+      <w:bookmarkStart w:id="24" w:name="_Toc486269255"/>
       <w:r>
         <w:t>3) Install</w:t>
       </w:r>
       <w:r>
         <w:t xml:space="preserve"> necessary packages</w:t>
       </w:r>
-      <w:bookmarkEnd w:id="25"/>
+      <w:bookmarkEnd w:id="24"/>
     </w:p>
     <w:p/>
     <w:p>
@@ -8612,14 +8610,14 @@
       <w:pPr>
         <w:pStyle w:val="Heading2"/>
       </w:pPr>
-      <w:bookmarkStart w:id="26" w:name="_Toc486269256"/>
+      <w:bookmarkStart w:id="25" w:name="_Toc486269256"/>
       <w:r>
         <w:t xml:space="preserve">4) </w:t>
       </w:r>
       <w:r>
         <w:t>Code Compilation</w:t>
       </w:r>
-      <w:bookmarkEnd w:id="26"/>
+      <w:bookmarkEnd w:id="25"/>
     </w:p>
     <w:p/>
     <w:p>
@@ -9394,7 +9392,7 @@
       <w:pPr>
         <w:pStyle w:val="Heading2"/>
       </w:pPr>
-      <w:bookmarkStart w:id="27" w:name="_Toc486269257"/>
+      <w:bookmarkStart w:id="26" w:name="_Toc486269257"/>
       <w:r>
         <w:t xml:space="preserve">5) Preparing </w:t>
       </w:r>
@@ -9407,7 +9405,7 @@
       <w:r>
         <w:t>IMAGE</w:t>
       </w:r>
-      <w:bookmarkEnd w:id="27"/>
+      <w:bookmarkEnd w:id="26"/>
       <w:r>
         <w:t xml:space="preserve"> </w:t>
       </w:r>
@@ -9643,15 +9641,7 @@
         <w:jc w:val="both"/>
       </w:pPr>
       <w:r>
-        <w:t xml:space="preserve">With recent </w:t>
-      </w:r>
-      <w:proofErr w:type="spellStart"/>
-      <w:r>
-        <w:t>Rpi</w:t>
-      </w:r>
-      <w:proofErr w:type="spellEnd"/>
-      <w:r>
-        <w:t xml:space="preserve"> Kernels, the process of creating the image </w:t>
+        <w:t xml:space="preserve">With recent Rpi Kernels, the process of creating the image </w:t>
       </w:r>
       <w:r>
         <w:t>has changed</w:t>
@@ -9684,151 +9674,125 @@
         <w:jc w:val="both"/>
       </w:pPr>
       <w:r>
-        <w:t>$</w:t>
-      </w:r>
-      <w:r>
-        <w:t xml:space="preserve">  .</w:t>
-      </w:r>
-      <w:r>
-        <w:t>/</w:t>
-      </w:r>
-      <w:r>
-        <w:t>scripts/</w:t>
-      </w:r>
-      <w:proofErr w:type="spellStart"/>
-      <w:r>
-        <w:t>mkknlimg</w:t>
-      </w:r>
-      <w:proofErr w:type="spellEnd"/>
+        <w:t>$  ./scripts/mkknlimg  ./arch/arm/boot/zImage</w:t>
+      </w:r>
+      <w:r>
+        <w:t xml:space="preserve"> kernel.img</w:t>
+      </w:r>
+    </w:p>
+    <w:p/>
+    <w:p/>
+    <w:p>
+      <w:r>
+        <w:t>Location of "kernel.img</w:t>
+      </w:r>
+      <w:r>
+        <w:t>”:</w:t>
+      </w:r>
       <w:r>
         <w:t xml:space="preserve"> </w:t>
       </w:r>
+    </w:p>
+    <w:p>
+      <w:r>
+        <w:t xml:space="preserve">        </w:t>
+      </w:r>
+      <w:r>
+        <w:t>Above command</w:t>
+      </w:r>
+      <w:r>
+        <w:t xml:space="preserve"> will output a file called "kernel.img" (in the same folder where the python script "imagetool-uncompressed.py" is located.)</w:t>
+      </w:r>
+    </w:p>
+    <w:p/>
+    <w:p>
+      <w:r>
+        <w:t>Quick Tip [1</w:t>
+      </w:r>
+      <w:r>
+        <w:t>]:</w:t>
+      </w:r>
+      <w:r>
+        <w:t xml:space="preserve"> Above python script expects boot-uncompressed.txt file to be present in the same folder as the imagetool-uncompressed.py script. Hence, to get rid of any </w:t>
+      </w:r>
+      <w:r>
+        <w:t>errors, we</w:t>
+      </w:r>
+      <w:r>
+        <w:t xml:space="preserve"> need to be execute the python script from </w:t>
+      </w:r>
+      <w:r>
+        <w:t>the “</w:t>
+      </w:r>
+      <w:r>
+        <w:t xml:space="preserve">mkimage” </w:t>
+      </w:r>
+      <w:r>
+        <w:t>folder,</w:t>
+      </w:r>
+      <w:r>
+        <w:t xml:space="preserve"> so that boot-uncompressed.txt is available to the python script.</w:t>
+      </w:r>
+    </w:p>
+    <w:p/>
+    <w:p>
+      <w:r>
+        <w:t>Quick Tip</w:t>
+      </w:r>
+      <w:r>
+        <w:t xml:space="preserve"> [</w:t>
+      </w:r>
+      <w:r>
+        <w:t>2</w:t>
+      </w:r>
+      <w:r>
+        <w:t>]:</w:t>
+      </w:r>
+      <w:r>
+        <w:t xml:space="preserve"> If you get error regarding "python2" not available, try creating a soft link to python2 as </w:t>
+      </w:r>
+      <w:r>
+        <w:t>follows:</w:t>
+      </w:r>
+      <w:r>
+        <w:t xml:space="preserve"> (not sure why this is </w:t>
+      </w:r>
+      <w:r>
+        <w:t>needed,</w:t>
+      </w:r>
+      <w:r>
+        <w:t xml:space="preserve"> but it worked for me)</w:t>
+      </w:r>
+    </w:p>
+    <w:p>
+      <w:pPr>
+        <w:ind w:firstLine="720"/>
+      </w:pPr>
+      <w:r>
+        <w:t># ln -s /usr/bin/python2.6 /usr/bin/python2</w:t>
+      </w:r>
+    </w:p>
+    <w:p/>
+    <w:p/>
+    <w:p/>
+    <w:p/>
+    <w:p/>
+    <w:p/>
+    <w:p>
       <w:r>
         <w:t xml:space="preserve"> </w:t>
       </w:r>
-      <w:r>
-        <w:t>.</w:t>
-      </w:r>
-      <w:r>
-        <w:t>/arch/arm/boot/zImage</w:t>
-      </w:r>
-      <w:r>
-        <w:t xml:space="preserve"> kernel.img</w:t>
-      </w:r>
-    </w:p>
-    <w:p/>
-    <w:p/>
-    <w:p>
-      <w:r>
-        <w:t>Location of "kernel.img</w:t>
-      </w:r>
-      <w:r>
-        <w:t>”:</w:t>
-      </w:r>
-      <w:r>
-        <w:t xml:space="preserve"> </w:t>
-      </w:r>
-    </w:p>
-    <w:p>
-      <w:r>
-        <w:t xml:space="preserve">        </w:t>
-      </w:r>
-      <w:r>
-        <w:t>Above command</w:t>
-      </w:r>
-      <w:r>
-        <w:t xml:space="preserve"> will output a file called "kernel.img" (in the same folder where the python script "imagetool-uncompressed.py" is located.)</w:t>
-      </w:r>
-    </w:p>
-    <w:p/>
-    <w:p>
-      <w:r>
-        <w:t>Quick Tip [1</w:t>
-      </w:r>
-      <w:r>
-        <w:t>]:</w:t>
-      </w:r>
-      <w:r>
-        <w:t xml:space="preserve"> Above python script expects boot-uncompressed.txt file to be present in the same folder as the imagetool-uncompressed.py script. Hence, to get rid of any </w:t>
-      </w:r>
-      <w:r>
-        <w:t>errors, we</w:t>
-      </w:r>
-      <w:r>
-        <w:t xml:space="preserve"> need to be execute the python script from </w:t>
-      </w:r>
-      <w:r>
-        <w:t>the “</w:t>
-      </w:r>
-      <w:r>
-        <w:t xml:space="preserve">mkimage” </w:t>
-      </w:r>
-      <w:r>
-        <w:t>folder,</w:t>
-      </w:r>
-      <w:r>
-        <w:t xml:space="preserve"> so that boot-uncompressed.txt is available to the python script.</w:t>
-      </w:r>
-    </w:p>
-    <w:p/>
-    <w:p>
-      <w:r>
-        <w:t>Quick Tip</w:t>
-      </w:r>
-      <w:r>
-        <w:t xml:space="preserve"> [</w:t>
-      </w:r>
-      <w:r>
-        <w:t>2</w:t>
-      </w:r>
-      <w:r>
-        <w:t>]:</w:t>
-      </w:r>
-      <w:r>
-        <w:t xml:space="preserve"> If you get error regarding "python2" not available, try creating a soft link to python2 as </w:t>
-      </w:r>
-      <w:r>
-        <w:t>follows:</w:t>
-      </w:r>
-      <w:r>
-        <w:t xml:space="preserve"> (not sure why this is </w:t>
-      </w:r>
-      <w:r>
-        <w:t>needed,</w:t>
-      </w:r>
-      <w:r>
-        <w:t xml:space="preserve"> but it worked for me)</w:t>
-      </w:r>
-    </w:p>
-    <w:p>
-      <w:pPr>
-        <w:ind w:firstLine="720"/>
-      </w:pPr>
-      <w:r>
-        <w:t># ln -s /usr/bin/python2.6 /usr/bin/python2</w:t>
-      </w:r>
-    </w:p>
-    <w:p/>
-    <w:p/>
-    <w:p/>
-    <w:p/>
-    <w:p/>
-    <w:p/>
-    <w:p>
-      <w:r>
-        <w:t xml:space="preserve"> </w:t>
-      </w:r>
     </w:p>
     <w:p/>
     <w:p>
       <w:pPr>
         <w:pStyle w:val="Heading2"/>
       </w:pPr>
-      <w:bookmarkStart w:id="28" w:name="_Toc486269258"/>
+      <w:bookmarkStart w:id="27" w:name="_Toc486269258"/>
       <w:r>
         <w:t>6) Transfer the Kernel Image</w:t>
       </w:r>
-      <w:bookmarkEnd w:id="28"/>
+      <w:bookmarkEnd w:id="27"/>
     </w:p>
     <w:p/>
     <w:p>
@@ -9905,199 +9869,199 @@
       <w:pPr>
         <w:pStyle w:val="Heading2"/>
       </w:pPr>
-      <w:bookmarkStart w:id="29" w:name="_Toc486269259"/>
+      <w:bookmarkStart w:id="28" w:name="_Toc486269259"/>
       <w:r>
         <w:t xml:space="preserve">7) </w:t>
       </w:r>
       <w:r>
         <w:t>Building the Device Drivers (Modules)</w:t>
       </w:r>
+      <w:bookmarkEnd w:id="28"/>
+    </w:p>
+    <w:p/>
+    <w:p>
+      <w:r>
+        <w:t xml:space="preserve">Now you need to transfer the </w:t>
+      </w:r>
+      <w:r>
+        <w:t>Device Drivers (aka Modules)</w:t>
+      </w:r>
+      <w:r>
+        <w:t xml:space="preserve">. </w:t>
+      </w:r>
+    </w:p>
+    <w:p/>
+    <w:p>
+      <w:r>
+        <w:t>In the build directory, run the following (substituting &lt;modules_path&gt; for a folder somewhere (e.g. ~/modules):</w:t>
+      </w:r>
+    </w:p>
+    <w:p/>
+    <w:p>
+      <w:r>
+        <w:t>&lt;path_to_kernel_source_directory&gt;/linux/ # make ARCH=arm CROSS_COMPILE=</w:t>
+      </w:r>
+      <w:r>
+        <w:t xml:space="preserve">&lt;your_compiler&gt; modules_install </w:t>
+      </w:r>
+      <w:r>
+        <w:t>INSTALL_MOD_PATH=&lt;modules_path&gt;</w:t>
+      </w:r>
+    </w:p>
+    <w:p/>
+    <w:p/>
+    <w:p>
+      <w:r>
+        <w:t xml:space="preserve">The contents of this directory should then be copied into the RPi root directory. </w:t>
+      </w:r>
+    </w:p>
+    <w:p/>
+    <w:p>
+      <w:r>
+        <w:t xml:space="preserve">NOTE: If you have rebuilt the new kernel with exactly the same version as the one that's running, you'll need to remove the old modules first. Ideally this should be done offline by mounting the SD card on another system. </w:t>
+      </w:r>
+    </w:p>
+    <w:p/>
+    <w:p>
+      <w:pPr>
+        <w:pStyle w:val="Heading2"/>
+      </w:pPr>
+      <w:bookmarkStart w:id="29" w:name="_Toc486269260"/>
+      <w:r>
+        <w:t xml:space="preserve">8) Updating the </w:t>
+      </w:r>
+      <w:r>
+        <w:t>GPU (</w:t>
+      </w:r>
+      <w:r>
+        <w:t>Graphics Processing Unit) firm</w:t>
+      </w:r>
+      <w:r>
+        <w:t>w</w:t>
+      </w:r>
+      <w:r>
+        <w:t>are</w:t>
+      </w:r>
       <w:bookmarkEnd w:id="29"/>
     </w:p>
     <w:p/>
     <w:p>
-      <w:r>
-        <w:t xml:space="preserve">Now you need to transfer the </w:t>
-      </w:r>
-      <w:r>
-        <w:t>Device Drivers (aka Modules)</w:t>
-      </w:r>
-      <w:r>
-        <w:t xml:space="preserve">. </w:t>
-      </w:r>
-    </w:p>
-    <w:p/>
-    <w:p>
-      <w:r>
-        <w:t>In the build directory, run the following (substituting &lt;modules_path&gt; for a folder somewhere (e.g. ~/modules):</w:t>
-      </w:r>
-    </w:p>
-    <w:p/>
-    <w:p>
-      <w:r>
-        <w:t>&lt;path_to_kernel_source_directory&gt;/linux/ # make ARCH=arm CROSS_COMPILE=</w:t>
-      </w:r>
-      <w:r>
-        <w:t xml:space="preserve">&lt;your_compiler&gt; modules_install </w:t>
-      </w:r>
-      <w:r>
-        <w:t>INSTALL_MOD_PATH=&lt;modules_path&gt;</w:t>
-      </w:r>
-    </w:p>
-    <w:p/>
-    <w:p/>
-    <w:p>
-      <w:r>
-        <w:t xml:space="preserve">The contents of this directory should then be copied into the RPi root directory. </w:t>
-      </w:r>
-    </w:p>
-    <w:p/>
-    <w:p>
-      <w:r>
-        <w:t xml:space="preserve">NOTE: If you have rebuilt the new kernel with exactly the same version as the one that's running, you'll need to remove the old modules first. Ideally this should be done offline by mounting the SD card on another system. </w:t>
-      </w:r>
-    </w:p>
+      <w:pPr>
+        <w:jc w:val="both"/>
+      </w:pPr>
+      <w:r>
+        <w:t xml:space="preserve">Your RPi should now be ready to boot the new kernel. However, at this point it's recommended </w:t>
+      </w:r>
+      <w:r>
+        <w:t xml:space="preserve">(not necessary) </w:t>
+      </w:r>
+      <w:r>
+        <w:t xml:space="preserve">that you update your GPU firmware and libraries. This is required if you've just moved from 3.2 to 3.6 as the firmware interface has changed. </w:t>
+      </w:r>
+    </w:p>
+    <w:p>
+      <w:pPr>
+        <w:jc w:val="both"/>
+      </w:pPr>
+    </w:p>
+    <w:p>
+      <w:pPr>
+        <w:jc w:val="both"/>
+      </w:pPr>
+      <w:r>
+        <w:t>The "firmware" and "boot files" should be updated at the same time to ensure that your new kernel works properly</w:t>
+      </w:r>
+    </w:p>
+    <w:p>
+      <w:pPr>
+        <w:jc w:val="both"/>
+      </w:pPr>
+    </w:p>
+    <w:p>
+      <w:pPr>
+        <w:jc w:val="both"/>
+      </w:pPr>
+    </w:p>
+    <w:p>
+      <w:pPr>
+        <w:jc w:val="both"/>
+      </w:pPr>
+      <w:r>
+        <w:t>"master" - This is the version of firmware currently used in Raspbian (i.e. it works with the 3.2 kernel).</w:t>
+      </w:r>
+    </w:p>
+    <w:p>
+      <w:pPr>
+        <w:jc w:val="both"/>
+      </w:pPr>
+    </w:p>
+    <w:p>
+      <w:pPr>
+        <w:jc w:val="both"/>
+      </w:pPr>
+      <w:r>
+        <w:t xml:space="preserve">  </w:t>
+      </w:r>
+      <w:r>
+        <w:t xml:space="preserve">"next" - This is a development branch which provides a newer GPU firmware to work with the updated drivers in the 3.6 kernel. </w:t>
+      </w:r>
+    </w:p>
+    <w:p/>
+    <w:p/>
+    <w:p/>
+    <w:p>
+      <w:r>
+        <w:rPr>
+          <w:u w:val="single"/>
+        </w:rPr>
+        <w:t>For the "master" branch</w:t>
+      </w:r>
+      <w:r>
+        <w:t>:</w:t>
+      </w:r>
+    </w:p>
+    <w:p>
+      <w:pPr>
+        <w:ind w:firstLine="720"/>
+      </w:pPr>
+      <w:r>
+        <w:t>&lt;path_to_folder_where_firmware_is_to_be_stored&gt; # git clone git://github.com/raspberrypi/firmware.git</w:t>
+      </w:r>
+    </w:p>
+    <w:p/>
+    <w:p/>
+    <w:p/>
+    <w:p>
+      <w:r>
+        <w:rPr>
+          <w:u w:val="single"/>
+        </w:rPr>
+        <w:t>For the "next" branch</w:t>
+      </w:r>
+      <w:r>
+        <w:t>:</w:t>
+      </w:r>
+    </w:p>
+    <w:p>
+      <w:r>
+        <w:tab/>
+      </w:r>
+      <w:r>
+        <w:t>&lt;path_to_folder_where_firmware_is_to_be_stored&gt; # git fetch git://github.com/raspberrypi/firmware.git next:refs/remotes/origin/next</w:t>
+      </w:r>
+    </w:p>
+    <w:p/>
+    <w:p/>
     <w:p/>
     <w:p>
       <w:pPr>
         <w:pStyle w:val="Heading2"/>
       </w:pPr>
-      <w:bookmarkStart w:id="30" w:name="_Toc486269260"/>
-      <w:r>
-        <w:t xml:space="preserve">8) Updating the </w:t>
-      </w:r>
-      <w:r>
-        <w:t>GPU (</w:t>
-      </w:r>
-      <w:r>
-        <w:t>Graphics Processing Unit) firm</w:t>
-      </w:r>
-      <w:r>
-        <w:t>w</w:t>
-      </w:r>
-      <w:r>
-        <w:t>are</w:t>
+      <w:bookmarkStart w:id="30" w:name="_Toc486269261"/>
+      <w:r>
+        <w:t>9) Transfer the firmware</w:t>
       </w:r>
       <w:bookmarkEnd w:id="30"/>
-    </w:p>
-    <w:p/>
-    <w:p>
-      <w:pPr>
-        <w:jc w:val="both"/>
-      </w:pPr>
-      <w:r>
-        <w:t xml:space="preserve">Your RPi should now be ready to boot the new kernel. However, at this point it's recommended </w:t>
-      </w:r>
-      <w:r>
-        <w:t xml:space="preserve">(not necessary) </w:t>
-      </w:r>
-      <w:r>
-        <w:t xml:space="preserve">that you update your GPU firmware and libraries. This is required if you've just moved from 3.2 to 3.6 as the firmware interface has changed. </w:t>
-      </w:r>
-    </w:p>
-    <w:p>
-      <w:pPr>
-        <w:jc w:val="both"/>
-      </w:pPr>
-    </w:p>
-    <w:p>
-      <w:pPr>
-        <w:jc w:val="both"/>
-      </w:pPr>
-      <w:r>
-        <w:t>The "firmware" and "boot files" should be updated at the same time to ensure that your new kernel works properly</w:t>
-      </w:r>
-    </w:p>
-    <w:p>
-      <w:pPr>
-        <w:jc w:val="both"/>
-      </w:pPr>
-    </w:p>
-    <w:p>
-      <w:pPr>
-        <w:jc w:val="both"/>
-      </w:pPr>
-    </w:p>
-    <w:p>
-      <w:pPr>
-        <w:jc w:val="both"/>
-      </w:pPr>
-      <w:r>
-        <w:t>"master" - This is the version of firmware currently used in Raspbian (i.e. it works with the 3.2 kernel).</w:t>
-      </w:r>
-    </w:p>
-    <w:p>
-      <w:pPr>
-        <w:jc w:val="both"/>
-      </w:pPr>
-    </w:p>
-    <w:p>
-      <w:pPr>
-        <w:jc w:val="both"/>
-      </w:pPr>
-      <w:r>
-        <w:t xml:space="preserve">  </w:t>
-      </w:r>
-      <w:r>
-        <w:t xml:space="preserve">"next" - This is a development branch which provides a newer GPU firmware to work with the updated drivers in the 3.6 kernel. </w:t>
-      </w:r>
-    </w:p>
-    <w:p/>
-    <w:p/>
-    <w:p/>
-    <w:p>
-      <w:r>
-        <w:rPr>
-          <w:u w:val="single"/>
-        </w:rPr>
-        <w:t>For the "master" branch</w:t>
-      </w:r>
-      <w:r>
-        <w:t>:</w:t>
-      </w:r>
-    </w:p>
-    <w:p>
-      <w:pPr>
-        <w:ind w:firstLine="720"/>
-      </w:pPr>
-      <w:r>
-        <w:t>&lt;path_to_folder_where_firmware_is_to_be_stored&gt; # git clone git://github.com/raspberrypi/firmware.git</w:t>
-      </w:r>
-    </w:p>
-    <w:p/>
-    <w:p/>
-    <w:p/>
-    <w:p>
-      <w:r>
-        <w:rPr>
-          <w:u w:val="single"/>
-        </w:rPr>
-        <w:t>For the "next" branch</w:t>
-      </w:r>
-      <w:r>
-        <w:t>:</w:t>
-      </w:r>
-    </w:p>
-    <w:p>
-      <w:r>
-        <w:tab/>
-      </w:r>
-      <w:r>
-        <w:t>&lt;path_to_folder_where_firmware_is_to_be_stored&gt; # git fetch git://github.com/raspberrypi/firmware.git next:refs/remotes/origin/next</w:t>
-      </w:r>
-    </w:p>
-    <w:p/>
-    <w:p/>
-    <w:p/>
-    <w:p>
-      <w:pPr>
-        <w:pStyle w:val="Heading2"/>
-      </w:pPr>
-      <w:bookmarkStart w:id="31" w:name="_Toc486269261"/>
-      <w:r>
-        <w:t>9) Transfer the firmware</w:t>
-      </w:r>
-      <w:bookmarkEnd w:id="31"/>
     </w:p>
     <w:p/>
     <w:p>
@@ -10241,11 +10205,11 @@
       <w:pPr>
         <w:pStyle w:val="Heading1"/>
       </w:pPr>
-      <w:bookmarkStart w:id="32" w:name="_Toc486269262"/>
+      <w:bookmarkStart w:id="31" w:name="_Toc486269262"/>
       <w:r>
         <w:t>Transferring files between VirtualBox and Host OS</w:t>
       </w:r>
-      <w:bookmarkEnd w:id="32"/>
+      <w:bookmarkEnd w:id="31"/>
       <w:r>
         <w:tab/>
       </w:r>
@@ -10349,11 +10313,11 @@
       <w:pPr>
         <w:pStyle w:val="Heading2"/>
       </w:pPr>
-      <w:bookmarkStart w:id="33" w:name="_Toc486269263"/>
+      <w:bookmarkStart w:id="32" w:name="_Toc486269263"/>
       <w:r>
         <w:t>Shared Folder between Host &amp; Guest OS</w:t>
       </w:r>
-      <w:bookmarkEnd w:id="33"/>
+      <w:bookmarkEnd w:id="32"/>
     </w:p>
     <w:p>
       <w:pPr>
@@ -10381,14 +10345,14 @@
       <w:pPr>
         <w:pStyle w:val="Heading3"/>
       </w:pPr>
-      <w:bookmarkStart w:id="34" w:name="_Toc486269264"/>
+      <w:bookmarkStart w:id="33" w:name="_Toc486269264"/>
       <w:r>
         <w:t xml:space="preserve">Step 1: </w:t>
       </w:r>
       <w:r>
         <w:t>Share a folder on the host OS</w:t>
       </w:r>
-      <w:bookmarkEnd w:id="34"/>
+      <w:bookmarkEnd w:id="33"/>
     </w:p>
     <w:p>
       <w:pPr>
@@ -10828,11 +10792,11 @@
       <w:pPr>
         <w:pStyle w:val="Heading3"/>
       </w:pPr>
-      <w:bookmarkStart w:id="35" w:name="_Toc486269265"/>
+      <w:bookmarkStart w:id="34" w:name="_Toc486269265"/>
       <w:r>
         <w:t>Step 2: Mount the folder in the guest OS</w:t>
       </w:r>
-      <w:bookmarkEnd w:id="35"/>
+      <w:bookmarkEnd w:id="34"/>
     </w:p>
     <w:p>
       <w:pPr>
@@ -11843,11 +11807,11 @@
       <w:pPr>
         <w:pStyle w:val="Heading2"/>
       </w:pPr>
-      <w:bookmarkStart w:id="36" w:name="_Toc486269266"/>
+      <w:bookmarkStart w:id="35" w:name="_Toc486269266"/>
       <w:r>
         <w:t>Secure copy between Host &amp; Guest OS.</w:t>
       </w:r>
-      <w:bookmarkEnd w:id="36"/>
+      <w:bookmarkEnd w:id="35"/>
     </w:p>
     <w:p/>
     <w:p>
@@ -12141,11 +12105,11 @@
       <w:pPr>
         <w:pStyle w:val="Heading2"/>
       </w:pPr>
-      <w:bookmarkStart w:id="37" w:name="_Toc486269267"/>
+      <w:bookmarkStart w:id="36" w:name="_Toc486269267"/>
       <w:r>
         <w:t>Using a USB card reader</w:t>
       </w:r>
-      <w:bookmarkEnd w:id="37"/>
+      <w:bookmarkEnd w:id="36"/>
     </w:p>
     <w:p/>
     <w:p>
@@ -12324,7 +12288,7 @@
         <w:pStyle w:val="Heading1"/>
         <w:jc w:val="center"/>
       </w:pPr>
-      <w:bookmarkStart w:id="38" w:name="_Toc486269268"/>
+      <w:bookmarkStart w:id="37" w:name="_Toc486269268"/>
       <w:r>
         <w:t xml:space="preserve">IoT </w:t>
       </w:r>
@@ -12334,24 +12298,24 @@
       <w:r>
         <w:t xml:space="preserve"> RaspberryPi</w:t>
       </w:r>
+      <w:bookmarkEnd w:id="37"/>
+    </w:p>
+    <w:p/>
+    <w:p/>
+    <w:p/>
+    <w:p/>
+    <w:p>
+      <w:pPr>
+        <w:pStyle w:val="Heading2"/>
+      </w:pPr>
+      <w:bookmarkStart w:id="38" w:name="_Toc486269269"/>
+      <w:r>
+        <w:t xml:space="preserve">1) </w:t>
+      </w:r>
+      <w:r>
+        <w:t>Cloud Temperature Monitor</w:t>
+      </w:r>
       <w:bookmarkEnd w:id="38"/>
-    </w:p>
-    <w:p/>
-    <w:p/>
-    <w:p/>
-    <w:p/>
-    <w:p>
-      <w:pPr>
-        <w:pStyle w:val="Heading2"/>
-      </w:pPr>
-      <w:bookmarkStart w:id="39" w:name="_Toc486269269"/>
-      <w:r>
-        <w:t xml:space="preserve">1) </w:t>
-      </w:r>
-      <w:r>
-        <w:t>Cloud Temperature Monitor</w:t>
-      </w:r>
-      <w:bookmarkEnd w:id="39"/>
     </w:p>
     <w:p/>
     <w:p>
@@ -12464,12 +12428,12 @@
       <w:pPr>
         <w:pStyle w:val="Heading1"/>
       </w:pPr>
-      <w:bookmarkStart w:id="40" w:name="_Toc486269270"/>
+      <w:bookmarkStart w:id="39" w:name="_Toc486269270"/>
       <w:r>
         <w:lastRenderedPageBreak/>
         <w:t>Trouble Shooting Guide</w:t>
       </w:r>
-      <w:bookmarkEnd w:id="40"/>
+      <w:bookmarkEnd w:id="39"/>
     </w:p>
     <w:p/>
     <w:p>
@@ -12495,11 +12459,11 @@
           <w:szCs w:val="30"/>
         </w:rPr>
       </w:pPr>
-      <w:bookmarkStart w:id="41" w:name="_Toc486269271"/>
+      <w:bookmarkStart w:id="40" w:name="_Toc486269271"/>
       <w:r>
         <w:t>Troubleshooting Power Problems</w:t>
       </w:r>
-      <w:bookmarkEnd w:id="41"/>
+      <w:bookmarkEnd w:id="40"/>
     </w:p>
     <w:p>
       <w:pPr>
@@ -13023,7 +12987,7 @@
           <w:lang w:val="en-IN"/>
         </w:rPr>
       </w:pPr>
-      <w:bookmarkStart w:id="42" w:name="_Toc486269272"/>
+      <w:bookmarkStart w:id="41" w:name="_Toc486269272"/>
       <w:r>
         <w:rPr>
           <w:shd w:val="clear" w:color="auto" w:fill="FFFFFF"/>
@@ -13031,7 +12995,7 @@
         </w:rPr>
         <w:t>How to test the F3 polyfuse</w:t>
       </w:r>
-      <w:bookmarkEnd w:id="42"/>
+      <w:bookmarkEnd w:id="41"/>
     </w:p>
     <w:p>
       <w:pPr>
@@ -13280,14 +13244,14 @@
       <w:pPr>
         <w:pStyle w:val="Heading2"/>
       </w:pPr>
-      <w:bookmarkStart w:id="43" w:name="_Toc486269273"/>
+      <w:bookmarkStart w:id="42" w:name="_Toc486269273"/>
       <w:r>
         <w:rPr>
           <w:rStyle w:val="mw-headline"/>
         </w:rPr>
         <w:t>Red power LED is on, green LED does not flash, nothing on display</w:t>
       </w:r>
-      <w:bookmarkEnd w:id="43"/>
+      <w:bookmarkEnd w:id="42"/>
     </w:p>
     <w:p>
       <w:pPr>
@@ -14034,7 +13998,7 @@
         </w:rPr>
       </w:pPr>
       <w:hyperlink r:id="rId29" w:history="1">
-        <w:bookmarkStart w:id="44" w:name="_Toc486269274"/>
+        <w:bookmarkStart w:id="43" w:name="_Toc486269274"/>
         <w:r>
           <w:rPr>
             <w:rStyle w:val="mw-headline"/>
@@ -14071,7 +14035,7 @@
           </w:rPr>
           <w:t>?</w:t>
         </w:r>
-        <w:bookmarkEnd w:id="44"/>
+        <w:bookmarkEnd w:id="43"/>
       </w:hyperlink>
     </w:p>
     <w:p>
@@ -14081,7 +14045,7 @@
           <w:rStyle w:val="mw-headline"/>
         </w:rPr>
       </w:pPr>
-      <w:bookmarkStart w:id="45" w:name="_Toc486269275"/>
+      <w:bookmarkStart w:id="44" w:name="_Toc486269275"/>
       <w:r>
         <w:rPr>
           <w:rStyle w:val="mw-headline"/>
@@ -14095,7 +14059,7 @@
         </w:rPr>
         <w:t> error when trying to SCP</w:t>
       </w:r>
-      <w:bookmarkEnd w:id="45"/>
+      <w:bookmarkEnd w:id="44"/>
     </w:p>
     <w:p>
       <w:r>
@@ -14235,7 +14199,7 @@
       <w:pPr>
         <w:pStyle w:val="Heading2"/>
       </w:pPr>
-      <w:bookmarkStart w:id="46" w:name="_Toc486269276"/>
+      <w:bookmarkStart w:id="45" w:name="_Toc486269276"/>
       <w:r>
         <w:t>Custom Kernel</w:t>
       </w:r>
@@ -14245,21 +14209,34 @@
       <w:r>
         <w:t xml:space="preserve"> Doesn’t Boot</w:t>
       </w:r>
+      <w:bookmarkEnd w:id="45"/>
+    </w:p>
+    <w:p>
+      <w:r>
+        <w:t xml:space="preserve">[ </w:t>
+      </w:r>
+      <w:hyperlink r:id="rId31" w:history="1">
+        <w:r>
+          <w:rPr>
+            <w:rStyle w:val="Hyperlink"/>
+          </w:rPr>
+          <w:t>https://www.raspberrypi.org/forums/viewtopic.php?t=103087&amp;p=713260</w:t>
+        </w:r>
+      </w:hyperlink>
+      <w:r>
+        <w:t xml:space="preserve"> ]</w:t>
+      </w:r>
+    </w:p>
+    <w:p>
+      <w:bookmarkStart w:id="46" w:name="_GoBack"/>
       <w:bookmarkEnd w:id="46"/>
     </w:p>
-    <w:p/>
     <w:p>
       <w:pPr>
         <w:jc w:val="both"/>
       </w:pPr>
       <w:r>
-        <w:t>C</w:t>
-      </w:r>
-      <w:r>
-        <w:t xml:space="preserve">heck </w:t>
-      </w:r>
-      <w:r>
-        <w:t xml:space="preserve">the ELF headers of your custom kernel using the following command: </w:t>
+        <w:t xml:space="preserve">Check the ELF headers of your custom kernel using the following command: </w:t>
       </w:r>
     </w:p>
     <w:p>
@@ -14274,10 +14251,7 @@
         <w:jc w:val="both"/>
       </w:pPr>
       <w:r>
-        <w:t xml:space="preserve">$ </w:t>
-      </w:r>
-      <w:r>
-        <w:t>file kernel.img</w:t>
+        <w:t>$ file kernel.img</w:t>
       </w:r>
     </w:p>
     <w:p>
@@ -14334,22 +14308,13 @@
         <w:t>P</w:t>
       </w:r>
       <w:r>
-        <w:t xml:space="preserve">i Kernels, the process of creating the </w:t>
-      </w:r>
-      <w:r>
-        <w:t xml:space="preserve">kernel </w:t>
-      </w:r>
-      <w:r>
-        <w:t xml:space="preserve">image has changed as </w:t>
+        <w:t xml:space="preserve">i Kernels, the process of creating the kernel image has changed as </w:t>
       </w:r>
       <w:r>
         <w:t xml:space="preserve">described </w:t>
       </w:r>
       <w:r>
-        <w:t>below</w:t>
-      </w:r>
-      <w:r>
-        <w:t xml:space="preserve">.  </w:t>
+        <w:t xml:space="preserve">below.  </w:t>
       </w:r>
     </w:p>
     <w:p>
@@ -14367,15 +14332,7 @@
         <w:jc w:val="both"/>
       </w:pPr>
       <w:r>
-        <w:t>$  ./scripts/</w:t>
-      </w:r>
-      <w:proofErr w:type="spellStart"/>
-      <w:r>
-        <w:t>mkknlimg</w:t>
-      </w:r>
-      <w:proofErr w:type="spellEnd"/>
-      <w:r>
-        <w:t xml:space="preserve">  ./arch/arm/boot/zImage kernel</w:t>
+        <w:t>$  ./scripts/mkknlimg  ./arch/arm/boot/zImage kernel</w:t>
       </w:r>
       <w:r>
         <w:t>_new</w:t>
@@ -14390,13 +14347,8 @@
       </w:pPr>
       <w:r>
         <w:tab/>
-        <w:t xml:space="preserve">$ file </w:t>
-      </w:r>
-      <w:proofErr w:type="spellStart"/>
-      <w:r>
-        <w:t>kernel_image_new.img</w:t>
-      </w:r>
-      <w:proofErr w:type="spellEnd"/>
+        <w:t>$ file kernel_image_new.img</w:t>
+      </w:r>
     </w:p>
     <w:p>
       <w:pPr>
@@ -14443,10 +14395,7 @@
         <w:t>k</w:t>
       </w:r>
       <w:r>
-        <w:t>ernel_new</w:t>
-      </w:r>
-      <w:r>
-        <w:t>.img: Linux kernel ARM boot executable zImage (little-endian)</w:t>
+        <w:t>ernel_new.img: Linux kernel ARM boot executable zImage (little-endian)</w:t>
       </w:r>
     </w:p>
     <w:p>
@@ -14555,7 +14504,7 @@
           <w:rStyle w:val="Hyperlink"/>
         </w:rPr>
       </w:pPr>
-      <w:hyperlink r:id="rId31" w:history="1">
+      <w:hyperlink r:id="rId32" w:history="1">
         <w:r>
           <w:rPr>
             <w:rStyle w:val="Hyperlink"/>
@@ -14565,7 +14514,7 @@
       </w:hyperlink>
     </w:p>
     <w:p>
-      <w:hyperlink r:id="rId32" w:history="1">
+      <w:hyperlink r:id="rId33" w:history="1">
         <w:r>
           <w:rPr>
             <w:rStyle w:val="Hyperlink"/>
@@ -14577,7 +14526,7 @@
     <w:p/>
     <w:p/>
     <w:p>
-      <w:hyperlink r:id="rId33" w:history="1">
+      <w:hyperlink r:id="rId34" w:history="1">
         <w:r>
           <w:rPr>
             <w:rStyle w:val="Hyperlink"/>
@@ -14592,7 +14541,7 @@
           <w:rStyle w:val="Hyperlink"/>
         </w:rPr>
       </w:pPr>
-      <w:hyperlink r:id="rId34" w:history="1">
+      <w:hyperlink r:id="rId35" w:history="1">
         <w:r>
           <w:rPr>
             <w:rStyle w:val="Hyperlink"/>
@@ -14602,7 +14551,7 @@
       </w:hyperlink>
     </w:p>
     <w:p>
-      <w:hyperlink r:id="rId35" w:history="1">
+      <w:hyperlink r:id="rId36" w:history="1">
         <w:r>
           <w:rPr>
             <w:rStyle w:val="Hyperlink"/>
@@ -14612,7 +14561,7 @@
       </w:hyperlink>
     </w:p>
     <w:p>
-      <w:hyperlink r:id="rId36" w:history="1">
+      <w:hyperlink r:id="rId37" w:history="1">
         <w:r>
           <w:rPr>
             <w:rStyle w:val="Hyperlink"/>
@@ -14628,7 +14577,7 @@
       </w:r>
     </w:p>
     <w:p>
-      <w:hyperlink r:id="rId37" w:history="1">
+      <w:hyperlink r:id="rId38" w:history="1">
         <w:r>
           <w:rPr>
             <w:rStyle w:val="Hyperlink"/>
@@ -14638,7 +14587,7 @@
       </w:hyperlink>
     </w:p>
     <w:p>
-      <w:hyperlink r:id="rId38" w:history="1">
+      <w:hyperlink r:id="rId39" w:history="1">
         <w:r>
           <w:rPr>
             <w:rStyle w:val="Hyperlink"/>
@@ -14650,7 +14599,7 @@
     <w:p/>
     <w:p/>
     <w:p>
-      <w:hyperlink r:id="rId39" w:history="1">
+      <w:hyperlink r:id="rId40" w:history="1">
         <w:r>
           <w:rPr>
             <w:rStyle w:val="Hyperlink"/>
@@ -14692,7 +14641,7 @@
           <w:szCs w:val="32"/>
         </w:rPr>
       </w:pPr>
-      <w:hyperlink r:id="rId40" w:history="1"/>
+      <w:hyperlink r:id="rId41" w:history="1"/>
     </w:p>
     <w:p>
       <w:pPr>
@@ -18617,7 +18566,7 @@
 </file>
 
 <file path=customXml/itemProps1.xml><?xml version="1.0" encoding="utf-8"?>
-<ds:datastoreItem xmlns:ds="http://schemas.openxmlformats.org/officeDocument/2006/customXml" ds:itemID="{ECAA9D23-FB64-4799-9B04-877EF6730253}">
+<ds:datastoreItem xmlns:ds="http://schemas.openxmlformats.org/officeDocument/2006/customXml" ds:itemID="{B481306B-4FCF-46DA-87B9-911C6B1A657F}">
   <ds:schemaRefs>
     <ds:schemaRef ds:uri="http://schemas.openxmlformats.org/officeDocument/2006/bibliography"/>
   </ds:schemaRefs>

</xml_diff>

<commit_message>
Added Troubleshooting guide to WiFi Dongles and Networks in BuildingImage_RaspberryPi.docx
</commit_message>
<xml_diff>
--- a/KindlePublications/BuildingImage_RaspberryPi.docx
+++ b/KindlePublications/BuildingImage_RaspberryPi.docx
@@ -1,6 +1,6 @@
 
 <file path=word/document.xml><?xml version="1.0" encoding="utf-8"?>
-<w:document xmlns:wpc="http://schemas.microsoft.com/office/word/2010/wordprocessingCanvas" xmlns:cx="http://schemas.microsoft.com/office/drawing/2014/chartex" xmlns:cx1="http://schemas.microsoft.com/office/drawing/2015/9/8/chartex" xmlns:cx2="http://schemas.microsoft.com/office/drawing/2015/10/21/chartex" xmlns:cx3="http://schemas.microsoft.com/office/drawing/2016/5/9/chartex" xmlns:cx4="http://schemas.microsoft.com/office/drawing/2016/5/10/chartex" xmlns:cx5="http://schemas.microsoft.com/office/drawing/2016/5/11/chartex" xmlns:mc="http://schemas.openxmlformats.org/markup-compatibility/2006" xmlns:o="urn:schemas-microsoft-com:office:office" xmlns:r="http://schemas.openxmlformats.org/officeDocument/2006/relationships" xmlns:m="http://schemas.openxmlformats.org/officeDocument/2006/math" xmlns:v="urn:schemas-microsoft-com:vml" xmlns:wp14="http://schemas.microsoft.com/office/word/2010/wordprocessingDrawing" xmlns:wp="http://schemas.openxmlformats.org/drawingml/2006/wordprocessingDrawing" xmlns:w10="urn:schemas-microsoft-com:office:word" xmlns:w="http://schemas.openxmlformats.org/wordprocessingml/2006/main" xmlns:w14="http://schemas.microsoft.com/office/word/2010/wordml" xmlns:w15="http://schemas.microsoft.com/office/word/2012/wordml" xmlns:w16se="http://schemas.microsoft.com/office/word/2015/wordml/symex" xmlns:wpg="http://schemas.microsoft.com/office/word/2010/wordprocessingGroup" xmlns:wpi="http://schemas.microsoft.com/office/word/2010/wordprocessingInk" xmlns:wne="http://schemas.microsoft.com/office/word/2006/wordml" xmlns:wps="http://schemas.microsoft.com/office/word/2010/wordprocessingShape" mc:Ignorable="w14 w15 w16se wp14">
+<w:document xmlns:wpc="http://schemas.microsoft.com/office/word/2010/wordprocessingCanvas" xmlns:cx="http://schemas.microsoft.com/office/drawing/2014/chartex" xmlns:cx1="http://schemas.microsoft.com/office/drawing/2015/9/8/chartex" xmlns:cx2="http://schemas.microsoft.com/office/drawing/2015/10/21/chartex" xmlns:cx3="http://schemas.microsoft.com/office/drawing/2016/5/9/chartex" xmlns:cx4="http://schemas.microsoft.com/office/drawing/2016/5/10/chartex" xmlns:cx5="http://schemas.microsoft.com/office/drawing/2016/5/11/chartex" xmlns:cx6="http://schemas.microsoft.com/office/drawing/2016/5/12/chartex" xmlns:cx7="http://schemas.microsoft.com/office/drawing/2016/5/13/chartex" xmlns:cx8="http://schemas.microsoft.com/office/drawing/2016/5/14/chartex" xmlns:mc="http://schemas.openxmlformats.org/markup-compatibility/2006" xmlns:aink="http://schemas.microsoft.com/office/drawing/2016/ink" xmlns:am3d="http://schemas.microsoft.com/office/drawing/2017/model3d" xmlns:o="urn:schemas-microsoft-com:office:office" xmlns:r="http://schemas.openxmlformats.org/officeDocument/2006/relationships" xmlns:m="http://schemas.openxmlformats.org/officeDocument/2006/math" xmlns:v="urn:schemas-microsoft-com:vml" xmlns:wp14="http://schemas.microsoft.com/office/word/2010/wordprocessingDrawing" xmlns:wp="http://schemas.openxmlformats.org/drawingml/2006/wordprocessingDrawing" xmlns:w10="urn:schemas-microsoft-com:office:word" xmlns:w="http://schemas.openxmlformats.org/wordprocessingml/2006/main" xmlns:w14="http://schemas.microsoft.com/office/word/2010/wordml" xmlns:w15="http://schemas.microsoft.com/office/word/2012/wordml" xmlns:w16cid="http://schemas.microsoft.com/office/word/2016/wordml/cid" xmlns:w16se="http://schemas.microsoft.com/office/word/2015/wordml/symex" xmlns:wpg="http://schemas.microsoft.com/office/word/2010/wordprocessingGroup" xmlns:wpi="http://schemas.microsoft.com/office/word/2010/wordprocessingInk" xmlns:wne="http://schemas.microsoft.com/office/word/2006/wordml" xmlns:wps="http://schemas.microsoft.com/office/word/2010/wordprocessingShape" mc:Ignorable="w14 w15 w16se w16cid wp14">
   <w:body>
     <w:p>
       <w:pPr>
@@ -475,7 +475,7 @@
         <w:pStyle w:val="Heading1"/>
         <w:jc w:val="center"/>
       </w:pPr>
-      <w:bookmarkStart w:id="0" w:name="_Toc487031733"/>
+      <w:bookmarkStart w:id="0" w:name="_Toc526153584"/>
       <w:r>
         <w:t>About the Author</w:t>
       </w:r>
@@ -513,11 +513,22 @@
       <w:r>
         <w:t xml:space="preserve"> &amp; Tele-Communications &amp; M.S. in Softwares </w:t>
       </w:r>
+      <w:proofErr w:type="gramStart"/>
       <w:r>
         <w:t>Systems,</w:t>
       </w:r>
       <w:r>
-        <w:t xml:space="preserve"> and has 12+years of experience in Telecom domain and Embedded Software development.</w:t>
+        <w:t xml:space="preserve"> and</w:t>
+      </w:r>
+      <w:proofErr w:type="gramEnd"/>
+      <w:r>
+        <w:t xml:space="preserve"> has 1</w:t>
+      </w:r>
+      <w:r>
+        <w:t>4</w:t>
+      </w:r>
+      <w:r>
+        <w:t>+years of experience in Telecom domain and Embedded Software development.</w:t>
       </w:r>
     </w:p>
     <w:p>
@@ -593,7 +604,7 @@
       <w:r>
         <w:br w:type="page"/>
       </w:r>
-      <w:bookmarkStart w:id="1" w:name="_Toc487031734"/>
+      <w:bookmarkStart w:id="1" w:name="_Toc526153585"/>
       <w:r>
         <w:lastRenderedPageBreak/>
         <w:t xml:space="preserve">Table </w:t>
@@ -651,7 +662,7 @@
         <w:rPr>
           <w:noProof/>
         </w:rPr>
-        <w:instrText xml:space="preserve"> PAGEREF _Toc487031733 \h </w:instrText>
+        <w:instrText xml:space="preserve"> PAGEREF _Toc526153584 \h </w:instrText>
       </w:r>
       <w:r>
         <w:rPr>
@@ -712,7 +723,7 @@
         <w:rPr>
           <w:noProof/>
         </w:rPr>
-        <w:instrText xml:space="preserve"> PAGEREF _Toc487031734 \h </w:instrText>
+        <w:instrText xml:space="preserve"> PAGEREF _Toc526153585 \h </w:instrText>
       </w:r>
       <w:r>
         <w:rPr>
@@ -773,7 +784,7 @@
         <w:rPr>
           <w:noProof/>
         </w:rPr>
-        <w:instrText xml:space="preserve"> PAGEREF _Toc487031735 \h </w:instrText>
+        <w:instrText xml:space="preserve"> PAGEREF _Toc526153586 \h </w:instrText>
       </w:r>
       <w:r>
         <w:rPr>
@@ -834,7 +845,7 @@
         <w:rPr>
           <w:noProof/>
         </w:rPr>
-        <w:instrText xml:space="preserve"> PAGEREF _Toc487031736 \h </w:instrText>
+        <w:instrText xml:space="preserve"> PAGEREF _Toc526153587 \h </w:instrText>
       </w:r>
       <w:r>
         <w:rPr>
@@ -895,7 +906,7 @@
         <w:rPr>
           <w:noProof/>
         </w:rPr>
-        <w:instrText xml:space="preserve"> PAGEREF _Toc487031737 \h </w:instrText>
+        <w:instrText xml:space="preserve"> PAGEREF _Toc526153588 \h </w:instrText>
       </w:r>
       <w:r>
         <w:rPr>
@@ -956,7 +967,7 @@
         <w:rPr>
           <w:noProof/>
         </w:rPr>
-        <w:instrText xml:space="preserve"> PAGEREF _Toc487031738 \h </w:instrText>
+        <w:instrText xml:space="preserve"> PAGEREF _Toc526153589 \h </w:instrText>
       </w:r>
       <w:r>
         <w:rPr>
@@ -1017,7 +1028,7 @@
         <w:rPr>
           <w:noProof/>
         </w:rPr>
-        <w:instrText xml:space="preserve"> PAGEREF _Toc487031739 \h </w:instrText>
+        <w:instrText xml:space="preserve"> PAGEREF _Toc526153590 \h </w:instrText>
       </w:r>
       <w:r>
         <w:rPr>
@@ -1078,7 +1089,7 @@
         <w:rPr>
           <w:noProof/>
         </w:rPr>
-        <w:instrText xml:space="preserve"> PAGEREF _Toc487031740 \h </w:instrText>
+        <w:instrText xml:space="preserve"> PAGEREF _Toc526153591 \h </w:instrText>
       </w:r>
       <w:r>
         <w:rPr>
@@ -1139,7 +1150,7 @@
         <w:rPr>
           <w:noProof/>
         </w:rPr>
-        <w:instrText xml:space="preserve"> PAGEREF _Toc487031741 \h </w:instrText>
+        <w:instrText xml:space="preserve"> PAGEREF _Toc526153592 \h </w:instrText>
       </w:r>
       <w:r>
         <w:rPr>
@@ -1201,7 +1212,7 @@
         <w:rPr>
           <w:noProof/>
         </w:rPr>
-        <w:instrText xml:space="preserve"> PAGEREF _Toc487031742 \h </w:instrText>
+        <w:instrText xml:space="preserve"> PAGEREF _Toc526153593 \h </w:instrText>
       </w:r>
       <w:r>
         <w:rPr>
@@ -1261,7 +1272,7 @@
         <w:rPr>
           <w:noProof/>
         </w:rPr>
-        <w:instrText xml:space="preserve"> PAGEREF _Toc487031743 \h </w:instrText>
+        <w:instrText xml:space="preserve"> PAGEREF _Toc526153594 \h </w:instrText>
       </w:r>
       <w:r>
         <w:rPr>
@@ -1323,7 +1334,7 @@
         <w:rPr>
           <w:noProof/>
         </w:rPr>
-        <w:instrText xml:space="preserve"> PAGEREF _Toc487031744 \h </w:instrText>
+        <w:instrText xml:space="preserve"> PAGEREF _Toc526153595 \h </w:instrText>
       </w:r>
       <w:r>
         <w:rPr>
@@ -1383,7 +1394,7 @@
         <w:rPr>
           <w:noProof/>
         </w:rPr>
-        <w:instrText xml:space="preserve"> PAGEREF _Toc487031745 \h </w:instrText>
+        <w:instrText xml:space="preserve"> PAGEREF _Toc526153596 \h </w:instrText>
       </w:r>
       <w:r>
         <w:rPr>
@@ -1443,7 +1454,7 @@
         <w:rPr>
           <w:noProof/>
         </w:rPr>
-        <w:instrText xml:space="preserve"> PAGEREF _Toc487031746 \h </w:instrText>
+        <w:instrText xml:space="preserve"> PAGEREF _Toc526153597 \h </w:instrText>
       </w:r>
       <w:r>
         <w:rPr>
@@ -1502,7 +1513,7 @@
         <w:rPr>
           <w:noProof/>
         </w:rPr>
-        <w:instrText xml:space="preserve"> PAGEREF _Toc487031747 \h </w:instrText>
+        <w:instrText xml:space="preserve"> PAGEREF _Toc526153598 \h </w:instrText>
       </w:r>
       <w:r>
         <w:rPr>
@@ -1561,7 +1572,7 @@
         <w:rPr>
           <w:noProof/>
         </w:rPr>
-        <w:instrText xml:space="preserve"> PAGEREF _Toc487031748 \h </w:instrText>
+        <w:instrText xml:space="preserve"> PAGEREF _Toc526153599 \h </w:instrText>
       </w:r>
       <w:r>
         <w:rPr>
@@ -1620,7 +1631,7 @@
         <w:rPr>
           <w:noProof/>
         </w:rPr>
-        <w:instrText xml:space="preserve"> PAGEREF _Toc487031749 \h </w:instrText>
+        <w:instrText xml:space="preserve"> PAGEREF _Toc526153600 \h </w:instrText>
       </w:r>
       <w:r>
         <w:rPr>
@@ -1679,7 +1690,7 @@
         <w:rPr>
           <w:noProof/>
         </w:rPr>
-        <w:instrText xml:space="preserve"> PAGEREF _Toc487031750 \h </w:instrText>
+        <w:instrText xml:space="preserve"> PAGEREF _Toc526153601 \h </w:instrText>
       </w:r>
       <w:r>
         <w:rPr>
@@ -1738,7 +1749,7 @@
         <w:rPr>
           <w:noProof/>
         </w:rPr>
-        <w:instrText xml:space="preserve"> PAGEREF _Toc487031751 \h </w:instrText>
+        <w:instrText xml:space="preserve"> PAGEREF _Toc526153602 \h </w:instrText>
       </w:r>
       <w:r>
         <w:rPr>
@@ -1798,7 +1809,7 @@
         <w:rPr>
           <w:noProof/>
         </w:rPr>
-        <w:instrText xml:space="preserve"> PAGEREF _Toc487031752 \h </w:instrText>
+        <w:instrText xml:space="preserve"> PAGEREF _Toc526153603 \h </w:instrText>
       </w:r>
       <w:r>
         <w:rPr>
@@ -1858,7 +1869,7 @@
         <w:rPr>
           <w:noProof/>
         </w:rPr>
-        <w:instrText xml:space="preserve"> PAGEREF _Toc487031753 \h </w:instrText>
+        <w:instrText xml:space="preserve"> PAGEREF _Toc526153604 \h </w:instrText>
       </w:r>
       <w:r>
         <w:rPr>
@@ -1919,7 +1930,7 @@
         <w:rPr>
           <w:noProof/>
         </w:rPr>
-        <w:instrText xml:space="preserve"> PAGEREF _Toc487031754 \h </w:instrText>
+        <w:instrText xml:space="preserve"> PAGEREF _Toc526153605 \h </w:instrText>
       </w:r>
       <w:r>
         <w:rPr>
@@ -1979,7 +1990,7 @@
         <w:rPr>
           <w:noProof/>
         </w:rPr>
-        <w:instrText xml:space="preserve"> PAGEREF _Toc487031755 \h </w:instrText>
+        <w:instrText xml:space="preserve"> PAGEREF _Toc526153606 \h </w:instrText>
       </w:r>
       <w:r>
         <w:rPr>
@@ -2039,7 +2050,7 @@
         <w:rPr>
           <w:noProof/>
         </w:rPr>
-        <w:instrText xml:space="preserve"> PAGEREF _Toc487031756 \h </w:instrText>
+        <w:instrText xml:space="preserve"> PAGEREF _Toc526153607 \h </w:instrText>
       </w:r>
       <w:r>
         <w:rPr>
@@ -2099,7 +2110,7 @@
         <w:rPr>
           <w:noProof/>
         </w:rPr>
-        <w:instrText xml:space="preserve"> PAGEREF _Toc487031757 \h </w:instrText>
+        <w:instrText xml:space="preserve"> PAGEREF _Toc526153608 \h </w:instrText>
       </w:r>
       <w:r>
         <w:rPr>
@@ -2159,7 +2170,7 @@
         <w:rPr>
           <w:noProof/>
         </w:rPr>
-        <w:instrText xml:space="preserve"> PAGEREF _Toc487031758 \h </w:instrText>
+        <w:instrText xml:space="preserve"> PAGEREF _Toc526153609 \h </w:instrText>
       </w:r>
       <w:r>
         <w:rPr>
@@ -2219,7 +2230,7 @@
         <w:rPr>
           <w:noProof/>
         </w:rPr>
-        <w:instrText xml:space="preserve"> PAGEREF _Toc487031759 \h </w:instrText>
+        <w:instrText xml:space="preserve"> PAGEREF _Toc526153610 \h </w:instrText>
       </w:r>
       <w:r>
         <w:rPr>
@@ -2279,7 +2290,7 @@
         <w:rPr>
           <w:noProof/>
         </w:rPr>
-        <w:instrText xml:space="preserve"> PAGEREF _Toc487031760 \h </w:instrText>
+        <w:instrText xml:space="preserve"> PAGEREF _Toc526153611 \h </w:instrText>
       </w:r>
       <w:r>
         <w:rPr>
@@ -2339,7 +2350,7 @@
         <w:rPr>
           <w:noProof/>
         </w:rPr>
-        <w:instrText xml:space="preserve"> PAGEREF _Toc487031761 \h </w:instrText>
+        <w:instrText xml:space="preserve"> PAGEREF _Toc526153612 \h </w:instrText>
       </w:r>
       <w:r>
         <w:rPr>
@@ -2399,7 +2410,7 @@
         <w:rPr>
           <w:noProof/>
         </w:rPr>
-        <w:instrText xml:space="preserve"> PAGEREF _Toc487031762 \h </w:instrText>
+        <w:instrText xml:space="preserve"> PAGEREF _Toc526153613 \h </w:instrText>
       </w:r>
       <w:r>
         <w:rPr>
@@ -2459,7 +2470,7 @@
         <w:rPr>
           <w:noProof/>
         </w:rPr>
-        <w:instrText xml:space="preserve"> PAGEREF _Toc487031763 \h </w:instrText>
+        <w:instrText xml:space="preserve"> PAGEREF _Toc526153614 \h </w:instrText>
       </w:r>
       <w:r>
         <w:rPr>
@@ -2519,7 +2530,7 @@
         <w:rPr>
           <w:noProof/>
         </w:rPr>
-        <w:instrText xml:space="preserve"> PAGEREF _Toc487031764 \h </w:instrText>
+        <w:instrText xml:space="preserve"> PAGEREF _Toc526153615 \h </w:instrText>
       </w:r>
       <w:r>
         <w:rPr>
@@ -2580,7 +2591,7 @@
         <w:rPr>
           <w:noProof/>
         </w:rPr>
-        <w:instrText xml:space="preserve"> PAGEREF _Toc487031765 \h </w:instrText>
+        <w:instrText xml:space="preserve"> PAGEREF _Toc526153616 \h </w:instrText>
       </w:r>
       <w:r>
         <w:rPr>
@@ -2640,7 +2651,7 @@
         <w:rPr>
           <w:noProof/>
         </w:rPr>
-        <w:instrText xml:space="preserve"> PAGEREF _Toc487031766 \h </w:instrText>
+        <w:instrText xml:space="preserve"> PAGEREF _Toc526153617 \h </w:instrText>
       </w:r>
       <w:r>
         <w:rPr>
@@ -2699,7 +2710,7 @@
         <w:rPr>
           <w:noProof/>
         </w:rPr>
-        <w:instrText xml:space="preserve"> PAGEREF _Toc487031767 \h </w:instrText>
+        <w:instrText xml:space="preserve"> PAGEREF _Toc526153618 \h </w:instrText>
       </w:r>
       <w:r>
         <w:rPr>
@@ -2758,7 +2769,7 @@
         <w:rPr>
           <w:noProof/>
         </w:rPr>
-        <w:instrText xml:space="preserve"> PAGEREF _Toc487031768 \h </w:instrText>
+        <w:instrText xml:space="preserve"> PAGEREF _Toc526153619 \h </w:instrText>
       </w:r>
       <w:r>
         <w:rPr>
@@ -2819,7 +2830,7 @@
         <w:rPr>
           <w:noProof/>
         </w:rPr>
-        <w:instrText xml:space="preserve"> PAGEREF _Toc487031769 \h </w:instrText>
+        <w:instrText xml:space="preserve"> PAGEREF _Toc526153620 \h </w:instrText>
       </w:r>
       <w:r>
         <w:rPr>
@@ -2879,7 +2890,7 @@
         <w:rPr>
           <w:noProof/>
         </w:rPr>
-        <w:instrText xml:space="preserve"> PAGEREF _Toc487031770 \h </w:instrText>
+        <w:instrText xml:space="preserve"> PAGEREF _Toc526153621 \h </w:instrText>
       </w:r>
       <w:r>
         <w:rPr>
@@ -2938,7 +2949,7 @@
         <w:rPr>
           <w:noProof/>
         </w:rPr>
-        <w:instrText xml:space="preserve"> PAGEREF _Toc487031771 \h </w:instrText>
+        <w:instrText xml:space="preserve"> PAGEREF _Toc526153622 \h </w:instrText>
       </w:r>
       <w:r>
         <w:rPr>
@@ -2998,7 +3009,7 @@
         <w:rPr>
           <w:noProof/>
         </w:rPr>
-        <w:instrText xml:space="preserve"> PAGEREF _Toc487031772 \h </w:instrText>
+        <w:instrText xml:space="preserve"> PAGEREF _Toc526153623 \h </w:instrText>
       </w:r>
       <w:r>
         <w:rPr>
@@ -3058,7 +3069,7 @@
         <w:rPr>
           <w:noProof/>
         </w:rPr>
-        <w:instrText xml:space="preserve"> PAGEREF _Toc487031773 \h </w:instrText>
+        <w:instrText xml:space="preserve"> PAGEREF _Toc526153624 \h </w:instrText>
       </w:r>
       <w:r>
         <w:rPr>
@@ -3118,7 +3129,7 @@
         <w:rPr>
           <w:noProof/>
         </w:rPr>
-        <w:instrText xml:space="preserve"> PAGEREF _Toc487031774 \h </w:instrText>
+        <w:instrText xml:space="preserve"> PAGEREF _Toc526153625 \h </w:instrText>
       </w:r>
       <w:r>
         <w:rPr>
@@ -3179,7 +3190,7 @@
         <w:rPr>
           <w:noProof/>
         </w:rPr>
-        <w:instrText xml:space="preserve"> PAGEREF _Toc487031775 \h </w:instrText>
+        <w:instrText xml:space="preserve"> PAGEREF _Toc526153626 \h </w:instrText>
       </w:r>
       <w:r>
         <w:rPr>
@@ -3239,7 +3250,7 @@
         <w:rPr>
           <w:noProof/>
         </w:rPr>
-        <w:instrText xml:space="preserve"> PAGEREF _Toc487031776 \h </w:instrText>
+        <w:instrText xml:space="preserve"> PAGEREF _Toc526153627 \h </w:instrText>
       </w:r>
       <w:r>
         <w:rPr>
@@ -3300,7 +3311,7 @@
         <w:rPr>
           <w:noProof/>
         </w:rPr>
-        <w:instrText xml:space="preserve"> PAGEREF _Toc487031777 \h </w:instrText>
+        <w:instrText xml:space="preserve"> PAGEREF _Toc526153628 \h </w:instrText>
       </w:r>
       <w:r>
         <w:rPr>
@@ -3360,7 +3371,7 @@
         <w:rPr>
           <w:noProof/>
         </w:rPr>
-        <w:instrText xml:space="preserve"> PAGEREF _Toc487031778 \h </w:instrText>
+        <w:instrText xml:space="preserve"> PAGEREF _Toc526153629 \h </w:instrText>
       </w:r>
       <w:r>
         <w:rPr>
@@ -3422,7 +3433,7 @@
         <w:rPr>
           <w:noProof/>
         </w:rPr>
-        <w:instrText xml:space="preserve"> PAGEREF _Toc487031779 \h </w:instrText>
+        <w:instrText xml:space="preserve"> PAGEREF _Toc526153630 \h </w:instrText>
       </w:r>
       <w:r>
         <w:rPr>
@@ -3482,7 +3493,7 @@
         <w:rPr>
           <w:noProof/>
         </w:rPr>
-        <w:instrText xml:space="preserve"> PAGEREF _Toc487031780 \h </w:instrText>
+        <w:instrText xml:space="preserve"> PAGEREF _Toc526153631 \h </w:instrText>
       </w:r>
       <w:r>
         <w:rPr>
@@ -3542,7 +3553,7 @@
         <w:rPr>
           <w:noProof/>
         </w:rPr>
-        <w:instrText xml:space="preserve"> PAGEREF _Toc487031781 \h </w:instrText>
+        <w:instrText xml:space="preserve"> PAGEREF _Toc526153632 \h </w:instrText>
       </w:r>
       <w:r>
         <w:rPr>
@@ -3609,7 +3620,7 @@
         <w:rPr>
           <w:noProof/>
         </w:rPr>
-        <w:instrText xml:space="preserve"> PAGEREF _Toc487031782 \h </w:instrText>
+        <w:instrText xml:space="preserve"> PAGEREF _Toc526153633 \h </w:instrText>
       </w:r>
       <w:r>
         <w:rPr>
@@ -3669,7 +3680,7 @@
         <w:rPr>
           <w:noProof/>
         </w:rPr>
-        <w:instrText xml:space="preserve"> PAGEREF _Toc487031783 \h </w:instrText>
+        <w:instrText xml:space="preserve"> PAGEREF _Toc526153634 \h </w:instrText>
       </w:r>
       <w:r>
         <w:rPr>
@@ -3687,6 +3698,66 @@
           <w:noProof/>
         </w:rPr>
         <w:t>36</w:t>
+      </w:r>
+      <w:r>
+        <w:rPr>
+          <w:noProof/>
+        </w:rPr>
+        <w:fldChar w:fldCharType="end"/>
+      </w:r>
+    </w:p>
+    <w:p>
+      <w:pPr>
+        <w:pStyle w:val="TOC2"/>
+        <w:tabs>
+          <w:tab w:val="right" w:pos="8290"/>
+        </w:tabs>
+        <w:rPr>
+          <w:b w:val="0"/>
+          <w:smallCaps w:val="0"/>
+          <w:noProof/>
+        </w:rPr>
+      </w:pPr>
+      <w:r>
+        <w:rPr>
+          <w:noProof/>
+        </w:rPr>
+        <w:t>WiFi Dongle Issues – Doesn’t camp to WiFi Network</w:t>
+      </w:r>
+      <w:r>
+        <w:rPr>
+          <w:noProof/>
+        </w:rPr>
+        <w:tab/>
+      </w:r>
+      <w:r>
+        <w:rPr>
+          <w:noProof/>
+        </w:rPr>
+        <w:fldChar w:fldCharType="begin"/>
+      </w:r>
+      <w:r>
+        <w:rPr>
+          <w:noProof/>
+        </w:rPr>
+        <w:instrText xml:space="preserve"> PAGEREF _Toc526153635 \h </w:instrText>
+      </w:r>
+      <w:r>
+        <w:rPr>
+          <w:noProof/>
+        </w:rPr>
+      </w:r>
+      <w:r>
+        <w:rPr>
+          <w:noProof/>
+        </w:rPr>
+        <w:fldChar w:fldCharType="separate"/>
+      </w:r>
+      <w:r>
+        <w:rPr>
+          <w:noProof/>
+        </w:rPr>
+        <w:t>37</w:t>
       </w:r>
       <w:r>
         <w:rPr>
@@ -3730,7 +3801,7 @@
         <w:rPr>
           <w:noProof/>
         </w:rPr>
-        <w:instrText xml:space="preserve"> PAGEREF _Toc487031784 \h </w:instrText>
+        <w:instrText xml:space="preserve"> PAGEREF _Toc526153636 \h </w:instrText>
       </w:r>
       <w:r>
         <w:rPr>
@@ -3747,7 +3818,7 @@
         <w:rPr>
           <w:noProof/>
         </w:rPr>
-        <w:t>37</w:t>
+        <w:t>41</w:t>
       </w:r>
       <w:r>
         <w:rPr>
@@ -3791,7 +3862,7 @@
         <w:rPr>
           <w:noProof/>
         </w:rPr>
-        <w:instrText xml:space="preserve"> PAGEREF _Toc487031785 \h </w:instrText>
+        <w:instrText xml:space="preserve"> PAGEREF _Toc526153637 \h </w:instrText>
       </w:r>
       <w:r>
         <w:rPr>
@@ -3808,7 +3879,7 @@
         <w:rPr>
           <w:noProof/>
         </w:rPr>
-        <w:t>38</w:t>
+        <w:t>42</w:t>
       </w:r>
       <w:r>
         <w:rPr>
@@ -3862,11 +3933,13 @@
       <w:pPr>
         <w:pStyle w:val="Heading1"/>
       </w:pPr>
-      <w:bookmarkStart w:id="2" w:name="_Toc487031735"/>
+      <w:bookmarkStart w:id="2" w:name="_Toc526153586"/>
       <w:r>
         <w:t>About Raspberry Pi</w:t>
       </w:r>
+      <w:bookmarkStart w:id="3" w:name="_GoBack"/>
       <w:bookmarkEnd w:id="2"/>
+      <w:bookmarkEnd w:id="3"/>
     </w:p>
     <w:p>
       <w:pPr>
@@ -4477,7 +4550,7 @@
       <w:pPr>
         <w:pStyle w:val="Heading1"/>
       </w:pPr>
-      <w:bookmarkStart w:id="3" w:name="_Toc487031736"/>
+      <w:bookmarkStart w:id="4" w:name="_Toc526153587"/>
       <w:r>
         <w:lastRenderedPageBreak/>
         <w:t>Support Repo</w:t>
@@ -4485,7 +4558,7 @@
       <w:r>
         <w:t xml:space="preserve"> – RPI_IOT_KERNEL</w:t>
       </w:r>
-      <w:bookmarkEnd w:id="3"/>
+      <w:bookmarkEnd w:id="4"/>
     </w:p>
     <w:p>
       <w:pPr>
@@ -5010,14 +5083,14 @@
           <w:shd w:val="clear" w:color="auto" w:fill="FFFFFF"/>
         </w:rPr>
       </w:pPr>
-      <w:bookmarkStart w:id="4" w:name="_Toc487031737"/>
+      <w:bookmarkStart w:id="5" w:name="_Toc526153588"/>
       <w:r>
         <w:rPr>
           <w:shd w:val="clear" w:color="auto" w:fill="FFFFFF"/>
         </w:rPr>
         <w:t>FIRMWARE</w:t>
       </w:r>
-      <w:bookmarkEnd w:id="4"/>
+      <w:bookmarkEnd w:id="5"/>
     </w:p>
     <w:p>
       <w:r>
@@ -5037,14 +5110,14 @@
           <w:shd w:val="clear" w:color="auto" w:fill="FFFFFF"/>
         </w:rPr>
       </w:pPr>
-      <w:bookmarkStart w:id="5" w:name="_Toc487031738"/>
+      <w:bookmarkStart w:id="6" w:name="_Toc526153589"/>
       <w:r>
         <w:rPr>
           <w:shd w:val="clear" w:color="auto" w:fill="FFFFFF"/>
         </w:rPr>
         <w:t>LINUX</w:t>
       </w:r>
-      <w:bookmarkEnd w:id="5"/>
+      <w:bookmarkEnd w:id="6"/>
     </w:p>
     <w:p>
       <w:r>
@@ -5080,14 +5153,14 @@
           <w:shd w:val="clear" w:color="auto" w:fill="FFFFFF"/>
         </w:rPr>
       </w:pPr>
-      <w:bookmarkStart w:id="6" w:name="_Toc487031739"/>
+      <w:bookmarkStart w:id="7" w:name="_Toc526153590"/>
       <w:r>
         <w:rPr>
           <w:shd w:val="clear" w:color="auto" w:fill="FFFFFF"/>
         </w:rPr>
         <w:t>TOOLS</w:t>
       </w:r>
-      <w:bookmarkEnd w:id="6"/>
+      <w:bookmarkEnd w:id="7"/>
     </w:p>
     <w:p>
       <w:r>
@@ -5102,14 +5175,14 @@
           <w:shd w:val="clear" w:color="auto" w:fill="FFFFFF"/>
         </w:rPr>
       </w:pPr>
-      <w:bookmarkStart w:id="7" w:name="_Toc487031740"/>
+      <w:bookmarkStart w:id="8" w:name="_Toc526153591"/>
       <w:r>
         <w:rPr>
           <w:shd w:val="clear" w:color="auto" w:fill="FFFFFF"/>
         </w:rPr>
         <w:t>SUPPORT</w:t>
       </w:r>
-      <w:bookmarkEnd w:id="7"/>
+      <w:bookmarkEnd w:id="8"/>
     </w:p>
     <w:p>
       <w:pPr>
@@ -5238,7 +5311,7 @@
       <w:pPr>
         <w:pStyle w:val="Heading1"/>
       </w:pPr>
-      <w:bookmarkStart w:id="8" w:name="_Toc487031741"/>
+      <w:bookmarkStart w:id="9" w:name="_Toc526153592"/>
       <w:r>
         <w:lastRenderedPageBreak/>
         <w:t>Preparing</w:t>
@@ -5246,7 +5319,7 @@
       <w:r>
         <w:t xml:space="preserve"> Raspberry Pi for First Boot</w:t>
       </w:r>
-      <w:bookmarkEnd w:id="8"/>
+      <w:bookmarkEnd w:id="9"/>
     </w:p>
     <w:p>
       <w:pPr>
@@ -5280,7 +5353,7 @@
           <w:lang w:val="en-IN"/>
         </w:rPr>
       </w:pPr>
-      <w:bookmarkStart w:id="9" w:name="_Toc487031742"/>
+      <w:bookmarkStart w:id="10" w:name="_Toc526153593"/>
       <w:r>
         <w:rPr>
           <w:shd w:val="clear" w:color="auto" w:fill="FFFFFF"/>
@@ -5288,7 +5361,7 @@
         </w:rPr>
         <w:t>Hardware Requirements</w:t>
       </w:r>
-      <w:bookmarkEnd w:id="9"/>
+      <w:bookmarkEnd w:id="10"/>
     </w:p>
     <w:p>
       <w:pPr>
@@ -5546,11 +5619,11 @@
       <w:pPr>
         <w:pStyle w:val="Heading2"/>
       </w:pPr>
-      <w:bookmarkStart w:id="10" w:name="_Toc487031743"/>
+      <w:bookmarkStart w:id="11" w:name="_Toc526153594"/>
       <w:r>
         <w:t>Install Raspbian on Your Pi and Connect to It Over SSH</w:t>
       </w:r>
-      <w:bookmarkEnd w:id="10"/>
+      <w:bookmarkEnd w:id="11"/>
     </w:p>
     <w:p>
       <w:pPr>
@@ -6368,7 +6441,7 @@
           <w:lang w:val="en-IN"/>
         </w:rPr>
       </w:pPr>
-      <w:bookmarkStart w:id="11" w:name="_Toc487031744"/>
+      <w:bookmarkStart w:id="12" w:name="_Toc526153595"/>
       <w:r>
         <w:rPr>
           <w:shd w:val="clear" w:color="auto" w:fill="FFFFFF"/>
@@ -6439,7 +6512,7 @@
         </w:rPr>
         <w:t>mages</w:t>
       </w:r>
-      <w:bookmarkEnd w:id="11"/>
+      <w:bookmarkEnd w:id="12"/>
     </w:p>
     <w:p>
       <w:pPr>
@@ -7043,11 +7116,11 @@
       <w:pPr>
         <w:pStyle w:val="Heading2"/>
       </w:pPr>
-      <w:bookmarkStart w:id="12" w:name="_Toc487031745"/>
+      <w:bookmarkStart w:id="13" w:name="_Toc526153596"/>
       <w:r>
         <w:t>Image Flashing Softwares</w:t>
       </w:r>
-      <w:bookmarkEnd w:id="12"/>
+      <w:bookmarkEnd w:id="13"/>
     </w:p>
     <w:p>
       <w:pPr>
@@ -7331,7 +7404,7 @@
       <w:pPr>
         <w:pStyle w:val="Heading2"/>
       </w:pPr>
-      <w:bookmarkStart w:id="13" w:name="_Toc487031746"/>
+      <w:bookmarkStart w:id="14" w:name="_Toc526153597"/>
       <w:r>
         <w:t xml:space="preserve">Setting </w:t>
       </w:r>
@@ -7341,7 +7414,7 @@
       <w:r>
         <w:t xml:space="preserve"> Up via Command Line</w:t>
       </w:r>
-      <w:bookmarkEnd w:id="13"/>
+      <w:bookmarkEnd w:id="14"/>
     </w:p>
     <w:p>
       <w:r>
@@ -7376,11 +7449,11 @@
       <w:pPr>
         <w:pStyle w:val="Heading3"/>
       </w:pPr>
-      <w:bookmarkStart w:id="14" w:name="_Toc487031747"/>
+      <w:bookmarkStart w:id="15" w:name="_Toc526153598"/>
       <w:r>
         <w:t>GETTING WIFI NETWORK DETAILS</w:t>
       </w:r>
-      <w:bookmarkEnd w:id="14"/>
+      <w:bookmarkEnd w:id="15"/>
     </w:p>
     <w:p/>
     <w:p>
@@ -7489,11 +7562,11 @@
       <w:pPr>
         <w:pStyle w:val="Heading3"/>
       </w:pPr>
-      <w:bookmarkStart w:id="15" w:name="_Toc487031748"/>
+      <w:bookmarkStart w:id="16" w:name="_Toc526153599"/>
       <w:r>
         <w:t>ADDING THE NETWORK DETAILS TO THE RASPBERRY PI</w:t>
       </w:r>
-      <w:bookmarkEnd w:id="15"/>
+      <w:bookmarkEnd w:id="16"/>
     </w:p>
     <w:p/>
     <w:p>
@@ -7615,7 +7688,15 @@
       </w:r>
       <w:proofErr w:type="spellEnd"/>
       <w:r>
-        <w:t xml:space="preserve"> "testing" "testingPassword. </w:t>
+        <w:t xml:space="preserve"> "testing" "</w:t>
+      </w:r>
+      <w:proofErr w:type="spellStart"/>
+      <w:r>
+        <w:t>testingPassword</w:t>
+      </w:r>
+      <w:proofErr w:type="spellEnd"/>
+      <w:r>
+        <w:t xml:space="preserve">. </w:t>
       </w:r>
     </w:p>
     <w:p/>
@@ -7692,11 +7773,11 @@
       <w:pPr>
         <w:pStyle w:val="Heading3"/>
       </w:pPr>
-      <w:bookmarkStart w:id="16" w:name="_Toc487031749"/>
+      <w:bookmarkStart w:id="17" w:name="_Toc526153600"/>
       <w:r>
         <w:t>UNSECURED NETWORKS</w:t>
       </w:r>
-      <w:bookmarkEnd w:id="16"/>
+      <w:bookmarkEnd w:id="17"/>
     </w:p>
     <w:p/>
     <w:p>
@@ -7787,19 +7868,27 @@
       <w:pPr>
         <w:pStyle w:val="Heading3"/>
       </w:pPr>
-      <w:bookmarkStart w:id="17" w:name="_Toc487031750"/>
+      <w:bookmarkStart w:id="18" w:name="_Toc526153601"/>
       <w:r>
         <w:t>HIDDEN NETWORKS</w:t>
       </w:r>
-      <w:bookmarkEnd w:id="17"/>
-    </w:p>
-    <w:p/>
-    <w:p>
-      <w:r>
-        <w:t xml:space="preserve">If you are using a hidden network, an extra option in the wpa_supplicant file, </w:t>
+      <w:bookmarkEnd w:id="18"/>
+    </w:p>
+    <w:p/>
+    <w:p>
+      <w:r>
+        <w:t xml:space="preserve">If you are using a hidden network, an extra option in the </w:t>
       </w:r>
       <w:proofErr w:type="spellStart"/>
       <w:r>
+        <w:t>wpa_supplicant</w:t>
+      </w:r>
+      <w:proofErr w:type="spellEnd"/>
+      <w:r>
+        <w:t xml:space="preserve"> file, </w:t>
+      </w:r>
+      <w:proofErr w:type="spellStart"/>
+      <w:r>
         <w:t>scan_ssid</w:t>
       </w:r>
       <w:proofErr w:type="spellEnd"/>
@@ -7825,7 +7914,14 @@
       </w:r>
       <w:r>
         <w:tab/>
-        <w:t>ssid="</w:t>
+      </w:r>
+      <w:proofErr w:type="spellStart"/>
+      <w:r>
+        <w:t>ssid</w:t>
+      </w:r>
+      <w:proofErr w:type="spellEnd"/>
+      <w:r>
+        <w:t>="</w:t>
       </w:r>
       <w:proofErr w:type="spellStart"/>
       <w:r>
@@ -7923,11 +8019,11 @@
       <w:pPr>
         <w:pStyle w:val="Heading3"/>
       </w:pPr>
-      <w:bookmarkStart w:id="18" w:name="_Toc487031751"/>
+      <w:bookmarkStart w:id="19" w:name="_Toc526153602"/>
       <w:r>
         <w:t>ADDING MULTIPLE WIRELESS NETWORK CONFIGURATIONS</w:t>
       </w:r>
-      <w:bookmarkEnd w:id="18"/>
+      <w:bookmarkEnd w:id="19"/>
     </w:p>
     <w:p>
       <w:pPr>
@@ -8159,11 +8255,11 @@
       <w:pPr>
         <w:pStyle w:val="Heading2"/>
       </w:pPr>
-      <w:bookmarkStart w:id="19" w:name="_Toc487031752"/>
+      <w:bookmarkStart w:id="20" w:name="_Toc526153603"/>
       <w:r>
         <w:t>Enable SSH (with Keyboard and Monitor attached)</w:t>
       </w:r>
-      <w:bookmarkEnd w:id="19"/>
+      <w:bookmarkEnd w:id="20"/>
     </w:p>
     <w:p>
       <w:r>
@@ -8377,11 +8473,11 @@
       <w:pPr>
         <w:pStyle w:val="Heading2"/>
       </w:pPr>
-      <w:bookmarkStart w:id="20" w:name="_Toc487031753"/>
+      <w:bookmarkStart w:id="21" w:name="_Toc526153604"/>
       <w:r>
         <w:t>Enable SSH on a Headless Raspberry Pi</w:t>
       </w:r>
-      <w:bookmarkEnd w:id="20"/>
+      <w:bookmarkEnd w:id="21"/>
     </w:p>
     <w:p>
       <w:r>
@@ -8458,7 +8554,7 @@
       <w:pPr>
         <w:pStyle w:val="Heading1"/>
       </w:pPr>
-      <w:bookmarkStart w:id="21" w:name="_Toc487031754"/>
+      <w:bookmarkStart w:id="22" w:name="_Toc526153605"/>
       <w:r>
         <w:t xml:space="preserve">Step </w:t>
       </w:r>
@@ -8471,7 +8567,7 @@
       <w:r>
         <w:t xml:space="preserve"> (Building Custom Linux Kernel)</w:t>
       </w:r>
-      <w:bookmarkEnd w:id="21"/>
+      <w:bookmarkEnd w:id="22"/>
     </w:p>
     <w:p/>
     <w:p>
@@ -8558,11 +8654,11 @@
       <w:pPr>
         <w:pStyle w:val="Heading2"/>
       </w:pPr>
-      <w:bookmarkStart w:id="22" w:name="_Toc487031755"/>
+      <w:bookmarkStart w:id="23" w:name="_Toc526153606"/>
       <w:r>
         <w:t>1) Get the kernel source</w:t>
       </w:r>
-      <w:bookmarkEnd w:id="22"/>
+      <w:bookmarkEnd w:id="23"/>
       <w:r>
         <w:t xml:space="preserve"> </w:t>
       </w:r>
@@ -8756,7 +8852,7 @@
       <w:pPr>
         <w:pStyle w:val="Heading2"/>
       </w:pPr>
-      <w:bookmarkStart w:id="23" w:name="_Toc487031756"/>
+      <w:bookmarkStart w:id="24" w:name="_Toc526153607"/>
       <w:r>
         <w:t>2) Get the</w:t>
       </w:r>
@@ -8769,7 +8865,7 @@
       <w:r>
         <w:t>compiler</w:t>
       </w:r>
-      <w:bookmarkEnd w:id="23"/>
+      <w:bookmarkEnd w:id="24"/>
       <w:r>
         <w:t xml:space="preserve"> </w:t>
       </w:r>
@@ -8855,14 +8951,14 @@
       <w:pPr>
         <w:pStyle w:val="Heading2"/>
       </w:pPr>
-      <w:bookmarkStart w:id="24" w:name="_Toc487031757"/>
+      <w:bookmarkStart w:id="25" w:name="_Toc526153608"/>
       <w:r>
         <w:t>3) Install</w:t>
       </w:r>
       <w:r>
         <w:t xml:space="preserve"> necessary packages</w:t>
       </w:r>
-      <w:bookmarkEnd w:id="24"/>
+      <w:bookmarkEnd w:id="25"/>
     </w:p>
     <w:p/>
     <w:p>
@@ -9023,14 +9119,14 @@
       <w:pPr>
         <w:pStyle w:val="Heading2"/>
       </w:pPr>
-      <w:bookmarkStart w:id="25" w:name="_Toc487031758"/>
+      <w:bookmarkStart w:id="26" w:name="_Toc526153609"/>
       <w:r>
         <w:t xml:space="preserve">4) </w:t>
       </w:r>
       <w:r>
         <w:t>Code Compilation</w:t>
       </w:r>
-      <w:bookmarkEnd w:id="25"/>
+      <w:bookmarkEnd w:id="26"/>
     </w:p>
     <w:p/>
     <w:p>
@@ -9814,7 +9910,7 @@
       <w:pPr>
         <w:pStyle w:val="Heading2"/>
       </w:pPr>
-      <w:bookmarkStart w:id="26" w:name="_Toc487031759"/>
+      <w:bookmarkStart w:id="27" w:name="_Toc526153610"/>
       <w:r>
         <w:t xml:space="preserve">5) Preparing </w:t>
       </w:r>
@@ -9827,7 +9923,7 @@
       <w:r>
         <w:t>IMAGE</w:t>
       </w:r>
-      <w:bookmarkEnd w:id="26"/>
+      <w:bookmarkEnd w:id="27"/>
       <w:r>
         <w:t xml:space="preserve"> </w:t>
       </w:r>
@@ -10112,8 +10208,13 @@
       </w:r>
       <w:proofErr w:type="spellEnd"/>
       <w:r>
-        <w:t xml:space="preserve">  ./arch/arm/boot/zImage</w:t>
-      </w:r>
+        <w:t xml:space="preserve">  ./arch/arm/boot/</w:t>
+      </w:r>
+      <w:proofErr w:type="spellStart"/>
+      <w:r>
+        <w:t>zImage</w:t>
+      </w:r>
+      <w:proofErr w:type="spellEnd"/>
       <w:r>
         <w:t xml:space="preserve"> kernel.img</w:t>
       </w:r>
@@ -10226,11 +10327,11 @@
       <w:pPr>
         <w:pStyle w:val="Heading2"/>
       </w:pPr>
-      <w:bookmarkStart w:id="27" w:name="_Toc487031760"/>
+      <w:bookmarkStart w:id="28" w:name="_Toc526153611"/>
       <w:r>
         <w:t>6) Transfer the Kernel Image</w:t>
       </w:r>
-      <w:bookmarkEnd w:id="27"/>
+      <w:bookmarkEnd w:id="28"/>
     </w:p>
     <w:p/>
     <w:p>
@@ -10304,14 +10405,14 @@
       <w:pPr>
         <w:pStyle w:val="Heading2"/>
       </w:pPr>
-      <w:bookmarkStart w:id="28" w:name="_Toc487031761"/>
+      <w:bookmarkStart w:id="29" w:name="_Toc526153612"/>
       <w:r>
         <w:t>7) Copy Device Tree Blobs</w:t>
       </w:r>
       <w:r>
         <w:t xml:space="preserve"> (Recent Kernels Only)</w:t>
       </w:r>
-      <w:bookmarkEnd w:id="28"/>
+      <w:bookmarkEnd w:id="29"/>
     </w:p>
     <w:p/>
     <w:p>
@@ -10327,11 +10428,24 @@
       <w:r>
         <w:t xml:space="preserve">$ </w:t>
       </w:r>
-      <w:r>
-        <w:t>sudo cp arch/arm/boot/</w:t>
-      </w:r>
       <w:proofErr w:type="spellStart"/>
       <w:r>
+        <w:t>sudo</w:t>
+      </w:r>
+      <w:proofErr w:type="spellEnd"/>
+      <w:r>
+        <w:t xml:space="preserve"> </w:t>
+      </w:r>
+      <w:proofErr w:type="spellStart"/>
+      <w:r>
+        <w:t>cp</w:t>
+      </w:r>
+      <w:proofErr w:type="spellEnd"/>
+      <w:r>
+        <w:t xml:space="preserve"> arch/arm/boot/</w:t>
+      </w:r>
+      <w:proofErr w:type="spellStart"/>
+      <w:r>
         <w:t>dts</w:t>
       </w:r>
       <w:proofErr w:type="spellEnd"/>
@@ -10354,11 +10468,24 @@
       <w:r>
         <w:t xml:space="preserve">$ </w:t>
       </w:r>
-      <w:r>
-        <w:t>sudo cp arch/arm/boot/</w:t>
-      </w:r>
       <w:proofErr w:type="spellStart"/>
       <w:r>
+        <w:t>sudo</w:t>
+      </w:r>
+      <w:proofErr w:type="spellEnd"/>
+      <w:r>
+        <w:t xml:space="preserve"> </w:t>
+      </w:r>
+      <w:proofErr w:type="spellStart"/>
+      <w:r>
+        <w:t>cp</w:t>
+      </w:r>
+      <w:proofErr w:type="spellEnd"/>
+      <w:r>
+        <w:t xml:space="preserve"> arch/arm/boot/</w:t>
+      </w:r>
+      <w:proofErr w:type="spellStart"/>
+      <w:r>
         <w:t>dts</w:t>
       </w:r>
       <w:proofErr w:type="spellEnd"/>
@@ -10381,11 +10508,24 @@
       <w:r>
         <w:t xml:space="preserve">$ </w:t>
       </w:r>
-      <w:r>
-        <w:t>sudo cp arch/arm/boot/</w:t>
-      </w:r>
       <w:proofErr w:type="spellStart"/>
       <w:r>
+        <w:t>sudo</w:t>
+      </w:r>
+      <w:proofErr w:type="spellEnd"/>
+      <w:r>
+        <w:t xml:space="preserve"> </w:t>
+      </w:r>
+      <w:proofErr w:type="spellStart"/>
+      <w:r>
+        <w:t>cp</w:t>
+      </w:r>
+      <w:proofErr w:type="spellEnd"/>
+      <w:r>
+        <w:t xml:space="preserve"> arch/arm/boot/</w:t>
+      </w:r>
+      <w:proofErr w:type="spellStart"/>
+      <w:r>
         <w:t>dts</w:t>
       </w:r>
       <w:proofErr w:type="spellEnd"/>
@@ -10399,7 +10539,7 @@
       <w:pPr>
         <w:pStyle w:val="Heading2"/>
       </w:pPr>
-      <w:bookmarkStart w:id="29" w:name="_Toc487031762"/>
+      <w:bookmarkStart w:id="30" w:name="_Toc526153613"/>
       <w:r>
         <w:t>8</w:t>
       </w:r>
@@ -10409,7 +10549,7 @@
       <w:r>
         <w:t>Building the Device Drivers (Modules)</w:t>
       </w:r>
-      <w:bookmarkEnd w:id="29"/>
+      <w:bookmarkEnd w:id="30"/>
     </w:p>
     <w:p/>
     <w:p>
@@ -10459,7 +10599,7 @@
       <w:pPr>
         <w:pStyle w:val="Heading2"/>
       </w:pPr>
-      <w:bookmarkStart w:id="30" w:name="_Toc487031763"/>
+      <w:bookmarkStart w:id="31" w:name="_Toc526153614"/>
       <w:r>
         <w:t>9</w:t>
       </w:r>
@@ -10478,7 +10618,7 @@
       <w:r>
         <w:t>are</w:t>
       </w:r>
-      <w:bookmarkEnd w:id="30"/>
+      <w:bookmarkEnd w:id="31"/>
     </w:p>
     <w:p/>
     <w:p>
@@ -10593,14 +10733,14 @@
       <w:pPr>
         <w:pStyle w:val="Heading2"/>
       </w:pPr>
-      <w:bookmarkStart w:id="31" w:name="_Toc487031764"/>
+      <w:bookmarkStart w:id="32" w:name="_Toc526153615"/>
       <w:r>
         <w:t>10</w:t>
       </w:r>
       <w:r>
         <w:t>) Transfer the firmware</w:t>
       </w:r>
-      <w:bookmarkEnd w:id="31"/>
+      <w:bookmarkEnd w:id="32"/>
     </w:p>
     <w:p/>
     <w:p>
@@ -10748,13 +10888,13 @@
       <w:pPr>
         <w:pStyle w:val="Heading1"/>
       </w:pPr>
-      <w:bookmarkStart w:id="32" w:name="_Toc487031617"/>
-      <w:bookmarkStart w:id="33" w:name="_Toc487031765"/>
+      <w:bookmarkStart w:id="33" w:name="_Toc487031617"/>
+      <w:bookmarkStart w:id="34" w:name="_Toc526153616"/>
       <w:r>
         <w:t>Understanding Device Tree</w:t>
       </w:r>
-      <w:bookmarkEnd w:id="32"/>
       <w:bookmarkEnd w:id="33"/>
+      <w:bookmarkEnd w:id="34"/>
     </w:p>
     <w:p>
       <w:r>
@@ -10780,8 +10920,6 @@
       <w:r>
         <w:t>Raspberry Pi's latest kernels and firmware, including Raspbian and NOOBS releases, now use a Device Tree (DT) to manage some resource allocation and module loading by default. This was implemented to ease the problem of multiple drivers contending for system resources, and to allow HAT modules to be auto-configured.</w:t>
       </w:r>
-      <w:bookmarkStart w:id="34" w:name="_GoBack"/>
-      <w:bookmarkEnd w:id="34"/>
     </w:p>
     <w:p/>
     <w:p>
@@ -11116,7 +11254,7 @@
         <w:pStyle w:val="Heading2"/>
       </w:pPr>
       <w:bookmarkStart w:id="35" w:name="_Toc487031618"/>
-      <w:bookmarkStart w:id="36" w:name="_Toc487031766"/>
+      <w:bookmarkStart w:id="36" w:name="_Toc526153617"/>
       <w:r>
         <w:t>DEVICE TREES</w:t>
       </w:r>
@@ -11163,7 +11301,7 @@
         <w:pStyle w:val="Heading3"/>
       </w:pPr>
       <w:bookmarkStart w:id="37" w:name="_Toc487031619"/>
-      <w:bookmarkStart w:id="38" w:name="_Toc487031767"/>
+      <w:bookmarkStart w:id="38" w:name="_Toc526153618"/>
       <w:r>
         <w:t>1.1: BASIC DTS SYNTAX</w:t>
       </w:r>
@@ -12929,7 +13067,7 @@
         <w:pStyle w:val="Heading3"/>
       </w:pPr>
       <w:bookmarkStart w:id="39" w:name="_Toc487031620"/>
-      <w:bookmarkStart w:id="40" w:name="_Toc487031768"/>
+      <w:bookmarkStart w:id="40" w:name="_Toc526153619"/>
       <w:r>
         <w:t>1.2: AN ASIDE ABOUT /INCLUDE/</w:t>
       </w:r>
@@ -12965,7 +13103,7 @@
       <w:pPr>
         <w:pStyle w:val="Heading1"/>
       </w:pPr>
-      <w:bookmarkStart w:id="41" w:name="_Toc487031769"/>
+      <w:bookmarkStart w:id="41" w:name="_Toc526153620"/>
       <w:r>
         <w:t>Transferring files between VirtualBox and Host OS</w:t>
       </w:r>
@@ -13073,7 +13211,7 @@
       <w:pPr>
         <w:pStyle w:val="Heading2"/>
       </w:pPr>
-      <w:bookmarkStart w:id="42" w:name="_Toc487031770"/>
+      <w:bookmarkStart w:id="42" w:name="_Toc526153621"/>
       <w:r>
         <w:t>Shared Folder between Host &amp; Guest OS</w:t>
       </w:r>
@@ -13105,7 +13243,7 @@
       <w:pPr>
         <w:pStyle w:val="Heading3"/>
       </w:pPr>
-      <w:bookmarkStart w:id="43" w:name="_Toc487031771"/>
+      <w:bookmarkStart w:id="43" w:name="_Toc526153622"/>
       <w:r>
         <w:lastRenderedPageBreak/>
         <w:t xml:space="preserve">Step 1: </w:t>
@@ -13553,7 +13691,7 @@
       <w:pPr>
         <w:pStyle w:val="Heading3"/>
       </w:pPr>
-      <w:bookmarkStart w:id="44" w:name="_Toc487031772"/>
+      <w:bookmarkStart w:id="44" w:name="_Toc526153623"/>
       <w:r>
         <w:t>Step 2: Mount the folder in the guest OS</w:t>
       </w:r>
@@ -14567,7 +14705,7 @@
       <w:pPr>
         <w:pStyle w:val="Heading2"/>
       </w:pPr>
-      <w:bookmarkStart w:id="45" w:name="_Toc487031773"/>
+      <w:bookmarkStart w:id="45" w:name="_Toc526153624"/>
       <w:r>
         <w:t>Secure copy between Host &amp; Guest OS.</w:t>
       </w:r>
@@ -14866,7 +15004,7 @@
       <w:pPr>
         <w:pStyle w:val="Heading2"/>
       </w:pPr>
-      <w:bookmarkStart w:id="46" w:name="_Toc487031774"/>
+      <w:bookmarkStart w:id="46" w:name="_Toc526153625"/>
       <w:r>
         <w:t>Using a USB card reader</w:t>
       </w:r>
@@ -15049,7 +15187,7 @@
         <w:pStyle w:val="Heading1"/>
         <w:jc w:val="center"/>
       </w:pPr>
-      <w:bookmarkStart w:id="47" w:name="_Toc487031775"/>
+      <w:bookmarkStart w:id="47" w:name="_Toc526153626"/>
       <w:r>
         <w:t xml:space="preserve">IoT </w:t>
       </w:r>
@@ -15069,7 +15207,7 @@
       <w:pPr>
         <w:pStyle w:val="Heading2"/>
       </w:pPr>
-      <w:bookmarkStart w:id="48" w:name="_Toc487031776"/>
+      <w:bookmarkStart w:id="48" w:name="_Toc526153627"/>
       <w:r>
         <w:t xml:space="preserve">1) </w:t>
       </w:r>
@@ -15189,7 +15327,7 @@
       <w:pPr>
         <w:pStyle w:val="Heading1"/>
       </w:pPr>
-      <w:bookmarkStart w:id="49" w:name="_Toc487031777"/>
+      <w:bookmarkStart w:id="49" w:name="_Toc526153628"/>
       <w:r>
         <w:lastRenderedPageBreak/>
         <w:t>Trouble Shooting Guide</w:t>
@@ -15220,7 +15358,7 @@
           <w:szCs w:val="30"/>
         </w:rPr>
       </w:pPr>
-      <w:bookmarkStart w:id="50" w:name="_Toc487031778"/>
+      <w:bookmarkStart w:id="50" w:name="_Toc526153629"/>
       <w:r>
         <w:t>Troubleshooting Power Problems</w:t>
       </w:r>
@@ -15748,7 +15886,7 @@
           <w:lang w:val="en-IN"/>
         </w:rPr>
       </w:pPr>
-      <w:bookmarkStart w:id="51" w:name="_Toc487031779"/>
+      <w:bookmarkStart w:id="51" w:name="_Toc526153630"/>
       <w:r>
         <w:rPr>
           <w:shd w:val="clear" w:color="auto" w:fill="FFFFFF"/>
@@ -16005,7 +16143,7 @@
       <w:pPr>
         <w:pStyle w:val="Heading2"/>
       </w:pPr>
-      <w:bookmarkStart w:id="52" w:name="_Toc487031780"/>
+      <w:bookmarkStart w:id="52" w:name="_Toc526153631"/>
       <w:r>
         <w:rPr>
           <w:rStyle w:val="mw-headline"/>
@@ -16759,7 +16897,7 @@
         </w:rPr>
       </w:pPr>
       <w:hyperlink r:id="rId30" w:history="1">
-        <w:bookmarkStart w:id="53" w:name="_Toc487031781"/>
+        <w:bookmarkStart w:id="53" w:name="_Toc526153632"/>
         <w:r>
           <w:rPr>
             <w:rStyle w:val="mw-headline"/>
@@ -16806,7 +16944,7 @@
           <w:rStyle w:val="mw-headline"/>
         </w:rPr>
       </w:pPr>
-      <w:bookmarkStart w:id="54" w:name="_Toc487031782"/>
+      <w:bookmarkStart w:id="54" w:name="_Toc526153633"/>
       <w:r>
         <w:rPr>
           <w:rStyle w:val="mw-headline"/>
@@ -16960,7 +17098,7 @@
       <w:pPr>
         <w:pStyle w:val="Heading2"/>
       </w:pPr>
-      <w:bookmarkStart w:id="55" w:name="_Toc487031783"/>
+      <w:bookmarkStart w:id="55" w:name="_Toc526153634"/>
       <w:r>
         <w:t>Custom Kernel</w:t>
       </w:r>
@@ -17098,7 +17236,15 @@
       </w:r>
       <w:proofErr w:type="spellEnd"/>
       <w:r>
-        <w:t xml:space="preserve">  ./arch/arm/boot/zImage kernel</w:t>
+        <w:t xml:space="preserve">  ./arch/arm/boot/</w:t>
+      </w:r>
+      <w:proofErr w:type="spellStart"/>
+      <w:r>
+        <w:t>zImage</w:t>
+      </w:r>
+      <w:proofErr w:type="spellEnd"/>
+      <w:r>
+        <w:t xml:space="preserve"> kernel</w:t>
       </w:r>
       <w:r>
         <w:t>_new</w:t>
@@ -17209,22 +17355,855 @@
       </w:pPr>
     </w:p>
     <w:p>
+      <w:r>
+        <w:br w:type="page"/>
+      </w:r>
+    </w:p>
+    <w:p>
+      <w:pPr>
+        <w:pStyle w:val="Heading2"/>
+      </w:pPr>
+      <w:bookmarkStart w:id="56" w:name="_Toc526153635"/>
+      <w:proofErr w:type="spellStart"/>
+      <w:r>
+        <w:lastRenderedPageBreak/>
+        <w:t>WiFi</w:t>
+      </w:r>
+      <w:proofErr w:type="spellEnd"/>
+      <w:r>
+        <w:t xml:space="preserve"> Dongle Issues – Doesn’t camp to </w:t>
+      </w:r>
+      <w:proofErr w:type="spellStart"/>
+      <w:r>
+        <w:t>WiFi</w:t>
+      </w:r>
+      <w:proofErr w:type="spellEnd"/>
+      <w:r>
+        <w:t xml:space="preserve"> Network</w:t>
+      </w:r>
+      <w:bookmarkEnd w:id="56"/>
+    </w:p>
+    <w:p>
+      <w:r>
+        <w:t xml:space="preserve">[ </w:t>
+      </w:r>
+      <w:hyperlink r:id="rId33" w:history="1">
+        <w:r>
+          <w:rPr>
+            <w:rStyle w:val="Hyperlink"/>
+          </w:rPr>
+          <w:t>https://www.raspberrypi.org/forums/viewtopic.php?f=28&amp;t=44044</w:t>
+        </w:r>
+      </w:hyperlink>
+      <w:r>
+        <w:t xml:space="preserve"> ]</w:t>
+      </w:r>
+    </w:p>
+    <w:p>
       <w:pPr>
         <w:jc w:val="both"/>
       </w:pPr>
     </w:p>
     <w:p>
       <w:pPr>
+        <w:pStyle w:val="ListParagraph"/>
+        <w:numPr>
+          <w:ilvl w:val="0"/>
+          <w:numId w:val="23"/>
+        </w:numPr>
+        <w:rPr>
+          <w:rFonts w:ascii="Arial" w:hAnsi="Arial" w:cs="Arial"/>
+          <w:color w:val="555555"/>
+          <w:sz w:val="21"/>
+          <w:szCs w:val="21"/>
+          <w:shd w:val="clear" w:color="auto" w:fill="FAFAFA"/>
+        </w:rPr>
+      </w:pPr>
+      <w:r>
+        <w:rPr>
+          <w:rStyle w:val="Strong"/>
+          <w:rFonts w:ascii="Arial" w:hAnsi="Arial" w:cs="Arial"/>
+          <w:color w:val="555555"/>
+          <w:sz w:val="21"/>
+          <w:szCs w:val="21"/>
+          <w:bdr w:val="none" w:sz="0" w:space="0" w:color="auto" w:frame="1"/>
+          <w:shd w:val="clear" w:color="auto" w:fill="FAFAFA"/>
+        </w:rPr>
+        <w:t xml:space="preserve">Check whether the </w:t>
+      </w:r>
+      <w:proofErr w:type="spellStart"/>
+      <w:r>
+        <w:rPr>
+          <w:rStyle w:val="Strong"/>
+          <w:rFonts w:ascii="Arial" w:hAnsi="Arial" w:cs="Arial"/>
+          <w:color w:val="555555"/>
+          <w:sz w:val="21"/>
+          <w:szCs w:val="21"/>
+          <w:bdr w:val="none" w:sz="0" w:space="0" w:color="auto" w:frame="1"/>
+          <w:shd w:val="clear" w:color="auto" w:fill="FAFAFA"/>
+        </w:rPr>
+        <w:t>WiFi</w:t>
+      </w:r>
+      <w:proofErr w:type="spellEnd"/>
+      <w:r>
+        <w:rPr>
+          <w:rStyle w:val="Strong"/>
+          <w:rFonts w:ascii="Arial" w:hAnsi="Arial" w:cs="Arial"/>
+          <w:color w:val="555555"/>
+          <w:sz w:val="21"/>
+          <w:szCs w:val="21"/>
+          <w:bdr w:val="none" w:sz="0" w:space="0" w:color="auto" w:frame="1"/>
+          <w:shd w:val="clear" w:color="auto" w:fill="FAFAFA"/>
+        </w:rPr>
+        <w:t xml:space="preserve"> stick is being picked up at all</w:t>
+      </w:r>
+      <w:r>
+        <w:rPr>
+          <w:rFonts w:ascii="Arial" w:hAnsi="Arial" w:cs="Arial"/>
+          <w:color w:val="555555"/>
+          <w:sz w:val="21"/>
+          <w:szCs w:val="21"/>
+        </w:rPr>
+        <w:br/>
+      </w:r>
+      <w:r>
+        <w:rPr>
+          <w:rFonts w:ascii="Arial" w:hAnsi="Arial" w:cs="Arial"/>
+          <w:color w:val="555555"/>
+          <w:sz w:val="21"/>
+          <w:szCs w:val="21"/>
+          <w:shd w:val="clear" w:color="auto" w:fill="FAFAFA"/>
+        </w:rPr>
+        <w:t>Run a '</w:t>
+      </w:r>
+      <w:proofErr w:type="spellStart"/>
+      <w:r>
+        <w:rPr>
+          <w:rFonts w:ascii="Arial" w:hAnsi="Arial" w:cs="Arial"/>
+          <w:color w:val="555555"/>
+          <w:sz w:val="21"/>
+          <w:szCs w:val="21"/>
+          <w:shd w:val="clear" w:color="auto" w:fill="FAFAFA"/>
+        </w:rPr>
+        <w:t>lsusb</w:t>
+      </w:r>
+      <w:proofErr w:type="spellEnd"/>
+      <w:r>
+        <w:rPr>
+          <w:rFonts w:ascii="Arial" w:hAnsi="Arial" w:cs="Arial"/>
+          <w:color w:val="555555"/>
+          <w:sz w:val="21"/>
+          <w:szCs w:val="21"/>
+          <w:shd w:val="clear" w:color="auto" w:fill="FAFAFA"/>
+        </w:rPr>
+        <w:t xml:space="preserve">' in a terminal and you should see your </w:t>
+      </w:r>
+      <w:proofErr w:type="spellStart"/>
+      <w:r>
+        <w:rPr>
+          <w:rFonts w:ascii="Arial" w:hAnsi="Arial" w:cs="Arial"/>
+          <w:color w:val="555555"/>
+          <w:sz w:val="21"/>
+          <w:szCs w:val="21"/>
+          <w:shd w:val="clear" w:color="auto" w:fill="FAFAFA"/>
+        </w:rPr>
+        <w:t>WiFi</w:t>
+      </w:r>
+      <w:proofErr w:type="spellEnd"/>
+      <w:r>
+        <w:rPr>
+          <w:rFonts w:ascii="Arial" w:hAnsi="Arial" w:cs="Arial"/>
+          <w:color w:val="555555"/>
+          <w:sz w:val="21"/>
+          <w:szCs w:val="21"/>
+          <w:shd w:val="clear" w:color="auto" w:fill="FAFAFA"/>
+        </w:rPr>
+        <w:t xml:space="preserve"> stick in the output of the command.</w:t>
+      </w:r>
+    </w:p>
+    <w:p>
+      <w:pPr>
+        <w:pStyle w:val="ListParagraph"/>
         <w:jc w:val="both"/>
-      </w:pPr>
+        <w:rPr>
+          <w:rFonts w:ascii="Arial" w:hAnsi="Arial" w:cs="Arial"/>
+          <w:color w:val="555555"/>
+          <w:sz w:val="21"/>
+          <w:szCs w:val="21"/>
+          <w:shd w:val="clear" w:color="auto" w:fill="FAFAFA"/>
+        </w:rPr>
+      </w:pPr>
+    </w:p>
+    <w:p>
+      <w:pPr>
+        <w:pStyle w:val="ListParagraph"/>
+        <w:jc w:val="both"/>
+        <w:rPr>
+          <w:rFonts w:ascii="Arial" w:hAnsi="Arial" w:cs="Arial"/>
+          <w:color w:val="555555"/>
+          <w:sz w:val="21"/>
+          <w:szCs w:val="21"/>
+          <w:shd w:val="clear" w:color="auto" w:fill="FAFAFA"/>
+        </w:rPr>
+      </w:pPr>
+      <w:r>
+        <w:rPr>
+          <w:noProof/>
+        </w:rPr>
+        <w:drawing>
+          <wp:inline distT="0" distB="0" distL="0" distR="0" wp14:anchorId="0C209A03" wp14:editId="72C96AA5">
+            <wp:extent cx="5270500" cy="649605"/>
+            <wp:effectExtent l="0" t="0" r="6350" b="0"/>
+            <wp:docPr id="6" name="Picture 6"/>
+            <wp:cNvGraphicFramePr>
+              <a:graphicFrameLocks xmlns:a="http://schemas.openxmlformats.org/drawingml/2006/main" noChangeAspect="1"/>
+            </wp:cNvGraphicFramePr>
+            <a:graphic xmlns:a="http://schemas.openxmlformats.org/drawingml/2006/main">
+              <a:graphicData uri="http://schemas.openxmlformats.org/drawingml/2006/picture">
+                <pic:pic xmlns:pic="http://schemas.openxmlformats.org/drawingml/2006/picture">
+                  <pic:nvPicPr>
+                    <pic:cNvPr id="1" name=""/>
+                    <pic:cNvPicPr/>
+                  </pic:nvPicPr>
+                  <pic:blipFill>
+                    <a:blip r:embed="rId34"/>
+                    <a:stretch>
+                      <a:fillRect/>
+                    </a:stretch>
+                  </pic:blipFill>
+                  <pic:spPr>
+                    <a:xfrm>
+                      <a:off x="0" y="0"/>
+                      <a:ext cx="5270500" cy="649605"/>
+                    </a:xfrm>
+                    <a:prstGeom prst="rect">
+                      <a:avLst/>
+                    </a:prstGeom>
+                  </pic:spPr>
+                </pic:pic>
+              </a:graphicData>
+            </a:graphic>
+          </wp:inline>
+        </w:drawing>
+      </w:r>
+    </w:p>
+    <w:p>
+      <w:r>
+        <w:tab/>
+      </w:r>
+    </w:p>
+    <w:p>
+      <w:r>
+        <w:tab/>
+        <w:t>Possible Outcomes:</w:t>
+      </w:r>
+    </w:p>
+    <w:p>
+      <w:pPr>
+        <w:pStyle w:val="ListParagraph"/>
+        <w:numPr>
+          <w:ilvl w:val="1"/>
+          <w:numId w:val="24"/>
+        </w:numPr>
+      </w:pPr>
+      <w:r>
+        <w:rPr>
+          <w:rFonts w:ascii="Arial" w:hAnsi="Arial" w:cs="Arial"/>
+          <w:color w:val="555555"/>
+          <w:sz w:val="21"/>
+          <w:szCs w:val="21"/>
+          <w:shd w:val="clear" w:color="auto" w:fill="FAFAFA"/>
+        </w:rPr>
+        <w:t>If you can see it, it means that at least the stick is most likely working.</w:t>
+      </w:r>
+    </w:p>
+    <w:p>
+      <w:pPr>
+        <w:pStyle w:val="ListParagraph"/>
+        <w:numPr>
+          <w:ilvl w:val="1"/>
+          <w:numId w:val="24"/>
+        </w:numPr>
+      </w:pPr>
+      <w:r>
+        <w:rPr>
+          <w:rFonts w:ascii="Arial" w:hAnsi="Arial" w:cs="Arial"/>
+          <w:color w:val="555555"/>
+          <w:sz w:val="21"/>
+          <w:szCs w:val="21"/>
+          <w:shd w:val="clear" w:color="auto" w:fill="FAFAFA"/>
+        </w:rPr>
+        <w:t>If you can't see it, then the stick is not being picked up.</w:t>
+      </w:r>
+    </w:p>
+    <w:p>
+      <w:pPr>
+        <w:pStyle w:val="ListParagraph"/>
+        <w:numPr>
+          <w:ilvl w:val="1"/>
+          <w:numId w:val="24"/>
+        </w:numPr>
+      </w:pPr>
+      <w:r>
+        <w:rPr>
+          <w:rFonts w:ascii="Arial" w:hAnsi="Arial" w:cs="Arial"/>
+          <w:color w:val="555555"/>
+          <w:sz w:val="21"/>
+          <w:szCs w:val="21"/>
+          <w:shd w:val="clear" w:color="auto" w:fill="FAFAFA"/>
+        </w:rPr>
+        <w:t>If you're using a powered hub, try the stick in another computer</w:t>
+      </w:r>
+    </w:p>
+    <w:p>
+      <w:pPr>
+        <w:pStyle w:val="ListParagraph"/>
+        <w:numPr>
+          <w:ilvl w:val="1"/>
+          <w:numId w:val="24"/>
+        </w:numPr>
+      </w:pPr>
+      <w:r>
+        <w:rPr>
+          <w:rFonts w:ascii="Arial" w:hAnsi="Arial" w:cs="Arial"/>
+          <w:color w:val="555555"/>
+          <w:sz w:val="21"/>
+          <w:szCs w:val="21"/>
+          <w:shd w:val="clear" w:color="auto" w:fill="FAFAFA"/>
+        </w:rPr>
+        <w:t>If you're NOT using a powered hub, try a powered hub first.</w:t>
+      </w:r>
     </w:p>
     <w:p>
       <w:pPr>
         <w:pStyle w:val="Heading2"/>
         <w:rPr>
+          <w:rFonts w:asciiTheme="minorHAnsi" w:eastAsiaTheme="minorEastAsia" w:hAnsiTheme="minorHAnsi" w:cstheme="minorBidi"/>
           <w:b w:val="0"/>
-        </w:rPr>
-      </w:pPr>
+          <w:bCs w:val="0"/>
+          <w:color w:val="auto"/>
+          <w:sz w:val="24"/>
+          <w:szCs w:val="24"/>
+        </w:rPr>
+      </w:pPr>
+    </w:p>
+    <w:p>
+      <w:pPr>
+        <w:pStyle w:val="ListParagraph"/>
+        <w:numPr>
+          <w:ilvl w:val="0"/>
+          <w:numId w:val="23"/>
+        </w:numPr>
+        <w:rPr>
+          <w:rStyle w:val="Strong"/>
+          <w:rFonts w:ascii="Arial" w:hAnsi="Arial" w:cs="Arial"/>
+          <w:b w:val="0"/>
+          <w:bCs w:val="0"/>
+          <w:color w:val="555555"/>
+          <w:sz w:val="21"/>
+          <w:szCs w:val="21"/>
+          <w:bdr w:val="none" w:sz="0" w:space="0" w:color="auto" w:frame="1"/>
+          <w:shd w:val="clear" w:color="auto" w:fill="FAFAFA"/>
+        </w:rPr>
+      </w:pPr>
+      <w:r>
+        <w:rPr>
+          <w:rStyle w:val="Strong"/>
+          <w:rFonts w:ascii="Arial" w:hAnsi="Arial" w:cs="Arial"/>
+          <w:color w:val="555555"/>
+          <w:sz w:val="21"/>
+          <w:szCs w:val="21"/>
+          <w:bdr w:val="none" w:sz="0" w:space="0" w:color="auto" w:frame="1"/>
+          <w:shd w:val="clear" w:color="auto" w:fill="FAFAFA"/>
+        </w:rPr>
+        <w:t>Check whether the modules loaded</w:t>
+      </w:r>
+      <w:r>
+        <w:rPr>
+          <w:rStyle w:val="Strong"/>
+          <w:rFonts w:ascii="Arial" w:hAnsi="Arial" w:cs="Arial"/>
+          <w:color w:val="555555"/>
+          <w:sz w:val="21"/>
+          <w:szCs w:val="21"/>
+          <w:bdr w:val="none" w:sz="0" w:space="0" w:color="auto" w:frame="1"/>
+          <w:shd w:val="clear" w:color="auto" w:fill="FAFAFA"/>
+        </w:rPr>
+        <w:br/>
+      </w:r>
+      <w:r>
+        <w:rPr>
+          <w:bCs/>
+        </w:rPr>
+        <w:t>Run a ‘</w:t>
+      </w:r>
+      <w:proofErr w:type="spellStart"/>
+      <w:r>
+        <w:rPr>
+          <w:bCs/>
+        </w:rPr>
+        <w:t>lsmod</w:t>
+      </w:r>
+      <w:proofErr w:type="spellEnd"/>
+      <w:r>
+        <w:rPr>
+          <w:bCs/>
+        </w:rPr>
+        <w:t xml:space="preserve">’ and see if the module for the stick is loaded. The module name will change depending on the stick that is being used. For example, if you have the above RTL8188CUS </w:t>
+      </w:r>
+      <w:proofErr w:type="spellStart"/>
+      <w:r>
+        <w:rPr>
+          <w:bCs/>
+        </w:rPr>
+        <w:t>WiFi</w:t>
+      </w:r>
+      <w:proofErr w:type="spellEnd"/>
+      <w:r>
+        <w:rPr>
+          <w:bCs/>
+        </w:rPr>
+        <w:t xml:space="preserve"> adapter, then </w:t>
+      </w:r>
+      <w:proofErr w:type="spellStart"/>
+      <w:r>
+        <w:rPr>
+          <w:bCs/>
+        </w:rPr>
+        <w:t>lsmod</w:t>
+      </w:r>
+      <w:proofErr w:type="spellEnd"/>
+      <w:r>
+        <w:rPr>
+          <w:bCs/>
+        </w:rPr>
+        <w:t xml:space="preserve"> will show the following output (notice the 8192cu module is loaded):</w:t>
+      </w:r>
+    </w:p>
+    <w:p/>
+    <w:p>
+      <w:pPr>
+        <w:ind w:firstLine="720"/>
+      </w:pPr>
+      <w:r>
+        <w:rPr>
+          <w:noProof/>
+        </w:rPr>
+        <w:drawing>
+          <wp:inline distT="0" distB="0" distL="0" distR="0" wp14:anchorId="2156AFEF" wp14:editId="2AD86BAF">
+            <wp:extent cx="5270500" cy="1619885"/>
+            <wp:effectExtent l="0" t="0" r="6350" b="0"/>
+            <wp:docPr id="7" name="Picture 7"/>
+            <wp:cNvGraphicFramePr>
+              <a:graphicFrameLocks xmlns:a="http://schemas.openxmlformats.org/drawingml/2006/main" noChangeAspect="1"/>
+            </wp:cNvGraphicFramePr>
+            <a:graphic xmlns:a="http://schemas.openxmlformats.org/drawingml/2006/main">
+              <a:graphicData uri="http://schemas.openxmlformats.org/drawingml/2006/picture">
+                <pic:pic xmlns:pic="http://schemas.openxmlformats.org/drawingml/2006/picture">
+                  <pic:nvPicPr>
+                    <pic:cNvPr id="1" name=""/>
+                    <pic:cNvPicPr/>
+                  </pic:nvPicPr>
+                  <pic:blipFill>
+                    <a:blip r:embed="rId35"/>
+                    <a:stretch>
+                      <a:fillRect/>
+                    </a:stretch>
+                  </pic:blipFill>
+                  <pic:spPr>
+                    <a:xfrm>
+                      <a:off x="0" y="0"/>
+                      <a:ext cx="5270500" cy="1619885"/>
+                    </a:xfrm>
+                    <a:prstGeom prst="rect">
+                      <a:avLst/>
+                    </a:prstGeom>
+                  </pic:spPr>
+                </pic:pic>
+              </a:graphicData>
+            </a:graphic>
+          </wp:inline>
+        </w:drawing>
+      </w:r>
+    </w:p>
+    <w:p>
+      <w:r>
+        <w:tab/>
+      </w:r>
+    </w:p>
+    <w:p>
+      <w:pPr>
+        <w:ind w:firstLine="720"/>
+      </w:pPr>
+      <w:r>
+        <w:t xml:space="preserve">Possible </w:t>
+      </w:r>
+      <w:r>
+        <w:t>Outcomes:</w:t>
+      </w:r>
+    </w:p>
+    <w:p>
+      <w:pPr>
+        <w:pStyle w:val="ListParagraph"/>
+        <w:numPr>
+          <w:ilvl w:val="0"/>
+          <w:numId w:val="25"/>
+        </w:numPr>
+      </w:pPr>
+      <w:r>
+        <w:t>For RT5370 sticks, you'll see a rt2800usb module in there instead. If the module is there, then the drivers are being loaded correctly.</w:t>
+      </w:r>
+    </w:p>
+    <w:p>
+      <w:pPr>
+        <w:pStyle w:val="ListParagraph"/>
+        <w:numPr>
+          <w:ilvl w:val="0"/>
+          <w:numId w:val="25"/>
+        </w:numPr>
+      </w:pPr>
+      <w:r>
+        <w:t xml:space="preserve">If NOT, ensure that you copied the Modules (/lib/modules) folder that were generated while building the </w:t>
+      </w:r>
+      <w:proofErr w:type="spellStart"/>
+      <w:r>
+        <w:t>RPi</w:t>
+      </w:r>
+      <w:proofErr w:type="spellEnd"/>
+      <w:r>
+        <w:t xml:space="preserve"> Kernel.</w:t>
+      </w:r>
+    </w:p>
+    <w:p>
+      <w:pPr>
+        <w:ind w:firstLine="720"/>
+      </w:pPr>
+    </w:p>
+    <w:p>
+      <w:pPr>
+        <w:ind w:firstLine="720"/>
+      </w:pPr>
+    </w:p>
+    <w:p>
+      <w:pPr>
+        <w:pStyle w:val="ListParagraph"/>
+        <w:numPr>
+          <w:ilvl w:val="0"/>
+          <w:numId w:val="23"/>
+        </w:numPr>
+      </w:pPr>
+      <w:r>
+        <w:rPr>
+          <w:rStyle w:val="Strong"/>
+          <w:rFonts w:ascii="Arial" w:hAnsi="Arial" w:cs="Arial"/>
+          <w:color w:val="555555"/>
+          <w:sz w:val="21"/>
+          <w:szCs w:val="21"/>
+          <w:bdr w:val="none" w:sz="0" w:space="0" w:color="auto" w:frame="1"/>
+          <w:shd w:val="clear" w:color="auto" w:fill="FAFAFA"/>
+        </w:rPr>
+        <w:t xml:space="preserve">Check the </w:t>
+      </w:r>
+      <w:proofErr w:type="spellStart"/>
+      <w:r>
+        <w:rPr>
+          <w:rStyle w:val="Strong"/>
+          <w:rFonts w:ascii="Arial" w:hAnsi="Arial" w:cs="Arial"/>
+          <w:color w:val="555555"/>
+          <w:sz w:val="21"/>
+          <w:szCs w:val="21"/>
+          <w:bdr w:val="none" w:sz="0" w:space="0" w:color="auto" w:frame="1"/>
+          <w:shd w:val="clear" w:color="auto" w:fill="FAFAFA"/>
+        </w:rPr>
+        <w:t>WiFi</w:t>
+      </w:r>
+      <w:proofErr w:type="spellEnd"/>
+      <w:r>
+        <w:rPr>
+          <w:rStyle w:val="Strong"/>
+          <w:rFonts w:ascii="Arial" w:hAnsi="Arial" w:cs="Arial"/>
+          <w:color w:val="555555"/>
+          <w:sz w:val="21"/>
+          <w:szCs w:val="21"/>
+          <w:bdr w:val="none" w:sz="0" w:space="0" w:color="auto" w:frame="1"/>
+          <w:shd w:val="clear" w:color="auto" w:fill="FAFAFA"/>
+        </w:rPr>
+        <w:t xml:space="preserve"> NIC</w:t>
+      </w:r>
+      <w:r>
+        <w:rPr>
+          <w:rFonts w:ascii="Arial" w:hAnsi="Arial" w:cs="Arial"/>
+          <w:color w:val="555555"/>
+          <w:sz w:val="21"/>
+          <w:szCs w:val="21"/>
+        </w:rPr>
+        <w:br/>
+      </w:r>
+      <w:r>
+        <w:t xml:space="preserve">Since the stick is there and drivers are loaded, check to make sure the stick is </w:t>
+      </w:r>
+      <w:proofErr w:type="gramStart"/>
+      <w:r>
+        <w:t>definitely being</w:t>
+      </w:r>
+      <w:proofErr w:type="gramEnd"/>
+      <w:r>
+        <w:t xml:space="preserve"> picked up</w:t>
+      </w:r>
+      <w:r>
+        <w:br/>
+      </w:r>
+      <w:r>
+        <w:br/>
+        <w:t>Run an </w:t>
+      </w:r>
+      <w:proofErr w:type="spellStart"/>
+      <w:r>
+        <w:rPr>
+          <w:b/>
+          <w:bCs/>
+        </w:rPr>
+        <w:t>ifconfig</w:t>
+      </w:r>
+      <w:proofErr w:type="spellEnd"/>
+      <w:r>
+        <w:rPr>
+          <w:b/>
+          <w:bCs/>
+        </w:rPr>
+        <w:t xml:space="preserve"> -a</w:t>
+      </w:r>
+      <w:r>
+        <w:t xml:space="preserve"> and check the output. You should see </w:t>
+      </w:r>
+      <w:r>
+        <w:t>a 'wlan0' in the output.</w:t>
+      </w:r>
+    </w:p>
+    <w:p>
+      <w:pPr>
+        <w:pStyle w:val="ListParagraph"/>
+      </w:pPr>
+      <w:r>
+        <w:rPr>
+          <w:noProof/>
+        </w:rPr>
+        <w:lastRenderedPageBreak/>
+        <w:drawing>
+          <wp:inline distT="0" distB="0" distL="0" distR="0" wp14:anchorId="7CB5ED17" wp14:editId="6A557B12">
+            <wp:extent cx="4762500" cy="1343025"/>
+            <wp:effectExtent l="0" t="0" r="0" b="9525"/>
+            <wp:docPr id="8" name="Picture 8"/>
+            <wp:cNvGraphicFramePr>
+              <a:graphicFrameLocks xmlns:a="http://schemas.openxmlformats.org/drawingml/2006/main" noChangeAspect="1"/>
+            </wp:cNvGraphicFramePr>
+            <a:graphic xmlns:a="http://schemas.openxmlformats.org/drawingml/2006/main">
+              <a:graphicData uri="http://schemas.openxmlformats.org/drawingml/2006/picture">
+                <pic:pic xmlns:pic="http://schemas.openxmlformats.org/drawingml/2006/picture">
+                  <pic:nvPicPr>
+                    <pic:cNvPr id="1" name=""/>
+                    <pic:cNvPicPr/>
+                  </pic:nvPicPr>
+                  <pic:blipFill>
+                    <a:blip r:embed="rId36"/>
+                    <a:stretch>
+                      <a:fillRect/>
+                    </a:stretch>
+                  </pic:blipFill>
+                  <pic:spPr>
+                    <a:xfrm>
+                      <a:off x="0" y="0"/>
+                      <a:ext cx="4762500" cy="1343025"/>
+                    </a:xfrm>
+                    <a:prstGeom prst="rect">
+                      <a:avLst/>
+                    </a:prstGeom>
+                  </pic:spPr>
+                </pic:pic>
+              </a:graphicData>
+            </a:graphic>
+          </wp:inline>
+        </w:drawing>
+      </w:r>
+    </w:p>
+    <w:p>
+      <w:pPr>
+        <w:pStyle w:val="ListParagraph"/>
+      </w:pPr>
+    </w:p>
+    <w:p>
+      <w:pPr>
+        <w:pStyle w:val="ListParagraph"/>
+      </w:pPr>
+      <w:r>
+        <w:t>Possible Outcomes:</w:t>
+      </w:r>
+    </w:p>
+    <w:p>
+      <w:pPr>
+        <w:pStyle w:val="ListParagraph"/>
+        <w:numPr>
+          <w:ilvl w:val="0"/>
+          <w:numId w:val="26"/>
+        </w:numPr>
+      </w:pPr>
+      <w:r>
+        <w:t xml:space="preserve">If you do not see this </w:t>
+      </w:r>
+      <w:proofErr w:type="gramStart"/>
+      <w:r>
+        <w:t>not</w:t>
+      </w:r>
+      <w:proofErr w:type="gramEnd"/>
+      <w:r>
+        <w:t xml:space="preserve"> then you may be missing some firmware for your device.</w:t>
+      </w:r>
+    </w:p>
+    <w:p>
+      <w:pPr>
+        <w:pStyle w:val="ListParagraph"/>
+        <w:numPr>
+          <w:ilvl w:val="0"/>
+          <w:numId w:val="26"/>
+        </w:numPr>
+      </w:pPr>
+      <w:r>
+        <w:t>The firmware packages for the more common devices are as follows:</w:t>
+      </w:r>
+      <w:r>
+        <w:br/>
+      </w:r>
+      <w:r>
+        <w:rPr>
+          <w:b/>
+        </w:rPr>
+        <w:t>firmware-</w:t>
+      </w:r>
+      <w:proofErr w:type="spellStart"/>
+      <w:r>
+        <w:rPr>
+          <w:b/>
+        </w:rPr>
+        <w:t>ralink</w:t>
+      </w:r>
+      <w:proofErr w:type="spellEnd"/>
+      <w:r>
+        <w:t xml:space="preserve"> for </w:t>
+      </w:r>
+      <w:proofErr w:type="spellStart"/>
+      <w:r>
+        <w:t>Ralink</w:t>
+      </w:r>
+      <w:proofErr w:type="spellEnd"/>
+      <w:r>
+        <w:t xml:space="preserve"> devices (RT5370/RT3070/etc.)</w:t>
+      </w:r>
+      <w:r>
+        <w:br/>
+      </w:r>
+      <w:r>
+        <w:rPr>
+          <w:b/>
+        </w:rPr>
+        <w:t>firmware-</w:t>
+      </w:r>
+      <w:proofErr w:type="spellStart"/>
+      <w:r>
+        <w:rPr>
+          <w:b/>
+        </w:rPr>
+        <w:t>realtek</w:t>
+      </w:r>
+      <w:proofErr w:type="spellEnd"/>
+      <w:r>
+        <w:t xml:space="preserve"> for Realtek devices (RTL8188CUS/etc.)</w:t>
+      </w:r>
+      <w:r>
+        <w:br/>
+      </w:r>
+      <w:r>
+        <w:rPr>
+          <w:b/>
+        </w:rPr>
+        <w:t>firmware-</w:t>
+      </w:r>
+      <w:proofErr w:type="spellStart"/>
+      <w:r>
+        <w:rPr>
+          <w:b/>
+        </w:rPr>
+        <w:t>atheros</w:t>
+      </w:r>
+      <w:proofErr w:type="spellEnd"/>
+      <w:r>
+        <w:t xml:space="preserve"> for Atheros devices.</w:t>
+      </w:r>
+    </w:p>
+    <w:p>
+      <w:pPr>
+        <w:pStyle w:val="ListParagraph"/>
+        <w:numPr>
+          <w:ilvl w:val="0"/>
+          <w:numId w:val="26"/>
+        </w:numPr>
+      </w:pPr>
+      <w:r>
+        <w:rPr>
+          <w:b/>
+        </w:rPr>
+        <w:t>apt-get install &lt;firmware-package&gt;</w:t>
+      </w:r>
+      <w:r>
+        <w:t xml:space="preserve"> will install the firmware on Raspbian.</w:t>
+      </w:r>
+    </w:p>
+    <w:p>
+      <w:pPr>
+        <w:pStyle w:val="ListParagraph"/>
+        <w:ind w:firstLine="720"/>
+      </w:pPr>
+      <w:r>
+        <w:t xml:space="preserve">Once you've installed the firmware, unplug and plug the stick back </w:t>
+      </w:r>
+    </w:p>
+    <w:p>
+      <w:pPr>
+        <w:pStyle w:val="ListParagraph"/>
+        <w:ind w:firstLine="720"/>
+      </w:pPr>
+      <w:r>
+        <w:t>in to see if </w:t>
+      </w:r>
+      <w:proofErr w:type="spellStart"/>
+      <w:r>
+        <w:rPr>
+          <w:b/>
+          <w:bCs/>
+        </w:rPr>
+        <w:t>ifconfig</w:t>
+      </w:r>
+      <w:proofErr w:type="spellEnd"/>
+      <w:r>
+        <w:rPr>
+          <w:b/>
+          <w:bCs/>
+        </w:rPr>
+        <w:t xml:space="preserve"> -a</w:t>
+      </w:r>
+      <w:r>
+        <w:t> can see it now.</w:t>
+      </w:r>
+    </w:p>
+    <w:p>
+      <w:pPr>
+        <w:pStyle w:val="ListParagraph"/>
+        <w:numPr>
+          <w:ilvl w:val="0"/>
+          <w:numId w:val="27"/>
+        </w:numPr>
+      </w:pPr>
+      <w:r>
+        <w:t>If not, try a reboot as well.</w:t>
+      </w:r>
     </w:p>
     <w:p>
       <w:pPr>
@@ -17233,37 +18212,1229 @@
     </w:p>
     <w:p>
       <w:pPr>
+        <w:pStyle w:val="ListParagraph"/>
+        <w:numPr>
+          <w:ilvl w:val="0"/>
+          <w:numId w:val="23"/>
+        </w:numPr>
+        <w:rPr>
+          <w:rStyle w:val="Strong"/>
+          <w:rFonts w:ascii="Arial" w:hAnsi="Arial" w:cs="Arial"/>
+          <w:bCs w:val="0"/>
+          <w:color w:val="555555"/>
+          <w:sz w:val="21"/>
+          <w:szCs w:val="21"/>
+          <w:bdr w:val="none" w:sz="0" w:space="0" w:color="auto" w:frame="1"/>
+          <w:shd w:val="clear" w:color="auto" w:fill="FAFAFA"/>
+        </w:rPr>
+      </w:pPr>
+      <w:r>
+        <w:rPr>
+          <w:rStyle w:val="Strong"/>
+          <w:rFonts w:ascii="Arial" w:hAnsi="Arial" w:cs="Arial"/>
+          <w:bCs w:val="0"/>
+          <w:color w:val="555555"/>
+          <w:sz w:val="21"/>
+          <w:szCs w:val="21"/>
+          <w:bdr w:val="none" w:sz="0" w:space="0" w:color="auto" w:frame="1"/>
+          <w:shd w:val="clear" w:color="auto" w:fill="FAFAFA"/>
+        </w:rPr>
+        <w:t xml:space="preserve">Check the </w:t>
+      </w:r>
+      <w:proofErr w:type="spellStart"/>
+      <w:r>
+        <w:rPr>
+          <w:rStyle w:val="Strong"/>
+          <w:rFonts w:ascii="Arial" w:hAnsi="Arial" w:cs="Arial"/>
+          <w:bCs w:val="0"/>
+          <w:color w:val="555555"/>
+          <w:sz w:val="21"/>
+          <w:szCs w:val="21"/>
+          <w:bdr w:val="none" w:sz="0" w:space="0" w:color="auto" w:frame="1"/>
+          <w:shd w:val="clear" w:color="auto" w:fill="FAFAFA"/>
+        </w:rPr>
+        <w:t>WiFi</w:t>
+      </w:r>
+      <w:proofErr w:type="spellEnd"/>
+      <w:r>
+        <w:rPr>
+          <w:rStyle w:val="Strong"/>
+          <w:rFonts w:ascii="Arial" w:hAnsi="Arial" w:cs="Arial"/>
+          <w:bCs w:val="0"/>
+          <w:color w:val="555555"/>
+          <w:sz w:val="21"/>
+          <w:szCs w:val="21"/>
+          <w:bdr w:val="none" w:sz="0" w:space="0" w:color="auto" w:frame="1"/>
+          <w:shd w:val="clear" w:color="auto" w:fill="FAFAFA"/>
+        </w:rPr>
+        <w:t xml:space="preserve"> configuration</w:t>
+      </w:r>
+    </w:p>
+    <w:p/>
+    <w:p>
+      <w:pPr>
+        <w:ind w:left="720"/>
+        <w:rPr>
+          <w:bCs/>
+        </w:rPr>
+      </w:pPr>
+      <w:r>
+        <w:rPr>
+          <w:bCs/>
+        </w:rPr>
+        <w:t>If you can see wlan0 when you run </w:t>
+      </w:r>
+      <w:proofErr w:type="spellStart"/>
+      <w:r>
+        <w:rPr>
+          <w:bCs/>
+        </w:rPr>
+        <w:t>ifconfig</w:t>
+      </w:r>
+      <w:proofErr w:type="spellEnd"/>
+      <w:r>
+        <w:rPr>
+          <w:bCs/>
+        </w:rPr>
+        <w:t xml:space="preserve"> -a but you can't get online, you'll need to make sure the adapter is getting an IP address, and is connected to a </w:t>
+      </w:r>
+      <w:proofErr w:type="spellStart"/>
+      <w:r>
+        <w:rPr>
+          <w:bCs/>
+        </w:rPr>
+        <w:t>WiFi</w:t>
+      </w:r>
+      <w:proofErr w:type="spellEnd"/>
+      <w:r>
+        <w:rPr>
+          <w:bCs/>
+        </w:rPr>
+        <w:t xml:space="preserve"> Network.</w:t>
+      </w:r>
+    </w:p>
+    <w:p>
+      <w:pPr>
+        <w:ind w:left="720"/>
+        <w:rPr>
+          <w:bCs/>
+        </w:rPr>
+      </w:pPr>
+      <w:r>
+        <w:rPr>
+          <w:bCs/>
+        </w:rPr>
+        <w:br/>
+        <w:t>For Raspbian:</w:t>
+      </w:r>
+      <w:r>
+        <w:rPr>
+          <w:bCs/>
+        </w:rPr>
+        <w:br/>
+        <w:t>Check /</w:t>
+      </w:r>
+      <w:proofErr w:type="spellStart"/>
+      <w:r>
+        <w:rPr>
+          <w:bCs/>
+        </w:rPr>
+        <w:t>etc</w:t>
+      </w:r>
+      <w:proofErr w:type="spellEnd"/>
+      <w:r>
+        <w:rPr>
+          <w:bCs/>
+        </w:rPr>
+        <w:t xml:space="preserve">/network/interfaces and ensure that you have the </w:t>
+      </w:r>
+      <w:proofErr w:type="spellStart"/>
+      <w:r>
+        <w:rPr>
+          <w:bCs/>
+        </w:rPr>
+        <w:t>WiFi</w:t>
+      </w:r>
+      <w:proofErr w:type="spellEnd"/>
+      <w:r>
+        <w:rPr>
+          <w:bCs/>
+        </w:rPr>
+        <w:t xml:space="preserve"> details configured.</w:t>
+      </w:r>
+    </w:p>
+    <w:p>
+      <w:pPr>
+        <w:ind w:left="720"/>
+        <w:rPr>
+          <w:bCs/>
+        </w:rPr>
+      </w:pPr>
+      <w:r>
+        <w:rPr>
+          <w:bCs/>
+        </w:rPr>
+        <w:br/>
+        <w:t xml:space="preserve">This can be done in either the interfaces file, or it can be linked to another file via the </w:t>
+      </w:r>
+      <w:proofErr w:type="spellStart"/>
+      <w:r>
+        <w:rPr>
+          <w:bCs/>
+        </w:rPr>
+        <w:t>wpa</w:t>
+      </w:r>
+      <w:proofErr w:type="spellEnd"/>
+      <w:r>
+        <w:rPr>
+          <w:bCs/>
+        </w:rPr>
+        <w:t xml:space="preserve">-roam or </w:t>
+      </w:r>
+      <w:proofErr w:type="spellStart"/>
+      <w:r>
+        <w:rPr>
+          <w:bCs/>
+        </w:rPr>
+        <w:t>wpa-conf</w:t>
+      </w:r>
+      <w:proofErr w:type="spellEnd"/>
+      <w:r>
+        <w:rPr>
+          <w:bCs/>
+        </w:rPr>
+        <w:t xml:space="preserve"> parameters in /</w:t>
+      </w:r>
+      <w:proofErr w:type="spellStart"/>
+      <w:r>
+        <w:rPr>
+          <w:bCs/>
+        </w:rPr>
+        <w:t>etc</w:t>
+      </w:r>
+      <w:proofErr w:type="spellEnd"/>
+      <w:r>
+        <w:rPr>
+          <w:bCs/>
+        </w:rPr>
+        <w:t>/network/interfaces</w:t>
+      </w:r>
+    </w:p>
+    <w:p>
+      <w:pPr>
+        <w:ind w:left="720"/>
+        <w:rPr>
+          <w:bCs/>
+        </w:rPr>
+      </w:pPr>
+      <w:r>
+        <w:rPr>
+          <w:bCs/>
+        </w:rPr>
+        <w:br/>
+        <w:t xml:space="preserve">Verify the details for the network are correct, SSID and PSK need to be exactly right for the </w:t>
+      </w:r>
+      <w:proofErr w:type="spellStart"/>
+      <w:r>
+        <w:rPr>
+          <w:bCs/>
+        </w:rPr>
+        <w:t>WiFi</w:t>
+      </w:r>
+      <w:proofErr w:type="spellEnd"/>
+      <w:r>
+        <w:rPr>
+          <w:bCs/>
+        </w:rPr>
+        <w:t xml:space="preserve"> NIC to connect to a network.</w:t>
+      </w:r>
+    </w:p>
+    <w:p>
+      <w:pPr>
+        <w:ind w:left="720"/>
+      </w:pPr>
+      <w:r>
+        <w:br/>
+        <w:t>If you have changed the details, run </w:t>
+      </w:r>
+      <w:proofErr w:type="spellStart"/>
+      <w:r>
+        <w:rPr>
+          <w:b/>
+          <w:bCs/>
+        </w:rPr>
+        <w:t>sudo</w:t>
+      </w:r>
+      <w:proofErr w:type="spellEnd"/>
+      <w:r>
+        <w:rPr>
+          <w:b/>
+          <w:bCs/>
+        </w:rPr>
+        <w:t xml:space="preserve"> </w:t>
+      </w:r>
+      <w:proofErr w:type="spellStart"/>
+      <w:r>
+        <w:rPr>
+          <w:b/>
+          <w:bCs/>
+        </w:rPr>
+        <w:t>ifdown</w:t>
+      </w:r>
+      <w:proofErr w:type="spellEnd"/>
+      <w:r>
+        <w:rPr>
+          <w:b/>
+          <w:bCs/>
+        </w:rPr>
+        <w:t xml:space="preserve"> wlan0 &amp;&amp; </w:t>
+      </w:r>
+      <w:proofErr w:type="spellStart"/>
+      <w:r>
+        <w:rPr>
+          <w:b/>
+          <w:bCs/>
+        </w:rPr>
+        <w:t>sudo</w:t>
+      </w:r>
+      <w:proofErr w:type="spellEnd"/>
+      <w:r>
+        <w:rPr>
+          <w:b/>
+          <w:bCs/>
+        </w:rPr>
+        <w:t xml:space="preserve"> </w:t>
+      </w:r>
+      <w:proofErr w:type="spellStart"/>
+      <w:r>
+        <w:rPr>
+          <w:b/>
+          <w:bCs/>
+        </w:rPr>
+        <w:t>ifup</w:t>
+      </w:r>
+      <w:proofErr w:type="spellEnd"/>
+      <w:r>
+        <w:rPr>
+          <w:b/>
+          <w:bCs/>
+        </w:rPr>
+        <w:t xml:space="preserve"> wlan0</w:t>
+      </w:r>
+      <w:r>
+        <w:t> to use the new settings.</w:t>
+      </w:r>
+      <w:r>
+        <w:br/>
+      </w:r>
+      <w:r>
+        <w:br/>
+        <w:t xml:space="preserve">These settings will be applied when the </w:t>
+      </w:r>
+      <w:proofErr w:type="spellStart"/>
+      <w:r>
+        <w:t>WiFi</w:t>
+      </w:r>
+      <w:proofErr w:type="spellEnd"/>
+      <w:r>
+        <w:t xml:space="preserve"> starts up.</w:t>
+      </w:r>
+    </w:p>
+    <w:p>
+      <w:pPr>
+        <w:ind w:left="720"/>
+        <w:rPr>
+          <w:rFonts w:ascii="Arial" w:hAnsi="Arial" w:cs="Arial"/>
+          <w:color w:val="555555"/>
+          <w:sz w:val="21"/>
+          <w:szCs w:val="21"/>
+          <w:shd w:val="clear" w:color="auto" w:fill="FAFAFA"/>
+        </w:rPr>
+      </w:pPr>
+    </w:p>
+    <w:p>
+      <w:pPr>
+        <w:ind w:left="720"/>
+      </w:pPr>
+      <w:r>
+        <w:rPr>
+          <w:rStyle w:val="Strong"/>
+          <w:rFonts w:ascii="Arial" w:hAnsi="Arial" w:cs="Arial"/>
+          <w:color w:val="555555"/>
+          <w:sz w:val="21"/>
+          <w:szCs w:val="21"/>
+          <w:bdr w:val="none" w:sz="0" w:space="0" w:color="auto" w:frame="1"/>
+          <w:shd w:val="clear" w:color="auto" w:fill="FAFAFA"/>
+        </w:rPr>
+        <w:t xml:space="preserve">4a) </w:t>
+      </w:r>
+      <w:proofErr w:type="spellStart"/>
+      <w:r>
+        <w:rPr>
+          <w:rStyle w:val="Strong"/>
+          <w:rFonts w:ascii="Arial" w:hAnsi="Arial" w:cs="Arial"/>
+          <w:color w:val="555555"/>
+          <w:sz w:val="21"/>
+          <w:szCs w:val="21"/>
+          <w:bdr w:val="none" w:sz="0" w:space="0" w:color="auto" w:frame="1"/>
+          <w:shd w:val="clear" w:color="auto" w:fill="FAFAFA"/>
+        </w:rPr>
+        <w:t>WiFi</w:t>
+      </w:r>
+      <w:proofErr w:type="spellEnd"/>
+      <w:r>
+        <w:rPr>
+          <w:rStyle w:val="Strong"/>
+          <w:rFonts w:ascii="Arial" w:hAnsi="Arial" w:cs="Arial"/>
+          <w:color w:val="555555"/>
+          <w:sz w:val="21"/>
+          <w:szCs w:val="21"/>
+          <w:bdr w:val="none" w:sz="0" w:space="0" w:color="auto" w:frame="1"/>
+          <w:shd w:val="clear" w:color="auto" w:fill="FAFAFA"/>
+        </w:rPr>
+        <w:t xml:space="preserve"> Not Connecting on Startup</w:t>
+      </w:r>
+      <w:r>
+        <w:rPr>
+          <w:rFonts w:ascii="Arial" w:hAnsi="Arial" w:cs="Arial"/>
+          <w:color w:val="555555"/>
+          <w:sz w:val="21"/>
+          <w:szCs w:val="21"/>
+        </w:rPr>
+        <w:br/>
+      </w:r>
+      <w:r>
+        <w:t xml:space="preserve">If the </w:t>
+      </w:r>
+      <w:proofErr w:type="spellStart"/>
+      <w:r>
+        <w:t>WiFi</w:t>
+      </w:r>
+      <w:proofErr w:type="spellEnd"/>
+      <w:r>
+        <w:t xml:space="preserve"> works when you run </w:t>
+      </w:r>
+      <w:proofErr w:type="spellStart"/>
+      <w:r>
+        <w:t>ifup</w:t>
+      </w:r>
+      <w:proofErr w:type="spellEnd"/>
+      <w:r>
+        <w:t xml:space="preserve"> wlan0, but doesn't come up when you reboot the Pi, we'll need to check the file /</w:t>
+      </w:r>
+      <w:proofErr w:type="spellStart"/>
+      <w:r>
+        <w:t>etc</w:t>
+      </w:r>
+      <w:proofErr w:type="spellEnd"/>
+      <w:r>
+        <w:t>/network/interfaces again.</w:t>
+      </w:r>
+    </w:p>
+    <w:p>
+      <w:pPr>
+        <w:ind w:left="720"/>
+      </w:pPr>
+      <w:r>
+        <w:lastRenderedPageBreak/>
+        <w:br/>
+        <w:t xml:space="preserve">Look for any lines that have auto at the </w:t>
+      </w:r>
+      <w:proofErr w:type="gramStart"/>
+      <w:r>
+        <w:t>beginning, and</w:t>
+      </w:r>
+      <w:proofErr w:type="gramEnd"/>
+      <w:r>
+        <w:t xml:space="preserve"> see if you see one that has 'auto wlan0'.</w:t>
+      </w:r>
+    </w:p>
+    <w:p>
+      <w:pPr>
+        <w:ind w:left="720"/>
+      </w:pPr>
+      <w:r>
+        <w:br/>
+        <w:t xml:space="preserve">If not, then add that line in. This line directs the Pi to connect to bring up the </w:t>
+      </w:r>
+      <w:proofErr w:type="spellStart"/>
+      <w:r>
+        <w:t>WiFi</w:t>
+      </w:r>
+      <w:proofErr w:type="spellEnd"/>
+      <w:r>
+        <w:t xml:space="preserve"> NIC automatically, which in turns triggers the </w:t>
+      </w:r>
+      <w:proofErr w:type="spellStart"/>
+      <w:r>
+        <w:t>WiFi</w:t>
+      </w:r>
+      <w:proofErr w:type="spellEnd"/>
+      <w:r>
+        <w:t xml:space="preserve"> NIC to connect to the </w:t>
+      </w:r>
+      <w:proofErr w:type="spellStart"/>
+      <w:r>
+        <w:t>WiFi</w:t>
+      </w:r>
+      <w:proofErr w:type="spellEnd"/>
+      <w:r>
+        <w:t xml:space="preserve"> network.</w:t>
+      </w:r>
+    </w:p>
+    <w:p>
+      <w:pPr>
+        <w:ind w:left="720"/>
+      </w:pPr>
+    </w:p>
+    <w:p>
+      <w:pPr>
+        <w:ind w:left="720"/>
+      </w:pPr>
+    </w:p>
+    <w:p>
+      <w:pPr>
+        <w:ind w:left="720"/>
+      </w:pPr>
+      <w:r>
+        <w:rPr>
+          <w:rStyle w:val="Strong"/>
+          <w:rFonts w:ascii="Arial" w:hAnsi="Arial" w:cs="Arial"/>
+          <w:color w:val="555555"/>
+          <w:sz w:val="21"/>
+          <w:szCs w:val="21"/>
+          <w:bdr w:val="none" w:sz="0" w:space="0" w:color="auto" w:frame="1"/>
+          <w:shd w:val="clear" w:color="auto" w:fill="FAFAFA"/>
+        </w:rPr>
+        <w:t xml:space="preserve">4b) How do I configure the </w:t>
+      </w:r>
+      <w:proofErr w:type="spellStart"/>
+      <w:r>
+        <w:rPr>
+          <w:rStyle w:val="Strong"/>
+          <w:rFonts w:ascii="Arial" w:hAnsi="Arial" w:cs="Arial"/>
+          <w:color w:val="555555"/>
+          <w:sz w:val="21"/>
+          <w:szCs w:val="21"/>
+          <w:bdr w:val="none" w:sz="0" w:space="0" w:color="auto" w:frame="1"/>
+          <w:shd w:val="clear" w:color="auto" w:fill="FAFAFA"/>
+        </w:rPr>
+        <w:t>WiFi</w:t>
+      </w:r>
+      <w:proofErr w:type="spellEnd"/>
+      <w:r>
+        <w:rPr>
+          <w:rStyle w:val="Strong"/>
+          <w:rFonts w:ascii="Arial" w:hAnsi="Arial" w:cs="Arial"/>
+          <w:color w:val="555555"/>
+          <w:sz w:val="21"/>
+          <w:szCs w:val="21"/>
+          <w:bdr w:val="none" w:sz="0" w:space="0" w:color="auto" w:frame="1"/>
+          <w:shd w:val="clear" w:color="auto" w:fill="FAFAFA"/>
+        </w:rPr>
+        <w:t xml:space="preserve"> Settings</w:t>
+      </w:r>
+      <w:r>
+        <w:rPr>
+          <w:rFonts w:ascii="Arial" w:hAnsi="Arial" w:cs="Arial"/>
+          <w:color w:val="555555"/>
+          <w:sz w:val="21"/>
+          <w:szCs w:val="21"/>
+        </w:rPr>
+        <w:br/>
+      </w:r>
+      <w:r>
+        <w:t>By default, Raspbian has in /</w:t>
+      </w:r>
+      <w:proofErr w:type="spellStart"/>
+      <w:r>
+        <w:t>etc</w:t>
+      </w:r>
+      <w:proofErr w:type="spellEnd"/>
+      <w:r>
+        <w:t>/network/interfaces this line:</w:t>
+      </w:r>
+    </w:p>
+    <w:p>
+      <w:pPr>
+        <w:ind w:left="720"/>
+        <w:rPr>
+          <w:rFonts w:ascii="Arial" w:hAnsi="Arial" w:cs="Arial"/>
+          <w:color w:val="555555"/>
+          <w:sz w:val="21"/>
+          <w:szCs w:val="21"/>
+          <w:shd w:val="clear" w:color="auto" w:fill="FAFAFA"/>
+        </w:rPr>
+      </w:pPr>
+    </w:p>
+    <w:p>
+      <w:pPr>
+        <w:ind w:left="720"/>
+        <w:rPr>
+          <w:rFonts w:ascii="Arial" w:hAnsi="Arial" w:cs="Arial"/>
+          <w:color w:val="555555"/>
+          <w:sz w:val="21"/>
+          <w:szCs w:val="21"/>
+          <w:shd w:val="clear" w:color="auto" w:fill="FAFAFA"/>
+        </w:rPr>
+      </w:pPr>
+      <w:r>
+        <w:rPr>
+          <w:noProof/>
+        </w:rPr>
+        <w:drawing>
+          <wp:inline distT="0" distB="0" distL="0" distR="0" wp14:anchorId="1B191167" wp14:editId="2BBD4D59">
+            <wp:extent cx="4362450" cy="323850"/>
+            <wp:effectExtent l="0" t="0" r="0" b="0"/>
+            <wp:docPr id="9" name="Picture 9"/>
+            <wp:cNvGraphicFramePr>
+              <a:graphicFrameLocks xmlns:a="http://schemas.openxmlformats.org/drawingml/2006/main" noChangeAspect="1"/>
+            </wp:cNvGraphicFramePr>
+            <a:graphic xmlns:a="http://schemas.openxmlformats.org/drawingml/2006/main">
+              <a:graphicData uri="http://schemas.openxmlformats.org/drawingml/2006/picture">
+                <pic:pic xmlns:pic="http://schemas.openxmlformats.org/drawingml/2006/picture">
+                  <pic:nvPicPr>
+                    <pic:cNvPr id="1" name=""/>
+                    <pic:cNvPicPr/>
+                  </pic:nvPicPr>
+                  <pic:blipFill>
+                    <a:blip r:embed="rId37"/>
+                    <a:stretch>
+                      <a:fillRect/>
+                    </a:stretch>
+                  </pic:blipFill>
+                  <pic:spPr>
+                    <a:xfrm>
+                      <a:off x="0" y="0"/>
+                      <a:ext cx="4362450" cy="323850"/>
+                    </a:xfrm>
+                    <a:prstGeom prst="rect">
+                      <a:avLst/>
+                    </a:prstGeom>
+                  </pic:spPr>
+                </pic:pic>
+              </a:graphicData>
+            </a:graphic>
+          </wp:inline>
+        </w:drawing>
+      </w:r>
+    </w:p>
+    <w:p>
+      <w:pPr>
+        <w:ind w:left="720"/>
+        <w:rPr>
+          <w:rFonts w:ascii="Arial" w:hAnsi="Arial" w:cs="Arial"/>
+          <w:color w:val="555555"/>
+          <w:sz w:val="21"/>
+          <w:szCs w:val="21"/>
+          <w:shd w:val="clear" w:color="auto" w:fill="FAFAFA"/>
+        </w:rPr>
+      </w:pPr>
+    </w:p>
+    <w:p>
+      <w:pPr>
+        <w:ind w:left="720"/>
+      </w:pPr>
+    </w:p>
+    <w:p>
+      <w:pPr>
+        <w:ind w:left="720"/>
+      </w:pPr>
+      <w:r>
+        <w:t>The contents of the file should look something like this:</w:t>
+      </w:r>
+    </w:p>
+    <w:p>
+      <w:pPr>
+        <w:ind w:left="720"/>
+      </w:pPr>
+    </w:p>
+    <w:p>
+      <w:pPr>
+        <w:ind w:left="720"/>
+        <w:rPr>
+          <w:rFonts w:ascii="Arial" w:hAnsi="Arial" w:cs="Arial"/>
+          <w:color w:val="555555"/>
+          <w:sz w:val="21"/>
+          <w:szCs w:val="21"/>
+          <w:shd w:val="clear" w:color="auto" w:fill="FAFAFA"/>
+        </w:rPr>
+      </w:pPr>
+      <w:r>
+        <w:rPr>
+          <w:noProof/>
+        </w:rPr>
+        <w:drawing>
+          <wp:inline distT="0" distB="0" distL="0" distR="0" wp14:anchorId="44BB09C9" wp14:editId="567330F8">
+            <wp:extent cx="5057775" cy="1562100"/>
+            <wp:effectExtent l="0" t="0" r="9525" b="0"/>
+            <wp:docPr id="10" name="Picture 10"/>
+            <wp:cNvGraphicFramePr>
+              <a:graphicFrameLocks xmlns:a="http://schemas.openxmlformats.org/drawingml/2006/main" noChangeAspect="1"/>
+            </wp:cNvGraphicFramePr>
+            <a:graphic xmlns:a="http://schemas.openxmlformats.org/drawingml/2006/main">
+              <a:graphicData uri="http://schemas.openxmlformats.org/drawingml/2006/picture">
+                <pic:pic xmlns:pic="http://schemas.openxmlformats.org/drawingml/2006/picture">
+                  <pic:nvPicPr>
+                    <pic:cNvPr id="1" name=""/>
+                    <pic:cNvPicPr/>
+                  </pic:nvPicPr>
+                  <pic:blipFill>
+                    <a:blip r:embed="rId38"/>
+                    <a:stretch>
+                      <a:fillRect/>
+                    </a:stretch>
+                  </pic:blipFill>
+                  <pic:spPr>
+                    <a:xfrm>
+                      <a:off x="0" y="0"/>
+                      <a:ext cx="5057775" cy="1562100"/>
+                    </a:xfrm>
+                    <a:prstGeom prst="rect">
+                      <a:avLst/>
+                    </a:prstGeom>
+                  </pic:spPr>
+                </pic:pic>
+              </a:graphicData>
+            </a:graphic>
+          </wp:inline>
+        </w:drawing>
+      </w:r>
+    </w:p>
+    <w:p>
+      <w:pPr>
+        <w:ind w:left="720"/>
+      </w:pPr>
+    </w:p>
+    <w:p>
+      <w:pPr>
+        <w:ind w:left="720"/>
+        <w:rPr>
+          <w:shd w:val="clear" w:color="auto" w:fill="FAFAFA"/>
+        </w:rPr>
+      </w:pPr>
+      <w:r>
+        <w:rPr>
+          <w:shd w:val="clear" w:color="auto" w:fill="FAFAFA"/>
+        </w:rPr>
+        <w:t>If it doesn't, or if it has the wrong details, upd</w:t>
+      </w:r>
+      <w:r>
+        <w:rPr>
+          <w:shd w:val="clear" w:color="auto" w:fill="FAFAFA"/>
+        </w:rPr>
+        <w:t xml:space="preserve">ating the details here will let </w:t>
+      </w:r>
+      <w:r>
+        <w:rPr>
+          <w:shd w:val="clear" w:color="auto" w:fill="FAFAFA"/>
+        </w:rPr>
+        <w:t xml:space="preserve">the </w:t>
+      </w:r>
+      <w:proofErr w:type="spellStart"/>
+      <w:r>
+        <w:rPr>
+          <w:shd w:val="clear" w:color="auto" w:fill="FAFAFA"/>
+        </w:rPr>
+        <w:t>WiFi</w:t>
+      </w:r>
+      <w:proofErr w:type="spellEnd"/>
+      <w:r>
+        <w:rPr>
+          <w:shd w:val="clear" w:color="auto" w:fill="FAFAFA"/>
+        </w:rPr>
+        <w:t xml:space="preserve"> Adapter connect.</w:t>
+      </w:r>
+    </w:p>
+    <w:p/>
+    <w:p>
+      <w:r>
+        <w:tab/>
+      </w:r>
+    </w:p>
+    <w:p>
+      <w:pPr>
+        <w:ind w:left="720"/>
+        <w:rPr>
+          <w:rFonts w:ascii="Arial" w:hAnsi="Arial" w:cs="Arial"/>
+          <w:color w:val="555555"/>
+          <w:sz w:val="21"/>
+          <w:szCs w:val="21"/>
+          <w:shd w:val="clear" w:color="auto" w:fill="FAFAFA"/>
+        </w:rPr>
+      </w:pPr>
+      <w:r>
+        <w:rPr>
+          <w:rStyle w:val="Strong"/>
+          <w:rFonts w:ascii="Arial" w:hAnsi="Arial" w:cs="Arial"/>
+          <w:color w:val="555555"/>
+          <w:sz w:val="21"/>
+          <w:szCs w:val="21"/>
+          <w:bdr w:val="none" w:sz="0" w:space="0" w:color="auto" w:frame="1"/>
+          <w:shd w:val="clear" w:color="auto" w:fill="FAFAFA"/>
+        </w:rPr>
+        <w:t xml:space="preserve">4c) How do I configure </w:t>
+      </w:r>
+      <w:proofErr w:type="spellStart"/>
+      <w:r>
+        <w:rPr>
+          <w:rStyle w:val="Strong"/>
+          <w:rFonts w:ascii="Arial" w:hAnsi="Arial" w:cs="Arial"/>
+          <w:color w:val="555555"/>
+          <w:sz w:val="21"/>
+          <w:szCs w:val="21"/>
+          <w:bdr w:val="none" w:sz="0" w:space="0" w:color="auto" w:frame="1"/>
+          <w:shd w:val="clear" w:color="auto" w:fill="FAFAFA"/>
+        </w:rPr>
+        <w:t>WiFi</w:t>
+      </w:r>
+      <w:proofErr w:type="spellEnd"/>
+      <w:r>
+        <w:rPr>
+          <w:rStyle w:val="Strong"/>
+          <w:rFonts w:ascii="Arial" w:hAnsi="Arial" w:cs="Arial"/>
+          <w:color w:val="555555"/>
+          <w:sz w:val="21"/>
+          <w:szCs w:val="21"/>
+          <w:bdr w:val="none" w:sz="0" w:space="0" w:color="auto" w:frame="1"/>
+          <w:shd w:val="clear" w:color="auto" w:fill="FAFAFA"/>
+        </w:rPr>
+        <w:t xml:space="preserve"> to use a Static IP address</w:t>
+      </w:r>
+      <w:r>
+        <w:rPr>
+          <w:rFonts w:ascii="Arial" w:hAnsi="Arial" w:cs="Arial"/>
+          <w:color w:val="555555"/>
+          <w:sz w:val="21"/>
+          <w:szCs w:val="21"/>
+        </w:rPr>
+        <w:br/>
+      </w:r>
+    </w:p>
+    <w:p>
+      <w:pPr>
+        <w:ind w:left="720"/>
+      </w:pPr>
+      <w:r>
+        <w:t>In /</w:t>
+      </w:r>
+      <w:proofErr w:type="spellStart"/>
+      <w:r>
+        <w:t>etc</w:t>
+      </w:r>
+      <w:proofErr w:type="spellEnd"/>
+      <w:r>
+        <w:t>/network/interfaces, there should be these lines</w:t>
+      </w:r>
+    </w:p>
+    <w:p>
+      <w:pPr>
+        <w:ind w:left="720"/>
+      </w:pPr>
+    </w:p>
+    <w:p>
+      <w:pPr>
+        <w:ind w:left="720"/>
+      </w:pPr>
+      <w:r>
+        <w:rPr>
+          <w:noProof/>
+        </w:rPr>
+        <w:drawing>
+          <wp:inline distT="0" distB="0" distL="0" distR="0" wp14:anchorId="78210186" wp14:editId="25447315">
+            <wp:extent cx="4486275" cy="714375"/>
+            <wp:effectExtent l="0" t="0" r="9525" b="9525"/>
+            <wp:docPr id="11" name="Picture 11"/>
+            <wp:cNvGraphicFramePr>
+              <a:graphicFrameLocks xmlns:a="http://schemas.openxmlformats.org/drawingml/2006/main" noChangeAspect="1"/>
+            </wp:cNvGraphicFramePr>
+            <a:graphic xmlns:a="http://schemas.openxmlformats.org/drawingml/2006/main">
+              <a:graphicData uri="http://schemas.openxmlformats.org/drawingml/2006/picture">
+                <pic:pic xmlns:pic="http://schemas.openxmlformats.org/drawingml/2006/picture">
+                  <pic:nvPicPr>
+                    <pic:cNvPr id="1" name=""/>
+                    <pic:cNvPicPr/>
+                  </pic:nvPicPr>
+                  <pic:blipFill>
+                    <a:blip r:embed="rId39"/>
+                    <a:stretch>
+                      <a:fillRect/>
+                    </a:stretch>
+                  </pic:blipFill>
+                  <pic:spPr>
+                    <a:xfrm>
+                      <a:off x="0" y="0"/>
+                      <a:ext cx="4486275" cy="714375"/>
+                    </a:xfrm>
+                    <a:prstGeom prst="rect">
+                      <a:avLst/>
+                    </a:prstGeom>
+                  </pic:spPr>
+                </pic:pic>
+              </a:graphicData>
+            </a:graphic>
+          </wp:inline>
+        </w:drawing>
+      </w:r>
+    </w:p>
+    <w:p>
+      <w:pPr>
+        <w:ind w:left="720"/>
+      </w:pPr>
+    </w:p>
+    <w:p>
+      <w:pPr>
+        <w:ind w:left="720"/>
+      </w:pPr>
+      <w:r>
+        <w:t xml:space="preserve">To make it use a static IP address, we need to add a few lines, and change </w:t>
+      </w:r>
+      <w:proofErr w:type="spellStart"/>
+      <w:r>
+        <w:t>dhcp</w:t>
+      </w:r>
+      <w:proofErr w:type="spellEnd"/>
+      <w:r>
+        <w:t xml:space="preserve"> to static, and then it should look like this:</w:t>
+      </w:r>
+    </w:p>
+    <w:p>
+      <w:r>
+        <w:tab/>
+      </w:r>
+    </w:p>
+    <w:p>
+      <w:r>
+        <w:lastRenderedPageBreak/>
+        <w:tab/>
+      </w:r>
+      <w:r>
+        <w:rPr>
+          <w:noProof/>
+        </w:rPr>
+        <w:drawing>
+          <wp:inline distT="0" distB="0" distL="0" distR="0" wp14:anchorId="6D49F3A1" wp14:editId="4914576E">
+            <wp:extent cx="4400550" cy="1752600"/>
+            <wp:effectExtent l="0" t="0" r="0" b="0"/>
+            <wp:docPr id="12" name="Picture 12"/>
+            <wp:cNvGraphicFramePr>
+              <a:graphicFrameLocks xmlns:a="http://schemas.openxmlformats.org/drawingml/2006/main" noChangeAspect="1"/>
+            </wp:cNvGraphicFramePr>
+            <a:graphic xmlns:a="http://schemas.openxmlformats.org/drawingml/2006/main">
+              <a:graphicData uri="http://schemas.openxmlformats.org/drawingml/2006/picture">
+                <pic:pic xmlns:pic="http://schemas.openxmlformats.org/drawingml/2006/picture">
+                  <pic:nvPicPr>
+                    <pic:cNvPr id="1" name=""/>
+                    <pic:cNvPicPr/>
+                  </pic:nvPicPr>
+                  <pic:blipFill>
+                    <a:blip r:embed="rId40"/>
+                    <a:stretch>
+                      <a:fillRect/>
+                    </a:stretch>
+                  </pic:blipFill>
+                  <pic:spPr>
+                    <a:xfrm>
+                      <a:off x="0" y="0"/>
+                      <a:ext cx="4400550" cy="1752600"/>
+                    </a:xfrm>
+                    <a:prstGeom prst="rect">
+                      <a:avLst/>
+                    </a:prstGeom>
+                  </pic:spPr>
+                </pic:pic>
+              </a:graphicData>
+            </a:graphic>
+          </wp:inline>
+        </w:drawing>
+      </w:r>
+    </w:p>
+    <w:p/>
+    <w:p>
+      <w:pPr>
+        <w:ind w:left="720"/>
+      </w:pPr>
+      <w:r>
+        <w:t>That block will bring up wlan0 on start</w:t>
+      </w:r>
+      <w:r>
+        <w:t xml:space="preserve">up, connect to the </w:t>
+      </w:r>
+      <w:proofErr w:type="spellStart"/>
+      <w:r>
+        <w:t>WiFi</w:t>
+      </w:r>
+      <w:proofErr w:type="spellEnd"/>
+      <w:r>
+        <w:t xml:space="preserve"> network </w:t>
+      </w:r>
+      <w:r>
+        <w:t xml:space="preserve">that's detailed in </w:t>
+      </w:r>
+      <w:proofErr w:type="spellStart"/>
+      <w:r>
+        <w:t>wpa_</w:t>
+      </w:r>
+      <w:proofErr w:type="gramStart"/>
+      <w:r>
+        <w:t>supplicant.conf</w:t>
+      </w:r>
+      <w:proofErr w:type="spellEnd"/>
+      <w:proofErr w:type="gramEnd"/>
+      <w:r>
+        <w:t>, and set an address of 10.1.1.2</w:t>
+      </w:r>
+    </w:p>
+    <w:p>
+      <w:pPr>
+        <w:ind w:left="720"/>
+      </w:pPr>
+    </w:p>
+    <w:p>
+      <w:pPr>
+        <w:ind w:left="720"/>
+      </w:pPr>
+    </w:p>
+    <w:p>
+      <w:pPr>
+        <w:ind w:left="720"/>
+        <w:rPr>
+          <w:rStyle w:val="Strong"/>
+          <w:rFonts w:ascii="Arial" w:hAnsi="Arial" w:cs="Arial"/>
+          <w:color w:val="555555"/>
+          <w:sz w:val="21"/>
+          <w:szCs w:val="21"/>
+          <w:bdr w:val="none" w:sz="0" w:space="0" w:color="auto" w:frame="1"/>
+          <w:shd w:val="clear" w:color="auto" w:fill="FAFAFA"/>
+        </w:rPr>
+      </w:pPr>
+      <w:r>
+        <w:rPr>
+          <w:rStyle w:val="Strong"/>
+          <w:rFonts w:ascii="Arial" w:hAnsi="Arial" w:cs="Arial"/>
+          <w:color w:val="555555"/>
+          <w:sz w:val="21"/>
+          <w:szCs w:val="21"/>
+          <w:bdr w:val="none" w:sz="0" w:space="0" w:color="auto" w:frame="1"/>
+          <w:shd w:val="clear" w:color="auto" w:fill="FAFAFA"/>
+        </w:rPr>
+        <w:t xml:space="preserve">4d) Make Sure </w:t>
+      </w:r>
+      <w:proofErr w:type="gramStart"/>
+      <w:r>
+        <w:rPr>
+          <w:rStyle w:val="Strong"/>
+          <w:rFonts w:ascii="Arial" w:hAnsi="Arial" w:cs="Arial"/>
+          <w:color w:val="555555"/>
+          <w:sz w:val="21"/>
+          <w:szCs w:val="21"/>
+          <w:bdr w:val="none" w:sz="0" w:space="0" w:color="auto" w:frame="1"/>
+          <w:shd w:val="clear" w:color="auto" w:fill="FAFAFA"/>
+        </w:rPr>
+        <w:t>The</w:t>
+      </w:r>
+      <w:proofErr w:type="gramEnd"/>
+      <w:r>
+        <w:rPr>
+          <w:rStyle w:val="Strong"/>
+          <w:rFonts w:ascii="Arial" w:hAnsi="Arial" w:cs="Arial"/>
+          <w:color w:val="555555"/>
+          <w:sz w:val="21"/>
+          <w:szCs w:val="21"/>
+          <w:bdr w:val="none" w:sz="0" w:space="0" w:color="auto" w:frame="1"/>
+          <w:shd w:val="clear" w:color="auto" w:fill="FAFAFA"/>
+        </w:rPr>
+        <w:t xml:space="preserve"> </w:t>
+      </w:r>
+      <w:proofErr w:type="spellStart"/>
+      <w:r>
+        <w:rPr>
+          <w:rStyle w:val="Strong"/>
+          <w:rFonts w:ascii="Arial" w:hAnsi="Arial" w:cs="Arial"/>
+          <w:color w:val="555555"/>
+          <w:sz w:val="21"/>
+          <w:szCs w:val="21"/>
+          <w:bdr w:val="none" w:sz="0" w:space="0" w:color="auto" w:frame="1"/>
+          <w:shd w:val="clear" w:color="auto" w:fill="FAFAFA"/>
+        </w:rPr>
+        <w:t>Wi</w:t>
+      </w:r>
+      <w:r>
+        <w:rPr>
+          <w:rStyle w:val="Strong"/>
+          <w:rFonts w:ascii="Arial" w:hAnsi="Arial" w:cs="Arial"/>
+          <w:color w:val="555555"/>
+          <w:sz w:val="21"/>
+          <w:szCs w:val="21"/>
+          <w:bdr w:val="none" w:sz="0" w:space="0" w:color="auto" w:frame="1"/>
+          <w:shd w:val="clear" w:color="auto" w:fill="FAFAFA"/>
+        </w:rPr>
+        <w:t>Fi</w:t>
+      </w:r>
+      <w:proofErr w:type="spellEnd"/>
+      <w:r>
+        <w:rPr>
+          <w:rStyle w:val="Strong"/>
+          <w:rFonts w:ascii="Arial" w:hAnsi="Arial" w:cs="Arial"/>
+          <w:color w:val="555555"/>
+          <w:sz w:val="21"/>
+          <w:szCs w:val="21"/>
+          <w:bdr w:val="none" w:sz="0" w:space="0" w:color="auto" w:frame="1"/>
+          <w:shd w:val="clear" w:color="auto" w:fill="FAFAFA"/>
+        </w:rPr>
+        <w:t xml:space="preserve"> Network Can Be Detected</w:t>
+      </w:r>
+      <w:r>
+        <w:rPr>
+          <w:rFonts w:ascii="Arial" w:hAnsi="Arial" w:cs="Arial"/>
+          <w:b/>
+          <w:bCs/>
+          <w:color w:val="555555"/>
+          <w:sz w:val="21"/>
+          <w:szCs w:val="21"/>
+          <w:bdr w:val="none" w:sz="0" w:space="0" w:color="auto" w:frame="1"/>
+          <w:shd w:val="clear" w:color="auto" w:fill="FAFAFA"/>
+        </w:rPr>
+        <w:br/>
+      </w:r>
+    </w:p>
+    <w:p>
+      <w:pPr>
+        <w:ind w:left="720"/>
+      </w:pPr>
+      <w:r>
+        <w:t xml:space="preserve">If the Pi still won't connect, make sure the Pi is </w:t>
+      </w:r>
+      <w:proofErr w:type="gramStart"/>
+      <w:r>
+        <w:t>actually seeing</w:t>
+      </w:r>
+      <w:proofErr w:type="gramEnd"/>
+      <w:r>
+        <w:t xml:space="preserve"> the </w:t>
+      </w:r>
+      <w:proofErr w:type="spellStart"/>
+      <w:r>
+        <w:t>WiFi</w:t>
+      </w:r>
+      <w:proofErr w:type="spellEnd"/>
+      <w:r>
+        <w:t xml:space="preserve"> Network</w:t>
+      </w:r>
+      <w:r>
+        <w:br/>
+      </w:r>
+      <w:r>
+        <w:br/>
+      </w:r>
+      <w:r>
+        <w:t xml:space="preserve">This can be done with the </w:t>
+      </w:r>
+      <w:proofErr w:type="spellStart"/>
+      <w:r>
+        <w:t>wpa_cli</w:t>
+      </w:r>
+      <w:proofErr w:type="spellEnd"/>
+      <w:r>
+        <w:t xml:space="preserve"> command, but this needs to be run as root</w:t>
+      </w:r>
+    </w:p>
+    <w:p/>
+    <w:p>
+      <w:r>
+        <w:tab/>
+      </w:r>
+      <w:r>
+        <w:rPr>
+          <w:noProof/>
+        </w:rPr>
+        <w:drawing>
+          <wp:inline distT="0" distB="0" distL="0" distR="0" wp14:anchorId="4E2414C6" wp14:editId="593DBC6E">
+            <wp:extent cx="4410075" cy="295275"/>
+            <wp:effectExtent l="0" t="0" r="9525" b="9525"/>
+            <wp:docPr id="13" name="Picture 13"/>
+            <wp:cNvGraphicFramePr>
+              <a:graphicFrameLocks xmlns:a="http://schemas.openxmlformats.org/drawingml/2006/main" noChangeAspect="1"/>
+            </wp:cNvGraphicFramePr>
+            <a:graphic xmlns:a="http://schemas.openxmlformats.org/drawingml/2006/main">
+              <a:graphicData uri="http://schemas.openxmlformats.org/drawingml/2006/picture">
+                <pic:pic xmlns:pic="http://schemas.openxmlformats.org/drawingml/2006/picture">
+                  <pic:nvPicPr>
+                    <pic:cNvPr id="1" name=""/>
+                    <pic:cNvPicPr/>
+                  </pic:nvPicPr>
+                  <pic:blipFill>
+                    <a:blip r:embed="rId41"/>
+                    <a:stretch>
+                      <a:fillRect/>
+                    </a:stretch>
+                  </pic:blipFill>
+                  <pic:spPr>
+                    <a:xfrm>
+                      <a:off x="0" y="0"/>
+                      <a:ext cx="4410075" cy="295275"/>
+                    </a:xfrm>
+                    <a:prstGeom prst="rect">
+                      <a:avLst/>
+                    </a:prstGeom>
+                  </pic:spPr>
+                </pic:pic>
+              </a:graphicData>
+            </a:graphic>
+          </wp:inline>
+        </w:drawing>
+      </w:r>
+    </w:p>
+    <w:p/>
+    <w:p>
+      <w:pPr>
+        <w:ind w:left="720"/>
+        <w:rPr>
+          <w:rFonts w:ascii="Helvetica" w:eastAsia="Times New Roman" w:hAnsi="Helvetica" w:cs="Times New Roman"/>
+          <w:b/>
+          <w:bCs/>
+          <w:color w:val="000000"/>
+          <w:sz w:val="23"/>
+          <w:szCs w:val="23"/>
+        </w:rPr>
+      </w:pPr>
+      <w:r>
+        <w:t xml:space="preserve">That should show a list of available </w:t>
+      </w:r>
+      <w:proofErr w:type="spellStart"/>
+      <w:r>
+        <w:t>WiFi</w:t>
+      </w:r>
+      <w:proofErr w:type="spellEnd"/>
+      <w:r>
+        <w:t xml:space="preserve"> networks, and if yours isn't on the list, then you may need to adjust the location of the Pi or the </w:t>
+      </w:r>
+      <w:proofErr w:type="spellStart"/>
+      <w:r>
+        <w:t>WiFi</w:t>
+      </w:r>
+      <w:proofErr w:type="spellEnd"/>
+      <w:r>
+        <w:t xml:space="preserve"> router.</w:t>
+      </w:r>
+      <w:r>
+        <w:br w:type="page"/>
+      </w:r>
+    </w:p>
+    <w:p>
+      <w:pPr>
         <w:pStyle w:val="Heading2"/>
       </w:pPr>
     </w:p>
     <w:p>
       <w:pPr>
-        <w:pStyle w:val="Heading2"/>
-      </w:pPr>
-    </w:p>
-    <w:p>
-      <w:pPr>
-        <w:pStyle w:val="Heading2"/>
-      </w:pPr>
-    </w:p>
-    <w:p>
-      <w:pPr>
-        <w:pStyle w:val="Heading2"/>
-      </w:pPr>
-      <w:r>
-        <w:br w:type="page"/>
-      </w:r>
-    </w:p>
-    <w:p>
-      <w:pPr>
         <w:pStyle w:val="Heading1"/>
       </w:pPr>
-      <w:bookmarkStart w:id="56" w:name="_Toc487031784"/>
-      <w:r>
-        <w:lastRenderedPageBreak/>
+      <w:bookmarkStart w:id="57" w:name="_Toc526153636"/>
+      <w:r>
         <w:t>Further Reading</w:t>
       </w:r>
-      <w:bookmarkEnd w:id="56"/>
+      <w:bookmarkEnd w:id="57"/>
       <w:r>
         <w:t xml:space="preserve"> </w:t>
       </w:r>
@@ -17275,7 +19446,7 @@
           <w:rStyle w:val="Hyperlink"/>
         </w:rPr>
       </w:pPr>
-      <w:hyperlink r:id="rId33" w:history="1">
+      <w:hyperlink r:id="rId42" w:history="1">
         <w:r>
           <w:rPr>
             <w:rStyle w:val="Hyperlink"/>
@@ -17285,7 +19456,7 @@
       </w:hyperlink>
     </w:p>
     <w:p>
-      <w:hyperlink r:id="rId34" w:history="1">
+      <w:hyperlink r:id="rId43" w:history="1">
         <w:r>
           <w:rPr>
             <w:rStyle w:val="Hyperlink"/>
@@ -17297,7 +19468,7 @@
     <w:p/>
     <w:p/>
     <w:p>
-      <w:hyperlink r:id="rId35" w:history="1">
+      <w:hyperlink r:id="rId44" w:history="1">
         <w:r>
           <w:rPr>
             <w:rStyle w:val="Hyperlink"/>
@@ -17312,7 +19483,7 @@
           <w:rStyle w:val="Hyperlink"/>
         </w:rPr>
       </w:pPr>
-      <w:hyperlink r:id="rId36" w:history="1">
+      <w:hyperlink r:id="rId45" w:history="1">
         <w:r>
           <w:rPr>
             <w:rStyle w:val="Hyperlink"/>
@@ -17322,7 +19493,7 @@
       </w:hyperlink>
     </w:p>
     <w:p>
-      <w:hyperlink r:id="rId37" w:history="1">
+      <w:hyperlink r:id="rId46" w:history="1">
         <w:r>
           <w:rPr>
             <w:rStyle w:val="Hyperlink"/>
@@ -17332,7 +19503,7 @@
       </w:hyperlink>
     </w:p>
     <w:p>
-      <w:hyperlink r:id="rId38" w:history="1">
+      <w:hyperlink r:id="rId47" w:history="1">
         <w:r>
           <w:rPr>
             <w:rStyle w:val="Hyperlink"/>
@@ -17348,7 +19519,7 @@
       </w:r>
     </w:p>
     <w:p>
-      <w:hyperlink r:id="rId39" w:history="1">
+      <w:hyperlink r:id="rId48" w:history="1">
         <w:r>
           <w:rPr>
             <w:rStyle w:val="Hyperlink"/>
@@ -17358,7 +19529,7 @@
       </w:hyperlink>
     </w:p>
     <w:p>
-      <w:hyperlink r:id="rId40" w:history="1">
+      <w:hyperlink r:id="rId49" w:history="1">
         <w:r>
           <w:rPr>
             <w:rStyle w:val="Hyperlink"/>
@@ -17370,7 +19541,7 @@
     <w:p/>
     <w:p/>
     <w:p>
-      <w:hyperlink r:id="rId41" w:history="1">
+      <w:hyperlink r:id="rId50" w:history="1">
         <w:r>
           <w:rPr>
             <w:rStyle w:val="Hyperlink"/>
@@ -17412,7 +19583,7 @@
           <w:szCs w:val="32"/>
         </w:rPr>
       </w:pPr>
-      <w:hyperlink r:id="rId42" w:history="1"/>
+      <w:hyperlink r:id="rId51" w:history="1"/>
     </w:p>
     <w:p>
       <w:pPr>
@@ -17433,12 +19604,12 @@
       <w:pPr>
         <w:pStyle w:val="Heading1"/>
       </w:pPr>
-      <w:bookmarkStart w:id="57" w:name="_Toc487031785"/>
+      <w:bookmarkStart w:id="58" w:name="_Toc526153637"/>
       <w:r>
         <w:lastRenderedPageBreak/>
         <w:t>Legends</w:t>
       </w:r>
-      <w:bookmarkEnd w:id="57"/>
+      <w:bookmarkEnd w:id="58"/>
     </w:p>
     <w:p/>
     <w:p>
@@ -17489,11 +19660,11 @@
 </file>
 
 <file path=word/numbering.xml><?xml version="1.0" encoding="utf-8"?>
-<w:numbering xmlns:wpc="http://schemas.microsoft.com/office/word/2010/wordprocessingCanvas" xmlns:cx="http://schemas.microsoft.com/office/drawing/2014/chartex" xmlns:cx1="http://schemas.microsoft.com/office/drawing/2015/9/8/chartex" xmlns:cx2="http://schemas.microsoft.com/office/drawing/2015/10/21/chartex" xmlns:cx3="http://schemas.microsoft.com/office/drawing/2016/5/9/chartex" xmlns:cx4="http://schemas.microsoft.com/office/drawing/2016/5/10/chartex" xmlns:cx5="http://schemas.microsoft.com/office/drawing/2016/5/11/chartex" xmlns:mc="http://schemas.openxmlformats.org/markup-compatibility/2006" xmlns:o="urn:schemas-microsoft-com:office:office" xmlns:r="http://schemas.openxmlformats.org/officeDocument/2006/relationships" xmlns:m="http://schemas.openxmlformats.org/officeDocument/2006/math" xmlns:v="urn:schemas-microsoft-com:vml" xmlns:wp14="http://schemas.microsoft.com/office/word/2010/wordprocessingDrawing" xmlns:wp="http://schemas.openxmlformats.org/drawingml/2006/wordprocessingDrawing" xmlns:w10="urn:schemas-microsoft-com:office:word" xmlns:w="http://schemas.openxmlformats.org/wordprocessingml/2006/main" xmlns:w14="http://schemas.microsoft.com/office/word/2010/wordml" xmlns:w15="http://schemas.microsoft.com/office/word/2012/wordml" xmlns:w16se="http://schemas.microsoft.com/office/word/2015/wordml/symex" xmlns:wpg="http://schemas.microsoft.com/office/word/2010/wordprocessingGroup" xmlns:wpi="http://schemas.microsoft.com/office/word/2010/wordprocessingInk" xmlns:wne="http://schemas.microsoft.com/office/word/2006/wordml" xmlns:wps="http://schemas.microsoft.com/office/word/2010/wordprocessingShape" mc:Ignorable="w14 w15 w16se wp14">
+<w:numbering xmlns:wpc="http://schemas.microsoft.com/office/word/2010/wordprocessingCanvas" xmlns:cx="http://schemas.microsoft.com/office/drawing/2014/chartex" xmlns:cx1="http://schemas.microsoft.com/office/drawing/2015/9/8/chartex" xmlns:cx2="http://schemas.microsoft.com/office/drawing/2015/10/21/chartex" xmlns:cx3="http://schemas.microsoft.com/office/drawing/2016/5/9/chartex" xmlns:cx4="http://schemas.microsoft.com/office/drawing/2016/5/10/chartex" xmlns:cx5="http://schemas.microsoft.com/office/drawing/2016/5/11/chartex" xmlns:cx6="http://schemas.microsoft.com/office/drawing/2016/5/12/chartex" xmlns:cx7="http://schemas.microsoft.com/office/drawing/2016/5/13/chartex" xmlns:cx8="http://schemas.microsoft.com/office/drawing/2016/5/14/chartex" xmlns:mc="http://schemas.openxmlformats.org/markup-compatibility/2006" xmlns:aink="http://schemas.microsoft.com/office/drawing/2016/ink" xmlns:am3d="http://schemas.microsoft.com/office/drawing/2017/model3d" xmlns:o="urn:schemas-microsoft-com:office:office" xmlns:r="http://schemas.openxmlformats.org/officeDocument/2006/relationships" xmlns:m="http://schemas.openxmlformats.org/officeDocument/2006/math" xmlns:v="urn:schemas-microsoft-com:vml" xmlns:wp14="http://schemas.microsoft.com/office/word/2010/wordprocessingDrawing" xmlns:wp="http://schemas.openxmlformats.org/drawingml/2006/wordprocessingDrawing" xmlns:w10="urn:schemas-microsoft-com:office:word" xmlns:w="http://schemas.openxmlformats.org/wordprocessingml/2006/main" xmlns:w14="http://schemas.microsoft.com/office/word/2010/wordml" xmlns:w15="http://schemas.microsoft.com/office/word/2012/wordml" xmlns:w16cid="http://schemas.microsoft.com/office/word/2016/wordml/cid" xmlns:w16se="http://schemas.microsoft.com/office/word/2015/wordml/symex" xmlns:wpg="http://schemas.microsoft.com/office/word/2010/wordprocessingGroup" xmlns:wpi="http://schemas.microsoft.com/office/word/2010/wordprocessingInk" xmlns:wne="http://schemas.microsoft.com/office/word/2006/wordml" xmlns:wps="http://schemas.microsoft.com/office/word/2010/wordprocessingShape" mc:Ignorable="w14 w15 w16se w16cid wp14">
   <w:abstractNum w:abstractNumId="0" w15:restartNumberingAfterBreak="0">
     <w:nsid w:val="05024F7D"/>
     <w:multiLevelType w:val="multilevel"/>
-    <w:tmpl w:val="796A5062"/>
+    <w:tmpl w:val="52BA40EA"/>
     <w:lvl w:ilvl="0">
       <w:start w:val="1"/>
       <w:numFmt w:val="bullet"/>
@@ -17510,20 +19681,17 @@
         <w:sz w:val="20"/>
       </w:rPr>
     </w:lvl>
-    <w:lvl w:ilvl="1" w:tentative="1">
-      <w:start w:val="1"/>
-      <w:numFmt w:val="bullet"/>
-      <w:lvlText w:val=""/>
+    <w:lvl w:ilvl="1">
+      <w:start w:val="1"/>
+      <w:numFmt w:val="decimal"/>
+      <w:lvlText w:val="%2)"/>
       <w:lvlJc w:val="left"/>
       <w:pPr>
-        <w:tabs>
-          <w:tab w:val="num" w:pos="1440"/>
-        </w:tabs>
-        <w:ind w:left="1440" w:hanging="360"/>
+        <w:ind w:left="1584" w:hanging="504"/>
       </w:pPr>
       <w:rPr>
-        <w:rFonts w:ascii="Symbol" w:hAnsi="Symbol" w:hint="default"/>
-        <w:sz w:val="20"/>
+        <w:rFonts w:hint="default"/>
+        <w:b/>
       </w:rPr>
     </w:lvl>
     <w:lvl w:ilvl="2" w:tentative="1">
@@ -18087,6 +20255,119 @@
     </w:lvl>
   </w:abstractNum>
   <w:abstractNum w:abstractNumId="4" w15:restartNumberingAfterBreak="0">
+    <w:nsid w:val="0EE355AE"/>
+    <w:multiLevelType w:val="hybridMultilevel"/>
+    <w:tmpl w:val="23106458"/>
+    <w:lvl w:ilvl="0" w:tplc="04090001">
+      <w:start w:val="1"/>
+      <w:numFmt w:val="bullet"/>
+      <w:lvlText w:val=""/>
+      <w:lvlJc w:val="left"/>
+      <w:pPr>
+        <w:ind w:left="1440" w:hanging="360"/>
+      </w:pPr>
+      <w:rPr>
+        <w:rFonts w:ascii="Symbol" w:hAnsi="Symbol" w:hint="default"/>
+      </w:rPr>
+    </w:lvl>
+    <w:lvl w:ilvl="1" w:tplc="04090003" w:tentative="1">
+      <w:start w:val="1"/>
+      <w:numFmt w:val="bullet"/>
+      <w:lvlText w:val="o"/>
+      <w:lvlJc w:val="left"/>
+      <w:pPr>
+        <w:ind w:left="2160" w:hanging="360"/>
+      </w:pPr>
+      <w:rPr>
+        <w:rFonts w:ascii="Courier New" w:hAnsi="Courier New" w:cs="Courier New" w:hint="default"/>
+      </w:rPr>
+    </w:lvl>
+    <w:lvl w:ilvl="2" w:tplc="04090005" w:tentative="1">
+      <w:start w:val="1"/>
+      <w:numFmt w:val="bullet"/>
+      <w:lvlText w:val=""/>
+      <w:lvlJc w:val="left"/>
+      <w:pPr>
+        <w:ind w:left="2880" w:hanging="360"/>
+      </w:pPr>
+      <w:rPr>
+        <w:rFonts w:ascii="Wingdings" w:hAnsi="Wingdings" w:hint="default"/>
+      </w:rPr>
+    </w:lvl>
+    <w:lvl w:ilvl="3" w:tplc="04090001" w:tentative="1">
+      <w:start w:val="1"/>
+      <w:numFmt w:val="bullet"/>
+      <w:lvlText w:val=""/>
+      <w:lvlJc w:val="left"/>
+      <w:pPr>
+        <w:ind w:left="3600" w:hanging="360"/>
+      </w:pPr>
+      <w:rPr>
+        <w:rFonts w:ascii="Symbol" w:hAnsi="Symbol" w:hint="default"/>
+      </w:rPr>
+    </w:lvl>
+    <w:lvl w:ilvl="4" w:tplc="04090003" w:tentative="1">
+      <w:start w:val="1"/>
+      <w:numFmt w:val="bullet"/>
+      <w:lvlText w:val="o"/>
+      <w:lvlJc w:val="left"/>
+      <w:pPr>
+        <w:ind w:left="4320" w:hanging="360"/>
+      </w:pPr>
+      <w:rPr>
+        <w:rFonts w:ascii="Courier New" w:hAnsi="Courier New" w:cs="Courier New" w:hint="default"/>
+      </w:rPr>
+    </w:lvl>
+    <w:lvl w:ilvl="5" w:tplc="04090005" w:tentative="1">
+      <w:start w:val="1"/>
+      <w:numFmt w:val="bullet"/>
+      <w:lvlText w:val=""/>
+      <w:lvlJc w:val="left"/>
+      <w:pPr>
+        <w:ind w:left="5040" w:hanging="360"/>
+      </w:pPr>
+      <w:rPr>
+        <w:rFonts w:ascii="Wingdings" w:hAnsi="Wingdings" w:hint="default"/>
+      </w:rPr>
+    </w:lvl>
+    <w:lvl w:ilvl="6" w:tplc="04090001" w:tentative="1">
+      <w:start w:val="1"/>
+      <w:numFmt w:val="bullet"/>
+      <w:lvlText w:val=""/>
+      <w:lvlJc w:val="left"/>
+      <w:pPr>
+        <w:ind w:left="5760" w:hanging="360"/>
+      </w:pPr>
+      <w:rPr>
+        <w:rFonts w:ascii="Symbol" w:hAnsi="Symbol" w:hint="default"/>
+      </w:rPr>
+    </w:lvl>
+    <w:lvl w:ilvl="7" w:tplc="04090003" w:tentative="1">
+      <w:start w:val="1"/>
+      <w:numFmt w:val="bullet"/>
+      <w:lvlText w:val="o"/>
+      <w:lvlJc w:val="left"/>
+      <w:pPr>
+        <w:ind w:left="6480" w:hanging="360"/>
+      </w:pPr>
+      <w:rPr>
+        <w:rFonts w:ascii="Courier New" w:hAnsi="Courier New" w:cs="Courier New" w:hint="default"/>
+      </w:rPr>
+    </w:lvl>
+    <w:lvl w:ilvl="8" w:tplc="04090005" w:tentative="1">
+      <w:start w:val="1"/>
+      <w:numFmt w:val="bullet"/>
+      <w:lvlText w:val=""/>
+      <w:lvlJc w:val="left"/>
+      <w:pPr>
+        <w:ind w:left="7200" w:hanging="360"/>
+      </w:pPr>
+      <w:rPr>
+        <w:rFonts w:ascii="Wingdings" w:hAnsi="Wingdings" w:hint="default"/>
+      </w:rPr>
+    </w:lvl>
+  </w:abstractNum>
+  <w:abstractNum w:abstractNumId="5" w15:restartNumberingAfterBreak="0">
     <w:nsid w:val="10152A5F"/>
     <w:multiLevelType w:val="hybridMultilevel"/>
     <w:tmpl w:val="CEE01564"/>
@@ -18175,7 +20456,7 @@
       </w:pPr>
     </w:lvl>
   </w:abstractNum>
-  <w:abstractNum w:abstractNumId="5" w15:restartNumberingAfterBreak="0">
+  <w:abstractNum w:abstractNumId="6" w15:restartNumberingAfterBreak="0">
     <w:nsid w:val="13A55AF1"/>
     <w:multiLevelType w:val="hybridMultilevel"/>
     <w:tmpl w:val="16D2F976"/>
@@ -18264,7 +20545,7 @@
       </w:pPr>
     </w:lvl>
   </w:abstractNum>
-  <w:abstractNum w:abstractNumId="6" w15:restartNumberingAfterBreak="0">
+  <w:abstractNum w:abstractNumId="7" w15:restartNumberingAfterBreak="0">
     <w:nsid w:val="1B0A7F0E"/>
     <w:multiLevelType w:val="hybridMultilevel"/>
     <w:tmpl w:val="5F20B16E"/>
@@ -18377,7 +20658,7 @@
       </w:rPr>
     </w:lvl>
   </w:abstractNum>
-  <w:abstractNum w:abstractNumId="7" w15:restartNumberingAfterBreak="0">
+  <w:abstractNum w:abstractNumId="8" w15:restartNumberingAfterBreak="0">
     <w:nsid w:val="1DE46E5C"/>
     <w:multiLevelType w:val="multilevel"/>
     <w:tmpl w:val="356E0A2C"/>
@@ -18526,7 +20807,7 @@
       </w:rPr>
     </w:lvl>
   </w:abstractNum>
-  <w:abstractNum w:abstractNumId="8" w15:restartNumberingAfterBreak="0">
+  <w:abstractNum w:abstractNumId="9" w15:restartNumberingAfterBreak="0">
     <w:nsid w:val="2389784C"/>
     <w:multiLevelType w:val="hybridMultilevel"/>
     <w:tmpl w:val="D170342A"/>
@@ -18615,7 +20896,7 @@
       </w:pPr>
     </w:lvl>
   </w:abstractNum>
-  <w:abstractNum w:abstractNumId="9" w15:restartNumberingAfterBreak="0">
+  <w:abstractNum w:abstractNumId="10" w15:restartNumberingAfterBreak="0">
     <w:nsid w:val="243A707C"/>
     <w:multiLevelType w:val="hybridMultilevel"/>
     <w:tmpl w:val="74845FD0"/>
@@ -18704,7 +20985,7 @@
       </w:pPr>
     </w:lvl>
   </w:abstractNum>
-  <w:abstractNum w:abstractNumId="10" w15:restartNumberingAfterBreak="0">
+  <w:abstractNum w:abstractNumId="11" w15:restartNumberingAfterBreak="0">
     <w:nsid w:val="333B22CD"/>
     <w:multiLevelType w:val="hybridMultilevel"/>
     <w:tmpl w:val="56626280"/>
@@ -18793,7 +21074,120 @@
       </w:pPr>
     </w:lvl>
   </w:abstractNum>
-  <w:abstractNum w:abstractNumId="11" w15:restartNumberingAfterBreak="0">
+  <w:abstractNum w:abstractNumId="12" w15:restartNumberingAfterBreak="0">
+    <w:nsid w:val="35F000A4"/>
+    <w:multiLevelType w:val="hybridMultilevel"/>
+    <w:tmpl w:val="90F6D32C"/>
+    <w:lvl w:ilvl="0" w:tplc="04090001">
+      <w:start w:val="1"/>
+      <w:numFmt w:val="bullet"/>
+      <w:lvlText w:val=""/>
+      <w:lvlJc w:val="left"/>
+      <w:pPr>
+        <w:ind w:left="1440" w:hanging="360"/>
+      </w:pPr>
+      <w:rPr>
+        <w:rFonts w:ascii="Symbol" w:hAnsi="Symbol" w:hint="default"/>
+      </w:rPr>
+    </w:lvl>
+    <w:lvl w:ilvl="1" w:tplc="04090003" w:tentative="1">
+      <w:start w:val="1"/>
+      <w:numFmt w:val="bullet"/>
+      <w:lvlText w:val="o"/>
+      <w:lvlJc w:val="left"/>
+      <w:pPr>
+        <w:ind w:left="2160" w:hanging="360"/>
+      </w:pPr>
+      <w:rPr>
+        <w:rFonts w:ascii="Courier New" w:hAnsi="Courier New" w:cs="Courier New" w:hint="default"/>
+      </w:rPr>
+    </w:lvl>
+    <w:lvl w:ilvl="2" w:tplc="04090005" w:tentative="1">
+      <w:start w:val="1"/>
+      <w:numFmt w:val="bullet"/>
+      <w:lvlText w:val=""/>
+      <w:lvlJc w:val="left"/>
+      <w:pPr>
+        <w:ind w:left="2880" w:hanging="360"/>
+      </w:pPr>
+      <w:rPr>
+        <w:rFonts w:ascii="Wingdings" w:hAnsi="Wingdings" w:hint="default"/>
+      </w:rPr>
+    </w:lvl>
+    <w:lvl w:ilvl="3" w:tplc="04090001" w:tentative="1">
+      <w:start w:val="1"/>
+      <w:numFmt w:val="bullet"/>
+      <w:lvlText w:val=""/>
+      <w:lvlJc w:val="left"/>
+      <w:pPr>
+        <w:ind w:left="3600" w:hanging="360"/>
+      </w:pPr>
+      <w:rPr>
+        <w:rFonts w:ascii="Symbol" w:hAnsi="Symbol" w:hint="default"/>
+      </w:rPr>
+    </w:lvl>
+    <w:lvl w:ilvl="4" w:tplc="04090003" w:tentative="1">
+      <w:start w:val="1"/>
+      <w:numFmt w:val="bullet"/>
+      <w:lvlText w:val="o"/>
+      <w:lvlJc w:val="left"/>
+      <w:pPr>
+        <w:ind w:left="4320" w:hanging="360"/>
+      </w:pPr>
+      <w:rPr>
+        <w:rFonts w:ascii="Courier New" w:hAnsi="Courier New" w:cs="Courier New" w:hint="default"/>
+      </w:rPr>
+    </w:lvl>
+    <w:lvl w:ilvl="5" w:tplc="04090005" w:tentative="1">
+      <w:start w:val="1"/>
+      <w:numFmt w:val="bullet"/>
+      <w:lvlText w:val=""/>
+      <w:lvlJc w:val="left"/>
+      <w:pPr>
+        <w:ind w:left="5040" w:hanging="360"/>
+      </w:pPr>
+      <w:rPr>
+        <w:rFonts w:ascii="Wingdings" w:hAnsi="Wingdings" w:hint="default"/>
+      </w:rPr>
+    </w:lvl>
+    <w:lvl w:ilvl="6" w:tplc="04090001" w:tentative="1">
+      <w:start w:val="1"/>
+      <w:numFmt w:val="bullet"/>
+      <w:lvlText w:val=""/>
+      <w:lvlJc w:val="left"/>
+      <w:pPr>
+        <w:ind w:left="5760" w:hanging="360"/>
+      </w:pPr>
+      <w:rPr>
+        <w:rFonts w:ascii="Symbol" w:hAnsi="Symbol" w:hint="default"/>
+      </w:rPr>
+    </w:lvl>
+    <w:lvl w:ilvl="7" w:tplc="04090003" w:tentative="1">
+      <w:start w:val="1"/>
+      <w:numFmt w:val="bullet"/>
+      <w:lvlText w:val="o"/>
+      <w:lvlJc w:val="left"/>
+      <w:pPr>
+        <w:ind w:left="6480" w:hanging="360"/>
+      </w:pPr>
+      <w:rPr>
+        <w:rFonts w:ascii="Courier New" w:hAnsi="Courier New" w:cs="Courier New" w:hint="default"/>
+      </w:rPr>
+    </w:lvl>
+    <w:lvl w:ilvl="8" w:tplc="04090005" w:tentative="1">
+      <w:start w:val="1"/>
+      <w:numFmt w:val="bullet"/>
+      <w:lvlText w:val=""/>
+      <w:lvlJc w:val="left"/>
+      <w:pPr>
+        <w:ind w:left="7200" w:hanging="360"/>
+      </w:pPr>
+      <w:rPr>
+        <w:rFonts w:ascii="Wingdings" w:hAnsi="Wingdings" w:hint="default"/>
+      </w:rPr>
+    </w:lvl>
+  </w:abstractNum>
+  <w:abstractNum w:abstractNumId="13" w15:restartNumberingAfterBreak="0">
     <w:nsid w:val="37E17249"/>
     <w:multiLevelType w:val="multilevel"/>
     <w:tmpl w:val="6F2C678C"/>
@@ -18942,7 +21336,7 @@
       </w:rPr>
     </w:lvl>
   </w:abstractNum>
-  <w:abstractNum w:abstractNumId="12" w15:restartNumberingAfterBreak="0">
+  <w:abstractNum w:abstractNumId="14" w15:restartNumberingAfterBreak="0">
     <w:nsid w:val="39DF571A"/>
     <w:multiLevelType w:val="hybridMultilevel"/>
     <w:tmpl w:val="4A38CC34"/>
@@ -19031,7 +21425,120 @@
       </w:pPr>
     </w:lvl>
   </w:abstractNum>
-  <w:abstractNum w:abstractNumId="13" w15:restartNumberingAfterBreak="0">
+  <w:abstractNum w:abstractNumId="15" w15:restartNumberingAfterBreak="0">
+    <w:nsid w:val="47140415"/>
+    <w:multiLevelType w:val="hybridMultilevel"/>
+    <w:tmpl w:val="9F643EF0"/>
+    <w:lvl w:ilvl="0" w:tplc="04090001">
+      <w:start w:val="1"/>
+      <w:numFmt w:val="bullet"/>
+      <w:lvlText w:val=""/>
+      <w:lvlJc w:val="left"/>
+      <w:pPr>
+        <w:ind w:left="1440" w:hanging="360"/>
+      </w:pPr>
+      <w:rPr>
+        <w:rFonts w:ascii="Symbol" w:hAnsi="Symbol" w:hint="default"/>
+      </w:rPr>
+    </w:lvl>
+    <w:lvl w:ilvl="1" w:tplc="04090003" w:tentative="1">
+      <w:start w:val="1"/>
+      <w:numFmt w:val="bullet"/>
+      <w:lvlText w:val="o"/>
+      <w:lvlJc w:val="left"/>
+      <w:pPr>
+        <w:ind w:left="2160" w:hanging="360"/>
+      </w:pPr>
+      <w:rPr>
+        <w:rFonts w:ascii="Courier New" w:hAnsi="Courier New" w:cs="Courier New" w:hint="default"/>
+      </w:rPr>
+    </w:lvl>
+    <w:lvl w:ilvl="2" w:tplc="04090005" w:tentative="1">
+      <w:start w:val="1"/>
+      <w:numFmt w:val="bullet"/>
+      <w:lvlText w:val=""/>
+      <w:lvlJc w:val="left"/>
+      <w:pPr>
+        <w:ind w:left="2880" w:hanging="360"/>
+      </w:pPr>
+      <w:rPr>
+        <w:rFonts w:ascii="Wingdings" w:hAnsi="Wingdings" w:hint="default"/>
+      </w:rPr>
+    </w:lvl>
+    <w:lvl w:ilvl="3" w:tplc="04090001" w:tentative="1">
+      <w:start w:val="1"/>
+      <w:numFmt w:val="bullet"/>
+      <w:lvlText w:val=""/>
+      <w:lvlJc w:val="left"/>
+      <w:pPr>
+        <w:ind w:left="3600" w:hanging="360"/>
+      </w:pPr>
+      <w:rPr>
+        <w:rFonts w:ascii="Symbol" w:hAnsi="Symbol" w:hint="default"/>
+      </w:rPr>
+    </w:lvl>
+    <w:lvl w:ilvl="4" w:tplc="04090003" w:tentative="1">
+      <w:start w:val="1"/>
+      <w:numFmt w:val="bullet"/>
+      <w:lvlText w:val="o"/>
+      <w:lvlJc w:val="left"/>
+      <w:pPr>
+        <w:ind w:left="4320" w:hanging="360"/>
+      </w:pPr>
+      <w:rPr>
+        <w:rFonts w:ascii="Courier New" w:hAnsi="Courier New" w:cs="Courier New" w:hint="default"/>
+      </w:rPr>
+    </w:lvl>
+    <w:lvl w:ilvl="5" w:tplc="04090005" w:tentative="1">
+      <w:start w:val="1"/>
+      <w:numFmt w:val="bullet"/>
+      <w:lvlText w:val=""/>
+      <w:lvlJc w:val="left"/>
+      <w:pPr>
+        <w:ind w:left="5040" w:hanging="360"/>
+      </w:pPr>
+      <w:rPr>
+        <w:rFonts w:ascii="Wingdings" w:hAnsi="Wingdings" w:hint="default"/>
+      </w:rPr>
+    </w:lvl>
+    <w:lvl w:ilvl="6" w:tplc="04090001" w:tentative="1">
+      <w:start w:val="1"/>
+      <w:numFmt w:val="bullet"/>
+      <w:lvlText w:val=""/>
+      <w:lvlJc w:val="left"/>
+      <w:pPr>
+        <w:ind w:left="5760" w:hanging="360"/>
+      </w:pPr>
+      <w:rPr>
+        <w:rFonts w:ascii="Symbol" w:hAnsi="Symbol" w:hint="default"/>
+      </w:rPr>
+    </w:lvl>
+    <w:lvl w:ilvl="7" w:tplc="04090003" w:tentative="1">
+      <w:start w:val="1"/>
+      <w:numFmt w:val="bullet"/>
+      <w:lvlText w:val="o"/>
+      <w:lvlJc w:val="left"/>
+      <w:pPr>
+        <w:ind w:left="6480" w:hanging="360"/>
+      </w:pPr>
+      <w:rPr>
+        <w:rFonts w:ascii="Courier New" w:hAnsi="Courier New" w:cs="Courier New" w:hint="default"/>
+      </w:rPr>
+    </w:lvl>
+    <w:lvl w:ilvl="8" w:tplc="04090005" w:tentative="1">
+      <w:start w:val="1"/>
+      <w:numFmt w:val="bullet"/>
+      <w:lvlText w:val=""/>
+      <w:lvlJc w:val="left"/>
+      <w:pPr>
+        <w:ind w:left="7200" w:hanging="360"/>
+      </w:pPr>
+      <w:rPr>
+        <w:rFonts w:ascii="Wingdings" w:hAnsi="Wingdings" w:hint="default"/>
+      </w:rPr>
+    </w:lvl>
+  </w:abstractNum>
+  <w:abstractNum w:abstractNumId="16" w15:restartNumberingAfterBreak="0">
     <w:nsid w:val="4EAE25A6"/>
     <w:multiLevelType w:val="hybridMultilevel"/>
     <w:tmpl w:val="09820930"/>
@@ -19144,7 +21651,7 @@
       </w:rPr>
     </w:lvl>
   </w:abstractNum>
-  <w:abstractNum w:abstractNumId="14" w15:restartNumberingAfterBreak="0">
+  <w:abstractNum w:abstractNumId="17" w15:restartNumberingAfterBreak="0">
     <w:nsid w:val="527518FE"/>
     <w:multiLevelType w:val="hybridMultilevel"/>
     <w:tmpl w:val="A7A86ABA"/>
@@ -19257,7 +21764,7 @@
       </w:rPr>
     </w:lvl>
   </w:abstractNum>
-  <w:abstractNum w:abstractNumId="15" w15:restartNumberingAfterBreak="0">
+  <w:abstractNum w:abstractNumId="18" w15:restartNumberingAfterBreak="0">
     <w:nsid w:val="59933536"/>
     <w:multiLevelType w:val="multilevel"/>
     <w:tmpl w:val="0EE24F94"/>
@@ -19406,7 +21913,206 @@
       </w:rPr>
     </w:lvl>
   </w:abstractNum>
-  <w:abstractNum w:abstractNumId="16" w15:restartNumberingAfterBreak="0">
+  <w:abstractNum w:abstractNumId="19" w15:restartNumberingAfterBreak="0">
+    <w:nsid w:val="685C6363"/>
+    <w:multiLevelType w:val="hybridMultilevel"/>
+    <w:tmpl w:val="F05811F2"/>
+    <w:lvl w:ilvl="0" w:tplc="0409000F">
+      <w:start w:val="1"/>
+      <w:numFmt w:val="decimal"/>
+      <w:lvlText w:val="%1."/>
+      <w:lvlJc w:val="left"/>
+      <w:pPr>
+        <w:ind w:left="720" w:hanging="360"/>
+      </w:pPr>
+    </w:lvl>
+    <w:lvl w:ilvl="1" w:tplc="04090019" w:tentative="1">
+      <w:start w:val="1"/>
+      <w:numFmt w:val="lowerLetter"/>
+      <w:lvlText w:val="%2."/>
+      <w:lvlJc w:val="left"/>
+      <w:pPr>
+        <w:ind w:left="1440" w:hanging="360"/>
+      </w:pPr>
+    </w:lvl>
+    <w:lvl w:ilvl="2" w:tplc="0409001B" w:tentative="1">
+      <w:start w:val="1"/>
+      <w:numFmt w:val="lowerRoman"/>
+      <w:lvlText w:val="%3."/>
+      <w:lvlJc w:val="right"/>
+      <w:pPr>
+        <w:ind w:left="2160" w:hanging="180"/>
+      </w:pPr>
+    </w:lvl>
+    <w:lvl w:ilvl="3" w:tplc="0409000F" w:tentative="1">
+      <w:start w:val="1"/>
+      <w:numFmt w:val="decimal"/>
+      <w:lvlText w:val="%4."/>
+      <w:lvlJc w:val="left"/>
+      <w:pPr>
+        <w:ind w:left="2880" w:hanging="360"/>
+      </w:pPr>
+    </w:lvl>
+    <w:lvl w:ilvl="4" w:tplc="04090019" w:tentative="1">
+      <w:start w:val="1"/>
+      <w:numFmt w:val="lowerLetter"/>
+      <w:lvlText w:val="%5."/>
+      <w:lvlJc w:val="left"/>
+      <w:pPr>
+        <w:ind w:left="3600" w:hanging="360"/>
+      </w:pPr>
+    </w:lvl>
+    <w:lvl w:ilvl="5" w:tplc="0409001B" w:tentative="1">
+      <w:start w:val="1"/>
+      <w:numFmt w:val="lowerRoman"/>
+      <w:lvlText w:val="%6."/>
+      <w:lvlJc w:val="right"/>
+      <w:pPr>
+        <w:ind w:left="4320" w:hanging="180"/>
+      </w:pPr>
+    </w:lvl>
+    <w:lvl w:ilvl="6" w:tplc="0409000F" w:tentative="1">
+      <w:start w:val="1"/>
+      <w:numFmt w:val="decimal"/>
+      <w:lvlText w:val="%7."/>
+      <w:lvlJc w:val="left"/>
+      <w:pPr>
+        <w:ind w:left="5040" w:hanging="360"/>
+      </w:pPr>
+    </w:lvl>
+    <w:lvl w:ilvl="7" w:tplc="04090019" w:tentative="1">
+      <w:start w:val="1"/>
+      <w:numFmt w:val="lowerLetter"/>
+      <w:lvlText w:val="%8."/>
+      <w:lvlJc w:val="left"/>
+      <w:pPr>
+        <w:ind w:left="5760" w:hanging="360"/>
+      </w:pPr>
+    </w:lvl>
+    <w:lvl w:ilvl="8" w:tplc="0409001B" w:tentative="1">
+      <w:start w:val="1"/>
+      <w:numFmt w:val="lowerRoman"/>
+      <w:lvlText w:val="%9."/>
+      <w:lvlJc w:val="right"/>
+      <w:pPr>
+        <w:ind w:left="6480" w:hanging="180"/>
+      </w:pPr>
+    </w:lvl>
+  </w:abstractNum>
+  <w:abstractNum w:abstractNumId="20" w15:restartNumberingAfterBreak="0">
+    <w:nsid w:val="6A946EEC"/>
+    <w:multiLevelType w:val="hybridMultilevel"/>
+    <w:tmpl w:val="24E245A8"/>
+    <w:lvl w:ilvl="0" w:tplc="04090001">
+      <w:start w:val="1"/>
+      <w:numFmt w:val="bullet"/>
+      <w:lvlText w:val=""/>
+      <w:lvlJc w:val="left"/>
+      <w:pPr>
+        <w:ind w:left="720" w:hanging="360"/>
+      </w:pPr>
+      <w:rPr>
+        <w:rFonts w:ascii="Symbol" w:hAnsi="Symbol" w:hint="default"/>
+      </w:rPr>
+    </w:lvl>
+    <w:lvl w:ilvl="1" w:tplc="04090003">
+      <w:start w:val="1"/>
+      <w:numFmt w:val="bullet"/>
+      <w:lvlText w:val="o"/>
+      <w:lvlJc w:val="left"/>
+      <w:pPr>
+        <w:ind w:left="1440" w:hanging="360"/>
+      </w:pPr>
+      <w:rPr>
+        <w:rFonts w:ascii="Courier New" w:hAnsi="Courier New" w:cs="Courier New" w:hint="default"/>
+      </w:rPr>
+    </w:lvl>
+    <w:lvl w:ilvl="2" w:tplc="04090005" w:tentative="1">
+      <w:start w:val="1"/>
+      <w:numFmt w:val="bullet"/>
+      <w:lvlText w:val=""/>
+      <w:lvlJc w:val="left"/>
+      <w:pPr>
+        <w:ind w:left="2160" w:hanging="360"/>
+      </w:pPr>
+      <w:rPr>
+        <w:rFonts w:ascii="Wingdings" w:hAnsi="Wingdings" w:hint="default"/>
+      </w:rPr>
+    </w:lvl>
+    <w:lvl w:ilvl="3" w:tplc="04090001" w:tentative="1">
+      <w:start w:val="1"/>
+      <w:numFmt w:val="bullet"/>
+      <w:lvlText w:val=""/>
+      <w:lvlJc w:val="left"/>
+      <w:pPr>
+        <w:ind w:left="2880" w:hanging="360"/>
+      </w:pPr>
+      <w:rPr>
+        <w:rFonts w:ascii="Symbol" w:hAnsi="Symbol" w:hint="default"/>
+      </w:rPr>
+    </w:lvl>
+    <w:lvl w:ilvl="4" w:tplc="04090003" w:tentative="1">
+      <w:start w:val="1"/>
+      <w:numFmt w:val="bullet"/>
+      <w:lvlText w:val="o"/>
+      <w:lvlJc w:val="left"/>
+      <w:pPr>
+        <w:ind w:left="3600" w:hanging="360"/>
+      </w:pPr>
+      <w:rPr>
+        <w:rFonts w:ascii="Courier New" w:hAnsi="Courier New" w:cs="Courier New" w:hint="default"/>
+      </w:rPr>
+    </w:lvl>
+    <w:lvl w:ilvl="5" w:tplc="04090005" w:tentative="1">
+      <w:start w:val="1"/>
+      <w:numFmt w:val="bullet"/>
+      <w:lvlText w:val=""/>
+      <w:lvlJc w:val="left"/>
+      <w:pPr>
+        <w:ind w:left="4320" w:hanging="360"/>
+      </w:pPr>
+      <w:rPr>
+        <w:rFonts w:ascii="Wingdings" w:hAnsi="Wingdings" w:hint="default"/>
+      </w:rPr>
+    </w:lvl>
+    <w:lvl w:ilvl="6" w:tplc="04090001" w:tentative="1">
+      <w:start w:val="1"/>
+      <w:numFmt w:val="bullet"/>
+      <w:lvlText w:val=""/>
+      <w:lvlJc w:val="left"/>
+      <w:pPr>
+        <w:ind w:left="5040" w:hanging="360"/>
+      </w:pPr>
+      <w:rPr>
+        <w:rFonts w:ascii="Symbol" w:hAnsi="Symbol" w:hint="default"/>
+      </w:rPr>
+    </w:lvl>
+    <w:lvl w:ilvl="7" w:tplc="04090003" w:tentative="1">
+      <w:start w:val="1"/>
+      <w:numFmt w:val="bullet"/>
+      <w:lvlText w:val="o"/>
+      <w:lvlJc w:val="left"/>
+      <w:pPr>
+        <w:ind w:left="5760" w:hanging="360"/>
+      </w:pPr>
+      <w:rPr>
+        <w:rFonts w:ascii="Courier New" w:hAnsi="Courier New" w:cs="Courier New" w:hint="default"/>
+      </w:rPr>
+    </w:lvl>
+    <w:lvl w:ilvl="8" w:tplc="04090005" w:tentative="1">
+      <w:start w:val="1"/>
+      <w:numFmt w:val="bullet"/>
+      <w:lvlText w:val=""/>
+      <w:lvlJc w:val="left"/>
+      <w:pPr>
+        <w:ind w:left="6480" w:hanging="360"/>
+      </w:pPr>
+      <w:rPr>
+        <w:rFonts w:ascii="Wingdings" w:hAnsi="Wingdings" w:hint="default"/>
+      </w:rPr>
+    </w:lvl>
+  </w:abstractNum>
+  <w:abstractNum w:abstractNumId="21" w15:restartNumberingAfterBreak="0">
     <w:nsid w:val="6DD1480F"/>
     <w:multiLevelType w:val="multilevel"/>
     <w:tmpl w:val="41E420DC"/>
@@ -19519,7 +22225,7 @@
       </w:pPr>
     </w:lvl>
   </w:abstractNum>
-  <w:abstractNum w:abstractNumId="17" w15:restartNumberingAfterBreak="0">
+  <w:abstractNum w:abstractNumId="22" w15:restartNumberingAfterBreak="0">
     <w:nsid w:val="70D320B3"/>
     <w:multiLevelType w:val="hybridMultilevel"/>
     <w:tmpl w:val="3E92D362"/>
@@ -19608,7 +22314,7 @@
       </w:pPr>
     </w:lvl>
   </w:abstractNum>
-  <w:abstractNum w:abstractNumId="18" w15:restartNumberingAfterBreak="0">
+  <w:abstractNum w:abstractNumId="23" w15:restartNumberingAfterBreak="0">
     <w:nsid w:val="723B2322"/>
     <w:multiLevelType w:val="hybridMultilevel"/>
     <w:tmpl w:val="2E606238"/>
@@ -19697,7 +22403,7 @@
       </w:pPr>
     </w:lvl>
   </w:abstractNum>
-  <w:abstractNum w:abstractNumId="19" w15:restartNumberingAfterBreak="0">
+  <w:abstractNum w:abstractNumId="24" w15:restartNumberingAfterBreak="0">
     <w:nsid w:val="759F21EA"/>
     <w:multiLevelType w:val="hybridMultilevel"/>
     <w:tmpl w:val="86A0432E"/>
@@ -19810,7 +22516,7 @@
       </w:rPr>
     </w:lvl>
   </w:abstractNum>
-  <w:abstractNum w:abstractNumId="20" w15:restartNumberingAfterBreak="0">
+  <w:abstractNum w:abstractNumId="25" w15:restartNumberingAfterBreak="0">
     <w:nsid w:val="784E2B79"/>
     <w:multiLevelType w:val="multilevel"/>
     <w:tmpl w:val="E3AE3276"/>
@@ -19959,7 +22665,7 @@
       </w:rPr>
     </w:lvl>
   </w:abstractNum>
-  <w:abstractNum w:abstractNumId="21" w15:restartNumberingAfterBreak="0">
+  <w:abstractNum w:abstractNumId="26" w15:restartNumberingAfterBreak="0">
     <w:nsid w:val="7C830902"/>
     <w:multiLevelType w:val="multilevel"/>
     <w:tmpl w:val="662642F2"/>
@@ -20109,55 +22815,55 @@
     </w:lvl>
   </w:abstractNum>
   <w:num w:numId="1">
-    <w:abstractNumId w:val="6"/>
+    <w:abstractNumId w:val="7"/>
   </w:num>
   <w:num w:numId="2">
-    <w:abstractNumId w:val="19"/>
+    <w:abstractNumId w:val="24"/>
   </w:num>
   <w:num w:numId="3">
-    <w:abstractNumId w:val="4"/>
+    <w:abstractNumId w:val="5"/>
   </w:num>
   <w:num w:numId="4">
-    <w:abstractNumId w:val="13"/>
+    <w:abstractNumId w:val="16"/>
   </w:num>
   <w:num w:numId="5">
-    <w:abstractNumId w:val="14"/>
+    <w:abstractNumId w:val="17"/>
   </w:num>
   <w:num w:numId="6">
-    <w:abstractNumId w:val="18"/>
+    <w:abstractNumId w:val="23"/>
   </w:num>
   <w:num w:numId="7">
-    <w:abstractNumId w:val="9"/>
+    <w:abstractNumId w:val="10"/>
   </w:num>
   <w:num w:numId="8">
     <w:abstractNumId w:val="2"/>
   </w:num>
   <w:num w:numId="9">
-    <w:abstractNumId w:val="16"/>
+    <w:abstractNumId w:val="21"/>
   </w:num>
   <w:num w:numId="10">
-    <w:abstractNumId w:val="20"/>
+    <w:abstractNumId w:val="25"/>
   </w:num>
   <w:num w:numId="11">
-    <w:abstractNumId w:val="21"/>
+    <w:abstractNumId w:val="26"/>
   </w:num>
   <w:num w:numId="12">
-    <w:abstractNumId w:val="7"/>
+    <w:abstractNumId w:val="8"/>
   </w:num>
   <w:num w:numId="13">
-    <w:abstractNumId w:val="15"/>
+    <w:abstractNumId w:val="18"/>
   </w:num>
   <w:num w:numId="14">
-    <w:abstractNumId w:val="11"/>
+    <w:abstractNumId w:val="13"/>
   </w:num>
   <w:num w:numId="15">
     <w:abstractNumId w:val="3"/>
   </w:num>
   <w:num w:numId="16">
-    <w:abstractNumId w:val="5"/>
+    <w:abstractNumId w:val="6"/>
   </w:num>
   <w:num w:numId="17">
-    <w:abstractNumId w:val="8"/>
+    <w:abstractNumId w:val="9"/>
   </w:num>
   <w:num w:numId="18">
     <w:abstractNumId w:val="0"/>
@@ -20166,19 +22872,34 @@
     <w:abstractNumId w:val="1"/>
   </w:num>
   <w:num w:numId="20">
-    <w:abstractNumId w:val="17"/>
+    <w:abstractNumId w:val="22"/>
   </w:num>
   <w:num w:numId="21">
-    <w:abstractNumId w:val="10"/>
+    <w:abstractNumId w:val="11"/>
   </w:num>
   <w:num w:numId="22">
+    <w:abstractNumId w:val="14"/>
+  </w:num>
+  <w:num w:numId="23">
+    <w:abstractNumId w:val="19"/>
+  </w:num>
+  <w:num w:numId="24">
+    <w:abstractNumId w:val="20"/>
+  </w:num>
+  <w:num w:numId="25">
     <w:abstractNumId w:val="12"/>
+  </w:num>
+  <w:num w:numId="26">
+    <w:abstractNumId w:val="4"/>
+  </w:num>
+  <w:num w:numId="27">
+    <w:abstractNumId w:val="15"/>
   </w:num>
 </w:numbering>
 </file>
 
 <file path=word/styles.xml><?xml version="1.0" encoding="utf-8"?>
-<w:styles xmlns:mc="http://schemas.openxmlformats.org/markup-compatibility/2006" xmlns:r="http://schemas.openxmlformats.org/officeDocument/2006/relationships" xmlns:w="http://schemas.openxmlformats.org/wordprocessingml/2006/main" xmlns:w14="http://schemas.microsoft.com/office/word/2010/wordml" xmlns:w15="http://schemas.microsoft.com/office/word/2012/wordml" xmlns:w16se="http://schemas.microsoft.com/office/word/2015/wordml/symex" mc:Ignorable="w14 w15 w16se">
+<w:styles xmlns:mc="http://schemas.openxmlformats.org/markup-compatibility/2006" xmlns:r="http://schemas.openxmlformats.org/officeDocument/2006/relationships" xmlns:w="http://schemas.openxmlformats.org/wordprocessingml/2006/main" xmlns:w14="http://schemas.microsoft.com/office/word/2010/wordml" xmlns:w15="http://schemas.microsoft.com/office/word/2012/wordml" xmlns:w16cid="http://schemas.microsoft.com/office/word/2016/wordml/cid" xmlns:w16se="http://schemas.microsoft.com/office/word/2015/wordml/symex" mc:Ignorable="w14 w15 w16se w16cid">
   <w:docDefaults>
     <w:rPrDefault>
       <w:rPr>
@@ -20190,7 +22911,7 @@
     </w:rPrDefault>
     <w:pPrDefault/>
   </w:docDefaults>
-  <w:latentStyles w:defLockedState="0" w:defUIPriority="99" w:defSemiHidden="0" w:defUnhideWhenUsed="0" w:defQFormat="0" w:count="374">
+  <w:latentStyles w:defLockedState="0" w:defUIPriority="99" w:defSemiHidden="0" w:defUnhideWhenUsed="0" w:defQFormat="0" w:count="375">
     <w:lsdException w:name="Normal" w:uiPriority="0" w:qFormat="1"/>
     <w:lsdException w:name="heading 1" w:uiPriority="9" w:qFormat="1"/>
     <w:lsdException w:name="heading 2" w:semiHidden="1" w:uiPriority="9" w:unhideWhenUsed="1" w:qFormat="1"/>
@@ -20296,7 +23017,6 @@
     <w:lsdException w:name="HTML Sample" w:semiHidden="1" w:unhideWhenUsed="1"/>
     <w:lsdException w:name="HTML Typewriter" w:semiHidden="1" w:unhideWhenUsed="1"/>
     <w:lsdException w:name="HTML Variable" w:semiHidden="1" w:unhideWhenUsed="1"/>
-    <w:lsdException w:name="Normal Table" w:semiHidden="1" w:unhideWhenUsed="1"/>
     <w:lsdException w:name="annotation subject" w:semiHidden="1" w:unhideWhenUsed="1"/>
     <w:lsdException w:name="No List" w:semiHidden="1" w:unhideWhenUsed="1"/>
     <w:lsdException w:name="Outline List 1" w:semiHidden="1" w:unhideWhenUsed="1"/>
@@ -20343,10 +23063,8 @@
     <w:lsdException w:name="Table Subtle 2" w:semiHidden="1" w:unhideWhenUsed="1"/>
     <w:lsdException w:name="Table Web 1" w:semiHidden="1" w:unhideWhenUsed="1"/>
     <w:lsdException w:name="Table Web 2" w:semiHidden="1" w:unhideWhenUsed="1"/>
-    <w:lsdException w:name="Table Web 3" w:semiHidden="1" w:unhideWhenUsed="1"/>
     <w:lsdException w:name="Balloon Text" w:semiHidden="1" w:unhideWhenUsed="1"/>
     <w:lsdException w:name="Table Grid" w:uiPriority="59"/>
-    <w:lsdException w:name="Table Theme" w:semiHidden="1" w:unhideWhenUsed="1"/>
     <w:lsdException w:name="Placeholder Text" w:semiHidden="1"/>
     <w:lsdException w:name="No Spacing" w:uiPriority="1" w:qFormat="1"/>
     <w:lsdException w:name="Light Shading" w:uiPriority="60"/>
@@ -20458,9 +23176,6 @@
     <w:lsdException w:name="Book Title" w:uiPriority="33" w:qFormat="1"/>
     <w:lsdException w:name="Bibliography" w:semiHidden="1" w:uiPriority="37" w:unhideWhenUsed="1"/>
     <w:lsdException w:name="TOC Heading" w:semiHidden="1" w:uiPriority="39" w:unhideWhenUsed="1" w:qFormat="1"/>
-    <w:lsdException w:name="Grid Table 1 Light" w:semiHidden="1" w:unhideWhenUsed="1"/>
-    <w:lsdException w:name="Grid Table 2" w:semiHidden="1" w:unhideWhenUsed="1"/>
-    <w:lsdException w:name="Grid Table 3" w:semiHidden="1" w:unhideWhenUsed="1"/>
     <w:lsdException w:name="Grid Table 4" w:uiPriority="49"/>
     <w:lsdException w:name="Grid Table 5 Dark" w:uiPriority="50"/>
     <w:lsdException w:name="Grid Table 6 Colorful" w:uiPriority="51"/>
@@ -20559,6 +23274,7 @@
     <w:lsdException w:name="Mention" w:semiHidden="1" w:unhideWhenUsed="1"/>
     <w:lsdException w:name="Smart Hyperlink" w:semiHidden="1" w:unhideWhenUsed="1"/>
     <w:lsdException w:name="Hashtag" w:semiHidden="1" w:unhideWhenUsed="1"/>
+    <w:lsdException w:name="Unresolved Mention" w:semiHidden="1" w:unhideWhenUsed="1"/>
   </w:latentStyles>
   <w:style w:type="paragraph" w:default="1" w:styleId="Normal">
     <w:name w:val="Normal"/>
@@ -20660,7 +23376,6 @@
   <w:style w:type="character" w:default="1" w:styleId="DefaultParagraphFont">
     <w:name w:val="Default Paragraph Font"/>
     <w:uiPriority w:val="1"/>
-    <w:semiHidden/>
     <w:unhideWhenUsed/>
   </w:style>
   <w:style w:type="table" w:default="1" w:styleId="TableNormal">
@@ -21059,6 +23774,18 @@
       <w:szCs w:val="20"/>
     </w:rPr>
   </w:style>
+  <w:style w:type="character" w:styleId="UnresolvedMention">
+    <w:name w:val="Unresolved Mention"/>
+    <w:basedOn w:val="DefaultParagraphFont"/>
+    <w:uiPriority w:val="99"/>
+    <w:semiHidden/>
+    <w:unhideWhenUsed/>
+    <w:rsid w:val="00A017AA"/>
+    <w:rPr>
+      <w:color w:val="808080"/>
+      <w:shd w:val="clear" w:color="auto" w:fill="E6E6E6"/>
+    </w:rPr>
+  </w:style>
 </w:styles>
 </file>
 
@@ -21387,7 +24114,7 @@
 </file>
 
 <file path=customXml/itemProps1.xml><?xml version="1.0" encoding="utf-8"?>
-<ds:datastoreItem xmlns:ds="http://schemas.openxmlformats.org/officeDocument/2006/customXml" ds:itemID="{8FBCA574-BCEA-4416-A1EF-6A3E37EA9DB5}">
+<ds:datastoreItem xmlns:ds="http://schemas.openxmlformats.org/officeDocument/2006/customXml" ds:itemID="{1281E2D2-70D9-4236-A6E8-6F2C926ADF98}">
   <ds:schemaRefs>
     <ds:schemaRef ds:uri="http://schemas.openxmlformats.org/officeDocument/2006/bibliography"/>
   </ds:schemaRefs>

</xml_diff>

<commit_message>
Added Section - USB Stick not detected on RPI in BuildingImage_RaspberryPi.docx
</commit_message>
<xml_diff>
--- a/KindlePublications/BuildingImage_RaspberryPi.docx
+++ b/KindlePublications/BuildingImage_RaspberryPi.docx
@@ -475,7 +475,7 @@
         <w:pStyle w:val="Heading1"/>
         <w:jc w:val="center"/>
       </w:pPr>
-      <w:bookmarkStart w:id="0" w:name="_Toc526153584"/>
+      <w:bookmarkStart w:id="0" w:name="_Toc526158853"/>
       <w:r>
         <w:t>About the Author</w:t>
       </w:r>
@@ -511,24 +511,41 @@
         <w:t>in Electronics</w:t>
       </w:r>
       <w:r>
-        <w:t xml:space="preserve"> &amp; Tele-Communications &amp; M.S. in Softwares </w:t>
+        <w:t xml:space="preserve"> &amp; Tele-Communications &amp; M.S. in </w:t>
+      </w:r>
+      <w:proofErr w:type="spellStart"/>
+      <w:r>
+        <w:t>Softwares</w:t>
+      </w:r>
+      <w:proofErr w:type="spellEnd"/>
+      <w:r>
+        <w:t xml:space="preserve"> </w:t>
+      </w:r>
+      <w:r>
+        <w:t>Systems,</w:t>
+      </w:r>
+      <w:r>
+        <w:t xml:space="preserve"> and </w:t>
+      </w:r>
+      <w:r>
+        <w:t xml:space="preserve">has been associated </w:t>
       </w:r>
       <w:proofErr w:type="gramStart"/>
       <w:r>
-        <w:t>Systems,</w:t>
-      </w:r>
-      <w:r>
-        <w:t xml:space="preserve"> and</w:t>
+        <w:t xml:space="preserve">with </w:t>
+      </w:r>
+      <w:r>
+        <w:t xml:space="preserve"> Telecom</w:t>
       </w:r>
       <w:proofErr w:type="gramEnd"/>
       <w:r>
-        <w:t xml:space="preserve"> has 1</w:t>
-      </w:r>
-      <w:r>
-        <w:t>4</w:t>
-      </w:r>
-      <w:r>
-        <w:t>+years of experience in Telecom domain and Embedded Software development.</w:t>
+        <w:t xml:space="preserve"> domain and Embedded Software development</w:t>
+      </w:r>
+      <w:r>
+        <w:t xml:space="preserve"> since 2004</w:t>
+      </w:r>
+      <w:r>
+        <w:t>.</w:t>
       </w:r>
     </w:p>
     <w:p>
@@ -604,7 +621,7 @@
       <w:r>
         <w:br w:type="page"/>
       </w:r>
-      <w:bookmarkStart w:id="1" w:name="_Toc526153585"/>
+      <w:bookmarkStart w:id="1" w:name="_Toc526158854"/>
       <w:r>
         <w:lastRenderedPageBreak/>
         <w:t xml:space="preserve">Table </w:t>
@@ -662,7 +679,7 @@
         <w:rPr>
           <w:noProof/>
         </w:rPr>
-        <w:instrText xml:space="preserve"> PAGEREF _Toc526153584 \h </w:instrText>
+        <w:instrText xml:space="preserve"> PAGEREF _Toc526158853 \h </w:instrText>
       </w:r>
       <w:r>
         <w:rPr>
@@ -723,7 +740,7 @@
         <w:rPr>
           <w:noProof/>
         </w:rPr>
-        <w:instrText xml:space="preserve"> PAGEREF _Toc526153585 \h </w:instrText>
+        <w:instrText xml:space="preserve"> PAGEREF _Toc526158854 \h </w:instrText>
       </w:r>
       <w:r>
         <w:rPr>
@@ -784,7 +801,7 @@
         <w:rPr>
           <w:noProof/>
         </w:rPr>
-        <w:instrText xml:space="preserve"> PAGEREF _Toc526153586 \h </w:instrText>
+        <w:instrText xml:space="preserve"> PAGEREF _Toc526158855 \h </w:instrText>
       </w:r>
       <w:r>
         <w:rPr>
@@ -845,7 +862,7 @@
         <w:rPr>
           <w:noProof/>
         </w:rPr>
-        <w:instrText xml:space="preserve"> PAGEREF _Toc526153587 \h </w:instrText>
+        <w:instrText xml:space="preserve"> PAGEREF _Toc526158856 \h </w:instrText>
       </w:r>
       <w:r>
         <w:rPr>
@@ -906,7 +923,7 @@
         <w:rPr>
           <w:noProof/>
         </w:rPr>
-        <w:instrText xml:space="preserve"> PAGEREF _Toc526153588 \h </w:instrText>
+        <w:instrText xml:space="preserve"> PAGEREF _Toc526158857 \h </w:instrText>
       </w:r>
       <w:r>
         <w:rPr>
@@ -967,7 +984,7 @@
         <w:rPr>
           <w:noProof/>
         </w:rPr>
-        <w:instrText xml:space="preserve"> PAGEREF _Toc526153589 \h </w:instrText>
+        <w:instrText xml:space="preserve"> PAGEREF _Toc526158858 \h </w:instrText>
       </w:r>
       <w:r>
         <w:rPr>
@@ -1028,7 +1045,7 @@
         <w:rPr>
           <w:noProof/>
         </w:rPr>
-        <w:instrText xml:space="preserve"> PAGEREF _Toc526153590 \h </w:instrText>
+        <w:instrText xml:space="preserve"> PAGEREF _Toc526158859 \h </w:instrText>
       </w:r>
       <w:r>
         <w:rPr>
@@ -1089,7 +1106,7 @@
         <w:rPr>
           <w:noProof/>
         </w:rPr>
-        <w:instrText xml:space="preserve"> PAGEREF _Toc526153591 \h </w:instrText>
+        <w:instrText xml:space="preserve"> PAGEREF _Toc526158860 \h </w:instrText>
       </w:r>
       <w:r>
         <w:rPr>
@@ -1150,7 +1167,7 @@
         <w:rPr>
           <w:noProof/>
         </w:rPr>
-        <w:instrText xml:space="preserve"> PAGEREF _Toc526153592 \h </w:instrText>
+        <w:instrText xml:space="preserve"> PAGEREF _Toc526158861 \h </w:instrText>
       </w:r>
       <w:r>
         <w:rPr>
@@ -1212,7 +1229,7 @@
         <w:rPr>
           <w:noProof/>
         </w:rPr>
-        <w:instrText xml:space="preserve"> PAGEREF _Toc526153593 \h </w:instrText>
+        <w:instrText xml:space="preserve"> PAGEREF _Toc526158862 \h </w:instrText>
       </w:r>
       <w:r>
         <w:rPr>
@@ -1272,7 +1289,7 @@
         <w:rPr>
           <w:noProof/>
         </w:rPr>
-        <w:instrText xml:space="preserve"> PAGEREF _Toc526153594 \h </w:instrText>
+        <w:instrText xml:space="preserve"> PAGEREF _Toc526158863 \h </w:instrText>
       </w:r>
       <w:r>
         <w:rPr>
@@ -1334,7 +1351,7 @@
         <w:rPr>
           <w:noProof/>
         </w:rPr>
-        <w:instrText xml:space="preserve"> PAGEREF _Toc526153595 \h </w:instrText>
+        <w:instrText xml:space="preserve"> PAGEREF _Toc526158864 \h </w:instrText>
       </w:r>
       <w:r>
         <w:rPr>
@@ -1394,7 +1411,7 @@
         <w:rPr>
           <w:noProof/>
         </w:rPr>
-        <w:instrText xml:space="preserve"> PAGEREF _Toc526153596 \h </w:instrText>
+        <w:instrText xml:space="preserve"> PAGEREF _Toc526158865 \h </w:instrText>
       </w:r>
       <w:r>
         <w:rPr>
@@ -1454,7 +1471,7 @@
         <w:rPr>
           <w:noProof/>
         </w:rPr>
-        <w:instrText xml:space="preserve"> PAGEREF _Toc526153597 \h </w:instrText>
+        <w:instrText xml:space="preserve"> PAGEREF _Toc526158866 \h </w:instrText>
       </w:r>
       <w:r>
         <w:rPr>
@@ -1513,7 +1530,7 @@
         <w:rPr>
           <w:noProof/>
         </w:rPr>
-        <w:instrText xml:space="preserve"> PAGEREF _Toc526153598 \h </w:instrText>
+        <w:instrText xml:space="preserve"> PAGEREF _Toc526158867 \h </w:instrText>
       </w:r>
       <w:r>
         <w:rPr>
@@ -1572,7 +1589,7 @@
         <w:rPr>
           <w:noProof/>
         </w:rPr>
-        <w:instrText xml:space="preserve"> PAGEREF _Toc526153599 \h </w:instrText>
+        <w:instrText xml:space="preserve"> PAGEREF _Toc526158868 \h </w:instrText>
       </w:r>
       <w:r>
         <w:rPr>
@@ -1631,7 +1648,7 @@
         <w:rPr>
           <w:noProof/>
         </w:rPr>
-        <w:instrText xml:space="preserve"> PAGEREF _Toc526153600 \h </w:instrText>
+        <w:instrText xml:space="preserve"> PAGEREF _Toc526158869 \h </w:instrText>
       </w:r>
       <w:r>
         <w:rPr>
@@ -1690,7 +1707,7 @@
         <w:rPr>
           <w:noProof/>
         </w:rPr>
-        <w:instrText xml:space="preserve"> PAGEREF _Toc526153601 \h </w:instrText>
+        <w:instrText xml:space="preserve"> PAGEREF _Toc526158870 \h </w:instrText>
       </w:r>
       <w:r>
         <w:rPr>
@@ -1749,7 +1766,7 @@
         <w:rPr>
           <w:noProof/>
         </w:rPr>
-        <w:instrText xml:space="preserve"> PAGEREF _Toc526153602 \h </w:instrText>
+        <w:instrText xml:space="preserve"> PAGEREF _Toc526158871 \h </w:instrText>
       </w:r>
       <w:r>
         <w:rPr>
@@ -1809,7 +1826,7 @@
         <w:rPr>
           <w:noProof/>
         </w:rPr>
-        <w:instrText xml:space="preserve"> PAGEREF _Toc526153603 \h </w:instrText>
+        <w:instrText xml:space="preserve"> PAGEREF _Toc526158872 \h </w:instrText>
       </w:r>
       <w:r>
         <w:rPr>
@@ -1869,7 +1886,7 @@
         <w:rPr>
           <w:noProof/>
         </w:rPr>
-        <w:instrText xml:space="preserve"> PAGEREF _Toc526153604 \h </w:instrText>
+        <w:instrText xml:space="preserve"> PAGEREF _Toc526158873 \h </w:instrText>
       </w:r>
       <w:r>
         <w:rPr>
@@ -1930,7 +1947,7 @@
         <w:rPr>
           <w:noProof/>
         </w:rPr>
-        <w:instrText xml:space="preserve"> PAGEREF _Toc526153605 \h </w:instrText>
+        <w:instrText xml:space="preserve"> PAGEREF _Toc526158874 \h </w:instrText>
       </w:r>
       <w:r>
         <w:rPr>
@@ -1990,7 +2007,7 @@
         <w:rPr>
           <w:noProof/>
         </w:rPr>
-        <w:instrText xml:space="preserve"> PAGEREF _Toc526153606 \h </w:instrText>
+        <w:instrText xml:space="preserve"> PAGEREF _Toc526158875 \h </w:instrText>
       </w:r>
       <w:r>
         <w:rPr>
@@ -2050,7 +2067,7 @@
         <w:rPr>
           <w:noProof/>
         </w:rPr>
-        <w:instrText xml:space="preserve"> PAGEREF _Toc526153607 \h </w:instrText>
+        <w:instrText xml:space="preserve"> PAGEREF _Toc526158876 \h </w:instrText>
       </w:r>
       <w:r>
         <w:rPr>
@@ -2110,7 +2127,7 @@
         <w:rPr>
           <w:noProof/>
         </w:rPr>
-        <w:instrText xml:space="preserve"> PAGEREF _Toc526153608 \h </w:instrText>
+        <w:instrText xml:space="preserve"> PAGEREF _Toc526158877 \h </w:instrText>
       </w:r>
       <w:r>
         <w:rPr>
@@ -2170,7 +2187,7 @@
         <w:rPr>
           <w:noProof/>
         </w:rPr>
-        <w:instrText xml:space="preserve"> PAGEREF _Toc526153609 \h </w:instrText>
+        <w:instrText xml:space="preserve"> PAGEREF _Toc526158878 \h </w:instrText>
       </w:r>
       <w:r>
         <w:rPr>
@@ -2230,7 +2247,7 @@
         <w:rPr>
           <w:noProof/>
         </w:rPr>
-        <w:instrText xml:space="preserve"> PAGEREF _Toc526153610 \h </w:instrText>
+        <w:instrText xml:space="preserve"> PAGEREF _Toc526158879 \h </w:instrText>
       </w:r>
       <w:r>
         <w:rPr>
@@ -2290,7 +2307,7 @@
         <w:rPr>
           <w:noProof/>
         </w:rPr>
-        <w:instrText xml:space="preserve"> PAGEREF _Toc526153611 \h </w:instrText>
+        <w:instrText xml:space="preserve"> PAGEREF _Toc526158880 \h </w:instrText>
       </w:r>
       <w:r>
         <w:rPr>
@@ -2350,7 +2367,7 @@
         <w:rPr>
           <w:noProof/>
         </w:rPr>
-        <w:instrText xml:space="preserve"> PAGEREF _Toc526153612 \h </w:instrText>
+        <w:instrText xml:space="preserve"> PAGEREF _Toc526158881 \h </w:instrText>
       </w:r>
       <w:r>
         <w:rPr>
@@ -2410,7 +2427,7 @@
         <w:rPr>
           <w:noProof/>
         </w:rPr>
-        <w:instrText xml:space="preserve"> PAGEREF _Toc526153613 \h </w:instrText>
+        <w:instrText xml:space="preserve"> PAGEREF _Toc526158882 \h </w:instrText>
       </w:r>
       <w:r>
         <w:rPr>
@@ -2470,7 +2487,7 @@
         <w:rPr>
           <w:noProof/>
         </w:rPr>
-        <w:instrText xml:space="preserve"> PAGEREF _Toc526153614 \h </w:instrText>
+        <w:instrText xml:space="preserve"> PAGEREF _Toc526158883 \h </w:instrText>
       </w:r>
       <w:r>
         <w:rPr>
@@ -2530,7 +2547,7 @@
         <w:rPr>
           <w:noProof/>
         </w:rPr>
-        <w:instrText xml:space="preserve"> PAGEREF _Toc526153615 \h </w:instrText>
+        <w:instrText xml:space="preserve"> PAGEREF _Toc526158884 \h </w:instrText>
       </w:r>
       <w:r>
         <w:rPr>
@@ -2591,7 +2608,7 @@
         <w:rPr>
           <w:noProof/>
         </w:rPr>
-        <w:instrText xml:space="preserve"> PAGEREF _Toc526153616 \h </w:instrText>
+        <w:instrText xml:space="preserve"> PAGEREF _Toc526158885 \h </w:instrText>
       </w:r>
       <w:r>
         <w:rPr>
@@ -2651,7 +2668,7 @@
         <w:rPr>
           <w:noProof/>
         </w:rPr>
-        <w:instrText xml:space="preserve"> PAGEREF _Toc526153617 \h </w:instrText>
+        <w:instrText xml:space="preserve"> PAGEREF _Toc526158886 \h </w:instrText>
       </w:r>
       <w:r>
         <w:rPr>
@@ -2710,7 +2727,7 @@
         <w:rPr>
           <w:noProof/>
         </w:rPr>
-        <w:instrText xml:space="preserve"> PAGEREF _Toc526153618 \h </w:instrText>
+        <w:instrText xml:space="preserve"> PAGEREF _Toc526158887 \h </w:instrText>
       </w:r>
       <w:r>
         <w:rPr>
@@ -2769,7 +2786,7 @@
         <w:rPr>
           <w:noProof/>
         </w:rPr>
-        <w:instrText xml:space="preserve"> PAGEREF _Toc526153619 \h </w:instrText>
+        <w:instrText xml:space="preserve"> PAGEREF _Toc526158888 \h </w:instrText>
       </w:r>
       <w:r>
         <w:rPr>
@@ -2830,7 +2847,7 @@
         <w:rPr>
           <w:noProof/>
         </w:rPr>
-        <w:instrText xml:space="preserve"> PAGEREF _Toc526153620 \h </w:instrText>
+        <w:instrText xml:space="preserve"> PAGEREF _Toc526158889 \h </w:instrText>
       </w:r>
       <w:r>
         <w:rPr>
@@ -2890,7 +2907,7 @@
         <w:rPr>
           <w:noProof/>
         </w:rPr>
-        <w:instrText xml:space="preserve"> PAGEREF _Toc526153621 \h </w:instrText>
+        <w:instrText xml:space="preserve"> PAGEREF _Toc526158890 \h </w:instrText>
       </w:r>
       <w:r>
         <w:rPr>
@@ -2949,7 +2966,7 @@
         <w:rPr>
           <w:noProof/>
         </w:rPr>
-        <w:instrText xml:space="preserve"> PAGEREF _Toc526153622 \h </w:instrText>
+        <w:instrText xml:space="preserve"> PAGEREF _Toc526158891 \h </w:instrText>
       </w:r>
       <w:r>
         <w:rPr>
@@ -3009,7 +3026,7 @@
         <w:rPr>
           <w:noProof/>
         </w:rPr>
-        <w:instrText xml:space="preserve"> PAGEREF _Toc526153623 \h </w:instrText>
+        <w:instrText xml:space="preserve"> PAGEREF _Toc526158892 \h </w:instrText>
       </w:r>
       <w:r>
         <w:rPr>
@@ -3051,7 +3068,7 @@
         <w:rPr>
           <w:noProof/>
         </w:rPr>
-        <w:t>Secure copy between Host &amp; Guest OS.</w:t>
+        <w:t>Secure Copy (SCP) between Host &amp; Guest OS.</w:t>
       </w:r>
       <w:r>
         <w:rPr>
@@ -3069,7 +3086,7 @@
         <w:rPr>
           <w:noProof/>
         </w:rPr>
-        <w:instrText xml:space="preserve"> PAGEREF _Toc526153624 \h </w:instrText>
+        <w:instrText xml:space="preserve"> PAGEREF _Toc526158893 \h </w:instrText>
       </w:r>
       <w:r>
         <w:rPr>
@@ -3129,7 +3146,7 @@
         <w:rPr>
           <w:noProof/>
         </w:rPr>
-        <w:instrText xml:space="preserve"> PAGEREF _Toc526153625 \h </w:instrText>
+        <w:instrText xml:space="preserve"> PAGEREF _Toc526158894 \h </w:instrText>
       </w:r>
       <w:r>
         <w:rPr>
@@ -3190,7 +3207,7 @@
         <w:rPr>
           <w:noProof/>
         </w:rPr>
-        <w:instrText xml:space="preserve"> PAGEREF _Toc526153626 \h </w:instrText>
+        <w:instrText xml:space="preserve"> PAGEREF _Toc526158895 \h </w:instrText>
       </w:r>
       <w:r>
         <w:rPr>
@@ -3250,7 +3267,7 @@
         <w:rPr>
           <w:noProof/>
         </w:rPr>
-        <w:instrText xml:space="preserve"> PAGEREF _Toc526153627 \h </w:instrText>
+        <w:instrText xml:space="preserve"> PAGEREF _Toc526158896 \h </w:instrText>
       </w:r>
       <w:r>
         <w:rPr>
@@ -3311,7 +3328,7 @@
         <w:rPr>
           <w:noProof/>
         </w:rPr>
-        <w:instrText xml:space="preserve"> PAGEREF _Toc526153628 \h </w:instrText>
+        <w:instrText xml:space="preserve"> PAGEREF _Toc526158897 \h </w:instrText>
       </w:r>
       <w:r>
         <w:rPr>
@@ -3371,7 +3388,7 @@
         <w:rPr>
           <w:noProof/>
         </w:rPr>
-        <w:instrText xml:space="preserve"> PAGEREF _Toc526153629 \h </w:instrText>
+        <w:instrText xml:space="preserve"> PAGEREF _Toc526158898 \h </w:instrText>
       </w:r>
       <w:r>
         <w:rPr>
@@ -3433,7 +3450,7 @@
         <w:rPr>
           <w:noProof/>
         </w:rPr>
-        <w:instrText xml:space="preserve"> PAGEREF _Toc526153630 \h </w:instrText>
+        <w:instrText xml:space="preserve"> PAGEREF _Toc526158899 \h </w:instrText>
       </w:r>
       <w:r>
         <w:rPr>
@@ -3493,7 +3510,7 @@
         <w:rPr>
           <w:noProof/>
         </w:rPr>
-        <w:instrText xml:space="preserve"> PAGEREF _Toc526153631 \h </w:instrText>
+        <w:instrText xml:space="preserve"> PAGEREF _Toc526158900 \h </w:instrText>
       </w:r>
       <w:r>
         <w:rPr>
@@ -3553,7 +3570,7 @@
         <w:rPr>
           <w:noProof/>
         </w:rPr>
-        <w:instrText xml:space="preserve"> PAGEREF _Toc526153632 \h </w:instrText>
+        <w:instrText xml:space="preserve"> PAGEREF _Toc526158901 \h </w:instrText>
       </w:r>
       <w:r>
         <w:rPr>
@@ -3620,7 +3637,7 @@
         <w:rPr>
           <w:noProof/>
         </w:rPr>
-        <w:instrText xml:space="preserve"> PAGEREF _Toc526153633 \h </w:instrText>
+        <w:instrText xml:space="preserve"> PAGEREF _Toc526158902 \h </w:instrText>
       </w:r>
       <w:r>
         <w:rPr>
@@ -3680,7 +3697,7 @@
         <w:rPr>
           <w:noProof/>
         </w:rPr>
-        <w:instrText xml:space="preserve"> PAGEREF _Toc526153634 \h </w:instrText>
+        <w:instrText xml:space="preserve"> PAGEREF _Toc526158903 \h </w:instrText>
       </w:r>
       <w:r>
         <w:rPr>
@@ -3740,7 +3757,7 @@
         <w:rPr>
           <w:noProof/>
         </w:rPr>
-        <w:instrText xml:space="preserve"> PAGEREF _Toc526153635 \h </w:instrText>
+        <w:instrText xml:space="preserve"> PAGEREF _Toc526158904 \h </w:instrText>
       </w:r>
       <w:r>
         <w:rPr>
@@ -3758,6 +3775,74 @@
           <w:noProof/>
         </w:rPr>
         <w:t>37</w:t>
+      </w:r>
+      <w:r>
+        <w:rPr>
+          <w:noProof/>
+        </w:rPr>
+        <w:fldChar w:fldCharType="end"/>
+      </w:r>
+    </w:p>
+    <w:p>
+      <w:pPr>
+        <w:pStyle w:val="TOC2"/>
+        <w:tabs>
+          <w:tab w:val="right" w:pos="8290"/>
+        </w:tabs>
+        <w:rPr>
+          <w:b w:val="0"/>
+          <w:smallCaps w:val="0"/>
+          <w:noProof/>
+        </w:rPr>
+      </w:pPr>
+      <w:r>
+        <w:rPr>
+          <w:noProof/>
+        </w:rPr>
+        <w:t>USB Stick not detected on R</w:t>
+      </w:r>
+      <w:bookmarkStart w:id="2" w:name="_GoBack"/>
+      <w:bookmarkEnd w:id="2"/>
+      <w:r>
+        <w:rPr>
+          <w:noProof/>
+        </w:rPr>
+        <w:t>PI</w:t>
+      </w:r>
+      <w:r>
+        <w:rPr>
+          <w:noProof/>
+        </w:rPr>
+        <w:tab/>
+      </w:r>
+      <w:r>
+        <w:rPr>
+          <w:noProof/>
+        </w:rPr>
+        <w:fldChar w:fldCharType="begin"/>
+      </w:r>
+      <w:r>
+        <w:rPr>
+          <w:noProof/>
+        </w:rPr>
+        <w:instrText xml:space="preserve"> PAGEREF _Toc526158905 \h </w:instrText>
+      </w:r>
+      <w:r>
+        <w:rPr>
+          <w:noProof/>
+        </w:rPr>
+      </w:r>
+      <w:r>
+        <w:rPr>
+          <w:noProof/>
+        </w:rPr>
+        <w:fldChar w:fldCharType="separate"/>
+      </w:r>
+      <w:r>
+        <w:rPr>
+          <w:noProof/>
+        </w:rPr>
+        <w:t>41</w:t>
       </w:r>
       <w:r>
         <w:rPr>
@@ -3801,7 +3886,7 @@
         <w:rPr>
           <w:noProof/>
         </w:rPr>
-        <w:instrText xml:space="preserve"> PAGEREF _Toc526153636 \h </w:instrText>
+        <w:instrText xml:space="preserve"> PAGEREF _Toc526158906 \h </w:instrText>
       </w:r>
       <w:r>
         <w:rPr>
@@ -3818,7 +3903,7 @@
         <w:rPr>
           <w:noProof/>
         </w:rPr>
-        <w:t>41</w:t>
+        <w:t>42</w:t>
       </w:r>
       <w:r>
         <w:rPr>
@@ -3862,7 +3947,7 @@
         <w:rPr>
           <w:noProof/>
         </w:rPr>
-        <w:instrText xml:space="preserve"> PAGEREF _Toc526153637 \h </w:instrText>
+        <w:instrText xml:space="preserve"> PAGEREF _Toc526158907 \h </w:instrText>
       </w:r>
       <w:r>
         <w:rPr>
@@ -3879,7 +3964,7 @@
         <w:rPr>
           <w:noProof/>
         </w:rPr>
-        <w:t>42</w:t>
+        <w:t>43</w:t>
       </w:r>
       <w:r>
         <w:rPr>
@@ -3933,12 +4018,10 @@
       <w:pPr>
         <w:pStyle w:val="Heading1"/>
       </w:pPr>
-      <w:bookmarkStart w:id="2" w:name="_Toc526153586"/>
+      <w:bookmarkStart w:id="3" w:name="_Toc526158855"/>
       <w:r>
         <w:t>About Raspberry Pi</w:t>
       </w:r>
-      <w:bookmarkStart w:id="3" w:name="_GoBack"/>
-      <w:bookmarkEnd w:id="2"/>
       <w:bookmarkEnd w:id="3"/>
     </w:p>
     <w:p>
@@ -4550,7 +4633,7 @@
       <w:pPr>
         <w:pStyle w:val="Heading1"/>
       </w:pPr>
-      <w:bookmarkStart w:id="4" w:name="_Toc526153587"/>
+      <w:bookmarkStart w:id="4" w:name="_Toc526158856"/>
       <w:r>
         <w:lastRenderedPageBreak/>
         <w:t>Support Repo</w:t>
@@ -5083,7 +5166,7 @@
           <w:shd w:val="clear" w:color="auto" w:fill="FFFFFF"/>
         </w:rPr>
       </w:pPr>
-      <w:bookmarkStart w:id="5" w:name="_Toc526153588"/>
+      <w:bookmarkStart w:id="5" w:name="_Toc526158857"/>
       <w:r>
         <w:rPr>
           <w:shd w:val="clear" w:color="auto" w:fill="FFFFFF"/>
@@ -5110,7 +5193,7 @@
           <w:shd w:val="clear" w:color="auto" w:fill="FFFFFF"/>
         </w:rPr>
       </w:pPr>
-      <w:bookmarkStart w:id="6" w:name="_Toc526153589"/>
+      <w:bookmarkStart w:id="6" w:name="_Toc526158858"/>
       <w:r>
         <w:rPr>
           <w:shd w:val="clear" w:color="auto" w:fill="FFFFFF"/>
@@ -5153,7 +5236,7 @@
           <w:shd w:val="clear" w:color="auto" w:fill="FFFFFF"/>
         </w:rPr>
       </w:pPr>
-      <w:bookmarkStart w:id="7" w:name="_Toc526153590"/>
+      <w:bookmarkStart w:id="7" w:name="_Toc526158859"/>
       <w:r>
         <w:rPr>
           <w:shd w:val="clear" w:color="auto" w:fill="FFFFFF"/>
@@ -5175,7 +5258,7 @@
           <w:shd w:val="clear" w:color="auto" w:fill="FFFFFF"/>
         </w:rPr>
       </w:pPr>
-      <w:bookmarkStart w:id="8" w:name="_Toc526153591"/>
+      <w:bookmarkStart w:id="8" w:name="_Toc526158860"/>
       <w:r>
         <w:rPr>
           <w:shd w:val="clear" w:color="auto" w:fill="FFFFFF"/>
@@ -5311,7 +5394,7 @@
       <w:pPr>
         <w:pStyle w:val="Heading1"/>
       </w:pPr>
-      <w:bookmarkStart w:id="9" w:name="_Toc526153592"/>
+      <w:bookmarkStart w:id="9" w:name="_Toc526158861"/>
       <w:r>
         <w:lastRenderedPageBreak/>
         <w:t>Preparing</w:t>
@@ -5353,7 +5436,7 @@
           <w:lang w:val="en-IN"/>
         </w:rPr>
       </w:pPr>
-      <w:bookmarkStart w:id="10" w:name="_Toc526153593"/>
+      <w:bookmarkStart w:id="10" w:name="_Toc526158862"/>
       <w:r>
         <w:rPr>
           <w:shd w:val="clear" w:color="auto" w:fill="FFFFFF"/>
@@ -5619,7 +5702,7 @@
       <w:pPr>
         <w:pStyle w:val="Heading2"/>
       </w:pPr>
-      <w:bookmarkStart w:id="11" w:name="_Toc526153594"/>
+      <w:bookmarkStart w:id="11" w:name="_Toc526158863"/>
       <w:r>
         <w:t>Install Raspbian on Your Pi and Connect to It Over SSH</w:t>
       </w:r>
@@ -6441,7 +6524,7 @@
           <w:lang w:val="en-IN"/>
         </w:rPr>
       </w:pPr>
-      <w:bookmarkStart w:id="12" w:name="_Toc526153595"/>
+      <w:bookmarkStart w:id="12" w:name="_Toc526158864"/>
       <w:r>
         <w:rPr>
           <w:shd w:val="clear" w:color="auto" w:fill="FFFFFF"/>
@@ -7116,7 +7199,7 @@
       <w:pPr>
         <w:pStyle w:val="Heading2"/>
       </w:pPr>
-      <w:bookmarkStart w:id="13" w:name="_Toc526153596"/>
+      <w:bookmarkStart w:id="13" w:name="_Toc526158865"/>
       <w:r>
         <w:t>Image Flashing Softwares</w:t>
       </w:r>
@@ -7404,7 +7487,7 @@
       <w:pPr>
         <w:pStyle w:val="Heading2"/>
       </w:pPr>
-      <w:bookmarkStart w:id="14" w:name="_Toc526153597"/>
+      <w:bookmarkStart w:id="14" w:name="_Toc526158866"/>
       <w:r>
         <w:t xml:space="preserve">Setting </w:t>
       </w:r>
@@ -7449,7 +7532,7 @@
       <w:pPr>
         <w:pStyle w:val="Heading3"/>
       </w:pPr>
-      <w:bookmarkStart w:id="15" w:name="_Toc526153598"/>
+      <w:bookmarkStart w:id="15" w:name="_Toc526158867"/>
       <w:r>
         <w:t>GETTING WIFI NETWORK DETAILS</w:t>
       </w:r>
@@ -7562,7 +7645,7 @@
       <w:pPr>
         <w:pStyle w:val="Heading3"/>
       </w:pPr>
-      <w:bookmarkStart w:id="16" w:name="_Toc526153599"/>
+      <w:bookmarkStart w:id="16" w:name="_Toc526158868"/>
       <w:r>
         <w:t>ADDING THE NETWORK DETAILS TO THE RASPBERRY PI</w:t>
       </w:r>
@@ -7773,7 +7856,7 @@
       <w:pPr>
         <w:pStyle w:val="Heading3"/>
       </w:pPr>
-      <w:bookmarkStart w:id="17" w:name="_Toc526153600"/>
+      <w:bookmarkStart w:id="17" w:name="_Toc526158869"/>
       <w:r>
         <w:t>UNSECURED NETWORKS</w:t>
       </w:r>
@@ -7868,7 +7951,7 @@
       <w:pPr>
         <w:pStyle w:val="Heading3"/>
       </w:pPr>
-      <w:bookmarkStart w:id="18" w:name="_Toc526153601"/>
+      <w:bookmarkStart w:id="18" w:name="_Toc526158870"/>
       <w:r>
         <w:t>HIDDEN NETWORKS</w:t>
       </w:r>
@@ -8019,7 +8102,7 @@
       <w:pPr>
         <w:pStyle w:val="Heading3"/>
       </w:pPr>
-      <w:bookmarkStart w:id="19" w:name="_Toc526153602"/>
+      <w:bookmarkStart w:id="19" w:name="_Toc526158871"/>
       <w:r>
         <w:t>ADDING MULTIPLE WIRELESS NETWORK CONFIGURATIONS</w:t>
       </w:r>
@@ -8255,7 +8338,7 @@
       <w:pPr>
         <w:pStyle w:val="Heading2"/>
       </w:pPr>
-      <w:bookmarkStart w:id="20" w:name="_Toc526153603"/>
+      <w:bookmarkStart w:id="20" w:name="_Toc526158872"/>
       <w:r>
         <w:t>Enable SSH (with Keyboard and Monitor attached)</w:t>
       </w:r>
@@ -8473,7 +8556,7 @@
       <w:pPr>
         <w:pStyle w:val="Heading2"/>
       </w:pPr>
-      <w:bookmarkStart w:id="21" w:name="_Toc526153604"/>
+      <w:bookmarkStart w:id="21" w:name="_Toc526158873"/>
       <w:r>
         <w:t>Enable SSH on a Headless Raspberry Pi</w:t>
       </w:r>
@@ -8554,7 +8637,7 @@
       <w:pPr>
         <w:pStyle w:val="Heading1"/>
       </w:pPr>
-      <w:bookmarkStart w:id="22" w:name="_Toc526153605"/>
+      <w:bookmarkStart w:id="22" w:name="_Toc526158874"/>
       <w:r>
         <w:t xml:space="preserve">Step </w:t>
       </w:r>
@@ -8654,7 +8737,7 @@
       <w:pPr>
         <w:pStyle w:val="Heading2"/>
       </w:pPr>
-      <w:bookmarkStart w:id="23" w:name="_Toc526153606"/>
+      <w:bookmarkStart w:id="23" w:name="_Toc526158875"/>
       <w:r>
         <w:t>1) Get the kernel source</w:t>
       </w:r>
@@ -8852,7 +8935,7 @@
       <w:pPr>
         <w:pStyle w:val="Heading2"/>
       </w:pPr>
-      <w:bookmarkStart w:id="24" w:name="_Toc526153607"/>
+      <w:bookmarkStart w:id="24" w:name="_Toc526158876"/>
       <w:r>
         <w:t>2) Get the</w:t>
       </w:r>
@@ -8951,7 +9034,7 @@
       <w:pPr>
         <w:pStyle w:val="Heading2"/>
       </w:pPr>
-      <w:bookmarkStart w:id="25" w:name="_Toc526153608"/>
+      <w:bookmarkStart w:id="25" w:name="_Toc526158877"/>
       <w:r>
         <w:t>3) Install</w:t>
       </w:r>
@@ -9119,7 +9202,7 @@
       <w:pPr>
         <w:pStyle w:val="Heading2"/>
       </w:pPr>
-      <w:bookmarkStart w:id="26" w:name="_Toc526153609"/>
+      <w:bookmarkStart w:id="26" w:name="_Toc526158878"/>
       <w:r>
         <w:t xml:space="preserve">4) </w:t>
       </w:r>
@@ -9910,7 +9993,7 @@
       <w:pPr>
         <w:pStyle w:val="Heading2"/>
       </w:pPr>
-      <w:bookmarkStart w:id="27" w:name="_Toc526153610"/>
+      <w:bookmarkStart w:id="27" w:name="_Toc526158879"/>
       <w:r>
         <w:t xml:space="preserve">5) Preparing </w:t>
       </w:r>
@@ -10216,8 +10299,13 @@
       </w:r>
       <w:proofErr w:type="spellEnd"/>
       <w:r>
-        <w:t xml:space="preserve"> kernel.img</w:t>
-      </w:r>
+        <w:t xml:space="preserve"> </w:t>
+      </w:r>
+      <w:proofErr w:type="spellStart"/>
+      <w:r>
+        <w:t>kernel.img</w:t>
+      </w:r>
+      <w:proofErr w:type="spellEnd"/>
     </w:p>
     <w:p/>
     <w:p/>
@@ -10327,7 +10415,7 @@
       <w:pPr>
         <w:pStyle w:val="Heading2"/>
       </w:pPr>
-      <w:bookmarkStart w:id="28" w:name="_Toc526153611"/>
+      <w:bookmarkStart w:id="28" w:name="_Toc526158880"/>
       <w:r>
         <w:t>6) Transfer the Kernel Image</w:t>
       </w:r>
@@ -10405,7 +10493,7 @@
       <w:pPr>
         <w:pStyle w:val="Heading2"/>
       </w:pPr>
-      <w:bookmarkStart w:id="29" w:name="_Toc526153612"/>
+      <w:bookmarkStart w:id="29" w:name="_Toc526158881"/>
       <w:r>
         <w:t>7) Copy Device Tree Blobs</w:t>
       </w:r>
@@ -10539,7 +10627,7 @@
       <w:pPr>
         <w:pStyle w:val="Heading2"/>
       </w:pPr>
-      <w:bookmarkStart w:id="30" w:name="_Toc526153613"/>
+      <w:bookmarkStart w:id="30" w:name="_Toc526158882"/>
       <w:r>
         <w:t>8</w:t>
       </w:r>
@@ -10599,7 +10687,7 @@
       <w:pPr>
         <w:pStyle w:val="Heading2"/>
       </w:pPr>
-      <w:bookmarkStart w:id="31" w:name="_Toc526153614"/>
+      <w:bookmarkStart w:id="31" w:name="_Toc526158883"/>
       <w:r>
         <w:t>9</w:t>
       </w:r>
@@ -10733,7 +10821,7 @@
       <w:pPr>
         <w:pStyle w:val="Heading2"/>
       </w:pPr>
-      <w:bookmarkStart w:id="32" w:name="_Toc526153615"/>
+      <w:bookmarkStart w:id="32" w:name="_Toc526158884"/>
       <w:r>
         <w:t>10</w:t>
       </w:r>
@@ -10889,7 +10977,7 @@
         <w:pStyle w:val="Heading1"/>
       </w:pPr>
       <w:bookmarkStart w:id="33" w:name="_Toc487031617"/>
-      <w:bookmarkStart w:id="34" w:name="_Toc526153616"/>
+      <w:bookmarkStart w:id="34" w:name="_Toc526158885"/>
       <w:r>
         <w:t>Understanding Device Tree</w:t>
       </w:r>
@@ -11254,7 +11342,7 @@
         <w:pStyle w:val="Heading2"/>
       </w:pPr>
       <w:bookmarkStart w:id="35" w:name="_Toc487031618"/>
-      <w:bookmarkStart w:id="36" w:name="_Toc526153617"/>
+      <w:bookmarkStart w:id="36" w:name="_Toc526158886"/>
       <w:r>
         <w:t>DEVICE TREES</w:t>
       </w:r>
@@ -11301,7 +11389,7 @@
         <w:pStyle w:val="Heading3"/>
       </w:pPr>
       <w:bookmarkStart w:id="37" w:name="_Toc487031619"/>
-      <w:bookmarkStart w:id="38" w:name="_Toc526153618"/>
+      <w:bookmarkStart w:id="38" w:name="_Toc526158887"/>
       <w:r>
         <w:t>1.1: BASIC DTS SYNTAX</w:t>
       </w:r>
@@ -13067,7 +13155,7 @@
         <w:pStyle w:val="Heading3"/>
       </w:pPr>
       <w:bookmarkStart w:id="39" w:name="_Toc487031620"/>
-      <w:bookmarkStart w:id="40" w:name="_Toc526153619"/>
+      <w:bookmarkStart w:id="40" w:name="_Toc526158888"/>
       <w:r>
         <w:t>1.2: AN ASIDE ABOUT /INCLUDE/</w:t>
       </w:r>
@@ -13103,7 +13191,7 @@
       <w:pPr>
         <w:pStyle w:val="Heading1"/>
       </w:pPr>
-      <w:bookmarkStart w:id="41" w:name="_Toc526153620"/>
+      <w:bookmarkStart w:id="41" w:name="_Toc526158889"/>
       <w:r>
         <w:t>Transferring files between VirtualBox and Host OS</w:t>
       </w:r>
@@ -13211,7 +13299,7 @@
       <w:pPr>
         <w:pStyle w:val="Heading2"/>
       </w:pPr>
-      <w:bookmarkStart w:id="42" w:name="_Toc526153621"/>
+      <w:bookmarkStart w:id="42" w:name="_Toc526158890"/>
       <w:r>
         <w:t>Shared Folder between Host &amp; Guest OS</w:t>
       </w:r>
@@ -13243,7 +13331,7 @@
       <w:pPr>
         <w:pStyle w:val="Heading3"/>
       </w:pPr>
-      <w:bookmarkStart w:id="43" w:name="_Toc526153622"/>
+      <w:bookmarkStart w:id="43" w:name="_Toc526158891"/>
       <w:r>
         <w:lastRenderedPageBreak/>
         <w:t xml:space="preserve">Step 1: </w:t>
@@ -13691,7 +13779,7 @@
       <w:pPr>
         <w:pStyle w:val="Heading3"/>
       </w:pPr>
-      <w:bookmarkStart w:id="44" w:name="_Toc526153623"/>
+      <w:bookmarkStart w:id="44" w:name="_Toc526158892"/>
       <w:r>
         <w:t>Step 2: Mount the folder in the guest OS</w:t>
       </w:r>
@@ -14705,9 +14793,21 @@
       <w:pPr>
         <w:pStyle w:val="Heading2"/>
       </w:pPr>
-      <w:bookmarkStart w:id="45" w:name="_Toc526153624"/>
-      <w:r>
-        <w:t>Secure copy between Host &amp; Guest OS.</w:t>
+      <w:bookmarkStart w:id="45" w:name="_Toc526158893"/>
+      <w:r>
+        <w:t xml:space="preserve">Secure </w:t>
+      </w:r>
+      <w:r>
+        <w:t>C</w:t>
+      </w:r>
+      <w:r>
+        <w:t>opy</w:t>
+      </w:r>
+      <w:r>
+        <w:t xml:space="preserve"> (SCP)</w:t>
+      </w:r>
+      <w:r>
+        <w:t xml:space="preserve"> between Host &amp; Guest OS.</w:t>
       </w:r>
       <w:bookmarkEnd w:id="45"/>
     </w:p>
@@ -15004,7 +15104,7 @@
       <w:pPr>
         <w:pStyle w:val="Heading2"/>
       </w:pPr>
-      <w:bookmarkStart w:id="46" w:name="_Toc526153625"/>
+      <w:bookmarkStart w:id="46" w:name="_Toc526158894"/>
       <w:r>
         <w:t>Using a USB card reader</w:t>
       </w:r>
@@ -15187,7 +15287,7 @@
         <w:pStyle w:val="Heading1"/>
         <w:jc w:val="center"/>
       </w:pPr>
-      <w:bookmarkStart w:id="47" w:name="_Toc526153626"/>
+      <w:bookmarkStart w:id="47" w:name="_Toc526158895"/>
       <w:r>
         <w:t xml:space="preserve">IoT </w:t>
       </w:r>
@@ -15207,7 +15307,7 @@
       <w:pPr>
         <w:pStyle w:val="Heading2"/>
       </w:pPr>
-      <w:bookmarkStart w:id="48" w:name="_Toc526153627"/>
+      <w:bookmarkStart w:id="48" w:name="_Toc526158896"/>
       <w:r>
         <w:t xml:space="preserve">1) </w:t>
       </w:r>
@@ -15327,7 +15427,7 @@
       <w:pPr>
         <w:pStyle w:val="Heading1"/>
       </w:pPr>
-      <w:bookmarkStart w:id="49" w:name="_Toc526153628"/>
+      <w:bookmarkStart w:id="49" w:name="_Toc526158897"/>
       <w:r>
         <w:lastRenderedPageBreak/>
         <w:t>Trouble Shooting Guide</w:t>
@@ -15358,7 +15458,7 @@
           <w:szCs w:val="30"/>
         </w:rPr>
       </w:pPr>
-      <w:bookmarkStart w:id="50" w:name="_Toc526153629"/>
+      <w:bookmarkStart w:id="50" w:name="_Toc526158898"/>
       <w:r>
         <w:t>Troubleshooting Power Problems</w:t>
       </w:r>
@@ -15886,7 +15986,7 @@
           <w:lang w:val="en-IN"/>
         </w:rPr>
       </w:pPr>
-      <w:bookmarkStart w:id="51" w:name="_Toc526153630"/>
+      <w:bookmarkStart w:id="51" w:name="_Toc526158899"/>
       <w:r>
         <w:rPr>
           <w:shd w:val="clear" w:color="auto" w:fill="FFFFFF"/>
@@ -16143,7 +16243,7 @@
       <w:pPr>
         <w:pStyle w:val="Heading2"/>
       </w:pPr>
-      <w:bookmarkStart w:id="52" w:name="_Toc526153631"/>
+      <w:bookmarkStart w:id="52" w:name="_Toc526158900"/>
       <w:r>
         <w:rPr>
           <w:rStyle w:val="mw-headline"/>
@@ -16897,7 +16997,7 @@
         </w:rPr>
       </w:pPr>
       <w:hyperlink r:id="rId30" w:history="1">
-        <w:bookmarkStart w:id="53" w:name="_Toc526153632"/>
+        <w:bookmarkStart w:id="53" w:name="_Toc526158901"/>
         <w:r>
           <w:rPr>
             <w:rStyle w:val="mw-headline"/>
@@ -16944,7 +17044,7 @@
           <w:rStyle w:val="mw-headline"/>
         </w:rPr>
       </w:pPr>
-      <w:bookmarkStart w:id="54" w:name="_Toc526153633"/>
+      <w:bookmarkStart w:id="54" w:name="_Toc526158902"/>
       <w:r>
         <w:rPr>
           <w:rStyle w:val="mw-headline"/>
@@ -17098,7 +17198,7 @@
       <w:pPr>
         <w:pStyle w:val="Heading2"/>
       </w:pPr>
-      <w:bookmarkStart w:id="55" w:name="_Toc526153634"/>
+      <w:bookmarkStart w:id="55" w:name="_Toc526158903"/>
       <w:r>
         <w:t>Custom Kernel</w:t>
       </w:r>
@@ -17244,7 +17344,11 @@
       </w:r>
       <w:proofErr w:type="spellEnd"/>
       <w:r>
-        <w:t xml:space="preserve"> kernel</w:t>
+        <w:t xml:space="preserve"> </w:t>
+      </w:r>
+      <w:proofErr w:type="spellStart"/>
+      <w:r>
+        <w:t>kernel</w:t>
       </w:r>
       <w:r>
         <w:t>_new</w:t>
@@ -17252,6 +17356,7 @@
       <w:r>
         <w:t>.img</w:t>
       </w:r>
+      <w:proofErr w:type="spellEnd"/>
     </w:p>
     <w:p>
       <w:pPr>
@@ -17363,7 +17468,7 @@
       <w:pPr>
         <w:pStyle w:val="Heading2"/>
       </w:pPr>
-      <w:bookmarkStart w:id="56" w:name="_Toc526153635"/>
+      <w:bookmarkStart w:id="56" w:name="_Toc526158904"/>
       <w:proofErr w:type="spellStart"/>
       <w:r>
         <w:lastRenderedPageBreak/>
@@ -19087,15 +19192,7 @@
         <w:ind w:left="720"/>
       </w:pPr>
       <w:r>
-        <w:t xml:space="preserve">To make it use a static IP address, we need to add a few lines, and change </w:t>
-      </w:r>
-      <w:proofErr w:type="spellStart"/>
-      <w:r>
-        <w:t>dhcp</w:t>
-      </w:r>
-      <w:proofErr w:type="spellEnd"/>
-      <w:r>
-        <w:t xml:space="preserve"> to static, and then it should look like this:</w:t>
+        <w:t>To make it use a static IP address, we need to add a few lines, and change dhcp to static, and then it should look like this:</w:t>
       </w:r>
     </w:p>
     <w:p>
@@ -19257,19 +19354,7 @@
           <w:bdr w:val="none" w:sz="0" w:space="0" w:color="auto" w:frame="1"/>
           <w:shd w:val="clear" w:color="auto" w:fill="FAFAFA"/>
         </w:rPr>
-        <w:t>Wi</w:t>
-      </w:r>
-      <w:r>
-        <w:rPr>
-          <w:rStyle w:val="Strong"/>
-          <w:rFonts w:ascii="Arial" w:hAnsi="Arial" w:cs="Arial"/>
-          <w:color w:val="555555"/>
-          <w:sz w:val="21"/>
-          <w:szCs w:val="21"/>
-          <w:bdr w:val="none" w:sz="0" w:space="0" w:color="auto" w:frame="1"/>
-          <w:shd w:val="clear" w:color="auto" w:fill="FAFAFA"/>
-        </w:rPr>
-        <w:t>Fi</w:t>
+        <w:t>WiFi</w:t>
       </w:r>
       <w:proofErr w:type="spellEnd"/>
       <w:r>
@@ -19326,8 +19411,6 @@
       </w:r>
       <w:r>
         <w:br/>
-      </w:r>
-      <w:r>
         <w:t xml:space="preserve">This can be done with the </w:t>
       </w:r>
       <w:proofErr w:type="spellStart"/>
@@ -19389,34 +19472,343 @@
     <w:p>
       <w:pPr>
         <w:ind w:left="720"/>
-        <w:rPr>
-          <w:rFonts w:ascii="Helvetica" w:eastAsia="Times New Roman" w:hAnsi="Helvetica" w:cs="Times New Roman"/>
+      </w:pPr>
+      <w:r>
+        <w:t xml:space="preserve">That should show a list of available </w:t>
+      </w:r>
+      <w:proofErr w:type="spellStart"/>
+      <w:r>
+        <w:t>WiFi</w:t>
+      </w:r>
+      <w:proofErr w:type="spellEnd"/>
+      <w:r>
+        <w:t xml:space="preserve"> networks, and if yours isn't on the list, then you may need to adjust the location of the Pi or the </w:t>
+      </w:r>
+      <w:proofErr w:type="spellStart"/>
+      <w:r>
+        <w:t>WiFi</w:t>
+      </w:r>
+      <w:proofErr w:type="spellEnd"/>
+      <w:r>
+        <w:t xml:space="preserve"> router.</w:t>
+      </w:r>
+    </w:p>
+    <w:p>
+      <w:pPr>
+        <w:ind w:left="720"/>
+      </w:pPr>
+    </w:p>
+    <w:p>
+      <w:pPr>
+        <w:ind w:left="720"/>
+      </w:pPr>
+    </w:p>
+    <w:p>
+      <w:pPr>
+        <w:ind w:left="720"/>
+      </w:pPr>
+    </w:p>
+    <w:p>
+      <w:pPr>
+        <w:ind w:left="720"/>
+      </w:pPr>
+    </w:p>
+    <w:p>
+      <w:r>
+        <w:br w:type="page"/>
+      </w:r>
+    </w:p>
+    <w:p>
+      <w:pPr>
+        <w:pStyle w:val="Heading2"/>
+      </w:pPr>
+      <w:bookmarkStart w:id="57" w:name="_Toc526158905"/>
+      <w:r>
+        <w:lastRenderedPageBreak/>
+        <w:t>USB Stick not detected on RPI</w:t>
+      </w:r>
+      <w:bookmarkEnd w:id="57"/>
+    </w:p>
+    <w:p>
+      <w:pPr>
+        <w:pStyle w:val="Heading2"/>
+      </w:pPr>
+    </w:p>
+    <w:p>
+      <w:pPr>
+        <w:jc w:val="both"/>
+      </w:pPr>
+      <w:r>
+        <w:t xml:space="preserve">There have been times, when the Memory Stick (Pen Drive or any other fancy name you call it by), isn’t mounted on RPI board. This happens </w:t>
+      </w:r>
+      <w:proofErr w:type="gramStart"/>
+      <w:r>
+        <w:t>in spite of</w:t>
+      </w:r>
+      <w:proofErr w:type="gramEnd"/>
+      <w:r>
+        <w:t xml:space="preserve"> the number of times you format the pen drive on your Windows or Mac machine. Of course, there is mostly no trouble observed if you are using a Linux machine to format the media.</w:t>
+      </w:r>
+    </w:p>
+    <w:p/>
+    <w:p>
+      <w:r>
+        <w:t xml:space="preserve">Solution: </w:t>
+      </w:r>
+    </w:p>
+    <w:p>
+      <w:pPr>
+        <w:pStyle w:val="ListParagraph"/>
+        <w:numPr>
+          <w:ilvl w:val="1"/>
+          <w:numId w:val="18"/>
+        </w:numPr>
+        <w:ind w:left="504"/>
+        <w:jc w:val="both"/>
+      </w:pPr>
+      <w:r>
+        <w:t>Insert the pen drive</w:t>
+      </w:r>
+      <w:r>
+        <w:t xml:space="preserve"> in RPI USB slot</w:t>
+      </w:r>
+    </w:p>
+    <w:p>
+      <w:pPr>
+        <w:pStyle w:val="ListParagraph"/>
+        <w:numPr>
+          <w:ilvl w:val="1"/>
+          <w:numId w:val="18"/>
+        </w:numPr>
+        <w:ind w:left="504"/>
+        <w:jc w:val="both"/>
+      </w:pPr>
+      <w:r>
+        <w:t xml:space="preserve">Boot </w:t>
+      </w:r>
+      <w:r>
+        <w:t>to RPI shell prompt</w:t>
+      </w:r>
+    </w:p>
+    <w:p>
+      <w:pPr>
+        <w:pStyle w:val="ListParagraph"/>
+        <w:numPr>
+          <w:ilvl w:val="1"/>
+          <w:numId w:val="18"/>
+        </w:numPr>
+        <w:ind w:left="504"/>
+        <w:jc w:val="both"/>
+      </w:pPr>
+      <w:r>
+        <w:t>If memory stick is functioning (working one), the device would be seen under /dev/</w:t>
+      </w:r>
+      <w:proofErr w:type="spellStart"/>
+      <w:r>
+        <w:t>sd</w:t>
+      </w:r>
+      <w:proofErr w:type="spellEnd"/>
+      <w:r>
+        <w:t xml:space="preserve">[x] </w:t>
+      </w:r>
+    </w:p>
+    <w:p>
+      <w:pPr>
+        <w:pStyle w:val="ListParagraph"/>
+        <w:numPr>
+          <w:ilvl w:val="1"/>
+          <w:numId w:val="18"/>
+        </w:numPr>
+        <w:ind w:left="504"/>
+        <w:jc w:val="both"/>
+      </w:pPr>
+      <w:r>
+        <w:t xml:space="preserve">Confirm [x] via typing following command </w:t>
+      </w:r>
+    </w:p>
+    <w:p>
+      <w:pPr>
+        <w:ind w:left="360" w:firstLine="720"/>
+        <w:jc w:val="both"/>
+        <w:rPr>
           <w:b/>
-          <w:bCs/>
-          <w:color w:val="000000"/>
-          <w:sz w:val="23"/>
-          <w:szCs w:val="23"/>
-        </w:rPr>
-      </w:pPr>
-      <w:r>
-        <w:t xml:space="preserve">That should show a list of available </w:t>
+        </w:rPr>
+      </w:pPr>
+      <w:r>
+        <w:rPr>
+          <w:b/>
+        </w:rPr>
+        <w:t xml:space="preserve">$ </w:t>
       </w:r>
       <w:proofErr w:type="spellStart"/>
       <w:r>
-        <w:t>WiFi</w:t>
+        <w:rPr>
+          <w:b/>
+        </w:rPr>
+        <w:t>dmesg</w:t>
       </w:r>
       <w:proofErr w:type="spellEnd"/>
       <w:r>
-        <w:t xml:space="preserve"> networks, and if yours isn't on the list, then you may need to adjust the location of the Pi or the </w:t>
+        <w:rPr>
+          <w:b/>
+        </w:rPr>
+        <w:t xml:space="preserve"> | grep </w:t>
       </w:r>
       <w:proofErr w:type="spellStart"/>
       <w:r>
-        <w:t>WiFi</w:t>
+        <w:rPr>
+          <w:b/>
+        </w:rPr>
+        <w:t>sd</w:t>
       </w:r>
       <w:proofErr w:type="spellEnd"/>
-      <w:r>
-        <w:t xml:space="preserve"> router.</w:t>
-      </w:r>
+    </w:p>
+    <w:p>
+      <w:pPr>
+        <w:ind w:left="1080"/>
+        <w:jc w:val="both"/>
+      </w:pPr>
+      <w:r>
+        <w:t xml:space="preserve">Let’s say only one USB storage is connected, so you may see something like </w:t>
+      </w:r>
+      <w:r>
+        <w:rPr>
+          <w:b/>
+        </w:rPr>
+        <w:t>/dev/</w:t>
+      </w:r>
+      <w:proofErr w:type="spellStart"/>
+      <w:r>
+        <w:rPr>
+          <w:b/>
+        </w:rPr>
+        <w:t>sda</w:t>
+      </w:r>
+      <w:proofErr w:type="spellEnd"/>
+    </w:p>
+    <w:p>
+      <w:pPr>
+        <w:pStyle w:val="ListParagraph"/>
+        <w:numPr>
+          <w:ilvl w:val="1"/>
+          <w:numId w:val="18"/>
+        </w:numPr>
+        <w:ind w:left="504"/>
+        <w:jc w:val="both"/>
+      </w:pPr>
+      <w:r>
+        <w:t>Let’s now make a filesystem on previously identified pen drive</w:t>
+      </w:r>
+    </w:p>
+    <w:p>
+      <w:pPr>
+        <w:ind w:left="504" w:firstLine="576"/>
+        <w:jc w:val="both"/>
+      </w:pPr>
+      <w:r>
+        <w:t xml:space="preserve">$ </w:t>
+      </w:r>
+      <w:proofErr w:type="spellStart"/>
+      <w:proofErr w:type="gramStart"/>
+      <w:r>
+        <w:t>mkfs.msdos</w:t>
+      </w:r>
+      <w:proofErr w:type="spellEnd"/>
+      <w:proofErr w:type="gramEnd"/>
+      <w:r>
+        <w:t xml:space="preserve"> -I /dev/</w:t>
+      </w:r>
+      <w:proofErr w:type="spellStart"/>
+      <w:r>
+        <w:t>sda</w:t>
+      </w:r>
+      <w:proofErr w:type="spellEnd"/>
+    </w:p>
+    <w:p>
+      <w:pPr>
+        <w:pStyle w:val="ListParagraph"/>
+        <w:numPr>
+          <w:ilvl w:val="1"/>
+          <w:numId w:val="18"/>
+        </w:numPr>
+        <w:ind w:left="504"/>
+        <w:jc w:val="both"/>
+      </w:pPr>
+      <w:r>
+        <w:t>Mount</w:t>
+      </w:r>
+      <w:r>
+        <w:t xml:space="preserve"> the device using following command</w:t>
+      </w:r>
+    </w:p>
+    <w:p>
+      <w:pPr>
+        <w:pStyle w:val="ListParagraph"/>
+        <w:ind w:left="360" w:firstLine="720"/>
+        <w:jc w:val="both"/>
+      </w:pPr>
+      <w:r>
+        <w:t xml:space="preserve">$ mount -t </w:t>
+      </w:r>
+      <w:proofErr w:type="spellStart"/>
+      <w:r>
+        <w:t>vfat</w:t>
+      </w:r>
+      <w:proofErr w:type="spellEnd"/>
+      <w:r>
+        <w:t xml:space="preserve"> /dev/</w:t>
+      </w:r>
+      <w:proofErr w:type="spellStart"/>
+      <w:proofErr w:type="gramStart"/>
+      <w:r>
+        <w:t>sda</w:t>
+      </w:r>
+      <w:proofErr w:type="spellEnd"/>
+      <w:r>
+        <w:t xml:space="preserve">  /</w:t>
+      </w:r>
+      <w:proofErr w:type="spellStart"/>
+      <w:proofErr w:type="gramEnd"/>
+      <w:r>
+        <w:t>mnt</w:t>
+      </w:r>
+      <w:proofErr w:type="spellEnd"/>
+    </w:p>
+    <w:p>
+      <w:pPr>
+        <w:pStyle w:val="ListParagraph"/>
+        <w:numPr>
+          <w:ilvl w:val="1"/>
+          <w:numId w:val="18"/>
+        </w:numPr>
+        <w:ind w:left="504"/>
+        <w:jc w:val="both"/>
+      </w:pPr>
+      <w:r>
+        <w:t>Pen drive contents are now available under /</w:t>
+      </w:r>
+      <w:proofErr w:type="spellStart"/>
+      <w:r>
+        <w:t>mnt</w:t>
+      </w:r>
+      <w:proofErr w:type="spellEnd"/>
+      <w:r>
+        <w:t xml:space="preserve"> folder</w:t>
+      </w:r>
+    </w:p>
+    <w:p/>
+    <w:p>
+      <w:pPr>
+        <w:ind w:left="2160"/>
+      </w:pPr>
+    </w:p>
+    <w:p/>
+    <w:p>
+      <w:pPr>
+        <w:ind w:left="720"/>
+      </w:pPr>
+    </w:p>
+    <w:p>
       <w:r>
         <w:br w:type="page"/>
       </w:r>
@@ -19430,11 +19822,11 @@
       <w:pPr>
         <w:pStyle w:val="Heading1"/>
       </w:pPr>
-      <w:bookmarkStart w:id="57" w:name="_Toc526153636"/>
+      <w:bookmarkStart w:id="58" w:name="_Toc526158906"/>
       <w:r>
         <w:t>Further Reading</w:t>
       </w:r>
-      <w:bookmarkEnd w:id="57"/>
+      <w:bookmarkEnd w:id="58"/>
       <w:r>
         <w:t xml:space="preserve"> </w:t>
       </w:r>
@@ -19604,12 +19996,12 @@
       <w:pPr>
         <w:pStyle w:val="Heading1"/>
       </w:pPr>
-      <w:bookmarkStart w:id="58" w:name="_Toc526153637"/>
+      <w:bookmarkStart w:id="59" w:name="_Toc526158907"/>
       <w:r>
         <w:lastRenderedPageBreak/>
         <w:t>Legends</w:t>
       </w:r>
-      <w:bookmarkEnd w:id="58"/>
+      <w:bookmarkEnd w:id="59"/>
     </w:p>
     <w:p/>
     <w:p>
@@ -19694,7 +20086,7 @@
         <w:b/>
       </w:rPr>
     </w:lvl>
-    <w:lvl w:ilvl="2" w:tentative="1">
+    <w:lvl w:ilvl="2">
       <w:start w:val="1"/>
       <w:numFmt w:val="bullet"/>
       <w:lvlText w:val=""/>
@@ -21916,7 +22308,7 @@
   <w:abstractNum w:abstractNumId="19" w15:restartNumberingAfterBreak="0">
     <w:nsid w:val="685C6363"/>
     <w:multiLevelType w:val="hybridMultilevel"/>
-    <w:tmpl w:val="F05811F2"/>
+    <w:tmpl w:val="8C0AE198"/>
     <w:lvl w:ilvl="0" w:tplc="0409000F">
       <w:start w:val="1"/>
       <w:numFmt w:val="decimal"/>
@@ -21926,7 +22318,7 @@
         <w:ind w:left="720" w:hanging="360"/>
       </w:pPr>
     </w:lvl>
-    <w:lvl w:ilvl="1" w:tplc="04090019" w:tentative="1">
+    <w:lvl w:ilvl="1" w:tplc="04090019">
       <w:start w:val="1"/>
       <w:numFmt w:val="lowerLetter"/>
       <w:lvlText w:val="%2."/>
@@ -23017,6 +23409,7 @@
     <w:lsdException w:name="HTML Sample" w:semiHidden="1" w:unhideWhenUsed="1"/>
     <w:lsdException w:name="HTML Typewriter" w:semiHidden="1" w:unhideWhenUsed="1"/>
     <w:lsdException w:name="HTML Variable" w:semiHidden="1" w:unhideWhenUsed="1"/>
+    <w:lsdException w:name="Normal Table" w:semiHidden="1" w:unhideWhenUsed="1"/>
     <w:lsdException w:name="annotation subject" w:semiHidden="1" w:unhideWhenUsed="1"/>
     <w:lsdException w:name="No List" w:semiHidden="1" w:unhideWhenUsed="1"/>
     <w:lsdException w:name="Outline List 1" w:semiHidden="1" w:unhideWhenUsed="1"/>
@@ -23063,8 +23456,10 @@
     <w:lsdException w:name="Table Subtle 2" w:semiHidden="1" w:unhideWhenUsed="1"/>
     <w:lsdException w:name="Table Web 1" w:semiHidden="1" w:unhideWhenUsed="1"/>
     <w:lsdException w:name="Table Web 2" w:semiHidden="1" w:unhideWhenUsed="1"/>
+    <w:lsdException w:name="Table Web 3" w:semiHidden="1" w:unhideWhenUsed="1"/>
     <w:lsdException w:name="Balloon Text" w:semiHidden="1" w:unhideWhenUsed="1"/>
     <w:lsdException w:name="Table Grid" w:uiPriority="59"/>
+    <w:lsdException w:name="Table Theme" w:semiHidden="1" w:unhideWhenUsed="1"/>
     <w:lsdException w:name="Placeholder Text" w:semiHidden="1"/>
     <w:lsdException w:name="No Spacing" w:uiPriority="1" w:qFormat="1"/>
     <w:lsdException w:name="Light Shading" w:uiPriority="60"/>
@@ -23376,6 +23771,7 @@
   <w:style w:type="character" w:default="1" w:styleId="DefaultParagraphFont">
     <w:name w:val="Default Paragraph Font"/>
     <w:uiPriority w:val="1"/>
+    <w:semiHidden/>
     <w:unhideWhenUsed/>
   </w:style>
   <w:style w:type="table" w:default="1" w:styleId="TableNormal">
@@ -24114,7 +24510,7 @@
 </file>
 
 <file path=customXml/itemProps1.xml><?xml version="1.0" encoding="utf-8"?>
-<ds:datastoreItem xmlns:ds="http://schemas.openxmlformats.org/officeDocument/2006/customXml" ds:itemID="{1281E2D2-70D9-4236-A6E8-6F2C926ADF98}">
+<ds:datastoreItem xmlns:ds="http://schemas.openxmlformats.org/officeDocument/2006/customXml" ds:itemID="{76891F65-3379-458D-8ED4-2C222A663E19}">
   <ds:schemaRefs>
     <ds:schemaRef ds:uri="http://schemas.openxmlformats.org/officeDocument/2006/bibliography"/>
   </ds:schemaRefs>

</xml_diff>

<commit_message>
Modified path to RPI Node JS webserver code. Path to .tar.gz added.
</commit_message>
<xml_diff>
--- a/KindlePublications/BuildingImage_RaspberryPi.docx
+++ b/KindlePublications/BuildingImage_RaspberryPi.docx
@@ -600,8 +600,6 @@
       <w:r>
         <w:fldChar w:fldCharType="separate"/>
       </w:r>
-      <w:bookmarkStart w:id="2" w:name="_GoBack"/>
-      <w:bookmarkEnd w:id="2"/>
       <w:r>
         <w:rPr>
           <w:noProof/>
@@ -4611,11 +4609,11 @@
       <w:pPr>
         <w:pStyle w:val="Heading1"/>
       </w:pPr>
-      <w:bookmarkStart w:id="3" w:name="_Toc526754579"/>
+      <w:bookmarkStart w:id="2" w:name="_Toc526754579"/>
       <w:r>
         <w:t>About Raspberry Pi</w:t>
       </w:r>
-      <w:bookmarkEnd w:id="3"/>
+      <w:bookmarkEnd w:id="2"/>
     </w:p>
     <w:p>
       <w:pPr>
@@ -5246,7 +5244,7 @@
       <w:pPr>
         <w:pStyle w:val="Heading1"/>
       </w:pPr>
-      <w:bookmarkStart w:id="4" w:name="_Toc526754580"/>
+      <w:bookmarkStart w:id="3" w:name="_Toc526754580"/>
       <w:r>
         <w:lastRenderedPageBreak/>
         <w:t>Support Repo</w:t>
@@ -5254,7 +5252,7 @@
       <w:r>
         <w:t xml:space="preserve"> – RPI_IOT_KERNEL</w:t>
       </w:r>
-      <w:bookmarkEnd w:id="4"/>
+      <w:bookmarkEnd w:id="3"/>
     </w:p>
     <w:p>
       <w:pPr>
@@ -5767,26 +5765,69 @@
           <w:shd w:val="clear" w:color="auto" w:fill="FFFFFF"/>
         </w:rPr>
       </w:pPr>
-      <w:bookmarkStart w:id="5" w:name="_Toc526754581"/>
+      <w:bookmarkStart w:id="4" w:name="_Toc526754581"/>
       <w:r>
         <w:rPr>
           <w:shd w:val="clear" w:color="auto" w:fill="FFFFFF"/>
         </w:rPr>
         <w:t>FIRMWARE</w:t>
       </w:r>
+      <w:bookmarkEnd w:id="4"/>
+    </w:p>
+    <w:p>
+      <w:r>
+        <w:t>Official RPi GPU / Firmware</w:t>
+      </w:r>
+      <w:r>
+        <w:t xml:space="preserve"> (bootloader)</w:t>
+      </w:r>
+      <w:r>
+        <w:t xml:space="preserve"> are part of this folder.</w:t>
+      </w:r>
+    </w:p>
+    <w:p>
+      <w:pPr>
+        <w:pStyle w:val="Heading2"/>
+        <w:rPr>
+          <w:shd w:val="clear" w:color="auto" w:fill="FFFFFF"/>
+        </w:rPr>
+      </w:pPr>
+      <w:bookmarkStart w:id="5" w:name="_Toc526754582"/>
+      <w:r>
+        <w:rPr>
+          <w:shd w:val="clear" w:color="auto" w:fill="FFFFFF"/>
+        </w:rPr>
+        <w:t>LINUX</w:t>
+      </w:r>
       <w:bookmarkEnd w:id="5"/>
     </w:p>
     <w:p>
       <w:r>
-        <w:t>Official RPi GPU / Firmware</w:t>
-      </w:r>
-      <w:r>
-        <w:t xml:space="preserve"> (bootloader)</w:t>
-      </w:r>
-      <w:r>
-        <w:t xml:space="preserve"> are part of this folder.</w:t>
-      </w:r>
-    </w:p>
+        <w:t xml:space="preserve">Based on </w:t>
+      </w:r>
+      <w:r>
+        <w:t xml:space="preserve">Official </w:t>
+      </w:r>
+      <w:r>
+        <w:t xml:space="preserve">RPi Linux 4.9.x kernel. This </w:t>
+      </w:r>
+      <w:r>
+        <w:t xml:space="preserve">kernel includes kernel modifications, scripts, drivers </w:t>
+      </w:r>
+      <w:r>
+        <w:t>etc.</w:t>
+      </w:r>
+      <w:r>
+        <w:t xml:space="preserve"> done for learning concepts which are detailed </w:t>
+      </w:r>
+      <w:r>
+        <w:t>throughout</w:t>
+      </w:r>
+      <w:r>
+        <w:t xml:space="preserve"> this book. </w:t>
+      </w:r>
+    </w:p>
+    <w:p/>
     <w:p>
       <w:pPr>
         <w:pStyle w:val="Heading2"/>
@@ -5794,39 +5835,18 @@
           <w:shd w:val="clear" w:color="auto" w:fill="FFFFFF"/>
         </w:rPr>
       </w:pPr>
-      <w:bookmarkStart w:id="6" w:name="_Toc526754582"/>
+      <w:bookmarkStart w:id="6" w:name="_Toc526754583"/>
       <w:r>
         <w:rPr>
           <w:shd w:val="clear" w:color="auto" w:fill="FFFFFF"/>
         </w:rPr>
-        <w:t>LINUX</w:t>
+        <w:t>TOOLS</w:t>
       </w:r>
       <w:bookmarkEnd w:id="6"/>
     </w:p>
     <w:p>
       <w:r>
-        <w:t xml:space="preserve">Based on </w:t>
-      </w:r>
-      <w:r>
-        <w:t xml:space="preserve">Official </w:t>
-      </w:r>
-      <w:r>
-        <w:t xml:space="preserve">RPi Linux 4.9.x kernel. This </w:t>
-      </w:r>
-      <w:r>
-        <w:t xml:space="preserve">kernel includes kernel modifications, scripts, drivers </w:t>
-      </w:r>
-      <w:r>
-        <w:t>etc.</w:t>
-      </w:r>
-      <w:r>
-        <w:t xml:space="preserve"> done for learning concepts which are detailed </w:t>
-      </w:r>
-      <w:r>
-        <w:t>throughout</w:t>
-      </w:r>
-      <w:r>
-        <w:t xml:space="preserve"> this book. </w:t>
+        <w:t>Based on Official RPi toolchain package. This toolchain shall be helpful in compiling code or generating RPi understandable binary format.</w:t>
       </w:r>
     </w:p>
     <w:p/>
@@ -5837,36 +5857,14 @@
           <w:shd w:val="clear" w:color="auto" w:fill="FFFFFF"/>
         </w:rPr>
       </w:pPr>
-      <w:bookmarkStart w:id="7" w:name="_Toc526754583"/>
+      <w:bookmarkStart w:id="7" w:name="_Toc526754584"/>
       <w:r>
         <w:rPr>
           <w:shd w:val="clear" w:color="auto" w:fill="FFFFFF"/>
         </w:rPr>
-        <w:t>TOOLS</w:t>
+        <w:t>SUPPORT</w:t>
       </w:r>
       <w:bookmarkEnd w:id="7"/>
-    </w:p>
-    <w:p>
-      <w:r>
-        <w:t>Based on Official RPi toolchain package. This toolchain shall be helpful in compiling code or generating RPi understandable binary format.</w:t>
-      </w:r>
-    </w:p>
-    <w:p/>
-    <w:p>
-      <w:pPr>
-        <w:pStyle w:val="Heading2"/>
-        <w:rPr>
-          <w:shd w:val="clear" w:color="auto" w:fill="FFFFFF"/>
-        </w:rPr>
-      </w:pPr>
-      <w:bookmarkStart w:id="8" w:name="_Toc526754584"/>
-      <w:r>
-        <w:rPr>
-          <w:shd w:val="clear" w:color="auto" w:fill="FFFFFF"/>
-        </w:rPr>
-        <w:t>SUPPORT</w:t>
-      </w:r>
-      <w:bookmarkEnd w:id="8"/>
     </w:p>
     <w:p>
       <w:pPr>
@@ -5995,7 +5993,7 @@
       <w:pPr>
         <w:pStyle w:val="Heading1"/>
       </w:pPr>
-      <w:bookmarkStart w:id="9" w:name="_Toc526754585"/>
+      <w:bookmarkStart w:id="8" w:name="_Toc526754585"/>
       <w:r>
         <w:lastRenderedPageBreak/>
         <w:t>Preparing</w:t>
@@ -6003,7 +6001,7 @@
       <w:r>
         <w:t xml:space="preserve"> Raspberry Pi for First Boot</w:t>
       </w:r>
-      <w:bookmarkEnd w:id="9"/>
+      <w:bookmarkEnd w:id="8"/>
     </w:p>
     <w:p>
       <w:pPr>
@@ -6037,7 +6035,7 @@
           <w:lang w:val="en-IN"/>
         </w:rPr>
       </w:pPr>
-      <w:bookmarkStart w:id="10" w:name="_Toc526754586"/>
+      <w:bookmarkStart w:id="9" w:name="_Toc526754586"/>
       <w:r>
         <w:rPr>
           <w:shd w:val="clear" w:color="auto" w:fill="FFFFFF"/>
@@ -6045,7 +6043,7 @@
         </w:rPr>
         <w:t>Hardware Requirements</w:t>
       </w:r>
-      <w:bookmarkEnd w:id="10"/>
+      <w:bookmarkEnd w:id="9"/>
     </w:p>
     <w:p>
       <w:pPr>
@@ -6309,11 +6307,11 @@
       <w:pPr>
         <w:pStyle w:val="Heading2"/>
       </w:pPr>
-      <w:bookmarkStart w:id="11" w:name="_Toc526754587"/>
+      <w:bookmarkStart w:id="10" w:name="_Toc526754587"/>
       <w:r>
         <w:t>Install Raspbian on Your Pi and Connect to It Over SSH</w:t>
       </w:r>
-      <w:bookmarkEnd w:id="11"/>
+      <w:bookmarkEnd w:id="10"/>
     </w:p>
     <w:p>
       <w:pPr>
@@ -7153,7 +7151,7 @@
           <w:lang w:val="en-IN"/>
         </w:rPr>
       </w:pPr>
-      <w:bookmarkStart w:id="12" w:name="_Toc526754588"/>
+      <w:bookmarkStart w:id="11" w:name="_Toc526754588"/>
       <w:r>
         <w:rPr>
           <w:shd w:val="clear" w:color="auto" w:fill="FFFFFF"/>
@@ -7224,7 +7222,7 @@
         </w:rPr>
         <w:t>mages</w:t>
       </w:r>
-      <w:bookmarkEnd w:id="12"/>
+      <w:bookmarkEnd w:id="11"/>
     </w:p>
     <w:p>
       <w:pPr>
@@ -7824,11 +7822,11 @@
       <w:pPr>
         <w:pStyle w:val="Heading2"/>
       </w:pPr>
-      <w:bookmarkStart w:id="13" w:name="_Toc526754589"/>
+      <w:bookmarkStart w:id="12" w:name="_Toc526754589"/>
       <w:r>
         <w:t>Image Flashing Softwares</w:t>
       </w:r>
-      <w:bookmarkEnd w:id="13"/>
+      <w:bookmarkEnd w:id="12"/>
     </w:p>
     <w:p>
       <w:pPr>
@@ -8116,7 +8114,7 @@
       <w:pPr>
         <w:pStyle w:val="Heading2"/>
       </w:pPr>
-      <w:bookmarkStart w:id="14" w:name="_Toc526754590"/>
+      <w:bookmarkStart w:id="13" w:name="_Toc526754590"/>
       <w:r>
         <w:t xml:space="preserve">Setting </w:t>
       </w:r>
@@ -8126,7 +8124,7 @@
       <w:r>
         <w:t xml:space="preserve"> Up via Command Line</w:t>
       </w:r>
-      <w:bookmarkEnd w:id="14"/>
+      <w:bookmarkEnd w:id="13"/>
     </w:p>
     <w:p>
       <w:r>
@@ -8161,11 +8159,11 @@
       <w:pPr>
         <w:pStyle w:val="Heading3"/>
       </w:pPr>
-      <w:bookmarkStart w:id="15" w:name="_Toc526754591"/>
+      <w:bookmarkStart w:id="14" w:name="_Toc526754591"/>
       <w:r>
         <w:t>GETTING WIFI NETWORK DETAILS</w:t>
       </w:r>
-      <w:bookmarkEnd w:id="15"/>
+      <w:bookmarkEnd w:id="14"/>
     </w:p>
     <w:p/>
     <w:p>
@@ -8292,11 +8290,11 @@
       <w:pPr>
         <w:pStyle w:val="Heading3"/>
       </w:pPr>
-      <w:bookmarkStart w:id="16" w:name="_Toc526754592"/>
+      <w:bookmarkStart w:id="15" w:name="_Toc526754592"/>
       <w:r>
         <w:t>ADDING THE NETWORK DETAILS TO THE RASPBERRY PI</w:t>
       </w:r>
-      <w:bookmarkEnd w:id="16"/>
+      <w:bookmarkEnd w:id="15"/>
     </w:p>
     <w:p/>
     <w:p>
@@ -8494,92 +8492,92 @@
       <w:pPr>
         <w:pStyle w:val="Heading3"/>
       </w:pPr>
-      <w:bookmarkStart w:id="17" w:name="_Toc526754593"/>
+      <w:bookmarkStart w:id="16" w:name="_Toc526754593"/>
       <w:r>
         <w:t>UNSECURED NETWORKS</w:t>
       </w:r>
+      <w:bookmarkEnd w:id="16"/>
+    </w:p>
+    <w:p/>
+    <w:p>
+      <w:r>
+        <w:t>If the network you are connecting t</w:t>
+      </w:r>
+      <w:r>
+        <w:t xml:space="preserve">o does not use a password, the </w:t>
+      </w:r>
+      <w:r>
+        <w:t xml:space="preserve">wpa_supplicant entry for the network will need to include the </w:t>
+      </w:r>
+      <w:r>
+        <w:t>correct key</w:t>
+      </w:r>
+      <w:r>
+        <w:t>_mgmt entry. e.g.</w:t>
+      </w:r>
+    </w:p>
+    <w:p/>
+    <w:p>
+      <w:pPr>
+        <w:ind w:firstLine="720"/>
+      </w:pPr>
+      <w:r>
+        <w:t>network={</w:t>
+      </w:r>
+    </w:p>
+    <w:p>
+      <w:r>
+        <w:t xml:space="preserve">    </w:t>
+      </w:r>
+      <w:r>
+        <w:tab/>
+      </w:r>
+      <w:r>
+        <w:tab/>
+      </w:r>
+      <w:r>
+        <w:t>ssid="testing"</w:t>
+      </w:r>
+    </w:p>
+    <w:p>
+      <w:r>
+        <w:t xml:space="preserve">    </w:t>
+      </w:r>
+      <w:r>
+        <w:tab/>
+      </w:r>
+      <w:r>
+        <w:tab/>
+      </w:r>
+      <w:r>
+        <w:t>key_mgmt=NONE</w:t>
+      </w:r>
+    </w:p>
+    <w:p>
+      <w:pPr>
+        <w:ind w:firstLine="720"/>
+      </w:pPr>
+      <w:r>
+        <w:t>}</w:t>
+      </w:r>
+    </w:p>
+    <w:p/>
+    <w:p>
+      <w:pPr>
+        <w:rPr>
+          <w:b/>
+        </w:rPr>
+      </w:pPr>
+    </w:p>
+    <w:p>
+      <w:pPr>
+        <w:pStyle w:val="Heading3"/>
+      </w:pPr>
+      <w:bookmarkStart w:id="17" w:name="_Toc526754594"/>
+      <w:r>
+        <w:t>HIDDEN NETWORKS</w:t>
+      </w:r>
       <w:bookmarkEnd w:id="17"/>
-    </w:p>
-    <w:p/>
-    <w:p>
-      <w:r>
-        <w:t>If the network you are connecting t</w:t>
-      </w:r>
-      <w:r>
-        <w:t xml:space="preserve">o does not use a password, the </w:t>
-      </w:r>
-      <w:r>
-        <w:t xml:space="preserve">wpa_supplicant entry for the network will need to include the </w:t>
-      </w:r>
-      <w:r>
-        <w:t>correct key</w:t>
-      </w:r>
-      <w:r>
-        <w:t>_mgmt entry. e.g.</w:t>
-      </w:r>
-    </w:p>
-    <w:p/>
-    <w:p>
-      <w:pPr>
-        <w:ind w:firstLine="720"/>
-      </w:pPr>
-      <w:r>
-        <w:t>network={</w:t>
-      </w:r>
-    </w:p>
-    <w:p>
-      <w:r>
-        <w:t xml:space="preserve">    </w:t>
-      </w:r>
-      <w:r>
-        <w:tab/>
-      </w:r>
-      <w:r>
-        <w:tab/>
-      </w:r>
-      <w:r>
-        <w:t>ssid="testing"</w:t>
-      </w:r>
-    </w:p>
-    <w:p>
-      <w:r>
-        <w:t xml:space="preserve">    </w:t>
-      </w:r>
-      <w:r>
-        <w:tab/>
-      </w:r>
-      <w:r>
-        <w:tab/>
-      </w:r>
-      <w:r>
-        <w:t>key_mgmt=NONE</w:t>
-      </w:r>
-    </w:p>
-    <w:p>
-      <w:pPr>
-        <w:ind w:firstLine="720"/>
-      </w:pPr>
-      <w:r>
-        <w:t>}</w:t>
-      </w:r>
-    </w:p>
-    <w:p/>
-    <w:p>
-      <w:pPr>
-        <w:rPr>
-          <w:b/>
-        </w:rPr>
-      </w:pPr>
-    </w:p>
-    <w:p>
-      <w:pPr>
-        <w:pStyle w:val="Heading3"/>
-      </w:pPr>
-      <w:bookmarkStart w:id="18" w:name="_Toc526754594"/>
-      <w:r>
-        <w:t>HIDDEN NETWORKS</w:t>
-      </w:r>
-      <w:bookmarkEnd w:id="18"/>
     </w:p>
     <w:p/>
     <w:p>
@@ -8687,11 +8685,11 @@
       <w:pPr>
         <w:pStyle w:val="Heading3"/>
       </w:pPr>
-      <w:bookmarkStart w:id="19" w:name="_Toc526754595"/>
+      <w:bookmarkStart w:id="18" w:name="_Toc526754595"/>
       <w:r>
         <w:t>ADDING MULTIPLE WIRELESS NETWORK CONFIGURATIONS</w:t>
       </w:r>
-      <w:bookmarkEnd w:id="19"/>
+      <w:bookmarkEnd w:id="18"/>
     </w:p>
     <w:p>
       <w:pPr>
@@ -8923,11 +8921,11 @@
       <w:pPr>
         <w:pStyle w:val="Heading2"/>
       </w:pPr>
-      <w:bookmarkStart w:id="20" w:name="_Toc526754596"/>
+      <w:bookmarkStart w:id="19" w:name="_Toc526754596"/>
       <w:r>
         <w:t>Enable SSH (with Keyboard and Monitor attached)</w:t>
       </w:r>
-      <w:bookmarkEnd w:id="20"/>
+      <w:bookmarkEnd w:id="19"/>
     </w:p>
     <w:p>
       <w:r>
@@ -9141,11 +9139,11 @@
       <w:pPr>
         <w:pStyle w:val="Heading2"/>
       </w:pPr>
-      <w:bookmarkStart w:id="21" w:name="_Toc526754597"/>
+      <w:bookmarkStart w:id="20" w:name="_Toc526754597"/>
       <w:r>
         <w:t>Enable SSH on a Headless Raspberry Pi</w:t>
       </w:r>
-      <w:bookmarkEnd w:id="21"/>
+      <w:bookmarkEnd w:id="20"/>
     </w:p>
     <w:p>
       <w:r>
@@ -9240,133 +9238,133 @@
       <w:pPr>
         <w:pStyle w:val="Heading2"/>
       </w:pPr>
-      <w:bookmarkStart w:id="22" w:name="_Toc526754598"/>
+      <w:bookmarkStart w:id="21" w:name="_Toc526754598"/>
       <w:r>
         <w:lastRenderedPageBreak/>
         <w:t>Safely Shutting down RPi</w:t>
       </w:r>
+      <w:bookmarkEnd w:id="21"/>
+    </w:p>
+    <w:p>
+      <w:pPr>
+        <w:jc w:val="both"/>
+      </w:pPr>
+    </w:p>
+    <w:p>
+      <w:pPr>
+        <w:jc w:val="both"/>
+      </w:pPr>
+      <w:r>
+        <w:t>Don’t mess with the wires</w:t>
+      </w:r>
+      <w:r>
+        <w:t xml:space="preserve"> / accessories</w:t>
+      </w:r>
+      <w:r>
+        <w:t xml:space="preserve"> while </w:t>
+      </w:r>
+      <w:r>
+        <w:t xml:space="preserve">RPi is still </w:t>
+      </w:r>
+      <w:r>
+        <w:t>power</w:t>
+      </w:r>
+      <w:r>
+        <w:t>ed</w:t>
+      </w:r>
+      <w:r>
+        <w:t xml:space="preserve"> on. Shutdown the Pi and wait for any blinking LEDs to stop and disconnect power before trying to connect</w:t>
+      </w:r>
+      <w:r>
+        <w:t xml:space="preserve"> </w:t>
+      </w:r>
+      <w:r>
+        <w:t>/</w:t>
+      </w:r>
+      <w:r>
+        <w:t xml:space="preserve"> </w:t>
+      </w:r>
+      <w:r>
+        <w:t>disconnect wires.</w:t>
+      </w:r>
+    </w:p>
+    <w:p>
+      <w:pPr>
+        <w:jc w:val="both"/>
+      </w:pPr>
+    </w:p>
+    <w:p>
+      <w:pPr>
+        <w:jc w:val="both"/>
+      </w:pPr>
+      <w:r>
+        <w:t xml:space="preserve">You can use either of the </w:t>
+      </w:r>
+      <w:r>
+        <w:t>commands:</w:t>
+      </w:r>
+      <w:r>
+        <w:t xml:space="preserve"> </w:t>
+      </w:r>
+    </w:p>
+    <w:p>
+      <w:pPr>
+        <w:jc w:val="both"/>
+      </w:pPr>
+      <w:r>
+        <w:t>$ sudo</w:t>
+      </w:r>
+      <w:r>
+        <w:t xml:space="preserve"> shutdown -h now</w:t>
+      </w:r>
+    </w:p>
+    <w:p>
+      <w:pPr>
+        <w:jc w:val="both"/>
+      </w:pPr>
+      <w:r>
+        <w:t>Or</w:t>
+      </w:r>
+    </w:p>
+    <w:p>
+      <w:pPr>
+        <w:jc w:val="both"/>
+      </w:pPr>
+      <w:r>
+        <w:t>$ sudo halt</w:t>
+      </w:r>
+    </w:p>
+    <w:p>
+      <w:pPr>
+        <w:jc w:val="both"/>
+      </w:pPr>
+      <w:r>
+        <w:br w:type="page"/>
+      </w:r>
+    </w:p>
+    <w:p>
+      <w:pPr>
+        <w:pStyle w:val="Heading1"/>
+      </w:pPr>
+    </w:p>
+    <w:p>
+      <w:pPr>
+        <w:pStyle w:val="Heading1"/>
+      </w:pPr>
+      <w:bookmarkStart w:id="22" w:name="_Toc526754599"/>
+      <w:r>
+        <w:t xml:space="preserve">Step </w:t>
+      </w:r>
+      <w:r>
+        <w:t>by</w:t>
+      </w:r>
+      <w:r>
+        <w:t xml:space="preserve"> Step Guide</w:t>
+      </w:r>
+      <w:r>
+        <w:t xml:space="preserve"> (Building Custom Linux Kernel)</w:t>
+      </w:r>
       <w:bookmarkEnd w:id="22"/>
-    </w:p>
-    <w:p>
-      <w:pPr>
-        <w:jc w:val="both"/>
-      </w:pPr>
-    </w:p>
-    <w:p>
-      <w:pPr>
-        <w:jc w:val="both"/>
-      </w:pPr>
-      <w:r>
-        <w:t>Don’t mess with the wires</w:t>
-      </w:r>
-      <w:r>
-        <w:t xml:space="preserve"> / accessories</w:t>
-      </w:r>
-      <w:r>
-        <w:t xml:space="preserve"> while </w:t>
-      </w:r>
-      <w:r>
-        <w:t xml:space="preserve">RPi is still </w:t>
-      </w:r>
-      <w:r>
-        <w:t>power</w:t>
-      </w:r>
-      <w:r>
-        <w:t>ed</w:t>
-      </w:r>
-      <w:r>
-        <w:t xml:space="preserve"> on. Shutdown the Pi and wait for any blinking LEDs to stop and disconnect power before trying to connect</w:t>
-      </w:r>
-      <w:r>
-        <w:t xml:space="preserve"> </w:t>
-      </w:r>
-      <w:r>
-        <w:t>/</w:t>
-      </w:r>
-      <w:r>
-        <w:t xml:space="preserve"> </w:t>
-      </w:r>
-      <w:r>
-        <w:t>disconnect wires.</w:t>
-      </w:r>
-    </w:p>
-    <w:p>
-      <w:pPr>
-        <w:jc w:val="both"/>
-      </w:pPr>
-    </w:p>
-    <w:p>
-      <w:pPr>
-        <w:jc w:val="both"/>
-      </w:pPr>
-      <w:r>
-        <w:t xml:space="preserve">You can use either of the </w:t>
-      </w:r>
-      <w:r>
-        <w:t>commands:</w:t>
-      </w:r>
-      <w:r>
-        <w:t xml:space="preserve"> </w:t>
-      </w:r>
-    </w:p>
-    <w:p>
-      <w:pPr>
-        <w:jc w:val="both"/>
-      </w:pPr>
-      <w:r>
-        <w:t>$ sudo</w:t>
-      </w:r>
-      <w:r>
-        <w:t xml:space="preserve"> shutdown -h now</w:t>
-      </w:r>
-    </w:p>
-    <w:p>
-      <w:pPr>
-        <w:jc w:val="both"/>
-      </w:pPr>
-      <w:r>
-        <w:t>Or</w:t>
-      </w:r>
-    </w:p>
-    <w:p>
-      <w:pPr>
-        <w:jc w:val="both"/>
-      </w:pPr>
-      <w:r>
-        <w:t>$ sudo halt</w:t>
-      </w:r>
-    </w:p>
-    <w:p>
-      <w:pPr>
-        <w:jc w:val="both"/>
-      </w:pPr>
-      <w:r>
-        <w:br w:type="page"/>
-      </w:r>
-    </w:p>
-    <w:p>
-      <w:pPr>
-        <w:pStyle w:val="Heading1"/>
-      </w:pPr>
-    </w:p>
-    <w:p>
-      <w:pPr>
-        <w:pStyle w:val="Heading1"/>
-      </w:pPr>
-      <w:bookmarkStart w:id="23" w:name="_Toc526754599"/>
-      <w:r>
-        <w:t xml:space="preserve">Step </w:t>
-      </w:r>
-      <w:r>
-        <w:t>by</w:t>
-      </w:r>
-      <w:r>
-        <w:t xml:space="preserve"> Step Guide</w:t>
-      </w:r>
-      <w:r>
-        <w:t xml:space="preserve"> (Building Custom Linux Kernel)</w:t>
-      </w:r>
-      <w:bookmarkEnd w:id="23"/>
     </w:p>
     <w:p/>
     <w:p>
@@ -9453,11 +9451,11 @@
       <w:pPr>
         <w:pStyle w:val="Heading2"/>
       </w:pPr>
-      <w:bookmarkStart w:id="24" w:name="_Toc526754600"/>
+      <w:bookmarkStart w:id="23" w:name="_Toc526754600"/>
       <w:r>
         <w:t>1) Get the kernel source</w:t>
       </w:r>
-      <w:bookmarkEnd w:id="24"/>
+      <w:bookmarkEnd w:id="23"/>
       <w:r>
         <w:t xml:space="preserve"> </w:t>
       </w:r>
@@ -9632,7 +9630,7 @@
       <w:pPr>
         <w:pStyle w:val="Heading2"/>
       </w:pPr>
-      <w:bookmarkStart w:id="25" w:name="_Toc526754601"/>
+      <w:bookmarkStart w:id="24" w:name="_Toc526754601"/>
       <w:r>
         <w:t>2) Get the</w:t>
       </w:r>
@@ -9645,7 +9643,7 @@
       <w:r>
         <w:t>compiler</w:t>
       </w:r>
-      <w:bookmarkEnd w:id="25"/>
+      <w:bookmarkEnd w:id="24"/>
       <w:r>
         <w:t xml:space="preserve"> </w:t>
       </w:r>
@@ -9737,14 +9735,14 @@
       <w:pPr>
         <w:pStyle w:val="Heading2"/>
       </w:pPr>
-      <w:bookmarkStart w:id="26" w:name="_Toc526754602"/>
+      <w:bookmarkStart w:id="25" w:name="_Toc526754602"/>
       <w:r>
         <w:t>3) Install</w:t>
       </w:r>
       <w:r>
         <w:t xml:space="preserve"> necessary packages</w:t>
       </w:r>
-      <w:bookmarkEnd w:id="26"/>
+      <w:bookmarkEnd w:id="25"/>
     </w:p>
     <w:p/>
     <w:p>
@@ -9905,14 +9903,14 @@
       <w:pPr>
         <w:pStyle w:val="Heading2"/>
       </w:pPr>
-      <w:bookmarkStart w:id="27" w:name="_Toc526754603"/>
+      <w:bookmarkStart w:id="26" w:name="_Toc526754603"/>
       <w:r>
         <w:t xml:space="preserve">4) </w:t>
       </w:r>
       <w:r>
         <w:t>Code Compilation</w:t>
       </w:r>
-      <w:bookmarkEnd w:id="27"/>
+      <w:bookmarkEnd w:id="26"/>
     </w:p>
     <w:p/>
     <w:p>
@@ -10699,7 +10697,7 @@
       <w:pPr>
         <w:pStyle w:val="Heading2"/>
       </w:pPr>
-      <w:bookmarkStart w:id="28" w:name="_Toc526754604"/>
+      <w:bookmarkStart w:id="27" w:name="_Toc526754604"/>
       <w:r>
         <w:t xml:space="preserve">5) Preparing </w:t>
       </w:r>
@@ -10712,7 +10710,7 @@
       <w:r>
         <w:t>IMAGE</w:t>
       </w:r>
-      <w:bookmarkEnd w:id="28"/>
+      <w:bookmarkEnd w:id="27"/>
       <w:r>
         <w:t xml:space="preserve"> </w:t>
       </w:r>
@@ -11101,11 +11099,11 @@
       <w:pPr>
         <w:pStyle w:val="Heading2"/>
       </w:pPr>
-      <w:bookmarkStart w:id="29" w:name="_Toc526754605"/>
+      <w:bookmarkStart w:id="28" w:name="_Toc526754605"/>
       <w:r>
         <w:t>6) Transfer the Kernel Image</w:t>
       </w:r>
-      <w:bookmarkEnd w:id="29"/>
+      <w:bookmarkEnd w:id="28"/>
     </w:p>
     <w:p/>
     <w:p>
@@ -11179,14 +11177,14 @@
       <w:pPr>
         <w:pStyle w:val="Heading2"/>
       </w:pPr>
-      <w:bookmarkStart w:id="30" w:name="_Toc526754606"/>
+      <w:bookmarkStart w:id="29" w:name="_Toc526754606"/>
       <w:r>
         <w:t>7) Copy Device Tree Blobs</w:t>
       </w:r>
       <w:r>
         <w:t xml:space="preserve"> (Recent Kernels Only)</w:t>
       </w:r>
-      <w:bookmarkEnd w:id="30"/>
+      <w:bookmarkEnd w:id="29"/>
     </w:p>
     <w:p/>
     <w:p>
@@ -11234,7 +11232,7 @@
       <w:pPr>
         <w:pStyle w:val="Heading2"/>
       </w:pPr>
-      <w:bookmarkStart w:id="31" w:name="_Toc526754607"/>
+      <w:bookmarkStart w:id="30" w:name="_Toc526754607"/>
       <w:r>
         <w:t>8</w:t>
       </w:r>
@@ -11244,7 +11242,7 @@
       <w:r>
         <w:t>Building the Device Drivers (Modules)</w:t>
       </w:r>
-      <w:bookmarkEnd w:id="31"/>
+      <w:bookmarkEnd w:id="30"/>
     </w:p>
     <w:p/>
     <w:p>
@@ -11294,7 +11292,7 @@
       <w:pPr>
         <w:pStyle w:val="Heading2"/>
       </w:pPr>
-      <w:bookmarkStart w:id="32" w:name="_Toc526754608"/>
+      <w:bookmarkStart w:id="31" w:name="_Toc526754608"/>
       <w:r>
         <w:t>9</w:t>
       </w:r>
@@ -11313,7 +11311,7 @@
       <w:r>
         <w:t>are</w:t>
       </w:r>
-      <w:bookmarkEnd w:id="32"/>
+      <w:bookmarkEnd w:id="31"/>
     </w:p>
     <w:p/>
     <w:p>
@@ -11428,14 +11426,14 @@
       <w:pPr>
         <w:pStyle w:val="Heading2"/>
       </w:pPr>
-      <w:bookmarkStart w:id="33" w:name="_Toc526754609"/>
+      <w:bookmarkStart w:id="32" w:name="_Toc526754609"/>
       <w:r>
         <w:t>10</w:t>
       </w:r>
       <w:r>
         <w:t>) Transfer the firmware</w:t>
       </w:r>
-      <w:bookmarkEnd w:id="33"/>
+      <w:bookmarkEnd w:id="32"/>
     </w:p>
     <w:p/>
     <w:p>
@@ -11583,13 +11581,13 @@
       <w:pPr>
         <w:pStyle w:val="Heading1"/>
       </w:pPr>
-      <w:bookmarkStart w:id="34" w:name="_Toc487031617"/>
-      <w:bookmarkStart w:id="35" w:name="_Toc526754610"/>
+      <w:bookmarkStart w:id="33" w:name="_Toc487031617"/>
+      <w:bookmarkStart w:id="34" w:name="_Toc526754610"/>
       <w:r>
         <w:t>Understanding Device Tree</w:t>
       </w:r>
+      <w:bookmarkEnd w:id="33"/>
       <w:bookmarkEnd w:id="34"/>
-      <w:bookmarkEnd w:id="35"/>
     </w:p>
     <w:p>
       <w:r>
@@ -11762,58 +11760,58 @@
       <w:pPr>
         <w:pStyle w:val="Heading2"/>
       </w:pPr>
-      <w:bookmarkStart w:id="36" w:name="_Toc487031618"/>
-      <w:bookmarkStart w:id="37" w:name="_Toc526754611"/>
+      <w:bookmarkStart w:id="35" w:name="_Toc487031618"/>
+      <w:bookmarkStart w:id="36" w:name="_Toc526754611"/>
       <w:r>
         <w:t>DEVICE TREES</w:t>
       </w:r>
+      <w:bookmarkEnd w:id="35"/>
       <w:bookmarkEnd w:id="36"/>
+    </w:p>
+    <w:p/>
+    <w:p>
+      <w:pPr>
+        <w:jc w:val="both"/>
+      </w:pPr>
+      <w:r>
+        <w:t>A Device Tree (DT) is a description of the hardware in a system. It should include the name of the base CPU, its memory configuration, and any peripherals (internal and external). A DT should not be used to describe the software, although by listing the hardware modules it does usually cause driver modules to be loaded. It helps to remember that DTs are supposed to be OS-neutral, so anything which is Linux-specific probably shouldn't be there.</w:t>
+      </w:r>
+    </w:p>
+    <w:p>
+      <w:pPr>
+        <w:jc w:val="both"/>
+      </w:pPr>
+    </w:p>
+    <w:p>
+      <w:pPr>
+        <w:jc w:val="both"/>
+      </w:pPr>
+      <w:r>
+        <w:t xml:space="preserve">A Device Tree represents the hardware configuration as a hierarchy of nodes. Each node may contain properties and </w:t>
+      </w:r>
+      <w:r>
+        <w:t>sub nodes</w:t>
+      </w:r>
+      <w:r>
+        <w:t>. Properties are named arrays of bytes, which may contain strings, numbers (big-endian), arbitrary sequences of bytes, and any combination thereof. By analogy to a filesystem, nodes are directories and properties are files. The locations of nodes and properties within the tree can be described using a path, with slashes as separators and a single slash (/) to indicate the root.</w:t>
+      </w:r>
+    </w:p>
+    <w:p>
+      <w:pPr>
+        <w:jc w:val="both"/>
+      </w:pPr>
+    </w:p>
+    <w:p>
+      <w:pPr>
+        <w:pStyle w:val="Heading3"/>
+      </w:pPr>
+      <w:bookmarkStart w:id="37" w:name="_Toc487031619"/>
+      <w:bookmarkStart w:id="38" w:name="_Toc526754612"/>
+      <w:r>
+        <w:t>1.1: BASIC DTS SYNTAX</w:t>
+      </w:r>
       <w:bookmarkEnd w:id="37"/>
-    </w:p>
-    <w:p/>
-    <w:p>
-      <w:pPr>
-        <w:jc w:val="both"/>
-      </w:pPr>
-      <w:r>
-        <w:t>A Device Tree (DT) is a description of the hardware in a system. It should include the name of the base CPU, its memory configuration, and any peripherals (internal and external). A DT should not be used to describe the software, although by listing the hardware modules it does usually cause driver modules to be loaded. It helps to remember that DTs are supposed to be OS-neutral, so anything which is Linux-specific probably shouldn't be there.</w:t>
-      </w:r>
-    </w:p>
-    <w:p>
-      <w:pPr>
-        <w:jc w:val="both"/>
-      </w:pPr>
-    </w:p>
-    <w:p>
-      <w:pPr>
-        <w:jc w:val="both"/>
-      </w:pPr>
-      <w:r>
-        <w:t xml:space="preserve">A Device Tree represents the hardware configuration as a hierarchy of nodes. Each node may contain properties and </w:t>
-      </w:r>
-      <w:r>
-        <w:t>sub nodes</w:t>
-      </w:r>
-      <w:r>
-        <w:t>. Properties are named arrays of bytes, which may contain strings, numbers (big-endian), arbitrary sequences of bytes, and any combination thereof. By analogy to a filesystem, nodes are directories and properties are files. The locations of nodes and properties within the tree can be described using a path, with slashes as separators and a single slash (/) to indicate the root.</w:t>
-      </w:r>
-    </w:p>
-    <w:p>
-      <w:pPr>
-        <w:jc w:val="both"/>
-      </w:pPr>
-    </w:p>
-    <w:p>
-      <w:pPr>
-        <w:pStyle w:val="Heading3"/>
-      </w:pPr>
-      <w:bookmarkStart w:id="38" w:name="_Toc487031619"/>
-      <w:bookmarkStart w:id="39" w:name="_Toc526754612"/>
-      <w:r>
-        <w:t>1.1: BASIC DTS SYNTAX</w:t>
-      </w:r>
       <w:bookmarkEnd w:id="38"/>
-      <w:bookmarkEnd w:id="39"/>
     </w:p>
     <w:p>
       <w:pPr>
@@ -13517,13 +13515,13 @@
       <w:pPr>
         <w:pStyle w:val="Heading3"/>
       </w:pPr>
-      <w:bookmarkStart w:id="40" w:name="_Toc487031620"/>
-      <w:bookmarkStart w:id="41" w:name="_Toc526754613"/>
+      <w:bookmarkStart w:id="39" w:name="_Toc487031620"/>
+      <w:bookmarkStart w:id="40" w:name="_Toc526754613"/>
       <w:r>
         <w:t>1.2: AN ASIDE ABOUT /INCLUDE/</w:t>
       </w:r>
+      <w:bookmarkEnd w:id="39"/>
       <w:bookmarkEnd w:id="40"/>
-      <w:bookmarkEnd w:id="41"/>
     </w:p>
     <w:p>
       <w:r>
@@ -13554,11 +13552,11 @@
       <w:pPr>
         <w:pStyle w:val="Heading1"/>
       </w:pPr>
-      <w:bookmarkStart w:id="42" w:name="_Toc526754614"/>
+      <w:bookmarkStart w:id="41" w:name="_Toc526754614"/>
       <w:r>
         <w:t>Transferring files between VirtualBox and Host OS</w:t>
       </w:r>
-      <w:bookmarkEnd w:id="42"/>
+      <w:bookmarkEnd w:id="41"/>
       <w:r>
         <w:tab/>
       </w:r>
@@ -13662,11 +13660,11 @@
       <w:pPr>
         <w:pStyle w:val="Heading2"/>
       </w:pPr>
-      <w:bookmarkStart w:id="43" w:name="_Toc526754615"/>
+      <w:bookmarkStart w:id="42" w:name="_Toc526754615"/>
       <w:r>
         <w:t>Shared Folder between Host &amp; Guest OS</w:t>
       </w:r>
-      <w:bookmarkEnd w:id="43"/>
+      <w:bookmarkEnd w:id="42"/>
     </w:p>
     <w:p>
       <w:pPr>
@@ -13694,14 +13692,14 @@
       <w:pPr>
         <w:pStyle w:val="Heading3"/>
       </w:pPr>
-      <w:bookmarkStart w:id="44" w:name="_Toc526754616"/>
+      <w:bookmarkStart w:id="43" w:name="_Toc526754616"/>
       <w:r>
         <w:t xml:space="preserve">Step 1: </w:t>
       </w:r>
       <w:r>
         <w:t>Share a folder on the host OS</w:t>
       </w:r>
-      <w:bookmarkEnd w:id="44"/>
+      <w:bookmarkEnd w:id="43"/>
     </w:p>
     <w:p>
       <w:pPr>
@@ -14142,11 +14140,11 @@
       <w:pPr>
         <w:pStyle w:val="Heading3"/>
       </w:pPr>
-      <w:bookmarkStart w:id="45" w:name="_Toc526754617"/>
+      <w:bookmarkStart w:id="44" w:name="_Toc526754617"/>
       <w:r>
         <w:t>Step 2: Mount the folder in the guest OS</w:t>
       </w:r>
-      <w:bookmarkEnd w:id="45"/>
+      <w:bookmarkEnd w:id="44"/>
     </w:p>
     <w:p>
       <w:pPr>
@@ -15176,7 +15174,7 @@
       <w:pPr>
         <w:pStyle w:val="Heading2"/>
       </w:pPr>
-      <w:bookmarkStart w:id="46" w:name="_Toc526754618"/>
+      <w:bookmarkStart w:id="45" w:name="_Toc526754618"/>
       <w:r>
         <w:t xml:space="preserve">Secure </w:t>
       </w:r>
@@ -15192,7 +15190,7 @@
       <w:r>
         <w:t xml:space="preserve"> between Host &amp; Guest OS.</w:t>
       </w:r>
-      <w:bookmarkEnd w:id="46"/>
+      <w:bookmarkEnd w:id="45"/>
     </w:p>
     <w:p/>
     <w:p>
@@ -15492,11 +15490,11 @@
       <w:pPr>
         <w:pStyle w:val="Heading2"/>
       </w:pPr>
-      <w:bookmarkStart w:id="47" w:name="_Toc526754619"/>
+      <w:bookmarkStart w:id="46" w:name="_Toc526754619"/>
       <w:r>
         <w:t>Using a USB card reader</w:t>
       </w:r>
-      <w:bookmarkEnd w:id="47"/>
+      <w:bookmarkEnd w:id="46"/>
     </w:p>
     <w:p/>
     <w:p>
@@ -15675,7 +15673,7 @@
         <w:pStyle w:val="Heading1"/>
         <w:jc w:val="center"/>
       </w:pPr>
-      <w:bookmarkStart w:id="48" w:name="_Toc526754620"/>
+      <w:bookmarkStart w:id="47" w:name="_Toc526754620"/>
       <w:r>
         <w:t xml:space="preserve">IoT </w:t>
       </w:r>
@@ -15685,7 +15683,7 @@
       <w:r>
         <w:t xml:space="preserve"> RaspberryPi</w:t>
       </w:r>
-      <w:bookmarkEnd w:id="48"/>
+      <w:bookmarkEnd w:id="47"/>
     </w:p>
     <w:p/>
     <w:p/>
@@ -15695,7 +15693,7 @@
       <w:pPr>
         <w:pStyle w:val="Heading2"/>
       </w:pPr>
-      <w:bookmarkStart w:id="49" w:name="_Toc526754621"/>
+      <w:bookmarkStart w:id="48" w:name="_Toc526754621"/>
       <w:r>
         <w:t xml:space="preserve">1) </w:t>
       </w:r>
@@ -15708,7 +15706,7 @@
       <w:r>
         <w:t xml:space="preserve"> using ESP8266 MCU Node &amp; RPi</w:t>
       </w:r>
-      <w:bookmarkEnd w:id="49"/>
+      <w:bookmarkEnd w:id="48"/>
     </w:p>
     <w:p>
       <w:r>
@@ -15899,7 +15897,7 @@
           <w:color w:val="auto"/>
         </w:rPr>
       </w:pPr>
-      <w:bookmarkStart w:id="50" w:name="_Toc526754622"/>
+      <w:bookmarkStart w:id="49" w:name="_Toc526754622"/>
       <w:r>
         <w:rPr>
           <w:rFonts w:asciiTheme="minorHAnsi" w:eastAsiaTheme="minorEastAsia" w:hAnsiTheme="minorHAnsi" w:cstheme="minorBidi"/>
@@ -15916,7 +15914,7 @@
         </w:rPr>
         <w:t>Requirements</w:t>
       </w:r>
-      <w:bookmarkEnd w:id="50"/>
+      <w:bookmarkEnd w:id="49"/>
     </w:p>
     <w:p>
       <w:pPr>
@@ -16214,7 +16212,7 @@
           <w:color w:val="212529"/>
         </w:rPr>
       </w:pPr>
-      <w:bookmarkStart w:id="51" w:name="_Toc526754623"/>
+      <w:bookmarkStart w:id="50" w:name="_Toc526754623"/>
       <w:r>
         <w:rPr>
           <w:rFonts w:asciiTheme="minorHAnsi" w:eastAsiaTheme="minorEastAsia" w:hAnsiTheme="minorHAnsi" w:cstheme="minorBidi"/>
@@ -16223,7 +16221,7 @@
         </w:rPr>
         <w:t>Hardware Configuration</w:t>
       </w:r>
-      <w:bookmarkEnd w:id="51"/>
+      <w:bookmarkEnd w:id="50"/>
     </w:p>
     <w:p>
       <w:pPr>
@@ -16858,7 +16856,7 @@
           <w:color w:val="auto"/>
         </w:rPr>
       </w:pPr>
-      <w:bookmarkStart w:id="52" w:name="_Toc526754624"/>
+      <w:bookmarkStart w:id="51" w:name="_Toc526754624"/>
       <w:r>
         <w:rPr>
           <w:rFonts w:asciiTheme="minorHAnsi" w:eastAsiaTheme="minorEastAsia" w:hAnsiTheme="minorHAnsi" w:cstheme="minorBidi"/>
@@ -16875,7 +16873,7 @@
         </w:rPr>
         <w:t xml:space="preserve"> – Dallas DS18B20</w:t>
       </w:r>
-      <w:bookmarkEnd w:id="52"/>
+      <w:bookmarkEnd w:id="51"/>
     </w:p>
     <w:p>
       <w:pPr>
@@ -24636,7 +24634,7 @@
           <w:color w:val="auto"/>
         </w:rPr>
       </w:pPr>
-      <w:bookmarkStart w:id="53" w:name="_Toc526754625"/>
+      <w:bookmarkStart w:id="52" w:name="_Toc526754625"/>
       <w:r>
         <w:rPr>
           <w:rFonts w:asciiTheme="minorHAnsi" w:eastAsiaTheme="minorEastAsia" w:hAnsiTheme="minorHAnsi" w:cstheme="minorBidi"/>
@@ -24653,7 +24651,7 @@
         </w:rPr>
         <w:t xml:space="preserve"> over Air Interface</w:t>
       </w:r>
-      <w:bookmarkEnd w:id="53"/>
+      <w:bookmarkEnd w:id="52"/>
     </w:p>
     <w:p/>
     <w:p>
@@ -24711,17 +24709,14 @@
         <w:spacing w:after="100" w:afterAutospacing="1"/>
       </w:pPr>
       <w:r>
-        <w:t>Link of Folder to copy from GitHub:</w:t>
-      </w:r>
-      <w:r>
-        <w:t xml:space="preserve"> </w:t>
+        <w:t xml:space="preserve">$ wget </w:t>
       </w:r>
       <w:hyperlink r:id="rId38" w:history="1">
         <w:r>
           <w:rPr>
             <w:rStyle w:val="Hyperlink"/>
           </w:rPr>
-          <w:t>https://github.com/softwaresunleashed/rpi_iot_kernel/blob/devel/iot_projects_src_code/01_iot_based_temp_monitor/RPI/web_interface</w:t>
+          <w:t>https://github.com/softwaresunleashed/rpi_iot_kernel/raw/devel/iot_projects_src_code/01_iot_based_temp_monitor/RPI/web_interface.tar.gz</w:t>
         </w:r>
       </w:hyperlink>
     </w:p>
@@ -24729,7 +24724,6 @@
       <w:pPr>
         <w:shd w:val="clear" w:color="auto" w:fill="FFFFFF"/>
         <w:spacing w:after="100" w:afterAutospacing="1"/>
-        <w:jc w:val="both"/>
       </w:pPr>
     </w:p>
     <w:p>
@@ -24742,13 +24736,19 @@
         <w:t xml:space="preserve">After you have </w:t>
       </w:r>
       <w:r>
-        <w:t xml:space="preserve">copied </w:t>
+        <w:t>downloaded</w:t>
+      </w:r>
+      <w:r>
+        <w:t xml:space="preserve"> </w:t>
       </w:r>
       <w:r>
         <w:t xml:space="preserve">the above </w:t>
       </w:r>
       <w:r>
-        <w:t xml:space="preserve">folder from </w:t>
+        <w:t>compressed archive</w:t>
+      </w:r>
+      <w:r>
+        <w:t xml:space="preserve"> from </w:t>
       </w:r>
       <w:r>
         <w:t>Git</w:t>
@@ -24768,6 +24768,8 @@
       <w:r>
         <w:t>navigate to this folder with a terminal, and type:</w:t>
       </w:r>
+      <w:bookmarkStart w:id="53" w:name="_GoBack"/>
+      <w:bookmarkEnd w:id="53"/>
     </w:p>
     <w:p>
       <w:pPr>
@@ -31056,16 +31058,7 @@
         <w:t xml:space="preserve">If </w:t>
       </w:r>
       <w:r>
-        <w:t>“npm” package isn’t installed on RPi, then you wil</w:t>
-      </w:r>
-      <w:r>
-        <w:t xml:space="preserve">l get following error message. </w:t>
-      </w:r>
-      <w:r>
-        <w:t>This error can be fixed by installing NPM package on RPi by executing following command</w:t>
-      </w:r>
-      <w:r>
-        <w:t>(s) on RPi shell.</w:t>
+        <w:t>“npm” package isn’t installed on RPi, then you will get following error message. This error can be fixed by installing NPM package on RPi by executing following command(s) on RPi shell.</w:t>
       </w:r>
     </w:p>
     <w:p>
@@ -37106,7 +37099,7 @@
 </file>
 
 <file path=customXml/itemProps1.xml><?xml version="1.0" encoding="utf-8"?>
-<ds:datastoreItem xmlns:ds="http://schemas.openxmlformats.org/officeDocument/2006/customXml" ds:itemID="{51FF3A46-A40B-4787-B0B4-D0649045D48B}">
+<ds:datastoreItem xmlns:ds="http://schemas.openxmlformats.org/officeDocument/2006/customXml" ds:itemID="{8847854A-8ADF-4ADC-BDE1-9F1B0EF1DA75}">
   <ds:schemaRefs>
     <ds:schemaRef ds:uri="http://schemas.openxmlformats.org/officeDocument/2006/bibliography"/>
   </ds:schemaRefs>

</xml_diff>